<commit_message>
starting on revision updates - new mvmorph-dedicated rmd file
</commit_message>
<xml_diff>
--- a/Manuscript/REVISION/Marcy_etal_Rodent_CREA_R1.docx
+++ b/Manuscript/REVISION/Marcy_etal_Rodent_CREA_R1.docx
@@ -377,7 +377,7 @@
         <w:fldChar w:fldCharType="begin"/>
       </w:r>
       <w:r>
-        <w:instrText xml:space="preserve"> ADDIN EN.CITE &lt;EndNote&gt;&lt;Cite&gt;&lt;Author&gt;Cardini&lt;/Author&gt;&lt;Year&gt;2015&lt;/Year&gt;&lt;RecNum&gt;1&lt;/RecNum&gt;&lt;DisplayText&gt;(Cardini, Polly, Dawson, &amp;amp; Milne, 2015)&lt;/DisplayText&gt;&lt;record&gt;&lt;rec-number&gt;1&lt;/rec-number&gt;&lt;foreign-keys&gt;&lt;key app="EN" db-id="x99veed5wrp02read9c5awr0x2v9vvapx290" timestamp="1697174965"&gt;1&lt;/key&gt;&lt;/foreign-keys&gt;&lt;ref-type name="Journal Article"&gt;17&lt;/ref-type&gt;&lt;contributors&gt;&lt;authors&gt;&lt;author&gt;Cardini, A.&lt;/author&gt;&lt;author&gt;Polly, D.&lt;/author&gt;&lt;author&gt;Dawson, R.&lt;/author&gt;&lt;author&gt;Milne, N.&lt;/author&gt;&lt;/authors&gt;&lt;/contributors&gt;&lt;titles&gt;&lt;title&gt;Why the long face? Kangaroos and wallabies follow the same ‘rule’ of cranial evolutionary allometry (CREA) as placentals&lt;/title&gt;&lt;secondary-title&gt;Evolutionary Biology&lt;/secondary-title&gt;&lt;/titles&gt;&lt;periodical&gt;&lt;full-title&gt;Evolutionary Biology&lt;/full-title&gt;&lt;/periodical&gt;&lt;pages&gt;169-176&lt;/pages&gt;&lt;volume&gt;42&lt;/volume&gt;&lt;number&gt;2&lt;/number&gt;&lt;dates&gt;&lt;year&gt;2015&lt;/year&gt;&lt;pub-dates&gt;&lt;date&gt;2015/06/01&lt;/date&gt;&lt;/pub-dates&gt;&lt;/dates&gt;&lt;isbn&gt;1934-2845&lt;/isbn&gt;&lt;urls&gt;&lt;related-urls&gt;&lt;url&gt;https://doi.org/10.1007/s11692-015-9308-9&lt;/url&gt;&lt;/related-urls&gt;&lt;/urls&gt;&lt;electronic-resource-num&gt;https://doi.org/10.1007/s11692-015-9308-9&lt;/electronic-resource-num&gt;&lt;/record&gt;&lt;/Cite&gt;&lt;/EndNote&gt;</w:instrText>
+        <w:instrText xml:space="preserve"> ADDIN EN.CITE &lt;EndNote&gt;&lt;Cite&gt;&lt;Author&gt;Cardini&lt;/Author&gt;&lt;Year&gt;2015&lt;/Year&gt;&lt;RecNum&gt;1&lt;/RecNum&gt;&lt;DisplayText&gt;(Cardini, Polly, Dawson, &amp;amp; Milne, 2015)&lt;/DisplayText&gt;&lt;record&gt;&lt;rec-number&gt;1&lt;/rec-number&gt;&lt;foreign-keys&gt;&lt;key app="EN" db-id="p9vfsf2vj2tvwjevww9pzwfazxfv5txvw5ap" timestamp="1709692331"&gt;1&lt;/key&gt;&lt;/foreign-keys&gt;&lt;ref-type name="Journal Article"&gt;17&lt;/ref-type&gt;&lt;contributors&gt;&lt;authors&gt;&lt;author&gt;Cardini, A.&lt;/author&gt;&lt;author&gt;Polly, D.&lt;/author&gt;&lt;author&gt;Dawson, R.&lt;/author&gt;&lt;author&gt;Milne, N.&lt;/author&gt;&lt;/authors&gt;&lt;/contributors&gt;&lt;titles&gt;&lt;title&gt;Why the long face? Kangaroos and wallabies follow the same ‘rule’ of cranial evolutionary allometry (CREA) as placentals&lt;/title&gt;&lt;secondary-title&gt;Evolutionary Biology&lt;/secondary-title&gt;&lt;/titles&gt;&lt;periodical&gt;&lt;full-title&gt;Evolutionary Biology&lt;/full-title&gt;&lt;/periodical&gt;&lt;pages&gt;169-176&lt;/pages&gt;&lt;volume&gt;42&lt;/volume&gt;&lt;number&gt;2&lt;/number&gt;&lt;dates&gt;&lt;year&gt;2015&lt;/year&gt;&lt;pub-dates&gt;&lt;date&gt;2015/06/01&lt;/date&gt;&lt;/pub-dates&gt;&lt;/dates&gt;&lt;isbn&gt;1934-2845&lt;/isbn&gt;&lt;urls&gt;&lt;related-urls&gt;&lt;url&gt;https://doi.org/10.1007/s11692-015-9308-9&lt;/url&gt;&lt;/related-urls&gt;&lt;/urls&gt;&lt;electronic-resource-num&gt;https://doi.org/10.1007/s11692-015-9308-9&lt;/electronic-resource-num&gt;&lt;/record&gt;&lt;/Cite&gt;&lt;/EndNote&gt;</w:instrText>
       </w:r>
       <w:r>
         <w:fldChar w:fldCharType="separate"/>
@@ -400,11 +400,11 @@
       <w:r>
         <w:fldChar w:fldCharType="begin">
           <w:fldData xml:space="preserve">PEVuZE5vdGU+PENpdGU+PEF1dGhvcj5CcmlnaHQ8L0F1dGhvcj48WWVhcj4yMDE2PC9ZZWFyPjxS
-ZWNOdW0+MzwvUmVjTnVtPjxEaXNwbGF5VGV4dD4oQnJpZ2h0LCBNYXJ1Z8Ohbi1Mb2LDs24sIENv
+ZWNOdW0+MjwvUmVjTnVtPjxEaXNwbGF5VGV4dD4oQnJpZ2h0LCBNYXJ1Z8Ohbi1Mb2LDs24sIENv
 YmIsICZhbXA7IFJheWZpZWxkLCAyMDE2OyBDYXJkaW5pLCAyMDE5OyBDYXJkaW5pIGV0IGFsLiwg
-MjAxNSk8L0Rpc3BsYXlUZXh0PjxyZWNvcmQ+PHJlYy1udW1iZXI+MzwvcmVjLW51bWJlcj48Zm9y
-ZWlnbi1rZXlzPjxrZXkgYXBwPSJFTiIgZGItaWQ9Ing5OXZlZWQ1d3JwMDJyZWFkOWM1YXdyMHgy
-djl2dmFweDI5MCIgdGltZXN0YW1wPSIxNjk3MTc0OTY1Ij4zPC9rZXk+PC9mb3JlaWduLWtleXM+
+MjAxNSk8L0Rpc3BsYXlUZXh0PjxyZWNvcmQ+PHJlYy1udW1iZXI+MjwvcmVjLW51bWJlcj48Zm9y
+ZWlnbi1rZXlzPjxrZXkgYXBwPSJFTiIgZGItaWQ9InA5dmZzZjJ2ajJ0dndqZXZ3dzlwendmYXp4
+ZnY1dHh2dzVhcCIgdGltZXN0YW1wPSIxNzA5NjkyMzMxIj4yPC9rZXk+PC9mb3JlaWduLWtleXM+
 PHJlZi10eXBlIG5hbWU9IkpvdXJuYWwgQXJ0aWNsZSI+MTc8L3JlZi10eXBlPjxjb250cmlidXRv
 cnM+PGF1dGhvcnM+PGF1dGhvcj5CcmlnaHQsIEouIEEuPC9hdXRob3I+PGF1dGhvcj5NYXJ1Z8Oh
 bi1Mb2LDs24sIEouPC9hdXRob3I+PGF1dGhvcj5Db2JiLCBTLiBOLjwvYXV0aG9yPjxhdXRob3I+
@@ -420,9 +420,9 @@
 ZWQtdXJscz48L3VybHM+PGVsZWN0cm9uaWMtcmVzb3VyY2UtbnVtPmh0dHBzOi8vZG9pLm9yZy8x
 MC4xMDczL3BuYXMuMTYwMjY4MzExMzwvZWxlY3Ryb25pYy1yZXNvdXJjZS1udW0+PC9yZWNvcmQ+
 PC9DaXRlPjxDaXRlPjxBdXRob3I+Q2FyZGluaTwvQXV0aG9yPjxZZWFyPjIwMTk8L1llYXI+PFJl
-Y051bT40PC9SZWNOdW0+PHJlY29yZD48cmVjLW51bWJlcj40PC9yZWMtbnVtYmVyPjxmb3JlaWdu
-LWtleXM+PGtleSBhcHA9IkVOIiBkYi1pZD0ieDk5dmVlZDV3cnAwMnJlYWQ5YzVhd3IweDJ2OXZ2
-YXB4MjkwIiB0aW1lc3RhbXA9IjE2OTcxNzQ5NjUiPjQ8L2tleT48L2ZvcmVpZ24ta2V5cz48cmVm
+Y051bT4zPC9SZWNOdW0+PHJlY29yZD48cmVjLW51bWJlcj4zPC9yZWMtbnVtYmVyPjxmb3JlaWdu
+LWtleXM+PGtleSBhcHA9IkVOIiBkYi1pZD0icDl2ZnNmMnZqMnR2d2pldnd3OXB6d2ZhenhmdjV0
+eHZ3NWFwIiB0aW1lc3RhbXA9IjE3MDk2OTIzMzEiPjM8L2tleT48L2ZvcmVpZ24ta2V5cz48cmVm
 LXR5cGUgbmFtZT0iSm91cm5hbCBBcnRpY2xlIj4xNzwvcmVmLXR5cGU+PGNvbnRyaWJ1dG9ycz48
 YXV0aG9ycz48YXV0aG9yPkNhcmRpbmksIEEuPC9hdXRob3I+PC9hdXRob3JzPjwvY29udHJpYnV0
 b3JzPjx0aXRsZXM+PHRpdGxlPkNyYW5pb2ZhY2lhbCBhbGxvbWV0cnkgaXMgYSBydWxlIGluIGV2
@@ -437,8 +437,8 @@
 aHR0cHM6Ly9kb2kub3JnLzEwLjEwMDcvczExNjkyLTAxOS0wOTQ3Ny03PC9lbGVjdHJvbmljLXJl
 c291cmNlLW51bT48L3JlY29yZD48L0NpdGU+PENpdGU+PEF1dGhvcj5DYXJkaW5pPC9BdXRob3I+
 PFllYXI+MjAxNTwvWWVhcj48UmVjTnVtPjE8L1JlY051bT48cmVjb3JkPjxyZWMtbnVtYmVyPjE8
-L3JlYy1udW1iZXI+PGZvcmVpZ24ta2V5cz48a2V5IGFwcD0iRU4iIGRiLWlkPSJ4OTl2ZWVkNXdy
-cDAycmVhZDljNWF3cjB4MnY5dnZhcHgyOTAiIHRpbWVzdGFtcD0iMTY5NzE3NDk2NSI+MTwva2V5
+L3JlYy1udW1iZXI+PGZvcmVpZ24ta2V5cz48a2V5IGFwcD0iRU4iIGRiLWlkPSJwOXZmc2Yydmoy
+dHZ3amV2d3c5cHp3ZmF6eGZ2NXR4dnc1YXAiIHRpbWVzdGFtcD0iMTcwOTY5MjMzMSI+MTwva2V5
 PjwvZm9yZWlnbi1rZXlzPjxyZWYtdHlwZSBuYW1lPSJKb3VybmFsIEFydGljbGUiPjE3PC9yZWYt
 dHlwZT48Y29udHJpYnV0b3JzPjxhdXRob3JzPjxhdXRob3I+Q2FyZGluaSwgQS48L2F1dGhvcj48
 YXV0aG9yPlBvbGx5LCBELjwvYXV0aG9yPjxhdXRob3I+RGF3c29uLCBSLjwvYXV0aG9yPjxhdXRo
@@ -464,11 +464,11 @@
       <w:r>
         <w:fldChar w:fldCharType="begin">
           <w:fldData xml:space="preserve">PEVuZE5vdGU+PENpdGU+PEF1dGhvcj5CcmlnaHQ8L0F1dGhvcj48WWVhcj4yMDE2PC9ZZWFyPjxS
-ZWNOdW0+MzwvUmVjTnVtPjxEaXNwbGF5VGV4dD4oQnJpZ2h0LCBNYXJ1Z8Ohbi1Mb2LDs24sIENv
+ZWNOdW0+MjwvUmVjTnVtPjxEaXNwbGF5VGV4dD4oQnJpZ2h0LCBNYXJ1Z8Ohbi1Mb2LDs24sIENv
 YmIsICZhbXA7IFJheWZpZWxkLCAyMDE2OyBDYXJkaW5pLCAyMDE5OyBDYXJkaW5pIGV0IGFsLiwg
-MjAxNSk8L0Rpc3BsYXlUZXh0PjxyZWNvcmQ+PHJlYy1udW1iZXI+MzwvcmVjLW51bWJlcj48Zm9y
-ZWlnbi1rZXlzPjxrZXkgYXBwPSJFTiIgZGItaWQ9Ing5OXZlZWQ1d3JwMDJyZWFkOWM1YXdyMHgy
-djl2dmFweDI5MCIgdGltZXN0YW1wPSIxNjk3MTc0OTY1Ij4zPC9rZXk+PC9mb3JlaWduLWtleXM+
+MjAxNSk8L0Rpc3BsYXlUZXh0PjxyZWNvcmQ+PHJlYy1udW1iZXI+MjwvcmVjLW51bWJlcj48Zm9y
+ZWlnbi1rZXlzPjxrZXkgYXBwPSJFTiIgZGItaWQ9InA5dmZzZjJ2ajJ0dndqZXZ3dzlwendmYXp4
+ZnY1dHh2dzVhcCIgdGltZXN0YW1wPSIxNzA5NjkyMzMxIj4yPC9rZXk+PC9mb3JlaWduLWtleXM+
 PHJlZi10eXBlIG5hbWU9IkpvdXJuYWwgQXJ0aWNsZSI+MTc8L3JlZi10eXBlPjxjb250cmlidXRv
 cnM+PGF1dGhvcnM+PGF1dGhvcj5CcmlnaHQsIEouIEEuPC9hdXRob3I+PGF1dGhvcj5NYXJ1Z8Oh
 bi1Mb2LDs24sIEouPC9hdXRob3I+PGF1dGhvcj5Db2JiLCBTLiBOLjwvYXV0aG9yPjxhdXRob3I+
@@ -484,9 +484,9 @@
 ZWQtdXJscz48L3VybHM+PGVsZWN0cm9uaWMtcmVzb3VyY2UtbnVtPmh0dHBzOi8vZG9pLm9yZy8x
 MC4xMDczL3BuYXMuMTYwMjY4MzExMzwvZWxlY3Ryb25pYy1yZXNvdXJjZS1udW0+PC9yZWNvcmQ+
 PC9DaXRlPjxDaXRlPjxBdXRob3I+Q2FyZGluaTwvQXV0aG9yPjxZZWFyPjIwMTk8L1llYXI+PFJl
-Y051bT40PC9SZWNOdW0+PHJlY29yZD48cmVjLW51bWJlcj40PC9yZWMtbnVtYmVyPjxmb3JlaWdu
-LWtleXM+PGtleSBhcHA9IkVOIiBkYi1pZD0ieDk5dmVlZDV3cnAwMnJlYWQ5YzVhd3IweDJ2OXZ2
-YXB4MjkwIiB0aW1lc3RhbXA9IjE2OTcxNzQ5NjUiPjQ8L2tleT48L2ZvcmVpZ24ta2V5cz48cmVm
+Y051bT4zPC9SZWNOdW0+PHJlY29yZD48cmVjLW51bWJlcj4zPC9yZWMtbnVtYmVyPjxmb3JlaWdu
+LWtleXM+PGtleSBhcHA9IkVOIiBkYi1pZD0icDl2ZnNmMnZqMnR2d2pldnd3OXB6d2ZhenhmdjV0
+eHZ3NWFwIiB0aW1lc3RhbXA9IjE3MDk2OTIzMzEiPjM8L2tleT48L2ZvcmVpZ24ta2V5cz48cmVm
 LXR5cGUgbmFtZT0iSm91cm5hbCBBcnRpY2xlIj4xNzwvcmVmLXR5cGU+PGNvbnRyaWJ1dG9ycz48
 YXV0aG9ycz48YXV0aG9yPkNhcmRpbmksIEEuPC9hdXRob3I+PC9hdXRob3JzPjwvY29udHJpYnV0
 b3JzPjx0aXRsZXM+PHRpdGxlPkNyYW5pb2ZhY2lhbCBhbGxvbWV0cnkgaXMgYSBydWxlIGluIGV2
@@ -501,8 +501,8 @@
 aHR0cHM6Ly9kb2kub3JnLzEwLjEwMDcvczExNjkyLTAxOS0wOTQ3Ny03PC9lbGVjdHJvbmljLXJl
 c291cmNlLW51bT48L3JlY29yZD48L0NpdGU+PENpdGU+PEF1dGhvcj5DYXJkaW5pPC9BdXRob3I+
 PFllYXI+MjAxNTwvWWVhcj48UmVjTnVtPjE8L1JlY051bT48cmVjb3JkPjxyZWMtbnVtYmVyPjE8
-L3JlYy1udW1iZXI+PGZvcmVpZ24ta2V5cz48a2V5IGFwcD0iRU4iIGRiLWlkPSJ4OTl2ZWVkNXdy
-cDAycmVhZDljNWF3cjB4MnY5dnZhcHgyOTAiIHRpbWVzdGFtcD0iMTY5NzE3NDk2NSI+MTwva2V5
+L3JlYy1udW1iZXI+PGZvcmVpZ24ta2V5cz48a2V5IGFwcD0iRU4iIGRiLWlkPSJwOXZmc2Yydmoy
+dHZ3amV2d3c5cHp3ZmF6eGZ2NXR4dnc1YXAiIHRpbWVzdGFtcD0iMTcwOTY5MjMzMSI+MTwva2V5
 PjwvZm9yZWlnbi1rZXlzPjxyZWYtdHlwZSBuYW1lPSJKb3VybmFsIEFydGljbGUiPjE3PC9yZWYt
 dHlwZT48Y29udHJpYnV0b3JzPjxhdXRob3JzPjxhdXRob3I+Q2FyZGluaSwgQS48L2F1dGhvcj48
 YXV0aG9yPlBvbGx5LCBELjwvYXV0aG9yPjxhdXRob3I+RGF3c29uLCBSLjwvYXV0aG9yPjxhdXRo
@@ -552,7 +552,7 @@
         <w:fldChar w:fldCharType="begin"/>
       </w:r>
       <w:r>
-        <w:instrText xml:space="preserve"> ADDIN EN.CITE &lt;EndNote&gt;&lt;Cite AuthorYear="1"&gt;&lt;Author&gt;Mitchell&lt;/Author&gt;&lt;Year&gt;in Press&lt;/Year&gt;&lt;RecNum&gt;5&lt;/RecNum&gt;&lt;DisplayText&gt;Mitchell, Sherratt, and Weisbecker (in Press)&lt;/DisplayText&gt;&lt;record&gt;&lt;rec-number&gt;5&lt;/rec-number&gt;&lt;foreign-keys&gt;&lt;key app="EN" db-id="x99veed5wrp02read9c5awr0x2v9vvapx290" timestamp="1697174965"&gt;5&lt;/key&gt;&lt;/foreign-keys&gt;&lt;ref-type name="Journal Article"&gt;17&lt;/ref-type&gt;&lt;contributors&gt;&lt;authors&gt;&lt;author&gt;Mitchell, D. R.&lt;/author&gt;&lt;author&gt;Sherratt, E. &lt;/author&gt;&lt;author&gt;Weisbecker, V.&lt;/author&gt;&lt;/authors&gt;&lt;/contributors&gt;&lt;titles&gt;&lt;title&gt;Facing the facts: Adaptive trade-offs along body size ranges determine mammalian craniofacial scaling &lt;/title&gt;&lt;secondary-title&gt;Biological Reviews&lt;/secondary-title&gt;&lt;/titles&gt;&lt;periodical&gt;&lt;full-title&gt;Biological Reviews&lt;/full-title&gt;&lt;/periodical&gt;&lt;dates&gt;&lt;year&gt;in Press&lt;/year&gt;&lt;/dates&gt;&lt;urls&gt;&lt;/urls&gt;&lt;/record&gt;&lt;/Cite&gt;&lt;/EndNote&gt;</w:instrText>
+        <w:instrText xml:space="preserve"> ADDIN EN.CITE &lt;EndNote&gt;&lt;Cite AuthorYear="1"&gt;&lt;Author&gt;Mitchell&lt;/Author&gt;&lt;Year&gt;2023&lt;/Year&gt;&lt;RecNum&gt;57&lt;/RecNum&gt;&lt;DisplayText&gt;Mitchell, Sherratt, and Weisbecker (2023)&lt;/DisplayText&gt;&lt;record&gt;&lt;rec-number&gt;57&lt;/rec-number&gt;&lt;foreign-keys&gt;&lt;key app="EN" db-id="p9vfsf2vj2tvwjevww9pzwfazxfv5txvw5ap" timestamp="1709693468"&gt;57&lt;/key&gt;&lt;/foreign-keys&gt;&lt;ref-type name="Journal Article"&gt;17&lt;/ref-type&gt;&lt;contributors&gt;&lt;authors&gt;&lt;author&gt;Mitchell, D. R.&lt;/author&gt;&lt;author&gt;Sherratt, E. &lt;/author&gt;&lt;author&gt;Weisbecker, V.&lt;/author&gt;&lt;/authors&gt;&lt;/contributors&gt;&lt;titles&gt;&lt;title&gt;Facing the facts: Adaptive trade-offs along body size ranges determine mammalian craniofacial scaling &lt;/title&gt;&lt;secondary-title&gt;Biological Reviews&lt;/secondary-title&gt;&lt;/titles&gt;&lt;periodical&gt;&lt;full-title&gt;Biological Reviews&lt;/full-title&gt;&lt;/periodical&gt;&lt;pages&gt;496-524&lt;/pages&gt;&lt;volume&gt;99&lt;/volume&gt;&lt;number&gt;2&lt;/number&gt;&lt;dates&gt;&lt;year&gt;2023&lt;/year&gt;&lt;/dates&gt;&lt;urls&gt;&lt;/urls&gt;&lt;electronic-resource-num&gt;10.1111/brv.13032&lt;/electronic-resource-num&gt;&lt;/record&gt;&lt;/Cite&gt;&lt;/EndNote&gt;</w:instrText>
       </w:r>
       <w:r>
         <w:fldChar w:fldCharType="separate"/>
@@ -561,7 +561,7 @@
         <w:rPr>
           <w:noProof/>
         </w:rPr>
-        <w:t>Mitchell, Sherratt, and Weisbecker (in Press)</w:t>
+        <w:t>Mitchell, Sherratt, and Weisbecker (2023)</w:t>
       </w:r>
       <w:r>
         <w:fldChar w:fldCharType="end"/>
@@ -611,7 +611,7 @@
         <w:fldChar w:fldCharType="begin"/>
       </w:r>
       <w:r>
-        <w:instrText xml:space="preserve"> ADDIN EN.CITE &lt;EndNote&gt;&lt;Cite&gt;&lt;Author&gt;Mitchell&lt;/Author&gt;&lt;Year&gt;in Press&lt;/Year&gt;&lt;RecNum&gt;5&lt;/RecNum&gt;&lt;DisplayText&gt;(Mitchell et al., in Press)&lt;/DisplayText&gt;&lt;record&gt;&lt;rec-number&gt;5&lt;/rec-number&gt;&lt;foreign-keys&gt;&lt;key app="EN" db-id="x99veed5wrp02read9c5awr0x2v9vvapx290" timestamp="1697174965"&gt;5&lt;/key&gt;&lt;/foreign-keys&gt;&lt;ref-type name="Journal Article"&gt;17&lt;/ref-type&gt;&lt;contributors&gt;&lt;authors&gt;&lt;author&gt;Mitchell, D. R.&lt;/author&gt;&lt;author&gt;Sherratt, E. &lt;/author&gt;&lt;author&gt;Weisbecker, V.&lt;/author&gt;&lt;/authors&gt;&lt;/contributors&gt;&lt;titles&gt;&lt;title&gt;Facing the facts: Adaptive trade-offs along body size ranges determine mammalian craniofacial scaling &lt;/title&gt;&lt;secondary-title&gt;Biological Reviews&lt;/secondary-title&gt;&lt;/titles&gt;&lt;periodical&gt;&lt;full-title&gt;Biological Reviews&lt;/full-title&gt;&lt;/periodical&gt;&lt;dates&gt;&lt;year&gt;in Press&lt;/year&gt;&lt;/dates&gt;&lt;urls&gt;&lt;/urls&gt;&lt;/record&gt;&lt;/Cite&gt;&lt;/EndNote&gt;</w:instrText>
+        <w:instrText xml:space="preserve"> ADDIN EN.CITE &lt;EndNote&gt;&lt;Cite&gt;&lt;Author&gt;Mitchell&lt;/Author&gt;&lt;Year&gt;2023&lt;/Year&gt;&lt;RecNum&gt;57&lt;/RecNum&gt;&lt;DisplayText&gt;(Mitchell et al., 2023)&lt;/DisplayText&gt;&lt;record&gt;&lt;rec-number&gt;57&lt;/rec-number&gt;&lt;foreign-keys&gt;&lt;key app="EN" db-id="p9vfsf2vj2tvwjevww9pzwfazxfv5txvw5ap" timestamp="1709693468"&gt;57&lt;/key&gt;&lt;/foreign-keys&gt;&lt;ref-type name="Journal Article"&gt;17&lt;/ref-type&gt;&lt;contributors&gt;&lt;authors&gt;&lt;author&gt;Mitchell, D. R.&lt;/author&gt;&lt;author&gt;Sherratt, E. &lt;/author&gt;&lt;author&gt;Weisbecker, V.&lt;/author&gt;&lt;/authors&gt;&lt;/contributors&gt;&lt;titles&gt;&lt;title&gt;Facing the facts: Adaptive trade-offs along body size ranges determine mammalian craniofacial scaling &lt;/title&gt;&lt;secondary-title&gt;Biological Reviews&lt;/secondary-title&gt;&lt;/titles&gt;&lt;periodical&gt;&lt;full-title&gt;Biological Reviews&lt;/full-title&gt;&lt;/periodical&gt;&lt;pages&gt;496-524&lt;/pages&gt;&lt;volume&gt;99&lt;/volume&gt;&lt;number&gt;2&lt;/number&gt;&lt;dates&gt;&lt;year&gt;2023&lt;/year&gt;&lt;/dates&gt;&lt;urls&gt;&lt;/urls&gt;&lt;electronic-resource-num&gt;10.1111/brv.13032&lt;/electronic-resource-num&gt;&lt;/record&gt;&lt;/Cite&gt;&lt;/EndNote&gt;</w:instrText>
       </w:r>
       <w:r>
         <w:fldChar w:fldCharType="separate"/>
@@ -620,7 +620,7 @@
         <w:rPr>
           <w:noProof/>
         </w:rPr>
-        <w:t>(Mitchell et al., in Press)</w:t>
+        <w:t>(Mitchell et al., 2023)</w:t>
       </w:r>
       <w:r>
         <w:fldChar w:fldCharType="end"/>
@@ -653,7 +653,7 @@
         <w:fldChar w:fldCharType="begin"/>
       </w:r>
       <w:r>
-        <w:instrText xml:space="preserve"> ADDIN EN.CITE &lt;EndNote&gt;&lt;Cite&gt;&lt;Author&gt;Marcy&lt;/Author&gt;&lt;Year&gt;2020&lt;/Year&gt;&lt;RecNum&gt;6&lt;/RecNum&gt;&lt;DisplayText&gt;(Marcy et al., 2020)&lt;/DisplayText&gt;&lt;record&gt;&lt;rec-number&gt;6&lt;/rec-number&gt;&lt;foreign-keys&gt;&lt;key app="EN" db-id="x99veed5wrp02read9c5awr0x2v9vvapx290" timestamp="1697174965"&gt;6&lt;/key&gt;&lt;/foreign-keys&gt;&lt;ref-type name="Journal Article"&gt;17&lt;/ref-type&gt;&lt;contributors&gt;&lt;authors&gt;&lt;author&gt;Marcy, A. E.&lt;/author&gt;&lt;author&gt;Guillerme, T.&lt;/author&gt;&lt;author&gt;Sherratt, E.&lt;/author&gt;&lt;author&gt;Rowe, K. C.&lt;/author&gt;&lt;author&gt;Phillips, M. J.&lt;/author&gt;&lt;author&gt;Weisbecker, V.&lt;/author&gt;&lt;/authors&gt;&lt;/contributors&gt;&lt;titles&gt;&lt;title&gt;Australian rodents reveal conserved cranial evolutionary allometry across 10 million years of Murid evolution&lt;/title&gt;&lt;secondary-title&gt;The American Naturalist&lt;/secondary-title&gt;&lt;/titles&gt;&lt;periodical&gt;&lt;full-title&gt;The American Naturalist&lt;/full-title&gt;&lt;/periodical&gt;&lt;pages&gt;755-768&lt;/pages&gt;&lt;volume&gt;196&lt;/volume&gt;&lt;number&gt;6&lt;/number&gt;&lt;keywords&gt;&lt;keyword&gt;allometric facilitation,craniofacial evolutionary allometry (CREA),geometric morphometrics,molecular phylogeny,Murinae,stabilizing selection&lt;/keyword&gt;&lt;/keywords&gt;&lt;dates&gt;&lt;year&gt;2020&lt;/year&gt;&lt;/dates&gt;&lt;accession-num&gt;33211559&lt;/accession-num&gt;&lt;urls&gt;&lt;related-urls&gt;&lt;url&gt;https://www.journals.uchicago.edu/doi/abs/10.1086/711398&lt;/url&gt;&lt;/related-urls&gt;&lt;/urls&gt;&lt;electronic-resource-num&gt;https://doi.org/10.1086/711398&lt;/electronic-resource-num&gt;&lt;/record&gt;&lt;/Cite&gt;&lt;/EndNote&gt;</w:instrText>
+        <w:instrText xml:space="preserve"> ADDIN EN.CITE &lt;EndNote&gt;&lt;Cite&gt;&lt;Author&gt;Marcy&lt;/Author&gt;&lt;Year&gt;2020&lt;/Year&gt;&lt;RecNum&gt;5&lt;/RecNum&gt;&lt;DisplayText&gt;(Marcy et al., 2020)&lt;/DisplayText&gt;&lt;record&gt;&lt;rec-number&gt;5&lt;/rec-number&gt;&lt;foreign-keys&gt;&lt;key app="EN" db-id="p9vfsf2vj2tvwjevww9pzwfazxfv5txvw5ap" timestamp="1709692331"&gt;5&lt;/key&gt;&lt;/foreign-keys&gt;&lt;ref-type name="Journal Article"&gt;17&lt;/ref-type&gt;&lt;contributors&gt;&lt;authors&gt;&lt;author&gt;Marcy, A. E.&lt;/author&gt;&lt;author&gt;Guillerme, T.&lt;/author&gt;&lt;author&gt;Sherratt, E.&lt;/author&gt;&lt;author&gt;Rowe, K. C.&lt;/author&gt;&lt;author&gt;Phillips, M. J.&lt;/author&gt;&lt;author&gt;Weisbecker, V.&lt;/author&gt;&lt;/authors&gt;&lt;/contributors&gt;&lt;titles&gt;&lt;title&gt;Australian rodents reveal conserved cranial evolutionary allometry across 10 million years of Murid evolution&lt;/title&gt;&lt;secondary-title&gt;The American Naturalist&lt;/secondary-title&gt;&lt;/titles&gt;&lt;periodical&gt;&lt;full-title&gt;The American Naturalist&lt;/full-title&gt;&lt;/periodical&gt;&lt;pages&gt;755-768&lt;/pages&gt;&lt;volume&gt;196&lt;/volume&gt;&lt;number&gt;6&lt;/number&gt;&lt;keywords&gt;&lt;keyword&gt;allometric facilitation,craniofacial evolutionary allometry (CREA),geometric morphometrics,molecular phylogeny,Murinae,stabilizing selection&lt;/keyword&gt;&lt;/keywords&gt;&lt;dates&gt;&lt;year&gt;2020&lt;/year&gt;&lt;/dates&gt;&lt;accession-num&gt;33211559&lt;/accession-num&gt;&lt;urls&gt;&lt;related-urls&gt;&lt;url&gt;https://www.journals.uchicago.edu/doi/abs/10.1086/711398&lt;/url&gt;&lt;/related-urls&gt;&lt;/urls&gt;&lt;electronic-resource-num&gt;https://doi.org/10.1086/711398&lt;/electronic-resource-num&gt;&lt;/record&gt;&lt;/Cite&gt;&lt;/EndNote&gt;</w:instrText>
       </w:r>
       <w:r>
         <w:fldChar w:fldCharType="separate"/>
@@ -698,7 +698,7 @@
         <w:fldChar w:fldCharType="begin"/>
       </w:r>
       <w:r>
-        <w:instrText xml:space="preserve"> ADDIN EN.CITE &lt;EndNote&gt;&lt;Cite AuthorYear="1"&gt;&lt;Author&gt;Mitchell&lt;/Author&gt;&lt;Year&gt;in Press&lt;/Year&gt;&lt;RecNum&gt;5&lt;/RecNum&gt;&lt;Suffix&gt;`; referring to hyperallometric gracilization more generally&lt;/Suffix&gt;&lt;DisplayText&gt;Mitchell et al. (in Press; referring to hyperallometric gracilization more generally)&lt;/DisplayText&gt;&lt;record&gt;&lt;rec-number&gt;5&lt;/rec-number&gt;&lt;foreign-keys&gt;&lt;key app="EN" db-id="x99veed5wrp02read9c5awr0x2v9vvapx290" timestamp="1697174965"&gt;5&lt;/key&gt;&lt;/foreign-keys&gt;&lt;ref-type name="Journal Article"&gt;17&lt;/ref-type&gt;&lt;contributors&gt;&lt;authors&gt;&lt;author&gt;Mitchell, D. R.&lt;/author&gt;&lt;author&gt;Sherratt, E. &lt;/author&gt;&lt;author&gt;Weisbecker, V.&lt;/author&gt;&lt;/authors&gt;&lt;/contributors&gt;&lt;titles&gt;&lt;title&gt;Facing the facts: Adaptive trade-offs along body size ranges determine mammalian craniofacial scaling &lt;/title&gt;&lt;secondary-title&gt;Biological Reviews&lt;/secondary-title&gt;&lt;/titles&gt;&lt;periodical&gt;&lt;full-title&gt;Biological Reviews&lt;/full-title&gt;&lt;/periodical&gt;&lt;dates&gt;&lt;year&gt;in Press&lt;/year&gt;&lt;/dates&gt;&lt;urls&gt;&lt;/urls&gt;&lt;/record&gt;&lt;/Cite&gt;&lt;/EndNote&gt;</w:instrText>
+        <w:instrText xml:space="preserve"> ADDIN EN.CITE &lt;EndNote&gt;&lt;Cite AuthorYear="1"&gt;&lt;Author&gt;Mitchell&lt;/Author&gt;&lt;Year&gt;2023&lt;/Year&gt;&lt;RecNum&gt;57&lt;/RecNum&gt;&lt;Suffix&gt;`; referring to hyperallometric gracilization more generally&lt;/Suffix&gt;&lt;DisplayText&gt;Mitchell et al. (2023; referring to hyperallometric gracilization more generally)&lt;/DisplayText&gt;&lt;record&gt;&lt;rec-number&gt;57&lt;/rec-number&gt;&lt;foreign-keys&gt;&lt;key app="EN" db-id="p9vfsf2vj2tvwjevww9pzwfazxfv5txvw5ap" timestamp="1709693468"&gt;57&lt;/key&gt;&lt;/foreign-keys&gt;&lt;ref-type name="Journal Article"&gt;17&lt;/ref-type&gt;&lt;contributors&gt;&lt;authors&gt;&lt;author&gt;Mitchell, D. R.&lt;/author&gt;&lt;author&gt;Sherratt, E. &lt;/author&gt;&lt;author&gt;Weisbecker, V.&lt;/author&gt;&lt;/authors&gt;&lt;/contributors&gt;&lt;titles&gt;&lt;title&gt;Facing the facts: Adaptive trade-offs along body size ranges determine mammalian craniofacial scaling &lt;/title&gt;&lt;secondary-title&gt;Biological Reviews&lt;/secondary-title&gt;&lt;/titles&gt;&lt;periodical&gt;&lt;full-title&gt;Biological Reviews&lt;/full-title&gt;&lt;/periodical&gt;&lt;pages&gt;496-524&lt;/pages&gt;&lt;volume&gt;99&lt;/volume&gt;&lt;number&gt;2&lt;/number&gt;&lt;dates&gt;&lt;year&gt;2023&lt;/year&gt;&lt;/dates&gt;&lt;urls&gt;&lt;/urls&gt;&lt;electronic-resource-num&gt;10.1111/brv.13032&lt;/electronic-resource-num&gt;&lt;/record&gt;&lt;/Cite&gt;&lt;/EndNote&gt;</w:instrText>
       </w:r>
       <w:r>
         <w:fldChar w:fldCharType="separate"/>
@@ -707,7 +707,7 @@
         <w:rPr>
           <w:noProof/>
         </w:rPr>
-        <w:t>Mitchell et al. (in Press; referring to hyperallometric gracilization more generally)</w:t>
+        <w:t>Mitchell et al. (2023; referring to hyperallometric gracilization more generally)</w:t>
       </w:r>
       <w:r>
         <w:fldChar w:fldCharType="end"/>
@@ -726,11 +726,11 @@
       <w:r>
         <w:fldChar w:fldCharType="begin">
           <w:fldData xml:space="preserve">PEVuZE5vdGU+PENpdGU+PEF1dGhvcj5EcnV6aW5za3k8L0F1dGhvcj48WWVhcj4yMDE1PC9ZZWFy
-PjxSZWNOdW0+NzwvUmVjTnVtPjxEaXNwbGF5VGV4dD4oRHJ1emluc2t5LCAyMDE1OyBNYXJjeSBl
+PjxSZWNOdW0+NjwvUmVjTnVtPjxEaXNwbGF5VGV4dD4oRHJ1emluc2t5LCAyMDE1OyBNYXJjeSBl
 dCBhbC4sIDIwMjA7IFplbGRpdGNoICZhbXA7IFN3aWRlcnNraSwgMjAyMyk8L0Rpc3BsYXlUZXh0
-PjxyZWNvcmQ+PHJlYy1udW1iZXI+NzwvcmVjLW51bWJlcj48Zm9yZWlnbi1rZXlzPjxrZXkgYXBw
-PSJFTiIgZGItaWQ9Ing5OXZlZWQ1d3JwMDJyZWFkOWM1YXdyMHgydjl2dmFweDI5MCIgdGltZXN0
-YW1wPSIxNjk3MTc0OTY1Ij43PC9rZXk+PC9mb3JlaWduLWtleXM+PHJlZi10eXBlIG5hbWU9IkJv
+PjxyZWNvcmQ+PHJlYy1udW1iZXI+NjwvcmVjLW51bWJlcj48Zm9yZWlnbi1rZXlzPjxrZXkgYXBw
+PSJFTiIgZGItaWQ9InA5dmZzZjJ2ajJ0dndqZXZ3dzlwendmYXp4ZnY1dHh2dzVhcCIgdGltZXN0
+YW1wPSIxNzA5NjkyMzMxIj42PC9rZXk+PC9mb3JlaWduLWtleXM+PHJlZi10eXBlIG5hbWU9IkJv
 b2sgU2VjdGlvbiI+NTwvcmVmLXR5cGU+PGNvbnRyaWJ1dG9ycz48YXV0aG9ycz48YXV0aG9yPkRy
 dXppbnNreSwgUi4gRS48L2F1dGhvcj48L2F1dGhvcnM+PHNlY29uZGFyeS1hdXRob3JzPjxhdXRo
 b3I+SGF1dGllciwgTC48L2F1dGhvcj48YXV0aG9yPkNveCwgUC4gRy48L2F1dGhvcj48L3NlY29u
@@ -752,10 +752,10 @@
 ZXNvdXJjZS1udW0+PHJlbW90ZS1kYXRhYmFzZS1uYW1lPkNhbWJyaWRnZSBDb3JlPC9yZW1vdGUt
 ZGF0YWJhc2UtbmFtZT48cmVtb3RlLWRhdGFiYXNlLXByb3ZpZGVyPkNhbWJyaWRnZSBVbml2ZXJz
 aXR5IFByZXNzPC9yZW1vdGUtZGF0YWJhc2UtcHJvdmlkZXI+PC9yZWNvcmQ+PC9DaXRlPjxDaXRl
-PjxBdXRob3I+TWFyY3k8L0F1dGhvcj48WWVhcj4yMDIwPC9ZZWFyPjxSZWNOdW0+NjwvUmVjTnVt
-PjxyZWNvcmQ+PHJlYy1udW1iZXI+NjwvcmVjLW51bWJlcj48Zm9yZWlnbi1rZXlzPjxrZXkgYXBw
-PSJFTiIgZGItaWQ9Ing5OXZlZWQ1d3JwMDJyZWFkOWM1YXdyMHgydjl2dmFweDI5MCIgdGltZXN0
-YW1wPSIxNjk3MTc0OTY1Ij42PC9rZXk+PC9mb3JlaWduLWtleXM+PHJlZi10eXBlIG5hbWU9Ikpv
+PjxBdXRob3I+TWFyY3k8L0F1dGhvcj48WWVhcj4yMDIwPC9ZZWFyPjxSZWNOdW0+NTwvUmVjTnVt
+PjxyZWNvcmQ+PHJlYy1udW1iZXI+NTwvcmVjLW51bWJlcj48Zm9yZWlnbi1rZXlzPjxrZXkgYXBw
+PSJFTiIgZGItaWQ9InA5dmZzZjJ2ajJ0dndqZXZ3dzlwendmYXp4ZnY1dHh2dzVhcCIgdGltZXN0
+YW1wPSIxNzA5NjkyMzMxIj41PC9rZXk+PC9mb3JlaWduLWtleXM+PHJlZi10eXBlIG5hbWU9Ikpv
 dXJuYWwgQXJ0aWNsZSI+MTc8L3JlZi10eXBlPjxjb250cmlidXRvcnM+PGF1dGhvcnM+PGF1dGhv
 cj5NYXJjeSwgQS4gRS48L2F1dGhvcj48YXV0aG9yPkd1aWxsZXJtZSwgVC48L2F1dGhvcj48YXV0
 aG9yPlNoZXJyYXR0LCBFLjwvYXV0aG9yPjxhdXRob3I+Um93ZSwgSy4gQy48L2F1dGhvcj48YXV0
@@ -775,19 +775,19 @@
 LzcxMTM5ODwvdXJsPjwvcmVsYXRlZC11cmxzPjwvdXJscz48ZWxlY3Ryb25pYy1yZXNvdXJjZS1u
 dW0+aHR0cHM6Ly9kb2kub3JnLzEwLjEwODYvNzExMzk4PC9lbGVjdHJvbmljLXJlc291cmNlLW51
 bT48L3JlY29yZD48L0NpdGU+PENpdGU+PEF1dGhvcj5aZWxkaXRjaDwvQXV0aG9yPjxZZWFyPjIw
-MjM8L1llYXI+PFJlY051bT42NDwvUmVjTnVtPjxyZWNvcmQ+PHJlYy1udW1iZXI+NjQ8L3JlYy1u
-dW1iZXI+PGZvcmVpZ24ta2V5cz48a2V5IGFwcD0iRU4iIGRiLWlkPSJ4OTl2ZWVkNXdycDAycmVh
-ZDljNWF3cjB4MnY5dnZhcHgyOTAiIHRpbWVzdGFtcD0iMTY5ODM2MDAyMCI+NjQ8L2tleT48L2Zv
-cmVpZ24ta2V5cz48cmVmLXR5cGUgbmFtZT0iSm91cm5hbCBBcnRpY2xlIj4xNzwvcmVmLXR5cGU+
-PGNvbnRyaWJ1dG9ycz48YXV0aG9ycz48YXV0aG9yPlplbGRpdGNoLCBNaXJpYW0gTGVhaDwvYXV0
-aG9yPjxhdXRob3I+U3dpZGVyc2tpLCBEb25hbGQgTDwvYXV0aG9yPjwvYXV0aG9ycz48L2NvbnRy
-aWJ1dG9ycz48dGl0bGVzPjx0aXRsZT5UaGUgcHJlZGljdGFibGUgY29tcGxleGl0eSBvZiBldm9s
-dXRpb25hcnkgYWxsb21ldHJ5PC90aXRsZT48c2Vjb25kYXJ5LXRpdGxlPkV2b2x1dGlvbmFyeSBC
-aW9sb2d5PC9zZWNvbmRhcnktdGl0bGU+PC90aXRsZXM+PHBlcmlvZGljYWw+PGZ1bGwtdGl0bGU+
-RXZvbHV0aW9uYXJ5IEJpb2xvZ3k8L2Z1bGwtdGl0bGU+PC9wZXJpb2RpY2FsPjxwYWdlcz41Ni03
-NzwvcGFnZXM+PHZvbHVtZT41MDwvdm9sdW1lPjxudW1iZXI+MTwvbnVtYmVyPjxkYXRlcz48eWVh
-cj4yMDIzPC95ZWFyPjwvZGF0ZXM+PGlzYm4+MDA3MS0zMjYwPC9pc2JuPjx1cmxzPjwvdXJscz48
-L3JlY29yZD48L0NpdGU+PC9FbmROb3RlPgB=
+MjM8L1llYXI+PFJlY051bT43PC9SZWNOdW0+PHJlY29yZD48cmVjLW51bWJlcj43PC9yZWMtbnVt
+YmVyPjxmb3JlaWduLWtleXM+PGtleSBhcHA9IkVOIiBkYi1pZD0icDl2ZnNmMnZqMnR2d2pldnd3
+OXB6d2ZhenhmdjV0eHZ3NWFwIiB0aW1lc3RhbXA9IjE3MDk2OTIzMzEiPjc8L2tleT48L2ZvcmVp
+Z24ta2V5cz48cmVmLXR5cGUgbmFtZT0iSm91cm5hbCBBcnRpY2xlIj4xNzwvcmVmLXR5cGU+PGNv
+bnRyaWJ1dG9ycz48YXV0aG9ycz48YXV0aG9yPlplbGRpdGNoLCBNaXJpYW0gTGVhaDwvYXV0aG9y
+PjxhdXRob3I+U3dpZGVyc2tpLCBEb25hbGQgTDwvYXV0aG9yPjwvYXV0aG9ycz48L2NvbnRyaWJ1
+dG9ycz48dGl0bGVzPjx0aXRsZT5UaGUgcHJlZGljdGFibGUgY29tcGxleGl0eSBvZiBldm9sdXRp
+b25hcnkgYWxsb21ldHJ5PC90aXRsZT48c2Vjb25kYXJ5LXRpdGxlPkV2b2x1dGlvbmFyeSBCaW9s
+b2d5PC9zZWNvbmRhcnktdGl0bGU+PC90aXRsZXM+PHBlcmlvZGljYWw+PGZ1bGwtdGl0bGU+RXZv
+bHV0aW9uYXJ5IEJpb2xvZ3k8L2Z1bGwtdGl0bGU+PC9wZXJpb2RpY2FsPjxwYWdlcz41Ni03Nzwv
+cGFnZXM+PHZvbHVtZT41MDwvdm9sdW1lPjxudW1iZXI+MTwvbnVtYmVyPjxkYXRlcz48eWVhcj4y
+MDIzPC95ZWFyPjwvZGF0ZXM+PGlzYm4+MDA3MS0zMjYwPC9pc2JuPjx1cmxzPjwvdXJscz48L3Jl
+Y29yZD48L0NpdGU+PC9FbmROb3RlPn==
 </w:fldData>
         </w:fldChar>
       </w:r>
@@ -797,11 +797,11 @@
       <w:r>
         <w:fldChar w:fldCharType="begin">
           <w:fldData xml:space="preserve">PEVuZE5vdGU+PENpdGU+PEF1dGhvcj5EcnV6aW5za3k8L0F1dGhvcj48WWVhcj4yMDE1PC9ZZWFy
-PjxSZWNOdW0+NzwvUmVjTnVtPjxEaXNwbGF5VGV4dD4oRHJ1emluc2t5LCAyMDE1OyBNYXJjeSBl
+PjxSZWNOdW0+NjwvUmVjTnVtPjxEaXNwbGF5VGV4dD4oRHJ1emluc2t5LCAyMDE1OyBNYXJjeSBl
 dCBhbC4sIDIwMjA7IFplbGRpdGNoICZhbXA7IFN3aWRlcnNraSwgMjAyMyk8L0Rpc3BsYXlUZXh0
-PjxyZWNvcmQ+PHJlYy1udW1iZXI+NzwvcmVjLW51bWJlcj48Zm9yZWlnbi1rZXlzPjxrZXkgYXBw
-PSJFTiIgZGItaWQ9Ing5OXZlZWQ1d3JwMDJyZWFkOWM1YXdyMHgydjl2dmFweDI5MCIgdGltZXN0
-YW1wPSIxNjk3MTc0OTY1Ij43PC9rZXk+PC9mb3JlaWduLWtleXM+PHJlZi10eXBlIG5hbWU9IkJv
+PjxyZWNvcmQ+PHJlYy1udW1iZXI+NjwvcmVjLW51bWJlcj48Zm9yZWlnbi1rZXlzPjxrZXkgYXBw
+PSJFTiIgZGItaWQ9InA5dmZzZjJ2ajJ0dndqZXZ3dzlwendmYXp4ZnY1dHh2dzVhcCIgdGltZXN0
+YW1wPSIxNzA5NjkyMzMxIj42PC9rZXk+PC9mb3JlaWduLWtleXM+PHJlZi10eXBlIG5hbWU9IkJv
 b2sgU2VjdGlvbiI+NTwvcmVmLXR5cGU+PGNvbnRyaWJ1dG9ycz48YXV0aG9ycz48YXV0aG9yPkRy
 dXppbnNreSwgUi4gRS48L2F1dGhvcj48L2F1dGhvcnM+PHNlY29uZGFyeS1hdXRob3JzPjxhdXRo
 b3I+SGF1dGllciwgTC48L2F1dGhvcj48YXV0aG9yPkNveCwgUC4gRy48L2F1dGhvcj48L3NlY29u
@@ -823,10 +823,10 @@
 ZXNvdXJjZS1udW0+PHJlbW90ZS1kYXRhYmFzZS1uYW1lPkNhbWJyaWRnZSBDb3JlPC9yZW1vdGUt
 ZGF0YWJhc2UtbmFtZT48cmVtb3RlLWRhdGFiYXNlLXByb3ZpZGVyPkNhbWJyaWRnZSBVbml2ZXJz
 aXR5IFByZXNzPC9yZW1vdGUtZGF0YWJhc2UtcHJvdmlkZXI+PC9yZWNvcmQ+PC9DaXRlPjxDaXRl
-PjxBdXRob3I+TWFyY3k8L0F1dGhvcj48WWVhcj4yMDIwPC9ZZWFyPjxSZWNOdW0+NjwvUmVjTnVt
-PjxyZWNvcmQ+PHJlYy1udW1iZXI+NjwvcmVjLW51bWJlcj48Zm9yZWlnbi1rZXlzPjxrZXkgYXBw
-PSJFTiIgZGItaWQ9Ing5OXZlZWQ1d3JwMDJyZWFkOWM1YXdyMHgydjl2dmFweDI5MCIgdGltZXN0
-YW1wPSIxNjk3MTc0OTY1Ij42PC9rZXk+PC9mb3JlaWduLWtleXM+PHJlZi10eXBlIG5hbWU9Ikpv
+PjxBdXRob3I+TWFyY3k8L0F1dGhvcj48WWVhcj4yMDIwPC9ZZWFyPjxSZWNOdW0+NTwvUmVjTnVt
+PjxyZWNvcmQ+PHJlYy1udW1iZXI+NTwvcmVjLW51bWJlcj48Zm9yZWlnbi1rZXlzPjxrZXkgYXBw
+PSJFTiIgZGItaWQ9InA5dmZzZjJ2ajJ0dndqZXZ3dzlwendmYXp4ZnY1dHh2dzVhcCIgdGltZXN0
+YW1wPSIxNzA5NjkyMzMxIj41PC9rZXk+PC9mb3JlaWduLWtleXM+PHJlZi10eXBlIG5hbWU9Ikpv
 dXJuYWwgQXJ0aWNsZSI+MTc8L3JlZi10eXBlPjxjb250cmlidXRvcnM+PGF1dGhvcnM+PGF1dGhv
 cj5NYXJjeSwgQS4gRS48L2F1dGhvcj48YXV0aG9yPkd1aWxsZXJtZSwgVC48L2F1dGhvcj48YXV0
 aG9yPlNoZXJyYXR0LCBFLjwvYXV0aG9yPjxhdXRob3I+Um93ZSwgSy4gQy48L2F1dGhvcj48YXV0
@@ -846,19 +846,19 @@
 LzcxMTM5ODwvdXJsPjwvcmVsYXRlZC11cmxzPjwvdXJscz48ZWxlY3Ryb25pYy1yZXNvdXJjZS1u
 dW0+aHR0cHM6Ly9kb2kub3JnLzEwLjEwODYvNzExMzk4PC9lbGVjdHJvbmljLXJlc291cmNlLW51
 bT48L3JlY29yZD48L0NpdGU+PENpdGU+PEF1dGhvcj5aZWxkaXRjaDwvQXV0aG9yPjxZZWFyPjIw
-MjM8L1llYXI+PFJlY051bT42NDwvUmVjTnVtPjxyZWNvcmQ+PHJlYy1udW1iZXI+NjQ8L3JlYy1u
-dW1iZXI+PGZvcmVpZ24ta2V5cz48a2V5IGFwcD0iRU4iIGRiLWlkPSJ4OTl2ZWVkNXdycDAycmVh
-ZDljNWF3cjB4MnY5dnZhcHgyOTAiIHRpbWVzdGFtcD0iMTY5ODM2MDAyMCI+NjQ8L2tleT48L2Zv
-cmVpZ24ta2V5cz48cmVmLXR5cGUgbmFtZT0iSm91cm5hbCBBcnRpY2xlIj4xNzwvcmVmLXR5cGU+
-PGNvbnRyaWJ1dG9ycz48YXV0aG9ycz48YXV0aG9yPlplbGRpdGNoLCBNaXJpYW0gTGVhaDwvYXV0
-aG9yPjxhdXRob3I+U3dpZGVyc2tpLCBEb25hbGQgTDwvYXV0aG9yPjwvYXV0aG9ycz48L2NvbnRy
-aWJ1dG9ycz48dGl0bGVzPjx0aXRsZT5UaGUgcHJlZGljdGFibGUgY29tcGxleGl0eSBvZiBldm9s
-dXRpb25hcnkgYWxsb21ldHJ5PC90aXRsZT48c2Vjb25kYXJ5LXRpdGxlPkV2b2x1dGlvbmFyeSBC
-aW9sb2d5PC9zZWNvbmRhcnktdGl0bGU+PC90aXRsZXM+PHBlcmlvZGljYWw+PGZ1bGwtdGl0bGU+
-RXZvbHV0aW9uYXJ5IEJpb2xvZ3k8L2Z1bGwtdGl0bGU+PC9wZXJpb2RpY2FsPjxwYWdlcz41Ni03
-NzwvcGFnZXM+PHZvbHVtZT41MDwvdm9sdW1lPjxudW1iZXI+MTwvbnVtYmVyPjxkYXRlcz48eWVh
-cj4yMDIzPC95ZWFyPjwvZGF0ZXM+PGlzYm4+MDA3MS0zMjYwPC9pc2JuPjx1cmxzPjwvdXJscz48
-L3JlY29yZD48L0NpdGU+PC9FbmROb3RlPgB=
+MjM8L1llYXI+PFJlY051bT43PC9SZWNOdW0+PHJlY29yZD48cmVjLW51bWJlcj43PC9yZWMtbnVt
+YmVyPjxmb3JlaWduLWtleXM+PGtleSBhcHA9IkVOIiBkYi1pZD0icDl2ZnNmMnZqMnR2d2pldnd3
+OXB6d2ZhenhmdjV0eHZ3NWFwIiB0aW1lc3RhbXA9IjE3MDk2OTIzMzEiPjc8L2tleT48L2ZvcmVp
+Z24ta2V5cz48cmVmLXR5cGUgbmFtZT0iSm91cm5hbCBBcnRpY2xlIj4xNzwvcmVmLXR5cGU+PGNv
+bnRyaWJ1dG9ycz48YXV0aG9ycz48YXV0aG9yPlplbGRpdGNoLCBNaXJpYW0gTGVhaDwvYXV0aG9y
+PjxhdXRob3I+U3dpZGVyc2tpLCBEb25hbGQgTDwvYXV0aG9yPjwvYXV0aG9ycz48L2NvbnRyaWJ1
+dG9ycz48dGl0bGVzPjx0aXRsZT5UaGUgcHJlZGljdGFibGUgY29tcGxleGl0eSBvZiBldm9sdXRp
+b25hcnkgYWxsb21ldHJ5PC90aXRsZT48c2Vjb25kYXJ5LXRpdGxlPkV2b2x1dGlvbmFyeSBCaW9s
+b2d5PC9zZWNvbmRhcnktdGl0bGU+PC90aXRsZXM+PHBlcmlvZGljYWw+PGZ1bGwtdGl0bGU+RXZv
+bHV0aW9uYXJ5IEJpb2xvZ3k8L2Z1bGwtdGl0bGU+PC9wZXJpb2RpY2FsPjxwYWdlcz41Ni03Nzwv
+cGFnZXM+PHZvbHVtZT41MDwvdm9sdW1lPjxudW1iZXI+MTwvbnVtYmVyPjxkYXRlcz48eWVhcj4y
+MDIzPC95ZWFyPjwvZGF0ZXM+PGlzYm4+MDA3MS0zMjYwPC9pc2JuPjx1cmxzPjwvdXJscz48L3Jl
+Y29yZD48L0NpdGU+PC9FbmROb3RlPn==
 </w:fldData>
         </w:fldChar>
       </w:r>
@@ -914,7 +914,7 @@
         <w:fldChar w:fldCharType="begin"/>
       </w:r>
       <w:r>
-        <w:instrText xml:space="preserve"> ADDIN EN.CITE &lt;EndNote&gt;&lt;Cite&gt;&lt;Author&gt;Goswami&lt;/Author&gt;&lt;Year&gt;2022&lt;/Year&gt;&lt;RecNum&gt;57&lt;/RecNum&gt;&lt;DisplayText&gt;(Goswami et al., 2022)&lt;/DisplayText&gt;&lt;record&gt;&lt;rec-number&gt;57&lt;/rec-number&gt;&lt;foreign-keys&gt;&lt;key app="EN" db-id="x99veed5wrp02read9c5awr0x2v9vvapx290" timestamp="1697174966"&gt;57&lt;/key&gt;&lt;/foreign-keys&gt;&lt;ref-type name="Journal Article"&gt;17&lt;/ref-type&gt;&lt;contributors&gt;&lt;authors&gt;&lt;author&gt;Goswami, A.&lt;/author&gt;&lt;author&gt;Noirault, E.&lt;/author&gt;&lt;author&gt;Coombs, E. J.&lt;/author&gt;&lt;author&gt;Clavel, J.&lt;/author&gt;&lt;author&gt;Fabre, A.-C.&lt;/author&gt;&lt;author&gt;Halliday, T. J. D.&lt;/author&gt;&lt;author&gt;Churchill, M.&lt;/author&gt;&lt;author&gt;Curtis, A.&lt;/author&gt;&lt;author&gt;Watanabe, A.&lt;/author&gt;&lt;author&gt;Simmons, N. B.&lt;/author&gt;&lt;author&gt;Beatty, B. L.&lt;/author&gt;&lt;author&gt;Geisler, J. H.&lt;/author&gt;&lt;author&gt;Fox, D. L.&lt;/author&gt;&lt;author&gt;Felice, R. N.&lt;/author&gt;&lt;/authors&gt;&lt;/contributors&gt;&lt;titles&gt;&lt;title&gt;Attenuated evolution of mammals through the Cenozoic&lt;/title&gt;&lt;secondary-title&gt;Science&lt;/secondary-title&gt;&lt;/titles&gt;&lt;periodical&gt;&lt;full-title&gt;Science&lt;/full-title&gt;&lt;/periodical&gt;&lt;pages&gt;377-383&lt;/pages&gt;&lt;volume&gt;378&lt;/volume&gt;&lt;number&gt;6618&lt;/number&gt;&lt;dates&gt;&lt;year&gt;2022&lt;/year&gt;&lt;/dates&gt;&lt;urls&gt;&lt;related-urls&gt;&lt;url&gt;https://www.science.org/doi/abs/10.1126/science.abm7525&lt;/url&gt;&lt;/related-urls&gt;&lt;/urls&gt;&lt;electronic-resource-num&gt;https://doi.org/10.1126/science.abm7525&lt;/electronic-resource-num&gt;&lt;/record&gt;&lt;/Cite&gt;&lt;/EndNote&gt;</w:instrText>
+        <w:instrText xml:space="preserve"> ADDIN EN.CITE &lt;EndNote&gt;&lt;Cite&gt;&lt;Author&gt;Goswami&lt;/Author&gt;&lt;Year&gt;2022&lt;/Year&gt;&lt;RecNum&gt;8&lt;/RecNum&gt;&lt;DisplayText&gt;(Goswami et al., 2022)&lt;/DisplayText&gt;&lt;record&gt;&lt;rec-number&gt;8&lt;/rec-number&gt;&lt;foreign-keys&gt;&lt;key app="EN" db-id="p9vfsf2vj2tvwjevww9pzwfazxfv5txvw5ap" timestamp="1709692331"&gt;8&lt;/key&gt;&lt;/foreign-keys&gt;&lt;ref-type name="Journal Article"&gt;17&lt;/ref-type&gt;&lt;contributors&gt;&lt;authors&gt;&lt;author&gt;Goswami, A.&lt;/author&gt;&lt;author&gt;Noirault, E.&lt;/author&gt;&lt;author&gt;Coombs, E. J.&lt;/author&gt;&lt;author&gt;Clavel, J.&lt;/author&gt;&lt;author&gt;Fabre, A.-C.&lt;/author&gt;&lt;author&gt;Halliday, T. J. D.&lt;/author&gt;&lt;author&gt;Churchill, M.&lt;/author&gt;&lt;author&gt;Curtis, A.&lt;/author&gt;&lt;author&gt;Watanabe, A.&lt;/author&gt;&lt;author&gt;Simmons, N. B.&lt;/author&gt;&lt;author&gt;Beatty, B. L.&lt;/author&gt;&lt;author&gt;Geisler, J. H.&lt;/author&gt;&lt;author&gt;Fox, D. L.&lt;/author&gt;&lt;author&gt;Felice, R. N.&lt;/author&gt;&lt;/authors&gt;&lt;/contributors&gt;&lt;titles&gt;&lt;title&gt;Attenuated evolution of mammals through the Cenozoic&lt;/title&gt;&lt;secondary-title&gt;Science&lt;/secondary-title&gt;&lt;/titles&gt;&lt;periodical&gt;&lt;full-title&gt;Science&lt;/full-title&gt;&lt;/periodical&gt;&lt;pages&gt;377-383&lt;/pages&gt;&lt;volume&gt;378&lt;/volume&gt;&lt;number&gt;6618&lt;/number&gt;&lt;dates&gt;&lt;year&gt;2022&lt;/year&gt;&lt;/dates&gt;&lt;urls&gt;&lt;related-urls&gt;&lt;url&gt;https://www.science.org/doi/abs/10.1126/science.abm7525&lt;/url&gt;&lt;/related-urls&gt;&lt;/urls&gt;&lt;electronic-resource-num&gt;https://doi.org/10.1126/science.abm7525&lt;/electronic-resource-num&gt;&lt;/record&gt;&lt;/Cite&gt;&lt;/EndNote&gt;</w:instrText>
       </w:r>
       <w:r>
         <w:fldChar w:fldCharType="separate"/>
@@ -943,7 +943,7 @@
         <w:fldChar w:fldCharType="begin"/>
       </w:r>
       <w:r>
-        <w:instrText xml:space="preserve"> ADDIN EN.CITE &lt;EndNote&gt;&lt;Cite&gt;&lt;Author&gt;Wilson&lt;/Author&gt;&lt;Year&gt;2013&lt;/Year&gt;&lt;RecNum&gt;9&lt;/RecNum&gt;&lt;DisplayText&gt;(Segura, Flores, &amp;amp; Deferrari, 2023; Wilson, 2013)&lt;/DisplayText&gt;&lt;record&gt;&lt;rec-number&gt;9&lt;/rec-number&gt;&lt;foreign-keys&gt;&lt;key app="EN" db-id="x99veed5wrp02read9c5awr0x2v9vvapx290" timestamp="1697174965"&gt;9&lt;/key&gt;&lt;/foreign-keys&gt;&lt;ref-type name="Journal Article"&gt;17&lt;/ref-type&gt;&lt;contributors&gt;&lt;authors&gt;&lt;author&gt;Wilson, L. A. B.&lt;/author&gt;&lt;/authors&gt;&lt;/contributors&gt;&lt;titles&gt;&lt;title&gt;Allometric disparity in rodent evolution&lt;/title&gt;&lt;secondary-title&gt;Ecology and Evolution&lt;/secondary-title&gt;&lt;/titles&gt;&lt;periodical&gt;&lt;full-title&gt;Ecology and Evolution&lt;/full-title&gt;&lt;/periodical&gt;&lt;pages&gt;971-984&lt;/pages&gt;&lt;volume&gt;3&lt;/volume&gt;&lt;number&gt;4&lt;/number&gt;&lt;dates&gt;&lt;year&gt;2013&lt;/year&gt;&lt;/dates&gt;&lt;isbn&gt;2045-7758&lt;/isbn&gt;&lt;urls&gt;&lt;related-urls&gt;&lt;url&gt;https://onlinelibrary.wiley.com/doi/abs/10.1002/ece3.521&lt;/url&gt;&lt;/related-urls&gt;&lt;/urls&gt;&lt;electronic-resource-num&gt;https://doi.org/10.1002/ece3.521&lt;/electronic-resource-num&gt;&lt;/record&gt;&lt;/Cite&gt;&lt;Cite&gt;&lt;Author&gt;Segura&lt;/Author&gt;&lt;Year&gt;2023&lt;/Year&gt;&lt;RecNum&gt;61&lt;/RecNum&gt;&lt;record&gt;&lt;rec-number&gt;61&lt;/rec-number&gt;&lt;foreign-keys&gt;&lt;key app="EN" db-id="x99veed5wrp02read9c5awr0x2v9vvapx290" timestamp="1697175041"&gt;61&lt;/key&gt;&lt;/foreign-keys&gt;&lt;ref-type name="Journal Article"&gt;17&lt;/ref-type&gt;&lt;contributors&gt;&lt;authors&gt;&lt;author&gt;Segura, Valentina&lt;/author&gt;&lt;author&gt;Flores, David&lt;/author&gt;&lt;author&gt;Deferrari, Guillermo&lt;/author&gt;&lt;/authors&gt;&lt;/contributors&gt;&lt;titles&gt;&lt;title&gt;Comparison of skull growth in two ecosystem modifiers: beavers Castor canadensis (Rodentia: Castoridae) and muskrats Ondatra zibethicus (Rodentia: Cricetidae)&lt;/title&gt;&lt;secondary-title&gt;Zoologischer Anzeiger&lt;/secondary-title&gt;&lt;/titles&gt;&lt;periodical&gt;&lt;full-title&gt;Zoologischer Anzeiger&lt;/full-title&gt;&lt;/periodical&gt;&lt;pages&gt;61-72&lt;/pages&gt;&lt;volume&gt;304&lt;/volume&gt;&lt;dates&gt;&lt;year&gt;2023&lt;/year&gt;&lt;/dates&gt;&lt;isbn&gt;0044-5231&lt;/isbn&gt;&lt;urls&gt;&lt;/urls&gt;&lt;/record&gt;&lt;/Cite&gt;&lt;/EndNote&gt;</w:instrText>
+        <w:instrText xml:space="preserve"> ADDIN EN.CITE &lt;EndNote&gt;&lt;Cite&gt;&lt;Author&gt;Wilson&lt;/Author&gt;&lt;Year&gt;2013&lt;/Year&gt;&lt;RecNum&gt;9&lt;/RecNum&gt;&lt;DisplayText&gt;(Segura, Flores, &amp;amp; Deferrari, 2023; Wilson, 2013)&lt;/DisplayText&gt;&lt;record&gt;&lt;rec-number&gt;9&lt;/rec-number&gt;&lt;foreign-keys&gt;&lt;key app="EN" db-id="p9vfsf2vj2tvwjevww9pzwfazxfv5txvw5ap" timestamp="1709692331"&gt;9&lt;/key&gt;&lt;/foreign-keys&gt;&lt;ref-type name="Journal Article"&gt;17&lt;/ref-type&gt;&lt;contributors&gt;&lt;authors&gt;&lt;author&gt;Wilson, L. A. B.&lt;/author&gt;&lt;/authors&gt;&lt;/contributors&gt;&lt;titles&gt;&lt;title&gt;Allometric disparity in rodent evolution&lt;/title&gt;&lt;secondary-title&gt;Ecology and Evolution&lt;/secondary-title&gt;&lt;/titles&gt;&lt;periodical&gt;&lt;full-title&gt;Ecology and Evolution&lt;/full-title&gt;&lt;/periodical&gt;&lt;pages&gt;971-984&lt;/pages&gt;&lt;volume&gt;3&lt;/volume&gt;&lt;number&gt;4&lt;/number&gt;&lt;dates&gt;&lt;year&gt;2013&lt;/year&gt;&lt;/dates&gt;&lt;isbn&gt;2045-7758&lt;/isbn&gt;&lt;urls&gt;&lt;related-urls&gt;&lt;url&gt;https://onlinelibrary.wiley.com/doi/abs/10.1002/ece3.521&lt;/url&gt;&lt;/related-urls&gt;&lt;/urls&gt;&lt;electronic-resource-num&gt;https://doi.org/10.1002/ece3.521&lt;/electronic-resource-num&gt;&lt;/record&gt;&lt;/Cite&gt;&lt;Cite&gt;&lt;Author&gt;Segura&lt;/Author&gt;&lt;Year&gt;2023&lt;/Year&gt;&lt;RecNum&gt;10&lt;/RecNum&gt;&lt;record&gt;&lt;rec-number&gt;10&lt;/rec-number&gt;&lt;foreign-keys&gt;&lt;key app="EN" db-id="p9vfsf2vj2tvwjevww9pzwfazxfv5txvw5ap" timestamp="1709692331"&gt;10&lt;/key&gt;&lt;/foreign-keys&gt;&lt;ref-type name="Journal Article"&gt;17&lt;/ref-type&gt;&lt;contributors&gt;&lt;authors&gt;&lt;author&gt;Segura, Valentina&lt;/author&gt;&lt;author&gt;Flores, David&lt;/author&gt;&lt;author&gt;Deferrari, Guillermo&lt;/author&gt;&lt;/authors&gt;&lt;/contributors&gt;&lt;titles&gt;&lt;title&gt;Comparison of skull growth in two ecosystem modifiers: beavers Castor canadensis (Rodentia: Castoridae) and muskrats Ondatra zibethicus (Rodentia: Cricetidae)&lt;/title&gt;&lt;secondary-title&gt;Zoologischer Anzeiger&lt;/secondary-title&gt;&lt;/titles&gt;&lt;periodical&gt;&lt;full-title&gt;Zoologischer Anzeiger&lt;/full-title&gt;&lt;/periodical&gt;&lt;pages&gt;61-72&lt;/pages&gt;&lt;volume&gt;304&lt;/volume&gt;&lt;dates&gt;&lt;year&gt;2023&lt;/year&gt;&lt;/dates&gt;&lt;isbn&gt;0044-5231&lt;/isbn&gt;&lt;urls&gt;&lt;/urls&gt;&lt;/record&gt;&lt;/Cite&gt;&lt;/EndNote&gt;</w:instrText>
       </w:r>
       <w:r>
         <w:fldChar w:fldCharType="separate"/>
@@ -964,15 +964,15 @@
         <w:fldChar w:fldCharType="begin"/>
       </w:r>
       <w:r>
-        <w:instrText xml:space="preserve"> </w:instrText>
-      </w:r>
-      <w:r>
-        <w:instrText>ADDIN EN.CITE &lt;EndNote&gt;&lt;Cite ExcludeAuth="1"&gt;&lt;Author&gt;Marcy&lt;/Author&gt;&lt;Year&gt;2020&lt;/Year&gt;&lt;RecNum&gt;6&lt;/RecNum&gt;&lt;DisplayText&gt;(2020)&lt;/DisplayText&gt;&lt;record&gt;&lt;rec-number&gt;6&lt;/rec-number&gt;&lt;foreign-keys&gt;&lt;key app="EN" db-id="x99veed5wrp02read9c5awr0x2v9vvapx290" timestamp="1697174965"&gt;6&lt;/key&gt;&lt;/foreign-keys&gt;&lt;ref-type name="Journal Article"&gt;17&lt;/ref-type&gt;&lt;contributors&gt;&lt;authors&gt;&lt;author&gt;Marcy, A. E.&lt;/author&gt;&lt;author&gt;Guillerme, T.&lt;/author&gt;&lt;author&gt;Sherratt, E.&lt;/author&gt;&lt;author&gt;Rowe, K. C.&lt;/author&gt;&lt;author&gt;Phillips, M. J.&lt;/author&gt;&lt;author&gt;Weisbecker, V.&lt;/author&gt;&lt;/authors&gt;&lt;/contributors&gt;&lt;titles&gt;&lt;title&gt;Australian rodents reveal conserved cranial evolutionary allometry across 10 million years of Murid evolution&lt;/title&gt;&lt;secondary-title&gt;The American Naturalist&lt;/secondary-title&gt;&lt;/titles&gt;&lt;periodical&gt;&lt;full-title&gt;The American Naturalist&lt;/full-title&gt;&lt;/periodical&gt;&lt;pages&gt;755-768&lt;/pages&gt;&lt;volume&gt;196&lt;/volume&gt;&lt;number&gt;6&lt;/number&gt;&lt;keywords&gt;&lt;keyword&gt;allometric facilitation,craniofacial evolutionary allometry (CREA),geometric morphometrics,molecular phylogeny,Murinae,stabilizing selection&lt;/keyword&gt;&lt;/keywords&gt;&lt;dates&gt;&lt;year&gt;2020&lt;/year&gt;&lt;/dates&gt;&lt;accession-num&gt;33211559&lt;/accession-num&gt;&lt;urls&gt;&lt;related-urls&gt;&lt;url&gt;https://www.journals.uchicago.edu/doi/abs/10.1086/711398&lt;/url&gt;&lt;/related-urls&gt;&lt;/urls&gt;&lt;electronic-resource-num&gt;https://doi.org/10.1086/711398&lt;/electronic-resource-num&gt;&lt;/record&gt;&lt;/Cite&gt;&lt;/EndNote&gt;</w:instrText>
+        <w:instrText xml:space="preserve"> ADDIN EN.CITE &lt;EndNote&gt;&lt;Cite ExcludeAuth="1"&gt;&lt;Author&gt;Marcy&lt;/Author&gt;&lt;Year&gt;2020&lt;/Year&gt;&lt;RecNum&gt;5&lt;/RecNum&gt;&lt;DisplayText&gt;(2020)&lt;/DisplayText&gt;&lt;record&gt;&lt;rec-number&gt;5&lt;/rec-number&gt;&lt;foreign-keys&gt;&lt;key app="EN" db-id="p9vfsf2vj2tvwjevww9pzwfazxfv5txvw5ap" timestamp="1709692331"&gt;5&lt;/key&gt;&lt;/foreign-keys&gt;&lt;ref-type name="Journal Article"&gt;17&lt;/ref-type&gt;&lt;contributors&gt;&lt;authors&gt;&lt;author&gt;Marcy, A. E.&lt;/author&gt;&lt;author&gt;Guillerme, T.&lt;/author&gt;&lt;author&gt;Sherratt, E.&lt;/author&gt;&lt;author&gt;Rowe, K. C.&lt;/author&gt;&lt;author&gt;Phillips, M. J.&lt;/author&gt;&lt;author&gt;Weisbecker, V.&lt;/author&gt;&lt;/authors&gt;&lt;/contributors&gt;&lt;titles&gt;&lt;title&gt;Australian rodents reveal conserved cranial evolutionary allometry across 10 million years of Murid evolution&lt;/title&gt;&lt;secondary-title&gt;The American Naturalist&lt;/secondary-title&gt;&lt;/titles&gt;&lt;periodical&gt;&lt;full-title&gt;The American Naturalist&lt;/full-title&gt;&lt;/periodical&gt;&lt;pages&gt;755-768&lt;/pages&gt;&lt;volume&gt;196&lt;/volume&gt;&lt;number&gt;6&lt;/number&gt;&lt;keywords&gt;&lt;keyword&gt;allometric facilitation,craniofacial evolutionary allometry (CREA),geometric morphometrics,molecular phylogeny,Murinae,stabilizing selection&lt;/keyword&gt;&lt;/keywords&gt;&lt;dates&gt;&lt;year&gt;2020&lt;/year&gt;&lt;/dates&gt;&lt;accession-num&gt;33211559&lt;/accession-num&gt;&lt;urls&gt;&lt;related-urls&gt;&lt;url&gt;https://www.journals.uchicago.edu/doi/abs/10.1086/711398&lt;/url&gt;&lt;/related-urls&gt;&lt;/urls&gt;&lt;electronic-resource-num&gt;https://doi.org/10.1086/711398&lt;/electronic-resource-num&gt;&lt;/record&gt;&lt;/Cite&gt;&lt;/EndNote&gt;</w:instrText>
       </w:r>
       <w:r>
         <w:fldChar w:fldCharType="separate"/>
       </w:r>
       <w:r>
+        <w:rPr>
+          <w:noProof/>
+        </w:rPr>
         <w:t>(2020)</w:t>
       </w:r>
       <w:r>
@@ -991,7 +991,7 @@
         <w:fldChar w:fldCharType="begin"/>
       </w:r>
       <w:r>
-        <w:instrText xml:space="preserve"> ADDIN EN.CITE &lt;EndNote&gt;&lt;Cite ExcludeAuth="1"&gt;&lt;Author&gt;Mitchell&lt;/Author&gt;&lt;Year&gt;in Press&lt;/Year&gt;&lt;RecNum&gt;5&lt;/RecNum&gt;&lt;DisplayText&gt;(in Press)&lt;/DisplayText&gt;&lt;record&gt;&lt;rec-number&gt;5&lt;/rec-number&gt;&lt;foreign-keys&gt;&lt;key app="EN" db-id="x99veed5wrp02read9c5awr0x2v9vvapx290" timestamp="1697174965"&gt;5&lt;/key&gt;&lt;/foreign-keys&gt;&lt;ref-type name="Journal Article"&gt;17&lt;/ref-type&gt;&lt;contributors&gt;&lt;authors&gt;&lt;author&gt;Mitchell, D. R.&lt;/author&gt;&lt;author&gt;Sherratt, E. &lt;/author&gt;&lt;author&gt;Weisbecker, V.&lt;/author&gt;&lt;/authors&gt;&lt;/contributors&gt;&lt;titles&gt;&lt;title&gt;Facing the facts: Adaptive trade-offs along body size ranges determine mammalian craniofacial scaling &lt;/title&gt;&lt;secondary-title&gt;Biological Reviews&lt;/secondary-title&gt;&lt;/titles&gt;&lt;periodical&gt;&lt;full-title&gt;Biological Reviews&lt;/full-title&gt;&lt;/periodical&gt;&lt;dates&gt;&lt;year&gt;in Press&lt;/year&gt;&lt;/dates&gt;&lt;urls&gt;&lt;/urls&gt;&lt;/record&gt;&lt;/Cite&gt;&lt;/EndNote&gt;</w:instrText>
+        <w:instrText xml:space="preserve"> ADDIN EN.CITE &lt;EndNote&gt;&lt;Cite ExcludeAuth="1"&gt;&lt;Author&gt;Mitchell&lt;/Author&gt;&lt;Year&gt;2023&lt;/Year&gt;&lt;RecNum&gt;57&lt;/RecNum&gt;&lt;DisplayText&gt;(2023)&lt;/DisplayText&gt;&lt;record&gt;&lt;rec-number&gt;57&lt;/rec-number&gt;&lt;foreign-keys&gt;&lt;key app="EN" db-id="p9vfsf2vj2tvwjevww9pzwfazxfv5txvw5ap" timestamp="1709693468"&gt;57&lt;/key&gt;&lt;/foreign-keys&gt;&lt;ref-type name="Journal Article"&gt;17&lt;/ref-type&gt;&lt;contributors&gt;&lt;authors&gt;&lt;author&gt;Mitchell, D. R.&lt;/author&gt;&lt;author&gt;Sherratt, E. &lt;/author&gt;&lt;author&gt;Weisbecker, V.&lt;/author&gt;&lt;/authors&gt;&lt;/contributors&gt;&lt;titles&gt;&lt;title&gt;Facing the facts: Adaptive trade-offs along body size ranges determine mammalian craniofacial scaling &lt;/title&gt;&lt;secondary-title&gt;Biological Reviews&lt;/secondary-title&gt;&lt;/titles&gt;&lt;periodical&gt;&lt;full-title&gt;Biological Reviews&lt;/full-title&gt;&lt;/periodical&gt;&lt;pages&gt;496-524&lt;/pages&gt;&lt;volume&gt;99&lt;/volume&gt;&lt;number&gt;2&lt;/number&gt;&lt;dates&gt;&lt;year&gt;2023&lt;/year&gt;&lt;/dates&gt;&lt;urls&gt;&lt;/urls&gt;&lt;electronic-resource-num&gt;10.1111/brv.13032&lt;/electronic-resource-num&gt;&lt;/record&gt;&lt;/Cite&gt;&lt;/EndNote&gt;</w:instrText>
       </w:r>
       <w:r>
         <w:fldChar w:fldCharType="separate"/>
@@ -1000,7 +1000,7 @@
         <w:rPr>
           <w:noProof/>
         </w:rPr>
-        <w:t>(in Press)</w:t>
+        <w:t>(2023)</w:t>
       </w:r>
       <w:r>
         <w:fldChar w:fldCharType="end"/>
@@ -1028,26 +1028,26 @@
         <w:fldChar w:fldCharType="begin"/>
       </w:r>
       <w:r>
-        <w:instrText xml:space="preserve"> </w:instrText>
-      </w:r>
-      <w:r>
-        <w:instrText>ADDIN EN.CITE &lt;EndNote&gt;&lt;Cite AuthorYear="1"&gt;&lt;Author&gt;Marcy&lt;/Author&gt;&lt;Year&gt;2020&lt;/Year&gt;&lt;RecNum&gt;6&lt;/RecNum&gt;&lt;DisplayText&gt;Marcy et al. (2020)&lt;/DisplayText&gt;&lt;record&gt;&lt;rec-number&gt;6&lt;/rec-number&gt;&lt;foreign-keys&gt;&lt;key app="EN" db-id="x99veed5wrp02read9c5awr0x2v9vvapx290" timestamp="1697174965"&gt;6&lt;/key&gt;&lt;/foreign-keys&gt;&lt;ref-type name="Journal Article"&gt;17&lt;/ref-type&gt;&lt;contributors&gt;&lt;authors&gt;&lt;author&gt;Marcy, A. E.&lt;/author&gt;&lt;author&gt;Guillerme, T.&lt;/author&gt;&lt;author&gt;Sherratt, E.&lt;/author&gt;&lt;author&gt;Rowe, K. C.&lt;/author&gt;&lt;author&gt;Phillips, M. J.&lt;/author&gt;&lt;author&gt;Weisbecker, V.&lt;/author&gt;&lt;/authors&gt;&lt;/contributors&gt;&lt;titles&gt;&lt;title&gt;Australian rodents reveal conserved cranial evolutionary allometry across 10 million years of Murid evolution&lt;/title&gt;&lt;secondary-title&gt;The American Naturalist&lt;/secondary-title&gt;&lt;/titles&gt;&lt;periodical&gt;&lt;full-title&gt;The American Naturalist&lt;/full-title&gt;&lt;/periodical&gt;&lt;pages&gt;755-768&lt;/pages&gt;&lt;volume&gt;196&lt;/volume&gt;&lt;number&gt;6&lt;/number&gt;&lt;keywords&gt;&lt;keyword&gt;allometric facilitation,craniofacial evolutionary allometry (CREA),geometric morphometrics,molecular phylogeny,Murinae,stabilizing selection&lt;/keyword&gt;&lt;/keywords&gt;&lt;dates&gt;&lt;year&gt;2020&lt;/year&gt;&lt;/dates&gt;&lt;accession-num&gt;33211559&lt;/accession-num&gt;&lt;urls&gt;&lt;related-urls&gt;&lt;url&gt;https://www.journals.uchicago.edu/doi/abs/10.1086/711398&lt;/url&gt;&lt;/related-urls&gt;&lt;/urls&gt;&lt;electronic-resource-num&gt;https://doi.org/10.1086/711398&lt;/electronic-resource-num&gt;&lt;/record&gt;&lt;/Cite&gt;&lt;/EndNote&gt;</w:instrText>
+        <w:instrText xml:space="preserve"> ADDIN EN.CITE &lt;EndNote&gt;&lt;Cite AuthorYear="1"&gt;&lt;Author&gt;Marcy&lt;/Author&gt;&lt;Year&gt;2020&lt;/Year&gt;&lt;RecNum&gt;5&lt;/RecNum&gt;&lt;DisplayText&gt;Marcy et al. (2020)&lt;/DisplayText&gt;&lt;record&gt;&lt;rec-number&gt;5&lt;/rec-number&gt;&lt;foreign-keys&gt;&lt;key app="EN" db-id="p9vfsf2vj2tvwjevww9pzwfazxfv5txvw5ap" timestamp="1709692331"&gt;5&lt;/key&gt;&lt;/foreign-keys&gt;&lt;ref-type name="Journal Article"&gt;17&lt;/ref-type&gt;&lt;contributors&gt;&lt;authors&gt;&lt;author&gt;Marcy, A. E.&lt;/author&gt;&lt;author&gt;Guillerme, T.&lt;/author&gt;&lt;author&gt;Sherratt, E.&lt;/author&gt;&lt;author&gt;Rowe, K. C.&lt;/author&gt;&lt;author&gt;Phillips, M. J.&lt;/author&gt;&lt;author&gt;Weisbecker, V.&lt;/author&gt;&lt;/authors&gt;&lt;/contributors&gt;&lt;titles&gt;&lt;title&gt;Australian rodents reveal conserved cranial evolutionary allometry across 10 million years of Murid evolution&lt;/title&gt;&lt;secondary-title&gt;The American Naturalist&lt;/secondary-title&gt;&lt;/titles&gt;&lt;periodical&gt;&lt;full-title&gt;The American Naturalist&lt;/full-title&gt;&lt;/periodical&gt;&lt;pages&gt;755-768&lt;/pages&gt;&lt;volume&gt;196&lt;/volume&gt;&lt;number&gt;6&lt;/number&gt;&lt;keywords&gt;&lt;keyword&gt;allometric facilitation,craniofacial evolutionary allometry (CREA),geometric morphometrics,molecular phylogeny,Murinae,stabilizing selection&lt;/keyword&gt;&lt;/keywords&gt;&lt;dates&gt;&lt;year&gt;2020&lt;/year&gt;&lt;/dates&gt;&lt;accession-num&gt;33211559&lt;/accession-num&gt;&lt;urls&gt;&lt;related-urls&gt;&lt;url&gt;https://www.journals.uchicago.edu/doi/abs/10.1086/711398&lt;/url&gt;&lt;/related-urls&gt;&lt;/urls&gt;&lt;electronic-resource-num&gt;https://doi.org/10.1086/711398&lt;/electronic-resource-num&gt;&lt;/record&gt;&lt;/Cite&gt;&lt;/EndNote&gt;</w:instrText>
       </w:r>
       <w:r>
         <w:fldChar w:fldCharType="separate"/>
       </w:r>
       <w:r>
+        <w:rPr>
+          <w:noProof/>
+        </w:rPr>
         <w:t>Marcy et al. (2020)</w:t>
       </w:r>
       <w:r>
         <w:fldChar w:fldCharType="end"/>
       </w:r>
       <w:r>
-        <w:t xml:space="preserve"> offers an ideal opportunity for differentiating allometric and non-allometric variation because it combines allometrically highly uniform </w:t>
+        <w:t xml:space="preserve"> offers an ideal opportunity for differentiating allometric and non-allometric variation because it combines allometrically highly uniform species with clear deviations from the common pattern. These include the carnivorous rodents, </w:t>
       </w:r>
       <w:r>
         <w:lastRenderedPageBreak/>
-        <w:t>species with clear deviations from the common pattern. These include the carnivorous rodents, but also a group of ecological specialists with distinct non-diet related locomotor mode</w:t>
+        <w:t>but also a group of ecological specialists with distinct non-diet related locomotor mode</w:t>
       </w:r>
       <w:r>
         <w:t>s</w:t>
@@ -1101,7 +1101,7 @@
         <w:fldChar w:fldCharType="begin"/>
       </w:r>
       <w:r>
-        <w:instrText xml:space="preserve"> ADDIN EN.CITE &lt;EndNote&gt;&lt;Cite&gt;&lt;Author&gt;Kraatz&lt;/Author&gt;&lt;Year&gt;2016&lt;/Year&gt;&lt;RecNum&gt;10&lt;/RecNum&gt;&lt;DisplayText&gt;(Kraatz &amp;amp; Sherratt, 2016)&lt;/DisplayText&gt;&lt;record&gt;&lt;rec-number&gt;10&lt;/rec-number&gt;&lt;foreign-keys&gt;&lt;key app="EN" db-id="x99veed5wrp02read9c5awr0x2v9vvapx290" timestamp="1697174965"&gt;10&lt;/key&gt;&lt;/foreign-keys&gt;&lt;ref-type name="Journal Article"&gt;17&lt;/ref-type&gt;&lt;contributors&gt;&lt;authors&gt;&lt;author&gt;Kraatz, B.&lt;/author&gt;&lt;author&gt;Sherratt, E.&lt;/author&gt;&lt;/authors&gt;&lt;/contributors&gt;&lt;auth-address&gt;Department of Anatomy, Western University of Health Sciences , United States.&amp;#xD;Department of Evolution, Ecology and Genetics, Research School of Biology, The Australian National University , Canberra, ACT , Australia.&lt;/auth-address&gt;&lt;titles&gt;&lt;title&gt;Evolutionary morphology of the rabbit skull&lt;/title&gt;&lt;secondary-title&gt;PeerJ&lt;/secondary-title&gt;&lt;/titles&gt;&lt;periodical&gt;&lt;full-title&gt;PeerJ&lt;/full-title&gt;&lt;/periodical&gt;&lt;pages&gt;e2453&lt;/pages&gt;&lt;volume&gt;4&lt;/volume&gt;&lt;edition&gt;2016/10/01&lt;/edition&gt;&lt;keywords&gt;&lt;keyword&gt;Geometric morphometrics&lt;/keyword&gt;&lt;keyword&gt;Lagomorpha&lt;/keyword&gt;&lt;keyword&gt;Leporidae&lt;/keyword&gt;&lt;keyword&gt;Macroevolution&lt;/keyword&gt;&lt;keyword&gt;X-ray micro computed tomography&lt;/keyword&gt;&lt;/keywords&gt;&lt;dates&gt;&lt;year&gt;2016&lt;/year&gt;&lt;/dates&gt;&lt;isbn&gt;2167-8359 (Print)&amp;#xD;2167-8359&lt;/isbn&gt;&lt;accession-num&gt;27688967&lt;/accession-num&gt;&lt;urls&gt;&lt;/urls&gt;&lt;custom2&gt;PMC5036099&lt;/custom2&gt;&lt;electronic-resource-num&gt;https://doi.org/10.7717/peerj.2453&lt;/electronic-resource-num&gt;&lt;remote-database-provider&gt;NLM&lt;/remote-database-provider&gt;&lt;language&gt;eng&lt;/language&gt;&lt;/record&gt;&lt;/Cite&gt;&lt;/EndNote&gt;</w:instrText>
+        <w:instrText xml:space="preserve"> ADDIN EN.CITE &lt;EndNote&gt;&lt;Cite&gt;&lt;Author&gt;Kraatz&lt;/Author&gt;&lt;Year&gt;2016&lt;/Year&gt;&lt;RecNum&gt;11&lt;/RecNum&gt;&lt;DisplayText&gt;(Kraatz &amp;amp; Sherratt, 2016)&lt;/DisplayText&gt;&lt;record&gt;&lt;rec-number&gt;11&lt;/rec-number&gt;&lt;foreign-keys&gt;&lt;key app="EN" db-id="p9vfsf2vj2tvwjevww9pzwfazxfv5txvw5ap" timestamp="1709692331"&gt;11&lt;/key&gt;&lt;/foreign-keys&gt;&lt;ref-type name="Journal Article"&gt;17&lt;/ref-type&gt;&lt;contributors&gt;&lt;authors&gt;&lt;author&gt;Kraatz, B.&lt;/author&gt;&lt;author&gt;Sherratt, E.&lt;/author&gt;&lt;/authors&gt;&lt;/contributors&gt;&lt;auth-address&gt;Department of Anatomy, Western University of Health Sciences , United States.&amp;#xD;Department of Evolution, Ecology and Genetics, Research School of Biology, The Australian National University , Canberra, ACT , Australia.&lt;/auth-address&gt;&lt;titles&gt;&lt;title&gt;Evolutionary morphology of the rabbit skull&lt;/title&gt;&lt;secondary-title&gt;PeerJ&lt;/secondary-title&gt;&lt;/titles&gt;&lt;periodical&gt;&lt;full-title&gt;PeerJ&lt;/full-title&gt;&lt;/periodical&gt;&lt;pages&gt;e2453&lt;/pages&gt;&lt;volume&gt;4&lt;/volume&gt;&lt;edition&gt;2016/10/01&lt;/edition&gt;&lt;keywords&gt;&lt;keyword&gt;Geometric morphometrics&lt;/keyword&gt;&lt;keyword&gt;Lagomorpha&lt;/keyword&gt;&lt;keyword&gt;Leporidae&lt;/keyword&gt;&lt;keyword&gt;Macroevolution&lt;/keyword&gt;&lt;keyword&gt;X-ray micro computed tomography&lt;/keyword&gt;&lt;/keywords&gt;&lt;dates&gt;&lt;year&gt;2016&lt;/year&gt;&lt;/dates&gt;&lt;isbn&gt;2167-8359 (Print)&amp;#xD;2167-8359&lt;/isbn&gt;&lt;accession-num&gt;27688967&lt;/accession-num&gt;&lt;urls&gt;&lt;/urls&gt;&lt;custom2&gt;PMC5036099&lt;/custom2&gt;&lt;electronic-resource-num&gt;https://doi.org/10.7717/peerj.2453&lt;/electronic-resource-num&gt;&lt;remote-database-provider&gt;NLM&lt;/remote-database-provider&gt;&lt;language&gt;eng&lt;/language&gt;&lt;/record&gt;&lt;/Cite&gt;&lt;/EndNote&gt;</w:instrText>
       </w:r>
       <w:r>
         <w:fldChar w:fldCharType="separate"/>
@@ -1129,21 +1129,50 @@
         <w:spacing w:line="480" w:lineRule="auto"/>
       </w:pPr>
       <w:r>
-        <w:t>Selection on functions that result in shape variation independent of CREA is expected to be more apparent in some parts of the skull but not others (</w:t>
+        <w:t xml:space="preserve">Selection on functions that result in shape variation independent of CREA is expected to be more apparent in some parts of the skull but not others (e.g. the maxillary region of carnivorous species; the back of the skull in hopping or bounding species). A key question is therefore how different parts of the skull co-evolve, and whether there are size-independent patterns alongside CREA which allow the evolution of cranial areas away from the main allometric line. This is conceivable because allometry explained a large amount (36%), but not the majority, of cranial shape variation </w:t>
+      </w:r>
+      <w:r>
+        <w:fldChar w:fldCharType="begin"/>
+      </w:r>
+      <w:r>
+        <w:instrText xml:space="preserve"> ADDIN EN.CITE &lt;EndNote&gt;&lt;Cite&gt;&lt;Author&gt;Marcy&lt;/Author&gt;&lt;Year&gt;2020&lt;/Year&gt;&lt;RecNum&gt;5&lt;/RecNum&gt;&lt;DisplayText&gt;(Marcy et al., 2020)&lt;/DisplayText&gt;&lt;record&gt;&lt;rec-number&gt;5&lt;/rec-number&gt;&lt;foreign-keys&gt;&lt;key app="EN" db-id="p9vfsf2vj2tvwjevww9pzwfazxfv5txvw5ap" timestamp="1709692331"&gt;5&lt;/key&gt;&lt;/foreign-keys&gt;&lt;ref-type name="Journal Article"&gt;17&lt;/ref-type&gt;&lt;contributors&gt;&lt;authors&gt;&lt;author&gt;Marcy, A. E.&lt;/author&gt;&lt;author&gt;Guillerme, T.&lt;/author&gt;&lt;author&gt;Sherratt, E.&lt;/author&gt;&lt;author&gt;Rowe, K. C.&lt;/author&gt;&lt;author&gt;Phillips, M. J.&lt;/author&gt;&lt;author&gt;Weisbecker, V.&lt;/author&gt;&lt;/authors&gt;&lt;/contributors&gt;&lt;titles&gt;&lt;title&gt;Australian rodents reveal conserved cranial evolutionary allometry across 10 million years of Murid evolution&lt;/title&gt;&lt;secondary-title&gt;The American Naturalist&lt;/secondary-title&gt;&lt;/titles&gt;&lt;periodical&gt;&lt;full-title&gt;The American Naturalist&lt;/full-title&gt;&lt;/periodical&gt;&lt;pages&gt;755-768&lt;/pages&gt;&lt;volume&gt;196&lt;/volume&gt;&lt;number&gt;6&lt;/number&gt;&lt;keywords&gt;&lt;keyword&gt;allometric facilitation,craniofacial evolutionary allometry (CREA),geometric morphometrics,molecular phylogeny,Murinae,stabilizing selection&lt;/keyword&gt;&lt;/keywords&gt;&lt;dates&gt;&lt;year&gt;2020&lt;/year&gt;&lt;/dates&gt;&lt;accession-num&gt;33211559&lt;/accession-num&gt;&lt;urls&gt;&lt;related-urls&gt;&lt;url&gt;https://www.journals.uchicago.edu/doi/abs/10.1086/711398&lt;/url&gt;&lt;/related-urls&gt;&lt;/urls&gt;&lt;electronic-resource-num&gt;https://doi.org/10.1086/711398&lt;/electronic-resource-num&gt;&lt;/record&gt;&lt;/Cite&gt;&lt;/EndNote&gt;</w:instrText>
+      </w:r>
+      <w:r>
+        <w:fldChar w:fldCharType="separate"/>
+      </w:r>
+      <w:r>
+        <w:rPr>
+          <w:noProof/>
+        </w:rPr>
+        <w:t>(Marcy et al., 2020)</w:t>
+      </w:r>
+      <w:r>
+        <w:fldChar w:fldCharType="end"/>
+      </w:r>
+      <w:r>
+        <w:t xml:space="preserve">. </w:t>
+      </w:r>
+      <w:bookmarkStart w:id="3" w:name="_Hlk160624073"/>
+      <w:r>
+        <w:t xml:space="preserve">This unexplained variation might be related to species-specific variation without any particular evolutionary patterning (such as vicariance or founder effects), but </w:t>
       </w:r>
       <w:proofErr w:type="gramStart"/>
       <w:r>
-        <w:t>e.g.</w:t>
+        <w:t>it  also</w:t>
       </w:r>
       <w:proofErr w:type="gramEnd"/>
       <w:r>
-        <w:t xml:space="preserve"> the maxillary region of carnivorous species; the back of the skull in hopping or bounding species). A key question is therefore how different parts of the skull co-evolve, and whether there are size-independent patterns alongside CREA which allow the evolution of cranial areas away from the main allometric line. This is conceivable because allometry explained a large amount (36%), but not the majority, of cranial shape variation </w:t>
+        <w:t xml:space="preserve"> be attributable to evolutionary patterns not related to CREA</w:t>
+      </w:r>
+      <w:bookmarkEnd w:id="3"/>
+      <w:r>
+        <w:t xml:space="preserve">. Understanding how the different parts of the cranium relate to each other in evolution can be investigated using assessments of cranial integration </w:t>
       </w:r>
       <w:r>
         <w:fldChar w:fldCharType="begin"/>
       </w:r>
       <w:r>
-        <w:instrText xml:space="preserve"> ADDIN EN.CITE &lt;EndNote&gt;&lt;Cite&gt;&lt;Author&gt;Marcy&lt;/Author&gt;&lt;Year&gt;2020&lt;/Year&gt;&lt;RecNum&gt;6&lt;/RecNum&gt;&lt;DisplayText&gt;(Marcy et al., 2020)&lt;/DisplayText&gt;&lt;record&gt;&lt;rec-number&gt;6&lt;/rec-number&gt;&lt;foreign-keys&gt;&lt;key app="EN" db-id="x99veed5wrp02read9c5awr0x2v9vvapx290" timestamp="1697174965"&gt;6&lt;/key&gt;&lt;/foreign-keys&gt;&lt;ref-type name="Journal Article"&gt;17&lt;/ref-type&gt;&lt;contributors&gt;&lt;authors&gt;&lt;author&gt;Marcy, A. E.&lt;/author&gt;&lt;author&gt;Guillerme, T.&lt;/author&gt;&lt;author&gt;Sherratt, E.&lt;/author&gt;&lt;author&gt;Rowe, K. C.&lt;/author&gt;&lt;author&gt;Phillips, M. J.&lt;/author&gt;&lt;author&gt;Weisbecker, V.&lt;/author&gt;&lt;/authors&gt;&lt;/contributors&gt;&lt;titles&gt;&lt;title&gt;Australian rodents reveal conserved cranial evolutionary allometry across 10 million years of Murid evolution&lt;/title&gt;&lt;secondary-title&gt;The American Naturalist&lt;/secondary-title&gt;&lt;/titles&gt;&lt;periodical&gt;&lt;full-title&gt;The American Naturalist&lt;/full-title&gt;&lt;/periodical&gt;&lt;pages&gt;755-768&lt;/pages&gt;&lt;volume&gt;196&lt;/volume&gt;&lt;number&gt;6&lt;/number&gt;&lt;keywords&gt;&lt;keyword&gt;allometric facilitation,craniofacial evolutionary allometry (CREA),geometric morphometrics,molecular phylogeny,Murinae,stabilizing selection&lt;/keyword&gt;&lt;/keywords&gt;&lt;dates&gt;&lt;year&gt;2020&lt;/year&gt;&lt;/dates&gt;&lt;accession-num&gt;33211559&lt;/accession-num&gt;&lt;urls&gt;&lt;related-urls&gt;&lt;url&gt;https://www.journals.uchicago.edu/doi/abs/10.1086/711398&lt;/url&gt;&lt;/related-urls&gt;&lt;/urls&gt;&lt;electronic-resource-num&gt;https://doi.org/10.1086/711398&lt;/electronic-resource-num&gt;&lt;/record&gt;&lt;/Cite&gt;&lt;/EndNote&gt;</w:instrText>
+        <w:instrText xml:space="preserve"> ADDIN EN.CITE &lt;EndNote&gt;&lt;Cite&gt;&lt;Author&gt;Klingenberg&lt;/Author&gt;&lt;Year&gt;2009&lt;/Year&gt;&lt;RecNum&gt;12&lt;/RecNum&gt;&lt;Prefix&gt;covariation between modules`; &lt;/Prefix&gt;&lt;DisplayText&gt;(covariation between modules; Klingenberg, 2009)&lt;/DisplayText&gt;&lt;record&gt;&lt;rec-number&gt;12&lt;/rec-number&gt;&lt;foreign-keys&gt;&lt;key app="EN" db-id="p9vfsf2vj2tvwjevww9pzwfazxfv5txvw5ap" timestamp="1709692331"&gt;12&lt;/key&gt;&lt;/foreign-keys&gt;&lt;ref-type name="Journal Article"&gt;17&lt;/ref-type&gt;&lt;contributors&gt;&lt;authors&gt;&lt;author&gt;Klingenberg, C. P.&lt;/author&gt;&lt;/authors&gt;&lt;/contributors&gt;&lt;auth-address&gt;Faculty of Life Sciences, The University of Manchester, Michael Smith Building, Oxford Road, Manchester M13 9PT, UK. cpk@manchester.ac.uk&lt;/auth-address&gt;&lt;titles&gt;&lt;title&gt;Morphometric integration and modularity in configurations of landmarks: tools for evaluating a priori hypotheses&lt;/title&gt;&lt;secondary-title&gt;Evolution &amp;amp; Development&lt;/secondary-title&gt;&lt;/titles&gt;&lt;periodical&gt;&lt;full-title&gt;Evolution &amp;amp; Development&lt;/full-title&gt;&lt;/periodical&gt;&lt;pages&gt;405-21&lt;/pages&gt;&lt;volume&gt;11&lt;/volume&gt;&lt;number&gt;4&lt;/number&gt;&lt;edition&gt;2009/07/16&lt;/edition&gt;&lt;keywords&gt;&lt;keyword&gt;Animals&lt;/keyword&gt;&lt;keyword&gt;Drosophila melanogaster/*embryology&lt;/keyword&gt;&lt;keyword&gt;Mandible/embryology&lt;/keyword&gt;&lt;keyword&gt;Mice/*embryology&lt;/keyword&gt;&lt;keyword&gt;*Models, Biological&lt;/keyword&gt;&lt;keyword&gt;Wings, Animal/embryology&lt;/keyword&gt;&lt;/keywords&gt;&lt;dates&gt;&lt;year&gt;2009&lt;/year&gt;&lt;pub-dates&gt;&lt;date&gt;Jul-Aug&lt;/date&gt;&lt;/pub-dates&gt;&lt;/dates&gt;&lt;isbn&gt;1520-541X (Print)&amp;#xD;1520-541x&lt;/isbn&gt;&lt;accession-num&gt;19601974&lt;/accession-num&gt;&lt;urls&gt;&lt;/urls&gt;&lt;custom2&gt;PMC2776930&lt;/custom2&gt;&lt;electronic-resource-num&gt;https://doi.org/10.1111/j.1525-142X.2009.00347.x&lt;/electronic-resource-num&gt;&lt;remote-database-provider&gt;NLM&lt;/remote-database-provider&gt;&lt;language&gt;eng&lt;/language&gt;&lt;/record&gt;&lt;/Cite&gt;&lt;/EndNote&gt;</w:instrText>
       </w:r>
       <w:r>
         <w:fldChar w:fldCharType="separate"/>
@@ -1152,40 +1181,19 @@
         <w:rPr>
           <w:noProof/>
         </w:rPr>
-        <w:t>(Marcy et al., 2020)</w:t>
+        <w:t>(covariation between modules; Klingenberg, 2009)</w:t>
       </w:r>
       <w:r>
         <w:fldChar w:fldCharType="end"/>
       </w:r>
       <w:r>
-        <w:t xml:space="preserve">, leaving substantial residual variation that might be attributable to non-CREA patterns. Understanding how the different parts of the cranium relate to each other in evolution can be investigated using assessments of cranial integration </w:t>
+        <w:t xml:space="preserve"> and modularity </w:t>
       </w:r>
       <w:r>
         <w:fldChar w:fldCharType="begin"/>
       </w:r>
       <w:r>
-        <w:instrText xml:space="preserve"> ADDIN EN.CITE &lt;EndNote&gt;&lt;Cite&gt;&lt;Author&gt;Klingenberg&lt;/Author&gt;&lt;Year&gt;2009&lt;/Year&gt;&lt;RecNum&gt;11&lt;/RecNum&gt;&lt;Prefix&gt;covariation between modules`; &lt;/Prefix&gt;&lt;DisplayText&gt;(covariation between modules; Klingenberg, 2009)&lt;/DisplayText&gt;&lt;record&gt;&lt;rec-number&gt;11&lt;/rec-number&gt;&lt;foreign-keys&gt;&lt;key app="EN" db-id="x99veed5wrp02read9c5awr0x2v9vvapx290" timestamp="1697174965"&gt;11&lt;/key&gt;&lt;/foreign-keys&gt;&lt;ref-type name="Journal Article"&gt;17&lt;/ref-type&gt;&lt;contributors&gt;&lt;authors&gt;&lt;author&gt;Klingenberg, C. P.&lt;/author&gt;&lt;/authors&gt;&lt;/contributors&gt;&lt;auth-address&gt;Faculty of Life Sciences, The University of Manchester, Michael Smith Building, Oxford Road, Manchester M13 9PT, UK. cpk@manchester.ac.uk&lt;/auth-address&gt;&lt;titles&gt;&lt;title&gt;Morphometric integration and modularity in configurations of landmarks: tools for evaluating a priori hypotheses&lt;/title&gt;&lt;secondary-title&gt;Evolution &amp;amp; Development&lt;/secondary-title&gt;&lt;/titles&gt;&lt;periodical&gt;&lt;full-title&gt;Evolution &amp;amp; Development&lt;/full-title&gt;&lt;/periodical&gt;&lt;pages&gt;405-21&lt;/pages&gt;&lt;volume&gt;11&lt;/volume&gt;&lt;number&gt;4&lt;/number&gt;&lt;edition&gt;2009/07/16&lt;/edition&gt;&lt;keywords&gt;&lt;keyword&gt;Animals&lt;/keyword&gt;&lt;keyword&gt;Drosophila melanogaster/*embryology&lt;/keyword&gt;&lt;keyword&gt;Mandible/embryology&lt;/keyword&gt;&lt;keyword&gt;Mice/*embryology&lt;/keyword&gt;&lt;keyword&gt;*Models, Biological&lt;/keyword&gt;&lt;keyword&gt;Wings, Animal/embryology&lt;/keyword&gt;&lt;/keywords&gt;&lt;dates&gt;&lt;year&gt;2009&lt;/year&gt;&lt;pub-dates&gt;&lt;date&gt;Jul-Aug&lt;/date&gt;&lt;/pub-dates&gt;&lt;/dates&gt;&lt;isbn&gt;1520-541X (Print)&amp;#xD;1520-541x&lt;/isbn&gt;&lt;accession-num&gt;19601974&lt;/accession-num&gt;&lt;urls&gt;&lt;/urls&gt;&lt;custom2&gt;PMC2776930&lt;/custom2&gt;&lt;electronic-resource-num&gt;https://doi.org/10.1111/j.1525-142X.2009.00347.x&lt;/electronic-resource-num&gt;&lt;remote-database-provider&gt;NLM&lt;/remote-database-provider&gt;&lt;language&gt;eng&lt;/language&gt;&lt;/record&gt;&lt;/Cite&gt;&lt;/EndNote&gt;</w:instrText>
-      </w:r>
-      <w:r>
-        <w:fldChar w:fldCharType="separate"/>
-      </w:r>
-      <w:r>
-        <w:rPr>
-          <w:noProof/>
-        </w:rPr>
-        <w:t>(covariation between modules; Klingenberg, 2009)</w:t>
-      </w:r>
-      <w:r>
-        <w:fldChar w:fldCharType="end"/>
-      </w:r>
-      <w:r>
-        <w:t xml:space="preserve"> and modularity </w:t>
-      </w:r>
-      <w:r>
-        <w:fldChar w:fldCharType="begin"/>
-      </w:r>
-      <w:r>
-        <w:instrText xml:space="preserve"> ADDIN EN.CITE &lt;EndNote&gt;&lt;Cite&gt;&lt;Author&gt;Klingenberg&lt;/Author&gt;&lt;Year&gt;2009&lt;/Year&gt;&lt;RecNum&gt;11&lt;/RecNum&gt;&lt;Prefix&gt;the degree of independence of shape variation within a module relative to the others`; &lt;/Prefix&gt;&lt;DisplayText&gt;(the degree of independence of shape variation within a module relative to the others; Klingenberg, 2009)&lt;/DisplayText&gt;&lt;record&gt;&lt;rec-number&gt;11&lt;/rec-number&gt;&lt;foreign-keys&gt;&lt;key app="EN" db-id="x99veed5wrp02read9c5awr0x2v9vvapx290" timestamp="1697174965"&gt;11&lt;/key&gt;&lt;/foreign-keys&gt;&lt;ref-type name="Journal Article"&gt;17&lt;/ref-type&gt;&lt;contributors&gt;&lt;authors&gt;&lt;author&gt;Klingenberg, C. P.&lt;/author&gt;&lt;/authors&gt;&lt;/contributors&gt;&lt;auth-address&gt;Faculty of Life Sciences, The University of Manchester, Michael Smith Building, Oxford Road, Manchester M13 9PT, UK. cpk@manchester.ac.uk&lt;/auth-address&gt;&lt;titles&gt;&lt;title&gt;Morphometric integration and modularity in configurations of landmarks: tools for evaluating a priori hypotheses&lt;/title&gt;&lt;secondary-title&gt;Evolution &amp;amp; Development&lt;/secondary-title&gt;&lt;/titles&gt;&lt;periodical&gt;&lt;full-title&gt;Evolution &amp;amp; Development&lt;/full-title&gt;&lt;/periodical&gt;&lt;pages&gt;405-21&lt;/pages&gt;&lt;volume&gt;11&lt;/volume&gt;&lt;number&gt;4&lt;/number&gt;&lt;edition&gt;2009/07/16&lt;/edition&gt;&lt;keywords&gt;&lt;keyword&gt;Animals&lt;/keyword&gt;&lt;keyword&gt;Drosophila melanogaster/*embryology&lt;/keyword&gt;&lt;keyword&gt;Mandible/embryology&lt;/keyword&gt;&lt;keyword&gt;Mice/*embryology&lt;/keyword&gt;&lt;keyword&gt;*Models, Biological&lt;/keyword&gt;&lt;keyword&gt;Wings, Animal/embryology&lt;/keyword&gt;&lt;/keywords&gt;&lt;dates&gt;&lt;year&gt;2009&lt;/year&gt;&lt;pub-dates&gt;&lt;date&gt;Jul-Aug&lt;/date&gt;&lt;/pub-dates&gt;&lt;/dates&gt;&lt;isbn&gt;1520-541X (Print)&amp;#xD;1520-541x&lt;/isbn&gt;&lt;accession-num&gt;19601974&lt;/accession-num&gt;&lt;urls&gt;&lt;/urls&gt;&lt;custom2&gt;PMC2776930&lt;/custom2&gt;&lt;electronic-resource-num&gt;https://doi.org/10.1111/j.1525-142X.2009.00347.x&lt;/electronic-resource-num&gt;&lt;remote-database-provider&gt;NLM&lt;/remote-database-provider&gt;&lt;language&gt;eng&lt;/language&gt;&lt;/record&gt;&lt;/Cite&gt;&lt;/EndNote&gt;</w:instrText>
+        <w:instrText xml:space="preserve"> ADDIN EN.CITE &lt;EndNote&gt;&lt;Cite&gt;&lt;Author&gt;Klingenberg&lt;/Author&gt;&lt;Year&gt;2009&lt;/Year&gt;&lt;RecNum&gt;12&lt;/RecNum&gt;&lt;Prefix&gt;the degree of independence of shape variation within a module relative to the others`; &lt;/Prefix&gt;&lt;DisplayText&gt;(the degree of independence of shape variation within a module relative to the others; Klingenberg, 2009)&lt;/DisplayText&gt;&lt;record&gt;&lt;rec-number&gt;12&lt;/rec-number&gt;&lt;foreign-keys&gt;&lt;key app="EN" db-id="p9vfsf2vj2tvwjevww9pzwfazxfv5txvw5ap" timestamp="1709692331"&gt;12&lt;/key&gt;&lt;/foreign-keys&gt;&lt;ref-type name="Journal Article"&gt;17&lt;/ref-type&gt;&lt;contributors&gt;&lt;authors&gt;&lt;author&gt;Klingenberg, C. P.&lt;/author&gt;&lt;/authors&gt;&lt;/contributors&gt;&lt;auth-address&gt;Faculty of Life Sciences, The University of Manchester, Michael Smith Building, Oxford Road, Manchester M13 9PT, UK. cpk@manchester.ac.uk&lt;/auth-address&gt;&lt;titles&gt;&lt;title&gt;Morphometric integration and modularity in configurations of landmarks: tools for evaluating a priori hypotheses&lt;/title&gt;&lt;secondary-title&gt;Evolution &amp;amp; Development&lt;/secondary-title&gt;&lt;/titles&gt;&lt;periodical&gt;&lt;full-title&gt;Evolution &amp;amp; Development&lt;/full-title&gt;&lt;/periodical&gt;&lt;pages&gt;405-21&lt;/pages&gt;&lt;volume&gt;11&lt;/volume&gt;&lt;number&gt;4&lt;/number&gt;&lt;edition&gt;2009/07/16&lt;/edition&gt;&lt;keywords&gt;&lt;keyword&gt;Animals&lt;/keyword&gt;&lt;keyword&gt;Drosophila melanogaster/*embryology&lt;/keyword&gt;&lt;keyword&gt;Mandible/embryology&lt;/keyword&gt;&lt;keyword&gt;Mice/*embryology&lt;/keyword&gt;&lt;keyword&gt;*Models, Biological&lt;/keyword&gt;&lt;keyword&gt;Wings, Animal/embryology&lt;/keyword&gt;&lt;/keywords&gt;&lt;dates&gt;&lt;year&gt;2009&lt;/year&gt;&lt;pub-dates&gt;&lt;date&gt;Jul-Aug&lt;/date&gt;&lt;/pub-dates&gt;&lt;/dates&gt;&lt;isbn&gt;1520-541X (Print)&amp;#xD;1520-541x&lt;/isbn&gt;&lt;accession-num&gt;19601974&lt;/accession-num&gt;&lt;urls&gt;&lt;/urls&gt;&lt;custom2&gt;PMC2776930&lt;/custom2&gt;&lt;electronic-resource-num&gt;https://doi.org/10.1111/j.1525-142X.2009.00347.x&lt;/electronic-resource-num&gt;&lt;remote-database-provider&gt;NLM&lt;/remote-database-provider&gt;&lt;language&gt;eng&lt;/language&gt;&lt;/record&gt;&lt;/Cite&gt;&lt;/EndNote&gt;</w:instrText>
       </w:r>
       <w:r>
         <w:fldChar w:fldCharType="separate"/>
@@ -1205,10 +1213,10 @@
       <w:r>
         <w:fldChar w:fldCharType="begin">
           <w:fldData xml:space="preserve">PEVuZE5vdGU+PENpdGU+PEF1dGhvcj5Cb29rc3RlaW48L0F1dGhvcj48WWVhcj4yMDE1PC9ZZWFy
-PjxSZWNOdW0+MTI8L1JlY051bT48RGlzcGxheVRleHQ+KEJvb2tzdGVpbiwgMjAxNTsgS2xpbmdl
-bmJlcmcsIDIwMDkpPC9EaXNwbGF5VGV4dD48cmVjb3JkPjxyZWMtbnVtYmVyPjEyPC9yZWMtbnVt
-YmVyPjxmb3JlaWduLWtleXM+PGtleSBhcHA9IkVOIiBkYi1pZD0ieDk5dmVlZDV3cnAwMnJlYWQ5
-YzVhd3IweDJ2OXZ2YXB4MjkwIiB0aW1lc3RhbXA9IjE2OTcxNzQ5NjUiPjEyPC9rZXk+PC9mb3Jl
+PjxSZWNOdW0+MTM8L1JlY051bT48RGlzcGxheVRleHQ+KEJvb2tzdGVpbiwgMjAxNTsgS2xpbmdl
+bmJlcmcsIDIwMDkpPC9EaXNwbGF5VGV4dD48cmVjb3JkPjxyZWMtbnVtYmVyPjEzPC9yZWMtbnVt
+YmVyPjxmb3JlaWduLWtleXM+PGtleSBhcHA9IkVOIiBkYi1pZD0icDl2ZnNmMnZqMnR2d2pldnd3
+OXB6d2ZhenhmdjV0eHZ3NWFwIiB0aW1lc3RhbXA9IjE3MDk2OTIzMzEiPjEzPC9rZXk+PC9mb3Jl
 aWduLWtleXM+PHJlZi10eXBlIG5hbWU9IkpvdXJuYWwgQXJ0aWNsZSI+MTc8L3JlZi10eXBlPjxj
 b250cmlidXRvcnM+PGF1dGhvcnM+PGF1dGhvcj5Cb29rc3RlaW4sIEYuIEwuPC9hdXRob3I+PC9h
 dXRob3JzPjwvY29udHJpYnV0b3JzPjxhdXRoLWFkZHJlc3M+RmFjdWx0eSBvZiBMaWZlIFNjaWVu
@@ -1227,10 +1235,10 @@
 LjEwMDcvczExNjkyLTAxNS05MzE3LTg8L2VsZWN0cm9uaWMtcmVzb3VyY2UtbnVtPjxyZW1vdGUt
 ZGF0YWJhc2UtcHJvdmlkZXI+TkxNPC9yZW1vdGUtZGF0YWJhc2UtcHJvdmlkZXI+PGxhbmd1YWdl
 PmVuZzwvbGFuZ3VhZ2U+PC9yZWNvcmQ+PC9DaXRlPjxDaXRlPjxBdXRob3I+S2xpbmdlbmJlcmc8
-L0F1dGhvcj48WWVhcj4yMDA5PC9ZZWFyPjxSZWNOdW0+MTE8L1JlY051bT48cmVjb3JkPjxyZWMt
-bnVtYmVyPjExPC9yZWMtbnVtYmVyPjxmb3JlaWduLWtleXM+PGtleSBhcHA9IkVOIiBkYi1pZD0i
-eDk5dmVlZDV3cnAwMnJlYWQ5YzVhd3IweDJ2OXZ2YXB4MjkwIiB0aW1lc3RhbXA9IjE2OTcxNzQ5
-NjUiPjExPC9rZXk+PC9mb3JlaWduLWtleXM+PHJlZi10eXBlIG5hbWU9IkpvdXJuYWwgQXJ0aWNs
+L0F1dGhvcj48WWVhcj4yMDA5PC9ZZWFyPjxSZWNOdW0+MTI8L1JlY051bT48cmVjb3JkPjxyZWMt
+bnVtYmVyPjEyPC9yZWMtbnVtYmVyPjxmb3JlaWduLWtleXM+PGtleSBhcHA9IkVOIiBkYi1pZD0i
+cDl2ZnNmMnZqMnR2d2pldnd3OXB6d2ZhenhmdjV0eHZ3NWFwIiB0aW1lc3RhbXA9IjE3MDk2OTIz
+MzEiPjEyPC9rZXk+PC9mb3JlaWduLWtleXM+PHJlZi10eXBlIG5hbWU9IkpvdXJuYWwgQXJ0aWNs
 ZSI+MTc8L3JlZi10eXBlPjxjb250cmlidXRvcnM+PGF1dGhvcnM+PGF1dGhvcj5LbGluZ2VuYmVy
 ZywgQy4gUC48L2F1dGhvcj48L2F1dGhvcnM+PC9jb250cmlidXRvcnM+PGF1dGgtYWRkcmVzcz5G
 YWN1bHR5IG9mIExpZmUgU2NpZW5jZXMsIFRoZSBVbml2ZXJzaXR5IG9mIE1hbmNoZXN0ZXIsIE1p
@@ -1263,10 +1271,10 @@
       <w:r>
         <w:fldChar w:fldCharType="begin">
           <w:fldData xml:space="preserve">PEVuZE5vdGU+PENpdGU+PEF1dGhvcj5Cb29rc3RlaW48L0F1dGhvcj48WWVhcj4yMDE1PC9ZZWFy
-PjxSZWNOdW0+MTI8L1JlY051bT48RGlzcGxheVRleHQ+KEJvb2tzdGVpbiwgMjAxNTsgS2xpbmdl
-bmJlcmcsIDIwMDkpPC9EaXNwbGF5VGV4dD48cmVjb3JkPjxyZWMtbnVtYmVyPjEyPC9yZWMtbnVt
-YmVyPjxmb3JlaWduLWtleXM+PGtleSBhcHA9IkVOIiBkYi1pZD0ieDk5dmVlZDV3cnAwMnJlYWQ5
-YzVhd3IweDJ2OXZ2YXB4MjkwIiB0aW1lc3RhbXA9IjE2OTcxNzQ5NjUiPjEyPC9rZXk+PC9mb3Jl
+PjxSZWNOdW0+MTM8L1JlY051bT48RGlzcGxheVRleHQ+KEJvb2tzdGVpbiwgMjAxNTsgS2xpbmdl
+bmJlcmcsIDIwMDkpPC9EaXNwbGF5VGV4dD48cmVjb3JkPjxyZWMtbnVtYmVyPjEzPC9yZWMtbnVt
+YmVyPjxmb3JlaWduLWtleXM+PGtleSBhcHA9IkVOIiBkYi1pZD0icDl2ZnNmMnZqMnR2d2pldnd3
+OXB6d2ZhenhmdjV0eHZ3NWFwIiB0aW1lc3RhbXA9IjE3MDk2OTIzMzEiPjEzPC9rZXk+PC9mb3Jl
 aWduLWtleXM+PHJlZi10eXBlIG5hbWU9IkpvdXJuYWwgQXJ0aWNsZSI+MTc8L3JlZi10eXBlPjxj
 b250cmlidXRvcnM+PGF1dGhvcnM+PGF1dGhvcj5Cb29rc3RlaW4sIEYuIEwuPC9hdXRob3I+PC9h
 dXRob3JzPjwvY29udHJpYnV0b3JzPjxhdXRoLWFkZHJlc3M+RmFjdWx0eSBvZiBMaWZlIFNjaWVu
@@ -1285,10 +1293,10 @@
 LjEwMDcvczExNjkyLTAxNS05MzE3LTg8L2VsZWN0cm9uaWMtcmVzb3VyY2UtbnVtPjxyZW1vdGUt
 ZGF0YWJhc2UtcHJvdmlkZXI+TkxNPC9yZW1vdGUtZGF0YWJhc2UtcHJvdmlkZXI+PGxhbmd1YWdl
 PmVuZzwvbGFuZ3VhZ2U+PC9yZWNvcmQ+PC9DaXRlPjxDaXRlPjxBdXRob3I+S2xpbmdlbmJlcmc8
-L0F1dGhvcj48WWVhcj4yMDA5PC9ZZWFyPjxSZWNOdW0+MTE8L1JlY051bT48cmVjb3JkPjxyZWMt
-bnVtYmVyPjExPC9yZWMtbnVtYmVyPjxmb3JlaWduLWtleXM+PGtleSBhcHA9IkVOIiBkYi1pZD0i
-eDk5dmVlZDV3cnAwMnJlYWQ5YzVhd3IweDJ2OXZ2YXB4MjkwIiB0aW1lc3RhbXA9IjE2OTcxNzQ5
-NjUiPjExPC9rZXk+PC9mb3JlaWduLWtleXM+PHJlZi10eXBlIG5hbWU9IkpvdXJuYWwgQXJ0aWNs
+L0F1dGhvcj48WWVhcj4yMDA5PC9ZZWFyPjxSZWNOdW0+MTI8L1JlY051bT48cmVjb3JkPjxyZWMt
+bnVtYmVyPjEyPC9yZWMtbnVtYmVyPjxmb3JlaWduLWtleXM+PGtleSBhcHA9IkVOIiBkYi1pZD0i
+cDl2ZnNmMnZqMnR2d2pldnd3OXB6d2ZhenhmdjV0eHZ3NWFwIiB0aW1lc3RhbXA9IjE3MDk2OTIz
+MzEiPjEyPC9rZXk+PC9mb3JlaWduLWtleXM+PHJlZi10eXBlIG5hbWU9IkpvdXJuYWwgQXJ0aWNs
 ZSI+MTc8L3JlZi10eXBlPjxjb250cmlidXRvcnM+PGF1dGhvcnM+PGF1dGhvcj5LbGluZ2VuYmVy
 ZywgQy4gUC48L2F1dGhvcj48L2F1dGhvcnM+PC9jb250cmlidXRvcnM+PGF1dGgtYWRkcmVzcz5G
 YWN1bHR5IG9mIExpZmUgU2NpZW5jZXMsIFRoZSBVbml2ZXJzaXR5IG9mIE1hbmNoZXN0ZXIsIE1p
@@ -1328,17 +1336,32 @@
         <w:rPr>
           <w:noProof/>
         </w:rPr>
-        <w:t>(Bookstein, 2015; Klingenberg, 2009)</w:t>
+        <w:t xml:space="preserve">(Bookstein, </w:t>
+      </w:r>
+      <w:r>
+        <w:rPr>
+          <w:noProof/>
+        </w:rPr>
+        <w:lastRenderedPageBreak/>
+        <w:t>2015; Klingenberg, 2009)</w:t>
       </w:r>
       <w:r>
         <w:fldChar w:fldCharType="end"/>
       </w:r>
       <w:r>
-        <w:t xml:space="preserve">. Conversely, if </w:t>
-      </w:r>
-      <w:r>
-        <w:lastRenderedPageBreak/>
-        <w:t xml:space="preserve">the allometric pattern is paired with an underlying ability to change relative to CREA, we expect higher modularity (where parts of the skull evolve independently) and lower integration between modules (where modules co-vary less), particularly in the allometry-free space. </w:t>
+        <w:t xml:space="preserve">. Conversely, if the allometric pattern is paired with </w:t>
+      </w:r>
+      <w:r>
+        <w:t>patterns of</w:t>
+      </w:r>
+      <w:r>
+        <w:t xml:space="preserve"> </w:t>
+      </w:r>
+      <w:r>
+        <w:t>morphological divergence in directions not aligned with the common allometric trajectory</w:t>
+      </w:r>
+      <w:r>
+        <w:t xml:space="preserve">, we expect higher modularity (where parts of the skull evolve independently) and lower integration between modules (where modules co-vary less), particularly in the allometry-free space. </w:t>
       </w:r>
     </w:p>
     <w:p>
@@ -1418,15 +1441,15 @@
         <w:fldChar w:fldCharType="begin"/>
       </w:r>
       <w:r>
-        <w:instrText xml:space="preserve"> </w:instrText>
-      </w:r>
-      <w:r>
-        <w:instrText>ADDIN EN.CITE &lt;EndNote&gt;&lt;Cite ExcludeAuth="1"&gt;&lt;Author&gt;Marcy&lt;/Author&gt;&lt;Year&gt;2020&lt;/Year&gt;&lt;RecNum&gt;6&lt;/RecNum&gt;&lt;DisplayText&gt;(2020)&lt;/DisplayText&gt;&lt;record&gt;&lt;rec-number&gt;6&lt;/rec-number&gt;&lt;foreign-keys&gt;&lt;key app="EN" db-id="x99veed5wrp02read9c5awr0x2v9vvapx290" timestamp="1697174965"&gt;6&lt;/key&gt;&lt;/foreign-keys&gt;&lt;ref-type name="Journal Article"&gt;17&lt;/ref-type&gt;&lt;contributors&gt;&lt;authors&gt;&lt;author&gt;Marcy, A. E.&lt;/author&gt;&lt;author&gt;Guillerme, T.&lt;/author&gt;&lt;author&gt;Sherratt, E.&lt;/author&gt;&lt;author&gt;Rowe, K. C.&lt;/author&gt;&lt;author&gt;Phillips, M. J.&lt;/author&gt;&lt;author&gt;Weisbecker, V.&lt;/author&gt;&lt;/authors&gt;&lt;/contributors&gt;&lt;titles&gt;&lt;title&gt;Australian rodents reveal conserved cranial evolutionary allometry across 10 million years of Murid evolution&lt;/title&gt;&lt;secondary-title&gt;The American Naturalist&lt;/secondary-title&gt;&lt;/titles&gt;&lt;periodical&gt;&lt;full-title&gt;The American Naturalist&lt;/full-title&gt;&lt;/periodical&gt;&lt;pages&gt;755-768&lt;/pages&gt;&lt;volume&gt;196&lt;/volume&gt;&lt;number&gt;6&lt;/number&gt;&lt;keywords&gt;&lt;keyword&gt;allometric facilitation,craniofacial evolutionary allometry (CREA),geometric morphometrics,molecular phylogeny,Murinae,stabilizing selection&lt;/keyword&gt;&lt;/keywords&gt;&lt;dates&gt;&lt;year&gt;2020&lt;/year&gt;&lt;/dates&gt;&lt;accession-num&gt;33211559&lt;/accession-num&gt;&lt;urls&gt;&lt;related-urls&gt;&lt;url&gt;https://www.journals.uchicago.edu/doi/abs/10.1086/711398&lt;/url&gt;&lt;/related-urls&gt;&lt;/urls&gt;&lt;electronic-resource-num&gt;https://doi.org/10.1086/711398&lt;/electronic-resource-num&gt;&lt;/record&gt;&lt;/Cite&gt;&lt;/EndNote&gt;</w:instrText>
+        <w:instrText xml:space="preserve"> ADDIN EN.CITE &lt;EndNote&gt;&lt;Cite ExcludeAuth="1"&gt;&lt;Author&gt;Marcy&lt;/Author&gt;&lt;Year&gt;2020&lt;/Year&gt;&lt;RecNum&gt;5&lt;/RecNum&gt;&lt;DisplayText&gt;(2020)&lt;/DisplayText&gt;&lt;record&gt;&lt;rec-number&gt;5&lt;/rec-number&gt;&lt;foreign-keys&gt;&lt;key app="EN" db-id="p9vfsf2vj2tvwjevww9pzwfazxfv5txvw5ap" timestamp="1709692331"&gt;5&lt;/key&gt;&lt;/foreign-keys&gt;&lt;ref-type name="Journal Article"&gt;17&lt;/ref-type&gt;&lt;contributors&gt;&lt;authors&gt;&lt;author&gt;Marcy, A. E.&lt;/author&gt;&lt;author&gt;Guillerme, T.&lt;/author&gt;&lt;author&gt;Sherratt, E.&lt;/author&gt;&lt;author&gt;Rowe, K. C.&lt;/author&gt;&lt;author&gt;Phillips, M. J.&lt;/author&gt;&lt;author&gt;Weisbecker, V.&lt;/author&gt;&lt;/authors&gt;&lt;/contributors&gt;&lt;titles&gt;&lt;title&gt;Australian rodents reveal conserved cranial evolutionary allometry across 10 million years of Murid evolution&lt;/title&gt;&lt;secondary-title&gt;The American Naturalist&lt;/secondary-title&gt;&lt;/titles&gt;&lt;periodical&gt;&lt;full-title&gt;The American Naturalist&lt;/full-title&gt;&lt;/periodical&gt;&lt;pages&gt;755-768&lt;/pages&gt;&lt;volume&gt;196&lt;/volume&gt;&lt;number&gt;6&lt;/number&gt;&lt;keywords&gt;&lt;keyword&gt;allometric facilitation,craniofacial evolutionary allometry (CREA),geometric morphometrics,molecular phylogeny,Murinae,stabilizing selection&lt;/keyword&gt;&lt;/keywords&gt;&lt;dates&gt;&lt;year&gt;2020&lt;/year&gt;&lt;/dates&gt;&lt;accession-num&gt;33211559&lt;/accession-num&gt;&lt;urls&gt;&lt;related-urls&gt;&lt;url&gt;https://www.journals.uchicago.edu/doi/abs/10.1086/711398&lt;/url&gt;&lt;/related-urls&gt;&lt;/urls&gt;&lt;electronic-resource-num&gt;https://doi.org/10.1086/711398&lt;/electronic-resource-num&gt;&lt;/record&gt;&lt;/Cite&gt;&lt;/EndNote&gt;</w:instrText>
       </w:r>
       <w:r>
         <w:fldChar w:fldCharType="separate"/>
       </w:r>
       <w:r>
+        <w:rPr>
+          <w:noProof/>
+        </w:rPr>
         <w:t>(2020)</w:t>
       </w:r>
       <w:r>
@@ -1483,15 +1506,15 @@
         <w:fldChar w:fldCharType="begin"/>
       </w:r>
       <w:r>
-        <w:instrText xml:space="preserve"> </w:instrText>
-      </w:r>
-      <w:r>
-        <w:instrText>ADDIN EN.CITE &lt;EndNote&gt;&lt;Cite ExcludeAuth="1"&gt;&lt;Author&gt;Marcy&lt;/Author&gt;&lt;Year&gt;2020&lt;/Year&gt;&lt;RecNum&gt;6&lt;/RecNum&gt;&lt;DisplayText&gt;(2020)&lt;/DisplayText&gt;&lt;record&gt;&lt;rec-number&gt;6&lt;/rec-number&gt;&lt;foreign-keys&gt;&lt;key app="EN" db-id="x99veed5wrp02read9c5awr0x2v9vvapx290" timestamp="1697174965"&gt;6&lt;/key&gt;&lt;/foreign-keys&gt;&lt;ref-type name="Journal Article"&gt;17&lt;/ref-type&gt;&lt;contributors&gt;&lt;authors&gt;&lt;author&gt;Marcy, A. E.&lt;/author&gt;&lt;author&gt;Guillerme, T.&lt;/author&gt;&lt;author&gt;Sherratt, E.&lt;/author&gt;&lt;author&gt;Rowe, K. C.&lt;/author&gt;&lt;author&gt;Phillips, M. J.&lt;/author&gt;&lt;author&gt;Weisbecker, V.&lt;/author&gt;&lt;/authors&gt;&lt;/contributors&gt;&lt;titles&gt;&lt;title&gt;Australian rodents reveal conserved cranial evolutionary allometry across 10 million years of Murid evolution&lt;/title&gt;&lt;secondary-title&gt;The American Naturalist&lt;/secondary-title&gt;&lt;/titles&gt;&lt;periodical&gt;&lt;full-title&gt;The American Naturalist&lt;/full-title&gt;&lt;/periodical&gt;&lt;pages&gt;755-768&lt;/pages&gt;&lt;volume&gt;196&lt;/volume&gt;&lt;number&gt;6&lt;/number&gt;&lt;keywords&gt;&lt;keyword&gt;allometric facilitation,craniofacial evolutionary allometry (CREA),geometric morphometrics,molecular phylogeny,Murinae,stabilizing selection&lt;/keyword&gt;&lt;/keywords&gt;&lt;dates&gt;&lt;year&gt;2020&lt;/year&gt;&lt;/dates&gt;&lt;accession-num&gt;33211559&lt;/accession-num&gt;&lt;urls&gt;&lt;related-urls&gt;&lt;url&gt;https://www.journals.uchicago.edu/doi/abs/10.1086/711398&lt;/url&gt;&lt;/related-urls&gt;&lt;/urls&gt;&lt;electronic-resource-num&gt;https://doi.org/10.1086/711398&lt;/electronic-resource-num&gt;&lt;/record&gt;&lt;/Cite&gt;&lt;/EndNote&gt;</w:instrText>
+        <w:instrText xml:space="preserve"> ADDIN EN.CITE &lt;EndNote&gt;&lt;Cite ExcludeAuth="1"&gt;&lt;Author&gt;Marcy&lt;/Author&gt;&lt;Year&gt;2020&lt;/Year&gt;&lt;RecNum&gt;5&lt;/RecNum&gt;&lt;DisplayText&gt;(2020)&lt;/DisplayText&gt;&lt;record&gt;&lt;rec-number&gt;5&lt;/rec-number&gt;&lt;foreign-keys&gt;&lt;key app="EN" db-id="p9vfsf2vj2tvwjevww9pzwfazxfv5txvw5ap" timestamp="1709692331"&gt;5&lt;/key&gt;&lt;/foreign-keys&gt;&lt;ref-type name="Journal Article"&gt;17&lt;/ref-type&gt;&lt;contributors&gt;&lt;authors&gt;&lt;author&gt;Marcy, A. E.&lt;/author&gt;&lt;author&gt;Guillerme, T.&lt;/author&gt;&lt;author&gt;Sherratt, E.&lt;/author&gt;&lt;author&gt;Rowe, K. C.&lt;/author&gt;&lt;author&gt;Phillips, M. J.&lt;/author&gt;&lt;author&gt;Weisbecker, V.&lt;/author&gt;&lt;/authors&gt;&lt;/contributors&gt;&lt;titles&gt;&lt;title&gt;Australian rodents reveal conserved cranial evolutionary allometry across 10 million years of Murid evolution&lt;/title&gt;&lt;secondary-title&gt;The American Naturalist&lt;/secondary-title&gt;&lt;/titles&gt;&lt;periodical&gt;&lt;full-title&gt;The American Naturalist&lt;/full-title&gt;&lt;/periodical&gt;&lt;pages&gt;755-768&lt;/pages&gt;&lt;volume&gt;196&lt;/volume&gt;&lt;number&gt;6&lt;/number&gt;&lt;keywords&gt;&lt;keyword&gt;allometric facilitation,craniofacial evolutionary allometry (CREA),geometric morphometrics,molecular phylogeny,Murinae,stabilizing selection&lt;/keyword&gt;&lt;/keywords&gt;&lt;dates&gt;&lt;year&gt;2020&lt;/year&gt;&lt;/dates&gt;&lt;accession-num&gt;33211559&lt;/accession-num&gt;&lt;urls&gt;&lt;related-urls&gt;&lt;url&gt;https://www.journals.uchicago.edu/doi/abs/10.1086/711398&lt;/url&gt;&lt;/related-urls&gt;&lt;/urls&gt;&lt;electronic-resource-num&gt;https://doi.org/10.1086/711398&lt;/electronic-resource-num&gt;&lt;/record&gt;&lt;/Cite&gt;&lt;/EndNote&gt;</w:instrText>
       </w:r>
       <w:r>
         <w:fldChar w:fldCharType="separate"/>
       </w:r>
       <w:r>
+        <w:rPr>
+          <w:noProof/>
+        </w:rPr>
         <w:t>(2020)</w:t>
       </w:r>
       <w:r>
@@ -1504,15 +1527,15 @@
         <w:fldChar w:fldCharType="begin"/>
       </w:r>
       <w:r>
-        <w:instrText xml:space="preserve"> </w:instrText>
-      </w:r>
-      <w:r>
-        <w:instrText>ADDIN EN.CITE &lt;EndNote&gt;&lt;Cite AuthorYear="1"&gt;&lt;Author&gt;Breed&lt;/Author&gt;&lt;Year&gt;2007&lt;/Year&gt;&lt;RecNum&gt;13&lt;/RecNum&gt;&lt;DisplayText&gt;Breed and Ford (2007)&lt;/DisplayText&gt;&lt;record&gt;&lt;rec-number&gt;13&lt;/rec-number&gt;&lt;foreign-keys&gt;&lt;key app="EN" db-id="x99veed5wrp02read9c5awr0x2v9vvapx290" timestamp="1697174965"&gt;13&lt;/key&gt;&lt;/foreign-keys&gt;&lt;ref-type name="Book"&gt;6&lt;/ref-type&gt;&lt;contributors&gt;&lt;authors&gt;&lt;author&gt;Breed, B.&lt;/author&gt;&lt;author&gt;Ford, F.&lt;/author&gt;&lt;/authors&gt;&lt;secondary-authors&gt;&lt;author&gt;Breed, B.&lt;/author&gt;&lt;author&gt;Ford, F.&lt;/author&gt;&lt;/secondary-authors&gt;&lt;/contributors&gt;&lt;titles&gt;&lt;title&gt;Native Mice and Rats&lt;/title&gt;&lt;/titles&gt;&lt;pages&gt;196&lt;/pages&gt;&lt;dates&gt;&lt;year&gt;2007&lt;/year&gt;&lt;/dates&gt;&lt;isbn&gt;978-0-643-09931-9&lt;/isbn&gt;&lt;urls&gt;&lt;related-urls&gt;&lt;url&gt;http://ebooks.publish.csiro.au/content/9780643095595/9780643095595&lt;/url&gt;&lt;/related-urls&gt;&lt;/urls&gt;&lt;electronic-resource-num&gt;https://doi.org/10.1071/9780643095595&lt;/electronic-resource-num&gt;&lt;/record&gt;&lt;/Cite&gt;&lt;/EndNote&gt;</w:instrText>
+        <w:instrText xml:space="preserve"> ADDIN EN.CITE &lt;EndNote&gt;&lt;Cite AuthorYear="1"&gt;&lt;Author&gt;Breed&lt;/Author&gt;&lt;Year&gt;2007&lt;/Year&gt;&lt;RecNum&gt;14&lt;/RecNum&gt;&lt;DisplayText&gt;Breed and Ford (2007)&lt;/DisplayText&gt;&lt;record&gt;&lt;rec-number&gt;14&lt;/rec-number&gt;&lt;foreign-keys&gt;&lt;key app="EN" db-id="p9vfsf2vj2tvwjevww9pzwfazxfv5txvw5ap" timestamp="1709692331"&gt;14&lt;/key&gt;&lt;/foreign-keys&gt;&lt;ref-type name="Book"&gt;6&lt;/ref-type&gt;&lt;contributors&gt;&lt;authors&gt;&lt;author&gt;Breed, B.&lt;/author&gt;&lt;author&gt;Ford, F.&lt;/author&gt;&lt;/authors&gt;&lt;secondary-authors&gt;&lt;author&gt;Breed, B.&lt;/author&gt;&lt;author&gt;Ford, F.&lt;/author&gt;&lt;/secondary-authors&gt;&lt;/contributors&gt;&lt;titles&gt;&lt;title&gt;Native Mice and Rats&lt;/title&gt;&lt;/titles&gt;&lt;pages&gt;196&lt;/pages&gt;&lt;dates&gt;&lt;year&gt;2007&lt;/year&gt;&lt;/dates&gt;&lt;isbn&gt;978-0-643-09931-9&lt;/isbn&gt;&lt;urls&gt;&lt;related-urls&gt;&lt;url&gt;http://ebooks.publish.csiro.au/content/9780643095595/9780643095595&lt;/url&gt;&lt;/related-urls&gt;&lt;/urls&gt;&lt;electronic-resource-num&gt;https://doi.org/10.1071/9780643095595&lt;/electronic-resource-num&gt;&lt;/record&gt;&lt;/Cite&gt;&lt;/EndNote&gt;</w:instrText>
       </w:r>
       <w:r>
         <w:fldChar w:fldCharType="separate"/>
       </w:r>
       <w:r>
+        <w:rPr>
+          <w:noProof/>
+        </w:rPr>
         <w:t>Breed and Ford (2007)</w:t>
       </w:r>
       <w:r>
@@ -1525,7 +1548,7 @@
         <w:fldChar w:fldCharType="begin"/>
       </w:r>
       <w:r>
-        <w:instrText xml:space="preserve"> ADDIN EN.CITE &lt;EndNote&gt;&lt;Cite&gt;&lt;Author&gt;R Core Team&lt;/Author&gt;&lt;Year&gt;2023&lt;/Year&gt;&lt;RecNum&gt;14&lt;/RecNum&gt;&lt;DisplayText&gt;(R Core Team, 2023)&lt;/DisplayText&gt;&lt;record&gt;&lt;rec-number&gt;14&lt;/rec-number&gt;&lt;foreign-keys&gt;&lt;key app="EN" db-id="x99veed5wrp02read9c5awr0x2v9vvapx290" timestamp="1697174965"&gt;14&lt;/key&gt;&lt;/foreign-keys&gt;&lt;ref-type name="Journal Article"&gt;17&lt;/ref-type&gt;&lt;contributors&gt;&lt;authors&gt;&lt;author&gt;R Core Team, &lt;/author&gt;&lt;/authors&gt;&lt;/contributors&gt;&lt;titles&gt;&lt;title&gt;R: A Language and Environment for Statistical Computing_. &lt;/title&gt;&lt;secondary-title&gt;R Foundation for Statistical Computing, Vienna, Austria. https://www.R-project.org/&lt;/secondary-title&gt;&lt;/titles&gt;&lt;periodical&gt;&lt;full-title&gt;R Foundation for Statistical Computing, Vienna, Austria. https://www.R-project.org/&lt;/full-title&gt;&lt;/periodical&gt;&lt;dates&gt;&lt;year&gt;2023&lt;/year&gt;&lt;/dates&gt;&lt;urls&gt;&lt;/urls&gt;&lt;/record&gt;&lt;/Cite&gt;&lt;/EndNote&gt;</w:instrText>
+        <w:instrText xml:space="preserve"> ADDIN EN.CITE &lt;EndNote&gt;&lt;Cite&gt;&lt;Author&gt;R Core Team&lt;/Author&gt;&lt;Year&gt;2023&lt;/Year&gt;&lt;RecNum&gt;15&lt;/RecNum&gt;&lt;DisplayText&gt;(R Core Team, 2023)&lt;/DisplayText&gt;&lt;record&gt;&lt;rec-number&gt;15&lt;/rec-number&gt;&lt;foreign-keys&gt;&lt;key app="EN" db-id="p9vfsf2vj2tvwjevww9pzwfazxfv5txvw5ap" timestamp="1709692331"&gt;15&lt;/key&gt;&lt;/foreign-keys&gt;&lt;ref-type name="Journal Article"&gt;17&lt;/ref-type&gt;&lt;contributors&gt;&lt;authors&gt;&lt;author&gt;R Core Team, &lt;/author&gt;&lt;/authors&gt;&lt;/contributors&gt;&lt;titles&gt;&lt;title&gt;R: A Language and Environment for Statistical Computing_. &lt;/title&gt;&lt;secondary-title&gt;R Foundation for Statistical Computing, Vienna, Austria. https://www.R-project.org/&lt;/secondary-title&gt;&lt;/titles&gt;&lt;periodical&gt;&lt;full-title&gt;R Foundation for Statistical Computing, Vienna, Austria. https://www.R-project.org/&lt;/full-title&gt;&lt;/periodical&gt;&lt;dates&gt;&lt;year&gt;2023&lt;/year&gt;&lt;/dates&gt;&lt;urls&gt;&lt;/urls&gt;&lt;/record&gt;&lt;/Cite&gt;&lt;/EndNote&gt;</w:instrText>
       </w:r>
       <w:r>
         <w:fldChar w:fldCharType="separate"/>
@@ -1569,7 +1592,7 @@
         <w:fldChar w:fldCharType="begin"/>
       </w:r>
       <w:r>
-        <w:instrText xml:space="preserve"> ADDIN EN.CITE &lt;EndNote&gt;&lt;Cite&gt;&lt;Author&gt;Adams&lt;/Author&gt;&lt;Year&gt;2022&lt;/Year&gt;&lt;RecNum&gt;15&lt;/RecNum&gt;&lt;DisplayText&gt;(Adams, Collyer, Kaliontzopoulou, &amp;amp; Baken, 2022; Baken, Collyer, Kaliontzopoulou, &amp;amp; Adams, 2021)&lt;/DisplayText&gt;&lt;record&gt;&lt;rec-number&gt;15&lt;/rec-number&gt;&lt;foreign-keys&gt;&lt;key app="EN" db-id="x99veed5wrp02read9c5awr0x2v9vvapx290" timestamp="1697174965"&gt;15&lt;/key&gt;&lt;/foreign-keys&gt;&lt;ref-type name="Journal Article"&gt;17&lt;/ref-type&gt;&lt;contributors&gt;&lt;authors&gt;&lt;author&gt;Adams, D. C.&lt;/author&gt;&lt;author&gt;Collyer, M. L.&lt;/author&gt;&lt;author&gt;Kaliontzopoulou, A.&lt;/author&gt;&lt;author&gt;Baken, E. K.&lt;/author&gt;&lt;/authors&gt;&lt;/contributors&gt;&lt;titles&gt;&lt;title&gt;Geomorph: Software for geometric morphometric analyses&lt;/title&gt;&lt;secondary-title&gt;R package version 4.0.4. https://cran.r-project.org/package=geomorph&lt;/secondary-title&gt;&lt;/titles&gt;&lt;periodical&gt;&lt;full-title&gt;R package version 4.0.4. https://cran.r-project.org/package=geomorph&lt;/full-title&gt;&lt;/periodical&gt;&lt;dates&gt;&lt;year&gt;2022&lt;/year&gt;&lt;/dates&gt;&lt;urls&gt;&lt;/urls&gt;&lt;/record&gt;&lt;/Cite&gt;&lt;Cite&gt;&lt;Author&gt;Baken&lt;/Author&gt;&lt;Year&gt;2021&lt;/Year&gt;&lt;RecNum&gt;16&lt;/RecNum&gt;&lt;record&gt;&lt;rec-number&gt;16&lt;/rec-number&gt;&lt;foreign-keys&gt;&lt;key app="EN" db-id="x99veed5wrp02read9c5awr0x2v9vvapx290" timestamp="1697174965"&gt;16&lt;/key&gt;&lt;/foreign-keys&gt;&lt;ref-type name="Journal Article"&gt;17&lt;/ref-type&gt;&lt;contributors&gt;&lt;authors&gt;&lt;author&gt;Baken, E. K.&lt;/author&gt;&lt;author&gt;Collyer, M. L.&lt;/author&gt;&lt;author&gt;Kaliontzopoulou, A.&lt;/author&gt;&lt;author&gt;Adams, D. C. &lt;/author&gt;&lt;/authors&gt;&lt;/contributors&gt;&lt;titles&gt;&lt;title&gt;geomorph v4.0 and gmShiny: enhanced analytics and a new graphical interface for a comprehensive morphometric experience&lt;/title&gt;&lt;secondary-title&gt;Methods in Ecology and Evolution&lt;/secondary-title&gt;&lt;/titles&gt;&lt;periodical&gt;&lt;full-title&gt;Methods in Ecology and Evolution&lt;/full-title&gt;&lt;/periodical&gt;&lt;pages&gt;2355-2363&lt;/pages&gt;&lt;volume&gt;12&lt;/volume&gt;&lt;dates&gt;&lt;year&gt;2021&lt;/year&gt;&lt;/dates&gt;&lt;urls&gt;&lt;/urls&gt;&lt;electronic-resource-num&gt;https://doi.org/10.1111/2041-210X.13723&lt;/electronic-resource-num&gt;&lt;/record&gt;&lt;/Cite&gt;&lt;/EndNote&gt;</w:instrText>
+        <w:instrText xml:space="preserve"> ADDIN EN.CITE &lt;EndNote&gt;&lt;Cite&gt;&lt;Author&gt;Adams&lt;/Author&gt;&lt;Year&gt;2022&lt;/Year&gt;&lt;RecNum&gt;16&lt;/RecNum&gt;&lt;DisplayText&gt;(Adams, Collyer, Kaliontzopoulou, &amp;amp; Baken, 2022; Baken, Collyer, Kaliontzopoulou, &amp;amp; Adams, 2021)&lt;/DisplayText&gt;&lt;record&gt;&lt;rec-number&gt;16&lt;/rec-number&gt;&lt;foreign-keys&gt;&lt;key app="EN" db-id="p9vfsf2vj2tvwjevww9pzwfazxfv5txvw5ap" timestamp="1709692331"&gt;16&lt;/key&gt;&lt;/foreign-keys&gt;&lt;ref-type name="Journal Article"&gt;17&lt;/ref-type&gt;&lt;contributors&gt;&lt;authors&gt;&lt;author&gt;Adams, D. C.&lt;/author&gt;&lt;author&gt;Collyer, M. L.&lt;/author&gt;&lt;author&gt;Kaliontzopoulou, A.&lt;/author&gt;&lt;author&gt;Baken, E. K.&lt;/author&gt;&lt;/authors&gt;&lt;/contributors&gt;&lt;titles&gt;&lt;title&gt;Geomorph: Software for geometric morphometric analyses&lt;/title&gt;&lt;secondary-title&gt;R package version 4.0.4. https://cran.r-project.org/package=geomorph&lt;/secondary-title&gt;&lt;/titles&gt;&lt;periodical&gt;&lt;full-title&gt;R package version 4.0.4. https://cran.r-project.org/package=geomorph&lt;/full-title&gt;&lt;/periodical&gt;&lt;dates&gt;&lt;year&gt;2022&lt;/year&gt;&lt;/dates&gt;&lt;urls&gt;&lt;/urls&gt;&lt;/record&gt;&lt;/Cite&gt;&lt;Cite&gt;&lt;Author&gt;Baken&lt;/Author&gt;&lt;Year&gt;2021&lt;/Year&gt;&lt;RecNum&gt;17&lt;/RecNum&gt;&lt;record&gt;&lt;rec-number&gt;17&lt;/rec-number&gt;&lt;foreign-keys&gt;&lt;key app="EN" db-id="p9vfsf2vj2tvwjevww9pzwfazxfv5txvw5ap" timestamp="1709692331"&gt;17&lt;/key&gt;&lt;/foreign-keys&gt;&lt;ref-type name="Journal Article"&gt;17&lt;/ref-type&gt;&lt;contributors&gt;&lt;authors&gt;&lt;author&gt;Baken, E. K.&lt;/author&gt;&lt;author&gt;Collyer, M. L.&lt;/author&gt;&lt;author&gt;Kaliontzopoulou, A.&lt;/author&gt;&lt;author&gt;Adams, D. C. &lt;/author&gt;&lt;/authors&gt;&lt;/contributors&gt;&lt;titles&gt;&lt;title&gt;geomorph v4.0 and gmShiny: enhanced analytics and a new graphical interface for a comprehensive morphometric experience&lt;/title&gt;&lt;secondary-title&gt;Methods in Ecology and Evolution&lt;/secondary-title&gt;&lt;/titles&gt;&lt;periodical&gt;&lt;full-title&gt;Methods in Ecology and Evolution&lt;/full-title&gt;&lt;/periodical&gt;&lt;pages&gt;2355-2363&lt;/pages&gt;&lt;volume&gt;12&lt;/volume&gt;&lt;dates&gt;&lt;year&gt;2021&lt;/year&gt;&lt;/dates&gt;&lt;urls&gt;&lt;/urls&gt;&lt;electronic-resource-num&gt;https://doi.org/10.1111/2041-210X.13723&lt;/electronic-resource-num&gt;&lt;/record&gt;&lt;/Cite&gt;&lt;/EndNote&gt;</w:instrText>
       </w:r>
       <w:r>
         <w:rPr>
@@ -1617,7 +1640,7 @@
         <w:fldChar w:fldCharType="begin"/>
       </w:r>
       <w:r>
-        <w:instrText xml:space="preserve"> ADDIN EN.CITE &lt;EndNote&gt;&lt;Cite&gt;&lt;Author&gt;Guillerme&lt;/Author&gt;&lt;Year&gt;2019&lt;/Year&gt;&lt;RecNum&gt;17&lt;/RecNum&gt;&lt;DisplayText&gt;(Guillerme &amp;amp; Weisbecker, 2019)&lt;/DisplayText&gt;&lt;record&gt;&lt;rec-number&gt;17&lt;/rec-number&gt;&lt;foreign-keys&gt;&lt;key app="EN" db-id="x99veed5wrp02read9c5awr0x2v9vvapx290" timestamp="1697174965"&gt;17&lt;/key&gt;&lt;/foreign-keys&gt;&lt;ref-type name="Journal Article"&gt;17&lt;/ref-type&gt;&lt;contributors&gt;&lt;authors&gt;&lt;author&gt;Guillerme, T.&lt;/author&gt;&lt;author&gt;Weisbecker, V. &lt;/author&gt;&lt;/authors&gt;&lt;/contributors&gt;&lt;titles&gt;&lt;title&gt;LandvR: Tools for measuring landmark position variation&lt;/title&gt;&lt;secondary-title&gt;Zenodo&lt;/secondary-title&gt;&lt;/titles&gt;&lt;periodical&gt;&lt;full-title&gt;Zenodo&lt;/full-title&gt;&lt;/periodical&gt;&lt;dates&gt;&lt;year&gt;2019&lt;/year&gt;&lt;/dates&gt;&lt;urls&gt;&lt;/urls&gt;&lt;electronic-resource-num&gt;https://doi.org/10.5281/zenodo.2620785&lt;/electronic-resource-num&gt;&lt;/record&gt;&lt;/Cite&gt;&lt;/EndNote&gt;</w:instrText>
+        <w:instrText xml:space="preserve"> ADDIN EN.CITE &lt;EndNote&gt;&lt;Cite&gt;&lt;Author&gt;Guillerme&lt;/Author&gt;&lt;Year&gt;2019&lt;/Year&gt;&lt;RecNum&gt;18&lt;/RecNum&gt;&lt;DisplayText&gt;(Guillerme &amp;amp; Weisbecker, 2019)&lt;/DisplayText&gt;&lt;record&gt;&lt;rec-number&gt;18&lt;/rec-number&gt;&lt;foreign-keys&gt;&lt;key app="EN" db-id="p9vfsf2vj2tvwjevww9pzwfazxfv5txvw5ap" timestamp="1709692331"&gt;18&lt;/key&gt;&lt;/foreign-keys&gt;&lt;ref-type name="Journal Article"&gt;17&lt;/ref-type&gt;&lt;contributors&gt;&lt;authors&gt;&lt;author&gt;Guillerme, T.&lt;/author&gt;&lt;author&gt;Weisbecker, V. &lt;/author&gt;&lt;/authors&gt;&lt;/contributors&gt;&lt;titles&gt;&lt;title&gt;LandvR: Tools for measuring landmark position variation&lt;/title&gt;&lt;secondary-title&gt;Zenodo&lt;/secondary-title&gt;&lt;/titles&gt;&lt;periodical&gt;&lt;full-title&gt;Zenodo&lt;/full-title&gt;&lt;/periodical&gt;&lt;dates&gt;&lt;year&gt;2019&lt;/year&gt;&lt;/dates&gt;&lt;urls&gt;&lt;/urls&gt;&lt;electronic-resource-num&gt;https://doi.org/10.5281/zenodo.2620785&lt;/electronic-resource-num&gt;&lt;/record&gt;&lt;/Cite&gt;&lt;/EndNote&gt;</w:instrText>
       </w:r>
       <w:r>
         <w:fldChar w:fldCharType="separate"/>
@@ -1652,7 +1675,7 @@
         <w:fldChar w:fldCharType="begin"/>
       </w:r>
       <w:r>
-        <w:instrText xml:space="preserve"> ADDIN EN.CITE &lt;EndNote&gt;&lt;Cite&gt;&lt;Author&gt;Oksanen&lt;/Author&gt;&lt;Year&gt;2022&lt;/Year&gt;&lt;RecNum&gt;18&lt;/RecNum&gt;&lt;DisplayText&gt;(Oksanen et al., 2022)&lt;/DisplayText&gt;&lt;record&gt;&lt;rec-number&gt;18&lt;/rec-number&gt;&lt;foreign-keys&gt;&lt;key app="EN" db-id="x99veed5wrp02read9c5awr0x2v9vvapx290" timestamp="1697174965"&gt;18&lt;/key&gt;&lt;/foreign-keys&gt;&lt;ref-type name="Journal Article"&gt;17&lt;/ref-type&gt;&lt;contributors&gt;&lt;authors&gt;&lt;author&gt;Oksanen, J.&lt;/author&gt;&lt;author&gt;Simpson, G.&lt;/author&gt;&lt;author&gt;Blanchet, F.&lt;/author&gt;&lt;author&gt;Kindt, R.&lt;/author&gt;&lt;author&gt;Legendre, P.&lt;/author&gt;&lt;author&gt;Minchin, P.&lt;/author&gt;&lt;author&gt;O&amp;apos;Hara, R.&lt;/author&gt;&lt;author&gt;Solymos, P.&lt;/author&gt;&lt;author&gt;Stevens, M.&lt;/author&gt;&lt;author&gt;Szoecs, E.&lt;/author&gt;&lt;author&gt;Wagner, H.&lt;/author&gt;&lt;author&gt;Barbour, M.&lt;/author&gt;&lt;author&gt;Bedward, M.&lt;/author&gt;&lt;author&gt;Bolker, B.&lt;/author&gt;&lt;author&gt;Borcard, D.&lt;/author&gt;&lt;author&gt;Carvalho, G.&lt;/author&gt;&lt;author&gt;Chirico, M.&lt;/author&gt;&lt;author&gt;De Caceres, M.&lt;/author&gt;&lt;author&gt;Durand, S.&lt;/author&gt;&lt;author&gt;Evangelista, H.&lt;/author&gt;&lt;author&gt;FitzJohn, R.&lt;/author&gt;&lt;author&gt;Friendly, M.&lt;/author&gt;&lt;author&gt;Furneaux, B.&lt;/author&gt;&lt;author&gt;Hannigan, G.&lt;/author&gt;&lt;author&gt;Hill, M.&lt;/author&gt;&lt;author&gt;Lahti, L.&lt;/author&gt;&lt;author&gt;McGlinn, D.&lt;/author&gt;&lt;author&gt;Ouellette, M.&lt;/author&gt;&lt;author&gt;Ribeiro Cunha, E.&lt;/author&gt;&lt;author&gt;Smith, T.&lt;/author&gt;&lt;author&gt;Stier, A.&lt;/author&gt;&lt;author&gt;Ter Braak, C.&lt;/author&gt;&lt;author&gt;Weedon, J.&lt;/author&gt;&lt;/authors&gt;&lt;/contributors&gt;&lt;titles&gt;&lt;title&gt;vegan: Community Ecology Package&lt;/title&gt;&lt;secondary-title&gt;R package version 2.6-4 https://CRAN.R-project.org/package=vegan&lt;/secondary-title&gt;&lt;/titles&gt;&lt;periodical&gt;&lt;full-title&gt;R package version 2.6-4 https://CRAN.R-project.org/package=vegan&lt;/full-title&gt;&lt;/periodical&gt;&lt;dates&gt;&lt;year&gt;2022&lt;/year&gt;&lt;/dates&gt;&lt;urls&gt;&lt;/urls&gt;&lt;/record&gt;&lt;/Cite&gt;&lt;/EndNote&gt;</w:instrText>
+        <w:instrText xml:space="preserve"> ADDIN EN.CITE &lt;EndNote&gt;&lt;Cite&gt;&lt;Author&gt;Oksanen&lt;/Author&gt;&lt;Year&gt;2022&lt;/Year&gt;&lt;RecNum&gt;19&lt;/RecNum&gt;&lt;DisplayText&gt;(Oksanen et al., 2022)&lt;/DisplayText&gt;&lt;record&gt;&lt;rec-number&gt;19&lt;/rec-number&gt;&lt;foreign-keys&gt;&lt;key app="EN" db-id="p9vfsf2vj2tvwjevww9pzwfazxfv5txvw5ap" timestamp="1709692331"&gt;19&lt;/key&gt;&lt;/foreign-keys&gt;&lt;ref-type name="Journal Article"&gt;17&lt;/ref-type&gt;&lt;contributors&gt;&lt;authors&gt;&lt;author&gt;Oksanen, J.&lt;/author&gt;&lt;author&gt;Simpson, G.&lt;/author&gt;&lt;author&gt;Blanchet, F.&lt;/author&gt;&lt;author&gt;Kindt, R.&lt;/author&gt;&lt;author&gt;Legendre, P.&lt;/author&gt;&lt;author&gt;Minchin, P.&lt;/author&gt;&lt;author&gt;O&amp;apos;Hara, R.&lt;/author&gt;&lt;author&gt;Solymos, P.&lt;/author&gt;&lt;author&gt;Stevens, M.&lt;/author&gt;&lt;author&gt;Szoecs, E.&lt;/author&gt;&lt;author&gt;Wagner, H.&lt;/author&gt;&lt;author&gt;Barbour, M.&lt;/author&gt;&lt;author&gt;Bedward, M.&lt;/author&gt;&lt;author&gt;Bolker, B.&lt;/author&gt;&lt;author&gt;Borcard, D.&lt;/author&gt;&lt;author&gt;Carvalho, G.&lt;/author&gt;&lt;author&gt;Chirico, M.&lt;/author&gt;&lt;author&gt;De Caceres, M.&lt;/author&gt;&lt;author&gt;Durand, S.&lt;/author&gt;&lt;author&gt;Evangelista, H.&lt;/author&gt;&lt;author&gt;FitzJohn, R.&lt;/author&gt;&lt;author&gt;Friendly, M.&lt;/author&gt;&lt;author&gt;Furneaux, B.&lt;/author&gt;&lt;author&gt;Hannigan, G.&lt;/author&gt;&lt;author&gt;Hill, M.&lt;/author&gt;&lt;author&gt;Lahti, L.&lt;/author&gt;&lt;author&gt;McGlinn, D.&lt;/author&gt;&lt;author&gt;Ouellette, M.&lt;/author&gt;&lt;author&gt;Ribeiro Cunha, E.&lt;/author&gt;&lt;author&gt;Smith, T.&lt;/author&gt;&lt;author&gt;Stier, A.&lt;/author&gt;&lt;author&gt;Ter Braak, C.&lt;/author&gt;&lt;author&gt;Weedon, J.&lt;/author&gt;&lt;/authors&gt;&lt;/contributors&gt;&lt;titles&gt;&lt;title&gt;vegan: Community Ecology Package&lt;/title&gt;&lt;secondary-title&gt;R package version 2.6-4 https://CRAN.R-project.org/package=vegan&lt;/secondary-title&gt;&lt;/titles&gt;&lt;periodical&gt;&lt;full-title&gt;R package version 2.6-4 https://CRAN.R-project.org/package=vegan&lt;/full-title&gt;&lt;/periodical&gt;&lt;dates&gt;&lt;year&gt;2022&lt;/year&gt;&lt;/dates&gt;&lt;urls&gt;&lt;/urls&gt;&lt;/record&gt;&lt;/Cite&gt;&lt;/EndNote&gt;</w:instrText>
       </w:r>
       <w:r>
         <w:rPr>
@@ -1814,7 +1837,7 @@
         <w:rPr>
           <w:highlight w:val="white"/>
         </w:rPr>
-        <w:instrText xml:space="preserve"> ADDIN EN.CITE &lt;EndNote&gt;&lt;Cite&gt;&lt;Author&gt;Collyer&lt;/Author&gt;&lt;Year&gt;2018&lt;/Year&gt;&lt;RecNum&gt;19&lt;/RecNum&gt;&lt;DisplayText&gt;(M. L. Collyer &amp;amp; Adams, 2018; M. L.  Collyer &amp;amp; Adams, 2019)&lt;/DisplayText&gt;&lt;record&gt;&lt;rec-number&gt;19&lt;/rec-number&gt;&lt;foreign-keys&gt;&lt;key app="EN" db-id="x99veed5wrp02read9c5awr0x2v9vvapx290" timestamp="1697174965"&gt;19&lt;/key&gt;&lt;/foreign-keys&gt;&lt;ref-type name="Journal Article"&gt;17&lt;/ref-type&gt;&lt;contributors&gt;&lt;authors&gt;&lt;author&gt;Collyer, M. L.&lt;/author&gt;&lt;author&gt;Adams, D. C. &lt;/author&gt;&lt;/authors&gt;&lt;/contributors&gt;&lt;titles&gt;&lt;title&gt;RRPP: An R package for fitting linear models to high‐dimensional data using residual randomization&lt;/title&gt;&lt;secondary-title&gt;Methods in Ecology and Evolution&lt;/secondary-title&gt;&lt;/titles&gt;&lt;periodical&gt;&lt;full-title&gt;Methods in Ecology and Evolution&lt;/full-title&gt;&lt;/periodical&gt;&lt;pages&gt;1772-1779&lt;/pages&gt;&lt;volume&gt;9&lt;/volume&gt;&lt;dates&gt;&lt;year&gt;2018&lt;/year&gt;&lt;/dates&gt;&lt;urls&gt;&lt;/urls&gt;&lt;electronic-resource-num&gt;https://doi.org/10.1111/2041-210X.13029&lt;/electronic-resource-num&gt;&lt;/record&gt;&lt;/Cite&gt;&lt;Cite&gt;&lt;Author&gt;Collyer&lt;/Author&gt;&lt;Year&gt;2019&lt;/Year&gt;&lt;RecNum&gt;20&lt;/RecNum&gt;&lt;record&gt;&lt;rec-number&gt;20&lt;/rec-number&gt;&lt;foreign-keys&gt;&lt;key app="EN" db-id="x99veed5wrp02read9c5awr0x2v9vvapx290" timestamp="1697174965"&gt;20&lt;/key&gt;&lt;/foreign-keys&gt;&lt;ref-type name="Journal Article"&gt;17&lt;/ref-type&gt;&lt;contributors&gt;&lt;authors&gt;&lt;author&gt;Collyer, M. L. &lt;/author&gt;&lt;author&gt;Adams, D. C.&lt;/author&gt;&lt;/authors&gt;&lt;/contributors&gt;&lt;titles&gt;&lt;title&gt;RRPP: Linear Model Evaluation with Randomized Residuals in a Permutation Procedure&lt;/title&gt;&lt;secondary-title&gt;https://CRAN.R-project.org/package=RRPP&lt;/secondary-title&gt;&lt;/titles&gt;&lt;periodical&gt;&lt;full-title&gt;https://CRAN.R-project.org/package=RRPP&lt;/full-title&gt;&lt;/periodical&gt;&lt;dates&gt;&lt;year&gt;2019&lt;/year&gt;&lt;/dates&gt;&lt;urls&gt;&lt;/urls&gt;&lt;/record&gt;&lt;/Cite&gt;&lt;/EndNote&gt;</w:instrText>
+        <w:instrText xml:space="preserve"> ADDIN EN.CITE &lt;EndNote&gt;&lt;Cite&gt;&lt;Author&gt;Collyer&lt;/Author&gt;&lt;Year&gt;2018&lt;/Year&gt;&lt;RecNum&gt;20&lt;/RecNum&gt;&lt;DisplayText&gt;(M. L. Collyer &amp;amp; Adams, 2018; M. L.  Collyer &amp;amp; Adams, 2019)&lt;/DisplayText&gt;&lt;record&gt;&lt;rec-number&gt;20&lt;/rec-number&gt;&lt;foreign-keys&gt;&lt;key app="EN" db-id="p9vfsf2vj2tvwjevww9pzwfazxfv5txvw5ap" timestamp="1709692331"&gt;20&lt;/key&gt;&lt;/foreign-keys&gt;&lt;ref-type name="Journal Article"&gt;17&lt;/ref-type&gt;&lt;contributors&gt;&lt;authors&gt;&lt;author&gt;Collyer, M. L.&lt;/author&gt;&lt;author&gt;Adams, D. C. &lt;/author&gt;&lt;/authors&gt;&lt;/contributors&gt;&lt;titles&gt;&lt;title&gt;RRPP: An R package for fitting linear models to high‐dimensional data using residual randomization&lt;/title&gt;&lt;secondary-title&gt;Methods in Ecology and Evolution&lt;/secondary-title&gt;&lt;/titles&gt;&lt;periodical&gt;&lt;full-title&gt;Methods in Ecology and Evolution&lt;/full-title&gt;&lt;/periodical&gt;&lt;pages&gt;1772-1779&lt;/pages&gt;&lt;volume&gt;9&lt;/volume&gt;&lt;dates&gt;&lt;year&gt;2018&lt;/year&gt;&lt;/dates&gt;&lt;urls&gt;&lt;/urls&gt;&lt;electronic-resource-num&gt;https://doi.org/10.1111/2041-210X.13029&lt;/electronic-resource-num&gt;&lt;/record&gt;&lt;/Cite&gt;&lt;Cite&gt;&lt;Author&gt;Collyer&lt;/Author&gt;&lt;Year&gt;2019&lt;/Year&gt;&lt;RecNum&gt;21&lt;/RecNum&gt;&lt;record&gt;&lt;rec-number&gt;21&lt;/rec-number&gt;&lt;foreign-keys&gt;&lt;key app="EN" db-id="p9vfsf2vj2tvwjevww9pzwfazxfv5txvw5ap" timestamp="1709692331"&gt;21&lt;/key&gt;&lt;/foreign-keys&gt;&lt;ref-type name="Journal Article"&gt;17&lt;/ref-type&gt;&lt;contributors&gt;&lt;authors&gt;&lt;author&gt;Collyer, M. L. &lt;/author&gt;&lt;author&gt;Adams, D. C.&lt;/author&gt;&lt;/authors&gt;&lt;/contributors&gt;&lt;titles&gt;&lt;title&gt;RRPP: Linear Model Evaluation with Randomized Residuals in a Permutation Procedure&lt;/title&gt;&lt;secondary-title&gt;https://CRAN.R-project.org/package=RRPP&lt;/secondary-title&gt;&lt;/titles&gt;&lt;periodical&gt;&lt;full-title&gt;https://CRAN.R-project.org/package=RRPP&lt;/full-title&gt;&lt;/periodical&gt;&lt;dates&gt;&lt;year&gt;2019&lt;/year&gt;&lt;/dates&gt;&lt;urls&gt;&lt;/urls&gt;&lt;/record&gt;&lt;/Cite&gt;&lt;/EndNote&gt;</w:instrText>
       </w:r>
       <w:r>
         <w:rPr>
@@ -2119,11 +2142,11 @@
         </w:rPr>
         <w:fldChar w:fldCharType="begin">
           <w:fldData xml:space="preserve">PEVuZE5vdGU+PENpdGU+PEF1dGhvcj5HdWlsbGVybWU8L0F1dGhvcj48WWVhcj4yMDE5PC9ZZWFy
-PjxSZWNOdW0+MTc8L1JlY051bT48RGlzcGxheVRleHQ+KEd1aWxsZXJtZSAmYW1wOyBXZWlzYmVj
+PjxSZWNOdW0+MTg8L1JlY051bT48RGlzcGxheVRleHQ+KEd1aWxsZXJtZSAmYW1wOyBXZWlzYmVj
 a2VyLCAyMDE5OyBXZWlzYmVja2VyIGV0IGFsLiwgMjAxOSk8L0Rpc3BsYXlUZXh0PjxyZWNvcmQ+
-PHJlYy1udW1iZXI+MTc8L3JlYy1udW1iZXI+PGZvcmVpZ24ta2V5cz48a2V5IGFwcD0iRU4iIGRi
-LWlkPSJ4OTl2ZWVkNXdycDAycmVhZDljNWF3cjB4MnY5dnZhcHgyOTAiIHRpbWVzdGFtcD0iMTY5
-NzE3NDk2NSI+MTc8L2tleT48L2ZvcmVpZ24ta2V5cz48cmVmLXR5cGUgbmFtZT0iSm91cm5hbCBB
+PHJlYy1udW1iZXI+MTg8L3JlYy1udW1iZXI+PGZvcmVpZ24ta2V5cz48a2V5IGFwcD0iRU4iIGRi
+LWlkPSJwOXZmc2YydmoydHZ3amV2d3c5cHp3ZmF6eGZ2NXR4dnc1YXAiIHRpbWVzdGFtcD0iMTcw
+OTY5MjMzMSI+MTg8L2tleT48L2ZvcmVpZ24ta2V5cz48cmVmLXR5cGUgbmFtZT0iSm91cm5hbCBB
 cnRpY2xlIj4xNzwvcmVmLXR5cGU+PGNvbnRyaWJ1dG9ycz48YXV0aG9ycz48YXV0aG9yPkd1aWxs
 ZXJtZSwgVC48L2F1dGhvcj48YXV0aG9yPldlaXNiZWNrZXIsIFYuIDwvYXV0aG9yPjwvYXV0aG9y
 cz48L2NvbnRyaWJ1dG9ycz48dGl0bGVzPjx0aXRsZT5MYW5kdlI6IFRvb2xzIGZvciBtZWFzdXJp
@@ -2133,9 +2156,9 @@
 YXRlcz48dXJscz48L3VybHM+PGVsZWN0cm9uaWMtcmVzb3VyY2UtbnVtPmh0dHBzOi8vZG9pLm9y
 Zy8xMC41MjgxL3plbm9kby4yNjIwNzg1PC9lbGVjdHJvbmljLXJlc291cmNlLW51bT48L3JlY29y
 ZD48L0NpdGU+PENpdGU+PEF1dGhvcj5XZWlzYmVja2VyPC9BdXRob3I+PFllYXI+MjAxOTwvWWVh
-cj48UmVjTnVtPjIxPC9SZWNOdW0+PHJlY29yZD48cmVjLW51bWJlcj4yMTwvcmVjLW51bWJlcj48
-Zm9yZWlnbi1rZXlzPjxrZXkgYXBwPSJFTiIgZGItaWQ9Ing5OXZlZWQ1d3JwMDJyZWFkOWM1YXdy
-MHgydjl2dmFweDI5MCIgdGltZXN0YW1wPSIxNjk3MTc0OTY1Ij4yMTwva2V5PjwvZm9yZWlnbi1r
+cj48UmVjTnVtPjIyPC9SZWNOdW0+PHJlY29yZD48cmVjLW51bWJlcj4yMjwvcmVjLW51bWJlcj48
+Zm9yZWlnbi1rZXlzPjxrZXkgYXBwPSJFTiIgZGItaWQ9InA5dmZzZjJ2ajJ0dndqZXZ3dzlwendm
+YXp4ZnY1dHh2dzVhcCIgdGltZXN0YW1wPSIxNzA5NjkyMzMxIj4yMjwva2V5PjwvZm9yZWlnbi1r
 ZXlzPjxyZWYtdHlwZSBuYW1lPSJKb3VybmFsIEFydGljbGUiPjE3PC9yZWYtdHlwZT48Y29udHJp
 YnV0b3JzPjxhdXRob3JzPjxhdXRob3I+V2Vpc2JlY2tlciwgVi48L2F1dGhvcj48YXV0aG9yPkd1
 aWxsZXJtZSwgVC48L2F1dGhvcj48YXV0aG9yPlNwZWNrLCBDLjwvYXV0aG9yPjxhdXRob3I+U2hl
@@ -2170,11 +2193,11 @@
         </w:rPr>
         <w:fldChar w:fldCharType="begin">
           <w:fldData xml:space="preserve">PEVuZE5vdGU+PENpdGU+PEF1dGhvcj5HdWlsbGVybWU8L0F1dGhvcj48WWVhcj4yMDE5PC9ZZWFy
-PjxSZWNOdW0+MTc8L1JlY051bT48RGlzcGxheVRleHQ+KEd1aWxsZXJtZSAmYW1wOyBXZWlzYmVj
+PjxSZWNOdW0+MTg8L1JlY051bT48RGlzcGxheVRleHQ+KEd1aWxsZXJtZSAmYW1wOyBXZWlzYmVj
 a2VyLCAyMDE5OyBXZWlzYmVja2VyIGV0IGFsLiwgMjAxOSk8L0Rpc3BsYXlUZXh0PjxyZWNvcmQ+
-PHJlYy1udW1iZXI+MTc8L3JlYy1udW1iZXI+PGZvcmVpZ24ta2V5cz48a2V5IGFwcD0iRU4iIGRi
-LWlkPSJ4OTl2ZWVkNXdycDAycmVhZDljNWF3cjB4MnY5dnZhcHgyOTAiIHRpbWVzdGFtcD0iMTY5
-NzE3NDk2NSI+MTc8L2tleT48L2ZvcmVpZ24ta2V5cz48cmVmLXR5cGUgbmFtZT0iSm91cm5hbCBB
+PHJlYy1udW1iZXI+MTg8L3JlYy1udW1iZXI+PGZvcmVpZ24ta2V5cz48a2V5IGFwcD0iRU4iIGRi
+LWlkPSJwOXZmc2YydmoydHZ3amV2d3c5cHp3ZmF6eGZ2NXR4dnc1YXAiIHRpbWVzdGFtcD0iMTcw
+OTY5MjMzMSI+MTg8L2tleT48L2ZvcmVpZ24ta2V5cz48cmVmLXR5cGUgbmFtZT0iSm91cm5hbCBB
 cnRpY2xlIj4xNzwvcmVmLXR5cGU+PGNvbnRyaWJ1dG9ycz48YXV0aG9ycz48YXV0aG9yPkd1aWxs
 ZXJtZSwgVC48L2F1dGhvcj48YXV0aG9yPldlaXNiZWNrZXIsIFYuIDwvYXV0aG9yPjwvYXV0aG9y
 cz48L2NvbnRyaWJ1dG9ycz48dGl0bGVzPjx0aXRsZT5MYW5kdlI6IFRvb2xzIGZvciBtZWFzdXJp
@@ -2184,9 +2207,9 @@
 YXRlcz48dXJscz48L3VybHM+PGVsZWN0cm9uaWMtcmVzb3VyY2UtbnVtPmh0dHBzOi8vZG9pLm9y
 Zy8xMC41MjgxL3plbm9kby4yNjIwNzg1PC9lbGVjdHJvbmljLXJlc291cmNlLW51bT48L3JlY29y
 ZD48L0NpdGU+PENpdGU+PEF1dGhvcj5XZWlzYmVja2VyPC9BdXRob3I+PFllYXI+MjAxOTwvWWVh
-cj48UmVjTnVtPjIxPC9SZWNOdW0+PHJlY29yZD48cmVjLW51bWJlcj4yMTwvcmVjLW51bWJlcj48
-Zm9yZWlnbi1rZXlzPjxrZXkgYXBwPSJFTiIgZGItaWQ9Ing5OXZlZWQ1d3JwMDJyZWFkOWM1YXdy
-MHgydjl2dmFweDI5MCIgdGltZXN0YW1wPSIxNjk3MTc0OTY1Ij4yMTwva2V5PjwvZm9yZWlnbi1r
+cj48UmVjTnVtPjIyPC9SZWNOdW0+PHJlY29yZD48cmVjLW51bWJlcj4yMjwvcmVjLW51bWJlcj48
+Zm9yZWlnbi1rZXlzPjxrZXkgYXBwPSJFTiIgZGItaWQ9InA5dmZzZjJ2ajJ0dndqZXZ3dzlwendm
+YXp4ZnY1dHh2dzVhcCIgdGltZXN0YW1wPSIxNzA5NjkyMzMxIj4yMjwva2V5PjwvZm9yZWlnbi1r
 ZXlzPjxyZWYtdHlwZSBuYW1lPSJKb3VybmFsIEFydGljbGUiPjE3PC9yZWYtdHlwZT48Y29udHJp
 YnV0b3JzPjxhdXRob3JzPjxhdXRob3I+V2Vpc2JlY2tlciwgVi48L2F1dGhvcj48YXV0aG9yPkd1
 aWxsZXJtZSwgVC48L2F1dGhvcj48YXV0aG9yPlNwZWNrLCBDLjwvYXV0aG9yPjxhdXRob3I+U2hl
@@ -2230,11 +2253,6 @@
         <w:rPr>
           <w:highlight w:val="white"/>
         </w:rPr>
-      </w:r>
-      <w:r>
-        <w:rPr>
-          <w:highlight w:val="white"/>
-        </w:rPr>
         <w:fldChar w:fldCharType="separate"/>
       </w:r>
       <w:r>
@@ -2286,7 +2304,7 @@
         <w:rPr>
           <w:highlight w:val="white"/>
         </w:rPr>
-        <w:instrText xml:space="preserve"> ADDIN EN.CITE &lt;EndNote&gt;&lt;Cite&gt;&lt;Author&gt;Weisbecker&lt;/Author&gt;&lt;Year&gt;2019&lt;/Year&gt;&lt;RecNum&gt;21&lt;/RecNum&gt;&lt;DisplayText&gt;(Weisbecker et al., 2019)&lt;/DisplayText&gt;&lt;record&gt;&lt;rec-number&gt;21&lt;/rec-number&gt;&lt;foreign-keys&gt;&lt;key app="EN" db-id="x99veed5wrp02read9c5awr0x2v9vvapx290" timestamp="1697174965"&gt;21&lt;/key&gt;&lt;/foreign-keys&gt;&lt;ref-type name="Journal Article"&gt;17&lt;/ref-type&gt;&lt;contributors&gt;&lt;authors&gt;&lt;author&gt;Weisbecker, V.&lt;/author&gt;&lt;author&gt;Guillerme, T.&lt;/author&gt;&lt;author&gt;Speck, C.&lt;/author&gt;&lt;author&gt;Sherratt, E.&lt;/author&gt;&lt;author&gt;Abraha, H. M.&lt;/author&gt;&lt;author&gt;Sharp, A. C.&lt;/author&gt;&lt;author&gt;Terhune, C. E.&lt;/author&gt;&lt;author&gt;Collins, S.&lt;/author&gt;&lt;author&gt;Johnston, S.&lt;/author&gt;&lt;author&gt;Panagiotopoulou, O.&lt;/author&gt;&lt;/authors&gt;&lt;/contributors&gt;&lt;titles&gt;&lt;title&gt;Individual variation of the masticatory system dominates 3D skull shape in the herbivory-adapted marsupial wombats&lt;/title&gt;&lt;secondary-title&gt;Frontiers in Zoology&lt;/secondary-title&gt;&lt;/titles&gt;&lt;periodical&gt;&lt;full-title&gt;Frontiers in Zoology&lt;/full-title&gt;&lt;/periodical&gt;&lt;pages&gt;41&lt;/pages&gt;&lt;volume&gt;16&lt;/volume&gt;&lt;number&gt;1&lt;/number&gt;&lt;dates&gt;&lt;year&gt;2019&lt;/year&gt;&lt;pub-dates&gt;&lt;date&gt;2019/11/01&lt;/date&gt;&lt;/pub-dates&gt;&lt;/dates&gt;&lt;isbn&gt;1742-9994&lt;/isbn&gt;&lt;urls&gt;&lt;related-urls&gt;&lt;url&gt;https://doi.org/10.1186/s12983-019-0338-5&lt;/url&gt;&lt;/related-urls&gt;&lt;/urls&gt;&lt;electronic-resource-num&gt;https://doi.org/10.1186/s12983-019-0338-5&lt;/electronic-resource-num&gt;&lt;/record&gt;&lt;/Cite&gt;&lt;/EndNote&gt;</w:instrText>
+        <w:instrText xml:space="preserve"> ADDIN EN.CITE &lt;EndNote&gt;&lt;Cite&gt;&lt;Author&gt;Weisbecker&lt;/Author&gt;&lt;Year&gt;2019&lt;/Year&gt;&lt;RecNum&gt;22&lt;/RecNum&gt;&lt;DisplayText&gt;(Weisbecker et al., 2019)&lt;/DisplayText&gt;&lt;record&gt;&lt;rec-number&gt;22&lt;/rec-number&gt;&lt;foreign-keys&gt;&lt;key app="EN" db-id="p9vfsf2vj2tvwjevww9pzwfazxfv5txvw5ap" timestamp="1709692331"&gt;22&lt;/key&gt;&lt;/foreign-keys&gt;&lt;ref-type name="Journal Article"&gt;17&lt;/ref-type&gt;&lt;contributors&gt;&lt;authors&gt;&lt;author&gt;Weisbecker, V.&lt;/author&gt;&lt;author&gt;Guillerme, T.&lt;/author&gt;&lt;author&gt;Speck, C.&lt;/author&gt;&lt;author&gt;Sherratt, E.&lt;/author&gt;&lt;author&gt;Abraha, H. M.&lt;/author&gt;&lt;author&gt;Sharp, A. C.&lt;/author&gt;&lt;author&gt;Terhune, C. E.&lt;/author&gt;&lt;author&gt;Collins, S.&lt;/author&gt;&lt;author&gt;Johnston, S.&lt;/author&gt;&lt;author&gt;Panagiotopoulou, O.&lt;/author&gt;&lt;/authors&gt;&lt;/contributors&gt;&lt;titles&gt;&lt;title&gt;Individual variation of the masticatory system dominates 3D skull shape in the herbivory-adapted marsupial wombats&lt;/title&gt;&lt;secondary-title&gt;Frontiers in Zoology&lt;/secondary-title&gt;&lt;/titles&gt;&lt;periodical&gt;&lt;full-title&gt;Frontiers in Zoology&lt;/full-title&gt;&lt;/periodical&gt;&lt;pages&gt;41&lt;/pages&gt;&lt;volume&gt;16&lt;/volume&gt;&lt;number&gt;1&lt;/number&gt;&lt;dates&gt;&lt;year&gt;2019&lt;/year&gt;&lt;pub-dates&gt;&lt;date&gt;2019/11/01&lt;/date&gt;&lt;/pub-dates&gt;&lt;/dates&gt;&lt;isbn&gt;1742-9994&lt;/isbn&gt;&lt;urls&gt;&lt;related-urls&gt;&lt;url&gt;https://doi.org/10.1186/s12983-019-0338-5&lt;/url&gt;&lt;/related-urls&gt;&lt;/urls&gt;&lt;electronic-resource-num&gt;https://doi.org/10.1186/s12983-019-0338-5&lt;/electronic-resource-num&gt;&lt;/record&gt;&lt;/Cite&gt;&lt;/EndNote&gt;</w:instrText>
       </w:r>
       <w:r>
         <w:rPr>
@@ -2583,7 +2601,7 @@
         <w:fldChar w:fldCharType="begin"/>
       </w:r>
       <w:r>
-        <w:instrText xml:space="preserve"> ADDIN EN.CITE &lt;EndNote&gt;&lt;Cite&gt;&lt;Author&gt;Goswami&lt;/Author&gt;&lt;Year&gt;2006&lt;/Year&gt;&lt;RecNum&gt;22&lt;/RecNum&gt;&lt;DisplayText&gt;(Goswami, 2006)&lt;/DisplayText&gt;&lt;record&gt;&lt;rec-number&gt;22&lt;/rec-number&gt;&lt;foreign-keys&gt;&lt;key app="EN" db-id="x99veed5wrp02read9c5awr0x2v9vvapx290" timestamp="1697174965"&gt;22&lt;/key&gt;&lt;/foreign-keys&gt;&lt;ref-type name="Journal Article"&gt;17&lt;/ref-type&gt;&lt;contributors&gt;&lt;authors&gt;&lt;author&gt;Goswami, A.&lt;/author&gt;&lt;/authors&gt;&lt;/contributors&gt;&lt;titles&gt;&lt;title&gt;Cranial modularity shifts during mammalian evolution&lt;/title&gt;&lt;secondary-title&gt;The American Naturalist&lt;/secondary-title&gt;&lt;/titles&gt;&lt;periodical&gt;&lt;full-title&gt;The American Naturalist&lt;/full-title&gt;&lt;/periodical&gt;&lt;pages&gt;270-280&lt;/pages&gt;&lt;volume&gt;168&lt;/volume&gt;&lt;number&gt;2&lt;/number&gt;&lt;keywords&gt;&lt;keyword&gt;modularity,Mammalia,evolution,development,functional integration&lt;/keyword&gt;&lt;/keywords&gt;&lt;dates&gt;&lt;year&gt;2006&lt;/year&gt;&lt;/dates&gt;&lt;accession-num&gt;16874636&lt;/accession-num&gt;&lt;urls&gt;&lt;related-urls&gt;&lt;url&gt;https://www.journals.uchicago.edu/doi/abs/10.1086/505758&lt;/url&gt;&lt;/related-urls&gt;&lt;/urls&gt;&lt;electronic-resource-num&gt;https://doi.org/10.1086/505758&lt;/electronic-resource-num&gt;&lt;/record&gt;&lt;/Cite&gt;&lt;/EndNote&gt;</w:instrText>
+        <w:instrText xml:space="preserve"> ADDIN EN.CITE &lt;EndNote&gt;&lt;Cite&gt;&lt;Author&gt;Goswami&lt;/Author&gt;&lt;Year&gt;2006&lt;/Year&gt;&lt;RecNum&gt;23&lt;/RecNum&gt;&lt;DisplayText&gt;(Goswami, 2006)&lt;/DisplayText&gt;&lt;record&gt;&lt;rec-number&gt;23&lt;/rec-number&gt;&lt;foreign-keys&gt;&lt;key app="EN" db-id="p9vfsf2vj2tvwjevww9pzwfazxfv5txvw5ap" timestamp="1709692331"&gt;23&lt;/key&gt;&lt;/foreign-keys&gt;&lt;ref-type name="Journal Article"&gt;17&lt;/ref-type&gt;&lt;contributors&gt;&lt;authors&gt;&lt;author&gt;Goswami, A.&lt;/author&gt;&lt;/authors&gt;&lt;/contributors&gt;&lt;titles&gt;&lt;title&gt;Cranial modularity shifts during mammalian evolution&lt;/title&gt;&lt;secondary-title&gt;The American Naturalist&lt;/secondary-title&gt;&lt;/titles&gt;&lt;periodical&gt;&lt;full-title&gt;The American Naturalist&lt;/full-title&gt;&lt;/periodical&gt;&lt;pages&gt;270-280&lt;/pages&gt;&lt;volume&gt;168&lt;/volume&gt;&lt;number&gt;2&lt;/number&gt;&lt;keywords&gt;&lt;keyword&gt;modularity,Mammalia,evolution,development,functional integration&lt;/keyword&gt;&lt;/keywords&gt;&lt;dates&gt;&lt;year&gt;2006&lt;/year&gt;&lt;/dates&gt;&lt;accession-num&gt;16874636&lt;/accession-num&gt;&lt;urls&gt;&lt;related-urls&gt;&lt;url&gt;https://www.journals.uchicago.edu/doi/abs/10.1086/505758&lt;/url&gt;&lt;/related-urls&gt;&lt;/urls&gt;&lt;electronic-resource-num&gt;https://doi.org/10.1086/505758&lt;/electronic-resource-num&gt;&lt;/record&gt;&lt;/Cite&gt;&lt;/EndNote&gt;</w:instrText>
       </w:r>
       <w:r>
         <w:fldChar w:fldCharType="separate"/>
@@ -2706,7 +2724,7 @@
         <w:rPr>
           <w:highlight w:val="white"/>
         </w:rPr>
-        <w:instrText xml:space="preserve"> ADDIN EN.CITE &lt;EndNote&gt;&lt;Cite&gt;&lt;Author&gt;Marcy&lt;/Author&gt;&lt;Year&gt;2018&lt;/Year&gt;&lt;RecNum&gt;23&lt;/RecNum&gt;&lt;DisplayText&gt;(Marcy, Fruciano, Phillips, Mardon, &amp;amp; Weisbecker, 2018)&lt;/DisplayText&gt;&lt;record&gt;&lt;rec-number&gt;23&lt;/rec-number&gt;&lt;foreign-keys&gt;&lt;key app="EN" db-id="x99veed5wrp02read9c5awr0x2v9vvapx290" timestamp="1697174965"&gt;23&lt;/key&gt;&lt;/foreign-keys&gt;&lt;ref-type name="Journal Article"&gt;17&lt;/ref-type&gt;&lt;contributors&gt;&lt;authors&gt;&lt;author&gt;Marcy, A. E.&lt;/author&gt;&lt;author&gt;Fruciano, C.&lt;/author&gt;&lt;author&gt;Phillips, M. J.&lt;/author&gt;&lt;author&gt;Mardon, K.&lt;/author&gt;&lt;author&gt;Weisbecker, V.&lt;/author&gt;&lt;/authors&gt;&lt;secondary-authors&gt;&lt;author&gt;Cox, Philip&lt;/author&gt;&lt;/secondary-authors&gt;&lt;/contributors&gt;&lt;titles&gt;&lt;title&gt;Low resolution scans can provide a sufficiently accurate, cost- and time-effective alternative to high resolution scans for 3D shape analyses&lt;/title&gt;&lt;secondary-title&gt;PeerJ&lt;/secondary-title&gt;&lt;alt-title&gt;PeerJ&lt;/alt-title&gt;&lt;/titles&gt;&lt;periodical&gt;&lt;full-title&gt;PeerJ&lt;/full-title&gt;&lt;/periodical&gt;&lt;alt-periodical&gt;&lt;full-title&gt;PeerJ&lt;/full-title&gt;&lt;/alt-periodical&gt;&lt;pages&gt;e5032&lt;/pages&gt;&lt;volume&gt;6&lt;/volume&gt;&lt;keywords&gt;&lt;keyword&gt;Geometric morphometrics&lt;/keyword&gt;&lt;keyword&gt;Shape variation&lt;/keyword&gt;&lt;keyword&gt;Photogrammetry&lt;/keyword&gt;&lt;keyword&gt;Pseudomys delicatulus&lt;/keyword&gt;&lt;keyword&gt;Geomorph&lt;/keyword&gt;&lt;keyword&gt;Systematic error&lt;/keyword&gt;&lt;keyword&gt;Random error&lt;/keyword&gt;&lt;keyword&gt;Generalized procrustes analysis&lt;/keyword&gt;&lt;/keywords&gt;&lt;dates&gt;&lt;year&gt;2018&lt;/year&gt;&lt;pub-dates&gt;&lt;date&gt;2018/06/22&lt;/date&gt;&lt;/pub-dates&gt;&lt;/dates&gt;&lt;isbn&gt;2167-8359&lt;/isbn&gt;&lt;urls&gt;&lt;related-urls&gt;&lt;url&gt;https://doi.org/10.7717/peerj.5032&lt;/url&gt;&lt;/related-urls&gt;&lt;/urls&gt;&lt;electronic-resource-num&gt;https://doi.org/10.7717/peerj.5032&lt;/electronic-resource-num&gt;&lt;/record&gt;&lt;/Cite&gt;&lt;/EndNote&gt;</w:instrText>
+        <w:instrText xml:space="preserve"> ADDIN EN.CITE &lt;EndNote&gt;&lt;Cite&gt;&lt;Author&gt;Marcy&lt;/Author&gt;&lt;Year&gt;2018&lt;/Year&gt;&lt;RecNum&gt;24&lt;/RecNum&gt;&lt;DisplayText&gt;(Marcy, Fruciano, Phillips, Mardon, &amp;amp; Weisbecker, 2018)&lt;/DisplayText&gt;&lt;record&gt;&lt;rec-number&gt;24&lt;/rec-number&gt;&lt;foreign-keys&gt;&lt;key app="EN" db-id="p9vfsf2vj2tvwjevww9pzwfazxfv5txvw5ap" timestamp="1709692331"&gt;24&lt;/key&gt;&lt;/foreign-keys&gt;&lt;ref-type name="Journal Article"&gt;17&lt;/ref-type&gt;&lt;contributors&gt;&lt;authors&gt;&lt;author&gt;Marcy, A. E.&lt;/author&gt;&lt;author&gt;Fruciano, C.&lt;/author&gt;&lt;author&gt;Phillips, M. J.&lt;/author&gt;&lt;author&gt;Mardon, K.&lt;/author&gt;&lt;author&gt;Weisbecker, V.&lt;/author&gt;&lt;/authors&gt;&lt;secondary-authors&gt;&lt;author&gt;Cox, Philip&lt;/author&gt;&lt;/secondary-authors&gt;&lt;/contributors&gt;&lt;titles&gt;&lt;title&gt;Low resolution scans can provide a sufficiently accurate, cost- and time-effective alternative to high resolution scans for 3D shape analyses&lt;/title&gt;&lt;secondary-title&gt;PeerJ&lt;/secondary-title&gt;&lt;alt-title&gt;PeerJ&lt;/alt-title&gt;&lt;/titles&gt;&lt;periodical&gt;&lt;full-title&gt;PeerJ&lt;/full-title&gt;&lt;/periodical&gt;&lt;alt-periodical&gt;&lt;full-title&gt;PeerJ&lt;/full-title&gt;&lt;/alt-periodical&gt;&lt;pages&gt;e5032&lt;/pages&gt;&lt;volume&gt;6&lt;/volume&gt;&lt;keywords&gt;&lt;keyword&gt;Geometric morphometrics&lt;/keyword&gt;&lt;keyword&gt;Shape variation&lt;/keyword&gt;&lt;keyword&gt;Photogrammetry&lt;/keyword&gt;&lt;keyword&gt;Pseudomys delicatulus&lt;/keyword&gt;&lt;keyword&gt;Geomorph&lt;/keyword&gt;&lt;keyword&gt;Systematic error&lt;/keyword&gt;&lt;keyword&gt;Random error&lt;/keyword&gt;&lt;keyword&gt;Generalized procrustes analysis&lt;/keyword&gt;&lt;/keywords&gt;&lt;dates&gt;&lt;year&gt;2018&lt;/year&gt;&lt;pub-dates&gt;&lt;date&gt;2018/06/22&lt;/date&gt;&lt;/pub-dates&gt;&lt;/dates&gt;&lt;isbn&gt;2167-8359&lt;/isbn&gt;&lt;urls&gt;&lt;related-urls&gt;&lt;url&gt;https://doi.org/10.7717/peerj.5032&lt;/url&gt;&lt;/related-urls&gt;&lt;/urls&gt;&lt;electronic-resource-num&gt;https://doi.org/10.7717/peerj.5032&lt;/electronic-resource-num&gt;&lt;/record&gt;&lt;/Cite&gt;&lt;/EndNote&gt;</w:instrText>
       </w:r>
       <w:r>
         <w:rPr>
@@ -2797,7 +2815,7 @@
           <w:iCs/>
           <w:highlight w:val="white"/>
         </w:rPr>
-        <w:instrText xml:space="preserve"> ADDIN EN.CITE &lt;EndNote&gt;&lt;Cite&gt;&lt;Author&gt;Adams&lt;/Author&gt;&lt;Year&gt;2016&lt;/Year&gt;&lt;RecNum&gt;24&lt;/RecNum&gt;&lt;DisplayText&gt;(Adams, 2016; Adams &amp;amp; Collyer, 2019)&lt;/DisplayText&gt;&lt;record&gt;&lt;rec-number&gt;24&lt;/rec-number&gt;&lt;foreign-keys&gt;&lt;key app="EN" db-id="x99veed5wrp02read9c5awr0x2v9vvapx290" timestamp="1697174965"&gt;24&lt;/key&gt;&lt;/foreign-keys&gt;&lt;ref-type name="Journal Article"&gt;17&lt;/ref-type&gt;&lt;contributors&gt;&lt;authors&gt;&lt;author&gt;Adams, D. C.&lt;/author&gt;&lt;/authors&gt;&lt;/contributors&gt;&lt;titles&gt;&lt;title&gt;Evaluating modularity in morphometric data: challenges with the RV coefficient and a new test measure&lt;/title&gt;&lt;secondary-title&gt;Methods in Ecology and Evolution&lt;/secondary-title&gt;&lt;/titles&gt;&lt;periodical&gt;&lt;full-title&gt;Methods in Ecology and Evolution&lt;/full-title&gt;&lt;/periodical&gt;&lt;pages&gt;565-572&lt;/pages&gt;&lt;volume&gt;7&lt;/volume&gt;&lt;number&gt;5&lt;/number&gt;&lt;dates&gt;&lt;year&gt;2016&lt;/year&gt;&lt;/dates&gt;&lt;isbn&gt;2041-210X&lt;/isbn&gt;&lt;urls&gt;&lt;related-urls&gt;&lt;url&gt;https://besjournals.onlinelibrary.wiley.com/doi/abs/10.1111/2041-210X.12511&lt;/url&gt;&lt;/related-urls&gt;&lt;/urls&gt;&lt;electronic-resource-num&gt;https://doi.org/10.1111/2041-210X.12511&lt;/electronic-resource-num&gt;&lt;/record&gt;&lt;/Cite&gt;&lt;Cite&gt;&lt;Author&gt;Adams&lt;/Author&gt;&lt;Year&gt;2019&lt;/Year&gt;&lt;RecNum&gt;25&lt;/RecNum&gt;&lt;record&gt;&lt;rec-number&gt;25&lt;/rec-number&gt;&lt;foreign-keys&gt;&lt;key app="EN" db-id="x99veed5wrp02read9c5awr0x2v9vvapx290" timestamp="1697174965"&gt;25&lt;/key&gt;&lt;/foreign-keys&gt;&lt;ref-type name="Journal Article"&gt;17&lt;/ref-type&gt;&lt;contributors&gt;&lt;authors&gt;&lt;author&gt;Adams, D. C.&lt;/author&gt;&lt;author&gt;Collyer, M. L.&lt;/author&gt;&lt;/authors&gt;&lt;/contributors&gt;&lt;titles&gt;&lt;title&gt;Comparing the strength of modular signal, and evaluating alternative modular hypotheses, using covariance ratio effect sizes with morphometric data&lt;/title&gt;&lt;secondary-title&gt;Evolution&lt;/secondary-title&gt;&lt;/titles&gt;&lt;periodical&gt;&lt;full-title&gt;Evolution&lt;/full-title&gt;&lt;/periodical&gt;&lt;pages&gt;2352-2367&lt;/pages&gt;&lt;volume&gt;73&lt;/volume&gt;&lt;number&gt;12&lt;/number&gt;&lt;dates&gt;&lt;year&gt;2019&lt;/year&gt;&lt;/dates&gt;&lt;isbn&gt;0014-3820&lt;/isbn&gt;&lt;urls&gt;&lt;related-urls&gt;&lt;url&gt;https://onlinelibrary.wiley.com/doi/abs/10.1111/evo.13867&lt;/url&gt;&lt;/related-urls&gt;&lt;/urls&gt;&lt;electronic-resource-num&gt;https://doi.org/10.1111/evo.13867&lt;/electronic-resource-num&gt;&lt;/record&gt;&lt;/Cite&gt;&lt;/EndNote&gt;</w:instrText>
+        <w:instrText xml:space="preserve"> ADDIN EN.CITE &lt;EndNote&gt;&lt;Cite&gt;&lt;Author&gt;Adams&lt;/Author&gt;&lt;Year&gt;2016&lt;/Year&gt;&lt;RecNum&gt;25&lt;/RecNum&gt;&lt;DisplayText&gt;(Adams, 2016; Adams &amp;amp; Collyer, 2019)&lt;/DisplayText&gt;&lt;record&gt;&lt;rec-number&gt;25&lt;/rec-number&gt;&lt;foreign-keys&gt;&lt;key app="EN" db-id="p9vfsf2vj2tvwjevww9pzwfazxfv5txvw5ap" timestamp="1709692331"&gt;25&lt;/key&gt;&lt;/foreign-keys&gt;&lt;ref-type name="Journal Article"&gt;17&lt;/ref-type&gt;&lt;contributors&gt;&lt;authors&gt;&lt;author&gt;Adams, D. C.&lt;/author&gt;&lt;/authors&gt;&lt;/contributors&gt;&lt;titles&gt;&lt;title&gt;Evaluating modularity in morphometric data: challenges with the RV coefficient and a new test measure&lt;/title&gt;&lt;secondary-title&gt;Methods in Ecology and Evolution&lt;/secondary-title&gt;&lt;/titles&gt;&lt;periodical&gt;&lt;full-title&gt;Methods in Ecology and Evolution&lt;/full-title&gt;&lt;/periodical&gt;&lt;pages&gt;565-572&lt;/pages&gt;&lt;volume&gt;7&lt;/volume&gt;&lt;number&gt;5&lt;/number&gt;&lt;dates&gt;&lt;year&gt;2016&lt;/year&gt;&lt;/dates&gt;&lt;isbn&gt;2041-210X&lt;/isbn&gt;&lt;urls&gt;&lt;related-urls&gt;&lt;url&gt;https://besjournals.onlinelibrary.wiley.com/doi/abs/10.1111/2041-210X.12511&lt;/url&gt;&lt;/related-urls&gt;&lt;/urls&gt;&lt;electronic-resource-num&gt;https://doi.org/10.1111/2041-210X.12511&lt;/electronic-resource-num&gt;&lt;/record&gt;&lt;/Cite&gt;&lt;Cite&gt;&lt;Author&gt;Adams&lt;/Author&gt;&lt;Year&gt;2019&lt;/Year&gt;&lt;RecNum&gt;26&lt;/RecNum&gt;&lt;record&gt;&lt;rec-number&gt;26&lt;/rec-number&gt;&lt;foreign-keys&gt;&lt;key app="EN" db-id="p9vfsf2vj2tvwjevww9pzwfazxfv5txvw5ap" timestamp="1709692331"&gt;26&lt;/key&gt;&lt;/foreign-keys&gt;&lt;ref-type name="Journal Article"&gt;17&lt;/ref-type&gt;&lt;contributors&gt;&lt;authors&gt;&lt;author&gt;Adams, D. C.&lt;/author&gt;&lt;author&gt;Collyer, M. L.&lt;/author&gt;&lt;/authors&gt;&lt;/contributors&gt;&lt;titles&gt;&lt;title&gt;Comparing the strength of modular signal, and evaluating alternative modular hypotheses, using covariance ratio effect sizes with morphometric data&lt;/title&gt;&lt;secondary-title&gt;Evolution&lt;/secondary-title&gt;&lt;/titles&gt;&lt;periodical&gt;&lt;full-title&gt;Evolution&lt;/full-title&gt;&lt;/periodical&gt;&lt;pages&gt;2352-2367&lt;/pages&gt;&lt;volume&gt;73&lt;/volume&gt;&lt;number&gt;12&lt;/number&gt;&lt;dates&gt;&lt;year&gt;2019&lt;/year&gt;&lt;/dates&gt;&lt;isbn&gt;0014-3820&lt;/isbn&gt;&lt;urls&gt;&lt;related-urls&gt;&lt;url&gt;https://onlinelibrary.wiley.com/doi/abs/10.1111/evo.13867&lt;/url&gt;&lt;/related-urls&gt;&lt;/urls&gt;&lt;electronic-resource-num&gt;https://doi.org/10.1111/evo.13867&lt;/electronic-resource-num&gt;&lt;/record&gt;&lt;/Cite&gt;&lt;/EndNote&gt;</w:instrText>
       </w:r>
       <w:r>
         <w:rPr>
@@ -2841,7 +2859,7 @@
         <w:fldChar w:fldCharType="begin"/>
       </w:r>
       <w:r>
-        <w:instrText xml:space="preserve"> ADDIN EN.CITE &lt;EndNote&gt;&lt;Cite&gt;&lt;Author&gt;Adams&lt;/Author&gt;&lt;Year&gt;2016&lt;/Year&gt;&lt;RecNum&gt;24&lt;/RecNum&gt;&lt;DisplayText&gt;(Adams, 2016)&lt;/DisplayText&gt;&lt;record&gt;&lt;rec-number&gt;24&lt;/rec-number&gt;&lt;foreign-keys&gt;&lt;key app="EN" db-id="x99veed5wrp02read9c5awr0x2v9vvapx290" timestamp="1697174965"&gt;24&lt;/key&gt;&lt;/foreign-keys&gt;&lt;ref-type name="Journal Article"&gt;17&lt;/ref-type&gt;&lt;contributors&gt;&lt;authors&gt;&lt;author&gt;Adams, D. C.&lt;/author&gt;&lt;/authors&gt;&lt;/contributors&gt;&lt;titles&gt;&lt;title&gt;Evaluating modularity in morphometric data: challenges with the RV coefficient and a new test measure&lt;/title&gt;&lt;secondary-title&gt;Methods in Ecology and Evolution&lt;/secondary-title&gt;&lt;/titles&gt;&lt;periodical&gt;&lt;full-title&gt;Methods in Ecology and Evolution&lt;/full-title&gt;&lt;/periodical&gt;&lt;pages&gt;565-572&lt;/pages&gt;&lt;volume&gt;7&lt;/volume&gt;&lt;number&gt;5&lt;/number&gt;&lt;dates&gt;&lt;year&gt;2016&lt;/year&gt;&lt;/dates&gt;&lt;isbn&gt;2041-210X&lt;/isbn&gt;&lt;urls&gt;&lt;related-urls&gt;&lt;url&gt;https://besjournals.onlinelibrary.wiley.com/doi/abs/10.1111/2041-210X.12511&lt;/url&gt;&lt;/related-urls&gt;&lt;/urls&gt;&lt;electronic-resource-num&gt;https://doi.org/10.1111/2041-210X.12511&lt;/electronic-resource-num&gt;&lt;/record&gt;&lt;/Cite&gt;&lt;/EndNote&gt;</w:instrText>
+        <w:instrText xml:space="preserve"> ADDIN EN.CITE &lt;EndNote&gt;&lt;Cite&gt;&lt;Author&gt;Adams&lt;/Author&gt;&lt;Year&gt;2016&lt;/Year&gt;&lt;RecNum&gt;25&lt;/RecNum&gt;&lt;DisplayText&gt;(Adams, 2016)&lt;/DisplayText&gt;&lt;record&gt;&lt;rec-number&gt;25&lt;/rec-number&gt;&lt;foreign-keys&gt;&lt;key app="EN" db-id="p9vfsf2vj2tvwjevww9pzwfazxfv5txvw5ap" timestamp="1709692331"&gt;25&lt;/key&gt;&lt;/foreign-keys&gt;&lt;ref-type name="Journal Article"&gt;17&lt;/ref-type&gt;&lt;contributors&gt;&lt;authors&gt;&lt;author&gt;Adams, D. C.&lt;/author&gt;&lt;/authors&gt;&lt;/contributors&gt;&lt;titles&gt;&lt;title&gt;Evaluating modularity in morphometric data: challenges with the RV coefficient and a new test measure&lt;/title&gt;&lt;secondary-title&gt;Methods in Ecology and Evolution&lt;/secondary-title&gt;&lt;/titles&gt;&lt;periodical&gt;&lt;full-title&gt;Methods in Ecology and Evolution&lt;/full-title&gt;&lt;/periodical&gt;&lt;pages&gt;565-572&lt;/pages&gt;&lt;volume&gt;7&lt;/volume&gt;&lt;number&gt;5&lt;/number&gt;&lt;dates&gt;&lt;year&gt;2016&lt;/year&gt;&lt;/dates&gt;&lt;isbn&gt;2041-210X&lt;/isbn&gt;&lt;urls&gt;&lt;related-urls&gt;&lt;url&gt;https://besjournals.onlinelibrary.wiley.com/doi/abs/10.1111/2041-210X.12511&lt;/url&gt;&lt;/related-urls&gt;&lt;/urls&gt;&lt;electronic-resource-num&gt;https://doi.org/10.1111/2041-210X.12511&lt;/electronic-resource-num&gt;&lt;/record&gt;&lt;/Cite&gt;&lt;/EndNote&gt;</w:instrText>
       </w:r>
       <w:r>
         <w:fldChar w:fldCharType="separate"/>
@@ -2884,7 +2902,7 @@
         <w:fldChar w:fldCharType="begin"/>
       </w:r>
       <w:r>
-        <w:instrText xml:space="preserve"> ADDIN EN.CITE &lt;EndNote&gt;&lt;Cite&gt;&lt;Author&gt;Adams&lt;/Author&gt;&lt;Year&gt;2016&lt;/Year&gt;&lt;RecNum&gt;24&lt;/RecNum&gt;&lt;DisplayText&gt;(Adams, 2016)&lt;/DisplayText&gt;&lt;record&gt;&lt;rec-number&gt;24&lt;/rec-number&gt;&lt;foreign-keys&gt;&lt;key app="EN" db-id="x99veed5wrp02read9c5awr0x2v9vvapx290" timestamp="1697174965"&gt;24&lt;/key&gt;&lt;/foreign-keys&gt;&lt;ref-type name="Journal Article"&gt;17&lt;/ref-type&gt;&lt;contributors&gt;&lt;authors&gt;&lt;author&gt;Adams, D. C.&lt;/author&gt;&lt;/authors&gt;&lt;/contributors&gt;&lt;titles&gt;&lt;title&gt;Evaluating modularity in morphometric data: challenges with the RV coefficient and a new test measure&lt;/title&gt;&lt;secondary-title&gt;Methods in Ecology and Evolution&lt;/secondary-title&gt;&lt;/titles&gt;&lt;periodical&gt;&lt;full-title&gt;Methods in Ecology and Evolution&lt;/full-title&gt;&lt;/periodical&gt;&lt;pages&gt;565-572&lt;/pages&gt;&lt;volume&gt;7&lt;/volume&gt;&lt;number&gt;5&lt;/number&gt;&lt;dates&gt;&lt;year&gt;2016&lt;/year&gt;&lt;/dates&gt;&lt;isbn&gt;2041-210X&lt;/isbn&gt;&lt;urls&gt;&lt;related-urls&gt;&lt;url&gt;https://besjournals.onlinelibrary.wiley.com/doi/abs/10.1111/2041-210X.12511&lt;/url&gt;&lt;/related-urls&gt;&lt;/urls&gt;&lt;electronic-resource-num&gt;https://doi.org/10.1111/2041-210X.12511&lt;/electronic-resource-num&gt;&lt;/record&gt;&lt;/Cite&gt;&lt;/EndNote&gt;</w:instrText>
+        <w:instrText xml:space="preserve"> ADDIN EN.CITE &lt;EndNote&gt;&lt;Cite&gt;&lt;Author&gt;Adams&lt;/Author&gt;&lt;Year&gt;2016&lt;/Year&gt;&lt;RecNum&gt;25&lt;/RecNum&gt;&lt;DisplayText&gt;(Adams, 2016)&lt;/DisplayText&gt;&lt;record&gt;&lt;rec-number&gt;25&lt;/rec-number&gt;&lt;foreign-keys&gt;&lt;key app="EN" db-id="p9vfsf2vj2tvwjevww9pzwfazxfv5txvw5ap" timestamp="1709692331"&gt;25&lt;/key&gt;&lt;/foreign-keys&gt;&lt;ref-type name="Journal Article"&gt;17&lt;/ref-type&gt;&lt;contributors&gt;&lt;authors&gt;&lt;author&gt;Adams, D. C.&lt;/author&gt;&lt;/authors&gt;&lt;/contributors&gt;&lt;titles&gt;&lt;title&gt;Evaluating modularity in morphometric data: challenges with the RV coefficient and a new test measure&lt;/title&gt;&lt;secondary-title&gt;Methods in Ecology and Evolution&lt;/secondary-title&gt;&lt;/titles&gt;&lt;periodical&gt;&lt;full-title&gt;Methods in Ecology and Evolution&lt;/full-title&gt;&lt;/periodical&gt;&lt;pages&gt;565-572&lt;/pages&gt;&lt;volume&gt;7&lt;/volume&gt;&lt;number&gt;5&lt;/number&gt;&lt;dates&gt;&lt;year&gt;2016&lt;/year&gt;&lt;/dates&gt;&lt;isbn&gt;2041-210X&lt;/isbn&gt;&lt;urls&gt;&lt;related-urls&gt;&lt;url&gt;https://besjournals.onlinelibrary.wiley.com/doi/abs/10.1111/2041-210X.12511&lt;/url&gt;&lt;/related-urls&gt;&lt;/urls&gt;&lt;electronic-resource-num&gt;https://doi.org/10.1111/2041-210X.12511&lt;/electronic-resource-num&gt;&lt;/record&gt;&lt;/Cite&gt;&lt;/EndNote&gt;</w:instrText>
       </w:r>
       <w:r>
         <w:fldChar w:fldCharType="separate"/>
@@ -2911,7 +2929,7 @@
         <w:fldChar w:fldCharType="begin"/>
       </w:r>
       <w:r>
-        <w:instrText xml:space="preserve"> ADDIN EN.CITE &lt;EndNote&gt;&lt;Cite&gt;&lt;Author&gt;Adams&lt;/Author&gt;&lt;Year&gt;2014&lt;/Year&gt;&lt;RecNum&gt;26&lt;/RecNum&gt;&lt;DisplayText&gt;(Adams &amp;amp; Felice, 2014)&lt;/DisplayText&gt;&lt;record&gt;&lt;rec-number&gt;26&lt;/rec-number&gt;&lt;foreign-keys&gt;&lt;key app="EN" db-id="x99veed5wrp02read9c5awr0x2v9vvapx290" timestamp="1697174965"&gt;26&lt;/key&gt;&lt;/foreign-keys&gt;&lt;ref-type name="Journal Article"&gt;17&lt;/ref-type&gt;&lt;contributors&gt;&lt;authors&gt;&lt;author&gt;Adams, D. C.&lt;/author&gt;&lt;author&gt;Felice, R. N.&lt;/author&gt;&lt;/authors&gt;&lt;/contributors&gt;&lt;titles&gt;&lt;title&gt;Assessing trait covariation and morphological integration on phylogenies using evolutionary covariance matrices&lt;/title&gt;&lt;secondary-title&gt;PLOS ONE&lt;/secondary-title&gt;&lt;/titles&gt;&lt;periodical&gt;&lt;full-title&gt;PLOS ONE&lt;/full-title&gt;&lt;/periodical&gt;&lt;pages&gt;e94335&lt;/pages&gt;&lt;volume&gt;9&lt;/volume&gt;&lt;number&gt;4&lt;/number&gt;&lt;dates&gt;&lt;year&gt;2014&lt;/year&gt;&lt;/dates&gt;&lt;publisher&gt;Public Library of Science&lt;/publisher&gt;&lt;urls&gt;&lt;related-urls&gt;&lt;url&gt;https://doi.org/10.1371/journal.pone.0094335&lt;/url&gt;&lt;/related-urls&gt;&lt;/urls&gt;&lt;electronic-resource-num&gt;https://doi.org/10.1371/journal.pone.0094335&lt;/electronic-resource-num&gt;&lt;/record&gt;&lt;/Cite&gt;&lt;/EndNote&gt;</w:instrText>
+        <w:instrText xml:space="preserve"> ADDIN EN.CITE &lt;EndNote&gt;&lt;Cite&gt;&lt;Author&gt;Adams&lt;/Author&gt;&lt;Year&gt;2014&lt;/Year&gt;&lt;RecNum&gt;27&lt;/RecNum&gt;&lt;DisplayText&gt;(Adams &amp;amp; Felice, 2014)&lt;/DisplayText&gt;&lt;record&gt;&lt;rec-number&gt;27&lt;/rec-number&gt;&lt;foreign-keys&gt;&lt;key app="EN" db-id="p9vfsf2vj2tvwjevww9pzwfazxfv5txvw5ap" timestamp="1709692331"&gt;27&lt;/key&gt;&lt;/foreign-keys&gt;&lt;ref-type name="Journal Article"&gt;17&lt;/ref-type&gt;&lt;contributors&gt;&lt;authors&gt;&lt;author&gt;Adams, D. C.&lt;/author&gt;&lt;author&gt;Felice, R. N.&lt;/author&gt;&lt;/authors&gt;&lt;/contributors&gt;&lt;titles&gt;&lt;title&gt;Assessing trait covariation and morphological integration on phylogenies using evolutionary covariance matrices&lt;/title&gt;&lt;secondary-title&gt;PLOS ONE&lt;/secondary-title&gt;&lt;/titles&gt;&lt;periodical&gt;&lt;full-title&gt;PLOS ONE&lt;/full-title&gt;&lt;/periodical&gt;&lt;pages&gt;e94335&lt;/pages&gt;&lt;volume&gt;9&lt;/volume&gt;&lt;number&gt;4&lt;/number&gt;&lt;dates&gt;&lt;year&gt;2014&lt;/year&gt;&lt;/dates&gt;&lt;publisher&gt;Public Library of Science&lt;/publisher&gt;&lt;urls&gt;&lt;related-urls&gt;&lt;url&gt;https://doi.org/10.1371/journal.pone.0094335&lt;/url&gt;&lt;/related-urls&gt;&lt;/urls&gt;&lt;electronic-resource-num&gt;https://doi.org/10.1371/journal.pone.0094335&lt;/electronic-resource-num&gt;&lt;/record&gt;&lt;/Cite&gt;&lt;/EndNote&gt;</w:instrText>
       </w:r>
       <w:r>
         <w:rPr>
@@ -2953,7 +2971,7 @@
         <w:fldChar w:fldCharType="begin"/>
       </w:r>
       <w:r>
-        <w:instrText xml:space="preserve"> ADDIN EN.CITE &lt;EndNote&gt;&lt;Cite&gt;&lt;Author&gt;Adams&lt;/Author&gt;&lt;Year&gt;2014&lt;/Year&gt;&lt;RecNum&gt;26&lt;/RecNum&gt;&lt;DisplayText&gt;(Adams &amp;amp; Felice, 2014)&lt;/DisplayText&gt;&lt;record&gt;&lt;rec-number&gt;26&lt;/rec-number&gt;&lt;foreign-keys&gt;&lt;key app="EN" db-id="x99veed5wrp02read9c5awr0x2v9vvapx290" timestamp="1697174965"&gt;26&lt;/key&gt;&lt;/foreign-keys&gt;&lt;ref-type name="Journal Article"&gt;17&lt;/ref-type&gt;&lt;contributors&gt;&lt;authors&gt;&lt;author&gt;Adams, D. C.&lt;/author&gt;&lt;author&gt;Felice, R. N.&lt;/author&gt;&lt;/authors&gt;&lt;/contributors&gt;&lt;titles&gt;&lt;title&gt;Assessing trait covariation and morphological integration on phylogenies using evolutionary covariance matrices&lt;/title&gt;&lt;secondary-title&gt;PLOS ONE&lt;/secondary-title&gt;&lt;/titles&gt;&lt;periodical&gt;&lt;full-title&gt;PLOS ONE&lt;/full-title&gt;&lt;/periodical&gt;&lt;pages&gt;e94335&lt;/pages&gt;&lt;volume&gt;9&lt;/volume&gt;&lt;number&gt;4&lt;/number&gt;&lt;dates&gt;&lt;year&gt;2014&lt;/year&gt;&lt;/dates&gt;&lt;publisher&gt;Public Library of Science&lt;/publisher&gt;&lt;urls&gt;&lt;related-urls&gt;&lt;url&gt;https://doi.org/10.1371/journal.pone.0094335&lt;/url&gt;&lt;/related-urls&gt;&lt;/urls&gt;&lt;electronic-resource-num&gt;https://doi.org/10.1371/journal.pone.0094335&lt;/electronic-resource-num&gt;&lt;/record&gt;&lt;/Cite&gt;&lt;/EndNote&gt;</w:instrText>
+        <w:instrText xml:space="preserve"> ADDIN EN.CITE &lt;EndNote&gt;&lt;Cite&gt;&lt;Author&gt;Adams&lt;/Author&gt;&lt;Year&gt;2014&lt;/Year&gt;&lt;RecNum&gt;27&lt;/RecNum&gt;&lt;DisplayText&gt;(Adams &amp;amp; Felice, 2014)&lt;/DisplayText&gt;&lt;record&gt;&lt;rec-number&gt;27&lt;/rec-number&gt;&lt;foreign-keys&gt;&lt;key app="EN" db-id="p9vfsf2vj2tvwjevww9pzwfazxfv5txvw5ap" timestamp="1709692331"&gt;27&lt;/key&gt;&lt;/foreign-keys&gt;&lt;ref-type name="Journal Article"&gt;17&lt;/ref-type&gt;&lt;contributors&gt;&lt;authors&gt;&lt;author&gt;Adams, D. C.&lt;/author&gt;&lt;author&gt;Felice, R. N.&lt;/author&gt;&lt;/authors&gt;&lt;/contributors&gt;&lt;titles&gt;&lt;title&gt;Assessing trait covariation and morphological integration on phylogenies using evolutionary covariance matrices&lt;/title&gt;&lt;secondary-title&gt;PLOS ONE&lt;/secondary-title&gt;&lt;/titles&gt;&lt;periodical&gt;&lt;full-title&gt;PLOS ONE&lt;/full-title&gt;&lt;/periodical&gt;&lt;pages&gt;e94335&lt;/pages&gt;&lt;volume&gt;9&lt;/volume&gt;&lt;number&gt;4&lt;/number&gt;&lt;dates&gt;&lt;year&gt;2014&lt;/year&gt;&lt;/dates&gt;&lt;publisher&gt;Public Library of Science&lt;/publisher&gt;&lt;urls&gt;&lt;related-urls&gt;&lt;url&gt;https://doi.org/10.1371/journal.pone.0094335&lt;/url&gt;&lt;/related-urls&gt;&lt;/urls&gt;&lt;electronic-resource-num&gt;https://doi.org/10.1371/journal.pone.0094335&lt;/electronic-resource-num&gt;&lt;/record&gt;&lt;/Cite&gt;&lt;/EndNote&gt;</w:instrText>
       </w:r>
       <w:r>
         <w:rPr>
@@ -2999,10 +3017,10 @@
         </w:rPr>
         <w:fldChar w:fldCharType="begin">
           <w:fldData xml:space="preserve">PEVuZE5vdGU+PENpdGU+PEF1dGhvcj5NYXJjeTwvQXV0aG9yPjxZZWFyPjIwMjA8L1llYXI+PFJl
-Y051bT42PC9SZWNOdW0+PERpc3BsYXlUZXh0PihNYXJjeSBldCBhbC4sIDIwMjA7IFNtaXNzZW4g
-JmFtcDsgUm93ZSwgMjAxOCk8L0Rpc3BsYXlUZXh0PjxyZWNvcmQ+PHJlYy1udW1iZXI+NjwvcmVj
-LW51bWJlcj48Zm9yZWlnbi1rZXlzPjxrZXkgYXBwPSJFTiIgZGItaWQ9Ing5OXZlZWQ1d3JwMDJy
-ZWFkOWM1YXdyMHgydjl2dmFweDI5MCIgdGltZXN0YW1wPSIxNjk3MTc0OTY1Ij42PC9rZXk+PC9m
+Y051bT41PC9SZWNOdW0+PERpc3BsYXlUZXh0PihNYXJjeSBldCBhbC4sIDIwMjA7IFNtaXNzZW4g
+JmFtcDsgUm93ZSwgMjAxOCk8L0Rpc3BsYXlUZXh0PjxyZWNvcmQ+PHJlYy1udW1iZXI+NTwvcmVj
+LW51bWJlcj48Zm9yZWlnbi1rZXlzPjxrZXkgYXBwPSJFTiIgZGItaWQ9InA5dmZzZjJ2ajJ0dndq
+ZXZ3dzlwendmYXp4ZnY1dHh2dzVhcCIgdGltZXN0YW1wPSIxNzA5NjkyMzMxIj41PC9rZXk+PC9m
 b3JlaWduLWtleXM+PHJlZi10eXBlIG5hbWU9IkpvdXJuYWwgQXJ0aWNsZSI+MTc8L3JlZi10eXBl
 Pjxjb250cmlidXRvcnM+PGF1dGhvcnM+PGF1dGhvcj5NYXJjeSwgQS4gRS48L2F1dGhvcj48YXV0
 aG9yPkd1aWxsZXJtZSwgVC48L2F1dGhvcj48YXV0aG9yPlNoZXJyYXR0LCBFLjwvYXV0aG9yPjxh
@@ -3022,10 +3040,10 @@
 cy51Y2hpY2Fnby5lZHUvZG9pL2Ficy8xMC4xMDg2LzcxMTM5ODwvdXJsPjwvcmVsYXRlZC11cmxz
 PjwvdXJscz48ZWxlY3Ryb25pYy1yZXNvdXJjZS1udW0+aHR0cHM6Ly9kb2kub3JnLzEwLjEwODYv
 NzExMzk4PC9lbGVjdHJvbmljLXJlc291cmNlLW51bT48L3JlY29yZD48L0NpdGU+PENpdGU+PEF1
-dGhvcj5TbWlzc2VuPC9BdXRob3I+PFllYXI+MjAxODwvWWVhcj48UmVjTnVtPjI3PC9SZWNOdW0+
-PHJlY29yZD48cmVjLW51bWJlcj4yNzwvcmVjLW51bWJlcj48Zm9yZWlnbi1rZXlzPjxrZXkgYXBw
-PSJFTiIgZGItaWQ9Ing5OXZlZWQ1d3JwMDJyZWFkOWM1YXdyMHgydjl2dmFweDI5MCIgdGltZXN0
-YW1wPSIxNjk3MTc0OTY1Ij4yNzwva2V5PjwvZm9yZWlnbi1rZXlzPjxyZWYtdHlwZSBuYW1lPSJK
+dGhvcj5TbWlzc2VuPC9BdXRob3I+PFllYXI+MjAxODwvWWVhcj48UmVjTnVtPjI4PC9SZWNOdW0+
+PHJlY29yZD48cmVjLW51bWJlcj4yODwvcmVjLW51bWJlcj48Zm9yZWlnbi1rZXlzPjxrZXkgYXBw
+PSJFTiIgZGItaWQ9InA5dmZzZjJ2ajJ0dndqZXZ3dzlwendmYXp4ZnY1dHh2dzVhcCIgdGltZXN0
+YW1wPSIxNzA5NjkyMzMxIj4yODwva2V5PjwvZm9yZWlnbi1rZXlzPjxyZWYtdHlwZSBuYW1lPSJK
 b3VybmFsIEFydGljbGUiPjE3PC9yZWYtdHlwZT48Y29udHJpYnV0b3JzPjxhdXRob3JzPjxhdXRo
 b3I+U21pc3NlbiwgUC4gSi48L2F1dGhvcj48YXV0aG9yPlJvd2UsIEsuIEMuPC9hdXRob3I+PC9h
 dXRob3JzPjwvY29udHJpYnV0b3JzPjx0aXRsZXM+PHRpdGxlPlJlcGVhdGVkIGJpb21lIHRyYW5z
@@ -3059,10 +3077,10 @@
         </w:rPr>
         <w:fldChar w:fldCharType="begin">
           <w:fldData xml:space="preserve">PEVuZE5vdGU+PENpdGU+PEF1dGhvcj5NYXJjeTwvQXV0aG9yPjxZZWFyPjIwMjA8L1llYXI+PFJl
-Y051bT42PC9SZWNOdW0+PERpc3BsYXlUZXh0PihNYXJjeSBldCBhbC4sIDIwMjA7IFNtaXNzZW4g
-JmFtcDsgUm93ZSwgMjAxOCk8L0Rpc3BsYXlUZXh0PjxyZWNvcmQ+PHJlYy1udW1iZXI+NjwvcmVj
-LW51bWJlcj48Zm9yZWlnbi1rZXlzPjxrZXkgYXBwPSJFTiIgZGItaWQ9Ing5OXZlZWQ1d3JwMDJy
-ZWFkOWM1YXdyMHgydjl2dmFweDI5MCIgdGltZXN0YW1wPSIxNjk3MTc0OTY1Ij42PC9rZXk+PC9m
+Y051bT41PC9SZWNOdW0+PERpc3BsYXlUZXh0PihNYXJjeSBldCBhbC4sIDIwMjA7IFNtaXNzZW4g
+JmFtcDsgUm93ZSwgMjAxOCk8L0Rpc3BsYXlUZXh0PjxyZWNvcmQ+PHJlYy1udW1iZXI+NTwvcmVj
+LW51bWJlcj48Zm9yZWlnbi1rZXlzPjxrZXkgYXBwPSJFTiIgZGItaWQ9InA5dmZzZjJ2ajJ0dndq
+ZXZ3dzlwendmYXp4ZnY1dHh2dzVhcCIgdGltZXN0YW1wPSIxNzA5NjkyMzMxIj41PC9rZXk+PC9m
 b3JlaWduLWtleXM+PHJlZi10eXBlIG5hbWU9IkpvdXJuYWwgQXJ0aWNsZSI+MTc8L3JlZi10eXBl
 Pjxjb250cmlidXRvcnM+PGF1dGhvcnM+PGF1dGhvcj5NYXJjeSwgQS4gRS48L2F1dGhvcj48YXV0
 aG9yPkd1aWxsZXJtZSwgVC48L2F1dGhvcj48YXV0aG9yPlNoZXJyYXR0LCBFLjwvYXV0aG9yPjxh
@@ -3082,10 +3100,10 @@
 cy51Y2hpY2Fnby5lZHUvZG9pL2Ficy8xMC4xMDg2LzcxMTM5ODwvdXJsPjwvcmVsYXRlZC11cmxz
 PjwvdXJscz48ZWxlY3Ryb25pYy1yZXNvdXJjZS1udW0+aHR0cHM6Ly9kb2kub3JnLzEwLjEwODYv
 NzExMzk4PC9lbGVjdHJvbmljLXJlc291cmNlLW51bT48L3JlY29yZD48L0NpdGU+PENpdGU+PEF1
-dGhvcj5TbWlzc2VuPC9BdXRob3I+PFllYXI+MjAxODwvWWVhcj48UmVjTnVtPjI3PC9SZWNOdW0+
-PHJlY29yZD48cmVjLW51bWJlcj4yNzwvcmVjLW51bWJlcj48Zm9yZWlnbi1rZXlzPjxrZXkgYXBw
-PSJFTiIgZGItaWQ9Ing5OXZlZWQ1d3JwMDJyZWFkOWM1YXdyMHgydjl2dmFweDI5MCIgdGltZXN0
-YW1wPSIxNjk3MTc0OTY1Ij4yNzwva2V5PjwvZm9yZWlnbi1rZXlzPjxyZWYtdHlwZSBuYW1lPSJK
+dGhvcj5TbWlzc2VuPC9BdXRob3I+PFllYXI+MjAxODwvWWVhcj48UmVjTnVtPjI4PC9SZWNOdW0+
+PHJlY29yZD48cmVjLW51bWJlcj4yODwvcmVjLW51bWJlcj48Zm9yZWlnbi1rZXlzPjxrZXkgYXBw
+PSJFTiIgZGItaWQ9InA5dmZzZjJ2ajJ0dndqZXZ3dzlwendmYXp4ZnY1dHh2dzVhcCIgdGltZXN0
+YW1wPSIxNzA5NjkyMzMxIj4yODwva2V5PjwvZm9yZWlnbi1rZXlzPjxyZWYtdHlwZSBuYW1lPSJK
 b3VybmFsIEFydGljbGUiPjE3PC9yZWYtdHlwZT48Y29udHJpYnV0b3JzPjxhdXRob3JzPjxhdXRo
 b3I+U21pc3NlbiwgUC4gSi48L2F1dGhvcj48YXV0aG9yPlJvd2UsIEsuIEMuPC9hdXRob3I+PC9h
 dXRob3JzPjwvY29udHJpYnV0b3JzPjx0aXRsZXM+PHRpdGxlPlJlcGVhdGVkIGJpb21lIHRyYW5z
@@ -3128,11 +3146,6 @@
         <w:rPr>
           <w:highlight w:val="white"/>
         </w:rPr>
-      </w:r>
-      <w:r>
-        <w:rPr>
-          <w:highlight w:val="white"/>
-        </w:rPr>
         <w:fldChar w:fldCharType="separate"/>
       </w:r>
       <w:r>
@@ -3166,11 +3179,11 @@
         </w:rPr>
         <w:fldChar w:fldCharType="begin">
           <w:fldData xml:space="preserve">PEVuZE5vdGU+PENpdGU+PEF1dGhvcj5BZGFtczwvQXV0aG9yPjxZZWFyPjIwMTQ8L1llYXI+PFJl
-Y051bT4yNjwvUmVjTnVtPjxEaXNwbGF5VGV4dD4oQWRhbXMgJmFtcDsgRmVsaWNlLCAyMDE0OyBL
+Y051bT4yNzwvUmVjTnVtPjxEaXNwbGF5VGV4dD4oQWRhbXMgJmFtcDsgRmVsaWNlLCAyMDE0OyBL
 bGluZ2VuYmVyZyAmYW1wOyBNYXJ1Z8Ohbi1Mb2LDs24sIDIwMTMpPC9EaXNwbGF5VGV4dD48cmVj
-b3JkPjxyZWMtbnVtYmVyPjI2PC9yZWMtbnVtYmVyPjxmb3JlaWduLWtleXM+PGtleSBhcHA9IkVO
-IiBkYi1pZD0ieDk5dmVlZDV3cnAwMnJlYWQ5YzVhd3IweDJ2OXZ2YXB4MjkwIiB0aW1lc3RhbXA9
-IjE2OTcxNzQ5NjUiPjI2PC9rZXk+PC9mb3JlaWduLWtleXM+PHJlZi10eXBlIG5hbWU9IkpvdXJu
+b3JkPjxyZWMtbnVtYmVyPjI3PC9yZWMtbnVtYmVyPjxmb3JlaWduLWtleXM+PGtleSBhcHA9IkVO
+IiBkYi1pZD0icDl2ZnNmMnZqMnR2d2pldnd3OXB6d2ZhenhmdjV0eHZ3NWFwIiB0aW1lc3RhbXA9
+IjE3MDk2OTIzMzEiPjI3PC9rZXk+PC9mb3JlaWduLWtleXM+PHJlZi10eXBlIG5hbWU9IkpvdXJu
 YWwgQXJ0aWNsZSI+MTc8L3JlZi10eXBlPjxjb250cmlidXRvcnM+PGF1dGhvcnM+PGF1dGhvcj5B
 ZGFtcywgRC4gQy48L2F1dGhvcj48YXV0aG9yPkZlbGljZSwgUi4gTi48L2F1dGhvcj48L2F1dGhv
 cnM+PC9jb250cmlidXRvcnM+PHRpdGxlcz48dGl0bGU+QXNzZXNzaW5nIHRyYWl0IGNvdmFyaWF0
@@ -3184,10 +3197,10 @@
 cG9uZS4wMDk0MzM1PC91cmw+PC9yZWxhdGVkLXVybHM+PC91cmxzPjxlbGVjdHJvbmljLXJlc291
 cmNlLW51bT5odHRwczovL2RvaS5vcmcvMTAuMTM3MS9qb3VybmFsLnBvbmUuMDA5NDMzNTwvZWxl
 Y3Ryb25pYy1yZXNvdXJjZS1udW0+PC9yZWNvcmQ+PC9DaXRlPjxDaXRlPjxBdXRob3I+S2xpbmdl
-bmJlcmc8L0F1dGhvcj48WWVhcj4yMDEzPC9ZZWFyPjxSZWNOdW0+Mjg8L1JlY051bT48cmVjb3Jk
-PjxyZWMtbnVtYmVyPjI4PC9yZWMtbnVtYmVyPjxmb3JlaWduLWtleXM+PGtleSBhcHA9IkVOIiBk
-Yi1pZD0ieDk5dmVlZDV3cnAwMnJlYWQ5YzVhd3IweDJ2OXZ2YXB4MjkwIiB0aW1lc3RhbXA9IjE2
-OTcxNzQ5NjUiPjI4PC9rZXk+PC9mb3JlaWduLWtleXM+PHJlZi10eXBlIG5hbWU9IkpvdXJuYWwg
+bmJlcmc8L0F1dGhvcj48WWVhcj4yMDEzPC9ZZWFyPjxSZWNOdW0+Mjk8L1JlY051bT48cmVjb3Jk
+PjxyZWMtbnVtYmVyPjI5PC9yZWMtbnVtYmVyPjxmb3JlaWduLWtleXM+PGtleSBhcHA9IkVOIiBk
+Yi1pZD0icDl2ZnNmMnZqMnR2d2pldnd3OXB6d2ZhenhmdjV0eHZ3NWFwIiB0aW1lc3RhbXA9IjE3
+MDk2OTIzMzEiPjI5PC9rZXk+PC9mb3JlaWduLWtleXM+PHJlZi10eXBlIG5hbWU9IkpvdXJuYWwg
 QXJ0aWNsZSI+MTc8L3JlZi10eXBlPjxjb250cmlidXRvcnM+PGF1dGhvcnM+PGF1dGhvcj5LbGlu
 Z2VuYmVyZywgQy4gUC48L2F1dGhvcj48YXV0aG9yPk1hcnVnw6FuLUxvYsOzbiwgSi48L2F1dGhv
 cj48L2F1dGhvcnM+PC9jb250cmlidXRvcnM+PHRpdGxlcz48dGl0bGU+RXZvbHV0aW9uYXJ5IGNv
@@ -3217,11 +3230,11 @@
         </w:rPr>
         <w:fldChar w:fldCharType="begin">
           <w:fldData xml:space="preserve">PEVuZE5vdGU+PENpdGU+PEF1dGhvcj5BZGFtczwvQXV0aG9yPjxZZWFyPjIwMTQ8L1llYXI+PFJl
-Y051bT4yNjwvUmVjTnVtPjxEaXNwbGF5VGV4dD4oQWRhbXMgJmFtcDsgRmVsaWNlLCAyMDE0OyBL
+Y051bT4yNzwvUmVjTnVtPjxEaXNwbGF5VGV4dD4oQWRhbXMgJmFtcDsgRmVsaWNlLCAyMDE0OyBL
 bGluZ2VuYmVyZyAmYW1wOyBNYXJ1Z8Ohbi1Mb2LDs24sIDIwMTMpPC9EaXNwbGF5VGV4dD48cmVj
-b3JkPjxyZWMtbnVtYmVyPjI2PC9yZWMtbnVtYmVyPjxmb3JlaWduLWtleXM+PGtleSBhcHA9IkVO
-IiBkYi1pZD0ieDk5dmVlZDV3cnAwMnJlYWQ5YzVhd3IweDJ2OXZ2YXB4MjkwIiB0aW1lc3RhbXA9
-IjE2OTcxNzQ5NjUiPjI2PC9rZXk+PC9mb3JlaWduLWtleXM+PHJlZi10eXBlIG5hbWU9IkpvdXJu
+b3JkPjxyZWMtbnVtYmVyPjI3PC9yZWMtbnVtYmVyPjxmb3JlaWduLWtleXM+PGtleSBhcHA9IkVO
+IiBkYi1pZD0icDl2ZnNmMnZqMnR2d2pldnd3OXB6d2ZhenhmdjV0eHZ3NWFwIiB0aW1lc3RhbXA9
+IjE3MDk2OTIzMzEiPjI3PC9rZXk+PC9mb3JlaWduLWtleXM+PHJlZi10eXBlIG5hbWU9IkpvdXJu
 YWwgQXJ0aWNsZSI+MTc8L3JlZi10eXBlPjxjb250cmlidXRvcnM+PGF1dGhvcnM+PGF1dGhvcj5B
 ZGFtcywgRC4gQy48L2F1dGhvcj48YXV0aG9yPkZlbGljZSwgUi4gTi48L2F1dGhvcj48L2F1dGhv
 cnM+PC9jb250cmlidXRvcnM+PHRpdGxlcz48dGl0bGU+QXNzZXNzaW5nIHRyYWl0IGNvdmFyaWF0
@@ -3235,10 +3248,10 @@
 cG9uZS4wMDk0MzM1PC91cmw+PC9yZWxhdGVkLXVybHM+PC91cmxzPjxlbGVjdHJvbmljLXJlc291
 cmNlLW51bT5odHRwczovL2RvaS5vcmcvMTAuMTM3MS9qb3VybmFsLnBvbmUuMDA5NDMzNTwvZWxl
 Y3Ryb25pYy1yZXNvdXJjZS1udW0+PC9yZWNvcmQ+PC9DaXRlPjxDaXRlPjxBdXRob3I+S2xpbmdl
-bmJlcmc8L0F1dGhvcj48WWVhcj4yMDEzPC9ZZWFyPjxSZWNOdW0+Mjg8L1JlY051bT48cmVjb3Jk
-PjxyZWMtbnVtYmVyPjI4PC9yZWMtbnVtYmVyPjxmb3JlaWduLWtleXM+PGtleSBhcHA9IkVOIiBk
-Yi1pZD0ieDk5dmVlZDV3cnAwMnJlYWQ5YzVhd3IweDJ2OXZ2YXB4MjkwIiB0aW1lc3RhbXA9IjE2
-OTcxNzQ5NjUiPjI4PC9rZXk+PC9mb3JlaWduLWtleXM+PHJlZi10eXBlIG5hbWU9IkpvdXJuYWwg
+bmJlcmc8L0F1dGhvcj48WWVhcj4yMDEzPC9ZZWFyPjxSZWNOdW0+Mjk8L1JlY051bT48cmVjb3Jk
+PjxyZWMtbnVtYmVyPjI5PC9yZWMtbnVtYmVyPjxmb3JlaWduLWtleXM+PGtleSBhcHA9IkVOIiBk
+Yi1pZD0icDl2ZnNmMnZqMnR2d2pldnd3OXB6d2ZhenhmdjV0eHZ3NWFwIiB0aW1lc3RhbXA9IjE3
+MDk2OTIzMzEiPjI5PC9rZXk+PC9mb3JlaWduLWtleXM+PHJlZi10eXBlIG5hbWU9IkpvdXJuYWwg
 QXJ0aWNsZSI+MTc8L3JlZi10eXBlPjxjb250cmlidXRvcnM+PGF1dGhvcnM+PGF1dGhvcj5LbGlu
 Z2VuYmVyZywgQy4gUC48L2F1dGhvcj48YXV0aG9yPk1hcnVnw6FuLUxvYsOzbiwgSi48L2F1dGhv
 cj48L2F1dGhvcnM+PC9jb250cmlidXRvcnM+PHRpdGxlcz48dGl0bGU+RXZvbHV0aW9uYXJ5IGNv
@@ -3277,11 +3290,6 @@
         <w:rPr>
           <w:highlight w:val="white"/>
         </w:rPr>
-      </w:r>
-      <w:r>
-        <w:rPr>
-          <w:highlight w:val="white"/>
-        </w:rPr>
         <w:fldChar w:fldCharType="separate"/>
       </w:r>
       <w:r>
@@ -3358,7 +3366,7 @@
         <w:fldChar w:fldCharType="begin"/>
       </w:r>
       <w:r>
-        <w:instrText xml:space="preserve"> ADDIN EN.CITE &lt;EndNote&gt;&lt;Cite&gt;&lt;Author&gt;Legendre&lt;/Author&gt;&lt;Year&gt;2012&lt;/Year&gt;&lt;RecNum&gt;29&lt;/RecNum&gt;&lt;DisplayText&gt;(Legendre &amp;amp; Legendre, 2012)&lt;/DisplayText&gt;&lt;record&gt;&lt;rec-number&gt;29&lt;/rec-number&gt;&lt;foreign-keys&gt;&lt;key app="EN" db-id="x99veed5wrp02read9c5awr0x2v9vvapx290" timestamp="1697174965"&gt;29&lt;/key&gt;&lt;/foreign-keys&gt;&lt;ref-type name="Book"&gt;6&lt;/ref-type&gt;&lt;contributors&gt;&lt;authors&gt;&lt;author&gt;Legendre, P&lt;/author&gt;&lt;author&gt;Legendre, L&lt;/author&gt;&lt;/authors&gt;&lt;/contributors&gt;&lt;titles&gt;&lt;title&gt;Numerical ecology&lt;/title&gt;&lt;/titles&gt;&lt;edition&gt;3rd English Edition&lt;/edition&gt;&lt;dates&gt;&lt;year&gt;2012&lt;/year&gt;&lt;/dates&gt;&lt;publisher&gt;Elsevier&lt;/publisher&gt;&lt;urls&gt;&lt;/urls&gt;&lt;/record&gt;&lt;/Cite&gt;&lt;/EndNote&gt;</w:instrText>
+        <w:instrText xml:space="preserve"> ADDIN EN.CITE &lt;EndNote&gt;&lt;Cite&gt;&lt;Author&gt;Legendre&lt;/Author&gt;&lt;Year&gt;2012&lt;/Year&gt;&lt;RecNum&gt;30&lt;/RecNum&gt;&lt;DisplayText&gt;(Legendre &amp;amp; Legendre, 2012)&lt;/DisplayText&gt;&lt;record&gt;&lt;rec-number&gt;30&lt;/rec-number&gt;&lt;foreign-keys&gt;&lt;key app="EN" db-id="p9vfsf2vj2tvwjevww9pzwfazxfv5txvw5ap" timestamp="1709692331"&gt;30&lt;/key&gt;&lt;/foreign-keys&gt;&lt;ref-type name="Book"&gt;6&lt;/ref-type&gt;&lt;contributors&gt;&lt;authors&gt;&lt;author&gt;Legendre, P&lt;/author&gt;&lt;author&gt;Legendre, L&lt;/author&gt;&lt;/authors&gt;&lt;/contributors&gt;&lt;titles&gt;&lt;title&gt;Numerical ecology&lt;/title&gt;&lt;/titles&gt;&lt;edition&gt;3rd English Edition&lt;/edition&gt;&lt;dates&gt;&lt;year&gt;2012&lt;/year&gt;&lt;/dates&gt;&lt;publisher&gt;Elsevier&lt;/publisher&gt;&lt;urls&gt;&lt;/urls&gt;&lt;/record&gt;&lt;/Cite&gt;&lt;/EndNote&gt;</w:instrText>
       </w:r>
       <w:r>
         <w:rPr>
@@ -3401,7 +3409,7 @@
         <w:fldChar w:fldCharType="begin"/>
       </w:r>
       <w:r>
-        <w:instrText xml:space="preserve"> ADDIN EN.CITE &lt;EndNote&gt;&lt;Cite&gt;&lt;Author&gt;Hetherington&lt;/Author&gt;&lt;Year&gt;2015&lt;/Year&gt;&lt;RecNum&gt;30&lt;/RecNum&gt;&lt;DisplayText&gt;(Hetherington et al., 2015)&lt;/DisplayText&gt;&lt;record&gt;&lt;rec-number&gt;30&lt;/rec-number&gt;&lt;foreign-keys&gt;&lt;key app="EN" db-id="x99veed5wrp02read9c5awr0x2v9vvapx290" timestamp="1697174965"&gt;30&lt;/key&gt;&lt;/foreign-keys&gt;&lt;ref-type name="Journal Article"&gt;17&lt;/ref-type&gt;&lt;contributors&gt;&lt;authors&gt;&lt;author&gt;Hetherington, A. J.&lt;/author&gt;&lt;author&gt;Sherratt, E.&lt;/author&gt;&lt;author&gt;Ruta, M.&lt;/author&gt;&lt;author&gt;Wilkinson, M.&lt;/author&gt;&lt;author&gt;Deline, B.&lt;/author&gt;&lt;author&gt;Donoghue, P. C. J.&lt;/author&gt;&lt;/authors&gt;&lt;/contributors&gt;&lt;titles&gt;&lt;title&gt;Do cladistic and morphometric data capture common patterns of morphological disparity?&lt;/title&gt;&lt;secondary-title&gt;Palaeontology&lt;/secondary-title&gt;&lt;/titles&gt;&lt;periodical&gt;&lt;full-title&gt;Palaeontology&lt;/full-title&gt;&lt;/periodical&gt;&lt;pages&gt;393-399&lt;/pages&gt;&lt;volume&gt;58&lt;/volume&gt;&lt;number&gt;3&lt;/number&gt;&lt;dates&gt;&lt;year&gt;2015&lt;/year&gt;&lt;/dates&gt;&lt;isbn&gt;0031-0239&lt;/isbn&gt;&lt;urls&gt;&lt;related-urls&gt;&lt;url&gt;https://onlinelibrary.wiley.com/doi/abs/10.1111/pala.12159&lt;/url&gt;&lt;/related-urls&gt;&lt;/urls&gt;&lt;electronic-resource-num&gt;https://doi.org/10.1111/pala.12159&lt;/electronic-resource-num&gt;&lt;/record&gt;&lt;/Cite&gt;&lt;/EndNote&gt;</w:instrText>
+        <w:instrText xml:space="preserve"> ADDIN EN.CITE &lt;EndNote&gt;&lt;Cite&gt;&lt;Author&gt;Hetherington&lt;/Author&gt;&lt;Year&gt;2015&lt;/Year&gt;&lt;RecNum&gt;31&lt;/RecNum&gt;&lt;DisplayText&gt;(Hetherington et al., 2015)&lt;/DisplayText&gt;&lt;record&gt;&lt;rec-number&gt;31&lt;/rec-number&gt;&lt;foreign-keys&gt;&lt;key app="EN" db-id="p9vfsf2vj2tvwjevww9pzwfazxfv5txvw5ap" timestamp="1709692331"&gt;31&lt;/key&gt;&lt;/foreign-keys&gt;&lt;ref-type name="Journal Article"&gt;17&lt;/ref-type&gt;&lt;contributors&gt;&lt;authors&gt;&lt;author&gt;Hetherington, A. J.&lt;/author&gt;&lt;author&gt;Sherratt, E.&lt;/author&gt;&lt;author&gt;Ruta, M.&lt;/author&gt;&lt;author&gt;Wilkinson, M.&lt;/author&gt;&lt;author&gt;Deline, B.&lt;/author&gt;&lt;author&gt;Donoghue, P. C. J.&lt;/author&gt;&lt;/authors&gt;&lt;/contributors&gt;&lt;titles&gt;&lt;title&gt;Do cladistic and morphometric data capture common patterns of morphological disparity?&lt;/title&gt;&lt;secondary-title&gt;Palaeontology&lt;/secondary-title&gt;&lt;/titles&gt;&lt;periodical&gt;&lt;full-title&gt;Palaeontology&lt;/full-title&gt;&lt;/periodical&gt;&lt;pages&gt;393-399&lt;/pages&gt;&lt;volume&gt;58&lt;/volume&gt;&lt;number&gt;3&lt;/number&gt;&lt;dates&gt;&lt;year&gt;2015&lt;/year&gt;&lt;/dates&gt;&lt;isbn&gt;0031-0239&lt;/isbn&gt;&lt;urls&gt;&lt;related-urls&gt;&lt;url&gt;https://onlinelibrary.wiley.com/doi/abs/10.1111/pala.12159&lt;/url&gt;&lt;/related-urls&gt;&lt;/urls&gt;&lt;electronic-resource-num&gt;https://doi.org/10.1111/pala.12159&lt;/electronic-resource-num&gt;&lt;/record&gt;&lt;/Cite&gt;&lt;/EndNote&gt;</w:instrText>
       </w:r>
       <w:r>
         <w:rPr>
@@ -3438,27 +3446,13 @@
         <w:rPr>
           <w:highlight w:val="white"/>
         </w:rPr>
-        <w:t xml:space="preserve"> statistics closer to zero, this indicates higher modularity, </w:t>
-      </w:r>
-      <w:proofErr w:type="gramStart"/>
-      <w:r>
-        <w:rPr>
-          <w:highlight w:val="white"/>
-        </w:rPr>
-        <w:t>i.e.</w:t>
-      </w:r>
-      <w:proofErr w:type="gramEnd"/>
-      <w:r>
-        <w:rPr>
-          <w:highlight w:val="white"/>
-        </w:rPr>
-        <w:t xml:space="preserve"> greater independence in shape variation relative to the other cranial modules. The Bonferroni correction was used to adjust for multiple comparisons </w:t>
+        <w:t xml:space="preserve"> statistics closer to zero, this indicates higher modularity, i.e. greater independence in shape variation relative to the other cranial modules. The Bonferroni correction was used to adjust for multiple comparisons </w:t>
       </w:r>
       <w:r>
         <w:fldChar w:fldCharType="begin"/>
       </w:r>
       <w:r>
-        <w:instrText xml:space="preserve"> ADDIN EN.CITE &lt;EndNote&gt;&lt;Cite&gt;&lt;Author&gt;Bonferroni&lt;/Author&gt;&lt;Year&gt;1936&lt;/Year&gt;&lt;RecNum&gt;31&lt;/RecNum&gt;&lt;DisplayText&gt;(Bonferroni, 1936)&lt;/DisplayText&gt;&lt;record&gt;&lt;rec-number&gt;31&lt;/rec-number&gt;&lt;foreign-keys&gt;&lt;key app="EN" db-id="x99veed5wrp02read9c5awr0x2v9vvapx290" timestamp="1697174965"&gt;31&lt;/key&gt;&lt;/foreign-keys&gt;&lt;ref-type name="Journal Article"&gt;17&lt;/ref-type&gt;&lt;contributors&gt;&lt;authors&gt;&lt;author&gt;Bonferroni, C.&lt;/author&gt;&lt;/authors&gt;&lt;/contributors&gt;&lt;titles&gt;&lt;title&gt;Teoria statistica delle classi e calcolo delle probabilita&lt;/title&gt;&lt;secondary-title&gt;Pubblicazioni del R Istituto Superiore di Scienze Economiche e Commericiali di Firenze&lt;/secondary-title&gt;&lt;/titles&gt;&lt;periodical&gt;&lt;full-title&gt;Pubblicazioni del R Istituto Superiore di Scienze Economiche e Commericiali di Firenze&lt;/full-title&gt;&lt;/periodical&gt;&lt;pages&gt;3-62&lt;/pages&gt;&lt;volume&gt;8&lt;/volume&gt;&lt;dates&gt;&lt;year&gt;1936&lt;/year&gt;&lt;/dates&gt;&lt;urls&gt;&lt;/urls&gt;&lt;/record&gt;&lt;/Cite&gt;&lt;/EndNote&gt;</w:instrText>
+        <w:instrText xml:space="preserve"> ADDIN EN.CITE &lt;EndNote&gt;&lt;Cite&gt;&lt;Author&gt;Bonferroni&lt;/Author&gt;&lt;Year&gt;1936&lt;/Year&gt;&lt;RecNum&gt;32&lt;/RecNum&gt;&lt;DisplayText&gt;(Bonferroni, 1936)&lt;/DisplayText&gt;&lt;record&gt;&lt;rec-number&gt;32&lt;/rec-number&gt;&lt;foreign-keys&gt;&lt;key app="EN" db-id="p9vfsf2vj2tvwjevww9pzwfazxfv5txvw5ap" timestamp="1709692331"&gt;32&lt;/key&gt;&lt;/foreign-keys&gt;&lt;ref-type name="Journal Article"&gt;17&lt;/ref-type&gt;&lt;contributors&gt;&lt;authors&gt;&lt;author&gt;Bonferroni, C.&lt;/author&gt;&lt;/authors&gt;&lt;/contributors&gt;&lt;titles&gt;&lt;title&gt;Teoria statistica delle classi e calcolo delle probabilita&lt;/title&gt;&lt;secondary-title&gt;Pubblicazioni del R Istituto Superiore di Scienze Economiche e Commericiali di Firenze&lt;/secondary-title&gt;&lt;/titles&gt;&lt;periodical&gt;&lt;full-title&gt;Pubblicazioni del R Istituto Superiore di Scienze Economiche e Commericiali di Firenze&lt;/full-title&gt;&lt;/periodical&gt;&lt;pages&gt;3-62&lt;/pages&gt;&lt;volume&gt;8&lt;/volume&gt;&lt;dates&gt;&lt;year&gt;1936&lt;/year&gt;&lt;/dates&gt;&lt;urls&gt;&lt;/urls&gt;&lt;/record&gt;&lt;/Cite&gt;&lt;/EndNote&gt;</w:instrText>
       </w:r>
       <w:r>
         <w:rPr>
@@ -3541,13 +3535,7 @@
         <w:fldChar w:fldCharType="begin"/>
       </w:r>
       <w:r>
-        <w:instrText xml:space="preserve"> </w:instrText>
-      </w:r>
-      <w:r>
-        <w:rPr>
-          <w:highlight w:val="white"/>
-        </w:rPr>
-        <w:instrText>ADDIN EN.CITE &lt;EndNote&gt;&lt;Cite AuthorYear="1"&gt;&lt;Author&gt;Bookstein&lt;/Author&gt;&lt;Year&gt;2015&lt;/Year&gt;&lt;RecNum&gt;12&lt;/RecNum&gt;&lt;DisplayText&gt;Bookstein (2015)&lt;/DisplayText&gt;&lt;record&gt;&lt;rec-number&gt;12&lt;/rec-number&gt;&lt;foreign-keys&gt;&lt;key app="EN" db-id="x99veed5wrp02read9c5awr0x2v9vvapx290" timestamp="1697174965"&gt;12&lt;/key&gt;&lt;/foreign-keys&gt;&lt;ref-type name="Journal Article"&gt;17&lt;/ref-type&gt;&lt;contributors&gt;&lt;authors&gt;&lt;author&gt;Bookstein, F. L.&lt;/author&gt;&lt;/authors&gt;&lt;/contributors&gt;&lt;auth-address&gt;Faculty of Life Sciences, University of Vienna, Vienna, Austria ; Department of Statistics, University of Washington, Seattle, WA USA.&lt;/auth-address&gt;&lt;titles&gt;&lt;title&gt;Integration, disintegration, and self-similarity: characterizing the scales of shape variation in landmark data&lt;/title&gt;&lt;secondary-title&gt;Evolutionary Biology&lt;/secondary-title&gt;&lt;/titles&gt;&lt;periodical&gt;&lt;full-title&gt;Evolutionary Biology&lt;/full-title&gt;&lt;/periodical&gt;&lt;pages&gt;395-426&lt;/pages&gt;&lt;volume&gt;42&lt;/volume&gt;&lt;number&gt;4&lt;/number&gt;&lt;edition&gt;2015/11/21&lt;/edition&gt;&lt;dates&gt;&lt;year&gt;2015&lt;/year&gt;&lt;/dates&gt;&lt;isbn&gt;0071-3260 (Print)&amp;#xD;0071-3260&lt;/isbn&gt;&lt;accession-num&gt;26586921&lt;/accession-num&gt;&lt;urls&gt;&lt;/urls&gt;&lt;custom2&gt;PMC4642606&lt;/custom2&gt;&lt;electronic-resource-num&gt;https://doi.org/10.1007/s11692-015-9317-8&lt;/electronic-resource-num&gt;&lt;remote-database-provider&gt;NLM&lt;/remote-database-provider&gt;&lt;language&gt;eng&lt;/language&gt;&lt;/record&gt;&lt;/Cite&gt;&lt;/EndNote&gt;</w:instrText>
+        <w:instrText xml:space="preserve"> ADDIN EN.CITE &lt;EndNote&gt;&lt;Cite AuthorYear="1"&gt;&lt;Author&gt;Bookstein&lt;/Author&gt;&lt;Year&gt;2015&lt;/Year&gt;&lt;RecNum&gt;13&lt;/RecNum&gt;&lt;DisplayText&gt;Bookstein (2015)&lt;/DisplayText&gt;&lt;record&gt;&lt;rec-number&gt;13&lt;/rec-number&gt;&lt;foreign-keys&gt;&lt;key app="EN" db-id="p9vfsf2vj2tvwjevww9pzwfazxfv5txvw5ap" timestamp="1709692331"&gt;13&lt;/key&gt;&lt;/foreign-keys&gt;&lt;ref-type name="Journal Article"&gt;17&lt;/ref-type&gt;&lt;contributors&gt;&lt;authors&gt;&lt;author&gt;Bookstein, F. L.&lt;/author&gt;&lt;/authors&gt;&lt;/contributors&gt;&lt;auth-address&gt;Faculty of Life Sciences, University of Vienna, Vienna, Austria ; Department of Statistics, University of Washington, Seattle, WA USA.&lt;/auth-address&gt;&lt;titles&gt;&lt;title&gt;Integration, disintegration, and self-similarity: characterizing the scales of shape variation in landmark data&lt;/title&gt;&lt;secondary-title&gt;Evolutionary Biology&lt;/secondary-title&gt;&lt;/titles&gt;&lt;periodical&gt;&lt;full-title&gt;Evolutionary Biology&lt;/full-title&gt;&lt;/periodical&gt;&lt;pages&gt;395-426&lt;/pages&gt;&lt;volume&gt;42&lt;/volume&gt;&lt;number&gt;4&lt;/number&gt;&lt;edition&gt;2015/11/21&lt;/edition&gt;&lt;dates&gt;&lt;year&gt;2015&lt;/year&gt;&lt;/dates&gt;&lt;isbn&gt;0071-3260 (Print)&amp;#xD;0071-3260&lt;/isbn&gt;&lt;accession-num&gt;26586921&lt;/accession-num&gt;&lt;urls&gt;&lt;/urls&gt;&lt;custom2&gt;PMC4642606&lt;/custom2&gt;&lt;electronic-resource-num&gt;https://doi.org/10.1007/s11692-015-9317-8&lt;/electronic-resource-num&gt;&lt;remote-database-provider&gt;NLM&lt;/remote-database-provider&gt;&lt;language&gt;eng&lt;/language&gt;&lt;/record&gt;&lt;/Cite&gt;&lt;/EndNote&gt;</w:instrText>
       </w:r>
       <w:r>
         <w:rPr>
@@ -3557,6 +3545,7 @@
       </w:r>
       <w:r>
         <w:rPr>
+          <w:noProof/>
           <w:highlight w:val="white"/>
         </w:rPr>
         <w:t>Bookstein (2015)</w:t>
@@ -3577,7 +3566,7 @@
         <w:fldChar w:fldCharType="begin"/>
       </w:r>
       <w:r>
-        <w:instrText xml:space="preserve"> ADDIN EN.CITE &lt;EndNote&gt;&lt;Cite&gt;&lt;Author&gt;Bookstein&lt;/Author&gt;&lt;Year&gt;2015&lt;/Year&gt;&lt;RecNum&gt;12&lt;/RecNum&gt;&lt;DisplayText&gt;(Bookstein, 2015)&lt;/DisplayText&gt;&lt;record&gt;&lt;rec-number&gt;12&lt;/rec-number&gt;&lt;foreign-keys&gt;&lt;key app="EN" db-id="x99veed5wrp02read9c5awr0x2v9vvapx290" timestamp="1697174965"&gt;12&lt;/key&gt;&lt;/foreign-keys&gt;&lt;ref-type name="Journal Article"&gt;17&lt;/ref-type&gt;&lt;contributors&gt;&lt;authors&gt;&lt;author&gt;Bookstein, F. L.&lt;/author&gt;&lt;/authors&gt;&lt;/contributors&gt;&lt;auth-address&gt;Faculty of Life Sciences, University of Vienna, Vienna, Austria ; Department of Statistics, University of Washington, Seattle, WA USA.&lt;/auth-address&gt;&lt;titles&gt;&lt;title&gt;Integration, disintegration, and self-similarity: characterizing the scales of shape variation in landmark data&lt;/title&gt;&lt;secondary-title&gt;Evolutionary Biology&lt;/secondary-title&gt;&lt;/titles&gt;&lt;periodical&gt;&lt;full-title&gt;Evolutionary Biology&lt;/full-title&gt;&lt;/periodical&gt;&lt;pages&gt;395-426&lt;/pages&gt;&lt;volume&gt;42&lt;/volume&gt;&lt;number&gt;4&lt;/number&gt;&lt;edition&gt;2015/11/21&lt;/edition&gt;&lt;dates&gt;&lt;year&gt;2015&lt;/year&gt;&lt;/dates&gt;&lt;isbn&gt;0071-3260 (Print)&amp;#xD;0071-3260&lt;/isbn&gt;&lt;accession-num&gt;26586921&lt;/accession-num&gt;&lt;urls&gt;&lt;/urls&gt;&lt;custom2&gt;PMC4642606&lt;/custom2&gt;&lt;electronic-resource-num&gt;https://doi.org/10.1007/s11692-015-9317-8&lt;/electronic-resource-num&gt;&lt;remote-database-provider&gt;NLM&lt;/remote-database-provider&gt;&lt;language&gt;eng&lt;/language&gt;&lt;/record&gt;&lt;/Cite&gt;&lt;/EndNote&gt;</w:instrText>
+        <w:instrText xml:space="preserve"> ADDIN EN.CITE &lt;EndNote&gt;&lt;Cite&gt;&lt;Author&gt;Bookstein&lt;/Author&gt;&lt;Year&gt;2015&lt;/Year&gt;&lt;RecNum&gt;13&lt;/RecNum&gt;&lt;DisplayText&gt;(Bookstein, 2015)&lt;/DisplayText&gt;&lt;record&gt;&lt;rec-number&gt;13&lt;/rec-number&gt;&lt;foreign-keys&gt;&lt;key app="EN" db-id="p9vfsf2vj2tvwjevww9pzwfazxfv5txvw5ap" timestamp="1709692331"&gt;13&lt;/key&gt;&lt;/foreign-keys&gt;&lt;ref-type name="Journal Article"&gt;17&lt;/ref-type&gt;&lt;contributors&gt;&lt;authors&gt;&lt;author&gt;Bookstein, F. L.&lt;/author&gt;&lt;/authors&gt;&lt;/contributors&gt;&lt;auth-address&gt;Faculty of Life Sciences, University of Vienna, Vienna, Austria ; Department of Statistics, University of Washington, Seattle, WA USA.&lt;/auth-address&gt;&lt;titles&gt;&lt;title&gt;Integration, disintegration, and self-similarity: characterizing the scales of shape variation in landmark data&lt;/title&gt;&lt;secondary-title&gt;Evolutionary Biology&lt;/secondary-title&gt;&lt;/titles&gt;&lt;periodical&gt;&lt;full-title&gt;Evolutionary Biology&lt;/full-title&gt;&lt;/periodical&gt;&lt;pages&gt;395-426&lt;/pages&gt;&lt;volume&gt;42&lt;/volume&gt;&lt;number&gt;4&lt;/number&gt;&lt;edition&gt;2015/11/21&lt;/edition&gt;&lt;dates&gt;&lt;year&gt;2015&lt;/year&gt;&lt;/dates&gt;&lt;isbn&gt;0071-3260 (Print)&amp;#xD;0071-3260&lt;/isbn&gt;&lt;accession-num&gt;26586921&lt;/accession-num&gt;&lt;urls&gt;&lt;/urls&gt;&lt;custom2&gt;PMC4642606&lt;/custom2&gt;&lt;electronic-resource-num&gt;https://doi.org/10.1007/s11692-015-9317-8&lt;/electronic-resource-num&gt;&lt;remote-database-provider&gt;NLM&lt;/remote-database-provider&gt;&lt;language&gt;eng&lt;/language&gt;&lt;/record&gt;&lt;/Cite&gt;&lt;/EndNote&gt;</w:instrText>
       </w:r>
       <w:r>
         <w:rPr>
@@ -3601,7 +3590,31 @@
         <w:rPr>
           <w:highlight w:val="white"/>
         </w:rPr>
-        <w:t xml:space="preserve">. The degree of integration versus self-similarity is quantified by the regression slope between the entire sample’s (n = 317) bending energy and its partial warp variance </w:t>
+        <w:t xml:space="preserve">. The degree of integration versus self-similarity is quantified by the regression slope between the entire </w:t>
+      </w:r>
+      <w:r>
+        <w:rPr>
+          <w:highlight w:val="yellow"/>
+        </w:rPr>
+        <w:t xml:space="preserve">sample’s (n = </w:t>
+      </w:r>
+      <w:r>
+        <w:rPr>
+          <w:highlight w:val="yellow"/>
+        </w:rPr>
+        <w:t>37</w:t>
+      </w:r>
+      <w:r>
+        <w:rPr>
+          <w:highlight w:val="yellow"/>
+        </w:rPr>
+        <w:t xml:space="preserve">) bending energy and </w:t>
+      </w:r>
+      <w:r>
+        <w:rPr>
+          <w:highlight w:val="white"/>
+        </w:rPr>
+        <w:t xml:space="preserve">its partial warp variance </w:t>
       </w:r>
       <w:r>
         <w:rPr>
@@ -3609,13 +3622,13 @@
         </w:rPr>
         <w:fldChar w:fldCharType="begin">
           <w:fldData xml:space="preserve">PEVuZE5vdGU+PENpdGU+PEF1dGhvcj5Cb29rc3RlaW48L0F1dGhvcj48WWVhcj4yMDE1PC9ZZWFy
-PjxSZWNOdW0+MTI8L1JlY051bT48RGlzcGxheVRleHQ+KEJvb2tzdGVpbiwgMjAxNTsgRXZhbnMs
+PjxSZWNOdW0+MTM8L1JlY051bT48RGlzcGxheVRleHQ+KEJvb2tzdGVpbiwgMjAxNTsgRXZhbnMs
 IFdhbHR6LCBUYWdsaWFjb2xsbywgQ2hha3JhYmFydHksICZhbXA7IEFsYmVydCwgMjAxNzsgU2Fu
 c2Fsb25lIGV0IGFsLiwgMjAxOTsgWW91bmcsIExpbmRlLU1lZGluYSwgRm9uZG9uLCBIYWxsZ3LD
 rW1zc29uLCAmYW1wOyBNYXJjdWNpbywgMjAxNyk8L0Rpc3BsYXlUZXh0PjxyZWNvcmQ+PHJlYy1u
-dW1iZXI+MTI8L3JlYy1udW1iZXI+PGZvcmVpZ24ta2V5cz48a2V5IGFwcD0iRU4iIGRiLWlkPSJ4
-OTl2ZWVkNXdycDAycmVhZDljNWF3cjB4MnY5dnZhcHgyOTAiIHRpbWVzdGFtcD0iMTY5NzE3NDk2
-NSI+MTI8L2tleT48L2ZvcmVpZ24ta2V5cz48cmVmLXR5cGUgbmFtZT0iSm91cm5hbCBBcnRpY2xl
+dW1iZXI+MTM8L3JlYy1udW1iZXI+PGZvcmVpZ24ta2V5cz48a2V5IGFwcD0iRU4iIGRiLWlkPSJw
+OXZmc2YydmoydHZ3amV2d3c5cHp3ZmF6eGZ2NXR4dnc1YXAiIHRpbWVzdGFtcD0iMTcwOTY5MjMz
+MSI+MTM8L2tleT48L2ZvcmVpZ24ta2V5cz48cmVmLXR5cGUgbmFtZT0iSm91cm5hbCBBcnRpY2xl
 Ij4xNzwvcmVmLXR5cGU+PGNvbnRyaWJ1dG9ycz48YXV0aG9ycz48YXV0aG9yPkJvb2tzdGVpbiwg
 Ri4gTC48L2F1dGhvcj48L2F1dGhvcnM+PC9jb250cmlidXRvcnM+PGF1dGgtYWRkcmVzcz5GYWN1
 bHR5IG9mIExpZmUgU2NpZW5jZXMsIFVuaXZlcnNpdHkgb2YgVmllbm5hLCBWaWVubmEsIEF1c3Ry
@@ -3633,10 +3646,10 @@
 dHRwczovL2RvaS5vcmcvMTAuMTAwNy9zMTE2OTItMDE1LTkzMTctODwvZWxlY3Ryb25pYy1yZXNv
 dXJjZS1udW0+PHJlbW90ZS1kYXRhYmFzZS1wcm92aWRlcj5OTE08L3JlbW90ZS1kYXRhYmFzZS1w
 cm92aWRlcj48bGFuZ3VhZ2U+ZW5nPC9sYW5ndWFnZT48L3JlY29yZD48L0NpdGU+PENpdGU+PEF1
-dGhvcj5FdmFuczwvQXV0aG9yPjxZZWFyPjIwMTc8L1llYXI+PFJlY051bT4zMjwvUmVjTnVtPjxy
-ZWNvcmQ+PHJlYy1udW1iZXI+MzI8L3JlYy1udW1iZXI+PGZvcmVpZ24ta2V5cz48a2V5IGFwcD0i
-RU4iIGRiLWlkPSJ4OTl2ZWVkNXdycDAycmVhZDljNWF3cjB4MnY5dnZhcHgyOTAiIHRpbWVzdGFt
-cD0iMTY5NzE3NDk2NSI+MzI8L2tleT48L2ZvcmVpZ24ta2V5cz48cmVmLXR5cGUgbmFtZT0iSm91
+dGhvcj5FdmFuczwvQXV0aG9yPjxZZWFyPjIwMTc8L1llYXI+PFJlY051bT4zMzwvUmVjTnVtPjxy
+ZWNvcmQ+PHJlYy1udW1iZXI+MzM8L3JlYy1udW1iZXI+PGZvcmVpZ24ta2V5cz48a2V5IGFwcD0i
+RU4iIGRiLWlkPSJwOXZmc2YydmoydHZ3amV2d3c5cHp3ZmF6eGZ2NXR4dnc1YXAiIHRpbWVzdGFt
+cD0iMTcwOTY5MjMzMSI+MzM8L2tleT48L2ZvcmVpZ24ta2V5cz48cmVmLXR5cGUgbmFtZT0iSm91
 cm5hbCBBcnRpY2xlIj4xNzwvcmVmLXR5cGU+PGNvbnRyaWJ1dG9ycz48YXV0aG9ycz48YXV0aG9y
 PkV2YW5zLCBLLiBNLjwvYXV0aG9yPjxhdXRob3I+V2FsdHosIEIuPC9hdXRob3I+PGF1dGhvcj5U
 YWdsaWFjb2xsbywgVi48L2F1dGhvcj48YXV0aG9yPkNoYWtyYWJhcnR5LCBQLjwvYXV0aG9yPjxh
@@ -3653,9 +3666,9 @@
 b25pYy1yZXNvdXJjZS1udW0+aHR0cHM6Ly9kb2kub3JnLzEwLjEwMDIvZWNlMy4yNzA0PC9lbGVj
 dHJvbmljLXJlc291cmNlLW51bT48L3JlY29yZD48L0NpdGU+PENpdGU+PEF1dGhvcj5Zb3VuZzwv
 QXV0aG9yPjxZZWFyPjIwMTc8L1llYXI+PFJlY051bT4zNDwvUmVjTnVtPjxyZWNvcmQ+PHJlYy1u
-dW1iZXI+MzQ8L3JlYy1udW1iZXI+PGZvcmVpZ24ta2V5cz48a2V5IGFwcD0iRU4iIGRiLWlkPSJ4
-OTl2ZWVkNXdycDAycmVhZDljNWF3cjB4MnY5dnZhcHgyOTAiIHRpbWVzdGFtcD0iMTY5NzE3NDk2
-NiI+MzQ8L2tleT48L2ZvcmVpZ24ta2V5cz48cmVmLXR5cGUgbmFtZT0iSm91cm5hbCBBcnRpY2xl
+dW1iZXI+MzQ8L3JlYy1udW1iZXI+PGZvcmVpZ24ta2V5cz48a2V5IGFwcD0iRU4iIGRiLWlkPSJw
+OXZmc2YydmoydHZ3amV2d3c5cHp3ZmF6eGZ2NXR4dnc1YXAiIHRpbWVzdGFtcD0iMTcwOTY5MjMz
+MSI+MzQ8L2tleT48L2ZvcmVpZ24ta2V5cz48cmVmLXR5cGUgbmFtZT0iSm91cm5hbCBBcnRpY2xl
 Ij4xNzwvcmVmLXR5cGU+PGNvbnRyaWJ1dG9ycz48YXV0aG9ycz48YXV0aG9yPllvdW5nLCBOLiBN
 LjwvYXV0aG9yPjxhdXRob3I+TGluZGUtTWVkaW5hLCBNLjwvYXV0aG9yPjxhdXRob3I+Rm9uZG9u
 LCBKLiBXLjwvYXV0aG9yPjxhdXRob3I+SGFsbGdyw61tc3NvbiwgQi48L2F1dGhvcj48YXV0aG9y
@@ -3671,10 +3684,10 @@
 LjEwMzgvczQxNTU5LTAxNy0wMDk1PC91cmw+PC9yZWxhdGVkLXVybHM+PC91cmxzPjxlbGVjdHJv
 bmljLXJlc291cmNlLW51bT5odHRwczovL2RvaS5vcmcvMTAuMTAzOC9zNDE1NTktMDE3LTAwOTU8
 L2VsZWN0cm9uaWMtcmVzb3VyY2UtbnVtPjwvcmVjb3JkPjwvQ2l0ZT48Q2l0ZT48QXV0aG9yPlNh
-bnNhbG9uZTwvQXV0aG9yPjxZZWFyPjIwMTk8L1llYXI+PFJlY051bT4zMzwvUmVjTnVtPjxyZWNv
-cmQ+PHJlYy1udW1iZXI+MzM8L3JlYy1udW1iZXI+PGZvcmVpZ24ta2V5cz48a2V5IGFwcD0iRU4i
-IGRiLWlkPSJ4OTl2ZWVkNXdycDAycmVhZDljNWF3cjB4MnY5dnZhcHgyOTAiIHRpbWVzdGFtcD0i
-MTY5NzE3NDk2NSI+MzM8L2tleT48L2ZvcmVpZ24ta2V5cz48cmVmLXR5cGUgbmFtZT0iSm91cm5h
+bnNhbG9uZTwvQXV0aG9yPjxZZWFyPjIwMTk8L1llYXI+PFJlY051bT4zNTwvUmVjTnVtPjxyZWNv
+cmQ+PHJlYy1udW1iZXI+MzU8L3JlYy1udW1iZXI+PGZvcmVpZ24ta2V5cz48a2V5IGFwcD0iRU4i
+IGRiLWlkPSJwOXZmc2YydmoydHZ3amV2d3c5cHp3ZmF6eGZ2NXR4dnc1YXAiIHRpbWVzdGFtcD0i
+MTcwOTY5MjMzMSI+MzU8L2tleT48L2ZvcmVpZ24ta2V5cz48cmVmLXR5cGUgbmFtZT0iSm91cm5h
 bCBBcnRpY2xlIj4xNzwvcmVmLXR5cGU+PGNvbnRyaWJ1dG9ycz48YXV0aG9ycz48YXV0aG9yPlNh
 bnNhbG9uZSwgRy48L2F1dGhvcj48YXV0aG9yPkNvbGFuZ2VsbywgUC48L2F1dGhvcj48YXV0aG9y
 PkxveSwgQS48L2F1dGhvcj48YXV0aG9yPlJhaWEsIFAuPC9hdXRob3I+PGF1dGhvcj5Xcm9lLCBT
@@ -3706,13 +3719,13 @@
         </w:rPr>
         <w:fldChar w:fldCharType="begin">
           <w:fldData xml:space="preserve">PEVuZE5vdGU+PENpdGU+PEF1dGhvcj5Cb29rc3RlaW48L0F1dGhvcj48WWVhcj4yMDE1PC9ZZWFy
-PjxSZWNOdW0+MTI8L1JlY051bT48RGlzcGxheVRleHQ+KEJvb2tzdGVpbiwgMjAxNTsgRXZhbnMs
+PjxSZWNOdW0+MTM8L1JlY051bT48RGlzcGxheVRleHQ+KEJvb2tzdGVpbiwgMjAxNTsgRXZhbnMs
 IFdhbHR6LCBUYWdsaWFjb2xsbywgQ2hha3JhYmFydHksICZhbXA7IEFsYmVydCwgMjAxNzsgU2Fu
 c2Fsb25lIGV0IGFsLiwgMjAxOTsgWW91bmcsIExpbmRlLU1lZGluYSwgRm9uZG9uLCBIYWxsZ3LD
 rW1zc29uLCAmYW1wOyBNYXJjdWNpbywgMjAxNyk8L0Rpc3BsYXlUZXh0PjxyZWNvcmQ+PHJlYy1u
-dW1iZXI+MTI8L3JlYy1udW1iZXI+PGZvcmVpZ24ta2V5cz48a2V5IGFwcD0iRU4iIGRiLWlkPSJ4
-OTl2ZWVkNXdycDAycmVhZDljNWF3cjB4MnY5dnZhcHgyOTAiIHRpbWVzdGFtcD0iMTY5NzE3NDk2
-NSI+MTI8L2tleT48L2ZvcmVpZ24ta2V5cz48cmVmLXR5cGUgbmFtZT0iSm91cm5hbCBBcnRpY2xl
+dW1iZXI+MTM8L3JlYy1udW1iZXI+PGZvcmVpZ24ta2V5cz48a2V5IGFwcD0iRU4iIGRiLWlkPSJw
+OXZmc2YydmoydHZ3amV2d3c5cHp3ZmF6eGZ2NXR4dnc1YXAiIHRpbWVzdGFtcD0iMTcwOTY5MjMz
+MSI+MTM8L2tleT48L2ZvcmVpZ24ta2V5cz48cmVmLXR5cGUgbmFtZT0iSm91cm5hbCBBcnRpY2xl
 Ij4xNzwvcmVmLXR5cGU+PGNvbnRyaWJ1dG9ycz48YXV0aG9ycz48YXV0aG9yPkJvb2tzdGVpbiwg
 Ri4gTC48L2F1dGhvcj48L2F1dGhvcnM+PC9jb250cmlidXRvcnM+PGF1dGgtYWRkcmVzcz5GYWN1
 bHR5IG9mIExpZmUgU2NpZW5jZXMsIFVuaXZlcnNpdHkgb2YgVmllbm5hLCBWaWVubmEsIEF1c3Ry
@@ -3730,10 +3743,10 @@
 dHRwczovL2RvaS5vcmcvMTAuMTAwNy9zMTE2OTItMDE1LTkzMTctODwvZWxlY3Ryb25pYy1yZXNv
 dXJjZS1udW0+PHJlbW90ZS1kYXRhYmFzZS1wcm92aWRlcj5OTE08L3JlbW90ZS1kYXRhYmFzZS1w
 cm92aWRlcj48bGFuZ3VhZ2U+ZW5nPC9sYW5ndWFnZT48L3JlY29yZD48L0NpdGU+PENpdGU+PEF1
-dGhvcj5FdmFuczwvQXV0aG9yPjxZZWFyPjIwMTc8L1llYXI+PFJlY051bT4zMjwvUmVjTnVtPjxy
-ZWNvcmQ+PHJlYy1udW1iZXI+MzI8L3JlYy1udW1iZXI+PGZvcmVpZ24ta2V5cz48a2V5IGFwcD0i
-RU4iIGRiLWlkPSJ4OTl2ZWVkNXdycDAycmVhZDljNWF3cjB4MnY5dnZhcHgyOTAiIHRpbWVzdGFt
-cD0iMTY5NzE3NDk2NSI+MzI8L2tleT48L2ZvcmVpZ24ta2V5cz48cmVmLXR5cGUgbmFtZT0iSm91
+dGhvcj5FdmFuczwvQXV0aG9yPjxZZWFyPjIwMTc8L1llYXI+PFJlY051bT4zMzwvUmVjTnVtPjxy
+ZWNvcmQ+PHJlYy1udW1iZXI+MzM8L3JlYy1udW1iZXI+PGZvcmVpZ24ta2V5cz48a2V5IGFwcD0i
+RU4iIGRiLWlkPSJwOXZmc2YydmoydHZ3amV2d3c5cHp3ZmF6eGZ2NXR4dnc1YXAiIHRpbWVzdGFt
+cD0iMTcwOTY5MjMzMSI+MzM8L2tleT48L2ZvcmVpZ24ta2V5cz48cmVmLXR5cGUgbmFtZT0iSm91
 cm5hbCBBcnRpY2xlIj4xNzwvcmVmLXR5cGU+PGNvbnRyaWJ1dG9ycz48YXV0aG9ycz48YXV0aG9y
 PkV2YW5zLCBLLiBNLjwvYXV0aG9yPjxhdXRob3I+V2FsdHosIEIuPC9hdXRob3I+PGF1dGhvcj5U
 YWdsaWFjb2xsbywgVi48L2F1dGhvcj48YXV0aG9yPkNoYWtyYWJhcnR5LCBQLjwvYXV0aG9yPjxh
@@ -3750,9 +3763,9 @@
 b25pYy1yZXNvdXJjZS1udW0+aHR0cHM6Ly9kb2kub3JnLzEwLjEwMDIvZWNlMy4yNzA0PC9lbGVj
 dHJvbmljLXJlc291cmNlLW51bT48L3JlY29yZD48L0NpdGU+PENpdGU+PEF1dGhvcj5Zb3VuZzwv
 QXV0aG9yPjxZZWFyPjIwMTc8L1llYXI+PFJlY051bT4zNDwvUmVjTnVtPjxyZWNvcmQ+PHJlYy1u
-dW1iZXI+MzQ8L3JlYy1udW1iZXI+PGZvcmVpZ24ta2V5cz48a2V5IGFwcD0iRU4iIGRiLWlkPSJ4
-OTl2ZWVkNXdycDAycmVhZDljNWF3cjB4MnY5dnZhcHgyOTAiIHRpbWVzdGFtcD0iMTY5NzE3NDk2
-NiI+MzQ8L2tleT48L2ZvcmVpZ24ta2V5cz48cmVmLXR5cGUgbmFtZT0iSm91cm5hbCBBcnRpY2xl
+dW1iZXI+MzQ8L3JlYy1udW1iZXI+PGZvcmVpZ24ta2V5cz48a2V5IGFwcD0iRU4iIGRiLWlkPSJw
+OXZmc2YydmoydHZ3amV2d3c5cHp3ZmF6eGZ2NXR4dnc1YXAiIHRpbWVzdGFtcD0iMTcwOTY5MjMz
+MSI+MzQ8L2tleT48L2ZvcmVpZ24ta2V5cz48cmVmLXR5cGUgbmFtZT0iSm91cm5hbCBBcnRpY2xl
 Ij4xNzwvcmVmLXR5cGU+PGNvbnRyaWJ1dG9ycz48YXV0aG9ycz48YXV0aG9yPllvdW5nLCBOLiBN
 LjwvYXV0aG9yPjxhdXRob3I+TGluZGUtTWVkaW5hLCBNLjwvYXV0aG9yPjxhdXRob3I+Rm9uZG9u
 LCBKLiBXLjwvYXV0aG9yPjxhdXRob3I+SGFsbGdyw61tc3NvbiwgQi48L2F1dGhvcj48YXV0aG9y
@@ -3768,10 +3781,10 @@
 LjEwMzgvczQxNTU5LTAxNy0wMDk1PC91cmw+PC9yZWxhdGVkLXVybHM+PC91cmxzPjxlbGVjdHJv
 bmljLXJlc291cmNlLW51bT5odHRwczovL2RvaS5vcmcvMTAuMTAzOC9zNDE1NTktMDE3LTAwOTU8
 L2VsZWN0cm9uaWMtcmVzb3VyY2UtbnVtPjwvcmVjb3JkPjwvQ2l0ZT48Q2l0ZT48QXV0aG9yPlNh
-bnNhbG9uZTwvQXV0aG9yPjxZZWFyPjIwMTk8L1llYXI+PFJlY051bT4zMzwvUmVjTnVtPjxyZWNv
-cmQ+PHJlYy1udW1iZXI+MzM8L3JlYy1udW1iZXI+PGZvcmVpZ24ta2V5cz48a2V5IGFwcD0iRU4i
-IGRiLWlkPSJ4OTl2ZWVkNXdycDAycmVhZDljNWF3cjB4MnY5dnZhcHgyOTAiIHRpbWVzdGFtcD0i
-MTY5NzE3NDk2NSI+MzM8L2tleT48L2ZvcmVpZ24ta2V5cz48cmVmLXR5cGUgbmFtZT0iSm91cm5h
+bnNhbG9uZTwvQXV0aG9yPjxZZWFyPjIwMTk8L1llYXI+PFJlY051bT4zNTwvUmVjTnVtPjxyZWNv
+cmQ+PHJlYy1udW1iZXI+MzU8L3JlYy1udW1iZXI+PGZvcmVpZ24ta2V5cz48a2V5IGFwcD0iRU4i
+IGRiLWlkPSJwOXZmc2YydmoydHZ3amV2d3c5cHp3ZmF6eGZ2NXR4dnc1YXAiIHRpbWVzdGFtcD0i
+MTcwOTY5MjMzMSI+MzU8L2tleT48L2ZvcmVpZ24ta2V5cz48cmVmLXR5cGUgbmFtZT0iSm91cm5h
 bCBBcnRpY2xlIj4xNzwvcmVmLXR5cGU+PGNvbnRyaWJ1dG9ycz48YXV0aG9ycz48YXV0aG9yPlNh
 bnNhbG9uZSwgRy48L2F1dGhvcj48YXV0aG9yPkNvbGFuZ2VsbywgUC48L2F1dGhvcj48YXV0aG9y
 PkxveSwgQS48L2F1dGhvcj48YXV0aG9yPlJhaWEsIFAuPC9hdXRob3I+PGF1dGhvcj5Xcm9lLCBT
@@ -3812,11 +3825,6 @@
         <w:rPr>
           <w:highlight w:val="white"/>
         </w:rPr>
-      </w:r>
-      <w:r>
-        <w:rPr>
-          <w:highlight w:val="white"/>
-        </w:rPr>
         <w:fldChar w:fldCharType="separate"/>
       </w:r>
       <w:r>
@@ -3836,21 +3844,7 @@
         <w:rPr>
           <w:highlight w:val="white"/>
         </w:rPr>
-        <w:t xml:space="preserve">. The null expectation of self-similarity would give a regression slope of -1 so if the slope is steeper – </w:t>
-      </w:r>
-      <w:proofErr w:type="gramStart"/>
-      <w:r>
-        <w:rPr>
-          <w:highlight w:val="white"/>
-        </w:rPr>
-        <w:t>i.e.</w:t>
-      </w:r>
-      <w:proofErr w:type="gramEnd"/>
-      <w:r>
-        <w:rPr>
-          <w:highlight w:val="white"/>
-        </w:rPr>
-        <w:t xml:space="preserve"> greater absolute value – this indicates global integration due to low independence in each cranial module relative to the other cranial modules.</w:t>
+        <w:t>. The null expectation of self-similarity would give a regression slope of -1 so if the slope is steeper – i.e. greater absolute value – this indicates global integration due to low independence in each cranial module relative to the other cranial modules.</w:t>
       </w:r>
     </w:p>
     <w:p>
@@ -3949,7 +3943,7 @@
         <w:fldChar w:fldCharType="begin"/>
       </w:r>
       <w:r>
-        <w:instrText xml:space="preserve"> ADDIN EN.CITE &lt;EndNote&gt;&lt;Cite&gt;&lt;Author&gt;Kembel&lt;/Author&gt;&lt;Year&gt;2010&lt;/Year&gt;&lt;RecNum&gt;35&lt;/RecNum&gt;&lt;DisplayText&gt;(Kembel et al., 2010)&lt;/DisplayText&gt;&lt;record&gt;&lt;rec-number&gt;35&lt;/rec-number&gt;&lt;foreign-keys&gt;&lt;key app="EN" db-id="x99veed5wrp02read9c5awr0x2v9vvapx290" timestamp="1697174966"&gt;35&lt;/key&gt;&lt;/foreign-keys&gt;&lt;ref-type name="Journal Article"&gt;17&lt;/ref-type&gt;&lt;contributors&gt;&lt;authors&gt;&lt;author&gt;Kembel, S. W.&lt;/author&gt;&lt;author&gt;Cowan, P. D.&lt;/author&gt;&lt;author&gt;Helmus, M. R.&lt;/author&gt;&lt;author&gt;Cornwell, W. K.&lt;/author&gt;&lt;author&gt;Morlon, H.&lt;/author&gt;&lt;author&gt;Ackerly, D. D.&lt;/author&gt;&lt;author&gt;Blomberg, S. P.&lt;/author&gt;&lt;author&gt;Webb, C. O.&lt;/author&gt;&lt;/authors&gt;&lt;/contributors&gt;&lt;titles&gt;&lt;title&gt;&lt;style face="italic" font="default" size="100%"&gt;Picante&lt;/style&gt;&lt;style face="normal" font="default" size="100%"&gt;: R tools for integrating phylogenies and ecology&lt;/style&gt;&lt;/title&gt;&lt;secondary-title&gt;Bioinformatics&lt;/secondary-title&gt;&lt;/titles&gt;&lt;periodical&gt;&lt;full-title&gt;Bioinformatics&lt;/full-title&gt;&lt;/periodical&gt;&lt;pages&gt;1463-1464&lt;/pages&gt;&lt;volume&gt;26&lt;/volume&gt;&lt;number&gt;11&lt;/number&gt;&lt;dates&gt;&lt;year&gt;2010&lt;/year&gt;&lt;/dates&gt;&lt;isbn&gt;1367-4803&lt;/isbn&gt;&lt;urls&gt;&lt;related-urls&gt;&lt;url&gt;https://doi.org/10.1093/bioinformatics/btq166&lt;/url&gt;&lt;/related-urls&gt;&lt;/urls&gt;&lt;electronic-resource-num&gt;https://doi.org/10.1093/bioinformatics/btq166&lt;/electronic-resource-num&gt;&lt;access-date&gt;10/8/2023&lt;/access-date&gt;&lt;/record&gt;&lt;/Cite&gt;&lt;/EndNote&gt;</w:instrText>
+        <w:instrText xml:space="preserve"> ADDIN EN.CITE &lt;EndNote&gt;&lt;Cite&gt;&lt;Author&gt;Kembel&lt;/Author&gt;&lt;Year&gt;2010&lt;/Year&gt;&lt;RecNum&gt;36&lt;/RecNum&gt;&lt;DisplayText&gt;(Kembel et al., 2010)&lt;/DisplayText&gt;&lt;record&gt;&lt;rec-number&gt;36&lt;/rec-number&gt;&lt;foreign-keys&gt;&lt;key app="EN" db-id="p9vfsf2vj2tvwjevww9pzwfazxfv5txvw5ap" timestamp="1709692331"&gt;36&lt;/key&gt;&lt;/foreign-keys&gt;&lt;ref-type name="Journal Article"&gt;17&lt;/ref-type&gt;&lt;contributors&gt;&lt;authors&gt;&lt;author&gt;Kembel, S. W.&lt;/author&gt;&lt;author&gt;Cowan, P. D.&lt;/author&gt;&lt;author&gt;Helmus, M. R.&lt;/author&gt;&lt;author&gt;Cornwell, W. K.&lt;/author&gt;&lt;author&gt;Morlon, H.&lt;/author&gt;&lt;author&gt;Ackerly, D. D.&lt;/author&gt;&lt;author&gt;Blomberg, S. P.&lt;/author&gt;&lt;author&gt;Webb, C. O.&lt;/author&gt;&lt;/authors&gt;&lt;/contributors&gt;&lt;titles&gt;&lt;title&gt;&lt;style face="italic" font="default" size="100%"&gt;Picante&lt;/style&gt;&lt;style face="normal" font="default" size="100%"&gt;: R tools for integrating phylogenies and ecology&lt;/style&gt;&lt;/title&gt;&lt;secondary-title&gt;Bioinformatics&lt;/secondary-title&gt;&lt;/titles&gt;&lt;periodical&gt;&lt;full-title&gt;Bioinformatics&lt;/full-title&gt;&lt;/periodical&gt;&lt;pages&gt;1463-1464&lt;/pages&gt;&lt;volume&gt;26&lt;/volume&gt;&lt;number&gt;11&lt;/number&gt;&lt;dates&gt;&lt;year&gt;2010&lt;/year&gt;&lt;/dates&gt;&lt;isbn&gt;1367-4803&lt;/isbn&gt;&lt;urls&gt;&lt;related-urls&gt;&lt;url&gt;https://doi.org/10.1093/bioinformatics/btq166&lt;/url&gt;&lt;/related-urls&gt;&lt;/urls&gt;&lt;electronic-resource-num&gt;https://doi.org/10.1093/bioinformatics/btq166&lt;/electronic-resource-num&gt;&lt;access-date&gt;10/8/2023&lt;/access-date&gt;&lt;/record&gt;&lt;/Cite&gt;&lt;/EndNote&gt;</w:instrText>
       </w:r>
       <w:r>
         <w:rPr>
@@ -4015,10 +4009,10 @@
         </w:rPr>
         <w:fldChar w:fldCharType="begin">
           <w:fldData xml:space="preserve">PEVuZE5vdGU+PENpdGU+PEF1dGhvcj5NYXJjeTwvQXV0aG9yPjxZZWFyPjIwMjA8L1llYXI+PFJl
-Y051bT42PC9SZWNOdW0+PERpc3BsYXlUZXh0PihNYXJjeSBldCBhbC4sIDIwMjA7IFNtaXNzZW4g
-JmFtcDsgUm93ZSwgMjAxOCk8L0Rpc3BsYXlUZXh0PjxyZWNvcmQ+PHJlYy1udW1iZXI+NjwvcmVj
-LW51bWJlcj48Zm9yZWlnbi1rZXlzPjxrZXkgYXBwPSJFTiIgZGItaWQ9Ing5OXZlZWQ1d3JwMDJy
-ZWFkOWM1YXdyMHgydjl2dmFweDI5MCIgdGltZXN0YW1wPSIxNjk3MTc0OTY1Ij42PC9rZXk+PC9m
+Y051bT41PC9SZWNOdW0+PERpc3BsYXlUZXh0PihNYXJjeSBldCBhbC4sIDIwMjA7IFNtaXNzZW4g
+JmFtcDsgUm93ZSwgMjAxOCk8L0Rpc3BsYXlUZXh0PjxyZWNvcmQ+PHJlYy1udW1iZXI+NTwvcmVj
+LW51bWJlcj48Zm9yZWlnbi1rZXlzPjxrZXkgYXBwPSJFTiIgZGItaWQ9InA5dmZzZjJ2ajJ0dndq
+ZXZ3dzlwendmYXp4ZnY1dHh2dzVhcCIgdGltZXN0YW1wPSIxNzA5NjkyMzMxIj41PC9rZXk+PC9m
 b3JlaWduLWtleXM+PHJlZi10eXBlIG5hbWU9IkpvdXJuYWwgQXJ0aWNsZSI+MTc8L3JlZi10eXBl
 Pjxjb250cmlidXRvcnM+PGF1dGhvcnM+PGF1dGhvcj5NYXJjeSwgQS4gRS48L2F1dGhvcj48YXV0
 aG9yPkd1aWxsZXJtZSwgVC48L2F1dGhvcj48YXV0aG9yPlNoZXJyYXR0LCBFLjwvYXV0aG9yPjxh
@@ -4038,10 +4032,10 @@
 cy51Y2hpY2Fnby5lZHUvZG9pL2Ficy8xMC4xMDg2LzcxMTM5ODwvdXJsPjwvcmVsYXRlZC11cmxz
 PjwvdXJscz48ZWxlY3Ryb25pYy1yZXNvdXJjZS1udW0+aHR0cHM6Ly9kb2kub3JnLzEwLjEwODYv
 NzExMzk4PC9lbGVjdHJvbmljLXJlc291cmNlLW51bT48L3JlY29yZD48L0NpdGU+PENpdGU+PEF1
-dGhvcj5TbWlzc2VuPC9BdXRob3I+PFllYXI+MjAxODwvWWVhcj48UmVjTnVtPjI3PC9SZWNOdW0+
-PHJlY29yZD48cmVjLW51bWJlcj4yNzwvcmVjLW51bWJlcj48Zm9yZWlnbi1rZXlzPjxrZXkgYXBw
-PSJFTiIgZGItaWQ9Ing5OXZlZWQ1d3JwMDJyZWFkOWM1YXdyMHgydjl2dmFweDI5MCIgdGltZXN0
-YW1wPSIxNjk3MTc0OTY1Ij4yNzwva2V5PjwvZm9yZWlnbi1rZXlzPjxyZWYtdHlwZSBuYW1lPSJK
+dGhvcj5TbWlzc2VuPC9BdXRob3I+PFllYXI+MjAxODwvWWVhcj48UmVjTnVtPjI4PC9SZWNOdW0+
+PHJlY29yZD48cmVjLW51bWJlcj4yODwvcmVjLW51bWJlcj48Zm9yZWlnbi1rZXlzPjxrZXkgYXBw
+PSJFTiIgZGItaWQ9InA5dmZzZjJ2ajJ0dndqZXZ3dzlwendmYXp4ZnY1dHh2dzVhcCIgdGltZXN0
+YW1wPSIxNzA5NjkyMzMxIj4yODwva2V5PjwvZm9yZWlnbi1rZXlzPjxyZWYtdHlwZSBuYW1lPSJK
 b3VybmFsIEFydGljbGUiPjE3PC9yZWYtdHlwZT48Y29udHJpYnV0b3JzPjxhdXRob3JzPjxhdXRo
 b3I+U21pc3NlbiwgUC4gSi48L2F1dGhvcj48YXV0aG9yPlJvd2UsIEsuIEMuPC9hdXRob3I+PC9h
 dXRob3JzPjwvY29udHJpYnV0b3JzPjx0aXRsZXM+PHRpdGxlPlJlcGVhdGVkIGJpb21lIHRyYW5z
@@ -4075,10 +4069,10 @@
         </w:rPr>
         <w:fldChar w:fldCharType="begin">
           <w:fldData xml:space="preserve">PEVuZE5vdGU+PENpdGU+PEF1dGhvcj5NYXJjeTwvQXV0aG9yPjxZZWFyPjIwMjA8L1llYXI+PFJl
-Y051bT42PC9SZWNOdW0+PERpc3BsYXlUZXh0PihNYXJjeSBldCBhbC4sIDIwMjA7IFNtaXNzZW4g
-JmFtcDsgUm93ZSwgMjAxOCk8L0Rpc3BsYXlUZXh0PjxyZWNvcmQ+PHJlYy1udW1iZXI+NjwvcmVj
-LW51bWJlcj48Zm9yZWlnbi1rZXlzPjxrZXkgYXBwPSJFTiIgZGItaWQ9Ing5OXZlZWQ1d3JwMDJy
-ZWFkOWM1YXdyMHgydjl2dmFweDI5MCIgdGltZXN0YW1wPSIxNjk3MTc0OTY1Ij42PC9rZXk+PC9m
+Y051bT41PC9SZWNOdW0+PERpc3BsYXlUZXh0PihNYXJjeSBldCBhbC4sIDIwMjA7IFNtaXNzZW4g
+JmFtcDsgUm93ZSwgMjAxOCk8L0Rpc3BsYXlUZXh0PjxyZWNvcmQ+PHJlYy1udW1iZXI+NTwvcmVj
+LW51bWJlcj48Zm9yZWlnbi1rZXlzPjxrZXkgYXBwPSJFTiIgZGItaWQ9InA5dmZzZjJ2ajJ0dndq
+ZXZ3dzlwendmYXp4ZnY1dHh2dzVhcCIgdGltZXN0YW1wPSIxNzA5NjkyMzMxIj41PC9rZXk+PC9m
 b3JlaWduLWtleXM+PHJlZi10eXBlIG5hbWU9IkpvdXJuYWwgQXJ0aWNsZSI+MTc8L3JlZi10eXBl
 Pjxjb250cmlidXRvcnM+PGF1dGhvcnM+PGF1dGhvcj5NYXJjeSwgQS4gRS48L2F1dGhvcj48YXV0
 aG9yPkd1aWxsZXJtZSwgVC48L2F1dGhvcj48YXV0aG9yPlNoZXJyYXR0LCBFLjwvYXV0aG9yPjxh
@@ -4098,10 +4092,10 @@
 cy51Y2hpY2Fnby5lZHUvZG9pL2Ficy8xMC4xMDg2LzcxMTM5ODwvdXJsPjwvcmVsYXRlZC11cmxz
 PjwvdXJscz48ZWxlY3Ryb25pYy1yZXNvdXJjZS1udW0+aHR0cHM6Ly9kb2kub3JnLzEwLjEwODYv
 NzExMzk4PC9lbGVjdHJvbmljLXJlc291cmNlLW51bT48L3JlY29yZD48L0NpdGU+PENpdGU+PEF1
-dGhvcj5TbWlzc2VuPC9BdXRob3I+PFllYXI+MjAxODwvWWVhcj48UmVjTnVtPjI3PC9SZWNOdW0+
-PHJlY29yZD48cmVjLW51bWJlcj4yNzwvcmVjLW51bWJlcj48Zm9yZWlnbi1rZXlzPjxrZXkgYXBw
-PSJFTiIgZGItaWQ9Ing5OXZlZWQ1d3JwMDJyZWFkOWM1YXdyMHgydjl2dmFweDI5MCIgdGltZXN0
-YW1wPSIxNjk3MTc0OTY1Ij4yNzwva2V5PjwvZm9yZWlnbi1rZXlzPjxyZWYtdHlwZSBuYW1lPSJK
+dGhvcj5TbWlzc2VuPC9BdXRob3I+PFllYXI+MjAxODwvWWVhcj48UmVjTnVtPjI4PC9SZWNOdW0+
+PHJlY29yZD48cmVjLW51bWJlcj4yODwvcmVjLW51bWJlcj48Zm9yZWlnbi1rZXlzPjxrZXkgYXBw
+PSJFTiIgZGItaWQ9InA5dmZzZjJ2ajJ0dndqZXZ3dzlwendmYXp4ZnY1dHh2dzVhcCIgdGltZXN0
+YW1wPSIxNzA5NjkyMzMxIj4yODwva2V5PjwvZm9yZWlnbi1rZXlzPjxyZWYtdHlwZSBuYW1lPSJK
 b3VybmFsIEFydGljbGUiPjE3PC9yZWYtdHlwZT48Y29udHJpYnV0b3JzPjxhdXRob3JzPjxhdXRo
 b3I+U21pc3NlbiwgUC4gSi48L2F1dGhvcj48YXV0aG9yPlJvd2UsIEsuIEMuPC9hdXRob3I+PC9h
 dXRob3JzPjwvY29udHJpYnV0b3JzPjx0aXRsZXM+PHRpdGxlPlJlcGVhdGVkIGJpb21lIHRyYW5z
@@ -4144,11 +4138,6 @@
         <w:rPr>
           <w:highlight w:val="white"/>
         </w:rPr>
-      </w:r>
-      <w:r>
-        <w:rPr>
-          <w:highlight w:val="white"/>
-        </w:rPr>
         <w:fldChar w:fldCharType="separate"/>
       </w:r>
       <w:r>
@@ -4168,21 +4157,7 @@
         <w:rPr>
           <w:highlight w:val="white"/>
         </w:rPr>
-        <w:t xml:space="preserve">. Values were divided in half to give values in millions of years since last common ancestor. The pairwise Procrustes distances – </w:t>
-      </w:r>
-      <w:proofErr w:type="gramStart"/>
-      <w:r>
-        <w:rPr>
-          <w:highlight w:val="white"/>
-        </w:rPr>
-        <w:t>i.e.</w:t>
-      </w:r>
-      <w:proofErr w:type="gramEnd"/>
-      <w:r>
-        <w:rPr>
-          <w:highlight w:val="white"/>
-        </w:rPr>
-        <w:t xml:space="preserve"> morphological distances – were derived from the GPA of shapes. We then plotted every pairwise combination of the phylogenetic and morphological </w:t>
+        <w:t xml:space="preserve">. Values were divided in half to give values in millions of years since last common ancestor. The pairwise Procrustes distances – i.e. morphological distances – were derived from the GPA of shapes. We then plotted every pairwise combination of the phylogenetic and morphological </w:t>
       </w:r>
       <w:r>
         <w:rPr>
@@ -4218,8 +4193,8 @@
           <w:b/>
         </w:rPr>
       </w:pPr>
-      <w:bookmarkStart w:id="3" w:name="_heading=h.1t3h5sf"/>
-      <w:bookmarkEnd w:id="3"/>
+      <w:bookmarkStart w:id="4" w:name="_heading=h.1t3h5sf"/>
+      <w:bookmarkEnd w:id="4"/>
       <w:r>
         <w:br w:type="page"/>
       </w:r>
@@ -4238,8 +4213,8 @@
           <w:id w:val="937610385"/>
         </w:sdtPr>
         <w:sdtContent>
-          <w:bookmarkStart w:id="4" w:name="_heading=h.1t3h5sf1"/>
-          <w:bookmarkEnd w:id="4"/>
+          <w:bookmarkStart w:id="5" w:name="_heading=h.1t3h5sf1"/>
+          <w:bookmarkEnd w:id="5"/>
         </w:sdtContent>
       </w:sdt>
       <w:r>
@@ -4255,8 +4230,8 @@
         </w:numPr>
         <w:spacing w:line="480" w:lineRule="auto"/>
       </w:pPr>
-      <w:bookmarkStart w:id="5" w:name="_heading=h.4d34og8"/>
-      <w:bookmarkEnd w:id="5"/>
+      <w:bookmarkStart w:id="6" w:name="_heading=h.4d34og8"/>
+      <w:bookmarkEnd w:id="6"/>
       <w:r>
         <w:t>Principal component analyses</w:t>
       </w:r>
@@ -4557,15 +4532,7 @@
         <w:fldChar w:fldCharType="separate"/>
       </w:r>
       <w:r>
-        <w:t>(</w:t>
-      </w:r>
-      <w:proofErr w:type="spellStart"/>
-      <w:r>
-        <w:t>sensu</w:t>
-      </w:r>
-      <w:proofErr w:type="spellEnd"/>
-      <w:r>
-        <w:t xml:space="preserve">; </w:t>
+        <w:t xml:space="preserve">(sensu; </w:t>
       </w:r>
       <w:proofErr w:type="spellStart"/>
       <w:r>
@@ -4686,7 +4653,7 @@
           </wp:inline>
         </w:drawing>
       </w:r>
-      <w:bookmarkStart w:id="6" w:name="_heading=h.2s8eyo1"/>
+      <w:bookmarkStart w:id="7" w:name="_heading=h.2s8eyo1"/>
     </w:p>
     <w:p>
       <w:pPr>
@@ -4697,7 +4664,7 @@
           <w:id w:val="133243903"/>
         </w:sdtPr>
         <w:sdtContent>
-          <w:bookmarkEnd w:id="6"/>
+          <w:bookmarkEnd w:id="7"/>
         </w:sdtContent>
       </w:sdt>
       <w:r>
@@ -4884,8 +4851,8 @@
         <w:spacing w:line="480" w:lineRule="auto"/>
         <w:ind w:firstLine="720"/>
       </w:pPr>
-      <w:bookmarkStart w:id="7" w:name="_heading=h.17dp8vu"/>
-      <w:bookmarkEnd w:id="7"/>
+      <w:bookmarkStart w:id="8" w:name="_heading=h.17dp8vu"/>
+      <w:bookmarkEnd w:id="8"/>
       <w:r>
         <w:lastRenderedPageBreak/>
         <w:t>Landmark heatmaps</w:t>
@@ -4965,8 +4932,8 @@
           <w:iCs/>
         </w:rPr>
       </w:pPr>
-      <w:bookmarkStart w:id="8" w:name="_heading=h.3rdcrjn"/>
-      <w:bookmarkEnd w:id="8"/>
+      <w:bookmarkStart w:id="9" w:name="_heading=h.3rdcrjn"/>
+      <w:bookmarkEnd w:id="9"/>
       <w:r>
         <w:rPr>
           <w:b/>
@@ -5087,15 +5054,7 @@
       </w:r>
       <w:r>
         <w:lastRenderedPageBreak/>
-        <w:t xml:space="preserve">heatmaps with all species highlighted shape patterns resembling the allometric variation seen in the full shape PC1 even though this pattern is not allometric, </w:t>
-      </w:r>
-      <w:proofErr w:type="gramStart"/>
-      <w:r>
-        <w:t>i.e.</w:t>
-      </w:r>
-      <w:proofErr w:type="gramEnd"/>
-      <w:r>
-        <w:t xml:space="preserve"> not correlated with body size (correlation = 0.11). For example, the </w:t>
+        <w:t xml:space="preserve">heatmaps with all species highlighted shape patterns resembling the allometric variation seen in the full shape PC1 even though this pattern is not allometric, i.e. not correlated with body size (correlation = 0.11). For example, the </w:t>
       </w:r>
       <w:proofErr w:type="spellStart"/>
       <w:r>
@@ -5125,12 +5084,12 @@
       <w:pPr>
         <w:spacing w:after="200" w:line="480" w:lineRule="auto"/>
       </w:pPr>
-      <w:bookmarkStart w:id="9" w:name="_heading=h.26in1rg"/>
-      <w:bookmarkStart w:id="10" w:name="_heading=h.uq2hteszg0yo"/>
-      <w:bookmarkStart w:id="11" w:name="_heading=h.y6pg7i4p7m5p"/>
-      <w:bookmarkEnd w:id="9"/>
+      <w:bookmarkStart w:id="10" w:name="_heading=h.26in1rg"/>
+      <w:bookmarkStart w:id="11" w:name="_heading=h.uq2hteszg0yo"/>
+      <w:bookmarkStart w:id="12" w:name="_heading=h.y6pg7i4p7m5p"/>
       <w:bookmarkEnd w:id="10"/>
       <w:bookmarkEnd w:id="11"/>
+      <w:bookmarkEnd w:id="12"/>
     </w:p>
     <w:p>
       <w:pPr>
@@ -5142,8 +5101,8 @@
         <w:spacing w:line="480" w:lineRule="auto"/>
         <w:ind w:firstLine="720"/>
       </w:pPr>
-      <w:bookmarkStart w:id="12" w:name="_heading=h.lnxbz9"/>
-      <w:bookmarkEnd w:id="12"/>
+      <w:bookmarkStart w:id="13" w:name="_heading=h.lnxbz9"/>
+      <w:bookmarkEnd w:id="13"/>
       <w:r>
         <w:t>Modularity and integration</w:t>
       </w:r>
@@ -5153,11 +5112,33 @@
         <w:spacing w:line="480" w:lineRule="auto"/>
       </w:pPr>
       <w:r>
-        <w:t xml:space="preserve">As expected, the full dataset had higher levels of integration (high PLS correlation coefficient) and lower modularity (CR coefficient closer to 1) than the shape residual dataset (Fig. 3). This confirms that size variation relates to an integrated response of modules across the whole cranium. As we also predicted, size-independent patterns of shape evolution exist in parallel with the size variation, with greater independence of the cranial modules suggested by the lower r-PLS and CR coefficients of the shape residual dataset. However, our Mantel tests of module PC score matrices did not confirm our expectation that the rostrum and vault module PCAs had higher correlations with each other than with others: rostrum and vault correlations in the full shape dataset had smaller r statistics (r=0.76) than that between the rostrum and the adjacent orbital region (0.81). The r statistics for the full shape dataset were all above 0.51 (Table 1, upper triangle), indicating medium-to-strong positive shape variation relationships between all modules. The molar module consistently had the lowest r statistics (r = 0.51-0.63) indicating that </w:t>
+        <w:t xml:space="preserve">As expected, the full dataset had higher levels of integration (high PLS correlation coefficient) and lower modularity (CR coefficient closer to 1) than the shape residual dataset (Fig. 3). </w:t>
+      </w:r>
+      <w:bookmarkStart w:id="14" w:name="_Hlk160633768"/>
+      <w:r>
+        <w:t xml:space="preserve">This </w:t>
+      </w:r>
+      <w:r>
+        <w:t>reflects the fact that allometric variation contains those patterns of integration that related to co-variation of all landmarks with size.</w:t>
+      </w:r>
+      <w:r>
+        <w:t xml:space="preserve"> </w:t>
+      </w:r>
+      <w:bookmarkEnd w:id="14"/>
+      <w:r>
+        <w:t xml:space="preserve">As we also predicted, size-independent patterns of shape evolution exist in parallel with the size variation, with greater independence of the cranial modules suggested by the lower r-PLS and CR coefficients of the shape residual dataset. </w:t>
+      </w:r>
+      <w:bookmarkStart w:id="15" w:name="_Hlk160634476"/>
+      <w:r>
+        <w:t xml:space="preserve">However, our Mantel tests of module PC score matrices did not confirm our expectation that the rostrum and vault module PCAs had higher correlations with each other than with others: rostrum and vault correlations in the full shape dataset had smaller r statistics (r=0.76) than that between the rostrum and the adjacent orbital region (0.81). </w:t>
+      </w:r>
+      <w:bookmarkEnd w:id="15"/>
+      <w:r>
+        <w:t xml:space="preserve">The r statistics for the full shape dataset were all above 0.51 (Table 1, upper triangle), indicating medium-to-strong positive shape variation relationships between all modules. The molar module consistently had the lowest r </w:t>
       </w:r>
       <w:r>
         <w:lastRenderedPageBreak/>
-        <w:t>it is the most independent from the other modules. However, this could also be because this module has the fewest landmarks (n = 19). Results from the residual shape dataset gave similar ratios of r statistics between modules, indicating that pairwise patterns of integration between modules do not change when allometry is removed. As expected, the absolute values decreased relative to the full shape dataset (Table 1, lower triangle), which reflects an overall decrease in shape variation when one of the major variation determinants – allometry – is removed. However, intriguingly, the correlation between residual PCAs of the vault and the rostrum is substantially higher (0.7) compared to all the other correlations (0.37 – 0.65).</w:t>
+        <w:t>statistics (r = 0.51-0.63) indicating that it is the most independent from the other modules. However, this could also be because this module has the fewest landmarks (n = 19). Results from the residual shape dataset gave similar ratios of r statistics between modules, indicating that pairwise patterns of integration between modules do not change when allometry is removed. As expected, the absolute values decreased relative to the full shape dataset (Table 1, lower triangle), which reflects an overall decrease in shape variation when one of the major variation determinants – allometry – is removed. However, intriguingly, the correlation between residual PCAs of the vault and the rostrum is substantially higher (0.7) compared to all the other correlations (0.37 – 0.65).</w:t>
       </w:r>
     </w:p>
     <w:p>
@@ -5220,8 +5201,8 @@
       <w:pPr>
         <w:spacing w:after="200"/>
       </w:pPr>
-      <w:bookmarkStart w:id="13" w:name="_heading=h.35nkun2"/>
-      <w:bookmarkEnd w:id="13"/>
+      <w:bookmarkStart w:id="16" w:name="_heading=h.35nkun2"/>
+      <w:bookmarkEnd w:id="16"/>
       <w:r>
         <w:rPr>
           <w:b/>
@@ -5281,10 +5262,12 @@
         <w:t xml:space="preserve"> (</w:t>
       </w:r>
       <w:proofErr w:type="spellStart"/>
+      <w:proofErr w:type="gramStart"/>
       <w:r>
         <w:t>b,d</w:t>
       </w:r>
       <w:proofErr w:type="spellEnd"/>
+      <w:proofErr w:type="gramEnd"/>
       <w:r>
         <w:t>)</w:t>
       </w:r>
@@ -5341,8 +5324,8 @@
           <w:bCs/>
         </w:rPr>
       </w:pPr>
-      <w:bookmarkStart w:id="14" w:name="_heading=h.1ksv4uv"/>
-      <w:bookmarkEnd w:id="14"/>
+      <w:bookmarkStart w:id="17" w:name="_heading=h.1ksv4uv"/>
+      <w:bookmarkEnd w:id="17"/>
       <w:r>
         <w:rPr>
           <w:b/>
@@ -6495,8 +6478,8 @@
         </w:numPr>
         <w:spacing w:line="480" w:lineRule="auto"/>
       </w:pPr>
-      <w:bookmarkStart w:id="15" w:name="_heading=h.44sinio"/>
-      <w:bookmarkEnd w:id="15"/>
+      <w:bookmarkStart w:id="18" w:name="_heading=h.44sinio"/>
+      <w:bookmarkEnd w:id="18"/>
       <w:proofErr w:type="spellStart"/>
       <w:r>
         <w:t>Phylo</w:t>
@@ -6525,7 +6508,7 @@
         <w:fldChar w:fldCharType="begin"/>
       </w:r>
       <w:r>
-        <w:instrText xml:space="preserve"> ADDIN EN.CITE &lt;EndNote&gt;&lt;Cite&gt;&lt;Author&gt;Voje&lt;/Author&gt;&lt;Year&gt;2014&lt;/Year&gt;&lt;RecNum&gt;37&lt;/RecNum&gt;&lt;DisplayText&gt;(Voje, Hansen, Egset, Bolstad, &amp;amp; Pélabon, 2014)&lt;/DisplayText&gt;&lt;record&gt;&lt;rec-number&gt;37&lt;/rec-number&gt;&lt;foreign-keys&gt;&lt;key app="EN" db-id="x99veed5wrp02read9c5awr0x2v9vvapx290" timestamp="1697174966"&gt;37&lt;/key&gt;&lt;/foreign-keys&gt;&lt;ref-type name="Journal Article"&gt;17&lt;/ref-type&gt;&lt;contributors&gt;&lt;authors&gt;&lt;author&gt;Voje, K. L.&lt;/author&gt;&lt;author&gt;Hansen, T. F.&lt;/author&gt;&lt;author&gt;Egset, C. K.&lt;/author&gt;&lt;author&gt;Bolstad, G. H.&lt;/author&gt;&lt;author&gt;Pélabon, C.&lt;/author&gt;&lt;/authors&gt;&lt;/contributors&gt;&lt;auth-address&gt;Department of Biosciences, Centre for Ecological and Evolutionary Synthesis, University of Oslo, Oslo, Norway. k.l.voje@ibv.uio.no.&lt;/auth-address&gt;&lt;titles&gt;&lt;title&gt;Allometric constraints and the evolution of allometry&lt;/title&gt;&lt;secondary-title&gt;Evolution&lt;/secondary-title&gt;&lt;/titles&gt;&lt;periodical&gt;&lt;full-title&gt;Evolution&lt;/full-title&gt;&lt;/periodical&gt;&lt;pages&gt;866-85&lt;/pages&gt;&lt;volume&gt;68&lt;/volume&gt;&lt;number&gt;3&lt;/number&gt;&lt;edition&gt;2013/11/14&lt;/edition&gt;&lt;keywords&gt;&lt;keyword&gt;Animals&lt;/keyword&gt;&lt;keyword&gt;Body Constitution/genetics&lt;/keyword&gt;&lt;keyword&gt;*Evolution, Molecular&lt;/keyword&gt;&lt;keyword&gt;*Models, Genetic&lt;/keyword&gt;&lt;keyword&gt;Adaptation&lt;/keyword&gt;&lt;keyword&gt;evolutionary constraint&lt;/keyword&gt;&lt;keyword&gt;macroevolution&lt;/keyword&gt;&lt;keyword&gt;microevolution&lt;/keyword&gt;&lt;keyword&gt;ontogenetic allometry&lt;/keyword&gt;&lt;keyword&gt;static allometry&lt;/keyword&gt;&lt;/keywords&gt;&lt;dates&gt;&lt;year&gt;2014&lt;/year&gt;&lt;pub-dates&gt;&lt;date&gt;Mar&lt;/date&gt;&lt;/pub-dates&gt;&lt;/dates&gt;&lt;isbn&gt;0014-3820&lt;/isbn&gt;&lt;accession-num&gt;24219593&lt;/accession-num&gt;&lt;urls&gt;&lt;/urls&gt;&lt;electronic-resource-num&gt;https://doi.org/10.1111/evo.12312&lt;/electronic-resource-num&gt;&lt;remote-database-provider&gt;NLM&lt;/remote-database-provider&gt;&lt;language&gt;eng&lt;/language&gt;&lt;/record&gt;&lt;/Cite&gt;&lt;/EndNote&gt;</w:instrText>
+        <w:instrText xml:space="preserve"> ADDIN EN.CITE &lt;EndNote&gt;&lt;Cite&gt;&lt;Author&gt;Voje&lt;/Author&gt;&lt;Year&gt;2014&lt;/Year&gt;&lt;RecNum&gt;37&lt;/RecNum&gt;&lt;DisplayText&gt;(Voje, Hansen, Egset, Bolstad, &amp;amp; Pélabon, 2014)&lt;/DisplayText&gt;&lt;record&gt;&lt;rec-number&gt;37&lt;/rec-number&gt;&lt;foreign-keys&gt;&lt;key app="EN" db-id="p9vfsf2vj2tvwjevww9pzwfazxfv5txvw5ap" timestamp="1709692331"&gt;37&lt;/key&gt;&lt;/foreign-keys&gt;&lt;ref-type name="Journal Article"&gt;17&lt;/ref-type&gt;&lt;contributors&gt;&lt;authors&gt;&lt;author&gt;Voje, K. L.&lt;/author&gt;&lt;author&gt;Hansen, T. F.&lt;/author&gt;&lt;author&gt;Egset, C. K.&lt;/author&gt;&lt;author&gt;Bolstad, G. H.&lt;/author&gt;&lt;author&gt;Pélabon, C.&lt;/author&gt;&lt;/authors&gt;&lt;/contributors&gt;&lt;auth-address&gt;Department of Biosciences, Centre for Ecological and Evolutionary Synthesis, University of Oslo, Oslo, Norway. k.l.voje@ibv.uio.no.&lt;/auth-address&gt;&lt;titles&gt;&lt;title&gt;Allometric constraints and the evolution of allometry&lt;/title&gt;&lt;secondary-title&gt;Evolution&lt;/secondary-title&gt;&lt;/titles&gt;&lt;periodical&gt;&lt;full-title&gt;Evolution&lt;/full-title&gt;&lt;/periodical&gt;&lt;pages&gt;866-85&lt;/pages&gt;&lt;volume&gt;68&lt;/volume&gt;&lt;number&gt;3&lt;/number&gt;&lt;edition&gt;2013/11/14&lt;/edition&gt;&lt;keywords&gt;&lt;keyword&gt;Animals&lt;/keyword&gt;&lt;keyword&gt;Body Constitution/genetics&lt;/keyword&gt;&lt;keyword&gt;*Evolution, Molecular&lt;/keyword&gt;&lt;keyword&gt;*Models, Genetic&lt;/keyword&gt;&lt;keyword&gt;Adaptation&lt;/keyword&gt;&lt;keyword&gt;evolutionary constraint&lt;/keyword&gt;&lt;keyword&gt;macroevolution&lt;/keyword&gt;&lt;keyword&gt;microevolution&lt;/keyword&gt;&lt;keyword&gt;ontogenetic allometry&lt;/keyword&gt;&lt;keyword&gt;static allometry&lt;/keyword&gt;&lt;/keywords&gt;&lt;dates&gt;&lt;year&gt;2014&lt;/year&gt;&lt;pub-dates&gt;&lt;date&gt;Mar&lt;/date&gt;&lt;/pub-dates&gt;&lt;/dates&gt;&lt;isbn&gt;0014-3820&lt;/isbn&gt;&lt;accession-num&gt;24219593&lt;/accession-num&gt;&lt;urls&gt;&lt;/urls&gt;&lt;electronic-resource-num&gt;https://doi.org/10.1111/evo.12312&lt;/electronic-resource-num&gt;&lt;remote-database-provider&gt;NLM&lt;/remote-database-provider&gt;&lt;language&gt;eng&lt;/language&gt;&lt;/record&gt;&lt;/Cite&gt;&lt;/EndNote&gt;</w:instrText>
       </w:r>
       <w:r>
         <w:fldChar w:fldCharType="separate"/>
@@ -6540,15 +6523,15 @@
         <w:fldChar w:fldCharType="end"/>
       </w:r>
       <w:r>
-        <w:t>. As expected, all of the points closest to the origin (</w:t>
+        <w:t xml:space="preserve">. As expected, </w:t>
       </w:r>
       <w:proofErr w:type="gramStart"/>
       <w:r>
-        <w:t>i.e.</w:t>
+        <w:t>all of</w:t>
       </w:r>
       <w:proofErr w:type="gramEnd"/>
       <w:r>
-        <w:t xml:space="preserve"> low phylogenetic </w:t>
+        <w:t xml:space="preserve"> the points closest to the origin (i.e. low phylogenetic </w:t>
       </w:r>
       <w:r>
         <w:rPr>
@@ -6775,8 +6758,8 @@
       <w:pPr>
         <w:spacing w:after="200"/>
       </w:pPr>
-      <w:bookmarkStart w:id="16" w:name="_heading=h.2jxsxqh"/>
-      <w:bookmarkEnd w:id="16"/>
+      <w:bookmarkStart w:id="19" w:name="_heading=h.2jxsxqh"/>
+      <w:bookmarkEnd w:id="19"/>
       <w:r>
         <w:rPr>
           <w:b/>
@@ -6800,8 +6783,8 @@
         </w:rPr>
         <w:t>-morphological distance plots.</w:t>
       </w:r>
-      <w:bookmarkStart w:id="17" w:name="_heading=h.z337ya"/>
-      <w:bookmarkEnd w:id="17"/>
+      <w:bookmarkStart w:id="20" w:name="_heading=h.z337ya"/>
+      <w:bookmarkEnd w:id="20"/>
       <w:r>
         <w:t xml:space="preserve"> Each point is a pairwise comparison with border and center colors corresponding to the two species’ genera. The x-axis is shared but the y-axes of morphological distances are not equivalent as they rely on different shape datasets: </w:t>
       </w:r>
@@ -6873,7 +6856,7 @@
         <w:fldChar w:fldCharType="begin"/>
       </w:r>
       <w:r>
-        <w:instrText xml:space="preserve"> ADDIN EN.CITE &lt;EndNote&gt;&lt;Cite&gt;&lt;Author&gt;Smaers&lt;/Author&gt;&lt;Year&gt;2021&lt;/Year&gt;&lt;RecNum&gt;40&lt;/RecNum&gt;&lt;DisplayText&gt;(Smaers et al., 2021)&lt;/DisplayText&gt;&lt;record&gt;&lt;rec-number&gt;40&lt;/rec-number&gt;&lt;foreign-keys&gt;&lt;key app="EN" db-id="x99veed5wrp02read9c5awr0x2v9vvapx290" timestamp="1697174966"&gt;40&lt;/key&gt;&lt;/foreign-keys&gt;&lt;ref-type name="Journal Article"&gt;17&lt;/ref-type&gt;&lt;contributors&gt;&lt;authors&gt;&lt;author&gt;Smaers, J. B.&lt;/author&gt;&lt;author&gt;Rothman, R. S.&lt;/author&gt;&lt;author&gt;Hudson, D. R.&lt;/author&gt;&lt;author&gt;Balanoff, A. M.&lt;/author&gt;&lt;author&gt;Beatty, B.&lt;/author&gt;&lt;author&gt;Dechmann, D. K. N.&lt;/author&gt;&lt;author&gt;de Vries, D.&lt;/author&gt;&lt;author&gt;Dunn, J. C.&lt;/author&gt;&lt;author&gt;Fleagle, J. G.&lt;/author&gt;&lt;author&gt;Gilbert, C. C.&lt;/author&gt;&lt;author&gt;Goswami, A.&lt;/author&gt;&lt;author&gt;Iwaniuk, A. N.&lt;/author&gt;&lt;author&gt;Jungers, W. L.&lt;/author&gt;&lt;author&gt;Kerney, M.&lt;/author&gt;&lt;author&gt;Ksepka, D. T.&lt;/author&gt;&lt;author&gt;Manger, P. R.&lt;/author&gt;&lt;author&gt;Mongle, C. S.&lt;/author&gt;&lt;author&gt;Rohlf, F. J.&lt;/author&gt;&lt;author&gt;Smith, N. A.&lt;/author&gt;&lt;author&gt;Soligo, C.&lt;/author&gt;&lt;author&gt;Weisbecker, V.&lt;/author&gt;&lt;author&gt;Safi, K.&lt;/author&gt;&lt;/authors&gt;&lt;/contributors&gt;&lt;titles&gt;&lt;title&gt;The evolution of mammalian brain size&lt;/title&gt;&lt;secondary-title&gt;Science Advances&lt;/secondary-title&gt;&lt;/titles&gt;&lt;periodical&gt;&lt;full-title&gt;Science Advances&lt;/full-title&gt;&lt;/periodical&gt;&lt;pages&gt;eabe2101&lt;/pages&gt;&lt;volume&gt;7&lt;/volume&gt;&lt;number&gt;18&lt;/number&gt;&lt;dates&gt;&lt;year&gt;2021&lt;/year&gt;&lt;/dates&gt;&lt;urls&gt;&lt;related-urls&gt;&lt;url&gt;https://www.science.org/doi/abs/10.1126/sciadv.abe2101&lt;/url&gt;&lt;/related-urls&gt;&lt;/urls&gt;&lt;electronic-resource-num&gt;https://doi.org/10.1126/sciadv.abe2101&lt;/electronic-resource-num&gt;&lt;/record&gt;&lt;/Cite&gt;&lt;/EndNote&gt;</w:instrText>
+        <w:instrText xml:space="preserve"> ADDIN EN.CITE &lt;EndNote&gt;&lt;Cite&gt;&lt;Author&gt;Smaers&lt;/Author&gt;&lt;Year&gt;2021&lt;/Year&gt;&lt;RecNum&gt;38&lt;/RecNum&gt;&lt;DisplayText&gt;(Smaers et al., 2021)&lt;/DisplayText&gt;&lt;record&gt;&lt;rec-number&gt;38&lt;/rec-number&gt;&lt;foreign-keys&gt;&lt;key app="EN" db-id="p9vfsf2vj2tvwjevww9pzwfazxfv5txvw5ap" timestamp="1709692331"&gt;38&lt;/key&gt;&lt;/foreign-keys&gt;&lt;ref-type name="Journal Article"&gt;17&lt;/ref-type&gt;&lt;contributors&gt;&lt;authors&gt;&lt;author&gt;Smaers, J. B.&lt;/author&gt;&lt;author&gt;Rothman, R. S.&lt;/author&gt;&lt;author&gt;Hudson, D. R.&lt;/author&gt;&lt;author&gt;Balanoff, A. M.&lt;/author&gt;&lt;author&gt;Beatty, B.&lt;/author&gt;&lt;author&gt;Dechmann, D. K. N.&lt;/author&gt;&lt;author&gt;de Vries, D.&lt;/author&gt;&lt;author&gt;Dunn, J. C.&lt;/author&gt;&lt;author&gt;Fleagle, J. G.&lt;/author&gt;&lt;author&gt;Gilbert, C. C.&lt;/author&gt;&lt;author&gt;Goswami, A.&lt;/author&gt;&lt;author&gt;Iwaniuk, A. N.&lt;/author&gt;&lt;author&gt;Jungers, W. L.&lt;/author&gt;&lt;author&gt;Kerney, M.&lt;/author&gt;&lt;author&gt;Ksepka, D. T.&lt;/author&gt;&lt;author&gt;Manger, P. R.&lt;/author&gt;&lt;author&gt;Mongle, C. S.&lt;/author&gt;&lt;author&gt;Rohlf, F. J.&lt;/author&gt;&lt;author&gt;Smith, N. A.&lt;/author&gt;&lt;author&gt;Soligo, C.&lt;/author&gt;&lt;author&gt;Weisbecker, V.&lt;/author&gt;&lt;author&gt;Safi, K.&lt;/author&gt;&lt;/authors&gt;&lt;/contributors&gt;&lt;titles&gt;&lt;title&gt;The evolution of mammalian brain size&lt;/title&gt;&lt;secondary-title&gt;Science Advances&lt;/secondary-title&gt;&lt;/titles&gt;&lt;periodical&gt;&lt;full-title&gt;Science Advances&lt;/full-title&gt;&lt;/periodical&gt;&lt;pages&gt;eabe2101&lt;/pages&gt;&lt;volume&gt;7&lt;/volume&gt;&lt;number&gt;18&lt;/number&gt;&lt;dates&gt;&lt;year&gt;2021&lt;/year&gt;&lt;/dates&gt;&lt;urls&gt;&lt;related-urls&gt;&lt;url&gt;https://www.science.org/doi/abs/10.1126/sciadv.abe2101&lt;/url&gt;&lt;/related-urls&gt;&lt;/urls&gt;&lt;electronic-resource-num&gt;https://doi.org/10.1126/sciadv.abe2101&lt;/electronic-resource-num&gt;&lt;/record&gt;&lt;/Cite&gt;&lt;/EndNote&gt;</w:instrText>
       </w:r>
       <w:r>
         <w:fldChar w:fldCharType="separate"/>
@@ -6894,7 +6877,7 @@
         <w:fldChar w:fldCharType="begin"/>
       </w:r>
       <w:r>
-        <w:instrText xml:space="preserve"> ADDIN EN.CITE &lt;EndNote&gt;&lt;Cite&gt;&lt;Author&gt;Weisbecker&lt;/Author&gt;&lt;Year&gt;2021&lt;/Year&gt;&lt;RecNum&gt;41&lt;/RecNum&gt;&lt;DisplayText&gt;(Weisbecker et al., 2021)&lt;/DisplayText&gt;&lt;record&gt;&lt;rec-number&gt;41&lt;/rec-number&gt;&lt;foreign-keys&gt;&lt;key app="EN" db-id="x99veed5wrp02read9c5awr0x2v9vvapx290" timestamp="1697174966"&gt;41&lt;/key&gt;&lt;/foreign-keys&gt;&lt;ref-type name="Journal Article"&gt;17&lt;/ref-type&gt;&lt;contributors&gt;&lt;authors&gt;&lt;author&gt;Weisbecker, V.&lt;/author&gt;&lt;author&gt;Rowe, T.&lt;/author&gt;&lt;author&gt;Wroe, S.&lt;/author&gt;&lt;author&gt;Macrini, T. E.&lt;/author&gt;&lt;author&gt;Garland, K. L. S.&lt;/author&gt;&lt;author&gt;Travouillon, K. J.&lt;/author&gt;&lt;author&gt;Black, K.&lt;/author&gt;&lt;author&gt;Archer, M.&lt;/author&gt;&lt;author&gt;Hand, S. J.&lt;/author&gt;&lt;author&gt;Berlin, J. C.&lt;/author&gt;&lt;author&gt;Beck, R. M.D.&lt;/author&gt;&lt;author&gt;Ladevèze, S.&lt;/author&gt;&lt;author&gt;Sharp, A. C.&lt;/author&gt;&lt;author&gt;Mardon, K.&lt;/author&gt;&lt;author&gt;Sherratt, E.&lt;/author&gt;&lt;/authors&gt;&lt;/contributors&gt;&lt;titles&gt;&lt;title&gt;Global elongation and high shape flexibility as an evolutionary hypothesis of accommodating mammalian brains into skulls&lt;/title&gt;&lt;secondary-title&gt;Evolution&lt;/secondary-title&gt;&lt;/titles&gt;&lt;periodical&gt;&lt;full-title&gt;Evolution&lt;/full-title&gt;&lt;/periodical&gt;&lt;pages&gt;625-640&lt;/pages&gt;&lt;volume&gt;75&lt;/volume&gt;&lt;number&gt;3&lt;/number&gt;&lt;dates&gt;&lt;year&gt;2021&lt;/year&gt;&lt;/dates&gt;&lt;isbn&gt;0014-3820&lt;/isbn&gt;&lt;urls&gt;&lt;related-urls&gt;&lt;url&gt;https://onlinelibrary.wiley.com/doi/abs/10.1111/evo.14163&lt;/url&gt;&lt;/related-urls&gt;&lt;/urls&gt;&lt;electronic-resource-num&gt;https://doi.org/10.1111/evo.14163&lt;/electronic-resource-num&gt;&lt;/record&gt;&lt;/Cite&gt;&lt;/EndNote&gt;</w:instrText>
+        <w:instrText xml:space="preserve"> ADDIN EN.CITE &lt;EndNote&gt;&lt;Cite&gt;&lt;Author&gt;Weisbecker&lt;/Author&gt;&lt;Year&gt;2021&lt;/Year&gt;&lt;RecNum&gt;39&lt;/RecNum&gt;&lt;DisplayText&gt;(Weisbecker et al., 2021)&lt;/DisplayText&gt;&lt;record&gt;&lt;rec-number&gt;39&lt;/rec-number&gt;&lt;foreign-keys&gt;&lt;key app="EN" db-id="p9vfsf2vj2tvwjevww9pzwfazxfv5txvw5ap" timestamp="1709692331"&gt;39&lt;/key&gt;&lt;/foreign-keys&gt;&lt;ref-type name="Journal Article"&gt;17&lt;/ref-type&gt;&lt;contributors&gt;&lt;authors&gt;&lt;author&gt;Weisbecker, V.&lt;/author&gt;&lt;author&gt;Rowe, T.&lt;/author&gt;&lt;author&gt;Wroe, S.&lt;/author&gt;&lt;author&gt;Macrini, T. E.&lt;/author&gt;&lt;author&gt;Garland, K. L. S.&lt;/author&gt;&lt;author&gt;Travouillon, K. J.&lt;/author&gt;&lt;author&gt;Black, K.&lt;/author&gt;&lt;author&gt;Archer, M.&lt;/author&gt;&lt;author&gt;Hand, S. J.&lt;/author&gt;&lt;author&gt;Berlin, J. C.&lt;/author&gt;&lt;author&gt;Beck, R. M.D.&lt;/author&gt;&lt;author&gt;Ladevèze, S.&lt;/author&gt;&lt;author&gt;Sharp, A. C.&lt;/author&gt;&lt;author&gt;Mardon, K.&lt;/author&gt;&lt;author&gt;Sherratt, E.&lt;/author&gt;&lt;/authors&gt;&lt;/contributors&gt;&lt;titles&gt;&lt;title&gt;Global elongation and high shape flexibility as an evolutionary hypothesis of accommodating mammalian brains into skulls&lt;/title&gt;&lt;secondary-title&gt;Evolution&lt;/secondary-title&gt;&lt;/titles&gt;&lt;periodical&gt;&lt;full-title&gt;Evolution&lt;/full-title&gt;&lt;/periodical&gt;&lt;pages&gt;625-640&lt;/pages&gt;&lt;volume&gt;75&lt;/volume&gt;&lt;number&gt;3&lt;/number&gt;&lt;dates&gt;&lt;year&gt;2021&lt;/year&gt;&lt;/dates&gt;&lt;isbn&gt;0014-3820&lt;/isbn&gt;&lt;urls&gt;&lt;related-urls&gt;&lt;url&gt;https://onlinelibrary.wiley.com/doi/abs/10.1111/evo.14163&lt;/url&gt;&lt;/related-urls&gt;&lt;/urls&gt;&lt;electronic-resource-num&gt;https://doi.org/10.1111/evo.14163&lt;/electronic-resource-num&gt;&lt;/record&gt;&lt;/Cite&gt;&lt;/EndNote&gt;</w:instrText>
       </w:r>
       <w:r>
         <w:fldChar w:fldCharType="separate"/>
@@ -6927,97 +6910,99 @@
       <w:r>
         <w:fldChar w:fldCharType="begin">
           <w:fldData xml:space="preserve">PEVuZE5vdGU+PENpdGU+PEF1dGhvcj5NYXJyb2lnPC9BdXRob3I+PFllYXI+MjAwNTwvWWVhcj48
-UmVjTnVtPjQyPC9SZWNOdW0+PERpc3BsYXlUZXh0PihNYXJyb2lnICZhbXA7IENoZXZlcnVkLCAy
+UmVjTnVtPjQwPC9SZWNOdW0+PERpc3BsYXlUZXh0PihNYXJyb2lnICZhbXA7IENoZXZlcnVkLCAy
 MDA1OyBNaXRjaGVsbCwgU2hlcnJhdHQsIExlZG9nYXIsICZhbXA7IFdyb2UsIDIwMTg7IE1pdGNo
-ZWxsIGV0IGFsLiwgaW4gUHJlc3M7IFNpbmdsZXRvbiwgMjAwNTsgV2Vpc2JlY2tlciBldCBhbC4s
-IDIwMTkpPC9EaXNwbGF5VGV4dD48cmVjb3JkPjxyZWMtbnVtYmVyPjQyPC9yZWMtbnVtYmVyPjxm
-b3JlaWduLWtleXM+PGtleSBhcHA9IkVOIiBkYi1pZD0ieDk5dmVlZDV3cnAwMnJlYWQ5YzVhd3Iw
-eDJ2OXZ2YXB4MjkwIiB0aW1lc3RhbXA9IjE2OTcxNzQ5NjYiPjQyPC9rZXk+PC9mb3JlaWduLWtl
-eXM+PHJlZi10eXBlIG5hbWU9IkpvdXJuYWwgQXJ0aWNsZSI+MTc8L3JlZi10eXBlPjxjb250cmli
-dXRvcnM+PGF1dGhvcnM+PGF1dGhvcj5NYXJyb2lnLCBHLjwvYXV0aG9yPjxhdXRob3I+Q2hldmVy
-dWQsIEouIE0uPC9hdXRob3I+PC9hdXRob3JzPjwvY29udHJpYnV0b3JzPjx0aXRsZXM+PHRpdGxl
-PlNpemUgYXMgYSBsaW5lIG9mIGxlYXN0IGV2b2x1dGlvbmFyeSByZXNpc3RhbmNlOiBkaWV0IGFu
-ZCBhZGFwdGl2ZSBtb3JwaG9sb2dpY2FsIHJhZGlhdGlvbiBpbiBuZXcgd29ybGQgbW9ua2V5czwv
-dGl0bGU+PHNlY29uZGFyeS10aXRsZT5Fdm9sdXRpb248L3NlY29uZGFyeS10aXRsZT48L3RpdGxl
-cz48cGVyaW9kaWNhbD48ZnVsbC10aXRsZT5Fdm9sdXRpb248L2Z1bGwtdGl0bGU+PC9wZXJpb2Rp
-Y2FsPjxwYWdlcz4xMTI4LTExNDI8L3BhZ2VzPjx2b2x1bWU+NTk8L3ZvbHVtZT48bnVtYmVyPjU8
-L251bWJlcj48ZGF0ZXM+PHllYXI+MjAwNTwveWVhcj48L2RhdGVzPjxpc2JuPjAwMTQtMzgyMDwv
-aXNibj48dXJscz48cmVsYXRlZC11cmxzPjx1cmw+aHR0cHM6Ly9vbmxpbmVsaWJyYXJ5LndpbGV5
-LmNvbS9kb2kvYWJzLzEwLjExMTEvai4wMDE0LTM4MjAuMjAwNS50YjAxMDQ5Lng8L3VybD48L3Jl
-bGF0ZWQtdXJscz48L3VybHM+PGVsZWN0cm9uaWMtcmVzb3VyY2UtbnVtPmh0dHBzOi8vZG9pLm9y
-Zy8xMC4xMTExL2ouMDAxNC0zODIwLjIwMDUudGIwMTA0OS54PC9lbGVjdHJvbmljLXJlc291cmNl
-LW51bT48L3JlY29yZD48L0NpdGU+PENpdGU+PEF1dGhvcj5NaXRjaGVsbDwvQXV0aG9yPjxZZWFy
-PjIwMTg8L1llYXI+PFJlY051bT4zODwvUmVjTnVtPjxyZWNvcmQ+PHJlYy1udW1iZXI+Mzg8L3Jl
-Yy1udW1iZXI+PGZvcmVpZ24ta2V5cz48a2V5IGFwcD0iRU4iIGRiLWlkPSJ4OTl2ZWVkNXdycDAy
-cmVhZDljNWF3cjB4MnY5dnZhcHgyOTAiIHRpbWVzdGFtcD0iMTY5NzE3NDk2NiI+Mzg8L2tleT48
-L2ZvcmVpZ24ta2V5cz48cmVmLXR5cGUgbmFtZT0iSm91cm5hbCBBcnRpY2xlIj4xNzwvcmVmLXR5
-cGU+PGNvbnRyaWJ1dG9ycz48YXV0aG9ycz48YXV0aG9yPk1pdGNoZWxsLCBELiBSLjwvYXV0aG9y
-PjxhdXRob3I+U2hlcnJhdHQsIEUuPC9hdXRob3I+PGF1dGhvcj5MZWRvZ2FyLCBKLiBBLjwvYXV0
-aG9yPjxhdXRob3I+V3JvZSwgUy48L2F1dGhvcj48L2F1dGhvcnM+PC9jb250cmlidXRvcnM+PHRp
-dGxlcz48dGl0bGU+VGhlIGJpb21lY2hhbmljcyBvZiBmb3JhZ2luZyBkZXRlcm1pbmVzIGZhY2Ug
-bGVuZ3RoIGFtb25nIGthbmdhcm9vcyBhbmQgdGhlaXIgcmVsYXRpdmVzPC90aXRsZT48c2Vjb25k
-YXJ5LXRpdGxlPlByb2NlZWRpbmdzIG9mIHRoZSBSb3lhbCBTb2NpZXR5IEI6IEJpb2xvZ2ljYWwg
-U2NpZW5jZXM8L3NlY29uZGFyeS10aXRsZT48L3RpdGxlcz48cGVyaW9kaWNhbD48ZnVsbC10aXRs
-ZT5Qcm9jZWVkaW5ncyBvZiB0aGUgUm95YWwgU29jaWV0eSBCOiBCaW9sb2dpY2FsIFNjaWVuY2Vz
-PC9mdWxsLXRpdGxlPjwvcGVyaW9kaWNhbD48cGFnZXM+MjAxODA4NDU8L3BhZ2VzPjx2b2x1bWU+
-Mjg1PC92b2x1bWU+PG51bWJlcj4xODgxPC9udW1iZXI+PGRhdGVzPjx5ZWFyPjIwMTg8L3llYXI+
-PC9kYXRlcz48dXJscz48cmVsYXRlZC11cmxzPjx1cmw+aHR0cHM6Ly9yb3lhbHNvY2lldHlwdWJs
-aXNoaW5nLm9yZy9kb2kvYWJzLzEwLjEwOTgvcnNwYi4yMDE4LjA4NDU8L3VybD48L3JlbGF0ZWQt
-dXJscz48L3VybHM+PGVsZWN0cm9uaWMtcmVzb3VyY2UtbnVtPmh0dHBzOi8vZG9pLm9yZy8xMC4x
-MDk4L3JzcGIuMjAxOC4wODQ1PC9lbGVjdHJvbmljLXJlc291cmNlLW51bT48L3JlY29yZD48L0Np
-dGU+PENpdGU+PEF1dGhvcj5NaXRjaGVsbDwvQXV0aG9yPjxZZWFyPmluIFByZXNzPC9ZZWFyPjxS
-ZWNOdW0+NTwvUmVjTnVtPjxyZWNvcmQ+PHJlYy1udW1iZXI+NTwvcmVjLW51bWJlcj48Zm9yZWln
-bi1rZXlzPjxrZXkgYXBwPSJFTiIgZGItaWQ9Ing5OXZlZWQ1d3JwMDJyZWFkOWM1YXdyMHgydjl2
-dmFweDI5MCIgdGltZXN0YW1wPSIxNjk3MTc0OTY1Ij41PC9rZXk+PC9mb3JlaWduLWtleXM+PHJl
-Zi10eXBlIG5hbWU9IkpvdXJuYWwgQXJ0aWNsZSI+MTc8L3JlZi10eXBlPjxjb250cmlidXRvcnM+
-PGF1dGhvcnM+PGF1dGhvcj5NaXRjaGVsbCwgRC4gUi48L2F1dGhvcj48YXV0aG9yPlNoZXJyYXR0
-LCBFLiA8L2F1dGhvcj48YXV0aG9yPldlaXNiZWNrZXIsIFYuPC9hdXRob3I+PC9hdXRob3JzPjwv
-Y29udHJpYnV0b3JzPjx0aXRsZXM+PHRpdGxlPkZhY2luZyB0aGUgZmFjdHM6IEFkYXB0aXZlIHRy
-YWRlLW9mZnMgYWxvbmcgYm9keSBzaXplIHJhbmdlcyBkZXRlcm1pbmUgbWFtbWFsaWFuIGNyYW5p
-b2ZhY2lhbCBzY2FsaW5nIDwvdGl0bGU+PHNlY29uZGFyeS10aXRsZT5CaW9sb2dpY2FsIFJldmll
-d3M8L3NlY29uZGFyeS10aXRsZT48L3RpdGxlcz48cGVyaW9kaWNhbD48ZnVsbC10aXRsZT5CaW9s
-b2dpY2FsIFJldmlld3M8L2Z1bGwtdGl0bGU+PC9wZXJpb2RpY2FsPjxkYXRlcz48eWVhcj5pbiBQ
-cmVzczwveWVhcj48L2RhdGVzPjx1cmxzPjwvdXJscz48L3JlY29yZD48L0NpdGU+PENpdGU+PEF1
-dGhvcj5TaW5nbGV0b248L0F1dGhvcj48WWVhcj4yMDA1PC9ZZWFyPjxSZWNOdW0+NDM8L1JlY051
-bT48cmVjb3JkPjxyZWMtbnVtYmVyPjQzPC9yZWMtbnVtYmVyPjxmb3JlaWduLWtleXM+PGtleSBh
-cHA9IkVOIiBkYi1pZD0ieDk5dmVlZDV3cnAwMnJlYWQ5YzVhd3IweDJ2OXZ2YXB4MjkwIiB0aW1l
-c3RhbXA9IjE2OTcxNzQ5NjYiPjQzPC9rZXk+PC9mb3JlaWduLWtleXM+PHJlZi10eXBlIG5hbWU9
-IkJvb2sgU2VjdGlvbiI+NTwvcmVmLXR5cGU+PGNvbnRyaWJ1dG9ycz48YXV0aG9ycz48YXV0aG9y
-PlNpbmdsZXRvbiwgTS48L2F1dGhvcj48L2F1dGhvcnM+PHNlY29uZGFyeS1hdXRob3JzPjxhdXRo
-b3I+U2xpY2UsIEQuIEUuPC9hdXRob3I+PC9zZWNvbmRhcnktYXV0aG9ycz48L2NvbnRyaWJ1dG9y
-cz48dGl0bGVzPjx0aXRsZT5GdW5jdGlvbmFsIHNoYXBlIHZhcmlhdGlvbiBpbiB0aGUgQ2VyY29w
-aXRoZWNpbmUgbWFzdGljYXRvcnkgY29tcGxleDwvdGl0bGU+PHNlY29uZGFyeS10aXRsZT5Nb2Rl
-cm4gTW9ycGhvbWV0cmljcyBpbiBQaHlzaWNhbCBBbnRocm9wb2xvZ3k8L3NlY29uZGFyeS10aXRs
-ZT48L3RpdGxlcz48cGFnZXM+MzE5LTM0ODwvcGFnZXM+PGRhdGVzPjx5ZWFyPjIwMDU8L3llYXI+
-PHB1Yi1kYXRlcz48ZGF0ZT4yMDA1Ly88L2RhdGU+PC9wdWItZGF0ZXM+PC9kYXRlcz48cHViLWxv
-Y2F0aW9uPkJvc3RvbiwgTUE8L3B1Yi1sb2NhdGlvbj48cHVibGlzaGVyPlNwcmluZ2VyIFVTPC9w
-dWJsaXNoZXI+PGlzYm4+OTc4LTAtMzg3LTI3NjE0LTQ8L2lzYm4+PHVybHM+PHJlbGF0ZWQtdXJs
-cz48dXJsPmh0dHBzOi8vZG9pLm9yZy8xMC4xMDA3LzAtMzg3LTI3NjE0LTlfMTU8L3VybD48L3Jl
-bGF0ZWQtdXJscz48L3VybHM+PGVsZWN0cm9uaWMtcmVzb3VyY2UtbnVtPmh0dHBzOi8vZG9pLm9y
-Zy8xMC4xMDA3LzAtMzg3LTI3NjE0LTlfMTU8L2VsZWN0cm9uaWMtcmVzb3VyY2UtbnVtPjwvcmVj
-b3JkPjwvQ2l0ZT48Q2l0ZT48QXV0aG9yPldlaXNiZWNrZXI8L0F1dGhvcj48WWVhcj4yMDE5PC9Z
-ZWFyPjxSZWNOdW0+MjE8L1JlY051bT48cmVjb3JkPjxyZWMtbnVtYmVyPjIxPC9yZWMtbnVtYmVy
-Pjxmb3JlaWduLWtleXM+PGtleSBhcHA9IkVOIiBkYi1pZD0ieDk5dmVlZDV3cnAwMnJlYWQ5YzVh
-d3IweDJ2OXZ2YXB4MjkwIiB0aW1lc3RhbXA9IjE2OTcxNzQ5NjUiPjIxPC9rZXk+PC9mb3JlaWdu
-LWtleXM+PHJlZi10eXBlIG5hbWU9IkpvdXJuYWwgQXJ0aWNsZSI+MTc8L3JlZi10eXBlPjxjb250
-cmlidXRvcnM+PGF1dGhvcnM+PGF1dGhvcj5XZWlzYmVja2VyLCBWLjwvYXV0aG9yPjxhdXRob3I+
-R3VpbGxlcm1lLCBULjwvYXV0aG9yPjxhdXRob3I+U3BlY2ssIEMuPC9hdXRob3I+PGF1dGhvcj5T
-aGVycmF0dCwgRS48L2F1dGhvcj48YXV0aG9yPkFicmFoYSwgSC4gTS48L2F1dGhvcj48YXV0aG9y
-PlNoYXJwLCBBLiBDLjwvYXV0aG9yPjxhdXRob3I+VGVyaHVuZSwgQy4gRS48L2F1dGhvcj48YXV0
-aG9yPkNvbGxpbnMsIFMuPC9hdXRob3I+PGF1dGhvcj5Kb2huc3RvbiwgUy48L2F1dGhvcj48YXV0
-aG9yPlBhbmFnaW90b3BvdWxvdSwgTy48L2F1dGhvcj48L2F1dGhvcnM+PC9jb250cmlidXRvcnM+
-PHRpdGxlcz48dGl0bGU+SW5kaXZpZHVhbCB2YXJpYXRpb24gb2YgdGhlIG1hc3RpY2F0b3J5IHN5
-c3RlbSBkb21pbmF0ZXMgM0Qgc2t1bGwgc2hhcGUgaW4gdGhlIGhlcmJpdm9yeS1hZGFwdGVkIG1h
-cnN1cGlhbCB3b21iYXRzPC90aXRsZT48c2Vjb25kYXJ5LXRpdGxlPkZyb250aWVycyBpbiBab29s
-b2d5PC9zZWNvbmRhcnktdGl0bGU+PC90aXRsZXM+PHBlcmlvZGljYWw+PGZ1bGwtdGl0bGU+RnJv
-bnRpZXJzIGluIFpvb2xvZ3k8L2Z1bGwtdGl0bGU+PC9wZXJpb2RpY2FsPjxwYWdlcz40MTwvcGFn
-ZXM+PHZvbHVtZT4xNjwvdm9sdW1lPjxudW1iZXI+MTwvbnVtYmVyPjxkYXRlcz48eWVhcj4yMDE5
-PC95ZWFyPjxwdWItZGF0ZXM+PGRhdGU+MjAxOS8xMS8wMTwvZGF0ZT48L3B1Yi1kYXRlcz48L2Rh
-dGVzPjxpc2JuPjE3NDItOTk5NDwvaXNibj48dXJscz48cmVsYXRlZC11cmxzPjx1cmw+aHR0cHM6
-Ly9kb2kub3JnLzEwLjExODYvczEyOTgzLTAxOS0wMzM4LTU8L3VybD48L3JlbGF0ZWQtdXJscz48
-L3VybHM+PGVsZWN0cm9uaWMtcmVzb3VyY2UtbnVtPmh0dHBzOi8vZG9pLm9yZy8xMC4xMTg2L3Mx
-Mjk4My0wMTktMDMzOC01PC9lbGVjdHJvbmljLXJlc291cmNlLW51bT48L3JlY29yZD48L0NpdGU+
-PC9FbmROb3RlPgB=
+ZWxsIGV0IGFsLiwgMjAyMzsgU2luZ2xldG9uLCAyMDA1OyBXZWlzYmVja2VyIGV0IGFsLiwgMjAx
+OSk8L0Rpc3BsYXlUZXh0PjxyZWNvcmQ+PHJlYy1udW1iZXI+NDA8L3JlYy1udW1iZXI+PGZvcmVp
+Z24ta2V5cz48a2V5IGFwcD0iRU4iIGRiLWlkPSJwOXZmc2YydmoydHZ3amV2d3c5cHp3ZmF6eGZ2
+NXR4dnc1YXAiIHRpbWVzdGFtcD0iMTcwOTY5MjMzMSI+NDA8L2tleT48L2ZvcmVpZ24ta2V5cz48
+cmVmLXR5cGUgbmFtZT0iSm91cm5hbCBBcnRpY2xlIj4xNzwvcmVmLXR5cGU+PGNvbnRyaWJ1dG9y
+cz48YXV0aG9ycz48YXV0aG9yPk1hcnJvaWcsIEcuPC9hdXRob3I+PGF1dGhvcj5DaGV2ZXJ1ZCwg
+Si4gTS48L2F1dGhvcj48L2F1dGhvcnM+PC9jb250cmlidXRvcnM+PHRpdGxlcz48dGl0bGU+U2l6
+ZSBhcyBhIGxpbmUgb2YgbGVhc3QgZXZvbHV0aW9uYXJ5IHJlc2lzdGFuY2U6IGRpZXQgYW5kIGFk
+YXB0aXZlIG1vcnBob2xvZ2ljYWwgcmFkaWF0aW9uIGluIG5ldyB3b3JsZCBtb25rZXlzPC90aXRs
+ZT48c2Vjb25kYXJ5LXRpdGxlPkV2b2x1dGlvbjwvc2Vjb25kYXJ5LXRpdGxlPjwvdGl0bGVzPjxw
+ZXJpb2RpY2FsPjxmdWxsLXRpdGxlPkV2b2x1dGlvbjwvZnVsbC10aXRsZT48L3BlcmlvZGljYWw+
+PHBhZ2VzPjExMjgtMTE0MjwvcGFnZXM+PHZvbHVtZT41OTwvdm9sdW1lPjxudW1iZXI+NTwvbnVt
+YmVyPjxkYXRlcz48eWVhcj4yMDA1PC95ZWFyPjwvZGF0ZXM+PGlzYm4+MDAxNC0zODIwPC9pc2Ju
+Pjx1cmxzPjxyZWxhdGVkLXVybHM+PHVybD5odHRwczovL29ubGluZWxpYnJhcnkud2lsZXkuY29t
+L2RvaS9hYnMvMTAuMTExMS9qLjAwMTQtMzgyMC4yMDA1LnRiMDEwNDkueDwvdXJsPjwvcmVsYXRl
+ZC11cmxzPjwvdXJscz48ZWxlY3Ryb25pYy1yZXNvdXJjZS1udW0+aHR0cHM6Ly9kb2kub3JnLzEw
+LjExMTEvai4wMDE0LTM4MjAuMjAwNS50YjAxMDQ5Lng8L2VsZWN0cm9uaWMtcmVzb3VyY2UtbnVt
+PjwvcmVjb3JkPjwvQ2l0ZT48Q2l0ZT48QXV0aG9yPk1pdGNoZWxsPC9BdXRob3I+PFllYXI+MjAx
+ODwvWWVhcj48UmVjTnVtPjQxPC9SZWNOdW0+PHJlY29yZD48cmVjLW51bWJlcj40MTwvcmVjLW51
+bWJlcj48Zm9yZWlnbi1rZXlzPjxrZXkgYXBwPSJFTiIgZGItaWQ9InA5dmZzZjJ2ajJ0dndqZXZ3
+dzlwendmYXp4ZnY1dHh2dzVhcCIgdGltZXN0YW1wPSIxNzA5NjkyMzMxIj40MTwva2V5PjwvZm9y
+ZWlnbi1rZXlzPjxyZWYtdHlwZSBuYW1lPSJKb3VybmFsIEFydGljbGUiPjE3PC9yZWYtdHlwZT48
+Y29udHJpYnV0b3JzPjxhdXRob3JzPjxhdXRob3I+TWl0Y2hlbGwsIEQuIFIuPC9hdXRob3I+PGF1
+dGhvcj5TaGVycmF0dCwgRS48L2F1dGhvcj48YXV0aG9yPkxlZG9nYXIsIEouIEEuPC9hdXRob3I+
+PGF1dGhvcj5Xcm9lLCBTLjwvYXV0aG9yPjwvYXV0aG9ycz48L2NvbnRyaWJ1dG9ycz48dGl0bGVz
+Pjx0aXRsZT5UaGUgYmlvbWVjaGFuaWNzIG9mIGZvcmFnaW5nIGRldGVybWluZXMgZmFjZSBsZW5n
+dGggYW1vbmcga2FuZ2Fyb29zIGFuZCB0aGVpciByZWxhdGl2ZXM8L3RpdGxlPjxzZWNvbmRhcnkt
+dGl0bGU+UHJvY2VlZGluZ3Mgb2YgdGhlIFJveWFsIFNvY2lldHkgQjogQmlvbG9naWNhbCBTY2ll
+bmNlczwvc2Vjb25kYXJ5LXRpdGxlPjwvdGl0bGVzPjxwZXJpb2RpY2FsPjxmdWxsLXRpdGxlPlBy
+b2NlZWRpbmdzIG9mIHRoZSBSb3lhbCBTb2NpZXR5IEI6IEJpb2xvZ2ljYWwgU2NpZW5jZXM8L2Z1
+bGwtdGl0bGU+PC9wZXJpb2RpY2FsPjxwYWdlcz4yMDE4MDg0NTwvcGFnZXM+PHZvbHVtZT4yODU8
+L3ZvbHVtZT48bnVtYmVyPjE4ODE8L251bWJlcj48ZGF0ZXM+PHllYXI+MjAxODwveWVhcj48L2Rh
+dGVzPjx1cmxzPjxyZWxhdGVkLXVybHM+PHVybD5odHRwczovL3JveWFsc29jaWV0eXB1Ymxpc2hp
+bmcub3JnL2RvaS9hYnMvMTAuMTA5OC9yc3BiLjIwMTguMDg0NTwvdXJsPjwvcmVsYXRlZC11cmxz
+PjwvdXJscz48ZWxlY3Ryb25pYy1yZXNvdXJjZS1udW0+aHR0cHM6Ly9kb2kub3JnLzEwLjEwOTgv
+cnNwYi4yMDE4LjA4NDU8L2VsZWN0cm9uaWMtcmVzb3VyY2UtbnVtPjwvcmVjb3JkPjwvQ2l0ZT48
+Q2l0ZT48QXV0aG9yPk1pdGNoZWxsPC9BdXRob3I+PFllYXI+MjAyMzwvWWVhcj48UmVjTnVtPjU3
+PC9SZWNOdW0+PHJlY29yZD48cmVjLW51bWJlcj41NzwvcmVjLW51bWJlcj48Zm9yZWlnbi1rZXlz
+PjxrZXkgYXBwPSJFTiIgZGItaWQ9InA5dmZzZjJ2ajJ0dndqZXZ3dzlwendmYXp4ZnY1dHh2dzVh
+cCIgdGltZXN0YW1wPSIxNzA5NjkzNDY4Ij41Nzwva2V5PjwvZm9yZWlnbi1rZXlzPjxyZWYtdHlw
+ZSBuYW1lPSJKb3VybmFsIEFydGljbGUiPjE3PC9yZWYtdHlwZT48Y29udHJpYnV0b3JzPjxhdXRo
+b3JzPjxhdXRob3I+TWl0Y2hlbGwsIEQuIFIuPC9hdXRob3I+PGF1dGhvcj5TaGVycmF0dCwgRS4g
+PC9hdXRob3I+PGF1dGhvcj5XZWlzYmVja2VyLCBWLjwvYXV0aG9yPjwvYXV0aG9ycz48L2NvbnRy
+aWJ1dG9ycz48dGl0bGVzPjx0aXRsZT5GYWNpbmcgdGhlIGZhY3RzOiBBZGFwdGl2ZSB0cmFkZS1v
+ZmZzIGFsb25nIGJvZHkgc2l6ZSByYW5nZXMgZGV0ZXJtaW5lIG1hbW1hbGlhbiBjcmFuaW9mYWNp
+YWwgc2NhbGluZyA8L3RpdGxlPjxzZWNvbmRhcnktdGl0bGU+QmlvbG9naWNhbCBSZXZpZXdzPC9z
+ZWNvbmRhcnktdGl0bGU+PC90aXRsZXM+PHBlcmlvZGljYWw+PGZ1bGwtdGl0bGU+QmlvbG9naWNh
+bCBSZXZpZXdzPC9mdWxsLXRpdGxlPjwvcGVyaW9kaWNhbD48cGFnZXM+NDk2LTUyNDwvcGFnZXM+
+PHZvbHVtZT45OTwvdm9sdW1lPjxudW1iZXI+MjwvbnVtYmVyPjxkYXRlcz48eWVhcj4yMDIzPC95
+ZWFyPjwvZGF0ZXM+PHVybHM+PC91cmxzPjxlbGVjdHJvbmljLXJlc291cmNlLW51bT4xMC4xMTEx
+L2Jydi4xMzAzMjwvZWxlY3Ryb25pYy1yZXNvdXJjZS1udW0+PC9yZWNvcmQ+PC9DaXRlPjxDaXRl
+PjxBdXRob3I+U2luZ2xldG9uPC9BdXRob3I+PFllYXI+MjAwNTwvWWVhcj48UmVjTnVtPjQyPC9S
+ZWNOdW0+PHJlY29yZD48cmVjLW51bWJlcj40MjwvcmVjLW51bWJlcj48Zm9yZWlnbi1rZXlzPjxr
+ZXkgYXBwPSJFTiIgZGItaWQ9InA5dmZzZjJ2ajJ0dndqZXZ3dzlwendmYXp4ZnY1dHh2dzVhcCIg
+dGltZXN0YW1wPSIxNzA5NjkyMzMxIj40Mjwva2V5PjwvZm9yZWlnbi1rZXlzPjxyZWYtdHlwZSBu
+YW1lPSJCb29rIFNlY3Rpb24iPjU8L3JlZi10eXBlPjxjb250cmlidXRvcnM+PGF1dGhvcnM+PGF1
+dGhvcj5TaW5nbGV0b24sIE0uPC9hdXRob3I+PC9hdXRob3JzPjxzZWNvbmRhcnktYXV0aG9ycz48
+YXV0aG9yPlNsaWNlLCBELiBFLjwvYXV0aG9yPjwvc2Vjb25kYXJ5LWF1dGhvcnM+PC9jb250cmli
+dXRvcnM+PHRpdGxlcz48dGl0bGU+RnVuY3Rpb25hbCBzaGFwZSB2YXJpYXRpb24gaW4gdGhlIENl
+cmNvcGl0aGVjaW5lIG1hc3RpY2F0b3J5IGNvbXBsZXg8L3RpdGxlPjxzZWNvbmRhcnktdGl0bGU+
+TW9kZXJuIE1vcnBob21ldHJpY3MgaW4gUGh5c2ljYWwgQW50aHJvcG9sb2d5PC9zZWNvbmRhcnkt
+dGl0bGU+PC90aXRsZXM+PHBhZ2VzPjMxOS0zNDg8L3BhZ2VzPjxkYXRlcz48eWVhcj4yMDA1PC95
+ZWFyPjxwdWItZGF0ZXM+PGRhdGU+MjAwNS8vPC9kYXRlPjwvcHViLWRhdGVzPjwvZGF0ZXM+PHB1
+Yi1sb2NhdGlvbj5Cb3N0b24sIE1BPC9wdWItbG9jYXRpb24+PHB1Ymxpc2hlcj5TcHJpbmdlciBV
+UzwvcHVibGlzaGVyPjxpc2JuPjk3OC0wLTM4Ny0yNzYxNC00PC9pc2JuPjx1cmxzPjxyZWxhdGVk
+LXVybHM+PHVybD5odHRwczovL2RvaS5vcmcvMTAuMTAwNy8wLTM4Ny0yNzYxNC05XzE1PC91cmw+
+PC9yZWxhdGVkLXVybHM+PC91cmxzPjxlbGVjdHJvbmljLXJlc291cmNlLW51bT5odHRwczovL2Rv
+aS5vcmcvMTAuMTAwNy8wLTM4Ny0yNzYxNC05XzE1PC9lbGVjdHJvbmljLXJlc291cmNlLW51bT48
+L3JlY29yZD48L0NpdGU+PENpdGU+PEF1dGhvcj5XZWlzYmVja2VyPC9BdXRob3I+PFllYXI+MjAx
+OTwvWWVhcj48UmVjTnVtPjIyPC9SZWNOdW0+PHJlY29yZD48cmVjLW51bWJlcj4yMjwvcmVjLW51
+bWJlcj48Zm9yZWlnbi1rZXlzPjxrZXkgYXBwPSJFTiIgZGItaWQ9InA5dmZzZjJ2ajJ0dndqZXZ3
+dzlwendmYXp4ZnY1dHh2dzVhcCIgdGltZXN0YW1wPSIxNzA5NjkyMzMxIj4yMjwva2V5PjwvZm9y
+ZWlnbi1rZXlzPjxyZWYtdHlwZSBuYW1lPSJKb3VybmFsIEFydGljbGUiPjE3PC9yZWYtdHlwZT48
+Y29udHJpYnV0b3JzPjxhdXRob3JzPjxhdXRob3I+V2Vpc2JlY2tlciwgVi48L2F1dGhvcj48YXV0
+aG9yPkd1aWxsZXJtZSwgVC48L2F1dGhvcj48YXV0aG9yPlNwZWNrLCBDLjwvYXV0aG9yPjxhdXRo
+b3I+U2hlcnJhdHQsIEUuPC9hdXRob3I+PGF1dGhvcj5BYnJhaGEsIEguIE0uPC9hdXRob3I+PGF1
+dGhvcj5TaGFycCwgQS4gQy48L2F1dGhvcj48YXV0aG9yPlRlcmh1bmUsIEMuIEUuPC9hdXRob3I+
+PGF1dGhvcj5Db2xsaW5zLCBTLjwvYXV0aG9yPjxhdXRob3I+Sm9obnN0b24sIFMuPC9hdXRob3I+
+PGF1dGhvcj5QYW5hZ2lvdG9wb3Vsb3UsIE8uPC9hdXRob3I+PC9hdXRob3JzPjwvY29udHJpYnV0
+b3JzPjx0aXRsZXM+PHRpdGxlPkluZGl2aWR1YWwgdmFyaWF0aW9uIG9mIHRoZSBtYXN0aWNhdG9y
+eSBzeXN0ZW0gZG9taW5hdGVzIDNEIHNrdWxsIHNoYXBlIGluIHRoZSBoZXJiaXZvcnktYWRhcHRl
+ZCBtYXJzdXBpYWwgd29tYmF0czwvdGl0bGU+PHNlY29uZGFyeS10aXRsZT5Gcm9udGllcnMgaW4g
+Wm9vbG9neTwvc2Vjb25kYXJ5LXRpdGxlPjwvdGl0bGVzPjxwZXJpb2RpY2FsPjxmdWxsLXRpdGxl
+PkZyb250aWVycyBpbiBab29sb2d5PC9mdWxsLXRpdGxlPjwvcGVyaW9kaWNhbD48cGFnZXM+NDE8
+L3BhZ2VzPjx2b2x1bWU+MTY8L3ZvbHVtZT48bnVtYmVyPjE8L251bWJlcj48ZGF0ZXM+PHllYXI+
+MjAxOTwveWVhcj48cHViLWRhdGVzPjxkYXRlPjIwMTkvMTEvMDE8L2RhdGU+PC9wdWItZGF0ZXM+
+PC9kYXRlcz48aXNibj4xNzQyLTk5OTQ8L2lzYm4+PHVybHM+PHJlbGF0ZWQtdXJscz48dXJsPmh0
+dHBzOi8vZG9pLm9yZy8xMC4xMTg2L3MxMjk4My0wMTktMDMzOC01PC91cmw+PC9yZWxhdGVkLXVy
+bHM+PC91cmxzPjxlbGVjdHJvbmljLXJlc291cmNlLW51bT5odHRwczovL2RvaS5vcmcvMTAuMTE4
+Ni9zMTI5ODMtMDE5LTAzMzgtNTwvZWxlY3Ryb25pYy1yZXNvdXJjZS1udW0+PC9yZWNvcmQ+PC9D
+aXRlPjwvRW5kTm90ZT4A
 </w:fldData>
         </w:fldChar>
       </w:r>
@@ -7027,97 +7012,99 @@
       <w:r>
         <w:fldChar w:fldCharType="begin">
           <w:fldData xml:space="preserve">PEVuZE5vdGU+PENpdGU+PEF1dGhvcj5NYXJyb2lnPC9BdXRob3I+PFllYXI+MjAwNTwvWWVhcj48
-UmVjTnVtPjQyPC9SZWNOdW0+PERpc3BsYXlUZXh0PihNYXJyb2lnICZhbXA7IENoZXZlcnVkLCAy
+UmVjTnVtPjQwPC9SZWNOdW0+PERpc3BsYXlUZXh0PihNYXJyb2lnICZhbXA7IENoZXZlcnVkLCAy
 MDA1OyBNaXRjaGVsbCwgU2hlcnJhdHQsIExlZG9nYXIsICZhbXA7IFdyb2UsIDIwMTg7IE1pdGNo
-ZWxsIGV0IGFsLiwgaW4gUHJlc3M7IFNpbmdsZXRvbiwgMjAwNTsgV2Vpc2JlY2tlciBldCBhbC4s
-IDIwMTkpPC9EaXNwbGF5VGV4dD48cmVjb3JkPjxyZWMtbnVtYmVyPjQyPC9yZWMtbnVtYmVyPjxm
-b3JlaWduLWtleXM+PGtleSBhcHA9IkVOIiBkYi1pZD0ieDk5dmVlZDV3cnAwMnJlYWQ5YzVhd3Iw
-eDJ2OXZ2YXB4MjkwIiB0aW1lc3RhbXA9IjE2OTcxNzQ5NjYiPjQyPC9rZXk+PC9mb3JlaWduLWtl
-eXM+PHJlZi10eXBlIG5hbWU9IkpvdXJuYWwgQXJ0aWNsZSI+MTc8L3JlZi10eXBlPjxjb250cmli
-dXRvcnM+PGF1dGhvcnM+PGF1dGhvcj5NYXJyb2lnLCBHLjwvYXV0aG9yPjxhdXRob3I+Q2hldmVy
-dWQsIEouIE0uPC9hdXRob3I+PC9hdXRob3JzPjwvY29udHJpYnV0b3JzPjx0aXRsZXM+PHRpdGxl
-PlNpemUgYXMgYSBsaW5lIG9mIGxlYXN0IGV2b2x1dGlvbmFyeSByZXNpc3RhbmNlOiBkaWV0IGFu
-ZCBhZGFwdGl2ZSBtb3JwaG9sb2dpY2FsIHJhZGlhdGlvbiBpbiBuZXcgd29ybGQgbW9ua2V5czwv
-dGl0bGU+PHNlY29uZGFyeS10aXRsZT5Fdm9sdXRpb248L3NlY29uZGFyeS10aXRsZT48L3RpdGxl
-cz48cGVyaW9kaWNhbD48ZnVsbC10aXRsZT5Fdm9sdXRpb248L2Z1bGwtdGl0bGU+PC9wZXJpb2Rp
-Y2FsPjxwYWdlcz4xMTI4LTExNDI8L3BhZ2VzPjx2b2x1bWU+NTk8L3ZvbHVtZT48bnVtYmVyPjU8
-L251bWJlcj48ZGF0ZXM+PHllYXI+MjAwNTwveWVhcj48L2RhdGVzPjxpc2JuPjAwMTQtMzgyMDwv
-aXNibj48dXJscz48cmVsYXRlZC11cmxzPjx1cmw+aHR0cHM6Ly9vbmxpbmVsaWJyYXJ5LndpbGV5
-LmNvbS9kb2kvYWJzLzEwLjExMTEvai4wMDE0LTM4MjAuMjAwNS50YjAxMDQ5Lng8L3VybD48L3Jl
-bGF0ZWQtdXJscz48L3VybHM+PGVsZWN0cm9uaWMtcmVzb3VyY2UtbnVtPmh0dHBzOi8vZG9pLm9y
-Zy8xMC4xMTExL2ouMDAxNC0zODIwLjIwMDUudGIwMTA0OS54PC9lbGVjdHJvbmljLXJlc291cmNl
-LW51bT48L3JlY29yZD48L0NpdGU+PENpdGU+PEF1dGhvcj5NaXRjaGVsbDwvQXV0aG9yPjxZZWFy
-PjIwMTg8L1llYXI+PFJlY051bT4zODwvUmVjTnVtPjxyZWNvcmQ+PHJlYy1udW1iZXI+Mzg8L3Jl
-Yy1udW1iZXI+PGZvcmVpZ24ta2V5cz48a2V5IGFwcD0iRU4iIGRiLWlkPSJ4OTl2ZWVkNXdycDAy
-cmVhZDljNWF3cjB4MnY5dnZhcHgyOTAiIHRpbWVzdGFtcD0iMTY5NzE3NDk2NiI+Mzg8L2tleT48
-L2ZvcmVpZ24ta2V5cz48cmVmLXR5cGUgbmFtZT0iSm91cm5hbCBBcnRpY2xlIj4xNzwvcmVmLXR5
-cGU+PGNvbnRyaWJ1dG9ycz48YXV0aG9ycz48YXV0aG9yPk1pdGNoZWxsLCBELiBSLjwvYXV0aG9y
-PjxhdXRob3I+U2hlcnJhdHQsIEUuPC9hdXRob3I+PGF1dGhvcj5MZWRvZ2FyLCBKLiBBLjwvYXV0
-aG9yPjxhdXRob3I+V3JvZSwgUy48L2F1dGhvcj48L2F1dGhvcnM+PC9jb250cmlidXRvcnM+PHRp
-dGxlcz48dGl0bGU+VGhlIGJpb21lY2hhbmljcyBvZiBmb3JhZ2luZyBkZXRlcm1pbmVzIGZhY2Ug
-bGVuZ3RoIGFtb25nIGthbmdhcm9vcyBhbmQgdGhlaXIgcmVsYXRpdmVzPC90aXRsZT48c2Vjb25k
-YXJ5LXRpdGxlPlByb2NlZWRpbmdzIG9mIHRoZSBSb3lhbCBTb2NpZXR5IEI6IEJpb2xvZ2ljYWwg
-U2NpZW5jZXM8L3NlY29uZGFyeS10aXRsZT48L3RpdGxlcz48cGVyaW9kaWNhbD48ZnVsbC10aXRs
-ZT5Qcm9jZWVkaW5ncyBvZiB0aGUgUm95YWwgU29jaWV0eSBCOiBCaW9sb2dpY2FsIFNjaWVuY2Vz
-PC9mdWxsLXRpdGxlPjwvcGVyaW9kaWNhbD48cGFnZXM+MjAxODA4NDU8L3BhZ2VzPjx2b2x1bWU+
-Mjg1PC92b2x1bWU+PG51bWJlcj4xODgxPC9udW1iZXI+PGRhdGVzPjx5ZWFyPjIwMTg8L3llYXI+
-PC9kYXRlcz48dXJscz48cmVsYXRlZC11cmxzPjx1cmw+aHR0cHM6Ly9yb3lhbHNvY2lldHlwdWJs
-aXNoaW5nLm9yZy9kb2kvYWJzLzEwLjEwOTgvcnNwYi4yMDE4LjA4NDU8L3VybD48L3JlbGF0ZWQt
-dXJscz48L3VybHM+PGVsZWN0cm9uaWMtcmVzb3VyY2UtbnVtPmh0dHBzOi8vZG9pLm9yZy8xMC4x
-MDk4L3JzcGIuMjAxOC4wODQ1PC9lbGVjdHJvbmljLXJlc291cmNlLW51bT48L3JlY29yZD48L0Np
-dGU+PENpdGU+PEF1dGhvcj5NaXRjaGVsbDwvQXV0aG9yPjxZZWFyPmluIFByZXNzPC9ZZWFyPjxS
-ZWNOdW0+NTwvUmVjTnVtPjxyZWNvcmQ+PHJlYy1udW1iZXI+NTwvcmVjLW51bWJlcj48Zm9yZWln
-bi1rZXlzPjxrZXkgYXBwPSJFTiIgZGItaWQ9Ing5OXZlZWQ1d3JwMDJyZWFkOWM1YXdyMHgydjl2
-dmFweDI5MCIgdGltZXN0YW1wPSIxNjk3MTc0OTY1Ij41PC9rZXk+PC9mb3JlaWduLWtleXM+PHJl
-Zi10eXBlIG5hbWU9IkpvdXJuYWwgQXJ0aWNsZSI+MTc8L3JlZi10eXBlPjxjb250cmlidXRvcnM+
-PGF1dGhvcnM+PGF1dGhvcj5NaXRjaGVsbCwgRC4gUi48L2F1dGhvcj48YXV0aG9yPlNoZXJyYXR0
-LCBFLiA8L2F1dGhvcj48YXV0aG9yPldlaXNiZWNrZXIsIFYuPC9hdXRob3I+PC9hdXRob3JzPjwv
-Y29udHJpYnV0b3JzPjx0aXRsZXM+PHRpdGxlPkZhY2luZyB0aGUgZmFjdHM6IEFkYXB0aXZlIHRy
-YWRlLW9mZnMgYWxvbmcgYm9keSBzaXplIHJhbmdlcyBkZXRlcm1pbmUgbWFtbWFsaWFuIGNyYW5p
-b2ZhY2lhbCBzY2FsaW5nIDwvdGl0bGU+PHNlY29uZGFyeS10aXRsZT5CaW9sb2dpY2FsIFJldmll
-d3M8L3NlY29uZGFyeS10aXRsZT48L3RpdGxlcz48cGVyaW9kaWNhbD48ZnVsbC10aXRsZT5CaW9s
-b2dpY2FsIFJldmlld3M8L2Z1bGwtdGl0bGU+PC9wZXJpb2RpY2FsPjxkYXRlcz48eWVhcj5pbiBQ
-cmVzczwveWVhcj48L2RhdGVzPjx1cmxzPjwvdXJscz48L3JlY29yZD48L0NpdGU+PENpdGU+PEF1
-dGhvcj5TaW5nbGV0b248L0F1dGhvcj48WWVhcj4yMDA1PC9ZZWFyPjxSZWNOdW0+NDM8L1JlY051
-bT48cmVjb3JkPjxyZWMtbnVtYmVyPjQzPC9yZWMtbnVtYmVyPjxmb3JlaWduLWtleXM+PGtleSBh
-cHA9IkVOIiBkYi1pZD0ieDk5dmVlZDV3cnAwMnJlYWQ5YzVhd3IweDJ2OXZ2YXB4MjkwIiB0aW1l
-c3RhbXA9IjE2OTcxNzQ5NjYiPjQzPC9rZXk+PC9mb3JlaWduLWtleXM+PHJlZi10eXBlIG5hbWU9
-IkJvb2sgU2VjdGlvbiI+NTwvcmVmLXR5cGU+PGNvbnRyaWJ1dG9ycz48YXV0aG9ycz48YXV0aG9y
-PlNpbmdsZXRvbiwgTS48L2F1dGhvcj48L2F1dGhvcnM+PHNlY29uZGFyeS1hdXRob3JzPjxhdXRo
-b3I+U2xpY2UsIEQuIEUuPC9hdXRob3I+PC9zZWNvbmRhcnktYXV0aG9ycz48L2NvbnRyaWJ1dG9y
-cz48dGl0bGVzPjx0aXRsZT5GdW5jdGlvbmFsIHNoYXBlIHZhcmlhdGlvbiBpbiB0aGUgQ2VyY29w
-aXRoZWNpbmUgbWFzdGljYXRvcnkgY29tcGxleDwvdGl0bGU+PHNlY29uZGFyeS10aXRsZT5Nb2Rl
-cm4gTW9ycGhvbWV0cmljcyBpbiBQaHlzaWNhbCBBbnRocm9wb2xvZ3k8L3NlY29uZGFyeS10aXRs
-ZT48L3RpdGxlcz48cGFnZXM+MzE5LTM0ODwvcGFnZXM+PGRhdGVzPjx5ZWFyPjIwMDU8L3llYXI+
-PHB1Yi1kYXRlcz48ZGF0ZT4yMDA1Ly88L2RhdGU+PC9wdWItZGF0ZXM+PC9kYXRlcz48cHViLWxv
-Y2F0aW9uPkJvc3RvbiwgTUE8L3B1Yi1sb2NhdGlvbj48cHVibGlzaGVyPlNwcmluZ2VyIFVTPC9w
-dWJsaXNoZXI+PGlzYm4+OTc4LTAtMzg3LTI3NjE0LTQ8L2lzYm4+PHVybHM+PHJlbGF0ZWQtdXJs
-cz48dXJsPmh0dHBzOi8vZG9pLm9yZy8xMC4xMDA3LzAtMzg3LTI3NjE0LTlfMTU8L3VybD48L3Jl
-bGF0ZWQtdXJscz48L3VybHM+PGVsZWN0cm9uaWMtcmVzb3VyY2UtbnVtPmh0dHBzOi8vZG9pLm9y
-Zy8xMC4xMDA3LzAtMzg3LTI3NjE0LTlfMTU8L2VsZWN0cm9uaWMtcmVzb3VyY2UtbnVtPjwvcmVj
-b3JkPjwvQ2l0ZT48Q2l0ZT48QXV0aG9yPldlaXNiZWNrZXI8L0F1dGhvcj48WWVhcj4yMDE5PC9Z
-ZWFyPjxSZWNOdW0+MjE8L1JlY051bT48cmVjb3JkPjxyZWMtbnVtYmVyPjIxPC9yZWMtbnVtYmVy
-Pjxmb3JlaWduLWtleXM+PGtleSBhcHA9IkVOIiBkYi1pZD0ieDk5dmVlZDV3cnAwMnJlYWQ5YzVh
-d3IweDJ2OXZ2YXB4MjkwIiB0aW1lc3RhbXA9IjE2OTcxNzQ5NjUiPjIxPC9rZXk+PC9mb3JlaWdu
-LWtleXM+PHJlZi10eXBlIG5hbWU9IkpvdXJuYWwgQXJ0aWNsZSI+MTc8L3JlZi10eXBlPjxjb250
-cmlidXRvcnM+PGF1dGhvcnM+PGF1dGhvcj5XZWlzYmVja2VyLCBWLjwvYXV0aG9yPjxhdXRob3I+
-R3VpbGxlcm1lLCBULjwvYXV0aG9yPjxhdXRob3I+U3BlY2ssIEMuPC9hdXRob3I+PGF1dGhvcj5T
-aGVycmF0dCwgRS48L2F1dGhvcj48YXV0aG9yPkFicmFoYSwgSC4gTS48L2F1dGhvcj48YXV0aG9y
-PlNoYXJwLCBBLiBDLjwvYXV0aG9yPjxhdXRob3I+VGVyaHVuZSwgQy4gRS48L2F1dGhvcj48YXV0
-aG9yPkNvbGxpbnMsIFMuPC9hdXRob3I+PGF1dGhvcj5Kb2huc3RvbiwgUy48L2F1dGhvcj48YXV0
-aG9yPlBhbmFnaW90b3BvdWxvdSwgTy48L2F1dGhvcj48L2F1dGhvcnM+PC9jb250cmlidXRvcnM+
-PHRpdGxlcz48dGl0bGU+SW5kaXZpZHVhbCB2YXJpYXRpb24gb2YgdGhlIG1hc3RpY2F0b3J5IHN5
-c3RlbSBkb21pbmF0ZXMgM0Qgc2t1bGwgc2hhcGUgaW4gdGhlIGhlcmJpdm9yeS1hZGFwdGVkIG1h
-cnN1cGlhbCB3b21iYXRzPC90aXRsZT48c2Vjb25kYXJ5LXRpdGxlPkZyb250aWVycyBpbiBab29s
-b2d5PC9zZWNvbmRhcnktdGl0bGU+PC90aXRsZXM+PHBlcmlvZGljYWw+PGZ1bGwtdGl0bGU+RnJv
-bnRpZXJzIGluIFpvb2xvZ3k8L2Z1bGwtdGl0bGU+PC9wZXJpb2RpY2FsPjxwYWdlcz40MTwvcGFn
-ZXM+PHZvbHVtZT4xNjwvdm9sdW1lPjxudW1iZXI+MTwvbnVtYmVyPjxkYXRlcz48eWVhcj4yMDE5
-PC95ZWFyPjxwdWItZGF0ZXM+PGRhdGU+MjAxOS8xMS8wMTwvZGF0ZT48L3B1Yi1kYXRlcz48L2Rh
-dGVzPjxpc2JuPjE3NDItOTk5NDwvaXNibj48dXJscz48cmVsYXRlZC11cmxzPjx1cmw+aHR0cHM6
-Ly9kb2kub3JnLzEwLjExODYvczEyOTgzLTAxOS0wMzM4LTU8L3VybD48L3JlbGF0ZWQtdXJscz48
-L3VybHM+PGVsZWN0cm9uaWMtcmVzb3VyY2UtbnVtPmh0dHBzOi8vZG9pLm9yZy8xMC4xMTg2L3Mx
-Mjk4My0wMTktMDMzOC01PC9lbGVjdHJvbmljLXJlc291cmNlLW51bT48L3JlY29yZD48L0NpdGU+
-PC9FbmROb3RlPgB=
+ZWxsIGV0IGFsLiwgMjAyMzsgU2luZ2xldG9uLCAyMDA1OyBXZWlzYmVja2VyIGV0IGFsLiwgMjAx
+OSk8L0Rpc3BsYXlUZXh0PjxyZWNvcmQ+PHJlYy1udW1iZXI+NDA8L3JlYy1udW1iZXI+PGZvcmVp
+Z24ta2V5cz48a2V5IGFwcD0iRU4iIGRiLWlkPSJwOXZmc2YydmoydHZ3amV2d3c5cHp3ZmF6eGZ2
+NXR4dnc1YXAiIHRpbWVzdGFtcD0iMTcwOTY5MjMzMSI+NDA8L2tleT48L2ZvcmVpZ24ta2V5cz48
+cmVmLXR5cGUgbmFtZT0iSm91cm5hbCBBcnRpY2xlIj4xNzwvcmVmLXR5cGU+PGNvbnRyaWJ1dG9y
+cz48YXV0aG9ycz48YXV0aG9yPk1hcnJvaWcsIEcuPC9hdXRob3I+PGF1dGhvcj5DaGV2ZXJ1ZCwg
+Si4gTS48L2F1dGhvcj48L2F1dGhvcnM+PC9jb250cmlidXRvcnM+PHRpdGxlcz48dGl0bGU+U2l6
+ZSBhcyBhIGxpbmUgb2YgbGVhc3QgZXZvbHV0aW9uYXJ5IHJlc2lzdGFuY2U6IGRpZXQgYW5kIGFk
+YXB0aXZlIG1vcnBob2xvZ2ljYWwgcmFkaWF0aW9uIGluIG5ldyB3b3JsZCBtb25rZXlzPC90aXRs
+ZT48c2Vjb25kYXJ5LXRpdGxlPkV2b2x1dGlvbjwvc2Vjb25kYXJ5LXRpdGxlPjwvdGl0bGVzPjxw
+ZXJpb2RpY2FsPjxmdWxsLXRpdGxlPkV2b2x1dGlvbjwvZnVsbC10aXRsZT48L3BlcmlvZGljYWw+
+PHBhZ2VzPjExMjgtMTE0MjwvcGFnZXM+PHZvbHVtZT41OTwvdm9sdW1lPjxudW1iZXI+NTwvbnVt
+YmVyPjxkYXRlcz48eWVhcj4yMDA1PC95ZWFyPjwvZGF0ZXM+PGlzYm4+MDAxNC0zODIwPC9pc2Ju
+Pjx1cmxzPjxyZWxhdGVkLXVybHM+PHVybD5odHRwczovL29ubGluZWxpYnJhcnkud2lsZXkuY29t
+L2RvaS9hYnMvMTAuMTExMS9qLjAwMTQtMzgyMC4yMDA1LnRiMDEwNDkueDwvdXJsPjwvcmVsYXRl
+ZC11cmxzPjwvdXJscz48ZWxlY3Ryb25pYy1yZXNvdXJjZS1udW0+aHR0cHM6Ly9kb2kub3JnLzEw
+LjExMTEvai4wMDE0LTM4MjAuMjAwNS50YjAxMDQ5Lng8L2VsZWN0cm9uaWMtcmVzb3VyY2UtbnVt
+PjwvcmVjb3JkPjwvQ2l0ZT48Q2l0ZT48QXV0aG9yPk1pdGNoZWxsPC9BdXRob3I+PFllYXI+MjAx
+ODwvWWVhcj48UmVjTnVtPjQxPC9SZWNOdW0+PHJlY29yZD48cmVjLW51bWJlcj40MTwvcmVjLW51
+bWJlcj48Zm9yZWlnbi1rZXlzPjxrZXkgYXBwPSJFTiIgZGItaWQ9InA5dmZzZjJ2ajJ0dndqZXZ3
+dzlwendmYXp4ZnY1dHh2dzVhcCIgdGltZXN0YW1wPSIxNzA5NjkyMzMxIj40MTwva2V5PjwvZm9y
+ZWlnbi1rZXlzPjxyZWYtdHlwZSBuYW1lPSJKb3VybmFsIEFydGljbGUiPjE3PC9yZWYtdHlwZT48
+Y29udHJpYnV0b3JzPjxhdXRob3JzPjxhdXRob3I+TWl0Y2hlbGwsIEQuIFIuPC9hdXRob3I+PGF1
+dGhvcj5TaGVycmF0dCwgRS48L2F1dGhvcj48YXV0aG9yPkxlZG9nYXIsIEouIEEuPC9hdXRob3I+
+PGF1dGhvcj5Xcm9lLCBTLjwvYXV0aG9yPjwvYXV0aG9ycz48L2NvbnRyaWJ1dG9ycz48dGl0bGVz
+Pjx0aXRsZT5UaGUgYmlvbWVjaGFuaWNzIG9mIGZvcmFnaW5nIGRldGVybWluZXMgZmFjZSBsZW5n
+dGggYW1vbmcga2FuZ2Fyb29zIGFuZCB0aGVpciByZWxhdGl2ZXM8L3RpdGxlPjxzZWNvbmRhcnkt
+dGl0bGU+UHJvY2VlZGluZ3Mgb2YgdGhlIFJveWFsIFNvY2lldHkgQjogQmlvbG9naWNhbCBTY2ll
+bmNlczwvc2Vjb25kYXJ5LXRpdGxlPjwvdGl0bGVzPjxwZXJpb2RpY2FsPjxmdWxsLXRpdGxlPlBy
+b2NlZWRpbmdzIG9mIHRoZSBSb3lhbCBTb2NpZXR5IEI6IEJpb2xvZ2ljYWwgU2NpZW5jZXM8L2Z1
+bGwtdGl0bGU+PC9wZXJpb2RpY2FsPjxwYWdlcz4yMDE4MDg0NTwvcGFnZXM+PHZvbHVtZT4yODU8
+L3ZvbHVtZT48bnVtYmVyPjE4ODE8L251bWJlcj48ZGF0ZXM+PHllYXI+MjAxODwveWVhcj48L2Rh
+dGVzPjx1cmxzPjxyZWxhdGVkLXVybHM+PHVybD5odHRwczovL3JveWFsc29jaWV0eXB1Ymxpc2hp
+bmcub3JnL2RvaS9hYnMvMTAuMTA5OC9yc3BiLjIwMTguMDg0NTwvdXJsPjwvcmVsYXRlZC11cmxz
+PjwvdXJscz48ZWxlY3Ryb25pYy1yZXNvdXJjZS1udW0+aHR0cHM6Ly9kb2kub3JnLzEwLjEwOTgv
+cnNwYi4yMDE4LjA4NDU8L2VsZWN0cm9uaWMtcmVzb3VyY2UtbnVtPjwvcmVjb3JkPjwvQ2l0ZT48
+Q2l0ZT48QXV0aG9yPk1pdGNoZWxsPC9BdXRob3I+PFllYXI+MjAyMzwvWWVhcj48UmVjTnVtPjU3
+PC9SZWNOdW0+PHJlY29yZD48cmVjLW51bWJlcj41NzwvcmVjLW51bWJlcj48Zm9yZWlnbi1rZXlz
+PjxrZXkgYXBwPSJFTiIgZGItaWQ9InA5dmZzZjJ2ajJ0dndqZXZ3dzlwendmYXp4ZnY1dHh2dzVh
+cCIgdGltZXN0YW1wPSIxNzA5NjkzNDY4Ij41Nzwva2V5PjwvZm9yZWlnbi1rZXlzPjxyZWYtdHlw
+ZSBuYW1lPSJKb3VybmFsIEFydGljbGUiPjE3PC9yZWYtdHlwZT48Y29udHJpYnV0b3JzPjxhdXRo
+b3JzPjxhdXRob3I+TWl0Y2hlbGwsIEQuIFIuPC9hdXRob3I+PGF1dGhvcj5TaGVycmF0dCwgRS4g
+PC9hdXRob3I+PGF1dGhvcj5XZWlzYmVja2VyLCBWLjwvYXV0aG9yPjwvYXV0aG9ycz48L2NvbnRy
+aWJ1dG9ycz48dGl0bGVzPjx0aXRsZT5GYWNpbmcgdGhlIGZhY3RzOiBBZGFwdGl2ZSB0cmFkZS1v
+ZmZzIGFsb25nIGJvZHkgc2l6ZSByYW5nZXMgZGV0ZXJtaW5lIG1hbW1hbGlhbiBjcmFuaW9mYWNp
+YWwgc2NhbGluZyA8L3RpdGxlPjxzZWNvbmRhcnktdGl0bGU+QmlvbG9naWNhbCBSZXZpZXdzPC9z
+ZWNvbmRhcnktdGl0bGU+PC90aXRsZXM+PHBlcmlvZGljYWw+PGZ1bGwtdGl0bGU+QmlvbG9naWNh
+bCBSZXZpZXdzPC9mdWxsLXRpdGxlPjwvcGVyaW9kaWNhbD48cGFnZXM+NDk2LTUyNDwvcGFnZXM+
+PHZvbHVtZT45OTwvdm9sdW1lPjxudW1iZXI+MjwvbnVtYmVyPjxkYXRlcz48eWVhcj4yMDIzPC95
+ZWFyPjwvZGF0ZXM+PHVybHM+PC91cmxzPjxlbGVjdHJvbmljLXJlc291cmNlLW51bT4xMC4xMTEx
+L2Jydi4xMzAzMjwvZWxlY3Ryb25pYy1yZXNvdXJjZS1udW0+PC9yZWNvcmQ+PC9DaXRlPjxDaXRl
+PjxBdXRob3I+U2luZ2xldG9uPC9BdXRob3I+PFllYXI+MjAwNTwvWWVhcj48UmVjTnVtPjQyPC9S
+ZWNOdW0+PHJlY29yZD48cmVjLW51bWJlcj40MjwvcmVjLW51bWJlcj48Zm9yZWlnbi1rZXlzPjxr
+ZXkgYXBwPSJFTiIgZGItaWQ9InA5dmZzZjJ2ajJ0dndqZXZ3dzlwendmYXp4ZnY1dHh2dzVhcCIg
+dGltZXN0YW1wPSIxNzA5NjkyMzMxIj40Mjwva2V5PjwvZm9yZWlnbi1rZXlzPjxyZWYtdHlwZSBu
+YW1lPSJCb29rIFNlY3Rpb24iPjU8L3JlZi10eXBlPjxjb250cmlidXRvcnM+PGF1dGhvcnM+PGF1
+dGhvcj5TaW5nbGV0b24sIE0uPC9hdXRob3I+PC9hdXRob3JzPjxzZWNvbmRhcnktYXV0aG9ycz48
+YXV0aG9yPlNsaWNlLCBELiBFLjwvYXV0aG9yPjwvc2Vjb25kYXJ5LWF1dGhvcnM+PC9jb250cmli
+dXRvcnM+PHRpdGxlcz48dGl0bGU+RnVuY3Rpb25hbCBzaGFwZSB2YXJpYXRpb24gaW4gdGhlIENl
+cmNvcGl0aGVjaW5lIG1hc3RpY2F0b3J5IGNvbXBsZXg8L3RpdGxlPjxzZWNvbmRhcnktdGl0bGU+
+TW9kZXJuIE1vcnBob21ldHJpY3MgaW4gUGh5c2ljYWwgQW50aHJvcG9sb2d5PC9zZWNvbmRhcnkt
+dGl0bGU+PC90aXRsZXM+PHBhZ2VzPjMxOS0zNDg8L3BhZ2VzPjxkYXRlcz48eWVhcj4yMDA1PC95
+ZWFyPjxwdWItZGF0ZXM+PGRhdGU+MjAwNS8vPC9kYXRlPjwvcHViLWRhdGVzPjwvZGF0ZXM+PHB1
+Yi1sb2NhdGlvbj5Cb3N0b24sIE1BPC9wdWItbG9jYXRpb24+PHB1Ymxpc2hlcj5TcHJpbmdlciBV
+UzwvcHVibGlzaGVyPjxpc2JuPjk3OC0wLTM4Ny0yNzYxNC00PC9pc2JuPjx1cmxzPjxyZWxhdGVk
+LXVybHM+PHVybD5odHRwczovL2RvaS5vcmcvMTAuMTAwNy8wLTM4Ny0yNzYxNC05XzE1PC91cmw+
+PC9yZWxhdGVkLXVybHM+PC91cmxzPjxlbGVjdHJvbmljLXJlc291cmNlLW51bT5odHRwczovL2Rv
+aS5vcmcvMTAuMTAwNy8wLTM4Ny0yNzYxNC05XzE1PC9lbGVjdHJvbmljLXJlc291cmNlLW51bT48
+L3JlY29yZD48L0NpdGU+PENpdGU+PEF1dGhvcj5XZWlzYmVja2VyPC9BdXRob3I+PFllYXI+MjAx
+OTwvWWVhcj48UmVjTnVtPjIyPC9SZWNOdW0+PHJlY29yZD48cmVjLW51bWJlcj4yMjwvcmVjLW51
+bWJlcj48Zm9yZWlnbi1rZXlzPjxrZXkgYXBwPSJFTiIgZGItaWQ9InA5dmZzZjJ2ajJ0dndqZXZ3
+dzlwendmYXp4ZnY1dHh2dzVhcCIgdGltZXN0YW1wPSIxNzA5NjkyMzMxIj4yMjwva2V5PjwvZm9y
+ZWlnbi1rZXlzPjxyZWYtdHlwZSBuYW1lPSJKb3VybmFsIEFydGljbGUiPjE3PC9yZWYtdHlwZT48
+Y29udHJpYnV0b3JzPjxhdXRob3JzPjxhdXRob3I+V2Vpc2JlY2tlciwgVi48L2F1dGhvcj48YXV0
+aG9yPkd1aWxsZXJtZSwgVC48L2F1dGhvcj48YXV0aG9yPlNwZWNrLCBDLjwvYXV0aG9yPjxhdXRo
+b3I+U2hlcnJhdHQsIEUuPC9hdXRob3I+PGF1dGhvcj5BYnJhaGEsIEguIE0uPC9hdXRob3I+PGF1
+dGhvcj5TaGFycCwgQS4gQy48L2F1dGhvcj48YXV0aG9yPlRlcmh1bmUsIEMuIEUuPC9hdXRob3I+
+PGF1dGhvcj5Db2xsaW5zLCBTLjwvYXV0aG9yPjxhdXRob3I+Sm9obnN0b24sIFMuPC9hdXRob3I+
+PGF1dGhvcj5QYW5hZ2lvdG9wb3Vsb3UsIE8uPC9hdXRob3I+PC9hdXRob3JzPjwvY29udHJpYnV0
+b3JzPjx0aXRsZXM+PHRpdGxlPkluZGl2aWR1YWwgdmFyaWF0aW9uIG9mIHRoZSBtYXN0aWNhdG9y
+eSBzeXN0ZW0gZG9taW5hdGVzIDNEIHNrdWxsIHNoYXBlIGluIHRoZSBoZXJiaXZvcnktYWRhcHRl
+ZCBtYXJzdXBpYWwgd29tYmF0czwvdGl0bGU+PHNlY29uZGFyeS10aXRsZT5Gcm9udGllcnMgaW4g
+Wm9vbG9neTwvc2Vjb25kYXJ5LXRpdGxlPjwvdGl0bGVzPjxwZXJpb2RpY2FsPjxmdWxsLXRpdGxl
+PkZyb250aWVycyBpbiBab29sb2d5PC9mdWxsLXRpdGxlPjwvcGVyaW9kaWNhbD48cGFnZXM+NDE8
+L3BhZ2VzPjx2b2x1bWU+MTY8L3ZvbHVtZT48bnVtYmVyPjE8L251bWJlcj48ZGF0ZXM+PHllYXI+
+MjAxOTwveWVhcj48cHViLWRhdGVzPjxkYXRlPjIwMTkvMTEvMDE8L2RhdGU+PC9wdWItZGF0ZXM+
+PC9kYXRlcz48aXNibj4xNzQyLTk5OTQ8L2lzYm4+PHVybHM+PHJlbGF0ZWQtdXJscz48dXJsPmh0
+dHBzOi8vZG9pLm9yZy8xMC4xMTg2L3MxMjk4My0wMTktMDMzOC01PC91cmw+PC9yZWxhdGVkLXVy
+bHM+PC91cmxzPjxlbGVjdHJvbmljLXJlc291cmNlLW51bT5odHRwczovL2RvaS5vcmcvMTAuMTE4
+Ni9zMTI5ODMtMDE5LTAzMzgtNTwvZWxlY3Ryb25pYy1yZXNvdXJjZS1udW0+PC9yZWNvcmQ+PC9D
+aXRlPjwvRW5kTm90ZT4A
 </w:fldData>
         </w:fldChar>
       </w:r>
@@ -7134,7 +7121,7 @@
         <w:rPr>
           <w:noProof/>
         </w:rPr>
-        <w:t>(Marroig &amp; Cheverud, 2005; Mitchell, Sherratt, Ledogar, &amp; Wroe, 2018; Mitchell et al., in Press; Singleton, 2005; Weisbecker et al., 2019)</w:t>
+        <w:t>(Marroig &amp; Cheverud, 2005; Mitchell, Sherratt, Ledogar, &amp; Wroe, 2018; Mitchell et al., 2023; Singleton, 2005; Weisbecker et al., 2019)</w:t>
       </w:r>
       <w:r>
         <w:fldChar w:fldCharType="end"/>
@@ -7152,13 +7139,13 @@
       <w:r>
         <w:fldChar w:fldCharType="begin">
           <w:fldData xml:space="preserve">PEVuZE5vdGU+PENpdGU+PEF1dGhvcj5Db3g8L0F1dGhvcj48WWVhcj4yMDEyPC9ZZWFyPjxSZWNO
-dW0+NDU8L1JlY051bT48RGlzcGxheVRleHQ+KENveCBldCBhbC4sIDIwMTI7IERydXppbnNreSwg
+dW0+NDM8L1JlY051bT48RGlzcGxheVRleHQ+KENveCBldCBhbC4sIDIwMTI7IERydXppbnNreSwg
 MjAxNTsgR2lub3QsIENsYXVkZSwgJmFtcDsgSGF1dGllciwgMjAxODsgTGVzc2EgJmFtcDsgUGF0
 dG9uLCAxOTg5OyBNYXJjeSBldCBhbC4sIDIwMjA7IE1hcmN5LCBIYWRseSwgU2hlcnJhdHQsIEdh
 cmxhbmQsICZhbXA7IFdlaXNiZWNrZXIsIDIwMTYpPC9EaXNwbGF5VGV4dD48cmVjb3JkPjxyZWMt
-bnVtYmVyPjQ1PC9yZWMtbnVtYmVyPjxmb3JlaWduLWtleXM+PGtleSBhcHA9IkVOIiBkYi1pZD0i
-eDk5dmVlZDV3cnAwMnJlYWQ5YzVhd3IweDJ2OXZ2YXB4MjkwIiB0aW1lc3RhbXA9IjE2OTcxNzQ5
-NjYiPjQ1PC9rZXk+PC9mb3JlaWduLWtleXM+PHJlZi10eXBlIG5hbWU9IkpvdXJuYWwgQXJ0aWNs
+bnVtYmVyPjQzPC9yZWMtbnVtYmVyPjxmb3JlaWduLWtleXM+PGtleSBhcHA9IkVOIiBkYi1pZD0i
+cDl2ZnNmMnZqMnR2d2pldnd3OXB6d2ZhenhmdjV0eHZ3NWFwIiB0aW1lc3RhbXA9IjE3MDk2OTIz
+MzEiPjQzPC9rZXk+PC9mb3JlaWduLWtleXM+PHJlZi10eXBlIG5hbWU9IkpvdXJuYWwgQXJ0aWNs
 ZSI+MTc8L3JlZi10eXBlPjxjb250cmlidXRvcnM+PGF1dGhvcnM+PGF1dGhvcj5Db3gsIFAuIEcu
 PC9hdXRob3I+PGF1dGhvcj5SYXlmaWVsZCwgRS4gSi48L2F1dGhvcj48YXV0aG9yPkZhZ2FuLCBN
 LiBKLjwvYXV0aG9yPjxhdXRob3I+SGVycmVsLCBBLjwvYXV0aG9yPjxhdXRob3I+UGF0YWt5LCBU
@@ -7183,10 +7170,10 @@
 LzEwLjEzNzEvam91cm5hbC5wb25lLjAwMzYyOTk8L2VsZWN0cm9uaWMtcmVzb3VyY2UtbnVtPjxy
 ZW1vdGUtZGF0YWJhc2UtcHJvdmlkZXI+TkxNPC9yZW1vdGUtZGF0YWJhc2UtcHJvdmlkZXI+PGxh
 bmd1YWdlPmVuZzwvbGFuZ3VhZ2U+PC9yZWNvcmQ+PC9DaXRlPjxDaXRlPjxBdXRob3I+RHJ1emlu
-c2t5PC9BdXRob3I+PFllYXI+MjAxNTwvWWVhcj48UmVjTnVtPjc8L1JlY051bT48cmVjb3JkPjxy
-ZWMtbnVtYmVyPjc8L3JlYy1udW1iZXI+PGZvcmVpZ24ta2V5cz48a2V5IGFwcD0iRU4iIGRiLWlk
-PSJ4OTl2ZWVkNXdycDAycmVhZDljNWF3cjB4MnY5dnZhcHgyOTAiIHRpbWVzdGFtcD0iMTY5NzE3
-NDk2NSI+Nzwva2V5PjwvZm9yZWlnbi1rZXlzPjxyZWYtdHlwZSBuYW1lPSJCb29rIFNlY3Rpb24i
+c2t5PC9BdXRob3I+PFllYXI+MjAxNTwvWWVhcj48UmVjTnVtPjY8L1JlY051bT48cmVjb3JkPjxy
+ZWMtbnVtYmVyPjY8L3JlYy1udW1iZXI+PGZvcmVpZ24ta2V5cz48a2V5IGFwcD0iRU4iIGRiLWlk
+PSJwOXZmc2YydmoydHZ3amV2d3c5cHp3ZmF6eGZ2NXR4dnc1YXAiIHRpbWVzdGFtcD0iMTcwOTY5
+MjMzMSI+Njwva2V5PjwvZm9yZWlnbi1rZXlzPjxyZWYtdHlwZSBuYW1lPSJCb29rIFNlY3Rpb24i
 PjU8L3JlZi10eXBlPjxjb250cmlidXRvcnM+PGF1dGhvcnM+PGF1dGhvcj5EcnV6aW5za3ksIFIu
 IEUuPC9hdXRob3I+PC9hdXRob3JzPjxzZWNvbmRhcnktYXV0aG9ycz48YXV0aG9yPkhhdXRpZXIs
 IEwuPC9hdXRob3I+PGF1dGhvcj5Db3gsIFAuIEcuPC9hdXRob3I+PC9zZWNvbmRhcnktYXV0aG9y
@@ -7208,10 +7195,10 @@
 PjxyZW1vdGUtZGF0YWJhc2UtbmFtZT5DYW1icmlkZ2UgQ29yZTwvcmVtb3RlLWRhdGFiYXNlLW5h
 bWU+PHJlbW90ZS1kYXRhYmFzZS1wcm92aWRlcj5DYW1icmlkZ2UgVW5pdmVyc2l0eSBQcmVzczwv
 cmVtb3RlLWRhdGFiYXNlLXByb3ZpZGVyPjwvcmVjb3JkPjwvQ2l0ZT48Q2l0ZT48QXV0aG9yPkdp
-bm90PC9BdXRob3I+PFllYXI+MjAxODwvWWVhcj48UmVjTnVtPjQ3PC9SZWNOdW0+PHJlY29yZD48
-cmVjLW51bWJlcj40NzwvcmVjLW51bWJlcj48Zm9yZWlnbi1rZXlzPjxrZXkgYXBwPSJFTiIgZGIt
-aWQ9Ing5OXZlZWQ1d3JwMDJyZWFkOWM1YXdyMHgydjl2dmFweDI5MCIgdGltZXN0YW1wPSIxNjk3
-MTc0OTY2Ij40Nzwva2V5PjwvZm9yZWlnbi1rZXlzPjxyZWYtdHlwZSBuYW1lPSJKb3VybmFsIEFy
+bm90PC9BdXRob3I+PFllYXI+MjAxODwvWWVhcj48UmVjTnVtPjQ0PC9SZWNOdW0+PHJlY29yZD48
+cmVjLW51bWJlcj40NDwvcmVjLW51bWJlcj48Zm9yZWlnbi1rZXlzPjxrZXkgYXBwPSJFTiIgZGIt
+aWQ9InA5dmZzZjJ2ajJ0dndqZXZ3dzlwendmYXp4ZnY1dHh2dzVhcCIgdGltZXN0YW1wPSIxNzA5
+NjkyMzMxIj40NDwva2V5PjwvZm9yZWlnbi1rZXlzPjxyZWYtdHlwZSBuYW1lPSJKb3VybmFsIEFy
 dGljbGUiPjE3PC9yZWYtdHlwZT48Y29udHJpYnV0b3JzPjxhdXRob3JzPjxhdXRob3I+R2lub3Qs
 IFMuPC9hdXRob3I+PGF1dGhvcj5DbGF1ZGUsIEouPC9hdXRob3I+PGF1dGhvcj5IYXV0aWVyLCBM
 LjwvYXV0aG9yPjwvYXV0aG9ycz48L2NvbnRyaWJ1dG9ycz48dGl0bGVzPjx0aXRsZT5PbmUgc2t1
@@ -7226,9 +7213,9 @@
 PC9yZWxhdGVkLXVybHM+PC91cmxzPjxlbGVjdHJvbmljLXJlc291cmNlLW51bT5odHRwczovL2Rv
 aS5vcmcvMTAuMTAwMi9qbW9yLjIwODQ1PC9lbGVjdHJvbmljLXJlc291cmNlLW51bT48L3JlY29y
 ZD48L0NpdGU+PENpdGU+PEF1dGhvcj5MZXNzYTwvQXV0aG9yPjxZZWFyPjE5ODk8L1llYXI+PFJl
-Y051bT40NDwvUmVjTnVtPjxyZWNvcmQ+PHJlYy1udW1iZXI+NDQ8L3JlYy1udW1iZXI+PGZvcmVp
-Z24ta2V5cz48a2V5IGFwcD0iRU4iIGRiLWlkPSJ4OTl2ZWVkNXdycDAycmVhZDljNWF3cjB4MnY5
-dnZhcHgyOTAiIHRpbWVzdGFtcD0iMTY5NzE3NDk2NiI+NDQ8L2tleT48L2ZvcmVpZ24ta2V5cz48
+Y051bT40NTwvUmVjTnVtPjxyZWNvcmQ+PHJlYy1udW1iZXI+NDU8L3JlYy1udW1iZXI+PGZvcmVp
+Z24ta2V5cz48a2V5IGFwcD0iRU4iIGRiLWlkPSJwOXZmc2YydmoydHZ3amV2d3c5cHp3ZmF6eGZ2
+NXR4dnc1YXAiIHRpbWVzdGFtcD0iMTcwOTY5MjMzMSI+NDU8L2tleT48L2ZvcmVpZ24ta2V5cz48
 cmVmLXR5cGUgbmFtZT0iSm91cm5hbCBBcnRpY2xlIj4xNzwvcmVmLXR5cGU+PGNvbnRyaWJ1dG9y
 cz48YXV0aG9ycz48YXV0aG9yPkxlc3NhLCBFLiBQLjwvYXV0aG9yPjxhdXRob3I+UGF0dG9uLCBK
 LiBMLjwvYXV0aG9yPjwvYXV0aG9ycz48L2NvbnRyaWJ1dG9ycz48dGl0bGVzPjx0aXRsZT5TdHJ1
@@ -7244,9 +7231,9 @@
 dHBzOi8vZG9pLm9yZy8xMC4xMTExL2ouMTA5NS04MzEyLjE5ODkudGIwMDUwMC54PC9lbGVjdHJv
 bmljLXJlc291cmNlLW51bT48YWNjZXNzLWRhdGU+MTAvOC8yMDIzPC9hY2Nlc3MtZGF0ZT48L3Jl
 Y29yZD48L0NpdGU+PENpdGU+PEF1dGhvcj5NYXJjeTwvQXV0aG9yPjxZZWFyPjIwMjA8L1llYXI+
-PFJlY051bT42PC9SZWNOdW0+PHJlY29yZD48cmVjLW51bWJlcj42PC9yZWMtbnVtYmVyPjxmb3Jl
-aWduLWtleXM+PGtleSBhcHA9IkVOIiBkYi1pZD0ieDk5dmVlZDV3cnAwMnJlYWQ5YzVhd3IweDJ2
-OXZ2YXB4MjkwIiB0aW1lc3RhbXA9IjE2OTcxNzQ5NjUiPjY8L2tleT48L2ZvcmVpZ24ta2V5cz48
+PFJlY051bT41PC9SZWNOdW0+PHJlY29yZD48cmVjLW51bWJlcj41PC9yZWMtbnVtYmVyPjxmb3Jl
+aWduLWtleXM+PGtleSBhcHA9IkVOIiBkYi1pZD0icDl2ZnNmMnZqMnR2d2pldnd3OXB6d2Zhenhm
+djV0eHZ3NWFwIiB0aW1lc3RhbXA9IjE3MDk2OTIzMzEiPjU8L2tleT48L2ZvcmVpZ24ta2V5cz48
 cmVmLXR5cGUgbmFtZT0iSm91cm5hbCBBcnRpY2xlIj4xNzwvcmVmLXR5cGU+PGNvbnRyaWJ1dG9y
 cz48YXV0aG9ycz48YXV0aG9yPk1hcmN5LCBBLiBFLjwvYXV0aG9yPjxhdXRob3I+R3VpbGxlcm1l
 LCBULjwvYXV0aG9yPjxhdXRob3I+U2hlcnJhdHQsIEUuPC9hdXRob3I+PGF1dGhvcj5Sb3dlLCBL
@@ -7267,8 +7254,8 @@
 dHJvbmljLXJlc291cmNlLW51bT5odHRwczovL2RvaS5vcmcvMTAuMTA4Ni83MTEzOTg8L2VsZWN0
 cm9uaWMtcmVzb3VyY2UtbnVtPjwvcmVjb3JkPjwvQ2l0ZT48Q2l0ZT48QXV0aG9yPk1hcmN5PC9B
 dXRob3I+PFllYXI+MjAxNjwvWWVhcj48UmVjTnVtPjQ2PC9SZWNOdW0+PHJlY29yZD48cmVjLW51
-bWJlcj40NjwvcmVjLW51bWJlcj48Zm9yZWlnbi1rZXlzPjxrZXkgYXBwPSJFTiIgZGItaWQ9Ing5
-OXZlZWQ1d3JwMDJyZWFkOWM1YXdyMHgydjl2dmFweDI5MCIgdGltZXN0YW1wPSIxNjk3MTc0OTY2
+bWJlcj40NjwvcmVjLW51bWJlcj48Zm9yZWlnbi1rZXlzPjxrZXkgYXBwPSJFTiIgZGItaWQ9InA5
+dmZzZjJ2ajJ0dndqZXZ3dzlwendmYXp4ZnY1dHh2dzVhcCIgdGltZXN0YW1wPSIxNzA5NjkyMzMx
 Ij40Njwva2V5PjwvZm9yZWlnbi1rZXlzPjxyZWYtdHlwZSBuYW1lPSJKb3VybmFsIEFydGljbGUi
 PjE3PC9yZWYtdHlwZT48Y29udHJpYnV0b3JzPjxhdXRob3JzPjxhdXRob3I+TWFyY3ksIEEuIEUu
 PC9hdXRob3I+PGF1dGhvcj5IYWRseSwgRS4gQS48L2F1dGhvcj48YXV0aG9yPlNoZXJyYXR0LCBF
@@ -7298,13 +7285,13 @@
       <w:r>
         <w:fldChar w:fldCharType="begin">
           <w:fldData xml:space="preserve">PEVuZE5vdGU+PENpdGU+PEF1dGhvcj5Db3g8L0F1dGhvcj48WWVhcj4yMDEyPC9ZZWFyPjxSZWNO
-dW0+NDU8L1JlY051bT48RGlzcGxheVRleHQ+KENveCBldCBhbC4sIDIwMTI7IERydXppbnNreSwg
+dW0+NDM8L1JlY051bT48RGlzcGxheVRleHQ+KENveCBldCBhbC4sIDIwMTI7IERydXppbnNreSwg
 MjAxNTsgR2lub3QsIENsYXVkZSwgJmFtcDsgSGF1dGllciwgMjAxODsgTGVzc2EgJmFtcDsgUGF0
 dG9uLCAxOTg5OyBNYXJjeSBldCBhbC4sIDIwMjA7IE1hcmN5LCBIYWRseSwgU2hlcnJhdHQsIEdh
 cmxhbmQsICZhbXA7IFdlaXNiZWNrZXIsIDIwMTYpPC9EaXNwbGF5VGV4dD48cmVjb3JkPjxyZWMt
-bnVtYmVyPjQ1PC9yZWMtbnVtYmVyPjxmb3JlaWduLWtleXM+PGtleSBhcHA9IkVOIiBkYi1pZD0i
-eDk5dmVlZDV3cnAwMnJlYWQ5YzVhd3IweDJ2OXZ2YXB4MjkwIiB0aW1lc3RhbXA9IjE2OTcxNzQ5
-NjYiPjQ1PC9rZXk+PC9mb3JlaWduLWtleXM+PHJlZi10eXBlIG5hbWU9IkpvdXJuYWwgQXJ0aWNs
+bnVtYmVyPjQzPC9yZWMtbnVtYmVyPjxmb3JlaWduLWtleXM+PGtleSBhcHA9IkVOIiBkYi1pZD0i
+cDl2ZnNmMnZqMnR2d2pldnd3OXB6d2ZhenhmdjV0eHZ3NWFwIiB0aW1lc3RhbXA9IjE3MDk2OTIz
+MzEiPjQzPC9rZXk+PC9mb3JlaWduLWtleXM+PHJlZi10eXBlIG5hbWU9IkpvdXJuYWwgQXJ0aWNs
 ZSI+MTc8L3JlZi10eXBlPjxjb250cmlidXRvcnM+PGF1dGhvcnM+PGF1dGhvcj5Db3gsIFAuIEcu
 PC9hdXRob3I+PGF1dGhvcj5SYXlmaWVsZCwgRS4gSi48L2F1dGhvcj48YXV0aG9yPkZhZ2FuLCBN
 LiBKLjwvYXV0aG9yPjxhdXRob3I+SGVycmVsLCBBLjwvYXV0aG9yPjxhdXRob3I+UGF0YWt5LCBU
@@ -7329,10 +7316,10 @@
 LzEwLjEzNzEvam91cm5hbC5wb25lLjAwMzYyOTk8L2VsZWN0cm9uaWMtcmVzb3VyY2UtbnVtPjxy
 ZW1vdGUtZGF0YWJhc2UtcHJvdmlkZXI+TkxNPC9yZW1vdGUtZGF0YWJhc2UtcHJvdmlkZXI+PGxh
 bmd1YWdlPmVuZzwvbGFuZ3VhZ2U+PC9yZWNvcmQ+PC9DaXRlPjxDaXRlPjxBdXRob3I+RHJ1emlu
-c2t5PC9BdXRob3I+PFllYXI+MjAxNTwvWWVhcj48UmVjTnVtPjc8L1JlY051bT48cmVjb3JkPjxy
-ZWMtbnVtYmVyPjc8L3JlYy1udW1iZXI+PGZvcmVpZ24ta2V5cz48a2V5IGFwcD0iRU4iIGRiLWlk
-PSJ4OTl2ZWVkNXdycDAycmVhZDljNWF3cjB4MnY5dnZhcHgyOTAiIHRpbWVzdGFtcD0iMTY5NzE3
-NDk2NSI+Nzwva2V5PjwvZm9yZWlnbi1rZXlzPjxyZWYtdHlwZSBuYW1lPSJCb29rIFNlY3Rpb24i
+c2t5PC9BdXRob3I+PFllYXI+MjAxNTwvWWVhcj48UmVjTnVtPjY8L1JlY051bT48cmVjb3JkPjxy
+ZWMtbnVtYmVyPjY8L3JlYy1udW1iZXI+PGZvcmVpZ24ta2V5cz48a2V5IGFwcD0iRU4iIGRiLWlk
+PSJwOXZmc2YydmoydHZ3amV2d3c5cHp3ZmF6eGZ2NXR4dnc1YXAiIHRpbWVzdGFtcD0iMTcwOTY5
+MjMzMSI+Njwva2V5PjwvZm9yZWlnbi1rZXlzPjxyZWYtdHlwZSBuYW1lPSJCb29rIFNlY3Rpb24i
 PjU8L3JlZi10eXBlPjxjb250cmlidXRvcnM+PGF1dGhvcnM+PGF1dGhvcj5EcnV6aW5za3ksIFIu
 IEUuPC9hdXRob3I+PC9hdXRob3JzPjxzZWNvbmRhcnktYXV0aG9ycz48YXV0aG9yPkhhdXRpZXIs
 IEwuPC9hdXRob3I+PGF1dGhvcj5Db3gsIFAuIEcuPC9hdXRob3I+PC9zZWNvbmRhcnktYXV0aG9y
@@ -7354,10 +7341,10 @@
 PjxyZW1vdGUtZGF0YWJhc2UtbmFtZT5DYW1icmlkZ2UgQ29yZTwvcmVtb3RlLWRhdGFiYXNlLW5h
 bWU+PHJlbW90ZS1kYXRhYmFzZS1wcm92aWRlcj5DYW1icmlkZ2UgVW5pdmVyc2l0eSBQcmVzczwv
 cmVtb3RlLWRhdGFiYXNlLXByb3ZpZGVyPjwvcmVjb3JkPjwvQ2l0ZT48Q2l0ZT48QXV0aG9yPkdp
-bm90PC9BdXRob3I+PFllYXI+MjAxODwvWWVhcj48UmVjTnVtPjQ3PC9SZWNOdW0+PHJlY29yZD48
-cmVjLW51bWJlcj40NzwvcmVjLW51bWJlcj48Zm9yZWlnbi1rZXlzPjxrZXkgYXBwPSJFTiIgZGIt
-aWQ9Ing5OXZlZWQ1d3JwMDJyZWFkOWM1YXdyMHgydjl2dmFweDI5MCIgdGltZXN0YW1wPSIxNjk3
-MTc0OTY2Ij40Nzwva2V5PjwvZm9yZWlnbi1rZXlzPjxyZWYtdHlwZSBuYW1lPSJKb3VybmFsIEFy
+bm90PC9BdXRob3I+PFllYXI+MjAxODwvWWVhcj48UmVjTnVtPjQ0PC9SZWNOdW0+PHJlY29yZD48
+cmVjLW51bWJlcj40NDwvcmVjLW51bWJlcj48Zm9yZWlnbi1rZXlzPjxrZXkgYXBwPSJFTiIgZGIt
+aWQ9InA5dmZzZjJ2ajJ0dndqZXZ3dzlwendmYXp4ZnY1dHh2dzVhcCIgdGltZXN0YW1wPSIxNzA5
+NjkyMzMxIj40NDwva2V5PjwvZm9yZWlnbi1rZXlzPjxyZWYtdHlwZSBuYW1lPSJKb3VybmFsIEFy
 dGljbGUiPjE3PC9yZWYtdHlwZT48Y29udHJpYnV0b3JzPjxhdXRob3JzPjxhdXRob3I+R2lub3Qs
 IFMuPC9hdXRob3I+PGF1dGhvcj5DbGF1ZGUsIEouPC9hdXRob3I+PGF1dGhvcj5IYXV0aWVyLCBM
 LjwvYXV0aG9yPjwvYXV0aG9ycz48L2NvbnRyaWJ1dG9ycz48dGl0bGVzPjx0aXRsZT5PbmUgc2t1
@@ -7372,9 +7359,9 @@
 PC9yZWxhdGVkLXVybHM+PC91cmxzPjxlbGVjdHJvbmljLXJlc291cmNlLW51bT5odHRwczovL2Rv
 aS5vcmcvMTAuMTAwMi9qbW9yLjIwODQ1PC9lbGVjdHJvbmljLXJlc291cmNlLW51bT48L3JlY29y
 ZD48L0NpdGU+PENpdGU+PEF1dGhvcj5MZXNzYTwvQXV0aG9yPjxZZWFyPjE5ODk8L1llYXI+PFJl
-Y051bT40NDwvUmVjTnVtPjxyZWNvcmQ+PHJlYy1udW1iZXI+NDQ8L3JlYy1udW1iZXI+PGZvcmVp
-Z24ta2V5cz48a2V5IGFwcD0iRU4iIGRiLWlkPSJ4OTl2ZWVkNXdycDAycmVhZDljNWF3cjB4MnY5
-dnZhcHgyOTAiIHRpbWVzdGFtcD0iMTY5NzE3NDk2NiI+NDQ8L2tleT48L2ZvcmVpZ24ta2V5cz48
+Y051bT40NTwvUmVjTnVtPjxyZWNvcmQ+PHJlYy1udW1iZXI+NDU8L3JlYy1udW1iZXI+PGZvcmVp
+Z24ta2V5cz48a2V5IGFwcD0iRU4iIGRiLWlkPSJwOXZmc2YydmoydHZ3amV2d3c5cHp3ZmF6eGZ2
+NXR4dnc1YXAiIHRpbWVzdGFtcD0iMTcwOTY5MjMzMSI+NDU8L2tleT48L2ZvcmVpZ24ta2V5cz48
 cmVmLXR5cGUgbmFtZT0iSm91cm5hbCBBcnRpY2xlIj4xNzwvcmVmLXR5cGU+PGNvbnRyaWJ1dG9y
 cz48YXV0aG9ycz48YXV0aG9yPkxlc3NhLCBFLiBQLjwvYXV0aG9yPjxhdXRob3I+UGF0dG9uLCBK
 LiBMLjwvYXV0aG9yPjwvYXV0aG9ycz48L2NvbnRyaWJ1dG9ycz48dGl0bGVzPjx0aXRsZT5TdHJ1
@@ -7390,9 +7377,9 @@
 dHBzOi8vZG9pLm9yZy8xMC4xMTExL2ouMTA5NS04MzEyLjE5ODkudGIwMDUwMC54PC9lbGVjdHJv
 bmljLXJlc291cmNlLW51bT48YWNjZXNzLWRhdGU+MTAvOC8yMDIzPC9hY2Nlc3MtZGF0ZT48L3Jl
 Y29yZD48L0NpdGU+PENpdGU+PEF1dGhvcj5NYXJjeTwvQXV0aG9yPjxZZWFyPjIwMjA8L1llYXI+
-PFJlY051bT42PC9SZWNOdW0+PHJlY29yZD48cmVjLW51bWJlcj42PC9yZWMtbnVtYmVyPjxmb3Jl
-aWduLWtleXM+PGtleSBhcHA9IkVOIiBkYi1pZD0ieDk5dmVlZDV3cnAwMnJlYWQ5YzVhd3IweDJ2
-OXZ2YXB4MjkwIiB0aW1lc3RhbXA9IjE2OTcxNzQ5NjUiPjY8L2tleT48L2ZvcmVpZ24ta2V5cz48
+PFJlY051bT41PC9SZWNOdW0+PHJlY29yZD48cmVjLW51bWJlcj41PC9yZWMtbnVtYmVyPjxmb3Jl
+aWduLWtleXM+PGtleSBhcHA9IkVOIiBkYi1pZD0icDl2ZnNmMnZqMnR2d2pldnd3OXB6d2Zhenhm
+djV0eHZ3NWFwIiB0aW1lc3RhbXA9IjE3MDk2OTIzMzEiPjU8L2tleT48L2ZvcmVpZ24ta2V5cz48
 cmVmLXR5cGUgbmFtZT0iSm91cm5hbCBBcnRpY2xlIj4xNzwvcmVmLXR5cGU+PGNvbnRyaWJ1dG9y
 cz48YXV0aG9ycz48YXV0aG9yPk1hcmN5LCBBLiBFLjwvYXV0aG9yPjxhdXRob3I+R3VpbGxlcm1l
 LCBULjwvYXV0aG9yPjxhdXRob3I+U2hlcnJhdHQsIEUuPC9hdXRob3I+PGF1dGhvcj5Sb3dlLCBL
@@ -7413,8 +7400,8 @@
 dHJvbmljLXJlc291cmNlLW51bT5odHRwczovL2RvaS5vcmcvMTAuMTA4Ni83MTEzOTg8L2VsZWN0
 cm9uaWMtcmVzb3VyY2UtbnVtPjwvcmVjb3JkPjwvQ2l0ZT48Q2l0ZT48QXV0aG9yPk1hcmN5PC9B
 dXRob3I+PFllYXI+MjAxNjwvWWVhcj48UmVjTnVtPjQ2PC9SZWNOdW0+PHJlY29yZD48cmVjLW51
-bWJlcj40NjwvcmVjLW51bWJlcj48Zm9yZWlnbi1rZXlzPjxrZXkgYXBwPSJFTiIgZGItaWQ9Ing5
-OXZlZWQ1d3JwMDJyZWFkOWM1YXdyMHgydjl2dmFweDI5MCIgdGltZXN0YW1wPSIxNjk3MTc0OTY2
+bWJlcj40NjwvcmVjLW51bWJlcj48Zm9yZWlnbi1rZXlzPjxrZXkgYXBwPSJFTiIgZGItaWQ9InA5
+dmZzZjJ2ajJ0dndqZXZ3dzlwendmYXp4ZnY1dHh2dzVhcCIgdGltZXN0YW1wPSIxNzA5NjkyMzMx
 Ij40Njwva2V5PjwvZm9yZWlnbi1rZXlzPjxyZWYtdHlwZSBuYW1lPSJKb3VybmFsIEFydGljbGUi
 PjE3PC9yZWYtdHlwZT48Y29udHJpYnV0b3JzPjxhdXRob3JzPjxhdXRob3I+TWFyY3ksIEEuIEUu
 PC9hdXRob3I+PGF1dGhvcj5IYWRseSwgRS4gQS48L2F1dGhvcj48YXV0aG9yPlNoZXJyYXR0LCBF
@@ -7484,7 +7471,7 @@
         <w:fldChar w:fldCharType="begin"/>
       </w:r>
       <w:r>
-        <w:instrText xml:space="preserve"> ADDIN EN.CITE &lt;EndNote&gt;&lt;Cite&gt;&lt;Author&gt;Samuels&lt;/Author&gt;&lt;Year&gt;2009&lt;/Year&gt;&lt;RecNum&gt;48&lt;/RecNum&gt;&lt;DisplayText&gt;(Samuels, 2009)&lt;/DisplayText&gt;&lt;record&gt;&lt;rec-number&gt;48&lt;/rec-number&gt;&lt;foreign-keys&gt;&lt;key app="EN" db-id="x99veed5wrp02read9c5awr0x2v9vvapx290" timestamp="1697174966"&gt;48&lt;/key&gt;&lt;/foreign-keys&gt;&lt;ref-type name="Journal Article"&gt;17&lt;/ref-type&gt;&lt;contributors&gt;&lt;authors&gt;&lt;author&gt;Samuels, J. X.&lt;/author&gt;&lt;/authors&gt;&lt;/contributors&gt;&lt;titles&gt;&lt;title&gt;Cranial morphology and dietary habits of rodents&lt;/title&gt;&lt;secondary-title&gt;Zoological Journal of the Linnean Society&lt;/secondary-title&gt;&lt;/titles&gt;&lt;periodical&gt;&lt;full-title&gt;Zoological Journal of the Linnean Society&lt;/full-title&gt;&lt;/periodical&gt;&lt;pages&gt;864-888&lt;/pages&gt;&lt;volume&gt;156&lt;/volume&gt;&lt;number&gt;4&lt;/number&gt;&lt;dates&gt;&lt;year&gt;2009&lt;/year&gt;&lt;/dates&gt;&lt;isbn&gt;0024-4082&lt;/isbn&gt;&lt;urls&gt;&lt;related-urls&gt;&lt;url&gt;https://doi.org/10.1111/j.1096-3642.2009.00502.x&lt;/url&gt;&lt;/related-urls&gt;&lt;/urls&gt;&lt;electronic-resource-num&gt;https://doi.org/10.1111/j.1096-3642.2009.00502.x&lt;/electronic-resource-num&gt;&lt;access-date&gt;10/8/2023&lt;/access-date&gt;&lt;/record&gt;&lt;/Cite&gt;&lt;/EndNote&gt;</w:instrText>
+        <w:instrText xml:space="preserve"> ADDIN EN.CITE &lt;EndNote&gt;&lt;Cite&gt;&lt;Author&gt;Samuels&lt;/Author&gt;&lt;Year&gt;2009&lt;/Year&gt;&lt;RecNum&gt;47&lt;/RecNum&gt;&lt;DisplayText&gt;(Samuels, 2009)&lt;/DisplayText&gt;&lt;record&gt;&lt;rec-number&gt;47&lt;/rec-number&gt;&lt;foreign-keys&gt;&lt;key app="EN" db-id="p9vfsf2vj2tvwjevww9pzwfazxfv5txvw5ap" timestamp="1709692331"&gt;47&lt;/key&gt;&lt;/foreign-keys&gt;&lt;ref-type name="Journal Article"&gt;17&lt;/ref-type&gt;&lt;contributors&gt;&lt;authors&gt;&lt;author&gt;Samuels, J. X.&lt;/author&gt;&lt;/authors&gt;&lt;/contributors&gt;&lt;titles&gt;&lt;title&gt;Cranial morphology and dietary habits of rodents&lt;/title&gt;&lt;secondary-title&gt;Zoological Journal of the Linnean Society&lt;/secondary-title&gt;&lt;/titles&gt;&lt;periodical&gt;&lt;full-title&gt;Zoological Journal of the Linnean Society&lt;/full-title&gt;&lt;/periodical&gt;&lt;pages&gt;864-888&lt;/pages&gt;&lt;volume&gt;156&lt;/volume&gt;&lt;number&gt;4&lt;/number&gt;&lt;dates&gt;&lt;year&gt;2009&lt;/year&gt;&lt;/dates&gt;&lt;isbn&gt;0024-4082&lt;/isbn&gt;&lt;urls&gt;&lt;related-urls&gt;&lt;url&gt;https://doi.org/10.1111/j.1096-3642.2009.00502.x&lt;/url&gt;&lt;/related-urls&gt;&lt;/urls&gt;&lt;electronic-resource-num&gt;https://doi.org/10.1111/j.1096-3642.2009.00502.x&lt;/electronic-resource-num&gt;&lt;access-date&gt;10/8/2023&lt;/access-date&gt;&lt;/record&gt;&lt;/Cite&gt;&lt;/EndNote&gt;</w:instrText>
       </w:r>
       <w:r>
         <w:fldChar w:fldCharType="separate"/>
@@ -7525,7 +7512,7 @@
         <w:fldChar w:fldCharType="begin"/>
       </w:r>
       <w:r>
-        <w:instrText xml:space="preserve"> ADDIN EN.CITE &lt;EndNote&gt;&lt;Cite ExcludeAuth="1"&gt;&lt;Author&gt;Mitchell&lt;/Author&gt;&lt;Year&gt;in Press&lt;/Year&gt;&lt;RecNum&gt;5&lt;/RecNum&gt;&lt;DisplayText&gt;(in Press)&lt;/DisplayText&gt;&lt;record&gt;&lt;rec-number&gt;5&lt;/rec-number&gt;&lt;foreign-keys&gt;&lt;key app="EN" db-id="x99veed5wrp02read9c5awr0x2v9vvapx290" timestamp="1697174965"&gt;5&lt;/key&gt;&lt;/foreign-keys&gt;&lt;ref-type name="Journal Article"&gt;17&lt;/ref-type&gt;&lt;contributors&gt;&lt;authors&gt;&lt;author&gt;Mitchell, D. R.&lt;/author&gt;&lt;author&gt;Sherratt, E. &lt;/author&gt;&lt;author&gt;Weisbecker, V.&lt;/author&gt;&lt;/authors&gt;&lt;/contributors&gt;&lt;titles&gt;&lt;title&gt;Facing the facts: Adaptive trade-offs along body size ranges determine mammalian craniofacial scaling &lt;/title&gt;&lt;secondary-title&gt;Biological Reviews&lt;/secondary-title&gt;&lt;/titles&gt;&lt;periodical&gt;&lt;full-title&gt;Biological Reviews&lt;/full-title&gt;&lt;/periodical&gt;&lt;dates&gt;&lt;year&gt;in Press&lt;/year&gt;&lt;/dates&gt;&lt;urls&gt;&lt;/urls&gt;&lt;/record&gt;&lt;/Cite&gt;&lt;/EndNote&gt;</w:instrText>
+        <w:instrText xml:space="preserve"> ADDIN EN.CITE &lt;EndNote&gt;&lt;Cite ExcludeAuth="1"&gt;&lt;Author&gt;Mitchell&lt;/Author&gt;&lt;Year&gt;2023&lt;/Year&gt;&lt;RecNum&gt;57&lt;/RecNum&gt;&lt;DisplayText&gt;(2023)&lt;/DisplayText&gt;&lt;record&gt;&lt;rec-number&gt;57&lt;/rec-number&gt;&lt;foreign-keys&gt;&lt;key app="EN" db-id="p9vfsf2vj2tvwjevww9pzwfazxfv5txvw5ap" timestamp="1709693468"&gt;57&lt;/key&gt;&lt;/foreign-keys&gt;&lt;ref-type name="Journal Article"&gt;17&lt;/ref-type&gt;&lt;contributors&gt;&lt;authors&gt;&lt;author&gt;Mitchell, D. R.&lt;/author&gt;&lt;author&gt;Sherratt, E. &lt;/author&gt;&lt;author&gt;Weisbecker, V.&lt;/author&gt;&lt;/authors&gt;&lt;/contributors&gt;&lt;titles&gt;&lt;title&gt;Facing the facts: Adaptive trade-offs along body size ranges determine mammalian craniofacial scaling &lt;/title&gt;&lt;secondary-title&gt;Biological Reviews&lt;/secondary-title&gt;&lt;/titles&gt;&lt;periodical&gt;&lt;full-title&gt;Biological Reviews&lt;/full-title&gt;&lt;/periodical&gt;&lt;pages&gt;496-524&lt;/pages&gt;&lt;volume&gt;99&lt;/volume&gt;&lt;number&gt;2&lt;/number&gt;&lt;dates&gt;&lt;year&gt;2023&lt;/year&gt;&lt;/dates&gt;&lt;urls&gt;&lt;/urls&gt;&lt;electronic-resource-num&gt;10.1111/brv.13032&lt;/electronic-resource-num&gt;&lt;/record&gt;&lt;/Cite&gt;&lt;/EndNote&gt;</w:instrText>
       </w:r>
       <w:r>
         <w:fldChar w:fldCharType="separate"/>
@@ -7534,7 +7521,7 @@
         <w:rPr>
           <w:noProof/>
         </w:rPr>
-        <w:t>(in Press)</w:t>
+        <w:t>(2023)</w:t>
       </w:r>
       <w:r>
         <w:fldChar w:fldCharType="end"/>
@@ -7545,11 +7532,11 @@
       <w:r>
         <w:fldChar w:fldCharType="begin">
           <w:fldData xml:space="preserve">PEVuZE5vdGU+PENpdGU+PEF1dGhvcj5IZW5uZWthbTwvQXV0aG9yPjxZZWFyPjIwMjA8L1llYXI+
-PFJlY051bT41MDwvUmVjTnVtPjxEaXNwbGF5VGV4dD4oSGVubmVrYW0gZXQgYWwuLCAyMDIwOyBX
+PFJlY051bT40ODwvUmVjTnVtPjxEaXNwbGF5VGV4dD4oSGVubmVrYW0gZXQgYWwuLCAyMDIwOyBX
 aWxsaWFtcywgUGVpZmZlciwgJmFtcDsgRm9yZCwgMjAwOSk8L0Rpc3BsYXlUZXh0PjxyZWNvcmQ+
-PHJlYy1udW1iZXI+NTA8L3JlYy1udW1iZXI+PGZvcmVpZ24ta2V5cz48a2V5IGFwcD0iRU4iIGRi
-LWlkPSJ4OTl2ZWVkNXdycDAycmVhZDljNWF3cjB4MnY5dnZhcHgyOTAiIHRpbWVzdGFtcD0iMTY5
-NzE3NDk2NiI+NTA8L2tleT48L2ZvcmVpZ24ta2V5cz48cmVmLXR5cGUgbmFtZT0iSm91cm5hbCBB
+PHJlYy1udW1iZXI+NDg8L3JlYy1udW1iZXI+PGZvcmVpZ24ta2V5cz48a2V5IGFwcD0iRU4iIGRi
+LWlkPSJwOXZmc2YydmoydHZ3amV2d3c5cHp3ZmF6eGZ2NXR4dnc1YXAiIHRpbWVzdGFtcD0iMTcw
+OTY5MjMzMSI+NDg8L2tleT48L2ZvcmVpZ24ta2V5cz48cmVmLXR5cGUgbmFtZT0iSm91cm5hbCBB
 cnRpY2xlIj4xNzwvcmVmLXR5cGU+PGNvbnRyaWJ1dG9ycz48YXV0aG9ycz48YXV0aG9yPkhlbm5l
 a2FtLCBKLiBKLjwvYXV0aG9yPjxhdXRob3I+QmVuc29uLCBSLiBCLiBKLjwvYXV0aG9yPjxhdXRo
 b3I+SGVycmlkZ2UsIFYuIEwuPC9hdXRob3I+PGF1dGhvcj5KZWZmZXJ5LCBOLjwvYXV0aG9yPjxh
@@ -7567,8 +7554,8 @@
 aHR0cHM6Ly9kb2kub3JnLzEwLjEwOTgvcnNwYi4yMDIwLjIwODU8L2VsZWN0cm9uaWMtcmVzb3Vy
 Y2UtbnVtPjwvcmVjb3JkPjwvQ2l0ZT48Q2l0ZT48QXV0aG9yPldpbGxpYW1zPC9BdXRob3I+PFll
 YXI+MjAwOTwvWWVhcj48UmVjTnVtPjQ5PC9SZWNOdW0+PHJlY29yZD48cmVjLW51bWJlcj40OTwv
-cmVjLW51bWJlcj48Zm9yZWlnbi1rZXlzPjxrZXkgYXBwPSJFTiIgZGItaWQ9Ing5OXZlZWQ1d3Jw
-MDJyZWFkOWM1YXdyMHgydjl2dmFweDI5MCIgdGltZXN0YW1wPSIxNjk3MTc0OTY2Ij40OTwva2V5
+cmVjLW51bWJlcj48Zm9yZWlnbi1rZXlzPjxrZXkgYXBwPSJFTiIgZGItaWQ9InA5dmZzZjJ2ajJ0
+dndqZXZ3dzlwendmYXp4ZnY1dHh2dzVhcCIgdGltZXN0YW1wPSIxNzA5NjkyMzMxIj40OTwva2V5
 PjwvZm9yZWlnbi1rZXlzPjxyZWYtdHlwZSBuYW1lPSJKb3VybmFsIEFydGljbGUiPjE3PC9yZWYt
 dHlwZT48Y29udHJpYnV0b3JzPjxhdXRob3JzPjxhdXRob3I+V2lsbGlhbXMsIFMuIEguPC9hdXRo
 b3I+PGF1dGhvcj5QZWlmZmVyLCBFLjwvYXV0aG9yPjxhdXRob3I+Rm9yZCwgUy48L2F1dGhvcj48
@@ -7598,11 +7585,11 @@
       <w:r>
         <w:fldChar w:fldCharType="begin">
           <w:fldData xml:space="preserve">PEVuZE5vdGU+PENpdGU+PEF1dGhvcj5IZW5uZWthbTwvQXV0aG9yPjxZZWFyPjIwMjA8L1llYXI+
-PFJlY051bT41MDwvUmVjTnVtPjxEaXNwbGF5VGV4dD4oSGVubmVrYW0gZXQgYWwuLCAyMDIwOyBX
+PFJlY051bT40ODwvUmVjTnVtPjxEaXNwbGF5VGV4dD4oSGVubmVrYW0gZXQgYWwuLCAyMDIwOyBX
 aWxsaWFtcywgUGVpZmZlciwgJmFtcDsgRm9yZCwgMjAwOSk8L0Rpc3BsYXlUZXh0PjxyZWNvcmQ+
-PHJlYy1udW1iZXI+NTA8L3JlYy1udW1iZXI+PGZvcmVpZ24ta2V5cz48a2V5IGFwcD0iRU4iIGRi
-LWlkPSJ4OTl2ZWVkNXdycDAycmVhZDljNWF3cjB4MnY5dnZhcHgyOTAiIHRpbWVzdGFtcD0iMTY5
-NzE3NDk2NiI+NTA8L2tleT48L2ZvcmVpZ24ta2V5cz48cmVmLXR5cGUgbmFtZT0iSm91cm5hbCBB
+PHJlYy1udW1iZXI+NDg8L3JlYy1udW1iZXI+PGZvcmVpZ24ta2V5cz48a2V5IGFwcD0iRU4iIGRi
+LWlkPSJwOXZmc2YydmoydHZ3amV2d3c5cHp3ZmF6eGZ2NXR4dnc1YXAiIHRpbWVzdGFtcD0iMTcw
+OTY5MjMzMSI+NDg8L2tleT48L2ZvcmVpZ24ta2V5cz48cmVmLXR5cGUgbmFtZT0iSm91cm5hbCBB
 cnRpY2xlIj4xNzwvcmVmLXR5cGU+PGNvbnRyaWJ1dG9ycz48YXV0aG9ycz48YXV0aG9yPkhlbm5l
 a2FtLCBKLiBKLjwvYXV0aG9yPjxhdXRob3I+QmVuc29uLCBSLiBCLiBKLjwvYXV0aG9yPjxhdXRo
 b3I+SGVycmlkZ2UsIFYuIEwuPC9hdXRob3I+PGF1dGhvcj5KZWZmZXJ5LCBOLjwvYXV0aG9yPjxh
@@ -7620,8 +7607,8 @@
 aHR0cHM6Ly9kb2kub3JnLzEwLjEwOTgvcnNwYi4yMDIwLjIwODU8L2VsZWN0cm9uaWMtcmVzb3Vy
 Y2UtbnVtPjwvcmVjb3JkPjwvQ2l0ZT48Q2l0ZT48QXV0aG9yPldpbGxpYW1zPC9BdXRob3I+PFll
 YXI+MjAwOTwvWWVhcj48UmVjTnVtPjQ5PC9SZWNOdW0+PHJlY29yZD48cmVjLW51bWJlcj40OTwv
-cmVjLW51bWJlcj48Zm9yZWlnbi1rZXlzPjxrZXkgYXBwPSJFTiIgZGItaWQ9Ing5OXZlZWQ1d3Jw
-MDJyZWFkOWM1YXdyMHgydjl2dmFweDI5MCIgdGltZXN0YW1wPSIxNjk3MTc0OTY2Ij40OTwva2V5
+cmVjLW51bWJlcj48Zm9yZWlnbi1rZXlzPjxrZXkgYXBwPSJFTiIgZGItaWQ9InA5dmZzZjJ2ajJ0
+dndqZXZ3dzlwendmYXp4ZnY1dHh2dzVhcCIgdGltZXN0YW1wPSIxNzA5NjkyMzMxIj40OTwva2V5
 PjwvZm9yZWlnbi1rZXlzPjxyZWYtdHlwZSBuYW1lPSJKb3VybmFsIEFydGljbGUiPjE3PC9yZWYt
 dHlwZT48Y29udHJpYnV0b3JzPjxhdXRob3JzPjxhdXRob3I+V2lsbGlhbXMsIFMuIEguPC9hdXRo
 b3I+PGF1dGhvcj5QZWlmZmVyLCBFLjwvYXV0aG9yPjxhdXRob3I+Rm9yZCwgUy48L2F1dGhvcj48
@@ -7672,12 +7659,12 @@
       <w:r>
         <w:fldChar w:fldCharType="begin">
           <w:fldData xml:space="preserve">PEVuZE5vdGU+PENpdGU+PEF1dGhvcj5GaWd1ZWlyaWRvPC9BdXRob3I+PFllYXI+MjAxNDwvWWVh
-cj48UmVjTnVtPjU0PC9SZWNOdW0+PERpc3BsYXlUZXh0PihGaWd1ZWlyaWRvLCBUc2VuZywgU2Vy
+cj48UmVjTnVtPjUwPC9SZWNOdW0+PERpc3BsYXlUZXh0PihGaWd1ZWlyaWRvLCBUc2VuZywgU2Vy
 cmFuby1BbGFyY8OzbiwgTWFydMOtbi1TZXJyYSwgJmFtcDsgUGFzdG9yLCAyMDE0OyBNaXRjaGVs
 bCwgMjAxOTsgU3RyYWl0IGV0IGFsLiwgMjAwOTsgVmFuIFZhbGtlbmJ1cmdoLCAxOTg5KTwvRGlz
-cGxheVRleHQ+PHJlY29yZD48cmVjLW51bWJlcj41NDwvcmVjLW51bWJlcj48Zm9yZWlnbi1rZXlz
-PjxrZXkgYXBwPSJFTiIgZGItaWQ9Ing5OXZlZWQ1d3JwMDJyZWFkOWM1YXdyMHgydjl2dmFweDI5
-MCIgdGltZXN0YW1wPSIxNjk3MTc0OTY2Ij41NDwva2V5PjwvZm9yZWlnbi1rZXlzPjxyZWYtdHlw
+cGxheVRleHQ+PHJlY29yZD48cmVjLW51bWJlcj41MDwvcmVjLW51bWJlcj48Zm9yZWlnbi1rZXlz
+PjxrZXkgYXBwPSJFTiIgZGItaWQ9InA5dmZzZjJ2ajJ0dndqZXZ3dzlwendmYXp4ZnY1dHh2dzVh
+cCIgdGltZXN0YW1wPSIxNzA5NjkyMzMxIj41MDwva2V5PjwvZm9yZWlnbi1rZXlzPjxyZWYtdHlw
 ZSBuYW1lPSJKb3VybmFsIEFydGljbGUiPjE3PC9yZWYtdHlwZT48Y29udHJpYnV0b3JzPjxhdXRo
 b3JzPjxhdXRob3I+RmlndWVpcmlkbywgQi48L2F1dGhvcj48YXV0aG9yPlRzZW5nLCBaLiBKLjwv
 YXV0aG9yPjxhdXRob3I+U2VycmFuby1BbGFyY8OzbiwgRi4gSi48L2F1dGhvcj48YXV0aG9yPk1h
@@ -7693,10 +7680,10 @@
 Zy5vcmcvZG9pL2Ficy8xMC4xMDk4L3JzYmwuMjAxNC4wMTk2PC91cmw+PC9yZWxhdGVkLXVybHM+
 PC91cmxzPjxlbGVjdHJvbmljLXJlc291cmNlLW51bT5odHRwczovL2RvaS5vcmcvMTAuMTA5OC9y
 c2JsLjIwMTQuMDE5NjwvZWxlY3Ryb25pYy1yZXNvdXJjZS1udW0+PC9yZWNvcmQ+PC9DaXRlPjxD
-aXRlPjxBdXRob3I+TWl0Y2hlbGw8L0F1dGhvcj48WWVhcj4yMDE5PC9ZZWFyPjxSZWNOdW0+NTI8
-L1JlY051bT48cmVjb3JkPjxyZWMtbnVtYmVyPjUyPC9yZWMtbnVtYmVyPjxmb3JlaWduLWtleXM+
-PGtleSBhcHA9IkVOIiBkYi1pZD0ieDk5dmVlZDV3cnAwMnJlYWQ5YzVhd3IweDJ2OXZ2YXB4Mjkw
-IiB0aW1lc3RhbXA9IjE2OTcxNzQ5NjYiPjUyPC9rZXk+PC9mb3JlaWduLWtleXM+PHJlZi10eXBl
+aXRlPjxBdXRob3I+TWl0Y2hlbGw8L0F1dGhvcj48WWVhcj4yMDE5PC9ZZWFyPjxSZWNOdW0+NTE8
+L1JlY051bT48cmVjb3JkPjxyZWMtbnVtYmVyPjUxPC9yZWMtbnVtYmVyPjxmb3JlaWduLWtleXM+
+PGtleSBhcHA9IkVOIiBkYi1pZD0icDl2ZnNmMnZqMnR2d2pldnd3OXB6d2ZhenhmdjV0eHZ3NWFw
+IiB0aW1lc3RhbXA9IjE3MDk2OTIzMzEiPjUxPC9rZXk+PC9mb3JlaWduLWtleXM+PHJlZi10eXBl
 IG5hbWU9IkpvdXJuYWwgQXJ0aWNsZSI+MTc8L3JlZi10eXBlPjxjb250cmlidXRvcnM+PGF1dGhv
 cnM+PGF1dGhvcj5NaXRjaGVsbCwgRC4gUi48L2F1dGhvcj48L2F1dGhvcnM+PC9jb250cmlidXRv
 cnM+PHRpdGxlcz48dGl0bGU+VGhlIGFuYXRvbXkgb2YgYSBjcnVzaGluZyBiaXRlOiBUaGUgc3Bl
@@ -7710,9 +7697,9 @@
 bHM+PC91cmxzPjxlbGVjdHJvbmljLXJlc291cmNlLW51bT5odHRwczovL2RvaS5vcmcvMTAuMTM3
 MS9qb3VybmFsLnBvbmUuMDIyMTI4NzwvZWxlY3Ryb25pYy1yZXNvdXJjZS1udW0+PC9yZWNvcmQ+
 PC9DaXRlPjxDaXRlPjxBdXRob3I+U3RyYWl0PC9BdXRob3I+PFllYXI+MjAwOTwvWWVhcj48UmVj
-TnVtPjUzPC9SZWNOdW0+PHJlY29yZD48cmVjLW51bWJlcj41MzwvcmVjLW51bWJlcj48Zm9yZWln
-bi1rZXlzPjxrZXkgYXBwPSJFTiIgZGItaWQ9Ing5OXZlZWQ1d3JwMDJyZWFkOWM1YXdyMHgydjl2
-dmFweDI5MCIgdGltZXN0YW1wPSIxNjk3MTc0OTY2Ij41Mzwva2V5PjwvZm9yZWlnbi1rZXlzPjxy
+TnVtPjUyPC9SZWNOdW0+PHJlY29yZD48cmVjLW51bWJlcj41MjwvcmVjLW51bWJlcj48Zm9yZWln
+bi1rZXlzPjxrZXkgYXBwPSJFTiIgZGItaWQ9InA5dmZzZjJ2ajJ0dndqZXZ3dzlwendmYXp4ZnY1
+dHh2dzVhcCIgdGltZXN0YW1wPSIxNzA5NjkyMzMxIj41Mjwva2V5PjwvZm9yZWlnbi1rZXlzPjxy
 ZWYtdHlwZSBuYW1lPSJKb3VybmFsIEFydGljbGUiPjE3PC9yZWYtdHlwZT48Y29udHJpYnV0b3Jz
 PjxhdXRob3JzPjxhdXRob3I+U3RyYWl0LCBELiBTLjwvYXV0aG9yPjxhdXRob3I+V2ViZXIsIEcu
 IFcuPC9hdXRob3I+PGF1dGhvcj5OZXViYXVlciwgUy48L2F1dGhvcj48YXV0aG9yPkNoYWxrLCBK
@@ -7738,9 +7725,9 @@
 dXJscz48L3VybHM+PGVsZWN0cm9uaWMtcmVzb3VyY2UtbnVtPmh0dHBzOi8vZG9pLm9yZy8xMC4x
 MDczL3BuYXMuMDgwODczMDEwNjwvZWxlY3Ryb25pYy1yZXNvdXJjZS1udW0+PC9yZWNvcmQ+PC9D
 aXRlPjxDaXRlPjxBdXRob3I+VmFuIFZhbGtlbmJ1cmdoPC9BdXRob3I+PFllYXI+MTk4OTwvWWVh
-cj48UmVjTnVtPjUxPC9SZWNOdW0+PHJlY29yZD48cmVjLW51bWJlcj41MTwvcmVjLW51bWJlcj48
-Zm9yZWlnbi1rZXlzPjxrZXkgYXBwPSJFTiIgZGItaWQ9Ing5OXZlZWQ1d3JwMDJyZWFkOWM1YXdy
-MHgydjl2dmFweDI5MCIgdGltZXN0YW1wPSIxNjk3MTc0OTY2Ij41MTwva2V5PjwvZm9yZWlnbi1r
+cj48UmVjTnVtPjUzPC9SZWNOdW0+PHJlY29yZD48cmVjLW51bWJlcj41MzwvcmVjLW51bWJlcj48
+Zm9yZWlnbi1rZXlzPjxrZXkgYXBwPSJFTiIgZGItaWQ9InA5dmZzZjJ2ajJ0dndqZXZ3dzlwendm
+YXp4ZnY1dHh2dzVhcCIgdGltZXN0YW1wPSIxNzA5NjkyMzMxIj41Mzwva2V5PjwvZm9yZWlnbi1r
 ZXlzPjxyZWYtdHlwZSBuYW1lPSJCb29rIFNlY3Rpb24iPjU8L3JlZi10eXBlPjxjb250cmlidXRv
 cnM+PGF1dGhvcnM+PGF1dGhvcj5WYW4gVmFsa2VuYnVyZ2gsIEIuPC9hdXRob3I+PC9hdXRob3Jz
 PjxzZWNvbmRhcnktYXV0aG9ycz48YXV0aG9yPkdpdHRsZW1hbiwgSi4gTC48L2F1dGhvcj48L3Nl
@@ -7765,12 +7752,12 @@
       <w:r>
         <w:fldChar w:fldCharType="begin">
           <w:fldData xml:space="preserve">PEVuZE5vdGU+PENpdGU+PEF1dGhvcj5GaWd1ZWlyaWRvPC9BdXRob3I+PFllYXI+MjAxNDwvWWVh
-cj48UmVjTnVtPjU0PC9SZWNOdW0+PERpc3BsYXlUZXh0PihGaWd1ZWlyaWRvLCBUc2VuZywgU2Vy
+cj48UmVjTnVtPjUwPC9SZWNOdW0+PERpc3BsYXlUZXh0PihGaWd1ZWlyaWRvLCBUc2VuZywgU2Vy
 cmFuby1BbGFyY8OzbiwgTWFydMOtbi1TZXJyYSwgJmFtcDsgUGFzdG9yLCAyMDE0OyBNaXRjaGVs
 bCwgMjAxOTsgU3RyYWl0IGV0IGFsLiwgMjAwOTsgVmFuIFZhbGtlbmJ1cmdoLCAxOTg5KTwvRGlz
-cGxheVRleHQ+PHJlY29yZD48cmVjLW51bWJlcj41NDwvcmVjLW51bWJlcj48Zm9yZWlnbi1rZXlz
-PjxrZXkgYXBwPSJFTiIgZGItaWQ9Ing5OXZlZWQ1d3JwMDJyZWFkOWM1YXdyMHgydjl2dmFweDI5
-MCIgdGltZXN0YW1wPSIxNjk3MTc0OTY2Ij41NDwva2V5PjwvZm9yZWlnbi1rZXlzPjxyZWYtdHlw
+cGxheVRleHQ+PHJlY29yZD48cmVjLW51bWJlcj41MDwvcmVjLW51bWJlcj48Zm9yZWlnbi1rZXlz
+PjxrZXkgYXBwPSJFTiIgZGItaWQ9InA5dmZzZjJ2ajJ0dndqZXZ3dzlwendmYXp4ZnY1dHh2dzVh
+cCIgdGltZXN0YW1wPSIxNzA5NjkyMzMxIj41MDwva2V5PjwvZm9yZWlnbi1rZXlzPjxyZWYtdHlw
 ZSBuYW1lPSJKb3VybmFsIEFydGljbGUiPjE3PC9yZWYtdHlwZT48Y29udHJpYnV0b3JzPjxhdXRo
 b3JzPjxhdXRob3I+RmlndWVpcmlkbywgQi48L2F1dGhvcj48YXV0aG9yPlRzZW5nLCBaLiBKLjwv
 YXV0aG9yPjxhdXRob3I+U2VycmFuby1BbGFyY8OzbiwgRi4gSi48L2F1dGhvcj48YXV0aG9yPk1h
@@ -7786,10 +7773,10 @@
 Zy5vcmcvZG9pL2Ficy8xMC4xMDk4L3JzYmwuMjAxNC4wMTk2PC91cmw+PC9yZWxhdGVkLXVybHM+
 PC91cmxzPjxlbGVjdHJvbmljLXJlc291cmNlLW51bT5odHRwczovL2RvaS5vcmcvMTAuMTA5OC9y
 c2JsLjIwMTQuMDE5NjwvZWxlY3Ryb25pYy1yZXNvdXJjZS1udW0+PC9yZWNvcmQ+PC9DaXRlPjxD
-aXRlPjxBdXRob3I+TWl0Y2hlbGw8L0F1dGhvcj48WWVhcj4yMDE5PC9ZZWFyPjxSZWNOdW0+NTI8
-L1JlY051bT48cmVjb3JkPjxyZWMtbnVtYmVyPjUyPC9yZWMtbnVtYmVyPjxmb3JlaWduLWtleXM+
-PGtleSBhcHA9IkVOIiBkYi1pZD0ieDk5dmVlZDV3cnAwMnJlYWQ5YzVhd3IweDJ2OXZ2YXB4Mjkw
-IiB0aW1lc3RhbXA9IjE2OTcxNzQ5NjYiPjUyPC9rZXk+PC9mb3JlaWduLWtleXM+PHJlZi10eXBl
+aXRlPjxBdXRob3I+TWl0Y2hlbGw8L0F1dGhvcj48WWVhcj4yMDE5PC9ZZWFyPjxSZWNOdW0+NTE8
+L1JlY051bT48cmVjb3JkPjxyZWMtbnVtYmVyPjUxPC9yZWMtbnVtYmVyPjxmb3JlaWduLWtleXM+
+PGtleSBhcHA9IkVOIiBkYi1pZD0icDl2ZnNmMnZqMnR2d2pldnd3OXB6d2ZhenhmdjV0eHZ3NWFw
+IiB0aW1lc3RhbXA9IjE3MDk2OTIzMzEiPjUxPC9rZXk+PC9mb3JlaWduLWtleXM+PHJlZi10eXBl
 IG5hbWU9IkpvdXJuYWwgQXJ0aWNsZSI+MTc8L3JlZi10eXBlPjxjb250cmlidXRvcnM+PGF1dGhv
 cnM+PGF1dGhvcj5NaXRjaGVsbCwgRC4gUi48L2F1dGhvcj48L2F1dGhvcnM+PC9jb250cmlidXRv
 cnM+PHRpdGxlcz48dGl0bGU+VGhlIGFuYXRvbXkgb2YgYSBjcnVzaGluZyBiaXRlOiBUaGUgc3Bl
@@ -7803,9 +7790,9 @@
 bHM+PC91cmxzPjxlbGVjdHJvbmljLXJlc291cmNlLW51bT5odHRwczovL2RvaS5vcmcvMTAuMTM3
 MS9qb3VybmFsLnBvbmUuMDIyMTI4NzwvZWxlY3Ryb25pYy1yZXNvdXJjZS1udW0+PC9yZWNvcmQ+
 PC9DaXRlPjxDaXRlPjxBdXRob3I+U3RyYWl0PC9BdXRob3I+PFllYXI+MjAwOTwvWWVhcj48UmVj
-TnVtPjUzPC9SZWNOdW0+PHJlY29yZD48cmVjLW51bWJlcj41MzwvcmVjLW51bWJlcj48Zm9yZWln
-bi1rZXlzPjxrZXkgYXBwPSJFTiIgZGItaWQ9Ing5OXZlZWQ1d3JwMDJyZWFkOWM1YXdyMHgydjl2
-dmFweDI5MCIgdGltZXN0YW1wPSIxNjk3MTc0OTY2Ij41Mzwva2V5PjwvZm9yZWlnbi1rZXlzPjxy
+TnVtPjUyPC9SZWNOdW0+PHJlY29yZD48cmVjLW51bWJlcj41MjwvcmVjLW51bWJlcj48Zm9yZWln
+bi1rZXlzPjxrZXkgYXBwPSJFTiIgZGItaWQ9InA5dmZzZjJ2ajJ0dndqZXZ3dzlwendmYXp4ZnY1
+dHh2dzVhcCIgdGltZXN0YW1wPSIxNzA5NjkyMzMxIj41Mjwva2V5PjwvZm9yZWlnbi1rZXlzPjxy
 ZWYtdHlwZSBuYW1lPSJKb3VybmFsIEFydGljbGUiPjE3PC9yZWYtdHlwZT48Y29udHJpYnV0b3Jz
 PjxhdXRob3JzPjxhdXRob3I+U3RyYWl0LCBELiBTLjwvYXV0aG9yPjxhdXRob3I+V2ViZXIsIEcu
 IFcuPC9hdXRob3I+PGF1dGhvcj5OZXViYXVlciwgUy48L2F1dGhvcj48YXV0aG9yPkNoYWxrLCBK
@@ -7831,9 +7818,9 @@
 dXJscz48L3VybHM+PGVsZWN0cm9uaWMtcmVzb3VyY2UtbnVtPmh0dHBzOi8vZG9pLm9yZy8xMC4x
 MDczL3BuYXMuMDgwODczMDEwNjwvZWxlY3Ryb25pYy1yZXNvdXJjZS1udW0+PC9yZWNvcmQ+PC9D
 aXRlPjxDaXRlPjxBdXRob3I+VmFuIFZhbGtlbmJ1cmdoPC9BdXRob3I+PFllYXI+MTk4OTwvWWVh
-cj48UmVjTnVtPjUxPC9SZWNOdW0+PHJlY29yZD48cmVjLW51bWJlcj41MTwvcmVjLW51bWJlcj48
-Zm9yZWlnbi1rZXlzPjxrZXkgYXBwPSJFTiIgZGItaWQ9Ing5OXZlZWQ1d3JwMDJyZWFkOWM1YXdy
-MHgydjl2dmFweDI5MCIgdGltZXN0YW1wPSIxNjk3MTc0OTY2Ij41MTwva2V5PjwvZm9yZWlnbi1r
+cj48UmVjTnVtPjUzPC9SZWNOdW0+PHJlY29yZD48cmVjLW51bWJlcj41MzwvcmVjLW51bWJlcj48
+Zm9yZWlnbi1rZXlzPjxrZXkgYXBwPSJFTiIgZGItaWQ9InA5dmZzZjJ2ajJ0dndqZXZ3dzlwendm
+YXp4ZnY1dHh2dzVhcCIgdGltZXN0YW1wPSIxNzA5NjkyMzMxIj41Mzwva2V5PjwvZm9yZWlnbi1r
 ZXlzPjxyZWYtdHlwZSBuYW1lPSJCb29rIFNlY3Rpb24iPjU8L3JlZi10eXBlPjxjb250cmlidXRv
 cnM+PGF1dGhvcnM+PGF1dGhvcj5WYW4gVmFsa2VuYnVyZ2gsIEIuPC9hdXRob3I+PC9hdXRob3Jz
 PjxzZWNvbmRhcnktYXV0aG9ycz48YXV0aG9yPkdpdHRsZW1hbiwgSi4gTC48L2F1dGhvcj48L3Nl
@@ -7889,7 +7876,7 @@
         <w:fldChar w:fldCharType="begin"/>
       </w:r>
       <w:r>
-        <w:instrText xml:space="preserve"> ADDIN EN.CITE &lt;EndNote&gt;&lt;Cite&gt;&lt;Author&gt;Murray&lt;/Author&gt;&lt;Year&gt;1999&lt;/Year&gt;&lt;RecNum&gt;55&lt;/RecNum&gt;&lt;DisplayText&gt;(Murray, Dickman, Watts, &amp;amp; Morton, 1999)&lt;/DisplayText&gt;&lt;record&gt;&lt;rec-number&gt;55&lt;/rec-number&gt;&lt;foreign-keys&gt;&lt;key app="EN" db-id="x99veed5wrp02read9c5awr0x2v9vvapx290" timestamp="1697174966"&gt;55&lt;/key&gt;&lt;/foreign-keys&gt;&lt;ref-type name="Journal Article"&gt;17&lt;/ref-type&gt;&lt;contributors&gt;&lt;authors&gt;&lt;author&gt;Murray, B. R.&lt;/author&gt;&lt;author&gt;Dickman, C. R.&lt;/author&gt;&lt;author&gt;Watts, C. H. S.&lt;/author&gt;&lt;author&gt;Morton, S. R.&lt;/author&gt;&lt;/authors&gt;&lt;/contributors&gt;&lt;titles&gt;&lt;title&gt;The dietary ecology of Australian rodents&lt;/title&gt;&lt;secondary-title&gt;Wildlife Research&lt;/secondary-title&gt;&lt;/titles&gt;&lt;periodical&gt;&lt;full-title&gt;Wildlife Research&lt;/full-title&gt;&lt;/periodical&gt;&lt;pages&gt;857-858&lt;/pages&gt;&lt;volume&gt;26&lt;/volume&gt;&lt;number&gt;6&lt;/number&gt;&lt;dates&gt;&lt;year&gt;1999&lt;/year&gt;&lt;/dates&gt;&lt;urls&gt;&lt;related-urls&gt;&lt;url&gt;https://www.publish.csiro.au/paper/WR97046_CO&lt;/url&gt;&lt;/related-urls&gt;&lt;/urls&gt;&lt;electronic-resource-num&gt;https://doi.org/10.1071/WR97046_CO&lt;/electronic-resource-num&gt;&lt;/record&gt;&lt;/Cite&gt;&lt;/EndNote&gt;</w:instrText>
+        <w:instrText xml:space="preserve"> ADDIN EN.CITE &lt;EndNote&gt;&lt;Cite&gt;&lt;Author&gt;Murray&lt;/Author&gt;&lt;Year&gt;1999&lt;/Year&gt;&lt;RecNum&gt;54&lt;/RecNum&gt;&lt;DisplayText&gt;(Murray, Dickman, Watts, &amp;amp; Morton, 1999)&lt;/DisplayText&gt;&lt;record&gt;&lt;rec-number&gt;54&lt;/rec-number&gt;&lt;foreign-keys&gt;&lt;key app="EN" db-id="p9vfsf2vj2tvwjevww9pzwfazxfv5txvw5ap" timestamp="1709692331"&gt;54&lt;/key&gt;&lt;/foreign-keys&gt;&lt;ref-type name="Journal Article"&gt;17&lt;/ref-type&gt;&lt;contributors&gt;&lt;authors&gt;&lt;author&gt;Murray, B. R.&lt;/author&gt;&lt;author&gt;Dickman, C. R.&lt;/author&gt;&lt;author&gt;Watts, C. H. S.&lt;/author&gt;&lt;author&gt;Morton, S. R.&lt;/author&gt;&lt;/authors&gt;&lt;/contributors&gt;&lt;titles&gt;&lt;title&gt;The dietary ecology of Australian rodents&lt;/title&gt;&lt;secondary-title&gt;Wildlife Research&lt;/secondary-title&gt;&lt;/titles&gt;&lt;periodical&gt;&lt;full-title&gt;Wildlife Research&lt;/full-title&gt;&lt;/periodical&gt;&lt;pages&gt;857-858&lt;/pages&gt;&lt;volume&gt;26&lt;/volume&gt;&lt;number&gt;6&lt;/number&gt;&lt;dates&gt;&lt;year&gt;1999&lt;/year&gt;&lt;/dates&gt;&lt;urls&gt;&lt;related-urls&gt;&lt;url&gt;https://www.publish.csiro.au/paper/WR97046_CO&lt;/url&gt;&lt;/related-urls&gt;&lt;/urls&gt;&lt;electronic-resource-num&gt;https://doi.org/10.1071/WR97046_CO&lt;/electronic-resource-num&gt;&lt;/record&gt;&lt;/Cite&gt;&lt;/EndNote&gt;</w:instrText>
       </w:r>
       <w:r>
         <w:fldChar w:fldCharType="separate"/>
@@ -8136,7 +8123,7 @@
         <w:fldChar w:fldCharType="begin"/>
       </w:r>
       <w:r>
-        <w:instrText xml:space="preserve"> ADDIN EN.CITE &lt;EndNote&gt;&lt;Cite&gt;&lt;Author&gt;Breed&lt;/Author&gt;&lt;Year&gt;2007&lt;/Year&gt;&lt;RecNum&gt;13&lt;/RecNum&gt;&lt;DisplayText&gt;(Breed &amp;amp; Ford, 2007)&lt;/DisplayText&gt;&lt;record&gt;&lt;rec-number&gt;13&lt;/rec-number&gt;&lt;foreign-keys&gt;&lt;key app="EN" db-id="x99veed5wrp02read9c5awr0x2v9vvapx290" timestamp="1697174965"&gt;13&lt;/key&gt;&lt;/foreign-keys&gt;&lt;ref-type name="Book"&gt;6&lt;/ref-type&gt;&lt;contributors&gt;&lt;authors&gt;&lt;author&gt;Breed, B.&lt;/author&gt;&lt;author&gt;Ford, F.&lt;/author&gt;&lt;/authors&gt;&lt;secondary-authors&gt;&lt;author&gt;Breed, B.&lt;/author&gt;&lt;author&gt;Ford, F.&lt;/author&gt;&lt;/secondary-authors&gt;&lt;/contributors&gt;&lt;titles&gt;&lt;title&gt;Native Mice and Rats&lt;/title&gt;&lt;/titles&gt;&lt;pages&gt;196&lt;/pages&gt;&lt;dates&gt;&lt;year&gt;2007&lt;/year&gt;&lt;/dates&gt;&lt;isbn&gt;978-0-643-09931-9&lt;/isbn&gt;&lt;urls&gt;&lt;related-urls&gt;&lt;url&gt;http://ebooks.publish.csiro.au/content/9780643095595/9780643095595&lt;/url&gt;&lt;/related-urls&gt;&lt;/urls&gt;&lt;electronic-resource-num&gt;https://doi.org/10.1071/9780643095595&lt;/electronic-resource-num&gt;&lt;/record&gt;&lt;/Cite&gt;&lt;/EndNote&gt;</w:instrText>
+        <w:instrText xml:space="preserve"> ADDIN EN.CITE &lt;EndNote&gt;&lt;Cite&gt;&lt;Author&gt;Breed&lt;/Author&gt;&lt;Year&gt;2007&lt;/Year&gt;&lt;RecNum&gt;14&lt;/RecNum&gt;&lt;DisplayText&gt;(Breed &amp;amp; Ford, 2007)&lt;/DisplayText&gt;&lt;record&gt;&lt;rec-number&gt;14&lt;/rec-number&gt;&lt;foreign-keys&gt;&lt;key app="EN" db-id="p9vfsf2vj2tvwjevww9pzwfazxfv5txvw5ap" timestamp="1709692331"&gt;14&lt;/key&gt;&lt;/foreign-keys&gt;&lt;ref-type name="Book"&gt;6&lt;/ref-type&gt;&lt;contributors&gt;&lt;authors&gt;&lt;author&gt;Breed, B.&lt;/author&gt;&lt;author&gt;Ford, F.&lt;/author&gt;&lt;/authors&gt;&lt;secondary-authors&gt;&lt;author&gt;Breed, B.&lt;/author&gt;&lt;author&gt;Ford, F.&lt;/author&gt;&lt;/secondary-authors&gt;&lt;/contributors&gt;&lt;titles&gt;&lt;title&gt;Native Mice and Rats&lt;/title&gt;&lt;/titles&gt;&lt;pages&gt;196&lt;/pages&gt;&lt;dates&gt;&lt;year&gt;2007&lt;/year&gt;&lt;/dates&gt;&lt;isbn&gt;978-0-643-09931-9&lt;/isbn&gt;&lt;urls&gt;&lt;related-urls&gt;&lt;url&gt;http://ebooks.publish.csiro.au/content/9780643095595/9780643095595&lt;/url&gt;&lt;/related-urls&gt;&lt;/urls&gt;&lt;electronic-resource-num&gt;https://doi.org/10.1071/9780643095595&lt;/electronic-resource-num&gt;&lt;/record&gt;&lt;/Cite&gt;&lt;/EndNote&gt;</w:instrText>
       </w:r>
       <w:r>
         <w:fldChar w:fldCharType="separate"/>
@@ -8202,10 +8189,7 @@
         <w:fldChar w:fldCharType="begin"/>
       </w:r>
       <w:r>
-        <w:instrText xml:space="preserve"> ADDIN EN.CITE &lt;EndNote&gt;&lt;Cite AuthorYear="1"&gt;&lt;Author&gt;Marcy&lt;/Author&gt;&lt;Year&gt;2020&lt;/Year&gt;&lt;RecNum&gt;6&lt;/RecNum&gt;&lt;DisplayText&gt;Marcy et al. (2020)&lt;/DisplayText&gt;&lt;record&gt;&lt;rec-number&gt;6&lt;/rec-number&gt;&lt;foreign-keys&gt;&lt;key app="EN" db-id="x99veed5wrp02read9c5awr0x2v9vvapx290" timestamp="1697174965"&gt;6&lt;/key&gt;&lt;/foreign-keys&gt;&lt;ref-type name="Journal Article"&gt;17&lt;/ref-type&gt;&lt;contributors&gt;&lt;authors&gt;&lt;author&gt;Marcy, A. E.&lt;/author&gt;&lt;author&gt;Guillerme, T.&lt;/author&gt;&lt;author&gt;Sherratt, E.&lt;/author&gt;&lt;author&gt;Rowe, K. C.&lt;/author&gt;&lt;author&gt;Phillips, M. J.&lt;/author&gt;&lt;author&gt;Weisbecker, V.&lt;/author&gt;&lt;/authors&gt;&lt;/contributors&gt;&lt;titles&gt;&lt;title&gt;Australian rodents reveal conserved cranial evolutionary allometry across 10 million years of Murid evolution&lt;/title&gt;&lt;secondary-title&gt;The American Naturalist&lt;/secondary-title&gt;&lt;/titles&gt;&lt;periodical&gt;&lt;full-title&gt;The American Naturalist&lt;/full-title&gt;&lt;/periodical&gt;&lt;pages&gt;755-768&lt;/pages&gt;&lt;volume&gt;196&lt;/volume&gt;&lt;number&gt;6&lt;/number&gt;&lt;keywords&gt;&lt;keyword&gt;allometric facilitation,craniofacial evolutionary allometry (CREA),geometric morphometrics,molecular phylogeny,Murinae,stabilizing selection&lt;/keyword&gt;&lt;/keywords&gt;&lt;dates&gt;&lt;year&gt;2020&lt;/year&gt;&lt;/dates&gt;&lt;accession-num&gt;33211559&lt;/accession-num&gt;&lt;urls&gt;&lt;related-urls&gt;&lt;url&gt;https://www.journals.uchicago.edu/doi/abs/10.1086/711398&lt;/url&gt;&lt;/related-urls&gt;&lt;/urls&gt;&lt;electronic-resource-num&gt;https://doi.org/10.1086/711398&lt;/electronic-resource-num&gt;&lt;/record&gt;&lt;/Cite&gt;&lt;/EndNote&gt;</w:instrText>
-      </w:r>
-      <w:r>
-        <w:instrText xml:space="preserve"> </w:instrText>
+        <w:instrText xml:space="preserve"> ADDIN EN.CITE &lt;EndNote&gt;&lt;Cite AuthorYear="1"&gt;&lt;Author&gt;Marcy&lt;/Author&gt;&lt;Year&gt;2020&lt;/Year&gt;&lt;RecNum&gt;5&lt;/RecNum&gt;&lt;DisplayText&gt;Marcy et al. (2020)&lt;/DisplayText&gt;&lt;record&gt;&lt;rec-number&gt;5&lt;/rec-number&gt;&lt;foreign-keys&gt;&lt;key app="EN" db-id="p9vfsf2vj2tvwjevww9pzwfazxfv5txvw5ap" timestamp="1709692331"&gt;5&lt;/key&gt;&lt;/foreign-keys&gt;&lt;ref-type name="Journal Article"&gt;17&lt;/ref-type&gt;&lt;contributors&gt;&lt;authors&gt;&lt;author&gt;Marcy, A. E.&lt;/author&gt;&lt;author&gt;Guillerme, T.&lt;/author&gt;&lt;author&gt;Sherratt, E.&lt;/author&gt;&lt;author&gt;Rowe, K. C.&lt;/author&gt;&lt;author&gt;Phillips, M. J.&lt;/author&gt;&lt;author&gt;Weisbecker, V.&lt;/author&gt;&lt;/authors&gt;&lt;/contributors&gt;&lt;titles&gt;&lt;title&gt;Australian rodents reveal conserved cranial evolutionary allometry across 10 million years of Murid evolution&lt;/title&gt;&lt;secondary-title&gt;The American Naturalist&lt;/secondary-title&gt;&lt;/titles&gt;&lt;periodical&gt;&lt;full-title&gt;The American Naturalist&lt;/full-title&gt;&lt;/periodical&gt;&lt;pages&gt;755-768&lt;/pages&gt;&lt;volume&gt;196&lt;/volume&gt;&lt;number&gt;6&lt;/number&gt;&lt;keywords&gt;&lt;keyword&gt;allometric facilitation,craniofacial evolutionary allometry (CREA),geometric morphometrics,molecular phylogeny,Murinae,stabilizing selection&lt;/keyword&gt;&lt;/keywords&gt;&lt;dates&gt;&lt;year&gt;2020&lt;/year&gt;&lt;/dates&gt;&lt;accession-num&gt;33211559&lt;/accession-num&gt;&lt;urls&gt;&lt;related-urls&gt;&lt;url&gt;https://www.journals.uchicago.edu/doi/abs/10.1086/711398&lt;/url&gt;&lt;/related-urls&gt;&lt;/urls&gt;&lt;electronic-resource-num&gt;https://doi.org/10.1086/711398&lt;/electronic-resource-num&gt;&lt;/record&gt;&lt;/Cite&gt;&lt;/EndNote&gt;</w:instrText>
       </w:r>
       <w:r>
         <w:fldChar w:fldCharType="separate"/>
@@ -8229,7 +8213,7 @@
         <w:fldChar w:fldCharType="begin"/>
       </w:r>
       <w:r>
-        <w:instrText xml:space="preserve"> ADDIN EN.CITE &lt;EndNote&gt;&lt;Cite&gt;&lt;Author&gt;Mitchell&lt;/Author&gt;&lt;Year&gt;in Press&lt;/Year&gt;&lt;RecNum&gt;5&lt;/RecNum&gt;&lt;Prefix&gt;(represented by the intercept differences of the allomeric slope`; &lt;/Prefix&gt;&lt;DisplayText&gt;((represented by the intercept differences of the allomeric slope; Mitchell et al., in Press)&lt;/DisplayText&gt;&lt;record&gt;&lt;rec-number&gt;5&lt;/rec-number&gt;&lt;foreign-keys&gt;&lt;key app="EN" db-id="x99veed5wrp02read9c5awr0x2v9vvapx290" timestamp="1697174965"&gt;5&lt;/key&gt;&lt;/foreign-keys&gt;&lt;ref-type name="Journal Article"&gt;17&lt;/ref-type&gt;&lt;contributors&gt;&lt;authors&gt;&lt;author&gt;Mitchell, D. R.&lt;/author&gt;&lt;author&gt;Sherratt, E. &lt;/author&gt;&lt;author&gt;Weisbecker, V.&lt;/author&gt;&lt;/authors&gt;&lt;/contributors&gt;&lt;titles&gt;&lt;title&gt;Facing the facts: Adaptive trade-offs along body size ranges determine mammalian craniofacial scaling &lt;/title&gt;&lt;secondary-title&gt;Biological Reviews&lt;/secondary-title&gt;&lt;/titles&gt;&lt;periodical&gt;&lt;full-title&gt;Biological Reviews&lt;/full-title&gt;&lt;/periodical&gt;&lt;dates&gt;&lt;year&gt;in Press&lt;/year&gt;&lt;/dates&gt;&lt;urls&gt;&lt;/urls&gt;&lt;/record&gt;&lt;/Cite&gt;&lt;/EndNote&gt;</w:instrText>
+        <w:instrText xml:space="preserve"> ADDIN EN.CITE &lt;EndNote&gt;&lt;Cite&gt;&lt;Author&gt;Mitchell&lt;/Author&gt;&lt;Year&gt;2023&lt;/Year&gt;&lt;RecNum&gt;57&lt;/RecNum&gt;&lt;Prefix&gt;(represented by the intercept differences of the allomeric slope`; &lt;/Prefix&gt;&lt;DisplayText&gt;((represented by the intercept differences of the allomeric slope; Mitchell et al., 2023)&lt;/DisplayText&gt;&lt;record&gt;&lt;rec-number&gt;57&lt;/rec-number&gt;&lt;foreign-keys&gt;&lt;key app="EN" db-id="p9vfsf2vj2tvwjevww9pzwfazxfv5txvw5ap" timestamp="1709693468"&gt;57&lt;/key&gt;&lt;/foreign-keys&gt;&lt;ref-type name="Journal Article"&gt;17&lt;/ref-type&gt;&lt;contributors&gt;&lt;authors&gt;&lt;author&gt;Mitchell, D. R.&lt;/author&gt;&lt;author&gt;Sherratt, E. &lt;/author&gt;&lt;author&gt;Weisbecker, V.&lt;/author&gt;&lt;/authors&gt;&lt;/contributors&gt;&lt;titles&gt;&lt;title&gt;Facing the facts: Adaptive trade-offs along body size ranges determine mammalian craniofacial scaling &lt;/title&gt;&lt;secondary-title&gt;Biological Reviews&lt;/secondary-title&gt;&lt;/titles&gt;&lt;periodical&gt;&lt;full-title&gt;Biological Reviews&lt;/full-title&gt;&lt;/periodical&gt;&lt;pages&gt;496-524&lt;/pages&gt;&lt;volume&gt;99&lt;/volume&gt;&lt;number&gt;2&lt;/number&gt;&lt;dates&gt;&lt;year&gt;2023&lt;/year&gt;&lt;/dates&gt;&lt;urls&gt;&lt;/urls&gt;&lt;electronic-resource-num&gt;10.1111/brv.13032&lt;/electronic-resource-num&gt;&lt;/record&gt;&lt;/Cite&gt;&lt;/EndNote&gt;</w:instrText>
       </w:r>
       <w:r>
         <w:fldChar w:fldCharType="separate"/>
@@ -8238,7 +8222,7 @@
         <w:rPr>
           <w:noProof/>
         </w:rPr>
-        <w:t>((represented by the intercept differences of the allomeric slope; Mitchell et al., in Press)</w:t>
+        <w:t>((represented by the intercept differences of the allomeric slope; Mitchell et al., 2023)</w:t>
       </w:r>
       <w:r>
         <w:fldChar w:fldCharType="end"/>
@@ -8268,7 +8252,7 @@
         <w:fldChar w:fldCharType="begin"/>
       </w:r>
       <w:r>
-        <w:instrText xml:space="preserve"> ADDIN EN.CITE &lt;EndNote&gt;&lt;Cite&gt;&lt;Author&gt;Goswami&lt;/Author&gt;&lt;Year&gt;2022&lt;/Year&gt;&lt;RecNum&gt;57&lt;/RecNum&gt;&lt;DisplayText&gt;(Goswami et al., 2022)&lt;/DisplayText&gt;&lt;record&gt;&lt;rec-number&gt;57&lt;/rec-number&gt;&lt;foreign-keys&gt;&lt;key app="EN" db-id="x99veed5wrp02read9c5awr0x2v9vvapx290" timestamp="1697174966"&gt;57&lt;/key&gt;&lt;/foreign-keys&gt;&lt;ref-type name="Journal Article"&gt;17&lt;/ref-type&gt;&lt;contributors&gt;&lt;authors&gt;&lt;author&gt;Goswami, A.&lt;/author&gt;&lt;author&gt;Noirault, E.&lt;/author&gt;&lt;author&gt;Coombs, E. J.&lt;/author&gt;&lt;author&gt;Clavel, J.&lt;/author&gt;&lt;author&gt;Fabre, A.-C.&lt;/author&gt;&lt;author&gt;Halliday, T. J. D.&lt;/author&gt;&lt;author&gt;Churchill, M.&lt;/author&gt;&lt;author&gt;Curtis, A.&lt;/author&gt;&lt;author&gt;Watanabe, A.&lt;/author&gt;&lt;author&gt;Simmons, N. B.&lt;/author&gt;&lt;author&gt;Beatty, B. L.&lt;/author&gt;&lt;author&gt;Geisler, J. H.&lt;/author&gt;&lt;author&gt;Fox, D. L.&lt;/author&gt;&lt;author&gt;Felice, R. N.&lt;/author&gt;&lt;/authors&gt;&lt;/contributors&gt;&lt;titles&gt;&lt;title&gt;Attenuated evolution of mammals through the Cenozoic&lt;/title&gt;&lt;secondary-title&gt;Science&lt;/secondary-title&gt;&lt;/titles&gt;&lt;periodical&gt;&lt;full-title&gt;Science&lt;/full-title&gt;&lt;/periodical&gt;&lt;pages&gt;377-383&lt;/pages&gt;&lt;volume&gt;378&lt;/volume&gt;&lt;number&gt;6618&lt;/number&gt;&lt;dates&gt;&lt;year&gt;2022&lt;/year&gt;&lt;/dates&gt;&lt;urls&gt;&lt;related-urls&gt;&lt;url&gt;https://www.science.org/doi/abs/10.1126/science.abm7525&lt;/url&gt;&lt;/related-urls&gt;&lt;/urls&gt;&lt;electronic-resource-num&gt;https://doi.org/10.1126/science.abm7525&lt;/electronic-resource-num&gt;&lt;/record&gt;&lt;/Cite&gt;&lt;/EndNote&gt;</w:instrText>
+        <w:instrText xml:space="preserve"> ADDIN EN.CITE &lt;EndNote&gt;&lt;Cite&gt;&lt;Author&gt;Goswami&lt;/Author&gt;&lt;Year&gt;2022&lt;/Year&gt;&lt;RecNum&gt;8&lt;/RecNum&gt;&lt;DisplayText&gt;(Goswami et al., 2022)&lt;/DisplayText&gt;&lt;record&gt;&lt;rec-number&gt;8&lt;/rec-number&gt;&lt;foreign-keys&gt;&lt;key app="EN" db-id="p9vfsf2vj2tvwjevww9pzwfazxfv5txvw5ap" timestamp="1709692331"&gt;8&lt;/key&gt;&lt;/foreign-keys&gt;&lt;ref-type name="Journal Article"&gt;17&lt;/ref-type&gt;&lt;contributors&gt;&lt;authors&gt;&lt;author&gt;Goswami, A.&lt;/author&gt;&lt;author&gt;Noirault, E.&lt;/author&gt;&lt;author&gt;Coombs, E. J.&lt;/author&gt;&lt;author&gt;Clavel, J.&lt;/author&gt;&lt;author&gt;Fabre, A.-C.&lt;/author&gt;&lt;author&gt;Halliday, T. J. D.&lt;/author&gt;&lt;author&gt;Churchill, M.&lt;/author&gt;&lt;author&gt;Curtis, A.&lt;/author&gt;&lt;author&gt;Watanabe, A.&lt;/author&gt;&lt;author&gt;Simmons, N. B.&lt;/author&gt;&lt;author&gt;Beatty, B. L.&lt;/author&gt;&lt;author&gt;Geisler, J. H.&lt;/author&gt;&lt;author&gt;Fox, D. L.&lt;/author&gt;&lt;author&gt;Felice, R. N.&lt;/author&gt;&lt;/authors&gt;&lt;/contributors&gt;&lt;titles&gt;&lt;title&gt;Attenuated evolution of mammals through the Cenozoic&lt;/title&gt;&lt;secondary-title&gt;Science&lt;/secondary-title&gt;&lt;/titles&gt;&lt;periodical&gt;&lt;full-title&gt;Science&lt;/full-title&gt;&lt;/periodical&gt;&lt;pages&gt;377-383&lt;/pages&gt;&lt;volume&gt;378&lt;/volume&gt;&lt;number&gt;6618&lt;/number&gt;&lt;dates&gt;&lt;year&gt;2022&lt;/year&gt;&lt;/dates&gt;&lt;urls&gt;&lt;related-urls&gt;&lt;url&gt;https://www.science.org/doi/abs/10.1126/science.abm7525&lt;/url&gt;&lt;/related-urls&gt;&lt;/urls&gt;&lt;electronic-resource-num&gt;https://doi.org/10.1126/science.abm7525&lt;/electronic-resource-num&gt;&lt;/record&gt;&lt;/Cite&gt;&lt;/EndNote&gt;</w:instrText>
       </w:r>
       <w:r>
         <w:fldChar w:fldCharType="separate"/>
@@ -8292,7 +8276,7 @@
         <w:fldChar w:fldCharType="begin"/>
       </w:r>
       <w:r>
-        <w:instrText xml:space="preserve"> ADDIN EN.CITE &lt;EndNote&gt;&lt;Cite&gt;&lt;Author&gt;Mitchell&lt;/Author&gt;&lt;Year&gt;in Press&lt;/Year&gt;&lt;RecNum&gt;5&lt;/RecNum&gt;&lt;DisplayText&gt;(Mitchell et al., in Press)&lt;/DisplayText&gt;&lt;record&gt;&lt;rec-number&gt;5&lt;/rec-number&gt;&lt;foreign-keys&gt;&lt;key app="EN" db-id="x99veed5wrp02read9c5awr0x2v9vvapx290" timestamp="1697174965"&gt;5&lt;/key&gt;&lt;/foreign-keys&gt;&lt;ref-type name="Journal Article"&gt;17&lt;/ref-type&gt;&lt;contributors&gt;&lt;authors&gt;&lt;author&gt;Mitchell, D. R.&lt;/author&gt;&lt;author&gt;Sherratt, E. &lt;/author&gt;&lt;author&gt;Weisbecker, V.&lt;/author&gt;&lt;/authors&gt;&lt;/contributors&gt;&lt;titles&gt;&lt;title&gt;Facing the facts: Adaptive trade-offs along body size ranges determine mammalian craniofacial scaling &lt;/title&gt;&lt;secondary-title&gt;Biological Reviews&lt;/secondary-title&gt;&lt;/titles&gt;&lt;periodical&gt;&lt;full-title&gt;Biological Reviews&lt;/full-title&gt;&lt;/periodical&gt;&lt;dates&gt;&lt;year&gt;in Press&lt;/year&gt;&lt;/dates&gt;&lt;urls&gt;&lt;/urls&gt;&lt;/record&gt;&lt;/Cite&gt;&lt;/EndNote&gt;</w:instrText>
+        <w:instrText xml:space="preserve"> ADDIN EN.CITE &lt;EndNote&gt;&lt;Cite&gt;&lt;Author&gt;Mitchell&lt;/Author&gt;&lt;Year&gt;2023&lt;/Year&gt;&lt;RecNum&gt;57&lt;/RecNum&gt;&lt;DisplayText&gt;(Mitchell et al., 2023)&lt;/DisplayText&gt;&lt;record&gt;&lt;rec-number&gt;57&lt;/rec-number&gt;&lt;foreign-keys&gt;&lt;key app="EN" db-id="p9vfsf2vj2tvwjevww9pzwfazxfv5txvw5ap" timestamp="1709693468"&gt;57&lt;/key&gt;&lt;/foreign-keys&gt;&lt;ref-type name="Journal Article"&gt;17&lt;/ref-type&gt;&lt;contributors&gt;&lt;authors&gt;&lt;author&gt;Mitchell, D. R.&lt;/author&gt;&lt;author&gt;Sherratt, E. &lt;/author&gt;&lt;author&gt;Weisbecker, V.&lt;/author&gt;&lt;/authors&gt;&lt;/contributors&gt;&lt;titles&gt;&lt;title&gt;Facing the facts: Adaptive trade-offs along body size ranges determine mammalian craniofacial scaling &lt;/title&gt;&lt;secondary-title&gt;Biological Reviews&lt;/secondary-title&gt;&lt;/titles&gt;&lt;periodical&gt;&lt;full-title&gt;Biological Reviews&lt;/full-title&gt;&lt;/periodical&gt;&lt;pages&gt;496-524&lt;/pages&gt;&lt;volume&gt;99&lt;/volume&gt;&lt;number&gt;2&lt;/number&gt;&lt;dates&gt;&lt;year&gt;2023&lt;/year&gt;&lt;/dates&gt;&lt;urls&gt;&lt;/urls&gt;&lt;electronic-resource-num&gt;10.1111/brv.13032&lt;/electronic-resource-num&gt;&lt;/record&gt;&lt;/Cite&gt;&lt;/EndNote&gt;</w:instrText>
       </w:r>
       <w:r>
         <w:fldChar w:fldCharType="separate"/>
@@ -8301,7 +8285,7 @@
         <w:rPr>
           <w:noProof/>
         </w:rPr>
-        <w:t>(Mitchell et al., in Press)</w:t>
+        <w:t>(Mitchell et al., 2023)</w:t>
       </w:r>
       <w:r>
         <w:fldChar w:fldCharType="end"/>
@@ -8329,7 +8313,7 @@
         <w:fldChar w:fldCharType="begin"/>
       </w:r>
       <w:r>
-        <w:instrText xml:space="preserve"> ADDIN EN.CITE &lt;EndNote&gt;&lt;Cite&gt;&lt;Author&gt;Marcy&lt;/Author&gt;&lt;Year&gt;2020&lt;/Year&gt;&lt;RecNum&gt;6&lt;/RecNum&gt;&lt;Prefix&gt;sensu Schluter`; &lt;/Prefix&gt;&lt;DisplayText&gt;(sensu Schluter; Marcy et al., 2020)&lt;/DisplayText&gt;&lt;record&gt;&lt;rec-number&gt;6&lt;/rec-number&gt;&lt;foreign-keys&gt;&lt;key app="EN" db-id="x99veed5wrp02read9c5awr0x2v9vvapx290" timestamp="1697174965"&gt;6&lt;/key&gt;&lt;/foreign-keys&gt;&lt;ref-type name="Journal Article"&gt;17&lt;/ref-type&gt;&lt;contributors&gt;&lt;authors&gt;&lt;author&gt;Marcy, A. E.&lt;/author&gt;&lt;author&gt;Guillerme, T.&lt;/author&gt;&lt;author&gt;Sherratt, E.&lt;/author&gt;&lt;author&gt;Rowe, K. C.&lt;/author&gt;&lt;author&gt;Phillips, M. J.&lt;/author&gt;&lt;author&gt;Weisbecker, V.&lt;/author&gt;&lt;/authors&gt;&lt;/contributors&gt;&lt;titles&gt;&lt;title&gt;Australian rodents reveal conserved cranial evolutionary allometry across 10 million years of Murid evolution&lt;/title&gt;&lt;secondary-title&gt;The American Naturalist&lt;/secondary-title&gt;&lt;/titles&gt;&lt;periodical&gt;&lt;full-title&gt;The American Naturalist&lt;/full-title&gt;&lt;/periodical&gt;&lt;pages&gt;755-768&lt;/pages&gt;&lt;volume&gt;196&lt;/volume&gt;&lt;number&gt;6&lt;/number&gt;&lt;keywords&gt;&lt;keyword&gt;allometric facilitation,craniofacial evolutionary allometry (CREA),geometric morphometrics,molecular phylogeny,Murinae,stabilizing selection&lt;/keyword&gt;&lt;/keywords&gt;&lt;dates&gt;&lt;year&gt;2020&lt;/year&gt;&lt;/dates&gt;&lt;accession-num&gt;33211559&lt;/accession-num&gt;&lt;urls&gt;&lt;related-urls&gt;&lt;url&gt;https://www.journals.uchicago.edu/doi/abs/10.1086/711398&lt;/url&gt;&lt;/related-urls&gt;&lt;/urls&gt;&lt;electronic-resource-num&gt;https://doi.org/10.1086/711398&lt;/electronic-resource-num&gt;&lt;/record&gt;&lt;/Cite&gt;&lt;/EndNote&gt;</w:instrText>
+        <w:instrText xml:space="preserve"> ADDIN EN.CITE &lt;EndNote&gt;&lt;Cite&gt;&lt;Author&gt;Marcy&lt;/Author&gt;&lt;Year&gt;2020&lt;/Year&gt;&lt;RecNum&gt;5&lt;/RecNum&gt;&lt;Prefix&gt;sensu Schluter`; &lt;/Prefix&gt;&lt;DisplayText&gt;(sensu Schluter; Marcy et al., 2020)&lt;/DisplayText&gt;&lt;record&gt;&lt;rec-number&gt;5&lt;/rec-number&gt;&lt;foreign-keys&gt;&lt;key app="EN" db-id="p9vfsf2vj2tvwjevww9pzwfazxfv5txvw5ap" timestamp="1709692331"&gt;5&lt;/key&gt;&lt;/foreign-keys&gt;&lt;ref-type name="Journal Article"&gt;17&lt;/ref-type&gt;&lt;contributors&gt;&lt;authors&gt;&lt;author&gt;Marcy, A. E.&lt;/author&gt;&lt;author&gt;Guillerme, T.&lt;/author&gt;&lt;author&gt;Sherratt, E.&lt;/author&gt;&lt;author&gt;Rowe, K. C.&lt;/author&gt;&lt;author&gt;Phillips, M. J.&lt;/author&gt;&lt;author&gt;Weisbecker, V.&lt;/author&gt;&lt;/authors&gt;&lt;/contributors&gt;&lt;titles&gt;&lt;title&gt;Australian rodents reveal conserved cranial evolutionary allometry across 10 million years of Murid evolution&lt;/title&gt;&lt;secondary-title&gt;The American Naturalist&lt;/secondary-title&gt;&lt;/titles&gt;&lt;periodical&gt;&lt;full-title&gt;The American Naturalist&lt;/full-title&gt;&lt;/periodical&gt;&lt;pages&gt;755-768&lt;/pages&gt;&lt;volume&gt;196&lt;/volume&gt;&lt;number&gt;6&lt;/number&gt;&lt;keywords&gt;&lt;keyword&gt;allometric facilitation,craniofacial evolutionary allometry (CREA),geometric morphometrics,molecular phylogeny,Murinae,stabilizing selection&lt;/keyword&gt;&lt;/keywords&gt;&lt;dates&gt;&lt;year&gt;2020&lt;/year&gt;&lt;/dates&gt;&lt;accession-num&gt;33211559&lt;/accession-num&gt;&lt;urls&gt;&lt;related-urls&gt;&lt;url&gt;https://www.journals.uchicago.edu/doi/abs/10.1086/711398&lt;/url&gt;&lt;/related-urls&gt;&lt;/urls&gt;&lt;electronic-resource-num&gt;https://doi.org/10.1086/711398&lt;/electronic-resource-num&gt;&lt;/record&gt;&lt;/Cite&gt;&lt;/EndNote&gt;</w:instrText>
       </w:r>
       <w:r>
         <w:fldChar w:fldCharType="separate"/>
@@ -8377,7 +8361,7 @@
         <w:fldChar w:fldCharType="begin"/>
       </w:r>
       <w:r>
-        <w:instrText xml:space="preserve"> ADDIN EN.CITE &lt;EndNote&gt;&lt;Cite&gt;&lt;Author&gt;Harmon&lt;/Author&gt;&lt;Year&gt;2010&lt;/Year&gt;&lt;RecNum&gt;59&lt;/RecNum&gt;&lt;DisplayText&gt;(Harmon et al., 2010)&lt;/DisplayText&gt;&lt;record&gt;&lt;rec-number&gt;59&lt;/rec-number&gt;&lt;foreign-keys&gt;&lt;key app="EN" db-id="x99veed5wrp02read9c5awr0x2v9vvapx290" timestamp="1697174966"&gt;59&lt;/key&gt;&lt;/foreign-keys&gt;&lt;ref-type name="Journal Article"&gt;17&lt;/ref-type&gt;&lt;contributors&gt;&lt;authors&gt;&lt;author&gt;Harmon, L. J.&lt;/author&gt;&lt;author&gt;Losos, J. B.&lt;/author&gt;&lt;author&gt;Davies, T. J.&lt;/author&gt;&lt;author&gt;Gillespie, R. G.&lt;/author&gt;&lt;author&gt;Gittleman, J. L.&lt;/author&gt;&lt;author&gt;Jennings, W. B.&lt;/author&gt;&lt;author&gt;Kozak, K. H.&lt;/author&gt;&lt;author&gt;McPeek, M. A.&lt;/author&gt;&lt;author&gt;Moreno-Roark, F.&lt;/author&gt;&lt;author&gt;Near, T. J.&lt;/author&gt;&lt;author&gt;Purvis, A.&lt;/author&gt;&lt;author&gt;Ricklefs, R. E.&lt;/author&gt;&lt;author&gt;Schluter, D.&lt;/author&gt;&lt;author&gt;Schulte II, J. A.&lt;/author&gt;&lt;author&gt;Seehausen, O.&lt;/author&gt;&lt;author&gt;Sidlauskas, B. L.&lt;/author&gt;&lt;author&gt;Torres-Carvajal, O.&lt;/author&gt;&lt;author&gt;Weir, J. T.&lt;/author&gt;&lt;author&gt;Mooers, A. Ø.&lt;/author&gt;&lt;/authors&gt;&lt;/contributors&gt;&lt;titles&gt;&lt;title&gt;Early bursts of body size and shape evolution are rare in comparative data&lt;/title&gt;&lt;secondary-title&gt;Evolution&lt;/secondary-title&gt;&lt;/titles&gt;&lt;periodical&gt;&lt;full-title&gt;Evolution&lt;/full-title&gt;&lt;/periodical&gt;&lt;pages&gt;2385-2396&lt;/pages&gt;&lt;volume&gt;64&lt;/volume&gt;&lt;number&gt;8&lt;/number&gt;&lt;dates&gt;&lt;year&gt;2010&lt;/year&gt;&lt;/dates&gt;&lt;isbn&gt;0014-3820&lt;/isbn&gt;&lt;urls&gt;&lt;related-urls&gt;&lt;url&gt;https://onlinelibrary.wiley.com/doi/abs/10.1111/j.1558-5646.2010.01025.x&lt;/url&gt;&lt;/related-urls&gt;&lt;/urls&gt;&lt;electronic-resource-num&gt;https://doi.org/10.1111/j.1558-5646.2010.01025.x&lt;/electronic-resource-num&gt;&lt;/record&gt;&lt;/Cite&gt;&lt;/EndNote&gt;</w:instrText>
+        <w:instrText xml:space="preserve"> ADDIN EN.CITE &lt;EndNote&gt;&lt;Cite&gt;&lt;Author&gt;Harmon&lt;/Author&gt;&lt;Year&gt;2010&lt;/Year&gt;&lt;RecNum&gt;55&lt;/RecNum&gt;&lt;DisplayText&gt;(Harmon et al., 2010)&lt;/DisplayText&gt;&lt;record&gt;&lt;rec-number&gt;55&lt;/rec-number&gt;&lt;foreign-keys&gt;&lt;key app="EN" db-id="p9vfsf2vj2tvwjevww9pzwfazxfv5txvw5ap" timestamp="1709692331"&gt;55&lt;/key&gt;&lt;/foreign-keys&gt;&lt;ref-type name="Journal Article"&gt;17&lt;/ref-type&gt;&lt;contributors&gt;&lt;authors&gt;&lt;author&gt;Harmon, L. J.&lt;/author&gt;&lt;author&gt;Losos, J. B.&lt;/author&gt;&lt;author&gt;Davies, T. J.&lt;/author&gt;&lt;author&gt;Gillespie, R. G.&lt;/author&gt;&lt;author&gt;Gittleman, J. L.&lt;/author&gt;&lt;author&gt;Jennings, W. B.&lt;/author&gt;&lt;author&gt;Kozak, K. H.&lt;/author&gt;&lt;author&gt;McPeek, M. A.&lt;/author&gt;&lt;author&gt;Moreno-Roark, F.&lt;/author&gt;&lt;author&gt;Near, T. J.&lt;/author&gt;&lt;author&gt;Purvis, A.&lt;/author&gt;&lt;author&gt;Ricklefs, R. E.&lt;/author&gt;&lt;author&gt;Schluter, D.&lt;/author&gt;&lt;author&gt;Schulte II, J. A.&lt;/author&gt;&lt;author&gt;Seehausen, O.&lt;/author&gt;&lt;author&gt;Sidlauskas, B. L.&lt;/author&gt;&lt;author&gt;Torres-Carvajal, O.&lt;/author&gt;&lt;author&gt;Weir, J. T.&lt;/author&gt;&lt;author&gt;Mooers, A. Ø.&lt;/author&gt;&lt;/authors&gt;&lt;/contributors&gt;&lt;titles&gt;&lt;title&gt;Early bursts of body size and shape evolution are rare in comparative data&lt;/title&gt;&lt;secondary-title&gt;Evolution&lt;/secondary-title&gt;&lt;/titles&gt;&lt;periodical&gt;&lt;full-title&gt;Evolution&lt;/full-title&gt;&lt;/periodical&gt;&lt;pages&gt;2385-2396&lt;/pages&gt;&lt;volume&gt;64&lt;/volume&gt;&lt;number&gt;8&lt;/number&gt;&lt;dates&gt;&lt;year&gt;2010&lt;/year&gt;&lt;/dates&gt;&lt;isbn&gt;0014-3820&lt;/isbn&gt;&lt;urls&gt;&lt;related-urls&gt;&lt;url&gt;https://onlinelibrary.wiley.com/doi/abs/10.1111/j.1558-5646.2010.01025.x&lt;/url&gt;&lt;/related-urls&gt;&lt;/urls&gt;&lt;electronic-resource-num&gt;https://doi.org/10.1111/j.1558-5646.2010.01025.x&lt;/electronic-resource-num&gt;&lt;/record&gt;&lt;/Cite&gt;&lt;/EndNote&gt;</w:instrText>
       </w:r>
       <w:r>
         <w:fldChar w:fldCharType="separate"/>
@@ -8475,7 +8459,7 @@
         <w:rPr>
           <w:bCs/>
         </w:rPr>
-        <w:instrText xml:space="preserve"> ADDIN EN.CITE &lt;EndNote&gt;&lt;Cite&gt;&lt;Author&gt;Mitchell&lt;/Author&gt;&lt;Year&gt;in Press&lt;/Year&gt;&lt;RecNum&gt;5&lt;/RecNum&gt;&lt;DisplayText&gt;(Mitchell et al., in Press)&lt;/DisplayText&gt;&lt;record&gt;&lt;rec-number&gt;5&lt;/rec-number&gt;&lt;foreign-keys&gt;&lt;key app="EN" db-id="x99veed5wrp02read9c5awr0x2v9vvapx290" timestamp="1697174965"&gt;5&lt;/key&gt;&lt;/foreign-keys&gt;&lt;ref-type name="Journal Article"&gt;17&lt;/ref-type&gt;&lt;contributors&gt;&lt;authors&gt;&lt;author&gt;Mitchell, D. R.&lt;/author&gt;&lt;author&gt;Sherratt, E. &lt;/author&gt;&lt;author&gt;Weisbecker, V.&lt;/author&gt;&lt;/authors&gt;&lt;/contributors&gt;&lt;titles&gt;&lt;title&gt;Facing the facts: Adaptive trade-offs along body size ranges determine mammalian craniofacial scaling &lt;/title&gt;&lt;secondary-title&gt;Biological Reviews&lt;/secondary-title&gt;&lt;/titles&gt;&lt;periodical&gt;&lt;full-title&gt;Biological Reviews&lt;/full-title&gt;&lt;/periodical&gt;&lt;dates&gt;&lt;year&gt;in Press&lt;/year&gt;&lt;/dates&gt;&lt;urls&gt;&lt;/urls&gt;&lt;/record&gt;&lt;/Cite&gt;&lt;/EndNote&gt;</w:instrText>
+        <w:instrText xml:space="preserve"> ADDIN EN.CITE &lt;EndNote&gt;&lt;Cite&gt;&lt;Author&gt;Mitchell&lt;/Author&gt;&lt;Year&gt;2023&lt;/Year&gt;&lt;RecNum&gt;57&lt;/RecNum&gt;&lt;DisplayText&gt;(Mitchell et al., 2023)&lt;/DisplayText&gt;&lt;record&gt;&lt;rec-number&gt;57&lt;/rec-number&gt;&lt;foreign-keys&gt;&lt;key app="EN" db-id="p9vfsf2vj2tvwjevww9pzwfazxfv5txvw5ap" timestamp="1709693468"&gt;57&lt;/key&gt;&lt;/foreign-keys&gt;&lt;ref-type name="Journal Article"&gt;17&lt;/ref-type&gt;&lt;contributors&gt;&lt;authors&gt;&lt;author&gt;Mitchell, D. R.&lt;/author&gt;&lt;author&gt;Sherratt, E. &lt;/author&gt;&lt;author&gt;Weisbecker, V.&lt;/author&gt;&lt;/authors&gt;&lt;/contributors&gt;&lt;titles&gt;&lt;title&gt;Facing the facts: Adaptive trade-offs along body size ranges determine mammalian craniofacial scaling &lt;/title&gt;&lt;secondary-title&gt;Biological Reviews&lt;/secondary-title&gt;&lt;/titles&gt;&lt;periodical&gt;&lt;full-title&gt;Biological Reviews&lt;/full-title&gt;&lt;/periodical&gt;&lt;pages&gt;496-524&lt;/pages&gt;&lt;volume&gt;99&lt;/volume&gt;&lt;number&gt;2&lt;/number&gt;&lt;dates&gt;&lt;year&gt;2023&lt;/year&gt;&lt;/dates&gt;&lt;urls&gt;&lt;/urls&gt;&lt;electronic-resource-num&gt;10.1111/brv.13032&lt;/electronic-resource-num&gt;&lt;/record&gt;&lt;/Cite&gt;&lt;/EndNote&gt;</w:instrText>
       </w:r>
       <w:r>
         <w:rPr>
@@ -8488,7 +8472,7 @@
           <w:bCs/>
           <w:noProof/>
         </w:rPr>
-        <w:t>(Mitchell et al., in Press)</w:t>
+        <w:t>(Mitchell et al., 2023)</w:t>
       </w:r>
       <w:r>
         <w:rPr>
@@ -8542,7 +8526,7 @@
         <w:fldChar w:fldCharType="begin"/>
       </w:r>
       <w:r>
-        <w:instrText xml:space="preserve"> ADDIN EN.CITE &lt;EndNote&gt;&lt;Cite&gt;&lt;Author&gt;Esselstyn&lt;/Author&gt;&lt;Year&gt;2012&lt;/Year&gt;&lt;RecNum&gt;60&lt;/RecNum&gt;&lt;DisplayText&gt;(Esselstyn, Achmadi, &amp;amp; Rowe, 2012)&lt;/DisplayText&gt;&lt;record&gt;&lt;rec-number&gt;60&lt;/rec-number&gt;&lt;foreign-keys&gt;&lt;key app="EN" db-id="x99veed5wrp02read9c5awr0x2v9vvapx290" timestamp="1697174966"&gt;60&lt;/key&gt;&lt;/foreign-keys&gt;&lt;ref-type name="Journal Article"&gt;17&lt;/ref-type&gt;&lt;contributors&gt;&lt;authors&gt;&lt;author&gt;Esselstyn, J. A.&lt;/author&gt;&lt;author&gt;Achmadi, A. S.&lt;/author&gt;&lt;author&gt;Rowe, K. C.&lt;/author&gt;&lt;/authors&gt;&lt;/contributors&gt;&lt;auth-address&gt;Biology Department, McMaster University, Hamilton, Ontario, Canada. jessel@mcmaster.ca&lt;/auth-address&gt;&lt;titles&gt;&lt;title&gt;Evolutionary novelty in a rat with no molars&lt;/title&gt;&lt;secondary-title&gt;Biology Letters&lt;/secondary-title&gt;&lt;/titles&gt;&lt;periodical&gt;&lt;full-title&gt;Biology Letters&lt;/full-title&gt;&lt;/periodical&gt;&lt;pages&gt;990-3&lt;/pages&gt;&lt;volume&gt;8&lt;/volume&gt;&lt;number&gt;6&lt;/number&gt;&lt;edition&gt;2012/08/24&lt;/edition&gt;&lt;keywords&gt;&lt;keyword&gt;Adaptation, Biological/*physiology&lt;/keyword&gt;&lt;keyword&gt;Animals&lt;/keyword&gt;&lt;keyword&gt;*Biological Evolution&lt;/keyword&gt;&lt;keyword&gt;Body Weights and Measures&lt;/keyword&gt;&lt;keyword&gt;Feeding Behavior/*physiology&lt;/keyword&gt;&lt;keyword&gt;Gastrointestinal Contents&lt;/keyword&gt;&lt;keyword&gt;Indonesia&lt;/keyword&gt;&lt;keyword&gt;Rats/*anatomy &amp;amp; histology/genetics&lt;/keyword&gt;&lt;keyword&gt;Species Specificity&lt;/keyword&gt;&lt;keyword&gt;Tooth/*anatomy &amp;amp; histology&lt;/keyword&gt;&lt;/keywords&gt;&lt;dates&gt;&lt;year&gt;2012&lt;/year&gt;&lt;pub-dates&gt;&lt;date&gt;Dec 23&lt;/date&gt;&lt;/pub-dates&gt;&lt;/dates&gt;&lt;isbn&gt;1744-9561 (Print)&amp;#xD;1744-9561&lt;/isbn&gt;&lt;accession-num&gt;22915626&lt;/accession-num&gt;&lt;urls&gt;&lt;/urls&gt;&lt;custom2&gt;PMC3497122&lt;/custom2&gt;&lt;electronic-resource-num&gt;https://doi.org/10.1098/rsbl.2012.0574&lt;/electronic-resource-num&gt;&lt;remote-database-provider&gt;NLM&lt;/remote-database-provider&gt;&lt;language&gt;eng&lt;/language&gt;&lt;/record&gt;&lt;/Cite&gt;&lt;/EndNote&gt;</w:instrText>
+        <w:instrText xml:space="preserve"> ADDIN EN.CITE &lt;EndNote&gt;&lt;Cite&gt;&lt;Author&gt;Esselstyn&lt;/Author&gt;&lt;Year&gt;2012&lt;/Year&gt;&lt;RecNum&gt;56&lt;/RecNum&gt;&lt;DisplayText&gt;(Esselstyn, Achmadi, &amp;amp; Rowe, 2012)&lt;/DisplayText&gt;&lt;record&gt;&lt;rec-number&gt;56&lt;/rec-number&gt;&lt;foreign-keys&gt;&lt;key app="EN" db-id="p9vfsf2vj2tvwjevww9pzwfazxfv5txvw5ap" timestamp="1709692331"&gt;56&lt;/key&gt;&lt;/foreign-keys&gt;&lt;ref-type name="Journal Article"&gt;17&lt;/ref-type&gt;&lt;contributors&gt;&lt;authors&gt;&lt;author&gt;Esselstyn, J. A.&lt;/author&gt;&lt;author&gt;Achmadi, A. S.&lt;/author&gt;&lt;author&gt;Rowe, K. C.&lt;/author&gt;&lt;/authors&gt;&lt;/contributors&gt;&lt;auth-address&gt;Biology Department, McMaster University, Hamilton, Ontario, Canada. jessel@mcmaster.ca&lt;/auth-address&gt;&lt;titles&gt;&lt;title&gt;Evolutionary novelty in a rat with no molars&lt;/title&gt;&lt;secondary-title&gt;Biology Letters&lt;/secondary-title&gt;&lt;/titles&gt;&lt;periodical&gt;&lt;full-title&gt;Biology Letters&lt;/full-title&gt;&lt;/periodical&gt;&lt;pages&gt;990-3&lt;/pages&gt;&lt;volume&gt;8&lt;/volume&gt;&lt;number&gt;6&lt;/number&gt;&lt;edition&gt;2012/08/24&lt;/edition&gt;&lt;keywords&gt;&lt;keyword&gt;Adaptation, Biological/*physiology&lt;/keyword&gt;&lt;keyword&gt;Animals&lt;/keyword&gt;&lt;keyword&gt;*Biological Evolution&lt;/keyword&gt;&lt;keyword&gt;Body Weights and Measures&lt;/keyword&gt;&lt;keyword&gt;Feeding Behavior/*physiology&lt;/keyword&gt;&lt;keyword&gt;Gastrointestinal Contents&lt;/keyword&gt;&lt;keyword&gt;Indonesia&lt;/keyword&gt;&lt;keyword&gt;Rats/*anatomy &amp;amp; histology/genetics&lt;/keyword&gt;&lt;keyword&gt;Species Specificity&lt;/keyword&gt;&lt;keyword&gt;Tooth/*anatomy &amp;amp; histology&lt;/keyword&gt;&lt;/keywords&gt;&lt;dates&gt;&lt;year&gt;2012&lt;/year&gt;&lt;pub-dates&gt;&lt;date&gt;Dec 23&lt;/date&gt;&lt;/pub-dates&gt;&lt;/dates&gt;&lt;isbn&gt;1744-9561 (Print)&amp;#xD;1744-9561&lt;/isbn&gt;&lt;accession-num&gt;22915626&lt;/accession-num&gt;&lt;urls&gt;&lt;/urls&gt;&lt;custom2&gt;PMC3497122&lt;/custom2&gt;&lt;electronic-resource-num&gt;https://doi.org/10.1098/rsbl.2012.0574&lt;/electronic-resource-num&gt;&lt;remote-database-provider&gt;NLM&lt;/remote-database-provider&gt;&lt;language&gt;eng&lt;/language&gt;&lt;/record&gt;&lt;/Cite&gt;&lt;/EndNote&gt;</w:instrText>
       </w:r>
       <w:r>
         <w:fldChar w:fldCharType="separate"/>
@@ -8602,8 +8586,8 @@
           <w:b/>
         </w:rPr>
       </w:pPr>
-      <w:bookmarkStart w:id="18" w:name="_Hlk132629059"/>
-      <w:bookmarkStart w:id="19" w:name="_Hlk147487310"/>
+      <w:bookmarkStart w:id="21" w:name="_Hlk132629059"/>
+      <w:bookmarkStart w:id="22" w:name="_Hlk147487310"/>
       <w:r>
         <w:rPr>
           <w:b/>
@@ -8611,8 +8595,8 @@
         <w:lastRenderedPageBreak/>
         <w:t>References</w:t>
       </w:r>
-      <w:bookmarkEnd w:id="18"/>
-      <w:bookmarkEnd w:id="19"/>
+      <w:bookmarkEnd w:id="21"/>
+      <w:bookmarkEnd w:id="22"/>
     </w:p>
     <w:p>
       <w:pPr>
@@ -9991,20 +9975,20 @@
         <w:rPr>
           <w:noProof/>
         </w:rPr>
-        <w:t xml:space="preserve">Mitchell, D. R., Sherratt, E., &amp; Weisbecker, V. (in Press). Facing the facts: Adaptive trade-offs along body size ranges determine mammalian craniofacial scaling </w:t>
-      </w:r>
-      <w:r>
-        <w:rPr>
-          <w:i/>
-          <w:noProof/>
-        </w:rPr>
-        <w:t>Biological Reviews</w:t>
-      </w:r>
-      <w:r>
-        <w:rPr>
-          <w:noProof/>
-        </w:rPr>
-        <w:t xml:space="preserve">. </w:t>
+        <w:t xml:space="preserve">Mitchell, D. R., Sherratt, E., &amp; Weisbecker, V. (2023). Facing the facts: Adaptive trade-offs along body size ranges determine mammalian craniofacial scaling </w:t>
+      </w:r>
+      <w:r>
+        <w:rPr>
+          <w:i/>
+          <w:noProof/>
+        </w:rPr>
+        <w:t>Biological Reviews, 99</w:t>
+      </w:r>
+      <w:r>
+        <w:rPr>
+          <w:noProof/>
+        </w:rPr>
+        <w:t>(2), 496-524. doi:10.1111/brv.13032</w:t>
       </w:r>
     </w:p>
     <w:p>
@@ -10169,7 +10153,14 @@
         <w:rPr>
           <w:noProof/>
         </w:rPr>
-        <w:t xml:space="preserve">Sansalone, G., Colangelo, P., Loy, A., Raia, P., Wroe, S., &amp; Piras, P. (2019). Impact of transition to a subterranean lifestyle on morphological disparity and integration in talpid moles (Mammalia, Talpidae). </w:t>
+        <w:t xml:space="preserve">Sansalone, G., Colangelo, P., Loy, A., Raia, P., Wroe, S., &amp; Piras, P. (2019). Impact of transition to a subterranean lifestyle on morphological disparity and integration in talpid moles </w:t>
+      </w:r>
+      <w:r>
+        <w:rPr>
+          <w:noProof/>
+        </w:rPr>
+        <w:lastRenderedPageBreak/>
+        <w:t xml:space="preserve">(Mammalia, Talpidae). </w:t>
       </w:r>
       <w:r>
         <w:rPr>
@@ -10206,7 +10197,6 @@
         <w:rPr>
           <w:noProof/>
         </w:rPr>
-        <w:lastRenderedPageBreak/>
         <w:t xml:space="preserve">Segura, V., Flores, D., &amp; Deferrari, G. (2023). Comparison of skull growth in two ecosystem modifiers: beavers Castor canadensis (Rodentia: Castoridae) and muskrats Ondatra zibethicus (Rodentia: Cricetidae). </w:t>
       </w:r>
       <w:r>
@@ -10626,6 +10616,7 @@
         <w:rPr>
           <w:noProof/>
         </w:rPr>
+        <w:lastRenderedPageBreak/>
         <w:t xml:space="preserve">Young, N. M., Linde-Medina, M., Fondon, J. W., Hallgrímsson, B., &amp; Marcucio, R. S. (2017). Craniofacial diversification in the domestic pigeon and the evolution of the avian skull. </w:t>
       </w:r>
       <w:r>
@@ -10663,7 +10654,6 @@
         <w:rPr>
           <w:noProof/>
         </w:rPr>
-        <w:lastRenderedPageBreak/>
         <w:t xml:space="preserve">Zelditch, M. L., &amp; Swiderski, D. L. (2023). The predictable complexity of evolutionary allometry. </w:t>
       </w:r>
       <w:r>
@@ -13772,28 +13762,28 @@
 </file>
 
 <file path=customXml/item1.xml><?xml version="1.0" encoding="utf-8"?>
+<b:Sources xmlns:b="http://schemas.openxmlformats.org/officeDocument/2006/bibliography" xmlns="http://schemas.openxmlformats.org/officeDocument/2006/bibliography" SelectedStyle="\APASixthEditionOfficeOnline.xsl" StyleName="APA" Version="6"/>
+</file>
+
+<file path=customXml/item2.xml><?xml version="1.0" encoding="utf-8"?>
 <go:gDocsCustomXmlDataStorage xmlns:go="http://customooxmlschemas.google.com/" xmlns:r="http://schemas.openxmlformats.org/officeDocument/2006/relationships">
   <go:docsCustomData roundtripDataSignature="AMtx7mi71kWikTSW9grfRzX6qaO7hCgTOw==">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</go:docsCustomData>
 </go:gDocsCustomXmlDataStorage>
 </file>
 
-<file path=customXml/item2.xml><?xml version="1.0" encoding="utf-8"?>
-<b:Sources xmlns:b="http://schemas.openxmlformats.org/officeDocument/2006/bibliography" xmlns="http://schemas.openxmlformats.org/officeDocument/2006/bibliography" SelectedStyle="\APASixthEditionOfficeOnline.xsl" StyleName="APA" Version="6"/>
+<file path=customXml/itemProps1.xml><?xml version="1.0" encoding="utf-8"?>
+<ds:datastoreItem xmlns:ds="http://schemas.openxmlformats.org/officeDocument/2006/customXml" ds:itemID="{61AF4BA4-FD9D-4807-8916-A6B69446FAE7}">
+  <ds:schemaRefs>
+    <ds:schemaRef ds:uri="http://schemas.openxmlformats.org/officeDocument/2006/bibliography"/>
+  </ds:schemaRefs>
+</ds:datastoreItem>
 </file>
 
-<file path=customXml/itemProps1.xml><?xml version="1.0" encoding="utf-8"?>
+<file path=customXml/itemProps2.xml><?xml version="1.0" encoding="utf-8"?>
 <ds:datastoreItem xmlns:ds="http://schemas.openxmlformats.org/officeDocument/2006/customXml" ds:itemID="{11111111-1234-1234-1234-123412341234}">
   <ds:schemaRefs>
     <ds:schemaRef ds:uri="http://customooxmlschemas.google.com/"/>
     <ds:schemaRef ds:uri="http://schemas.openxmlformats.org/officeDocument/2006/relationships"/>
   </ds:schemaRefs>
 </ds:datastoreItem>
-</file>
-
-<file path=customXml/itemProps2.xml><?xml version="1.0" encoding="utf-8"?>
-<ds:datastoreItem xmlns:ds="http://schemas.openxmlformats.org/officeDocument/2006/customXml" ds:itemID="{61AF4BA4-FD9D-4807-8916-A6B69446FAE7}">
-  <ds:schemaRefs>
-    <ds:schemaRef ds:uri="http://schemas.openxmlformats.org/officeDocument/2006/bibliography"/>
-  </ds:schemaRefs>
-</ds:datastoreItem>
 </file>
</xml_diff>

<commit_message>
Added pgls analyses and integration strength results, also started BM/OU code
</commit_message>
<xml_diff>
--- a/Manuscript/REVISION/Marcy_etal_Rodent_CREA_R1.docx
+++ b/Manuscript/REVISION/Marcy_etal_Rodent_CREA_R1.docx
@@ -2253,6 +2253,11 @@
         <w:rPr>
           <w:highlight w:val="white"/>
         </w:rPr>
+      </w:r>
+      <w:r>
+        <w:rPr>
+          <w:highlight w:val="white"/>
+        </w:rPr>
         <w:fldChar w:fldCharType="separate"/>
       </w:r>
       <w:r>
@@ -3146,6 +3151,11 @@
         <w:rPr>
           <w:highlight w:val="white"/>
         </w:rPr>
+      </w:r>
+      <w:r>
+        <w:rPr>
+          <w:highlight w:val="white"/>
+        </w:rPr>
         <w:fldChar w:fldCharType="separate"/>
       </w:r>
       <w:r>
@@ -3285,6 +3295,11 @@
           <w:highlight w:val="white"/>
         </w:rPr>
         <w:fldChar w:fldCharType="end"/>
+      </w:r>
+      <w:r>
+        <w:rPr>
+          <w:highlight w:val="white"/>
+        </w:rPr>
       </w:r>
       <w:r>
         <w:rPr>
@@ -3825,6 +3840,11 @@
         <w:rPr>
           <w:highlight w:val="white"/>
         </w:rPr>
+      </w:r>
+      <w:r>
+        <w:rPr>
+          <w:highlight w:val="white"/>
+        </w:rPr>
         <w:fldChar w:fldCharType="separate"/>
       </w:r>
       <w:r>
@@ -4138,6 +4158,11 @@
         <w:rPr>
           <w:highlight w:val="white"/>
         </w:rPr>
+      </w:r>
+      <w:r>
+        <w:rPr>
+          <w:highlight w:val="white"/>
+        </w:rPr>
         <w:fldChar w:fldCharType="separate"/>
       </w:r>
       <w:r>
@@ -5138,7 +5163,90 @@
       </w:r>
       <w:r>
         <w:lastRenderedPageBreak/>
-        <w:t>statistics (r = 0.51-0.63) indicating that it is the most independent from the other modules. However, this could also be because this module has the fewest landmarks (n = 19). Results from the residual shape dataset gave similar ratios of r statistics between modules, indicating that pairwise patterns of integration between modules do not change when allometry is removed. As expected, the absolute values decreased relative to the full shape dataset (Table 1, lower triangle), which reflects an overall decrease in shape variation when one of the major variation determinants – allometry – is removed. However, intriguingly, the correlation between residual PCAs of the vault and the rostrum is substantially higher (0.7) compared to all the other correlations (0.37 – 0.65).</w:t>
+        <w:t xml:space="preserve">statistics (r = 0.51-0.63) indicating that it is the most independent from the other modules. </w:t>
+      </w:r>
+      <w:r>
+        <w:rPr>
+          <w:b/>
+          <w:bCs/>
+        </w:rPr>
+        <w:t>R-pls values</w:t>
+      </w:r>
+      <w:r>
+        <w:rPr>
+          <w:b/>
+          <w:bCs/>
+        </w:rPr>
+        <w:t xml:space="preserve"> (reflecting integration)</w:t>
+      </w:r>
+      <w:r>
+        <w:rPr>
+          <w:b/>
+          <w:bCs/>
+        </w:rPr>
+        <w:t xml:space="preserve"> between the molar module and others were also the smallest in the analyses, small enough for the molar module and the rostral and orbital modules to </w:t>
+      </w:r>
+      <w:r>
+        <w:rPr>
+          <w:b/>
+          <w:bCs/>
+        </w:rPr>
+        <w:t>approach a statistically</w:t>
+      </w:r>
+      <w:r>
+        <w:rPr>
+          <w:b/>
+          <w:bCs/>
+        </w:rPr>
+        <w:t xml:space="preserve"> significantly lower level of integration compared to some others (</w:t>
+      </w:r>
+      <w:r>
+        <w:rPr>
+          <w:b/>
+          <w:bCs/>
+          <w:highlight w:val="yellow"/>
+        </w:rPr>
+        <w:t>Table S1</w:t>
+      </w:r>
+      <w:r>
+        <w:rPr>
+          <w:b/>
+          <w:bCs/>
+        </w:rPr>
+        <w:t xml:space="preserve">). </w:t>
+      </w:r>
+      <w:r>
+        <w:rPr>
+          <w:b/>
+          <w:bCs/>
+        </w:rPr>
+        <w:t xml:space="preserve">However, none of the difference in integration were clear in terms of </w:t>
+      </w:r>
+      <w:proofErr w:type="gramStart"/>
+      <w:r>
+        <w:rPr>
+          <w:b/>
+          <w:bCs/>
+        </w:rPr>
+        <w:t>significance, and</w:t>
+      </w:r>
+      <w:proofErr w:type="gramEnd"/>
+      <w:r>
+        <w:rPr>
+          <w:b/>
+          <w:bCs/>
+        </w:rPr>
+        <w:t xml:space="preserve"> may just exist because the molar</w:t>
+      </w:r>
+      <w:r>
+        <w:rPr>
+          <w:b/>
+          <w:bCs/>
+        </w:rPr>
+        <w:t xml:space="preserve"> module has the fewest landmarks (n = 19).</w:t>
+      </w:r>
+      <w:r>
+        <w:t xml:space="preserve"> Results from the residual shape dataset gave similar ratios of r statistics between modules, indicating that pairwise patterns of integration between modules do not change when allometry is removed. As expected, the absolute values decreased relative to the full shape dataset (Table 1, lower triangle), which reflects an overall decrease in shape variation when one of the major variation determinants – allometry – is removed. However, intriguingly, the correlation between residual PCAs of the vault and the rostrum is substantially higher (0.7) compared to all the other correlations (0.37 – 0.65).</w:t>
       </w:r>
     </w:p>
     <w:p>
@@ -10289,8 +10397,15 @@
       <w:r>
         <w:rPr>
           <w:noProof/>
-        </w:rPr>
-        <w:t xml:space="preserve">Smissen, P. J., &amp; Rowe, K. C. (2018). Repeated biome transitions in the evolution of Australian rodents. </w:t>
+          <w:lang w:val="de-DE"/>
+        </w:rPr>
+        <w:t xml:space="preserve">Smissen, P. J., &amp; Rowe, K. C. (2018). </w:t>
+      </w:r>
+      <w:r>
+        <w:rPr>
+          <w:noProof/>
+        </w:rPr>
+        <w:t xml:space="preserve">Repeated biome transitions in the evolution of Australian rodents. </w:t>
       </w:r>
       <w:r>
         <w:rPr>
@@ -12115,6 +12230,7 @@
   <w:style w:type="character" w:default="1" w:styleId="DefaultParagraphFont">
     <w:name w:val="Default Paragraph Font"/>
     <w:uiPriority w:val="1"/>
+    <w:semiHidden/>
     <w:unhideWhenUsed/>
   </w:style>
   <w:style w:type="table" w:default="1" w:styleId="TableNormal">
@@ -13762,28 +13878,28 @@
 </file>
 
 <file path=customXml/item1.xml><?xml version="1.0" encoding="utf-8"?>
-<b:Sources xmlns:b="http://schemas.openxmlformats.org/officeDocument/2006/bibliography" xmlns="http://schemas.openxmlformats.org/officeDocument/2006/bibliography" SelectedStyle="\APASixthEditionOfficeOnline.xsl" StyleName="APA" Version="6"/>
-</file>
-
-<file path=customXml/item2.xml><?xml version="1.0" encoding="utf-8"?>
 <go:gDocsCustomXmlDataStorage xmlns:go="http://customooxmlschemas.google.com/" xmlns:r="http://schemas.openxmlformats.org/officeDocument/2006/relationships">
   <go:docsCustomData roundtripDataSignature="AMtx7mi71kWikTSW9grfRzX6qaO7hCgTOw==">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</go:docsCustomData>
 </go:gDocsCustomXmlDataStorage>
 </file>
 
-<file path=customXml/itemProps1.xml><?xml version="1.0" encoding="utf-8"?>
-<ds:datastoreItem xmlns:ds="http://schemas.openxmlformats.org/officeDocument/2006/customXml" ds:itemID="{61AF4BA4-FD9D-4807-8916-A6B69446FAE7}">
-  <ds:schemaRefs>
-    <ds:schemaRef ds:uri="http://schemas.openxmlformats.org/officeDocument/2006/bibliography"/>
-  </ds:schemaRefs>
-</ds:datastoreItem>
+<file path=customXml/item2.xml><?xml version="1.0" encoding="utf-8"?>
+<b:Sources xmlns:b="http://schemas.openxmlformats.org/officeDocument/2006/bibliography" xmlns="http://schemas.openxmlformats.org/officeDocument/2006/bibliography" SelectedStyle="\APASixthEditionOfficeOnline.xsl" StyleName="APA" Version="6"/>
 </file>
 
-<file path=customXml/itemProps2.xml><?xml version="1.0" encoding="utf-8"?>
+<file path=customXml/itemProps1.xml><?xml version="1.0" encoding="utf-8"?>
 <ds:datastoreItem xmlns:ds="http://schemas.openxmlformats.org/officeDocument/2006/customXml" ds:itemID="{11111111-1234-1234-1234-123412341234}">
   <ds:schemaRefs>
     <ds:schemaRef ds:uri="http://customooxmlschemas.google.com/"/>
     <ds:schemaRef ds:uri="http://schemas.openxmlformats.org/officeDocument/2006/relationships"/>
   </ds:schemaRefs>
 </ds:datastoreItem>
+</file>
+
+<file path=customXml/itemProps2.xml><?xml version="1.0" encoding="utf-8"?>
+<ds:datastoreItem xmlns:ds="http://schemas.openxmlformats.org/officeDocument/2006/customXml" ds:itemID="{61AF4BA4-FD9D-4807-8916-A6B69446FAE7}">
+  <ds:schemaRefs>
+    <ds:schemaRef ds:uri="http://schemas.openxmlformats.org/officeDocument/2006/bibliography"/>
+  </ds:schemaRefs>
+</ds:datastoreItem>
 </file>
</xml_diff>

<commit_message>
removed the mantel tests between PC and PCres morphospaces
</commit_message>
<xml_diff>
--- a/Manuscript/REVISION/Marcy_etal_Rodent_CREA_R1.docx
+++ b/Manuscript/REVISION/Marcy_etal_Rodent_CREA_R1.docx
@@ -34,14 +34,12 @@
       <w:r>
         <w:t>Ariel E. Marcy</w:t>
       </w:r>
-      <w:proofErr w:type="gramStart"/>
       <w:r>
         <w:rPr>
           <w:vertAlign w:val="superscript"/>
         </w:rPr>
         <w:t>1,*</w:t>
       </w:r>
-      <w:proofErr w:type="gramEnd"/>
       <w:r>
         <w:t>, D. Rex Mitchell</w:t>
       </w:r>
@@ -351,15 +349,7 @@
         <w:spacing w:line="480" w:lineRule="auto"/>
       </w:pPr>
       <w:r>
-        <w:t xml:space="preserve">The skull is arguably the most functionally diverse interface between a mammal and its environment. It is employed in the acquisition and mastication of food, receives </w:t>
-      </w:r>
-      <w:proofErr w:type="gramStart"/>
-      <w:r>
-        <w:t>the majority of</w:t>
-      </w:r>
-      <w:proofErr w:type="gramEnd"/>
-      <w:r>
-        <w:t xml:space="preserve"> sensory input, and carries the large and heavy brain. The evolution of mammalian cranial diversity is therefore assumed to be heavily influenced by the various </w:t>
+        <w:t xml:space="preserve">The skull is arguably the most functionally diverse interface between a mammal and its environment. It is employed in the acquisition and mastication of food, receives the majority of sensory input, and carries the large and heavy brain. The evolution of mammalian cranial diversity is therefore assumed to be heavily influenced by the various </w:t>
       </w:r>
       <w:r>
         <w:t>selection regimes acting on</w:t>
@@ -552,7 +542,7 @@
         <w:fldChar w:fldCharType="begin"/>
       </w:r>
       <w:r>
-        <w:instrText xml:space="preserve"> ADDIN EN.CITE &lt;EndNote&gt;&lt;Cite AuthorYear="1"&gt;&lt;Author&gt;Mitchell&lt;/Author&gt;&lt;Year&gt;2023&lt;/Year&gt;&lt;RecNum&gt;57&lt;/RecNum&gt;&lt;DisplayText&gt;Mitchell, Sherratt, and Weisbecker (2023)&lt;/DisplayText&gt;&lt;record&gt;&lt;rec-number&gt;57&lt;/rec-number&gt;&lt;foreign-keys&gt;&lt;key app="EN" db-id="p9vfsf2vj2tvwjevww9pzwfazxfv5txvw5ap" timestamp="1709693468"&gt;57&lt;/key&gt;&lt;/foreign-keys&gt;&lt;ref-type name="Journal Article"&gt;17&lt;/ref-type&gt;&lt;contributors&gt;&lt;authors&gt;&lt;author&gt;Mitchell, D. R.&lt;/author&gt;&lt;author&gt;Sherratt, E. &lt;/author&gt;&lt;author&gt;Weisbecker, V.&lt;/author&gt;&lt;/authors&gt;&lt;/contributors&gt;&lt;titles&gt;&lt;title&gt;Facing the facts: Adaptive trade-offs along body size ranges determine mammalian craniofacial scaling &lt;/title&gt;&lt;secondary-title&gt;Biological Reviews&lt;/secondary-title&gt;&lt;/titles&gt;&lt;periodical&gt;&lt;full-title&gt;Biological Reviews&lt;/full-title&gt;&lt;/periodical&gt;&lt;pages&gt;496-524&lt;/pages&gt;&lt;volume&gt;99&lt;/volume&gt;&lt;number&gt;2&lt;/number&gt;&lt;dates&gt;&lt;year&gt;2023&lt;/year&gt;&lt;/dates&gt;&lt;urls&gt;&lt;/urls&gt;&lt;electronic-resource-num&gt;10.1111/brv.13032&lt;/electronic-resource-num&gt;&lt;/record&gt;&lt;/Cite&gt;&lt;/EndNote&gt;</w:instrText>
+        <w:instrText xml:space="preserve"> ADDIN EN.CITE &lt;EndNote&gt;&lt;Cite AuthorYear="1"&gt;&lt;Author&gt;Mitchell&lt;/Author&gt;&lt;Year&gt;2024&lt;/Year&gt;&lt;RecNum&gt;57&lt;/RecNum&gt;&lt;DisplayText&gt;Mitchell, Sherratt, and Weisbecker (2024)&lt;/DisplayText&gt;&lt;record&gt;&lt;rec-number&gt;57&lt;/rec-number&gt;&lt;foreign-keys&gt;&lt;key app="EN" db-id="p9vfsf2vj2tvwjevww9pzwfazxfv5txvw5ap" timestamp="1709693468"&gt;57&lt;/key&gt;&lt;/foreign-keys&gt;&lt;ref-type name="Journal Article"&gt;17&lt;/ref-type&gt;&lt;contributors&gt;&lt;authors&gt;&lt;author&gt;Mitchell, D. R.&lt;/author&gt;&lt;author&gt;Sherratt, E. &lt;/author&gt;&lt;author&gt;Weisbecker, V.&lt;/author&gt;&lt;/authors&gt;&lt;/contributors&gt;&lt;titles&gt;&lt;title&gt;Facing the facts: Adaptive trade-offs along body size ranges determine mammalian craniofacial scaling &lt;/title&gt;&lt;secondary-title&gt;Biological Reviews&lt;/secondary-title&gt;&lt;/titles&gt;&lt;periodical&gt;&lt;full-title&gt;Biological Reviews&lt;/full-title&gt;&lt;/periodical&gt;&lt;pages&gt;496-524&lt;/pages&gt;&lt;volume&gt;99&lt;/volume&gt;&lt;number&gt;2&lt;/number&gt;&lt;dates&gt;&lt;year&gt;2024&lt;/year&gt;&lt;/dates&gt;&lt;urls&gt;&lt;/urls&gt;&lt;electronic-resource-num&gt;10.1111/brv.13032&lt;/electronic-resource-num&gt;&lt;/record&gt;&lt;/Cite&gt;&lt;/EndNote&gt;</w:instrText>
       </w:r>
       <w:r>
         <w:fldChar w:fldCharType="separate"/>
@@ -561,7 +551,7 @@
         <w:rPr>
           <w:noProof/>
         </w:rPr>
-        <w:t>Mitchell, Sherratt, and Weisbecker (2023)</w:t>
+        <w:t>Mitchell, Sherratt, and Weisbecker (2024)</w:t>
       </w:r>
       <w:r>
         <w:fldChar w:fldCharType="end"/>
@@ -582,15 +572,7 @@
         <w:t xml:space="preserve"> it was likely a product of bite force allometry and phylogenetic niche conservatism. Briefly, closely related species tend to have</w:t>
       </w:r>
       <w:r>
-        <w:t xml:space="preserve"> similar diets and are thus likely to encounter foods with similar mechanical properties, such as hardness. For similar food items, a small and a large species therefore </w:t>
-      </w:r>
-      <w:proofErr w:type="gramStart"/>
-      <w:r>
-        <w:t>have to</w:t>
-      </w:r>
-      <w:proofErr w:type="gramEnd"/>
-      <w:r>
-        <w:t xml:space="preserve"> apply the same absolut</w:t>
+        <w:t xml:space="preserve"> similar diets and are thus likely to encounter foods with similar mechanical properties, such as hardness. For similar food items, a small and a large species therefore have to apply the same absolut</w:t>
       </w:r>
       <w:r>
         <w:t>e</w:t>
@@ -611,7 +593,7 @@
         <w:fldChar w:fldCharType="begin"/>
       </w:r>
       <w:r>
-        <w:instrText xml:space="preserve"> ADDIN EN.CITE &lt;EndNote&gt;&lt;Cite&gt;&lt;Author&gt;Mitchell&lt;/Author&gt;&lt;Year&gt;2023&lt;/Year&gt;&lt;RecNum&gt;57&lt;/RecNum&gt;&lt;DisplayText&gt;(Mitchell et al., 2023)&lt;/DisplayText&gt;&lt;record&gt;&lt;rec-number&gt;57&lt;/rec-number&gt;&lt;foreign-keys&gt;&lt;key app="EN" db-id="p9vfsf2vj2tvwjevww9pzwfazxfv5txvw5ap" timestamp="1709693468"&gt;57&lt;/key&gt;&lt;/foreign-keys&gt;&lt;ref-type name="Journal Article"&gt;17&lt;/ref-type&gt;&lt;contributors&gt;&lt;authors&gt;&lt;author&gt;Mitchell, D. R.&lt;/author&gt;&lt;author&gt;Sherratt, E. &lt;/author&gt;&lt;author&gt;Weisbecker, V.&lt;/author&gt;&lt;/authors&gt;&lt;/contributors&gt;&lt;titles&gt;&lt;title&gt;Facing the facts: Adaptive trade-offs along body size ranges determine mammalian craniofacial scaling &lt;/title&gt;&lt;secondary-title&gt;Biological Reviews&lt;/secondary-title&gt;&lt;/titles&gt;&lt;periodical&gt;&lt;full-title&gt;Biological Reviews&lt;/full-title&gt;&lt;/periodical&gt;&lt;pages&gt;496-524&lt;/pages&gt;&lt;volume&gt;99&lt;/volume&gt;&lt;number&gt;2&lt;/number&gt;&lt;dates&gt;&lt;year&gt;2023&lt;/year&gt;&lt;/dates&gt;&lt;urls&gt;&lt;/urls&gt;&lt;electronic-resource-num&gt;10.1111/brv.13032&lt;/electronic-resource-num&gt;&lt;/record&gt;&lt;/Cite&gt;&lt;/EndNote&gt;</w:instrText>
+        <w:instrText xml:space="preserve"> ADDIN EN.CITE &lt;EndNote&gt;&lt;Cite&gt;&lt;Author&gt;Mitchell&lt;/Author&gt;&lt;Year&gt;2024&lt;/Year&gt;&lt;RecNum&gt;57&lt;/RecNum&gt;&lt;DisplayText&gt;(Mitchell et al., 2024)&lt;/DisplayText&gt;&lt;record&gt;&lt;rec-number&gt;57&lt;/rec-number&gt;&lt;foreign-keys&gt;&lt;key app="EN" db-id="p9vfsf2vj2tvwjevww9pzwfazxfv5txvw5ap" timestamp="1709693468"&gt;57&lt;/key&gt;&lt;/foreign-keys&gt;&lt;ref-type name="Journal Article"&gt;17&lt;/ref-type&gt;&lt;contributors&gt;&lt;authors&gt;&lt;author&gt;Mitchell, D. R.&lt;/author&gt;&lt;author&gt;Sherratt, E. &lt;/author&gt;&lt;author&gt;Weisbecker, V.&lt;/author&gt;&lt;/authors&gt;&lt;/contributors&gt;&lt;titles&gt;&lt;title&gt;Facing the facts: Adaptive trade-offs along body size ranges determine mammalian craniofacial scaling &lt;/title&gt;&lt;secondary-title&gt;Biological Reviews&lt;/secondary-title&gt;&lt;/titles&gt;&lt;periodical&gt;&lt;full-title&gt;Biological Reviews&lt;/full-title&gt;&lt;/periodical&gt;&lt;pages&gt;496-524&lt;/pages&gt;&lt;volume&gt;99&lt;/volume&gt;&lt;number&gt;2&lt;/number&gt;&lt;dates&gt;&lt;year&gt;2024&lt;/year&gt;&lt;/dates&gt;&lt;urls&gt;&lt;/urls&gt;&lt;electronic-resource-num&gt;10.1111/brv.13032&lt;/electronic-resource-num&gt;&lt;/record&gt;&lt;/Cite&gt;&lt;/EndNote&gt;</w:instrText>
       </w:r>
       <w:r>
         <w:fldChar w:fldCharType="separate"/>
@@ -620,7 +602,7 @@
         <w:rPr>
           <w:noProof/>
         </w:rPr>
-        <w:t>(Mitchell et al., 2023)</w:t>
+        <w:t>(Mitchell et al., 2024)</w:t>
       </w:r>
       <w:r>
         <w:fldChar w:fldCharType="end"/>
@@ -698,7 +680,7 @@
         <w:fldChar w:fldCharType="begin"/>
       </w:r>
       <w:r>
-        <w:instrText xml:space="preserve"> ADDIN EN.CITE &lt;EndNote&gt;&lt;Cite AuthorYear="1"&gt;&lt;Author&gt;Mitchell&lt;/Author&gt;&lt;Year&gt;2023&lt;/Year&gt;&lt;RecNum&gt;57&lt;/RecNum&gt;&lt;Suffix&gt;`; referring to hyperallometric gracilization more generally&lt;/Suffix&gt;&lt;DisplayText&gt;Mitchell et al. (2023; referring to hyperallometric gracilization more generally)&lt;/DisplayText&gt;&lt;record&gt;&lt;rec-number&gt;57&lt;/rec-number&gt;&lt;foreign-keys&gt;&lt;key app="EN" db-id="p9vfsf2vj2tvwjevww9pzwfazxfv5txvw5ap" timestamp="1709693468"&gt;57&lt;/key&gt;&lt;/foreign-keys&gt;&lt;ref-type name="Journal Article"&gt;17&lt;/ref-type&gt;&lt;contributors&gt;&lt;authors&gt;&lt;author&gt;Mitchell, D. R.&lt;/author&gt;&lt;author&gt;Sherratt, E. &lt;/author&gt;&lt;author&gt;Weisbecker, V.&lt;/author&gt;&lt;/authors&gt;&lt;/contributors&gt;&lt;titles&gt;&lt;title&gt;Facing the facts: Adaptive trade-offs along body size ranges determine mammalian craniofacial scaling &lt;/title&gt;&lt;secondary-title&gt;Biological Reviews&lt;/secondary-title&gt;&lt;/titles&gt;&lt;periodical&gt;&lt;full-title&gt;Biological Reviews&lt;/full-title&gt;&lt;/periodical&gt;&lt;pages&gt;496-524&lt;/pages&gt;&lt;volume&gt;99&lt;/volume&gt;&lt;number&gt;2&lt;/number&gt;&lt;dates&gt;&lt;year&gt;2023&lt;/year&gt;&lt;/dates&gt;&lt;urls&gt;&lt;/urls&gt;&lt;electronic-resource-num&gt;10.1111/brv.13032&lt;/electronic-resource-num&gt;&lt;/record&gt;&lt;/Cite&gt;&lt;/EndNote&gt;</w:instrText>
+        <w:instrText xml:space="preserve"> ADDIN EN.CITE &lt;EndNote&gt;&lt;Cite AuthorYear="1"&gt;&lt;Author&gt;Mitchell&lt;/Author&gt;&lt;Year&gt;2024&lt;/Year&gt;&lt;RecNum&gt;57&lt;/RecNum&gt;&lt;Suffix&gt;`; referring to hyperallometric gracilization more generally&lt;/Suffix&gt;&lt;DisplayText&gt;Mitchell et al. (2024; referring to hyperallometric gracilization more generally)&lt;/DisplayText&gt;&lt;record&gt;&lt;rec-number&gt;57&lt;/rec-number&gt;&lt;foreign-keys&gt;&lt;key app="EN" db-id="p9vfsf2vj2tvwjevww9pzwfazxfv5txvw5ap" timestamp="1709693468"&gt;57&lt;/key&gt;&lt;/foreign-keys&gt;&lt;ref-type name="Journal Article"&gt;17&lt;/ref-type&gt;&lt;contributors&gt;&lt;authors&gt;&lt;author&gt;Mitchell, D. R.&lt;/author&gt;&lt;author&gt;Sherratt, E. &lt;/author&gt;&lt;author&gt;Weisbecker, V.&lt;/author&gt;&lt;/authors&gt;&lt;/contributors&gt;&lt;titles&gt;&lt;title&gt;Facing the facts: Adaptive trade-offs along body size ranges determine mammalian craniofacial scaling &lt;/title&gt;&lt;secondary-title&gt;Biological Reviews&lt;/secondary-title&gt;&lt;/titles&gt;&lt;periodical&gt;&lt;full-title&gt;Biological Reviews&lt;/full-title&gt;&lt;/periodical&gt;&lt;pages&gt;496-524&lt;/pages&gt;&lt;volume&gt;99&lt;/volume&gt;&lt;number&gt;2&lt;/number&gt;&lt;dates&gt;&lt;year&gt;2024&lt;/year&gt;&lt;/dates&gt;&lt;urls&gt;&lt;/urls&gt;&lt;electronic-resource-num&gt;10.1111/brv.13032&lt;/electronic-resource-num&gt;&lt;/record&gt;&lt;/Cite&gt;&lt;/EndNote&gt;</w:instrText>
       </w:r>
       <w:r>
         <w:fldChar w:fldCharType="separate"/>
@@ -707,7 +689,7 @@
         <w:rPr>
           <w:noProof/>
         </w:rPr>
-        <w:t>Mitchell et al. (2023; referring to hyperallometric gracilization more generally)</w:t>
+        <w:t>Mitchell et al. (2024; referring to hyperallometric gracilization more generally)</w:t>
       </w:r>
       <w:r>
         <w:fldChar w:fldCharType="end"/>
@@ -991,7 +973,7 @@
         <w:fldChar w:fldCharType="begin"/>
       </w:r>
       <w:r>
-        <w:instrText xml:space="preserve"> ADDIN EN.CITE &lt;EndNote&gt;&lt;Cite ExcludeAuth="1"&gt;&lt;Author&gt;Mitchell&lt;/Author&gt;&lt;Year&gt;2023&lt;/Year&gt;&lt;RecNum&gt;57&lt;/RecNum&gt;&lt;DisplayText&gt;(2023)&lt;/DisplayText&gt;&lt;record&gt;&lt;rec-number&gt;57&lt;/rec-number&gt;&lt;foreign-keys&gt;&lt;key app="EN" db-id="p9vfsf2vj2tvwjevww9pzwfazxfv5txvw5ap" timestamp="1709693468"&gt;57&lt;/key&gt;&lt;/foreign-keys&gt;&lt;ref-type name="Journal Article"&gt;17&lt;/ref-type&gt;&lt;contributors&gt;&lt;authors&gt;&lt;author&gt;Mitchell, D. R.&lt;/author&gt;&lt;author&gt;Sherratt, E. &lt;/author&gt;&lt;author&gt;Weisbecker, V.&lt;/author&gt;&lt;/authors&gt;&lt;/contributors&gt;&lt;titles&gt;&lt;title&gt;Facing the facts: Adaptive trade-offs along body size ranges determine mammalian craniofacial scaling &lt;/title&gt;&lt;secondary-title&gt;Biological Reviews&lt;/secondary-title&gt;&lt;/titles&gt;&lt;periodical&gt;&lt;full-title&gt;Biological Reviews&lt;/full-title&gt;&lt;/periodical&gt;&lt;pages&gt;496-524&lt;/pages&gt;&lt;volume&gt;99&lt;/volume&gt;&lt;number&gt;2&lt;/number&gt;&lt;dates&gt;&lt;year&gt;2023&lt;/year&gt;&lt;/dates&gt;&lt;urls&gt;&lt;/urls&gt;&lt;electronic-resource-num&gt;10.1111/brv.13032&lt;/electronic-resource-num&gt;&lt;/record&gt;&lt;/Cite&gt;&lt;/EndNote&gt;</w:instrText>
+        <w:instrText xml:space="preserve"> ADDIN EN.CITE &lt;EndNote&gt;&lt;Cite ExcludeAuth="1"&gt;&lt;Author&gt;Mitchell&lt;/Author&gt;&lt;Year&gt;2024&lt;/Year&gt;&lt;RecNum&gt;57&lt;/RecNum&gt;&lt;DisplayText&gt;(2024)&lt;/DisplayText&gt;&lt;record&gt;&lt;rec-number&gt;57&lt;/rec-number&gt;&lt;foreign-keys&gt;&lt;key app="EN" db-id="p9vfsf2vj2tvwjevww9pzwfazxfv5txvw5ap" timestamp="1709693468"&gt;57&lt;/key&gt;&lt;/foreign-keys&gt;&lt;ref-type name="Journal Article"&gt;17&lt;/ref-type&gt;&lt;contributors&gt;&lt;authors&gt;&lt;author&gt;Mitchell, D. R.&lt;/author&gt;&lt;author&gt;Sherratt, E. &lt;/author&gt;&lt;author&gt;Weisbecker, V.&lt;/author&gt;&lt;/authors&gt;&lt;/contributors&gt;&lt;titles&gt;&lt;title&gt;Facing the facts: Adaptive trade-offs along body size ranges determine mammalian craniofacial scaling &lt;/title&gt;&lt;secondary-title&gt;Biological Reviews&lt;/secondary-title&gt;&lt;/titles&gt;&lt;periodical&gt;&lt;full-title&gt;Biological Reviews&lt;/full-title&gt;&lt;/periodical&gt;&lt;pages&gt;496-524&lt;/pages&gt;&lt;volume&gt;99&lt;/volume&gt;&lt;number&gt;2&lt;/number&gt;&lt;dates&gt;&lt;year&gt;2024&lt;/year&gt;&lt;/dates&gt;&lt;urls&gt;&lt;/urls&gt;&lt;electronic-resource-num&gt;10.1111/brv.13032&lt;/electronic-resource-num&gt;&lt;/record&gt;&lt;/Cite&gt;&lt;/EndNote&gt;</w:instrText>
       </w:r>
       <w:r>
         <w:fldChar w:fldCharType="separate"/>
@@ -1000,7 +982,7 @@
         <w:rPr>
           <w:noProof/>
         </w:rPr>
-        <w:t>(2023)</w:t>
+        <w:t>(2024)</w:t>
       </w:r>
       <w:r>
         <w:fldChar w:fldCharType="end"/>
@@ -1154,15 +1136,7 @@
       </w:r>
       <w:bookmarkStart w:id="3" w:name="_Hlk160624073"/>
       <w:r>
-        <w:t xml:space="preserve">This unexplained variation might be related to species-specific variation without any particular evolutionary patterning (such as vicariance or founder effects), but </w:t>
-      </w:r>
-      <w:proofErr w:type="gramStart"/>
-      <w:r>
-        <w:t>it  also</w:t>
-      </w:r>
-      <w:proofErr w:type="gramEnd"/>
-      <w:r>
-        <w:t xml:space="preserve"> be attributable to evolutionary patterns not related to CREA</w:t>
+        <w:t>This unexplained variation might be related to species-specific variation without any particular evolutionary patterning (such as vicariance or founder effects), but it  also be attributable to evolutionary patterns not related to CREA</w:t>
       </w:r>
       <w:bookmarkEnd w:id="3"/>
       <w:r>
@@ -1623,6 +1597,39 @@
           <w:i/>
           <w:iCs/>
         </w:rPr>
+        <w:t>mvMORPH</w:t>
+      </w:r>
+      <w:proofErr w:type="spellEnd"/>
+      <w:r>
+        <w:t xml:space="preserve"> </w:t>
+      </w:r>
+      <w:r>
+        <w:fldChar w:fldCharType="begin"/>
+      </w:r>
+      <w:r>
+        <w:instrText xml:space="preserve"> ADDIN EN.CITE &lt;EndNote&gt;&lt;Cite&gt;&lt;Author&gt;Clavel&lt;/Author&gt;&lt;Year&gt;2015&lt;/Year&gt;&lt;RecNum&gt;58&lt;/RecNum&gt;&lt;DisplayText&gt;(Clavel, Escarguel, &amp;amp; Merceron, 2015)&lt;/DisplayText&gt;&lt;record&gt;&lt;rec-number&gt;58&lt;/rec-number&gt;&lt;foreign-keys&gt;&lt;key app="EN" db-id="p9vfsf2vj2tvwjevww9pzwfazxfv5txvw5ap" timestamp="1710912566"&gt;58&lt;/key&gt;&lt;/foreign-keys&gt;&lt;ref-type name="Journal Article"&gt;17&lt;/ref-type&gt;&lt;contributors&gt;&lt;authors&gt;&lt;author&gt;Clavel, Julien&lt;/author&gt;&lt;author&gt;Escarguel, Gilles&lt;/author&gt;&lt;author&gt;Merceron, Gildas&lt;/author&gt;&lt;/authors&gt;&lt;/contributors&gt;&lt;titles&gt;&lt;title&gt;mvMORPH: an R package for fitting multivariate evolutionary models to morphometric data&lt;/title&gt;&lt;secondary-title&gt;Methods in Ecology and Evolution&lt;/secondary-title&gt;&lt;/titles&gt;&lt;periodical&gt;&lt;full-title&gt;Methods in Ecology and Evolution&lt;/full-title&gt;&lt;/periodical&gt;&lt;pages&gt;1311-1319&lt;/pages&gt;&lt;volume&gt;6&lt;/volume&gt;&lt;number&gt;11&lt;/number&gt;&lt;dates&gt;&lt;year&gt;2015&lt;/year&gt;&lt;/dates&gt;&lt;isbn&gt;2041-210X&lt;/isbn&gt;&lt;urls&gt;&lt;/urls&gt;&lt;/record&gt;&lt;/Cite&gt;&lt;/EndNote&gt;</w:instrText>
+      </w:r>
+      <w:r>
+        <w:fldChar w:fldCharType="separate"/>
+      </w:r>
+      <w:r>
+        <w:rPr>
+          <w:noProof/>
+        </w:rPr>
+        <w:t>(Clavel, Escarguel, &amp; Merceron, 2015)</w:t>
+      </w:r>
+      <w:r>
+        <w:fldChar w:fldCharType="end"/>
+      </w:r>
+      <w:r>
+        <w:t xml:space="preserve">, </w:t>
+      </w:r>
+      <w:proofErr w:type="spellStart"/>
+      <w:r>
+        <w:rPr>
+          <w:i/>
+          <w:iCs/>
+        </w:rPr>
         <w:t>l</w:t>
       </w:r>
       <w:r>
@@ -1708,11 +1715,109 @@
     <w:p>
       <w:pPr>
         <w:spacing w:line="480" w:lineRule="auto"/>
-        <w:ind w:firstLine="720"/>
-      </w:pPr>
-      <w:r>
-        <w:t xml:space="preserve"> </w:t>
-      </w:r>
+      </w:pPr>
+    </w:p>
+    <w:p>
+      <w:pPr>
+        <w:spacing w:line="480" w:lineRule="auto"/>
+        <w:rPr>
+          <w:i/>
+          <w:iCs/>
+        </w:rPr>
+      </w:pPr>
+      <w:r>
+        <w:rPr>
+          <w:i/>
+          <w:iCs/>
+        </w:rPr>
+        <w:t>Testing evolutionary modes</w:t>
+      </w:r>
+    </w:p>
+    <w:p>
+      <w:pPr>
+        <w:spacing w:line="480" w:lineRule="auto"/>
+      </w:pPr>
+      <w:r>
+        <w:t>To assess whether the crania in our sample follow an Ornstein-</w:t>
+      </w:r>
+      <w:proofErr w:type="spellStart"/>
+      <w:r>
+        <w:t>Uhlenbeck</w:t>
+      </w:r>
+      <w:proofErr w:type="spellEnd"/>
+      <w:r>
+        <w:t xml:space="preserve"> (OU) pattern of evolution, </w:t>
+      </w:r>
+      <w:r>
+        <w:t>as predicted by our hypothesis of stabilizing selection, we fitted models of Brownian Motion (BM), Ornstein-</w:t>
+      </w:r>
+      <w:proofErr w:type="spellStart"/>
+      <w:r>
+        <w:t>Uhlenbeck</w:t>
+      </w:r>
+      <w:proofErr w:type="spellEnd"/>
+      <w:r>
+        <w:t xml:space="preserve"> (OU), </w:t>
+      </w:r>
+      <w:commentRangeStart w:id="4"/>
+      <w:r>
+        <w:t>and also Early Burst (EB). EB is a scenario of rapid initial radiation with subsequent exponential decrease in diversification)</w:t>
+      </w:r>
+      <w:commentRangeEnd w:id="4"/>
+      <w:r>
+        <w:rPr>
+          <w:rStyle w:val="CommentReference"/>
+        </w:rPr>
+        <w:commentReference w:id="4"/>
+      </w:r>
+      <w:r>
+        <w:t>, which is not expected if shape variation varies around an optimum as in the case of OU.</w:t>
+      </w:r>
+      <w:r>
+        <w:t xml:space="preserve"> Analyses were implemented in </w:t>
+      </w:r>
+      <w:proofErr w:type="spellStart"/>
+      <w:r>
+        <w:t>mvMORPH</w:t>
+      </w:r>
+      <w:proofErr w:type="spellEnd"/>
+      <w:r>
+        <w:t xml:space="preserve"> as outlined in the package vignettes </w:t>
+      </w:r>
+      <w:r>
+        <w:fldChar w:fldCharType="begin"/>
+      </w:r>
+      <w:r>
+        <w:instrText xml:space="preserve"> ADDIN EN.CITE &lt;EndNote&gt;&lt;Cite&gt;&lt;Author&gt;Clavel&lt;/Author&gt;&lt;Year&gt;2015&lt;/Year&gt;&lt;RecNum&gt;58&lt;/RecNum&gt;&lt;DisplayText&gt;(Clavel et al., 2015)&lt;/DisplayText&gt;&lt;record&gt;&lt;rec-number&gt;58&lt;/rec-number&gt;&lt;foreign-keys&gt;&lt;key app="EN" db-id="p9vfsf2vj2tvwjevww9pzwfazxfv5txvw5ap" timestamp="1710912566"&gt;58&lt;/key&gt;&lt;/foreign-keys&gt;&lt;ref-type name="Journal Article"&gt;17&lt;/ref-type&gt;&lt;contributors&gt;&lt;authors&gt;&lt;author&gt;Clavel, Julien&lt;/author&gt;&lt;author&gt;Escarguel, Gilles&lt;/author&gt;&lt;author&gt;Merceron, Gildas&lt;/author&gt;&lt;/authors&gt;&lt;/contributors&gt;&lt;titles&gt;&lt;title&gt;mvMORPH: an R package for fitting multivariate evolutionary models to morphometric data&lt;/title&gt;&lt;secondary-title&gt;Methods in Ecology and Evolution&lt;/secondary-title&gt;&lt;/titles&gt;&lt;periodical&gt;&lt;full-title&gt;Methods in Ecology and Evolution&lt;/full-title&gt;&lt;/periodical&gt;&lt;pages&gt;1311-1319&lt;/pages&gt;&lt;volume&gt;6&lt;/volume&gt;&lt;number&gt;11&lt;/number&gt;&lt;dates&gt;&lt;year&gt;2015&lt;/year&gt;&lt;/dates&gt;&lt;isbn&gt;2041-210X&lt;/isbn&gt;&lt;urls&gt;&lt;/urls&gt;&lt;/record&gt;&lt;/Cite&gt;&lt;/EndNote&gt;</w:instrText>
+      </w:r>
+      <w:r>
+        <w:fldChar w:fldCharType="separate"/>
+      </w:r>
+      <w:r>
+        <w:rPr>
+          <w:noProof/>
+        </w:rPr>
+        <w:t>(Clavel et al., 2015)</w:t>
+      </w:r>
+      <w:r>
+        <w:fldChar w:fldCharType="end"/>
+      </w:r>
+      <w:r>
+        <w:t xml:space="preserve">. We also fitted </w:t>
+      </w:r>
+      <w:proofErr w:type="spellStart"/>
+      <w:r>
+        <w:t>gls</w:t>
+      </w:r>
+      <w:proofErr w:type="spellEnd"/>
+      <w:r>
+        <w:t xml:space="preserve"> models of allometry under the three evolutionary scenarios to find out which evolutionary mode fits the evolution of allometry best. </w:t>
+      </w:r>
+    </w:p>
+    <w:p>
+      <w:pPr>
+        <w:spacing w:line="480" w:lineRule="auto"/>
+      </w:pPr>
     </w:p>
     <w:p>
       <w:pPr>
@@ -1749,21 +1854,8 @@
         <w:rPr>
           <w:highlight w:val="white"/>
         </w:rPr>
-        <w:t xml:space="preserve">In order to visually assess the allometric and non-allometric morphospaces, we performed principal component analyses (PCA) on three different shape datasets of mean species </w:t>
-      </w:r>
-      <w:proofErr w:type="gramStart"/>
-      <w:r>
-        <w:rPr>
-          <w:highlight w:val="white"/>
-        </w:rPr>
-        <w:t>shapes, and</w:t>
-      </w:r>
-      <w:proofErr w:type="gramEnd"/>
-      <w:r>
-        <w:rPr>
-          <w:highlight w:val="white"/>
-        </w:rPr>
-        <w:t xml:space="preserve"> </w:t>
+        <w:lastRenderedPageBreak/>
+        <w:t xml:space="preserve">In order to visually assess the allometric and non-allometric morphospaces, we performed principal component analyses (PCA) on three different shape datasets of mean species shapes, and </w:t>
       </w:r>
       <w:proofErr w:type="spellStart"/>
       <w:r>
@@ -1906,14 +1998,7 @@
         <w:rPr>
           <w:highlight w:val="white"/>
         </w:rPr>
-        <w:t xml:space="preserve">could be compared visually to the full shape dataset. Third, we repeated the PCA </w:t>
-      </w:r>
-      <w:r>
-        <w:rPr>
-          <w:highlight w:val="white"/>
-        </w:rPr>
-        <w:lastRenderedPageBreak/>
-        <w:t xml:space="preserve">for the shape residual dataset after removing the four hopping mice (genus </w:t>
+        <w:t xml:space="preserve">could be compared visually to the full shape dataset. Third, we repeated the PCA for the shape residual dataset after removing the four hopping mice (genus </w:t>
       </w:r>
       <w:proofErr w:type="spellStart"/>
       <w:r>
@@ -2093,19 +2178,11 @@
           <w:highlight w:val="white"/>
         </w:rPr>
       </w:pPr>
-      <w:proofErr w:type="gramStart"/>
-      <w:r>
-        <w:rPr>
-          <w:highlight w:val="white"/>
-        </w:rPr>
-        <w:t>In order to</w:t>
-      </w:r>
-      <w:proofErr w:type="gramEnd"/>
-      <w:r>
-        <w:rPr>
-          <w:highlight w:val="white"/>
-        </w:rPr>
-        <w:t xml:space="preserve"> </w:t>
+      <w:r>
+        <w:rPr>
+          <w:highlight w:val="white"/>
+        </w:rPr>
+        <w:t xml:space="preserve">In order to </w:t>
       </w:r>
       <w:proofErr w:type="spellStart"/>
       <w:r>
@@ -2385,14 +2462,7 @@
         <w:rPr>
           <w:highlight w:val="white"/>
         </w:rPr>
-        <w:t xml:space="preserve">) </w:t>
-      </w:r>
-      <w:r>
-        <w:rPr>
-          <w:highlight w:val="white"/>
-        </w:rPr>
-        <w:lastRenderedPageBreak/>
-        <w:t xml:space="preserve">and the largest (the giant white-tailed rat, </w:t>
+        <w:t xml:space="preserve">) and the largest (the giant white-tailed rat, </w:t>
       </w:r>
       <w:proofErr w:type="spellStart"/>
       <w:r>
@@ -2489,21 +2559,7 @@
         <w:rPr>
           <w:highlight w:val="white"/>
         </w:rPr>
-        <w:t xml:space="preserve"> </w:t>
-      </w:r>
-      <w:proofErr w:type="gramStart"/>
-      <w:r>
-        <w:rPr>
-          <w:highlight w:val="white"/>
-        </w:rPr>
-        <w:t>in order to</w:t>
-      </w:r>
-      <w:proofErr w:type="gramEnd"/>
-      <w:r>
-        <w:rPr>
-          <w:highlight w:val="white"/>
-        </w:rPr>
-        <w:t xml:space="preserve"> assess the impact of their bipedal posture on the ordinated shape variation. </w:t>
+        <w:t xml:space="preserve"> in order to assess the impact of their bipedal posture on the ordinated shape variation. </w:t>
       </w:r>
     </w:p>
     <w:p>
@@ -2530,6 +2586,7 @@
         <w:rPr>
           <w:highlight w:val="white"/>
         </w:rPr>
+        <w:lastRenderedPageBreak/>
         <w:t>Modularity and integration in allometric and allometry-free datasets</w:t>
       </w:r>
     </w:p>
@@ -2879,11 +2936,7 @@
         <w:fldChar w:fldCharType="end"/>
       </w:r>
       <w:r>
-        <w:t xml:space="preserve">. Therefore, highly modular structures, with higher covariation within </w:t>
-      </w:r>
-      <w:r>
-        <w:lastRenderedPageBreak/>
-        <w:t xml:space="preserve">than between modules, will have small CR values within the unit interval </w:t>
+        <w:t xml:space="preserve">. Therefore, highly modular structures, with higher covariation within than between modules, will have small CR values within the unit interval </w:t>
       </w:r>
       <w:r>
         <w:fldChar w:fldCharType="begin"/>
@@ -3327,7 +3380,14 @@
         <w:rPr>
           <w:highlight w:val="white"/>
         </w:rPr>
-        <w:t>Significance was determined by randomly resampling the modules 1,000 times and comparing the random distribution of CR coefficients to the observed value.</w:t>
+        <w:t xml:space="preserve">Significance was </w:t>
+      </w:r>
+      <w:r>
+        <w:rPr>
+          <w:highlight w:val="white"/>
+        </w:rPr>
+        <w:lastRenderedPageBreak/>
+        <w:t>determined by randomly resampling the modules 1,000 times and comparing the random distribution of CR coefficients to the observed value.</w:t>
       </w:r>
     </w:p>
     <w:p>
@@ -4182,14 +4242,7 @@
         <w:rPr>
           <w:highlight w:val="white"/>
         </w:rPr>
-        <w:t xml:space="preserve">. Values were divided in half to give values in millions of years since last common ancestor. The pairwise Procrustes distances – i.e. morphological distances – were derived from the GPA of shapes. We then plotted every pairwise combination of the phylogenetic and morphological </w:t>
-      </w:r>
-      <w:r>
-        <w:rPr>
-          <w:highlight w:val="white"/>
-        </w:rPr>
-        <w:lastRenderedPageBreak/>
-        <w:t xml:space="preserve">distances between two species in our dataset for both the full shape and shape residual datasets. </w:t>
+        <w:t xml:space="preserve">. Values were divided in half to give values in millions of years since last common ancestor. The pairwise Procrustes distances – i.e. morphological distances – were derived from the GPA of shapes. We then plotted every pairwise combination of the phylogenetic and morphological distances between two species in our dataset for both the full shape and shape residual datasets. </w:t>
       </w:r>
       <w:r>
         <w:t xml:space="preserve">We expect this to provide a broad estimate of morphological divergences with and without allometry, but there are two caveats to this method: 1) </w:t>
@@ -4218,8 +4271,8 @@
           <w:b/>
         </w:rPr>
       </w:pPr>
-      <w:bookmarkStart w:id="4" w:name="_heading=h.1t3h5sf"/>
-      <w:bookmarkEnd w:id="4"/>
+      <w:bookmarkStart w:id="5" w:name="_heading=h.1t3h5sf"/>
+      <w:bookmarkEnd w:id="5"/>
       <w:r>
         <w:br w:type="page"/>
       </w:r>
@@ -4238,8 +4291,8 @@
           <w:id w:val="937610385"/>
         </w:sdtPr>
         <w:sdtContent>
-          <w:bookmarkStart w:id="5" w:name="_heading=h.1t3h5sf1"/>
-          <w:bookmarkEnd w:id="5"/>
+          <w:bookmarkStart w:id="6" w:name="_heading=h.1t3h5sf1"/>
+          <w:bookmarkEnd w:id="6"/>
         </w:sdtContent>
       </w:sdt>
       <w:r>
@@ -4255,8 +4308,8 @@
         </w:numPr>
         <w:spacing w:line="480" w:lineRule="auto"/>
       </w:pPr>
-      <w:bookmarkStart w:id="6" w:name="_heading=h.4d34og8"/>
-      <w:bookmarkEnd w:id="6"/>
+      <w:bookmarkStart w:id="7" w:name="_heading=h.4d34og8"/>
+      <w:bookmarkEnd w:id="7"/>
       <w:r>
         <w:t>Principal component analyses</w:t>
       </w:r>
@@ -4589,15 +4642,7 @@
         <w:fldChar w:fldCharType="end"/>
       </w:r>
       <w:r>
-        <w:t>, represented here by shades of blue (legend in Fig. 1c). In the full shape dataset, most of these specialists show a degree of deviation from the common allometric line (Fig. 1</w:t>
-      </w:r>
-      <w:proofErr w:type="gramStart"/>
-      <w:r>
-        <w:t>b,f</w:t>
-      </w:r>
-      <w:proofErr w:type="gramEnd"/>
-      <w:r>
-        <w:t>). The two carnivores and a specialist folivore (</w:t>
+        <w:t>, represented here by shades of blue (legend in Fig. 1c). In the full shape dataset, most of these specialists show a degree of deviation from the common allometric line (Fig. 1b,f). The two carnivores and a specialist folivore (</w:t>
       </w:r>
       <w:proofErr w:type="spellStart"/>
       <w:r>
@@ -4658,7 +4703,7 @@
                     </pic:cNvPicPr>
                   </pic:nvPicPr>
                   <pic:blipFill>
-                    <a:blip r:embed="rId10"/>
+                    <a:blip r:embed="rId14"/>
                     <a:stretch>
                       <a:fillRect/>
                     </a:stretch>
@@ -4678,7 +4723,7 @@
           </wp:inline>
         </w:drawing>
       </w:r>
-      <w:bookmarkStart w:id="7" w:name="_heading=h.2s8eyo1"/>
+      <w:bookmarkStart w:id="8" w:name="_heading=h.2s8eyo1"/>
     </w:p>
     <w:p>
       <w:pPr>
@@ -4689,7 +4734,7 @@
           <w:id w:val="133243903"/>
         </w:sdtPr>
         <w:sdtContent>
-          <w:bookmarkEnd w:id="7"/>
+          <w:bookmarkEnd w:id="8"/>
         </w:sdtContent>
       </w:sdt>
       <w:r>
@@ -4876,8 +4921,8 @@
         <w:spacing w:line="480" w:lineRule="auto"/>
         <w:ind w:firstLine="720"/>
       </w:pPr>
-      <w:bookmarkStart w:id="8" w:name="_heading=h.17dp8vu"/>
-      <w:bookmarkEnd w:id="8"/>
+      <w:bookmarkStart w:id="9" w:name="_heading=h.17dp8vu"/>
+      <w:bookmarkEnd w:id="9"/>
       <w:r>
         <w:lastRenderedPageBreak/>
         <w:t>Landmark heatmaps</w:t>
@@ -4928,7 +4973,7 @@
                     </pic:cNvPicPr>
                   </pic:nvPicPr>
                   <pic:blipFill>
-                    <a:blip r:embed="rId11"/>
+                    <a:blip r:embed="rId15"/>
                     <a:stretch>
                       <a:fillRect/>
                     </a:stretch>
@@ -4957,8 +5002,8 @@
           <w:iCs/>
         </w:rPr>
       </w:pPr>
-      <w:bookmarkStart w:id="9" w:name="_heading=h.3rdcrjn"/>
-      <w:bookmarkEnd w:id="9"/>
+      <w:bookmarkStart w:id="10" w:name="_heading=h.3rdcrjn"/>
+      <w:bookmarkEnd w:id="10"/>
       <w:r>
         <w:rPr>
           <w:b/>
@@ -4988,15 +5033,7 @@
         <w:t>shape variation</w:t>
       </w:r>
       <w:r>
-        <w:t xml:space="preserve">. Spheres show the mean position of landmarks for the column’s dataset, vectors show landmark displacement. Colors and lengths are calculated from relative proportions of the minimum/maximum vector lengths for each </w:t>
-      </w:r>
-      <w:proofErr w:type="gramStart"/>
-      <w:r>
-        <w:t>comparison, and</w:t>
-      </w:r>
-      <w:proofErr w:type="gramEnd"/>
-      <w:r>
-        <w:t xml:space="preserve"> are not equivalent across columns. a, shape differences between the shape fitted for the smallest Australian native (</w:t>
+        <w:t>. Spheres show the mean position of landmarks for the column’s dataset, vectors show landmark displacement. Colors and lengths are calculated from relative proportions of the minimum/maximum vector lengths for each comparison, and are not equivalent across columns. a, shape differences between the shape fitted for the smallest Australian native (</w:t>
       </w:r>
       <w:r>
         <w:rPr>
@@ -5109,12 +5146,12 @@
       <w:pPr>
         <w:spacing w:after="200" w:line="480" w:lineRule="auto"/>
       </w:pPr>
-      <w:bookmarkStart w:id="10" w:name="_heading=h.26in1rg"/>
-      <w:bookmarkStart w:id="11" w:name="_heading=h.uq2hteszg0yo"/>
-      <w:bookmarkStart w:id="12" w:name="_heading=h.y6pg7i4p7m5p"/>
-      <w:bookmarkEnd w:id="10"/>
+      <w:bookmarkStart w:id="11" w:name="_heading=h.26in1rg"/>
+      <w:bookmarkStart w:id="12" w:name="_heading=h.uq2hteszg0yo"/>
+      <w:bookmarkStart w:id="13" w:name="_heading=h.y6pg7i4p7m5p"/>
       <w:bookmarkEnd w:id="11"/>
       <w:bookmarkEnd w:id="12"/>
+      <w:bookmarkEnd w:id="13"/>
     </w:p>
     <w:p>
       <w:pPr>
@@ -5126,8 +5163,8 @@
         <w:spacing w:line="480" w:lineRule="auto"/>
         <w:ind w:firstLine="720"/>
       </w:pPr>
-      <w:bookmarkStart w:id="13" w:name="_heading=h.lnxbz9"/>
-      <w:bookmarkEnd w:id="13"/>
+      <w:bookmarkStart w:id="14" w:name="_heading=h.lnxbz9"/>
+      <w:bookmarkEnd w:id="14"/>
       <w:r>
         <w:t>Modularity and integration</w:t>
       </w:r>
@@ -5139,7 +5176,7 @@
       <w:r>
         <w:t xml:space="preserve">As expected, the full dataset had higher levels of integration (high PLS correlation coefficient) and lower modularity (CR coefficient closer to 1) than the shape residual dataset (Fig. 3). </w:t>
       </w:r>
-      <w:bookmarkStart w:id="14" w:name="_Hlk160633768"/>
+      <w:bookmarkStart w:id="15" w:name="_Hlk160633768"/>
       <w:r>
         <w:t xml:space="preserve">This </w:t>
       </w:r>
@@ -5149,15 +5186,15 @@
       <w:r>
         <w:t xml:space="preserve"> </w:t>
       </w:r>
-      <w:bookmarkEnd w:id="14"/>
+      <w:bookmarkEnd w:id="15"/>
       <w:r>
         <w:t xml:space="preserve">As we also predicted, size-independent patterns of shape evolution exist in parallel with the size variation, with greater independence of the cranial modules suggested by the lower r-PLS and CR coefficients of the shape residual dataset. </w:t>
       </w:r>
-      <w:bookmarkStart w:id="15" w:name="_Hlk160634476"/>
+      <w:bookmarkStart w:id="16" w:name="_Hlk160634476"/>
       <w:r>
         <w:t xml:space="preserve">However, our Mantel tests of module PC score matrices did not confirm our expectation that the rostrum and vault module PCAs had higher correlations with each other than with others: rostrum and vault correlations in the full shape dataset had smaller r statistics (r=0.76) than that between the rostrum and the adjacent orbital region (0.81). </w:t>
       </w:r>
-      <w:bookmarkEnd w:id="15"/>
+      <w:bookmarkEnd w:id="16"/>
       <w:r>
         <w:t xml:space="preserve">The r statistics for the full shape dataset were all above 0.51 (Table 1, upper triangle), indicating medium-to-strong positive shape variation relationships between all modules. The molar module consistently had the lowest r </w:t>
       </w:r>
@@ -5220,23 +5257,7 @@
           <w:b/>
           <w:bCs/>
         </w:rPr>
-        <w:t xml:space="preserve">However, none of the difference in integration were clear in terms of </w:t>
-      </w:r>
-      <w:proofErr w:type="gramStart"/>
-      <w:r>
-        <w:rPr>
-          <w:b/>
-          <w:bCs/>
-        </w:rPr>
-        <w:t>significance, and</w:t>
-      </w:r>
-      <w:proofErr w:type="gramEnd"/>
-      <w:r>
-        <w:rPr>
-          <w:b/>
-          <w:bCs/>
-        </w:rPr>
-        <w:t xml:space="preserve"> may just exist because the molar</w:t>
+        <w:t>However, none of the difference in integration were clear in terms of significance, and may just exist because the molar</w:t>
       </w:r>
       <w:r>
         <w:rPr>
@@ -5281,7 +5302,7 @@
                     </pic:cNvPicPr>
                   </pic:nvPicPr>
                   <pic:blipFill>
-                    <a:blip r:embed="rId12"/>
+                    <a:blip r:embed="rId16"/>
                     <a:stretch>
                       <a:fillRect/>
                     </a:stretch>
@@ -5309,8 +5330,8 @@
       <w:pPr>
         <w:spacing w:after="200"/>
       </w:pPr>
-      <w:bookmarkStart w:id="16" w:name="_heading=h.35nkun2"/>
-      <w:bookmarkEnd w:id="16"/>
+      <w:bookmarkStart w:id="17" w:name="_heading=h.35nkun2"/>
+      <w:bookmarkEnd w:id="17"/>
       <w:r>
         <w:rPr>
           <w:b/>
@@ -5370,12 +5391,10 @@
         <w:t xml:space="preserve"> (</w:t>
       </w:r>
       <w:proofErr w:type="spellStart"/>
-      <w:proofErr w:type="gramStart"/>
       <w:r>
         <w:t>b,d</w:t>
       </w:r>
       <w:proofErr w:type="spellEnd"/>
-      <w:proofErr w:type="gramEnd"/>
       <w:r>
         <w:t>)</w:t>
       </w:r>
@@ -5432,8 +5451,8 @@
           <w:bCs/>
         </w:rPr>
       </w:pPr>
-      <w:bookmarkStart w:id="17" w:name="_heading=h.1ksv4uv"/>
-      <w:bookmarkEnd w:id="17"/>
+      <w:bookmarkStart w:id="18" w:name="_heading=h.1ksv4uv"/>
+      <w:bookmarkEnd w:id="18"/>
       <w:r>
         <w:rPr>
           <w:b/>
@@ -6586,8 +6605,8 @@
         </w:numPr>
         <w:spacing w:line="480" w:lineRule="auto"/>
       </w:pPr>
-      <w:bookmarkStart w:id="18" w:name="_heading=h.44sinio"/>
-      <w:bookmarkEnd w:id="18"/>
+      <w:bookmarkStart w:id="19" w:name="_heading=h.44sinio"/>
+      <w:bookmarkEnd w:id="19"/>
       <w:proofErr w:type="spellStart"/>
       <w:r>
         <w:t>Phylo</w:t>
@@ -6631,15 +6650,7 @@
         <w:fldChar w:fldCharType="end"/>
       </w:r>
       <w:r>
-        <w:t xml:space="preserve">. As expected, </w:t>
-      </w:r>
-      <w:proofErr w:type="gramStart"/>
-      <w:r>
-        <w:t>all of</w:t>
-      </w:r>
-      <w:proofErr w:type="gramEnd"/>
-      <w:r>
-        <w:t xml:space="preserve"> the points closest to the origin (i.e. low phylogenetic </w:t>
+        <w:t xml:space="preserve">. As expected, all of the points closest to the origin (i.e. low phylogenetic </w:t>
       </w:r>
       <w:r>
         <w:rPr>
@@ -6753,15 +6764,7 @@
         <w:spacing w:line="480" w:lineRule="auto"/>
       </w:pPr>
       <w:r>
-        <w:t xml:space="preserve">The ‘allometry-free’ shape residual pairwise comparisons were </w:t>
-      </w:r>
-      <w:proofErr w:type="gramStart"/>
-      <w:r>
-        <w:t>similar to</w:t>
-      </w:r>
-      <w:proofErr w:type="gramEnd"/>
-      <w:r>
-        <w:t xml:space="preserve"> the full shape dataset, with overall lower morphological distances as expected from removing allometric shape variation. The removal of allometric differences between species also has a marked effect on the spread of morphological distances at each divergence. Most conspicuously, removing allometry substantially reduces morphological distances between the large-bodied frugivores relative to other ecological specialists, so that the greatest distances between species is now at the time of divergence between the two semiaquatic, carnivorous species at 5.7 Ma (Fig. 5b). If the </w:t>
+        <w:t xml:space="preserve">The ‘allometry-free’ shape residual pairwise comparisons were similar to the full shape dataset, with overall lower morphological distances as expected from removing allometric shape variation. The removal of allometric differences between species also has a marked effect on the spread of morphological distances at each divergence. Most conspicuously, removing allometry substantially reduces morphological distances between the large-bodied frugivores relative to other ecological specialists, so that the greatest distances between species is now at the time of divergence between the two semiaquatic, carnivorous species at 5.7 Ma (Fig. 5b). If the </w:t>
       </w:r>
       <w:r>
         <w:lastRenderedPageBreak/>
@@ -6841,7 +6844,7 @@
                     </pic:cNvPicPr>
                   </pic:nvPicPr>
                   <pic:blipFill>
-                    <a:blip r:embed="rId13"/>
+                    <a:blip r:embed="rId17"/>
                     <a:stretch>
                       <a:fillRect/>
                     </a:stretch>
@@ -6866,8 +6869,8 @@
       <w:pPr>
         <w:spacing w:after="200"/>
       </w:pPr>
-      <w:bookmarkStart w:id="19" w:name="_heading=h.2jxsxqh"/>
-      <w:bookmarkEnd w:id="19"/>
+      <w:bookmarkStart w:id="20" w:name="_heading=h.2jxsxqh"/>
+      <w:bookmarkEnd w:id="20"/>
       <w:r>
         <w:rPr>
           <w:b/>
@@ -6891,8 +6894,8 @@
         </w:rPr>
         <w:t>-morphological distance plots.</w:t>
       </w:r>
-      <w:bookmarkStart w:id="20" w:name="_heading=h.z337ya"/>
-      <w:bookmarkEnd w:id="20"/>
+      <w:bookmarkStart w:id="21" w:name="_heading=h.z337ya"/>
+      <w:bookmarkEnd w:id="21"/>
       <w:r>
         <w:t xml:space="preserve"> Each point is a pairwise comparison with border and center colors corresponding to the two species’ genera. The x-axis is shared but the y-axes of morphological distances are not equivalent as they rely on different shape datasets: </w:t>
       </w:r>
@@ -6950,15 +6953,7 @@
       </w:r>
       <w:proofErr w:type="spellEnd"/>
       <w:r>
-        <w:t xml:space="preserve"> the evolution of cranial shape beyond allometric patterns in a highly allometric clade of Australian murine rodents to understand the degree to which the facial gracilization that </w:t>
-      </w:r>
-      <w:proofErr w:type="gramStart"/>
-      <w:r>
-        <w:t>is part of the CREA pattern</w:t>
-      </w:r>
-      <w:proofErr w:type="gramEnd"/>
-      <w:r>
-        <w:t xml:space="preserve"> persists in the absence of size-related variation. As expected, removal of the allometric pattern indeed removes much of the shape variation of longer faces at larger sizes. However, a substantial part of the ordinated allometry-free shape variation – 18% - reflects differences in relative anterior braincase expansion, which are part of the CREA pattern but here appear independent of allometry. Thus, allometric patterning is not the only cause of shape variation that is commonly attributed to CREA. Removal of allometric effects thus can reveal other relevant patterns of shape variation. In the case of the murine pattern, it is possible that the brain of species with more expanded braincases along PC2 either have brain volumes that are larger than expected for their body mass – essentially reflecting the encephalization of these species </w:t>
+        <w:t xml:space="preserve"> the evolution of cranial shape beyond allometric patterns in a highly allometric clade of Australian murine rodents to understand the degree to which the facial gracilization that is part of the CREA pattern persists in the absence of size-related variation. As expected, removal of the allometric pattern indeed removes much of the shape variation of longer faces at larger sizes. However, a substantial part of the ordinated allometry-free shape variation – 18% - reflects differences in relative anterior braincase expansion, which are part of the CREA pattern but here appear independent of allometry. Thus, allometric patterning is not the only cause of shape variation that is commonly attributed to CREA. Removal of allometric effects thus can reveal other relevant patterns of shape variation. In the case of the murine pattern, it is possible that the brain of species with more expanded braincases along PC2 either have brain volumes that are larger than expected for their body mass – essentially reflecting the encephalization of these species </w:t>
       </w:r>
       <w:r>
         <w:fldChar w:fldCharType="begin"/>
@@ -7020,7 +7015,7 @@
           <w:fldData xml:space="preserve">PEVuZE5vdGU+PENpdGU+PEF1dGhvcj5NYXJyb2lnPC9BdXRob3I+PFllYXI+MjAwNTwvWWVhcj48
 UmVjTnVtPjQwPC9SZWNOdW0+PERpc3BsYXlUZXh0PihNYXJyb2lnICZhbXA7IENoZXZlcnVkLCAy
 MDA1OyBNaXRjaGVsbCwgU2hlcnJhdHQsIExlZG9nYXIsICZhbXA7IFdyb2UsIDIwMTg7IE1pdGNo
-ZWxsIGV0IGFsLiwgMjAyMzsgU2luZ2xldG9uLCAyMDA1OyBXZWlzYmVja2VyIGV0IGFsLiwgMjAx
+ZWxsIGV0IGFsLiwgMjAyNDsgU2luZ2xldG9uLCAyMDA1OyBXZWlzYmVja2VyIGV0IGFsLiwgMjAx
 OSk8L0Rpc3BsYXlUZXh0PjxyZWNvcmQ+PHJlYy1udW1iZXI+NDA8L3JlYy1udW1iZXI+PGZvcmVp
 Z24ta2V5cz48a2V5IGFwcD0iRU4iIGRiLWlkPSJwOXZmc2YydmoydHZ3amV2d3c5cHp3ZmF6eGZ2
 NXR4dnc1YXAiIHRpbWVzdGFtcD0iMTcwOTY5MjMzMSI+NDA8L2tleT48L2ZvcmVpZ24ta2V5cz48
@@ -7056,7 +7051,7 @@
 bmcub3JnL2RvaS9hYnMvMTAuMTA5OC9yc3BiLjIwMTguMDg0NTwvdXJsPjwvcmVsYXRlZC11cmxz
 PjwvdXJscz48ZWxlY3Ryb25pYy1yZXNvdXJjZS1udW0+aHR0cHM6Ly9kb2kub3JnLzEwLjEwOTgv
 cnNwYi4yMDE4LjA4NDU8L2VsZWN0cm9uaWMtcmVzb3VyY2UtbnVtPjwvcmVjb3JkPjwvQ2l0ZT48
-Q2l0ZT48QXV0aG9yPk1pdGNoZWxsPC9BdXRob3I+PFllYXI+MjAyMzwvWWVhcj48UmVjTnVtPjU3
+Q2l0ZT48QXV0aG9yPk1pdGNoZWxsPC9BdXRob3I+PFllYXI+MjAyNDwvWWVhcj48UmVjTnVtPjU3
 PC9SZWNOdW0+PHJlY29yZD48cmVjLW51bWJlcj41NzwvcmVjLW51bWJlcj48Zm9yZWlnbi1rZXlz
 PjxrZXkgYXBwPSJFTiIgZGItaWQ9InA5dmZzZjJ2ajJ0dndqZXZ3dzlwendmYXp4ZnY1dHh2dzVh
 cCIgdGltZXN0YW1wPSIxNzA5NjkzNDY4Ij41Nzwva2V5PjwvZm9yZWlnbi1rZXlzPjxyZWYtdHlw
@@ -7068,7 +7063,7 @@
 YWwgc2NhbGluZyA8L3RpdGxlPjxzZWNvbmRhcnktdGl0bGU+QmlvbG9naWNhbCBSZXZpZXdzPC9z
 ZWNvbmRhcnktdGl0bGU+PC90aXRsZXM+PHBlcmlvZGljYWw+PGZ1bGwtdGl0bGU+QmlvbG9naWNh
 bCBSZXZpZXdzPC9mdWxsLXRpdGxlPjwvcGVyaW9kaWNhbD48cGFnZXM+NDk2LTUyNDwvcGFnZXM+
-PHZvbHVtZT45OTwvdm9sdW1lPjxudW1iZXI+MjwvbnVtYmVyPjxkYXRlcz48eWVhcj4yMDIzPC95
+PHZvbHVtZT45OTwvdm9sdW1lPjxudW1iZXI+MjwvbnVtYmVyPjxkYXRlcz48eWVhcj4yMDI0PC95
 ZWFyPjwvZGF0ZXM+PHVybHM+PC91cmxzPjxlbGVjdHJvbmljLXJlc291cmNlLW51bT4xMC4xMTEx
 L2Jydi4xMzAzMjwvZWxlY3Ryb25pYy1yZXNvdXJjZS1udW0+PC9yZWNvcmQ+PC9DaXRlPjxDaXRl
 PjxBdXRob3I+U2luZ2xldG9uPC9BdXRob3I+PFllYXI+MjAwNTwvWWVhcj48UmVjTnVtPjQyPC9S
@@ -7122,7 +7117,7 @@
           <w:fldData xml:space="preserve">PEVuZE5vdGU+PENpdGU+PEF1dGhvcj5NYXJyb2lnPC9BdXRob3I+PFllYXI+MjAwNTwvWWVhcj48
 UmVjTnVtPjQwPC9SZWNOdW0+PERpc3BsYXlUZXh0PihNYXJyb2lnICZhbXA7IENoZXZlcnVkLCAy
 MDA1OyBNaXRjaGVsbCwgU2hlcnJhdHQsIExlZG9nYXIsICZhbXA7IFdyb2UsIDIwMTg7IE1pdGNo
-ZWxsIGV0IGFsLiwgMjAyMzsgU2luZ2xldG9uLCAyMDA1OyBXZWlzYmVja2VyIGV0IGFsLiwgMjAx
+ZWxsIGV0IGFsLiwgMjAyNDsgU2luZ2xldG9uLCAyMDA1OyBXZWlzYmVja2VyIGV0IGFsLiwgMjAx
 OSk8L0Rpc3BsYXlUZXh0PjxyZWNvcmQ+PHJlYy1udW1iZXI+NDA8L3JlYy1udW1iZXI+PGZvcmVp
 Z24ta2V5cz48a2V5IGFwcD0iRU4iIGRiLWlkPSJwOXZmc2YydmoydHZ3amV2d3c5cHp3ZmF6eGZ2
 NXR4dnc1YXAiIHRpbWVzdGFtcD0iMTcwOTY5MjMzMSI+NDA8L2tleT48L2ZvcmVpZ24ta2V5cz48
@@ -7158,7 +7153,7 @@
 bmcub3JnL2RvaS9hYnMvMTAuMTA5OC9yc3BiLjIwMTguMDg0NTwvdXJsPjwvcmVsYXRlZC11cmxz
 PjwvdXJscz48ZWxlY3Ryb25pYy1yZXNvdXJjZS1udW0+aHR0cHM6Ly9kb2kub3JnLzEwLjEwOTgv
 cnNwYi4yMDE4LjA4NDU8L2VsZWN0cm9uaWMtcmVzb3VyY2UtbnVtPjwvcmVjb3JkPjwvQ2l0ZT48
-Q2l0ZT48QXV0aG9yPk1pdGNoZWxsPC9BdXRob3I+PFllYXI+MjAyMzwvWWVhcj48UmVjTnVtPjU3
+Q2l0ZT48QXV0aG9yPk1pdGNoZWxsPC9BdXRob3I+PFllYXI+MjAyNDwvWWVhcj48UmVjTnVtPjU3
 PC9SZWNOdW0+PHJlY29yZD48cmVjLW51bWJlcj41NzwvcmVjLW51bWJlcj48Zm9yZWlnbi1rZXlz
 PjxrZXkgYXBwPSJFTiIgZGItaWQ9InA5dmZzZjJ2ajJ0dndqZXZ3dzlwendmYXp4ZnY1dHh2dzVh
 cCIgdGltZXN0YW1wPSIxNzA5NjkzNDY4Ij41Nzwva2V5PjwvZm9yZWlnbi1rZXlzPjxyZWYtdHlw
@@ -7170,7 +7165,7 @@
 YWwgc2NhbGluZyA8L3RpdGxlPjxzZWNvbmRhcnktdGl0bGU+QmlvbG9naWNhbCBSZXZpZXdzPC9z
 ZWNvbmRhcnktdGl0bGU+PC90aXRsZXM+PHBlcmlvZGljYWw+PGZ1bGwtdGl0bGU+QmlvbG9naWNh
 bCBSZXZpZXdzPC9mdWxsLXRpdGxlPjwvcGVyaW9kaWNhbD48cGFnZXM+NDk2LTUyNDwvcGFnZXM+
-PHZvbHVtZT45OTwvdm9sdW1lPjxudW1iZXI+MjwvbnVtYmVyPjxkYXRlcz48eWVhcj4yMDIzPC95
+PHZvbHVtZT45OTwvdm9sdW1lPjxudW1iZXI+MjwvbnVtYmVyPjxkYXRlcz48eWVhcj4yMDI0PC95
 ZWFyPjwvZGF0ZXM+PHVybHM+PC91cmxzPjxlbGVjdHJvbmljLXJlc291cmNlLW51bT4xMC4xMTEx
 L2Jydi4xMzAzMjwvZWxlY3Ryb25pYy1yZXNvdXJjZS1udW0+PC9yZWNvcmQ+PC9DaXRlPjxDaXRl
 PjxBdXRob3I+U2luZ2xldG9uPC9BdXRob3I+PFllYXI+MjAwNTwvWWVhcj48UmVjTnVtPjQyPC9S
@@ -7229,7 +7224,7 @@
         <w:rPr>
           <w:noProof/>
         </w:rPr>
-        <w:t>(Marroig &amp; Cheverud, 2005; Mitchell, Sherratt, Ledogar, &amp; Wroe, 2018; Mitchell et al., 2023; Singleton, 2005; Weisbecker et al., 2019)</w:t>
+        <w:t>(Marroig &amp; Cheverud, 2005; Mitchell, Sherratt, Ledogar, &amp; Wroe, 2018; Mitchell et al., 2024; Singleton, 2005; Weisbecker et al., 2019)</w:t>
       </w:r>
       <w:r>
         <w:fldChar w:fldCharType="end"/>
@@ -7620,7 +7615,7 @@
         <w:fldChar w:fldCharType="begin"/>
       </w:r>
       <w:r>
-        <w:instrText xml:space="preserve"> ADDIN EN.CITE &lt;EndNote&gt;&lt;Cite ExcludeAuth="1"&gt;&lt;Author&gt;Mitchell&lt;/Author&gt;&lt;Year&gt;2023&lt;/Year&gt;&lt;RecNum&gt;57&lt;/RecNum&gt;&lt;DisplayText&gt;(2023)&lt;/DisplayText&gt;&lt;record&gt;&lt;rec-number&gt;57&lt;/rec-number&gt;&lt;foreign-keys&gt;&lt;key app="EN" db-id="p9vfsf2vj2tvwjevww9pzwfazxfv5txvw5ap" timestamp="1709693468"&gt;57&lt;/key&gt;&lt;/foreign-keys&gt;&lt;ref-type name="Journal Article"&gt;17&lt;/ref-type&gt;&lt;contributors&gt;&lt;authors&gt;&lt;author&gt;Mitchell, D. R.&lt;/author&gt;&lt;author&gt;Sherratt, E. &lt;/author&gt;&lt;author&gt;Weisbecker, V.&lt;/author&gt;&lt;/authors&gt;&lt;/contributors&gt;&lt;titles&gt;&lt;title&gt;Facing the facts: Adaptive trade-offs along body size ranges determine mammalian craniofacial scaling &lt;/title&gt;&lt;secondary-title&gt;Biological Reviews&lt;/secondary-title&gt;&lt;/titles&gt;&lt;periodical&gt;&lt;full-title&gt;Biological Reviews&lt;/full-title&gt;&lt;/periodical&gt;&lt;pages&gt;496-524&lt;/pages&gt;&lt;volume&gt;99&lt;/volume&gt;&lt;number&gt;2&lt;/number&gt;&lt;dates&gt;&lt;year&gt;2023&lt;/year&gt;&lt;/dates&gt;&lt;urls&gt;&lt;/urls&gt;&lt;electronic-resource-num&gt;10.1111/brv.13032&lt;/electronic-resource-num&gt;&lt;/record&gt;&lt;/Cite&gt;&lt;/EndNote&gt;</w:instrText>
+        <w:instrText xml:space="preserve"> ADDIN EN.CITE &lt;EndNote&gt;&lt;Cite ExcludeAuth="1"&gt;&lt;Author&gt;Mitchell&lt;/Author&gt;&lt;Year&gt;2024&lt;/Year&gt;&lt;RecNum&gt;57&lt;/RecNum&gt;&lt;DisplayText&gt;(2024)&lt;/DisplayText&gt;&lt;record&gt;&lt;rec-number&gt;57&lt;/rec-number&gt;&lt;foreign-keys&gt;&lt;key app="EN" db-id="p9vfsf2vj2tvwjevww9pzwfazxfv5txvw5ap" timestamp="1709693468"&gt;57&lt;/key&gt;&lt;/foreign-keys&gt;&lt;ref-type name="Journal Article"&gt;17&lt;/ref-type&gt;&lt;contributors&gt;&lt;authors&gt;&lt;author&gt;Mitchell, D. R.&lt;/author&gt;&lt;author&gt;Sherratt, E. &lt;/author&gt;&lt;author&gt;Weisbecker, V.&lt;/author&gt;&lt;/authors&gt;&lt;/contributors&gt;&lt;titles&gt;&lt;title&gt;Facing the facts: Adaptive trade-offs along body size ranges determine mammalian craniofacial scaling &lt;/title&gt;&lt;secondary-title&gt;Biological Reviews&lt;/secondary-title&gt;&lt;/titles&gt;&lt;periodical&gt;&lt;full-title&gt;Biological Reviews&lt;/full-title&gt;&lt;/periodical&gt;&lt;pages&gt;496-524&lt;/pages&gt;&lt;volume&gt;99&lt;/volume&gt;&lt;number&gt;2&lt;/number&gt;&lt;dates&gt;&lt;year&gt;2024&lt;/year&gt;&lt;/dates&gt;&lt;urls&gt;&lt;/urls&gt;&lt;electronic-resource-num&gt;10.1111/brv.13032&lt;/electronic-resource-num&gt;&lt;/record&gt;&lt;/Cite&gt;&lt;/EndNote&gt;</w:instrText>
       </w:r>
       <w:r>
         <w:fldChar w:fldCharType="separate"/>
@@ -7629,7 +7624,7 @@
         <w:rPr>
           <w:noProof/>
         </w:rPr>
-        <w:t>(2023)</w:t>
+        <w:t>(2024)</w:t>
       </w:r>
       <w:r>
         <w:fldChar w:fldCharType="end"/>
@@ -8321,7 +8316,7 @@
         <w:fldChar w:fldCharType="begin"/>
       </w:r>
       <w:r>
-        <w:instrText xml:space="preserve"> ADDIN EN.CITE &lt;EndNote&gt;&lt;Cite&gt;&lt;Author&gt;Mitchell&lt;/Author&gt;&lt;Year&gt;2023&lt;/Year&gt;&lt;RecNum&gt;57&lt;/RecNum&gt;&lt;Prefix&gt;(represented by the intercept differences of the allomeric slope`; &lt;/Prefix&gt;&lt;DisplayText&gt;((represented by the intercept differences of the allomeric slope; Mitchell et al., 2023)&lt;/DisplayText&gt;&lt;record&gt;&lt;rec-number&gt;57&lt;/rec-number&gt;&lt;foreign-keys&gt;&lt;key app="EN" db-id="p9vfsf2vj2tvwjevww9pzwfazxfv5txvw5ap" timestamp="1709693468"&gt;57&lt;/key&gt;&lt;/foreign-keys&gt;&lt;ref-type name="Journal Article"&gt;17&lt;/ref-type&gt;&lt;contributors&gt;&lt;authors&gt;&lt;author&gt;Mitchell, D. R.&lt;/author&gt;&lt;author&gt;Sherratt, E. &lt;/author&gt;&lt;author&gt;Weisbecker, V.&lt;/author&gt;&lt;/authors&gt;&lt;/contributors&gt;&lt;titles&gt;&lt;title&gt;Facing the facts: Adaptive trade-offs along body size ranges determine mammalian craniofacial scaling &lt;/title&gt;&lt;secondary-title&gt;Biological Reviews&lt;/secondary-title&gt;&lt;/titles&gt;&lt;periodical&gt;&lt;full-title&gt;Biological Reviews&lt;/full-title&gt;&lt;/periodical&gt;&lt;pages&gt;496-524&lt;/pages&gt;&lt;volume&gt;99&lt;/volume&gt;&lt;number&gt;2&lt;/number&gt;&lt;dates&gt;&lt;year&gt;2023&lt;/year&gt;&lt;/dates&gt;&lt;urls&gt;&lt;/urls&gt;&lt;electronic-resource-num&gt;10.1111/brv.13032&lt;/electronic-resource-num&gt;&lt;/record&gt;&lt;/Cite&gt;&lt;/EndNote&gt;</w:instrText>
+        <w:instrText xml:space="preserve"> ADDIN EN.CITE &lt;EndNote&gt;&lt;Cite&gt;&lt;Author&gt;Mitchell&lt;/Author&gt;&lt;Year&gt;2024&lt;/Year&gt;&lt;RecNum&gt;57&lt;/RecNum&gt;&lt;Prefix&gt;(represented by the intercept differences of the allomeric slope`; &lt;/Prefix&gt;&lt;DisplayText&gt;((represented by the intercept differences of the allomeric slope; Mitchell et al., 2024)&lt;/DisplayText&gt;&lt;record&gt;&lt;rec-number&gt;57&lt;/rec-number&gt;&lt;foreign-keys&gt;&lt;key app="EN" db-id="p9vfsf2vj2tvwjevww9pzwfazxfv5txvw5ap" timestamp="1709693468"&gt;57&lt;/key&gt;&lt;/foreign-keys&gt;&lt;ref-type name="Journal Article"&gt;17&lt;/ref-type&gt;&lt;contributors&gt;&lt;authors&gt;&lt;author&gt;Mitchell, D. R.&lt;/author&gt;&lt;author&gt;Sherratt, E. &lt;/author&gt;&lt;author&gt;Weisbecker, V.&lt;/author&gt;&lt;/authors&gt;&lt;/contributors&gt;&lt;titles&gt;&lt;title&gt;Facing the facts: Adaptive trade-offs along body size ranges determine mammalian craniofacial scaling &lt;/title&gt;&lt;secondary-title&gt;Biological Reviews&lt;/secondary-title&gt;&lt;/titles&gt;&lt;periodical&gt;&lt;full-title&gt;Biological Reviews&lt;/full-title&gt;&lt;/periodical&gt;&lt;pages&gt;496-524&lt;/pages&gt;&lt;volume&gt;99&lt;/volume&gt;&lt;number&gt;2&lt;/number&gt;&lt;dates&gt;&lt;year&gt;2024&lt;/year&gt;&lt;/dates&gt;&lt;urls&gt;&lt;/urls&gt;&lt;electronic-resource-num&gt;10.1111/brv.13032&lt;/electronic-resource-num&gt;&lt;/record&gt;&lt;/Cite&gt;&lt;/EndNote&gt;</w:instrText>
       </w:r>
       <w:r>
         <w:fldChar w:fldCharType="separate"/>
@@ -8330,7 +8325,7 @@
         <w:rPr>
           <w:noProof/>
         </w:rPr>
-        <w:t>((represented by the intercept differences of the allomeric slope; Mitchell et al., 2023)</w:t>
+        <w:t>((represented by the intercept differences of the allomeric slope; Mitchell et al., 2024)</w:t>
       </w:r>
       <w:r>
         <w:fldChar w:fldCharType="end"/>
@@ -8384,7 +8379,7 @@
         <w:fldChar w:fldCharType="begin"/>
       </w:r>
       <w:r>
-        <w:instrText xml:space="preserve"> ADDIN EN.CITE &lt;EndNote&gt;&lt;Cite&gt;&lt;Author&gt;Mitchell&lt;/Author&gt;&lt;Year&gt;2023&lt;/Year&gt;&lt;RecNum&gt;57&lt;/RecNum&gt;&lt;DisplayText&gt;(Mitchell et al., 2023)&lt;/DisplayText&gt;&lt;record&gt;&lt;rec-number&gt;57&lt;/rec-number&gt;&lt;foreign-keys&gt;&lt;key app="EN" db-id="p9vfsf2vj2tvwjevww9pzwfazxfv5txvw5ap" timestamp="1709693468"&gt;57&lt;/key&gt;&lt;/foreign-keys&gt;&lt;ref-type name="Journal Article"&gt;17&lt;/ref-type&gt;&lt;contributors&gt;&lt;authors&gt;&lt;author&gt;Mitchell, D. R.&lt;/author&gt;&lt;author&gt;Sherratt, E. &lt;/author&gt;&lt;author&gt;Weisbecker, V.&lt;/author&gt;&lt;/authors&gt;&lt;/contributors&gt;&lt;titles&gt;&lt;title&gt;Facing the facts: Adaptive trade-offs along body size ranges determine mammalian craniofacial scaling &lt;/title&gt;&lt;secondary-title&gt;Biological Reviews&lt;/secondary-title&gt;&lt;/titles&gt;&lt;periodical&gt;&lt;full-title&gt;Biological Reviews&lt;/full-title&gt;&lt;/periodical&gt;&lt;pages&gt;496-524&lt;/pages&gt;&lt;volume&gt;99&lt;/volume&gt;&lt;number&gt;2&lt;/number&gt;&lt;dates&gt;&lt;year&gt;2023&lt;/year&gt;&lt;/dates&gt;&lt;urls&gt;&lt;/urls&gt;&lt;electronic-resource-num&gt;10.1111/brv.13032&lt;/electronic-resource-num&gt;&lt;/record&gt;&lt;/Cite&gt;&lt;/EndNote&gt;</w:instrText>
+        <w:instrText xml:space="preserve"> ADDIN EN.CITE &lt;EndNote&gt;&lt;Cite&gt;&lt;Author&gt;Mitchell&lt;/Author&gt;&lt;Year&gt;2024&lt;/Year&gt;&lt;RecNum&gt;57&lt;/RecNum&gt;&lt;DisplayText&gt;(Mitchell et al., 2024)&lt;/DisplayText&gt;&lt;record&gt;&lt;rec-number&gt;57&lt;/rec-number&gt;&lt;foreign-keys&gt;&lt;key app="EN" db-id="p9vfsf2vj2tvwjevww9pzwfazxfv5txvw5ap" timestamp="1709693468"&gt;57&lt;/key&gt;&lt;/foreign-keys&gt;&lt;ref-type name="Journal Article"&gt;17&lt;/ref-type&gt;&lt;contributors&gt;&lt;authors&gt;&lt;author&gt;Mitchell, D. R.&lt;/author&gt;&lt;author&gt;Sherratt, E. &lt;/author&gt;&lt;author&gt;Weisbecker, V.&lt;/author&gt;&lt;/authors&gt;&lt;/contributors&gt;&lt;titles&gt;&lt;title&gt;Facing the facts: Adaptive trade-offs along body size ranges determine mammalian craniofacial scaling &lt;/title&gt;&lt;secondary-title&gt;Biological Reviews&lt;/secondary-title&gt;&lt;/titles&gt;&lt;periodical&gt;&lt;full-title&gt;Biological Reviews&lt;/full-title&gt;&lt;/periodical&gt;&lt;pages&gt;496-524&lt;/pages&gt;&lt;volume&gt;99&lt;/volume&gt;&lt;number&gt;2&lt;/number&gt;&lt;dates&gt;&lt;year&gt;2024&lt;/year&gt;&lt;/dates&gt;&lt;urls&gt;&lt;/urls&gt;&lt;electronic-resource-num&gt;10.1111/brv.13032&lt;/electronic-resource-num&gt;&lt;/record&gt;&lt;/Cite&gt;&lt;/EndNote&gt;</w:instrText>
       </w:r>
       <w:r>
         <w:fldChar w:fldCharType="separate"/>
@@ -8393,7 +8388,7 @@
         <w:rPr>
           <w:noProof/>
         </w:rPr>
-        <w:t>(Mitchell et al., 2023)</w:t>
+        <w:t>(Mitchell et al., 2024)</w:t>
       </w:r>
       <w:r>
         <w:fldChar w:fldCharType="end"/>
@@ -8447,15 +8442,7 @@
       </w:r>
       <w:proofErr w:type="spellEnd"/>
       <w:r>
-        <w:t xml:space="preserve"> likely reflects the </w:t>
-      </w:r>
-      <w:proofErr w:type="gramStart"/>
-      <w:r>
-        <w:t>aforementioned change</w:t>
-      </w:r>
-      <w:proofErr w:type="gramEnd"/>
-      <w:r>
-        <w:t xml:space="preserve"> in the genus-level allometric multidimensional intercept. Overall, the pattern of “spikes” of divergence in otherwise limited morphospace (as demonstrated by a plateau of diversification after 4.2-5.7 million years) suggests an evolutionary pattern most consistent with a mean-shift Ornstein-</w:t>
+        <w:t xml:space="preserve"> likely reflects the aforementioned change in the genus-level allometric multidimensional intercept. Overall, the pattern of “spikes” of divergence in otherwise limited morphospace (as demonstrated by a plateau of diversification after 4.2-5.7 million years) suggests an evolutionary pattern most consistent with a mean-shift Ornstein-</w:t>
       </w:r>
       <w:proofErr w:type="spellStart"/>
       <w:r>
@@ -8567,7 +8554,7 @@
         <w:rPr>
           <w:bCs/>
         </w:rPr>
-        <w:instrText xml:space="preserve"> ADDIN EN.CITE &lt;EndNote&gt;&lt;Cite&gt;&lt;Author&gt;Mitchell&lt;/Author&gt;&lt;Year&gt;2023&lt;/Year&gt;&lt;RecNum&gt;57&lt;/RecNum&gt;&lt;DisplayText&gt;(Mitchell et al., 2023)&lt;/DisplayText&gt;&lt;record&gt;&lt;rec-number&gt;57&lt;/rec-number&gt;&lt;foreign-keys&gt;&lt;key app="EN" db-id="p9vfsf2vj2tvwjevww9pzwfazxfv5txvw5ap" timestamp="1709693468"&gt;57&lt;/key&gt;&lt;/foreign-keys&gt;&lt;ref-type name="Journal Article"&gt;17&lt;/ref-type&gt;&lt;contributors&gt;&lt;authors&gt;&lt;author&gt;Mitchell, D. R.&lt;/author&gt;&lt;author&gt;Sherratt, E. &lt;/author&gt;&lt;author&gt;Weisbecker, V.&lt;/author&gt;&lt;/authors&gt;&lt;/contributors&gt;&lt;titles&gt;&lt;title&gt;Facing the facts: Adaptive trade-offs along body size ranges determine mammalian craniofacial scaling &lt;/title&gt;&lt;secondary-title&gt;Biological Reviews&lt;/secondary-title&gt;&lt;/titles&gt;&lt;periodical&gt;&lt;full-title&gt;Biological Reviews&lt;/full-title&gt;&lt;/periodical&gt;&lt;pages&gt;496-524&lt;/pages&gt;&lt;volume&gt;99&lt;/volume&gt;&lt;number&gt;2&lt;/number&gt;&lt;dates&gt;&lt;year&gt;2023&lt;/year&gt;&lt;/dates&gt;&lt;urls&gt;&lt;/urls&gt;&lt;electronic-resource-num&gt;10.1111/brv.13032&lt;/electronic-resource-num&gt;&lt;/record&gt;&lt;/Cite&gt;&lt;/EndNote&gt;</w:instrText>
+        <w:instrText xml:space="preserve"> ADDIN EN.CITE &lt;EndNote&gt;&lt;Cite&gt;&lt;Author&gt;Mitchell&lt;/Author&gt;&lt;Year&gt;2024&lt;/Year&gt;&lt;RecNum&gt;57&lt;/RecNum&gt;&lt;DisplayText&gt;(Mitchell et al., 2024)&lt;/DisplayText&gt;&lt;record&gt;&lt;rec-number&gt;57&lt;/rec-number&gt;&lt;foreign-keys&gt;&lt;key app="EN" db-id="p9vfsf2vj2tvwjevww9pzwfazxfv5txvw5ap" timestamp="1709693468"&gt;57&lt;/key&gt;&lt;/foreign-keys&gt;&lt;ref-type name="Journal Article"&gt;17&lt;/ref-type&gt;&lt;contributors&gt;&lt;authors&gt;&lt;author&gt;Mitchell, D. R.&lt;/author&gt;&lt;author&gt;Sherratt, E. &lt;/author&gt;&lt;author&gt;Weisbecker, V.&lt;/author&gt;&lt;/authors&gt;&lt;/contributors&gt;&lt;titles&gt;&lt;title&gt;Facing the facts: Adaptive trade-offs along body size ranges determine mammalian craniofacial scaling &lt;/title&gt;&lt;secondary-title&gt;Biological Reviews&lt;/secondary-title&gt;&lt;/titles&gt;&lt;periodical&gt;&lt;full-title&gt;Biological Reviews&lt;/full-title&gt;&lt;/periodical&gt;&lt;pages&gt;496-524&lt;/pages&gt;&lt;volume&gt;99&lt;/volume&gt;&lt;number&gt;2&lt;/number&gt;&lt;dates&gt;&lt;year&gt;2024&lt;/year&gt;&lt;/dates&gt;&lt;urls&gt;&lt;/urls&gt;&lt;electronic-resource-num&gt;10.1111/brv.13032&lt;/electronic-resource-num&gt;&lt;/record&gt;&lt;/Cite&gt;&lt;/EndNote&gt;</w:instrText>
       </w:r>
       <w:r>
         <w:rPr>
@@ -8580,7 +8567,7 @@
           <w:bCs/>
           <w:noProof/>
         </w:rPr>
-        <w:t>(Mitchell et al., 2023)</w:t>
+        <w:t>(Mitchell et al., 2024)</w:t>
       </w:r>
       <w:r>
         <w:rPr>
@@ -8665,15 +8652,7 @@
         <w:spacing w:line="480" w:lineRule="auto"/>
       </w:pPr>
       <w:r>
-        <w:t xml:space="preserve">One important insight is that some patterns of postural adaptation, in our case relating to facial tilt, appear to be integrated with a common allometric line, producing a shared evolutionary shape pattern for </w:t>
-      </w:r>
-      <w:proofErr w:type="gramStart"/>
-      <w:r>
-        <w:t>the majority of</w:t>
-      </w:r>
-      <w:proofErr w:type="gramEnd"/>
-      <w:r>
-        <w:t xml:space="preserve"> the diverse sample. This highlights how CREA itself is well-explained as</w:t>
+        <w:t>One important insight is that some patterns of postural adaptation, in our case relating to facial tilt, appear to be integrated with a common allometric line, producing a shared evolutionary shape pattern for the majority of the diverse sample. This highlights how CREA itself is well-explained as</w:t>
       </w:r>
       <w:r>
         <w:t xml:space="preserve"> an</w:t>
@@ -8694,8 +8673,8 @@
           <w:b/>
         </w:rPr>
       </w:pPr>
-      <w:bookmarkStart w:id="21" w:name="_Hlk132629059"/>
-      <w:bookmarkStart w:id="22" w:name="_Hlk147487310"/>
+      <w:bookmarkStart w:id="22" w:name="_Hlk132629059"/>
+      <w:bookmarkStart w:id="23" w:name="_Hlk147487310"/>
       <w:r>
         <w:rPr>
           <w:b/>
@@ -8703,8 +8682,8 @@
         <w:lastRenderedPageBreak/>
         <w:t>References</w:t>
       </w:r>
-      <w:bookmarkEnd w:id="21"/>
       <w:bookmarkEnd w:id="22"/>
+      <w:bookmarkEnd w:id="23"/>
     </w:p>
     <w:p>
       <w:pPr>
@@ -8742,7 +8721,7 @@
         </w:rPr>
         <w:t>(5), 565-572. doi:</w:t>
       </w:r>
-      <w:hyperlink r:id="rId14" w:history="1">
+      <w:hyperlink r:id="rId18" w:history="1">
         <w:r>
           <w:rPr>
             <w:rStyle w:val="Hyperlink"/>
@@ -8779,7 +8758,7 @@
         </w:rPr>
         <w:t>(12), 2352-2367. doi:</w:t>
       </w:r>
-      <w:hyperlink r:id="rId15" w:history="1">
+      <w:hyperlink r:id="rId19" w:history="1">
         <w:r>
           <w:rPr>
             <w:rStyle w:val="Hyperlink"/>
@@ -8810,7 +8789,7 @@
         </w:rPr>
         <w:t xml:space="preserve">R package version 4.0.4. </w:t>
       </w:r>
-      <w:hyperlink r:id="rId16" w:history="1">
+      <w:hyperlink r:id="rId20" w:history="1">
         <w:r>
           <w:rPr>
             <w:rStyle w:val="Hyperlink"/>
@@ -8854,7 +8833,7 @@
         </w:rPr>
         <w:t>(4), e94335. doi:</w:t>
       </w:r>
-      <w:hyperlink r:id="rId17" w:history="1">
+      <w:hyperlink r:id="rId21" w:history="1">
         <w:r>
           <w:rPr>
             <w:rStyle w:val="Hyperlink"/>
@@ -8891,7 +8870,7 @@
         </w:rPr>
         <w:t>, 2355-2363. doi:</w:t>
       </w:r>
-      <w:hyperlink r:id="rId18" w:history="1">
+      <w:hyperlink r:id="rId22" w:history="1">
         <w:r>
           <w:rPr>
             <w:rStyle w:val="Hyperlink"/>
@@ -8956,7 +8935,7 @@
         </w:rPr>
         <w:t>(4), 395-426. doi:</w:t>
       </w:r>
-      <w:hyperlink r:id="rId19" w:history="1">
+      <w:hyperlink r:id="rId23" w:history="1">
         <w:r>
           <w:rPr>
             <w:rStyle w:val="Hyperlink"/>
@@ -9021,7 +9000,7 @@
         </w:rPr>
         <w:t>(19), 5352-5357. doi:</w:t>
       </w:r>
-      <w:hyperlink r:id="rId20" w:history="1">
+      <w:hyperlink r:id="rId24" w:history="1">
         <w:r>
           <w:rPr>
             <w:rStyle w:val="Hyperlink"/>
@@ -9058,7 +9037,7 @@
         </w:rPr>
         <w:t>(3), 239-248. doi:</w:t>
       </w:r>
-      <w:hyperlink r:id="rId21" w:history="1">
+      <w:hyperlink r:id="rId25" w:history="1">
         <w:r>
           <w:rPr>
             <w:rStyle w:val="Hyperlink"/>
@@ -9095,7 +9074,7 @@
         </w:rPr>
         <w:t>(2), 169-176. doi:</w:t>
       </w:r>
-      <w:hyperlink r:id="rId22" w:history="1">
+      <w:hyperlink r:id="rId26" w:history="1">
         <w:r>
           <w:rPr>
             <w:rStyle w:val="Hyperlink"/>
@@ -9117,6 +9096,34 @@
         <w:rPr>
           <w:noProof/>
         </w:rPr>
+        <w:t xml:space="preserve">Clavel, J., Escarguel, G., &amp; Merceron, G. (2015). mvMORPH: an R package for fitting multivariate evolutionary models to morphometric data. </w:t>
+      </w:r>
+      <w:r>
+        <w:rPr>
+          <w:i/>
+          <w:noProof/>
+        </w:rPr>
+        <w:t>Methods in Ecology and Evolution, 6</w:t>
+      </w:r>
+      <w:r>
+        <w:rPr>
+          <w:noProof/>
+        </w:rPr>
+        <w:t xml:space="preserve">(11), 1311-1319. </w:t>
+      </w:r>
+    </w:p>
+    <w:p>
+      <w:pPr>
+        <w:pStyle w:val="EndNoteBibliography"/>
+        <w:ind w:left="720" w:hanging="720"/>
+        <w:rPr>
+          <w:noProof/>
+        </w:rPr>
+      </w:pPr>
+      <w:r>
+        <w:rPr>
+          <w:noProof/>
+        </w:rPr>
         <w:t xml:space="preserve">Collyer, M. L., &amp; Adams, D. C. (2018). RRPP: An R package for fitting linear models to high‐dimensional data using residual randomization. </w:t>
       </w:r>
       <w:r>
@@ -9132,7 +9139,7 @@
         </w:rPr>
         <w:t>, 1772-1779. doi:</w:t>
       </w:r>
-      <w:hyperlink r:id="rId23" w:history="1">
+      <w:hyperlink r:id="rId27" w:history="1">
         <w:r>
           <w:rPr>
             <w:rStyle w:val="Hyperlink"/>
@@ -9156,7 +9163,7 @@
         </w:rPr>
         <w:t xml:space="preserve">Collyer, M. L., &amp; Adams, D. C. (2019). RRPP: Linear Model Evaluation with Randomized Residuals in a Permutation Procedure. </w:t>
       </w:r>
-      <w:hyperlink r:id="rId24" w:history="1">
+      <w:hyperlink r:id="rId28" w:history="1">
         <w:r>
           <w:rPr>
             <w:rStyle w:val="Hyperlink"/>
@@ -9200,7 +9207,7 @@
         </w:rPr>
         <w:t>(4), e36299. doi:</w:t>
       </w:r>
-      <w:hyperlink r:id="rId25" w:history="1">
+      <w:hyperlink r:id="rId29" w:history="1">
         <w:r>
           <w:rPr>
             <w:rStyle w:val="Hyperlink"/>
@@ -9229,7 +9236,15 @@
           <w:i/>
           <w:noProof/>
         </w:rPr>
-        <w:t>Evolution of the Rodents: Advances in Phylogeny, Functional Morphology and Development</w:t>
+        <w:t xml:space="preserve">Evolution of the Rodents: Advances in </w:t>
+      </w:r>
+      <w:r>
+        <w:rPr>
+          <w:i/>
+          <w:noProof/>
+        </w:rPr>
+        <w:lastRenderedPageBreak/>
+        <w:t>Phylogeny, Functional Morphology and Development</w:t>
       </w:r>
       <w:r>
         <w:rPr>
@@ -9265,7 +9280,7 @@
         </w:rPr>
         <w:t>(6), 990-993. doi:</w:t>
       </w:r>
-      <w:hyperlink r:id="rId26" w:history="1">
+      <w:hyperlink r:id="rId30" w:history="1">
         <w:r>
           <w:rPr>
             <w:rStyle w:val="Hyperlink"/>
@@ -9287,7 +9302,6 @@
         <w:rPr>
           <w:noProof/>
         </w:rPr>
-        <w:lastRenderedPageBreak/>
         <w:t xml:space="preserve">Evans, K. M., Waltz, B., Tagliacollo, V., Chakrabarty, P., &amp; Albert, J. S. (2017). Why the short face? Developmental disintegration of the neurocranium drives convergent evolution in neotropical electric fishes. </w:t>
       </w:r>
       <w:r>
@@ -9303,7 +9317,7 @@
         </w:rPr>
         <w:t>(6), 1783-1801. doi:</w:t>
       </w:r>
-      <w:hyperlink r:id="rId27" w:history="1">
+      <w:hyperlink r:id="rId31" w:history="1">
         <w:r>
           <w:rPr>
             <w:rStyle w:val="Hyperlink"/>
@@ -9340,7 +9354,7 @@
         </w:rPr>
         <w:t>(4), 20140196. doi:</w:t>
       </w:r>
-      <w:hyperlink r:id="rId28" w:history="1">
+      <w:hyperlink r:id="rId32" w:history="1">
         <w:r>
           <w:rPr>
             <w:rStyle w:val="Hyperlink"/>
@@ -9377,7 +9391,7 @@
         </w:rPr>
         <w:t>(9), 1234-1255. doi:</w:t>
       </w:r>
-      <w:hyperlink r:id="rId29" w:history="1">
+      <w:hyperlink r:id="rId33" w:history="1">
         <w:r>
           <w:rPr>
             <w:rStyle w:val="Hyperlink"/>
@@ -9414,7 +9428,7 @@
         </w:rPr>
         <w:t>(2), 270-280. doi:</w:t>
       </w:r>
-      <w:hyperlink r:id="rId30" w:history="1">
+      <w:hyperlink r:id="rId34" w:history="1">
         <w:r>
           <w:rPr>
             <w:rStyle w:val="Hyperlink"/>
@@ -9451,7 +9465,7 @@
         </w:rPr>
         <w:t>(6618), 377-383. doi:</w:t>
       </w:r>
-      <w:hyperlink r:id="rId31" w:history="1">
+      <w:hyperlink r:id="rId35" w:history="1">
         <w:r>
           <w:rPr>
             <w:rStyle w:val="Hyperlink"/>
@@ -9488,7 +9502,7 @@
         </w:rPr>
         <w:t>. doi:</w:t>
       </w:r>
-      <w:hyperlink r:id="rId32" w:history="1">
+      <w:hyperlink r:id="rId36" w:history="1">
         <w:r>
           <w:rPr>
             <w:rStyle w:val="Hyperlink"/>
@@ -9525,7 +9539,7 @@
         </w:rPr>
         <w:t>(8), 2385-2396. doi:</w:t>
       </w:r>
-      <w:hyperlink r:id="rId33" w:history="1">
+      <w:hyperlink r:id="rId37" w:history="1">
         <w:r>
           <w:rPr>
             <w:rStyle w:val="Hyperlink"/>
@@ -9562,7 +9576,7 @@
         </w:rPr>
         <w:t>(1938), 20202085. doi:</w:t>
       </w:r>
-      <w:hyperlink r:id="rId34" w:history="1">
+      <w:hyperlink r:id="rId38" w:history="1">
         <w:r>
           <w:rPr>
             <w:rStyle w:val="Hyperlink"/>
@@ -9599,7 +9613,7 @@
         </w:rPr>
         <w:t>(3), 393-399. doi:</w:t>
       </w:r>
-      <w:hyperlink r:id="rId35" w:history="1">
+      <w:hyperlink r:id="rId39" w:history="1">
         <w:r>
           <w:rPr>
             <w:rStyle w:val="Hyperlink"/>
@@ -9649,7 +9663,7 @@
         </w:rPr>
         <w:t>(11), 1463-1464. doi:</w:t>
       </w:r>
-      <w:hyperlink r:id="rId36" w:history="1">
+      <w:hyperlink r:id="rId40" w:history="1">
         <w:r>
           <w:rPr>
             <w:rStyle w:val="Hyperlink"/>
@@ -9686,7 +9700,7 @@
         </w:rPr>
         <w:t>(4), 405-421. doi:</w:t>
       </w:r>
-      <w:hyperlink r:id="rId37" w:history="1">
+      <w:hyperlink r:id="rId41" w:history="1">
         <w:r>
           <w:rPr>
             <w:rStyle w:val="Hyperlink"/>
@@ -9723,7 +9737,7 @@
         </w:rPr>
         <w:t>(4), 591-610. doi:</w:t>
       </w:r>
-      <w:hyperlink r:id="rId38" w:history="1">
+      <w:hyperlink r:id="rId42" w:history="1">
         <w:r>
           <w:rPr>
             <w:rStyle w:val="Hyperlink"/>
@@ -9745,6 +9759,7 @@
         <w:rPr>
           <w:noProof/>
         </w:rPr>
+        <w:lastRenderedPageBreak/>
         <w:t xml:space="preserve">Kraatz, B., &amp; Sherratt, E. (2016). Evolutionary morphology of the rabbit skull. </w:t>
       </w:r>
       <w:r>
@@ -9760,7 +9775,7 @@
         </w:rPr>
         <w:t>, e2453. doi:</w:t>
       </w:r>
-      <w:hyperlink r:id="rId39" w:history="1">
+      <w:hyperlink r:id="rId43" w:history="1">
         <w:r>
           <w:rPr>
             <w:rStyle w:val="Hyperlink"/>
@@ -9810,7 +9825,6 @@
         <w:rPr>
           <w:noProof/>
         </w:rPr>
-        <w:lastRenderedPageBreak/>
         <w:t xml:space="preserve">Lessa, E. P., &amp; Patton, J. L. (1989). Structural constraints, recurrent shapes, and allometry in pocket gophers (genus Thomomys). </w:t>
       </w:r>
       <w:r>
@@ -9826,7 +9840,7 @@
         </w:rPr>
         <w:t>(4), 349-363. doi:</w:t>
       </w:r>
-      <w:hyperlink r:id="rId40" w:history="1">
+      <w:hyperlink r:id="rId44" w:history="1">
         <w:r>
           <w:rPr>
             <w:rStyle w:val="Hyperlink"/>
@@ -9863,7 +9877,7 @@
         </w:rPr>
         <w:t>, e5032. doi:</w:t>
       </w:r>
-      <w:hyperlink r:id="rId41" w:history="1">
+      <w:hyperlink r:id="rId45" w:history="1">
         <w:r>
           <w:rPr>
             <w:rStyle w:val="Hyperlink"/>
@@ -9900,7 +9914,7 @@
         </w:rPr>
         <w:t>(6), 755-768. doi:</w:t>
       </w:r>
-      <w:hyperlink r:id="rId42" w:history="1">
+      <w:hyperlink r:id="rId46" w:history="1">
         <w:r>
           <w:rPr>
             <w:rStyle w:val="Hyperlink"/>
@@ -9950,7 +9964,7 @@
         </w:rPr>
         <w:t>(1), 207. doi:</w:t>
       </w:r>
-      <w:hyperlink r:id="rId43" w:history="1">
+      <w:hyperlink r:id="rId47" w:history="1">
         <w:r>
           <w:rPr>
             <w:rStyle w:val="Hyperlink"/>
@@ -9987,7 +10001,7 @@
         </w:rPr>
         <w:t>(5), 1128-1142. doi:</w:t>
       </w:r>
-      <w:hyperlink r:id="rId44" w:history="1">
+      <w:hyperlink r:id="rId48" w:history="1">
         <w:r>
           <w:rPr>
             <w:rStyle w:val="Hyperlink"/>
@@ -10024,7 +10038,7 @@
         </w:rPr>
         <w:t>(9), e0221287. doi:</w:t>
       </w:r>
-      <w:hyperlink r:id="rId45" w:history="1">
+      <w:hyperlink r:id="rId49" w:history="1">
         <w:r>
           <w:rPr>
             <w:rStyle w:val="Hyperlink"/>
@@ -10061,7 +10075,7 @@
         </w:rPr>
         <w:t>(1881), 20180845. doi:</w:t>
       </w:r>
-      <w:hyperlink r:id="rId46" w:history="1">
+      <w:hyperlink r:id="rId50" w:history="1">
         <w:r>
           <w:rPr>
             <w:rStyle w:val="Hyperlink"/>
@@ -10083,7 +10097,7 @@
         <w:rPr>
           <w:noProof/>
         </w:rPr>
-        <w:t xml:space="preserve">Mitchell, D. R., Sherratt, E., &amp; Weisbecker, V. (2023). Facing the facts: Adaptive trade-offs along body size ranges determine mammalian craniofacial scaling </w:t>
+        <w:t xml:space="preserve">Mitchell, D. R., Sherratt, E., &amp; Weisbecker, V. (2024). Facing the facts: Adaptive trade-offs along body size ranges determine mammalian craniofacial scaling </w:t>
       </w:r>
       <w:r>
         <w:rPr>
@@ -10126,7 +10140,7 @@
         </w:rPr>
         <w:t>(6), 857-858. doi:</w:t>
       </w:r>
-      <w:hyperlink r:id="rId47" w:history="1">
+      <w:hyperlink r:id="rId51" w:history="1">
         <w:r>
           <w:rPr>
             <w:rStyle w:val="Hyperlink"/>
@@ -10157,7 +10171,7 @@
         </w:rPr>
         <w:t xml:space="preserve">R package version 2.6-4 </w:t>
       </w:r>
-      <w:hyperlink r:id="rId48" w:history="1">
+      <w:hyperlink r:id="rId52" w:history="1">
         <w:r>
           <w:rPr>
             <w:rStyle w:val="Hyperlink"/>
@@ -10195,7 +10209,7 @@
         </w:rPr>
         <w:t xml:space="preserve">R Foundation for Statistical Computing, Vienna, Austria. </w:t>
       </w:r>
-      <w:hyperlink r:id="rId49" w:history="1">
+      <w:hyperlink r:id="rId53" w:history="1">
         <w:r>
           <w:rPr>
             <w:rStyle w:val="Hyperlink"/>
@@ -10239,7 +10253,7 @@
         </w:rPr>
         <w:t>(4), 864-888. doi:</w:t>
       </w:r>
-      <w:hyperlink r:id="rId50" w:history="1">
+      <w:hyperlink r:id="rId54" w:history="1">
         <w:r>
           <w:rPr>
             <w:rStyle w:val="Hyperlink"/>
@@ -10261,14 +10275,8 @@
         <w:rPr>
           <w:noProof/>
         </w:rPr>
-        <w:t xml:space="preserve">Sansalone, G., Colangelo, P., Loy, A., Raia, P., Wroe, S., &amp; Piras, P. (2019). Impact of transition to a subterranean lifestyle on morphological disparity and integration in talpid moles </w:t>
-      </w:r>
-      <w:r>
-        <w:rPr>
-          <w:noProof/>
-        </w:rPr>
         <w:lastRenderedPageBreak/>
-        <w:t xml:space="preserve">(Mammalia, Talpidae). </w:t>
+        <w:t xml:space="preserve">Sansalone, G., Colangelo, P., Loy, A., Raia, P., Wroe, S., &amp; Piras, P. (2019). Impact of transition to a subterranean lifestyle on morphological disparity and integration in talpid moles (Mammalia, Talpidae). </w:t>
       </w:r>
       <w:r>
         <w:rPr>
@@ -10283,7 +10291,7 @@
         </w:rPr>
         <w:t>(1), 179. doi:</w:t>
       </w:r>
-      <w:hyperlink r:id="rId51" w:history="1">
+      <w:hyperlink r:id="rId55" w:history="1">
         <w:r>
           <w:rPr>
             <w:rStyle w:val="Hyperlink"/>
@@ -10376,7 +10384,7 @@
         </w:rPr>
         <w:t>(18), eabe2101. doi:</w:t>
       </w:r>
-      <w:hyperlink r:id="rId52" w:history="1">
+      <w:hyperlink r:id="rId56" w:history="1">
         <w:r>
           <w:rPr>
             <w:rStyle w:val="Hyperlink"/>
@@ -10397,15 +10405,8 @@
       <w:r>
         <w:rPr>
           <w:noProof/>
-          <w:lang w:val="de-DE"/>
-        </w:rPr>
-        <w:t xml:space="preserve">Smissen, P. J., &amp; Rowe, K. C. (2018). </w:t>
-      </w:r>
-      <w:r>
-        <w:rPr>
-          <w:noProof/>
-        </w:rPr>
-        <w:t xml:space="preserve">Repeated biome transitions in the evolution of Australian rodents. </w:t>
+        </w:rPr>
+        <w:t xml:space="preserve">Smissen, P. J., &amp; Rowe, K. C. (2018). Repeated biome transitions in the evolution of Australian rodents. </w:t>
       </w:r>
       <w:r>
         <w:rPr>
@@ -10420,7 +10421,7 @@
         </w:rPr>
         <w:t>, 182-191. doi:</w:t>
       </w:r>
-      <w:hyperlink r:id="rId53" w:history="1">
+      <w:hyperlink r:id="rId57" w:history="1">
         <w:r>
           <w:rPr>
             <w:rStyle w:val="Hyperlink"/>
@@ -10470,7 +10471,7 @@
         </w:rPr>
         <w:t>(7), 2124-2129. doi:</w:t>
       </w:r>
-      <w:hyperlink r:id="rId54" w:history="1">
+      <w:hyperlink r:id="rId58" w:history="1">
         <w:r>
           <w:rPr>
             <w:rStyle w:val="Hyperlink"/>
@@ -10535,7 +10536,7 @@
         </w:rPr>
         <w:t>(3), 866-885. doi:</w:t>
       </w:r>
-      <w:hyperlink r:id="rId55" w:history="1">
+      <w:hyperlink r:id="rId59" w:history="1">
         <w:r>
           <w:rPr>
             <w:rStyle w:val="Hyperlink"/>
@@ -10572,7 +10573,7 @@
         </w:rPr>
         <w:t>(1), 41. doi:</w:t>
       </w:r>
-      <w:hyperlink r:id="rId56" w:history="1">
+      <w:hyperlink r:id="rId60" w:history="1">
         <w:r>
           <w:rPr>
             <w:rStyle w:val="Hyperlink"/>
@@ -10609,7 +10610,7 @@
         </w:rPr>
         <w:t>(3), 625-640. doi:</w:t>
       </w:r>
-      <w:hyperlink r:id="rId57" w:history="1">
+      <w:hyperlink r:id="rId61" w:history="1">
         <w:r>
           <w:rPr>
             <w:rStyle w:val="Hyperlink"/>
@@ -10672,7 +10673,7 @@
         </w:rPr>
         <w:t>(11), 1338-1347. doi:</w:t>
       </w:r>
-      <w:hyperlink r:id="rId58" w:history="1">
+      <w:hyperlink r:id="rId62" w:history="1">
         <w:r>
           <w:rPr>
             <w:rStyle w:val="Hyperlink"/>
@@ -10709,7 +10710,7 @@
         </w:rPr>
         <w:t>(4), 971-984. doi:</w:t>
       </w:r>
-      <w:hyperlink r:id="rId59" w:history="1">
+      <w:hyperlink r:id="rId63" w:history="1">
         <w:r>
           <w:rPr>
             <w:rStyle w:val="Hyperlink"/>
@@ -10747,7 +10748,7 @@
         </w:rPr>
         <w:t>(4), 0095. doi:</w:t>
       </w:r>
-      <w:hyperlink r:id="rId60" w:history="1">
+      <w:hyperlink r:id="rId64" w:history="1">
         <w:r>
           <w:rPr>
             <w:rStyle w:val="Hyperlink"/>
@@ -10859,7 +10860,7 @@
       <w:r>
         <w:t xml:space="preserve">on DOI </w:t>
       </w:r>
-      <w:hyperlink r:id="rId61" w:history="1">
+      <w:hyperlink r:id="rId65" w:history="1">
         <w:r>
           <w:rPr>
             <w:rStyle w:val="Hyperlink"/>
@@ -11033,7 +11034,7 @@
                     </pic:cNvPicPr>
                   </pic:nvPicPr>
                   <pic:blipFill>
-                    <a:blip r:embed="rId62"/>
+                    <a:blip r:embed="rId66"/>
                     <a:stretch>
                       <a:fillRect/>
                     </a:stretch>
@@ -11130,7 +11131,7 @@
                     </pic:cNvPicPr>
                   </pic:nvPicPr>
                   <pic:blipFill>
-                    <a:blip r:embed="rId63"/>
+                    <a:blip r:embed="rId67"/>
                     <a:stretch>
                       <a:fillRect/>
                     </a:stretch>
@@ -11259,7 +11260,7 @@
       </w:pPr>
     </w:p>
     <w:sectPr>
-      <w:footerReference w:type="default" r:id="rId64"/>
+      <w:footerReference w:type="default" r:id="rId68"/>
       <w:pgSz w:w="12240" w:h="15840"/>
       <w:pgMar w:top="1440" w:right="1440" w:bottom="1440" w:left="1440" w:header="0" w:footer="720" w:gutter="0"/>
       <w:lnNumType w:countBy="1" w:restart="continuous"/>
@@ -11270,6 +11271,45 @@
     </w:sectPr>
   </w:body>
 </w:document>
+</file>
+
+<file path=word/comments.xml><?xml version="1.0" encoding="utf-8"?>
+<w:comments xmlns:wpc="http://schemas.microsoft.com/office/word/2010/wordprocessingCanvas" xmlns:cx="http://schemas.microsoft.com/office/drawing/2014/chartex" xmlns:cx1="http://schemas.microsoft.com/office/drawing/2015/9/8/chartex" xmlns:cx2="http://schemas.microsoft.com/office/drawing/2015/10/21/chartex" xmlns:cx3="http://schemas.microsoft.com/office/drawing/2016/5/9/chartex" xmlns:cx4="http://schemas.microsoft.com/office/drawing/2016/5/10/chartex" xmlns:cx5="http://schemas.microsoft.com/office/drawing/2016/5/11/chartex" xmlns:cx6="http://schemas.microsoft.com/office/drawing/2016/5/12/chartex" xmlns:cx7="http://schemas.microsoft.com/office/drawing/2016/5/13/chartex" xmlns:cx8="http://schemas.microsoft.com/office/drawing/2016/5/14/chartex" xmlns:mc="http://schemas.openxmlformats.org/markup-compatibility/2006" xmlns:aink="http://schemas.microsoft.com/office/drawing/2016/ink" xmlns:am3d="http://schemas.microsoft.com/office/drawing/2017/model3d" xmlns:o="urn:schemas-microsoft-com:office:office" xmlns:oel="http://schemas.microsoft.com/office/2019/extlst" xmlns:r="http://schemas.openxmlformats.org/officeDocument/2006/relationships" xmlns:m="http://schemas.openxmlformats.org/officeDocument/2006/math" xmlns:v="urn:schemas-microsoft-com:vml" xmlns:wp14="http://schemas.microsoft.com/office/word/2010/wordprocessingDrawing" xmlns:wp="http://schemas.openxmlformats.org/drawingml/2006/wordprocessingDrawing" xmlns:w10="urn:schemas-microsoft-com:office:word" xmlns:w="http://schemas.openxmlformats.org/wordprocessingml/2006/main" xmlns:w14="http://schemas.microsoft.com/office/word/2010/wordml" xmlns:w15="http://schemas.microsoft.com/office/word/2012/wordml" xmlns:w16cex="http://schemas.microsoft.com/office/word/2018/wordml/cex" xmlns:w16cid="http://schemas.microsoft.com/office/word/2016/wordml/cid" xmlns:w16="http://schemas.microsoft.com/office/word/2018/wordml" xmlns:w16sdtdh="http://schemas.microsoft.com/office/word/2020/wordml/sdtdatahash" xmlns:w16se="http://schemas.microsoft.com/office/word/2015/wordml/symex" xmlns:wpg="http://schemas.microsoft.com/office/word/2010/wordprocessingGroup" xmlns:wpi="http://schemas.microsoft.com/office/word/2010/wordprocessingInk" xmlns:wne="http://schemas.microsoft.com/office/word/2006/wordml" xmlns:wps="http://schemas.microsoft.com/office/word/2010/wordprocessingShape" mc:Ignorable="w14 w15 w16se w16cid w16 w16cex w16sdtdh wp14">
+  <w:comment w:id="4" w:author="Vera Weisbecker" w:date="2024-03-20T16:08:00Z" w:initials="VW">
+    <w:p>
+      <w:pPr>
+        <w:pStyle w:val="CommentText"/>
+      </w:pPr>
+      <w:r>
+        <w:rPr>
+          <w:rStyle w:val="CommentReference"/>
+        </w:rPr>
+        <w:annotationRef/>
+      </w:r>
+      <w:r>
+        <w:t>Thomas, do you know of a good reference for this? Most people don’t reference it but surely there’s something.</w:t>
+      </w:r>
+    </w:p>
+  </w:comment>
+</w:comments>
+</file>
+
+<file path=word/commentsExtended.xml><?xml version="1.0" encoding="utf-8"?>
+<w15:commentsEx xmlns:wpc="http://schemas.microsoft.com/office/word/2010/wordprocessingCanvas" xmlns:cx="http://schemas.microsoft.com/office/drawing/2014/chartex" xmlns:cx1="http://schemas.microsoft.com/office/drawing/2015/9/8/chartex" xmlns:cx2="http://schemas.microsoft.com/office/drawing/2015/10/21/chartex" xmlns:cx3="http://schemas.microsoft.com/office/drawing/2016/5/9/chartex" xmlns:cx4="http://schemas.microsoft.com/office/drawing/2016/5/10/chartex" xmlns:cx5="http://schemas.microsoft.com/office/drawing/2016/5/11/chartex" xmlns:cx6="http://schemas.microsoft.com/office/drawing/2016/5/12/chartex" xmlns:cx7="http://schemas.microsoft.com/office/drawing/2016/5/13/chartex" xmlns:cx8="http://schemas.microsoft.com/office/drawing/2016/5/14/chartex" xmlns:mc="http://schemas.openxmlformats.org/markup-compatibility/2006" xmlns:aink="http://schemas.microsoft.com/office/drawing/2016/ink" xmlns:am3d="http://schemas.microsoft.com/office/drawing/2017/model3d" xmlns:o="urn:schemas-microsoft-com:office:office" xmlns:oel="http://schemas.microsoft.com/office/2019/extlst" xmlns:r="http://schemas.openxmlformats.org/officeDocument/2006/relationships" xmlns:m="http://schemas.openxmlformats.org/officeDocument/2006/math" xmlns:v="urn:schemas-microsoft-com:vml" xmlns:wp14="http://schemas.microsoft.com/office/word/2010/wordprocessingDrawing" xmlns:wp="http://schemas.openxmlformats.org/drawingml/2006/wordprocessingDrawing" xmlns:w10="urn:schemas-microsoft-com:office:word" xmlns:w="http://schemas.openxmlformats.org/wordprocessingml/2006/main" xmlns:w14="http://schemas.microsoft.com/office/word/2010/wordml" xmlns:w15="http://schemas.microsoft.com/office/word/2012/wordml" xmlns:w16cex="http://schemas.microsoft.com/office/word/2018/wordml/cex" xmlns:w16cid="http://schemas.microsoft.com/office/word/2016/wordml/cid" xmlns:w16="http://schemas.microsoft.com/office/word/2018/wordml" xmlns:w16sdtdh="http://schemas.microsoft.com/office/word/2020/wordml/sdtdatahash" xmlns:w16se="http://schemas.microsoft.com/office/word/2015/wordml/symex" xmlns:wpg="http://schemas.microsoft.com/office/word/2010/wordprocessingGroup" xmlns:wpi="http://schemas.microsoft.com/office/word/2010/wordprocessingInk" xmlns:wne="http://schemas.microsoft.com/office/word/2006/wordml" xmlns:wps="http://schemas.microsoft.com/office/word/2010/wordprocessingShape" mc:Ignorable="w14 w15 w16se w16cid w16 w16cex w16sdtdh wp14">
+  <w15:commentEx w15:paraId="40203F63" w15:done="0"/>
+</w15:commentsEx>
+</file>
+
+<file path=word/commentsExtensible.xml><?xml version="1.0" encoding="utf-8"?>
+<w16cex:commentsExtensible xmlns:wpc="http://schemas.microsoft.com/office/word/2010/wordprocessingCanvas" xmlns:cx="http://schemas.microsoft.com/office/drawing/2014/chartex" xmlns:cx1="http://schemas.microsoft.com/office/drawing/2015/9/8/chartex" xmlns:cx2="http://schemas.microsoft.com/office/drawing/2015/10/21/chartex" xmlns:cx3="http://schemas.microsoft.com/office/drawing/2016/5/9/chartex" xmlns:cx4="http://schemas.microsoft.com/office/drawing/2016/5/10/chartex" xmlns:cx5="http://schemas.microsoft.com/office/drawing/2016/5/11/chartex" xmlns:cx6="http://schemas.microsoft.com/office/drawing/2016/5/12/chartex" xmlns:cx7="http://schemas.microsoft.com/office/drawing/2016/5/13/chartex" xmlns:cx8="http://schemas.microsoft.com/office/drawing/2016/5/14/chartex" xmlns:cr="http://schemas.microsoft.com/office/comments/2020/reactions" xmlns:mc="http://schemas.openxmlformats.org/markup-compatibility/2006" xmlns:aink="http://schemas.microsoft.com/office/drawing/2016/ink" xmlns:am3d="http://schemas.microsoft.com/office/drawing/2017/model3d" xmlns:o="urn:schemas-microsoft-com:office:office" xmlns:oel="http://schemas.microsoft.com/office/2019/extlst" xmlns:r="http://schemas.openxmlformats.org/officeDocument/2006/relationships" xmlns:m="http://schemas.openxmlformats.org/officeDocument/2006/math" xmlns:v="urn:schemas-microsoft-com:vml" xmlns:wp14="http://schemas.microsoft.com/office/word/2010/wordprocessingDrawing" xmlns:wp="http://schemas.openxmlformats.org/drawingml/2006/wordprocessingDrawing" xmlns:w10="urn:schemas-microsoft-com:office:word" xmlns:w="http://schemas.openxmlformats.org/wordprocessingml/2006/main" xmlns:w14="http://schemas.microsoft.com/office/word/2010/wordml" xmlns:w15="http://schemas.microsoft.com/office/word/2012/wordml" xmlns:w16cex="http://schemas.microsoft.com/office/word/2018/wordml/cex" xmlns:w16cid="http://schemas.microsoft.com/office/word/2016/wordml/cid" xmlns:w16="http://schemas.microsoft.com/office/word/2018/wordml" xmlns:w16sdtdh="http://schemas.microsoft.com/office/word/2020/wordml/sdtdatahash" xmlns:w16se="http://schemas.microsoft.com/office/word/2015/wordml/symex" xmlns:wpg="http://schemas.microsoft.com/office/word/2010/wordprocessingGroup" xmlns:wpi="http://schemas.microsoft.com/office/word/2010/wordprocessingInk" xmlns:wne="http://schemas.microsoft.com/office/word/2006/wordml" xmlns:wps="http://schemas.microsoft.com/office/word/2010/wordprocessingShape" mc:Ignorable="w14 w15 w16se w16cid w16 w16cex w16sdtdh cr wp14">
+  <w16cex:commentExtensible w16cex:durableId="05B608F6" w16cex:dateUtc="2024-03-20T05:38:00Z"/>
+</w16cex:commentsExtensible>
+</file>
+
+<file path=word/commentsIds.xml><?xml version="1.0" encoding="utf-8"?>
+<w16cid:commentsIds xmlns:wpc="http://schemas.microsoft.com/office/word/2010/wordprocessingCanvas" xmlns:cx="http://schemas.microsoft.com/office/drawing/2014/chartex" xmlns:cx1="http://schemas.microsoft.com/office/drawing/2015/9/8/chartex" xmlns:cx2="http://schemas.microsoft.com/office/drawing/2015/10/21/chartex" xmlns:cx3="http://schemas.microsoft.com/office/drawing/2016/5/9/chartex" xmlns:cx4="http://schemas.microsoft.com/office/drawing/2016/5/10/chartex" xmlns:cx5="http://schemas.microsoft.com/office/drawing/2016/5/11/chartex" xmlns:cx6="http://schemas.microsoft.com/office/drawing/2016/5/12/chartex" xmlns:cx7="http://schemas.microsoft.com/office/drawing/2016/5/13/chartex" xmlns:cx8="http://schemas.microsoft.com/office/drawing/2016/5/14/chartex" xmlns:mc="http://schemas.openxmlformats.org/markup-compatibility/2006" xmlns:aink="http://schemas.microsoft.com/office/drawing/2016/ink" xmlns:am3d="http://schemas.microsoft.com/office/drawing/2017/model3d" xmlns:o="urn:schemas-microsoft-com:office:office" xmlns:oel="http://schemas.microsoft.com/office/2019/extlst" xmlns:r="http://schemas.openxmlformats.org/officeDocument/2006/relationships" xmlns:m="http://schemas.openxmlformats.org/officeDocument/2006/math" xmlns:v="urn:schemas-microsoft-com:vml" xmlns:wp14="http://schemas.microsoft.com/office/word/2010/wordprocessingDrawing" xmlns:wp="http://schemas.openxmlformats.org/drawingml/2006/wordprocessingDrawing" xmlns:w10="urn:schemas-microsoft-com:office:word" xmlns:w="http://schemas.openxmlformats.org/wordprocessingml/2006/main" xmlns:w14="http://schemas.microsoft.com/office/word/2010/wordml" xmlns:w15="http://schemas.microsoft.com/office/word/2012/wordml" xmlns:w16cex="http://schemas.microsoft.com/office/word/2018/wordml/cex" xmlns:w16cid="http://schemas.microsoft.com/office/word/2016/wordml/cid" xmlns:w16="http://schemas.microsoft.com/office/word/2018/wordml" xmlns:w16sdtdh="http://schemas.microsoft.com/office/word/2020/wordml/sdtdatahash" xmlns:w16se="http://schemas.microsoft.com/office/word/2015/wordml/symex" xmlns:wpg="http://schemas.microsoft.com/office/word/2010/wordprocessingGroup" xmlns:wpi="http://schemas.microsoft.com/office/word/2010/wordprocessingInk" xmlns:wne="http://schemas.microsoft.com/office/word/2006/wordml" xmlns:wps="http://schemas.microsoft.com/office/word/2010/wordprocessingShape" mc:Ignorable="w14 w15 w16se w16cid w16 w16cex w16sdtdh wp14">
+  <w16cid:commentId w16cid:paraId="40203F63" w16cid:durableId="05B608F6"/>
+</w16cid:commentsIds>
 </file>
 
 <file path=word/endnotes.xml><?xml version="1.0" encoding="utf-8"?>
@@ -11599,6 +11639,14 @@
     <w:abstractNumId w:val="0"/>
   </w:num>
 </w:numbering>
+</file>
+
+<file path=word/people.xml><?xml version="1.0" encoding="utf-8"?>
+<w15:people xmlns:wpc="http://schemas.microsoft.com/office/word/2010/wordprocessingCanvas" xmlns:cx="http://schemas.microsoft.com/office/drawing/2014/chartex" xmlns:cx1="http://schemas.microsoft.com/office/drawing/2015/9/8/chartex" xmlns:cx2="http://schemas.microsoft.com/office/drawing/2015/10/21/chartex" xmlns:cx3="http://schemas.microsoft.com/office/drawing/2016/5/9/chartex" xmlns:cx4="http://schemas.microsoft.com/office/drawing/2016/5/10/chartex" xmlns:cx5="http://schemas.microsoft.com/office/drawing/2016/5/11/chartex" xmlns:cx6="http://schemas.microsoft.com/office/drawing/2016/5/12/chartex" xmlns:cx7="http://schemas.microsoft.com/office/drawing/2016/5/13/chartex" xmlns:cx8="http://schemas.microsoft.com/office/drawing/2016/5/14/chartex" xmlns:mc="http://schemas.openxmlformats.org/markup-compatibility/2006" xmlns:aink="http://schemas.microsoft.com/office/drawing/2016/ink" xmlns:am3d="http://schemas.microsoft.com/office/drawing/2017/model3d" xmlns:o="urn:schemas-microsoft-com:office:office" xmlns:oel="http://schemas.microsoft.com/office/2019/extlst" xmlns:r="http://schemas.openxmlformats.org/officeDocument/2006/relationships" xmlns:m="http://schemas.openxmlformats.org/officeDocument/2006/math" xmlns:v="urn:schemas-microsoft-com:vml" xmlns:wp14="http://schemas.microsoft.com/office/word/2010/wordprocessingDrawing" xmlns:wp="http://schemas.openxmlformats.org/drawingml/2006/wordprocessingDrawing" xmlns:w10="urn:schemas-microsoft-com:office:word" xmlns:w="http://schemas.openxmlformats.org/wordprocessingml/2006/main" xmlns:w14="http://schemas.microsoft.com/office/word/2010/wordml" xmlns:w15="http://schemas.microsoft.com/office/word/2012/wordml" xmlns:w16cex="http://schemas.microsoft.com/office/word/2018/wordml/cex" xmlns:w16cid="http://schemas.microsoft.com/office/word/2016/wordml/cid" xmlns:w16="http://schemas.microsoft.com/office/word/2018/wordml" xmlns:w16sdtdh="http://schemas.microsoft.com/office/word/2020/wordml/sdtdatahash" xmlns:w16se="http://schemas.microsoft.com/office/word/2015/wordml/symex" xmlns:wpg="http://schemas.microsoft.com/office/word/2010/wordprocessingGroup" xmlns:wpi="http://schemas.microsoft.com/office/word/2010/wordprocessingInk" xmlns:wne="http://schemas.microsoft.com/office/word/2006/wordml" xmlns:wps="http://schemas.microsoft.com/office/word/2010/wordprocessingShape" mc:Ignorable="w14 w15 w16se w16cid w16 w16cex w16sdtdh wp14">
+  <w15:person w15:author="Vera Weisbecker">
+    <w15:presenceInfo w15:providerId="AD" w15:userId="S::weis0022@flinders.edu.au::959946a5-e171-4efe-b196-a5c68071c2cf"/>
+  </w15:person>
+</w15:people>
 </file>
 
 <file path=word/styles.xml><?xml version="1.0" encoding="utf-8"?>
@@ -12230,7 +12278,6 @@
   <w:style w:type="character" w:default="1" w:styleId="DefaultParagraphFont">
     <w:name w:val="Default Paragraph Font"/>
     <w:uiPriority w:val="1"/>
-    <w:semiHidden/>
     <w:unhideWhenUsed/>
   </w:style>
   <w:style w:type="table" w:default="1" w:styleId="TableNormal">

</xml_diff>

<commit_message>
Tabulated evo mode results
</commit_message>
<xml_diff>
--- a/Manuscript/REVISION/Marcy_etal_Rodent_CREA_R1.docx
+++ b/Manuscript/REVISION/Marcy_etal_Rodent_CREA_R1.docx
@@ -34,12 +34,14 @@
       <w:r>
         <w:t>Ariel E. Marcy</w:t>
       </w:r>
+      <w:proofErr w:type="gramStart"/>
       <w:r>
         <w:rPr>
           <w:vertAlign w:val="superscript"/>
         </w:rPr>
         <w:t>1,*</w:t>
       </w:r>
+      <w:proofErr w:type="gramEnd"/>
       <w:r>
         <w:t>, D. Rex Mitchell</w:t>
       </w:r>
@@ -349,7 +351,15 @@
         <w:spacing w:line="480" w:lineRule="auto"/>
       </w:pPr>
       <w:r>
-        <w:t xml:space="preserve">The skull is arguably the most functionally diverse interface between a mammal and its environment. It is employed in the acquisition and mastication of food, receives the majority of sensory input, and carries the large and heavy brain. The evolution of mammalian cranial diversity is therefore assumed to be heavily influenced by the various </w:t>
+        <w:t xml:space="preserve">The skull is arguably the most functionally diverse interface between a mammal and its environment. It is employed in the acquisition and mastication of food, receives </w:t>
+      </w:r>
+      <w:proofErr w:type="gramStart"/>
+      <w:r>
+        <w:t>the majority of</w:t>
+      </w:r>
+      <w:proofErr w:type="gramEnd"/>
+      <w:r>
+        <w:t xml:space="preserve"> sensory input, and carries the large and heavy brain. The evolution of mammalian cranial diversity is therefore assumed to be heavily influenced by the various </w:t>
       </w:r>
       <w:r>
         <w:t>selection regimes acting on</w:t>
@@ -575,7 +585,15 @@
         <w:t xml:space="preserve"> likely a product of bite force allometry and phylogenetic niche conservatism. Briefly, closely related species tend to have</w:t>
       </w:r>
       <w:r>
-        <w:t xml:space="preserve"> similar diets and are thus likely to encounter foods with similar mechanical properties, such as hardness. For similar food items, a small and a large species therefore have to apply the same absolut</w:t>
+        <w:t xml:space="preserve"> similar diets and are thus likely to encounter foods with similar mechanical properties, such as hardness. For similar food items, a small and a large species therefore </w:t>
+      </w:r>
+      <w:proofErr w:type="gramStart"/>
+      <w:r>
+        <w:t>have to</w:t>
+      </w:r>
+      <w:proofErr w:type="gramEnd"/>
+      <w:r>
+        <w:t xml:space="preserve"> apply the same absolut</w:t>
       </w:r>
       <w:r>
         <w:t>e</w:t>
@@ -1200,7 +1218,15 @@
       </w:r>
       <w:bookmarkStart w:id="3" w:name="_Hlk160624073"/>
       <w:r>
-        <w:t>This unexplained variation might be related to species-specific variation without any particular evolutionary patterning (such as vicariance or founder effects), but it</w:t>
+        <w:t xml:space="preserve">This unexplained variation might be related to species-specific variation without any </w:t>
+      </w:r>
+      <w:proofErr w:type="gramStart"/>
+      <w:r>
+        <w:t>particular evolutionary</w:t>
+      </w:r>
+      <w:proofErr w:type="gramEnd"/>
+      <w:r>
+        <w:t xml:space="preserve"> patterning (such as vicariance or founder effects), but it</w:t>
       </w:r>
       <w:r>
         <w:t xml:space="preserve"> could </w:t>
@@ -1946,7 +1972,15 @@
       </w:r>
       <w:proofErr w:type="spellEnd"/>
       <w:r>
-        <w:t xml:space="preserve"> (OU), and also Early Burst (EB). </w:t>
+        <w:t xml:space="preserve"> (OU), </w:t>
+      </w:r>
+      <w:proofErr w:type="gramStart"/>
+      <w:r>
+        <w:t>and also</w:t>
+      </w:r>
+      <w:proofErr w:type="gramEnd"/>
+      <w:r>
+        <w:t xml:space="preserve"> Early Burst (EB). </w:t>
       </w:r>
       <w:r>
         <w:t xml:space="preserve">The </w:t>
@@ -2490,7 +2524,21 @@
         <w:rPr>
           <w:highlight w:val="white"/>
         </w:rPr>
-        <w:t xml:space="preserve">In order to visually assess the allometric and non-allometric morphospaces, we performed principal component analyses (PCA) on three different shape datasets of mean species shapes, and </w:t>
+        <w:t xml:space="preserve">In order to visually assess the allometric and non-allometric morphospaces, we performed principal component analyses (PCA) on three different shape datasets of mean species </w:t>
+      </w:r>
+      <w:proofErr w:type="gramStart"/>
+      <w:r>
+        <w:rPr>
+          <w:highlight w:val="white"/>
+        </w:rPr>
+        <w:t>shapes, and</w:t>
+      </w:r>
+      <w:proofErr w:type="gramEnd"/>
+      <w:r>
+        <w:rPr>
+          <w:highlight w:val="white"/>
+        </w:rPr>
+        <w:t xml:space="preserve"> </w:t>
       </w:r>
       <w:proofErr w:type="spellStart"/>
       <w:r>
@@ -2697,11 +2745,19 @@
           <w:highlight w:val="white"/>
         </w:rPr>
       </w:pPr>
-      <w:r>
-        <w:rPr>
-          <w:highlight w:val="white"/>
-        </w:rPr>
-        <w:t xml:space="preserve">In order to </w:t>
+      <w:proofErr w:type="gramStart"/>
+      <w:r>
+        <w:rPr>
+          <w:highlight w:val="white"/>
+        </w:rPr>
+        <w:t>In order to</w:t>
+      </w:r>
+      <w:proofErr w:type="gramEnd"/>
+      <w:r>
+        <w:rPr>
+          <w:highlight w:val="white"/>
+        </w:rPr>
+        <w:t xml:space="preserve"> </w:t>
       </w:r>
       <w:proofErr w:type="spellStart"/>
       <w:r>
@@ -3077,7 +3133,21 @@
         <w:rPr>
           <w:highlight w:val="white"/>
         </w:rPr>
-        <w:t xml:space="preserve"> in order to assess the impact of their bipedal posture on the ordinated shape variation. </w:t>
+        <w:t xml:space="preserve"> </w:t>
+      </w:r>
+      <w:proofErr w:type="gramStart"/>
+      <w:r>
+        <w:rPr>
+          <w:highlight w:val="white"/>
+        </w:rPr>
+        <w:t>in order to</w:t>
+      </w:r>
+      <w:proofErr w:type="gramEnd"/>
+      <w:r>
+        <w:rPr>
+          <w:highlight w:val="white"/>
+        </w:rPr>
+        <w:t xml:space="preserve"> assess the impact of their bipedal posture on the ordinated shape variation. </w:t>
       </w:r>
     </w:p>
     <w:p>
@@ -4510,6 +4580,65 @@
     </w:p>
     <w:p>
       <w:pPr>
+        <w:spacing w:line="480" w:lineRule="auto"/>
+        <w:rPr>
+          <w:i/>
+          <w:iCs/>
+        </w:rPr>
+      </w:pPr>
+      <w:r>
+        <w:rPr>
+          <w:i/>
+          <w:iCs/>
+        </w:rPr>
+        <w:t>Modes of Evolution</w:t>
+      </w:r>
+    </w:p>
+    <w:p>
+      <w:pPr>
+        <w:spacing w:line="480" w:lineRule="auto"/>
+      </w:pPr>
+      <w:r>
+        <w:t xml:space="preserve">Generalized Least Squares (GLS) models of shape variation alone and shape allometry were most likely </w:t>
+      </w:r>
+      <w:r>
+        <w:t>under the assumption of Ornstein-</w:t>
+      </w:r>
+      <w:proofErr w:type="spellStart"/>
+      <w:r>
+        <w:t>Uhlenbeck</w:t>
+      </w:r>
+      <w:proofErr w:type="spellEnd"/>
+      <w:r>
+        <w:t xml:space="preserve"> evolution; in both cases, the (W-score of 1 compared to 0 for the Brownian-Motion (BM) and Early Burst (EB) </w:t>
+      </w:r>
+      <w:proofErr w:type="gramStart"/>
+      <w:r>
+        <w:t>models</w:t>
+      </w:r>
+      <w:proofErr w:type="gramEnd"/>
+    </w:p>
+    <w:p>
+      <w:pPr>
+        <w:spacing w:line="480" w:lineRule="auto"/>
+      </w:pPr>
+    </w:p>
+    <w:p>
+      <w:pPr>
+        <w:spacing w:line="480" w:lineRule="auto"/>
+      </w:pPr>
+    </w:p>
+    <w:p>
+      <w:pPr>
+        <w:spacing w:line="480" w:lineRule="auto"/>
+        <w:rPr>
+          <w:b/>
+          <w:bCs/>
+        </w:rPr>
+      </w:pPr>
+    </w:p>
+    <w:p>
+      <w:pPr>
         <w:pStyle w:val="Heading3"/>
         <w:numPr>
           <w:ilvl w:val="2"/>
@@ -4528,7 +4657,15 @@
         <w:spacing w:line="480" w:lineRule="auto"/>
       </w:pPr>
       <w:r>
-        <w:t>Comparing the variation and species distribution from the first two Principal Components (PC)  of the full and residual datasets shows that the removal of allometric shape variation substantially reduces the amount of variation in the dataset that is aligned with PC1 (26% vs. 52%). PC2 axes captured similar percentages of shape variation (14.5% and 18.6%, within the full shape and shape residual datasets, respectively). As expected, the full shape PC1 orders species by size</w:t>
+        <w:t>Comparing the variation and species distribution from the first two Principal Components (</w:t>
+      </w:r>
+      <w:proofErr w:type="gramStart"/>
+      <w:r>
+        <w:t>PC)  of</w:t>
+      </w:r>
+      <w:proofErr w:type="gramEnd"/>
+      <w:r>
+        <w:t xml:space="preserve"> the full and residual datasets shows that the removal of allometric shape variation substantially reduces the amount of variation in the dataset that is aligned with PC1 (26% vs. 52%). PC2 axes captured similar percentages of shape variation (14.5% and 18.6%, within the full shape and shape residual datasets, respectively). As expected, the full shape PC1 orders species by size</w:t>
       </w:r>
       <w:r>
         <w:t xml:space="preserve"> (with a correlation of PC1 to size of 0.92)</w:t>
@@ -4594,12 +4731,28 @@
         <w:t>shows</w:t>
       </w:r>
       <w:r>
-        <w:t xml:space="preserve"> that size removal changes very little about how the variation is otherwise distributed across the PCs.</w:t>
+        <w:t xml:space="preserve"> that size removal </w:t>
+      </w:r>
+      <w:r>
+        <w:t>does not impact much on the distribution of shape variation</w:t>
       </w:r>
       <w:r>
         <w:t xml:space="preserve"> </w:t>
       </w:r>
       <w:r>
+        <w:t xml:space="preserve">beyond </w:t>
+      </w:r>
+      <w:r>
+        <w:lastRenderedPageBreak/>
+        <w:t>PC1</w:t>
+      </w:r>
+      <w:r>
+        <w:t>.</w:t>
+      </w:r>
+      <w:r>
+        <w:t xml:space="preserve"> </w:t>
+      </w:r>
+      <w:r>
         <w:t xml:space="preserve">The </w:t>
       </w:r>
       <w:r>
@@ -4638,7 +4791,7 @@
         <w:t xml:space="preserve">Notomys </w:t>
       </w:r>
       <w:r>
-        <w:t>was removed, the relative positioning of species and the shape variation associated with the first two PCs remain very similar (Fig. 1</w:t>
+        <w:t>was removed, the relative positioning of species and the shape variation associated with the first two PCs remain similar (Fig. 1</w:t>
       </w:r>
       <w:r>
         <w:t>c</w:t>
@@ -4657,214 +4810,156 @@
       <w:pPr>
         <w:spacing w:line="480" w:lineRule="auto"/>
       </w:pPr>
-      <w:r>
-        <w:t>KEEP GOING</w:t>
-      </w:r>
     </w:p>
     <w:p>
       <w:pPr>
         <w:spacing w:line="480" w:lineRule="auto"/>
       </w:pPr>
       <w:r>
-        <w:t xml:space="preserve">A correlation of 0.97 confirms the similarity between the full shape PC2 and the residual shape PC1 axes while the Mantel correlation between the two morphospaces is comparatively lower at </w:t>
-      </w:r>
-      <w:r>
-        <w:lastRenderedPageBreak/>
-        <w:t xml:space="preserve">0.58. However, removing the full shape PC1 – and the allometric variation it captures – from the full shape morphospace and then re-performing the Mantel correlation test raises the r statistic to 0.94. This confirms that PC1 mostly captures allometric variation while the other PCs preserve other shape patterns. Nevertheless, the relationship between the full shape and shape residual axes is not </w:t>
-      </w:r>
-      <w:r>
-        <w:t xml:space="preserve">such that </w:t>
+        <w:t>In the shape residual plot of PC1 and PC2, the majority of species cluster in the center</w:t>
+      </w:r>
+      <w:r>
+        <w:t xml:space="preserve"> and include </w:t>
+      </w:r>
+      <w:r>
+        <w:t>two large-bodied frugivores,</w:t>
+      </w:r>
+      <w:r>
+        <w:t xml:space="preserve"> whose large size makes them outliers in the full-shape PC1 plot and gives them</w:t>
+      </w:r>
+      <w:r>
+        <w:t xml:space="preserve"> high regression scores in the evolutionary allometry plot. The allometry-free shape residual plots </w:t>
+      </w:r>
+      <w:r>
+        <w:t xml:space="preserve">separate out </w:t>
+      </w:r>
+      <w:r>
+        <w:t xml:space="preserve">other ecological specialists instead, such as the two semiaquatic carnivores along PC1 and the four hopping </w:t>
+      </w:r>
+      <w:r>
+        <w:rPr>
+          <w:i/>
+        </w:rPr>
+        <w:t>Notomys</w:t>
+      </w:r>
+      <w:r>
+        <w:t xml:space="preserve"> species along PC2 (Fig. 1f). The PC2 </w:t>
+      </w:r>
+      <w:r>
+        <w:t>minimum</w:t>
+      </w:r>
+      <w:r>
+        <w:t xml:space="preserve"> highlights the Australian murid most </w:t>
       </w:r>
       <w:proofErr w:type="spellStart"/>
       <w:r>
-        <w:t>PC</w:t>
-      </w:r>
-      <w:r>
-        <w:rPr>
-          <w:vertAlign w:val="subscript"/>
-        </w:rPr>
-        <w:t>residual</w:t>
+        <w:t>specialised</w:t>
       </w:r>
       <w:proofErr w:type="spellEnd"/>
       <w:r>
-        <w:t xml:space="preserve">(n) </w:t>
-      </w:r>
-      <w:r>
-        <w:t xml:space="preserve">reflects </w:t>
+        <w:t xml:space="preserve"> for </w:t>
       </w:r>
       <w:proofErr w:type="spellStart"/>
       <w:r>
-        <w:t>PC</w:t>
-      </w:r>
-      <w:r>
-        <w:rPr>
-          <w:vertAlign w:val="subscript"/>
-        </w:rPr>
-        <w:t>full</w:t>
+        <w:t>folivory</w:t>
       </w:r>
       <w:proofErr w:type="spellEnd"/>
       <w:r>
-        <w:rPr>
-          <w:vertAlign w:val="subscript"/>
+        <w:t>, the broad-toothed rat (</w:t>
+      </w:r>
+      <w:proofErr w:type="spellStart"/>
+      <w:r>
+        <w:rPr>
+          <w:i/>
+        </w:rPr>
+        <w:t>Mastacomys</w:t>
+      </w:r>
+      <w:proofErr w:type="spellEnd"/>
+      <w:r>
+        <w:rPr>
+          <w:i/>
         </w:rPr>
         <w:t xml:space="preserve"> </w:t>
       </w:r>
-      <w:r>
-        <w:t xml:space="preserve">(n-1). For example, the correlation between full shape PC3 and shape residual PC2 is 0.25. This supports our expectation of the ordinations </w:t>
-      </w:r>
       <w:proofErr w:type="spellStart"/>
       <w:r>
-        <w:t>summarising</w:t>
+        <w:rPr>
+          <w:i/>
+        </w:rPr>
+        <w:t>fuscus</w:t>
       </w:r>
       <w:proofErr w:type="spellEnd"/>
       <w:r>
-        <w:t xml:space="preserve"> different dominant patterns of shape variation in the allometry-free shape residual dataset compared to the full shape dataset. </w:t>
-      </w:r>
-    </w:p>
-    <w:p>
-      <w:pPr>
-        <w:spacing w:line="480" w:lineRule="auto"/>
-      </w:pPr>
-    </w:p>
-    <w:p>
-      <w:pPr>
-        <w:spacing w:line="480" w:lineRule="auto"/>
-      </w:pPr>
-      <w:r>
-        <w:t xml:space="preserve">In the shape residual plot of PC1 and PC2, the majority of species cluster in the center, which is expected because the main differentiator of shape – size – is now removed. This includes the two large-bodied frugivores, which have high PC1 scores in the full shape plot and high regression scores in the evolutionary allometry plot. The allometry-free shape residual plots </w:t>
-      </w:r>
-      <w:r>
-        <w:t xml:space="preserve">distinguish </w:t>
-      </w:r>
-      <w:r>
-        <w:t xml:space="preserve">other ecological specialists instead, such as the two semiaquatic carnivores along PC1 and the four hopping </w:t>
-      </w:r>
-      <w:r>
-        <w:rPr>
-          <w:i/>
-        </w:rPr>
-        <w:t>Notomys</w:t>
-      </w:r>
-      <w:r>
-        <w:t xml:space="preserve"> species along PC2 (Fig. 1f). The PC2 maximum highlights the Australian murid most </w:t>
+        <w:t xml:space="preserve">). All of the specialists along these extremes are in the </w:t>
       </w:r>
       <w:proofErr w:type="spellStart"/>
       <w:r>
-        <w:t>specialised</w:t>
+        <w:rPr>
+          <w:i/>
+          <w:iCs/>
+        </w:rPr>
+        <w:t>Pseudomys</w:t>
       </w:r>
       <w:proofErr w:type="spellEnd"/>
       <w:r>
-        <w:t xml:space="preserve"> for </w:t>
-      </w:r>
-      <w:proofErr w:type="spellStart"/>
-      <w:r>
-        <w:t>folivory</w:t>
-      </w:r>
-      <w:proofErr w:type="spellEnd"/>
-      <w:r>
-        <w:t>, the broad-toothed rat (</w:t>
-      </w:r>
-      <w:proofErr w:type="spellStart"/>
-      <w:r>
-        <w:rPr>
-          <w:i/>
-        </w:rPr>
-        <w:t>Mastacomys</w:t>
-      </w:r>
-      <w:proofErr w:type="spellEnd"/>
-      <w:r>
-        <w:rPr>
-          <w:i/>
-        </w:rPr>
+        <w:t xml:space="preserve"> division </w:t>
+      </w:r>
+      <w:r>
+        <w:fldChar w:fldCharType="begin"/>
+      </w:r>
+      <w:r>
+        <w:instrText xml:space="preserve"> ADDIN EN.CITE &lt;EndNote&gt;&lt;Cite&gt;&lt;Author&gt;Smissen&lt;/Author&gt;&lt;Year&gt;2018&lt;/Year&gt;&lt;RecNum&gt;28&lt;/RecNum&gt;&lt;DisplayText&gt;(Smissen &amp;amp; Rowe, 2018)&lt;/DisplayText&gt;&lt;record&gt;&lt;rec-number&gt;28&lt;/rec-number&gt;&lt;foreign-keys&gt;&lt;key app="EN" db-id="p9vfsf2vj2tvwjevww9pzwfazxfv5txvw5ap" timestamp="1709692331"&gt;28&lt;/key&gt;&lt;/foreign-keys&gt;&lt;ref-type name="Journal Article"&gt;17&lt;/ref-type&gt;&lt;contributors&gt;&lt;authors&gt;&lt;author&gt;Smissen, P. J.&lt;/author&gt;&lt;author&gt;Rowe, K. C.&lt;/author&gt;&lt;/authors&gt;&lt;/contributors&gt;&lt;titles&gt;&lt;title&gt;Repeated biome transitions in the evolution of Australian rodents&lt;/title&gt;&lt;secondary-title&gt;Molecular Phylogenetics and Evolution&lt;/secondary-title&gt;&lt;/titles&gt;&lt;periodical&gt;&lt;full-title&gt;Molecular Phylogenetics and Evolution&lt;/full-title&gt;&lt;/periodical&gt;&lt;pages&gt;182-191&lt;/pages&gt;&lt;volume&gt;128&lt;/volume&gt;&lt;keywords&gt;&lt;keyword&gt;Mammal&lt;/keyword&gt;&lt;keyword&gt;Phylogenetics&lt;/keyword&gt;&lt;keyword&gt;Molecular systematics&lt;/keyword&gt;&lt;keyword&gt;Arid biome&lt;/keyword&gt;&lt;keyword&gt;Temperate mesic biome&lt;/keyword&gt;&lt;keyword&gt;Monsoon tropics&lt;/keyword&gt;&lt;/keywords&gt;&lt;dates&gt;&lt;year&gt;2018&lt;/year&gt;&lt;pub-dates&gt;&lt;date&gt;2018/11/01/&lt;/date&gt;&lt;/pub-dates&gt;&lt;/dates&gt;&lt;isbn&gt;1055-7903&lt;/isbn&gt;&lt;urls&gt;&lt;related-urls&gt;&lt;url&gt;https://www.sciencedirect.com/science/article/pii/S1055790317302282&lt;/url&gt;&lt;/related-urls&gt;&lt;/urls&gt;&lt;electronic-resource-num&gt;https://doi.org/10.1016/j.ympev.2018.07.015&lt;/electronic-resource-num&gt;&lt;/record&gt;&lt;/Cite&gt;&lt;/EndNote&gt;</w:instrText>
+      </w:r>
+      <w:r>
+        <w:fldChar w:fldCharType="separate"/>
+      </w:r>
+      <w:r>
+        <w:rPr>
+          <w:noProof/>
+        </w:rPr>
+        <w:t>(Smissen &amp; Rowe, 2018)</w:t>
+      </w:r>
+      <w:r>
+        <w:fldChar w:fldCharType="end"/>
+      </w:r>
+      <w:r>
+        <w:fldChar w:fldCharType="begin"/>
+      </w:r>
+      <w:r>
+        <w:instrText>ADDIN EN.CITE &lt;EndNote&gt;&lt;Cite&gt;&lt;Author&gt;Smissen&lt;/Author&gt;&lt;Year&gt;2018&lt;/Year&gt;&lt;RecNum&gt;27&lt;/RecNum&gt;&lt;Prefix&gt;sensu`; &lt;/Prefix&gt;&lt;DisplayText&gt;(sensu; Smissen and Rowe 2018)&lt;/DisplayText&gt;&lt;record&gt;&lt;rec-number&gt;27&lt;/rec-number&gt;&lt;foreign-keys&gt;&lt;key app="EN" db-id="x99veed5wrp02read9c5awr0x2v9vvapx290" timestamp="1697174965"&gt;27&lt;/key&gt;&lt;/foreign-keys&gt;&lt;ref-type name="Journal Article"&gt;17&lt;/ref-type&gt;&lt;contributors&gt;&lt;authors&gt;&lt;author&gt;Smissen, P. J.&lt;/author&gt;&lt;author&gt;Rowe, K. C.&lt;/author&gt;&lt;/authors&gt;&lt;/contributors&gt;&lt;titles&gt;&lt;title&gt;Repeated biome transitions in the evolution of Australian rodents&lt;/title&gt;&lt;secondary-title&gt;Molecular Phylogenetics and Evolution&lt;/secondary-title&gt;&lt;/titles&gt;&lt;periodical&gt;&lt;full-title&gt;Molecular Phylogenetics and Evolution&lt;/full-title&gt;&lt;/periodical&gt;&lt;pages&gt;182-191&lt;/pages&gt;&lt;volume&gt;128&lt;/volume&gt;&lt;keywords&gt;&lt;keyword&gt;Mammal&lt;/keyword&gt;&lt;keyword&gt;Phylogenetics&lt;/keyword&gt;&lt;keyword&gt;Molecular systematics&lt;/keyword&gt;&lt;keyword&gt;Arid biome&lt;/keyword&gt;&lt;keyword&gt;Temperate mesic biome&lt;/keyword&gt;&lt;keyword&gt;Monsoon tropics&lt;/keyword&gt;&lt;/keywords&gt;&lt;dates&gt;&lt;year&gt;2018&lt;/year&gt;&lt;pub-dates&gt;&lt;date&gt;2018/11/01/&lt;/date&gt;&lt;/pub-dates&gt;&lt;/dates&gt;&lt;isbn&gt;1055-7903&lt;/isbn&gt;&lt;urls&gt;&lt;related-urls&gt;&lt;url&gt;https://www.sciencedirect.com/science/article/pii/S1055790317302282&lt;/url&gt;&lt;/related-urls&gt;&lt;/urls&gt;&lt;electronic-resource-num&gt;https://doi.org/10.1016/j.ympev.2018.07.015&lt;/electronic-resource-num&gt;&lt;/record&gt;&lt;/Cite&gt;&lt;/EndNote&gt;</w:instrText>
+      </w:r>
+      <w:r>
+        <w:fldChar w:fldCharType="separate"/>
+      </w:r>
+      <w:r>
+        <w:fldChar w:fldCharType="end"/>
+      </w:r>
+      <w:r>
+        <w:t>, a clade of five genera from the earliest radiation of extant Australian rodents</w:t>
+      </w:r>
+      <w:r>
         <w:t xml:space="preserve"> </w:t>
       </w:r>
-      <w:proofErr w:type="spellStart"/>
-      <w:r>
-        <w:rPr>
-          <w:i/>
-        </w:rPr>
-        <w:t>fuscus</w:t>
-      </w:r>
-      <w:proofErr w:type="spellEnd"/>
-      <w:r>
-        <w:t xml:space="preserve">). All of the specialists along these extremes are in the </w:t>
-      </w:r>
-      <w:proofErr w:type="spellStart"/>
-      <w:r>
-        <w:rPr>
-          <w:i/>
-          <w:iCs/>
-        </w:rPr>
-        <w:t>Pseudomys</w:t>
-      </w:r>
-      <w:proofErr w:type="spellEnd"/>
-      <w:r>
-        <w:t xml:space="preserve"> division </w:t>
-      </w:r>
       <w:r>
         <w:fldChar w:fldCharType="begin"/>
       </w:r>
       <w:r>
-        <w:instrText>ADDIN EN.CITE &lt;EndNote&gt;&lt;Cite&gt;&lt;Author&gt;Smissen&lt;/Author&gt;&lt;Year&gt;2018&lt;/Year&gt;&lt;RecNum&gt;27&lt;/RecNum&gt;&lt;Prefix&gt;sensu`; &lt;/Prefix&gt;&lt;DisplayText&gt;(sensu; Smissen and Rowe 2018)&lt;/DisplayText&gt;&lt;record&gt;&lt;rec-number&gt;27&lt;/rec-number&gt;&lt;foreign-keys&gt;&lt;key app="EN" db-id="x99veed5wrp02read9c5awr0x2v9vvapx290" timestamp="1697174965"&gt;27&lt;/key&gt;&lt;/foreign-keys&gt;&lt;ref-type name="Journal Article"&gt;17&lt;/ref-type&gt;&lt;contributors&gt;&lt;authors&gt;&lt;author&gt;Smissen, P. J.&lt;/author&gt;&lt;author&gt;Rowe, K. C.&lt;/author&gt;&lt;/authors&gt;&lt;/contributors&gt;&lt;titles&gt;&lt;title&gt;Repeated biome transitions in the evolution of Australian rodents&lt;/title&gt;&lt;secondary-title&gt;Molecular Phylogenetics and Evolution&lt;/secondary-title&gt;&lt;/titles&gt;&lt;periodical&gt;&lt;full-title&gt;Molecular Phylogenetics and Evolution&lt;/full-title&gt;&lt;/periodical&gt;&lt;pages&gt;182-191&lt;/pages&gt;&lt;volume&gt;128&lt;/volume&gt;&lt;keywords&gt;&lt;keyword&gt;Mammal&lt;/keyword&gt;&lt;keyword&gt;Phylogenetics&lt;/keyword&gt;&lt;keyword&gt;Molecular systematics&lt;/keyword&gt;&lt;keyword&gt;Arid biome&lt;/keyword&gt;&lt;keyword&gt;Temperate mesic biome&lt;/keyword&gt;&lt;keyword&gt;Monsoon tropics&lt;/keyword&gt;&lt;/keywords&gt;&lt;dates&gt;&lt;year&gt;2018&lt;/year&gt;&lt;pub-dates&gt;&lt;date&gt;2018/11/01/&lt;/date&gt;&lt;/pub-dates&gt;&lt;/dates&gt;&lt;isbn&gt;1055-7903&lt;/isbn&gt;&lt;urls&gt;&lt;related-urls&gt;&lt;url&gt;https://www.sciencedirect.com/science/article/pii/S1055790317302282&lt;/url&gt;&lt;/related-urls&gt;&lt;/urls&gt;&lt;electronic-resource-num&gt;https://doi.org/10.1016/j.ympev.2018.07.015&lt;/electronic-resource-num&gt;&lt;/record&gt;&lt;/Cite&gt;&lt;/EndNote&gt;</w:instrText>
+        <w:instrText xml:space="preserve"> ADDIN EN.CITE &lt;EndNote&gt;&lt;Cite&gt;&lt;Author&gt;Aplin&lt;/Author&gt;&lt;Year&gt;2014&lt;/Year&gt;&lt;RecNum&gt;61&lt;/RecNum&gt;&lt;DisplayText&gt;(Aplin &amp;amp; Ford, 2014)&lt;/DisplayText&gt;&lt;record&gt;&lt;rec-number&gt;61&lt;/rec-number&gt;&lt;foreign-keys&gt;&lt;key app="EN" db-id="p9vfsf2vj2tvwjevww9pzwfazxfv5txvw5ap" timestamp="1711513963"&gt;61&lt;/key&gt;&lt;/foreign-keys&gt;&lt;ref-type name="Book Section"&gt;5&lt;/ref-type&gt;&lt;contributors&gt;&lt;authors&gt;&lt;author&gt;Aplin, K. P.&lt;/author&gt;&lt;author&gt;Ford, F.&lt;/author&gt;&lt;/authors&gt;&lt;secondary-authors&gt;&lt;author&gt;Prins, H. H. T.&lt;/author&gt;&lt;author&gt;Gordon, I. J.&lt;/author&gt;&lt;/secondary-authors&gt;&lt;/contributors&gt;&lt;titles&gt;&lt;title&gt;Murine rodents: late but highly successful invaders&lt;/title&gt;&lt;secondary-title&gt;Invasion Biology and Ecological Theory: Insights from a Continent in Transformation&lt;/secondary-title&gt;&lt;/titles&gt;&lt;pages&gt;196-240&lt;/pages&gt;&lt;dates&gt;&lt;year&gt;2014&lt;/year&gt;&lt;/dates&gt;&lt;pub-location&gt;Cambridge&lt;/pub-location&gt;&lt;publisher&gt;Cambridge University Press&lt;/publisher&gt;&lt;isbn&gt;9781107035812&lt;/isbn&gt;&lt;urls&gt;&lt;related-urls&gt;&lt;url&gt;https://www.cambridge.org/core/books/invasion-biology-and-ecological-theory/murine-rodents-late-but-highly-successful-invaders/290AE5760126A1FB815B16E5FD1A2F11&lt;/url&gt;&lt;/related-urls&gt;&lt;/urls&gt;&lt;electronic-resource-num&gt;https://doi.org/10.1017/CBO9781139565424.012&lt;/electronic-resource-num&gt;&lt;remote-database-name&gt;Cambridge Core&lt;/remote-database-name&gt;&lt;remote-database-provider&gt;Cambridge University Press&lt;/remote-database-provider&gt;&lt;/record&gt;&lt;/Cite&gt;&lt;/EndNote&gt;</w:instrText>
       </w:r>
       <w:r>
         <w:fldChar w:fldCharType="separate"/>
       </w:r>
       <w:r>
-        <w:t>(sensu; Smissen and Rowe 2018)</w:t>
+        <w:rPr>
+          <w:noProof/>
+        </w:rPr>
+        <w:t>(Aplin &amp; Ford, 2014)</w:t>
       </w:r>
       <w:r>
         <w:fldChar w:fldCharType="end"/>
       </w:r>
       <w:r>
-        <w:t xml:space="preserve">, a clade of five genera from the earliest radiation of extant Australian rodents </w:t>
-      </w:r>
-      <w:r>
-        <w:fldChar w:fldCharType="begin"/>
-      </w:r>
-      <w:r>
-        <w:instrText>ADDIN EN.CITE &lt;EndNote&gt;&lt;Cite&gt;&lt;Author&gt;Aplin&lt;/Author&gt;&lt;Year&gt;2014&lt;/Year&gt;&lt;RecNum&gt;36&lt;/RecNum&gt;&lt;DisplayText&gt;(Aplin and Ford 2014)&lt;/DisplayText&gt;&lt;record&gt;&lt;rec-number&gt;36&lt;/rec-number&gt;&lt;foreign-keys&gt;&lt;key app="EN" db-id="x99veed5wrp02read9c5awr0x2v9vvapx290" timestamp="1697174966"&gt;36&lt;/key&gt;&lt;/foreign-keys&gt;&lt;ref-type name="Book Section"&gt;5&lt;/ref-type&gt;&lt;contributors&gt;&lt;authors&gt;&lt;author&gt;Aplin, K. P.&lt;/author&gt;&lt;author&gt;Ford, F.&lt;/author&gt;&lt;/authors&gt;&lt;secondary-authors&gt;&lt;author&gt;Prins, H. H. T.&lt;/author&gt;&lt;author&gt;Gordon, I. J.&lt;/author&gt;&lt;/secondary-authors&gt;&lt;/contributors&gt;&lt;titles&gt;&lt;title&gt;Murine rodents: late but highly successful invaders&lt;/title&gt;&lt;secondary-title&gt;Invasion Biology and Ecological Theory: Insights from a Continent in Transformation&lt;/secondary-title&gt;&lt;/titles&gt;&lt;pages&gt;196-240&lt;/pages&gt;&lt;dates&gt;&lt;year&gt;2014&lt;/year&gt;&lt;/dates&gt;&lt;pub-location&gt;Cambridge&lt;/pub-location&gt;&lt;publisher&gt;Cambridge University Press&lt;/publisher&gt;&lt;isbn&gt;9781107035812&lt;/isbn&gt;&lt;urls&gt;&lt;related-urls&gt;&lt;url&gt;https://www.cambridge.org/core/books/invasion-biology-and-ecological-theory/murine-rodents-late-but-highly-successful-invaders/290AE5760126A1FB815B16E5FD1A2F11&lt;/url&gt;&lt;/related-urls&gt;&lt;/urls&gt;&lt;electronic-resource-num&gt;https://doi.org/10.1017/CBO9781139565424.012&lt;/electronic-resource-num&gt;&lt;remote-database-name&gt;Cambridge Core&lt;/remote-database-name&gt;&lt;remote-database-provider&gt;Cambridge University Press&lt;/remote-database-provider&gt;&lt;/record&gt;&lt;/Cite&gt;&lt;/EndNote&gt;</w:instrText>
-      </w:r>
-      <w:r>
-        <w:fldChar w:fldCharType="separate"/>
-      </w:r>
-      <w:r>
-        <w:t>(Aplin and Ford 2014)</w:t>
-      </w:r>
-      <w:r>
-        <w:fldChar w:fldCharType="end"/>
-      </w:r>
-      <w:r>
-        <w:t>, represented here by shades of blue (legend in Fig. 1c). In the full shape dataset, most of these specialists show a degree of deviation from the common allometric line (Fig. 1b,f). The two carnivores and a specialist folivore (</w:t>
-      </w:r>
-      <w:proofErr w:type="spellStart"/>
-      <w:r>
-        <w:rPr>
-          <w:i/>
-        </w:rPr>
-        <w:t>Mastacomys</w:t>
-      </w:r>
-      <w:proofErr w:type="spellEnd"/>
-      <w:r>
-        <w:t xml:space="preserve">) plot above the line while </w:t>
-      </w:r>
-      <w:r>
-        <w:rPr>
-          <w:i/>
-        </w:rPr>
-        <w:t>Notomys</w:t>
-      </w:r>
-      <w:r>
-        <w:t xml:space="preserve"> appears to have a lower y-intercept for their genus-wide evolutionary allometric trajectory compared to other </w:t>
-      </w:r>
-      <w:sdt>
-        <w:sdtPr>
-          <w:id w:val="566679368"/>
-        </w:sdtPr>
-        <w:sdtContent/>
-      </w:sdt>
-      <w:r>
-        <w:t xml:space="preserve">murids.     </w:t>
+        <w:t xml:space="preserve">. </w:t>
       </w:r>
     </w:p>
     <w:p>
@@ -5068,7 +5163,6 @@
           <w:numId w:val="0"/>
         </w:numPr>
         <w:spacing w:line="480" w:lineRule="auto"/>
-        <w:ind w:firstLine="720"/>
       </w:pPr>
       <w:bookmarkStart w:id="8" w:name="_heading=h.17dp8vu"/>
       <w:bookmarkEnd w:id="8"/>
@@ -5087,28 +5181,47 @@
         <w:t xml:space="preserve">a </w:t>
       </w:r>
       <w:r>
-        <w:t xml:space="preserve">pattern of gracilization with size is apparent in the visualization of shape variation that is associated with allometry: fitted minimum/maximum shapes, mean shapes of smallest/largest species, and shapes on the extremes of PC1 (Fig. 2a-c). Representations of larger species had lengthened rostra and smaller relative braincases compared to smaller species. </w:t>
+        <w:t xml:space="preserve">pattern of gracilization with size is apparent in the visualization of shape variation that is associated with allometry: fitted minimum/maximum shapes, mean shapes of smallest/largest species, and shapes on the extremes of PC1 (Fig. 2a-c). </w:t>
+      </w:r>
+      <w:r>
+        <w:t>Predicted shapes for</w:t>
+      </w:r>
+      <w:r>
+        <w:t xml:space="preserve"> larger species </w:t>
+      </w:r>
+      <w:r>
+        <w:t>had</w:t>
+      </w:r>
+      <w:r>
+        <w:t xml:space="preserve"> lengthened rostra and smaller relative braincases compared to smaller species</w:t>
+      </w:r>
+      <w:r>
+        <w:t xml:space="preserve"> (Fig. 2a), a pattern </w:t>
+      </w:r>
+      <w:r>
+        <w:t xml:space="preserve">also </w:t>
+      </w:r>
+      <w:r>
+        <w:t xml:space="preserve">clearly visible in comparisons of mean shapes between smallest and </w:t>
+      </w:r>
+      <w:r>
+        <w:lastRenderedPageBreak/>
+        <w:t>largest species in the dataset and predicted shapes for high and low PC1 scores for the full dataset.</w:t>
       </w:r>
     </w:p>
     <w:p>
       <w:pPr>
         <w:spacing w:line="480" w:lineRule="auto"/>
       </w:pPr>
-    </w:p>
-    <w:p>
-      <w:pPr>
-        <w:spacing w:line="480" w:lineRule="auto"/>
-      </w:pPr>
-      <w:r>
-        <w:rPr>
-          <w:noProof/>
-        </w:rPr>
-        <w:lastRenderedPageBreak/>
+      <w:r>
+        <w:rPr>
+          <w:noProof/>
+        </w:rPr>
         <w:drawing>
-          <wp:inline distT="0" distB="0" distL="0" distR="0" wp14:anchorId="35B90457" wp14:editId="15E84B89">
-            <wp:extent cx="6276340" cy="2762250"/>
+          <wp:inline distT="0" distB="0" distL="0" distR="0" wp14:anchorId="2FA7F581" wp14:editId="123CA469">
+            <wp:extent cx="5781675" cy="2535822"/>
             <wp:effectExtent l="0" t="0" r="0" b="0"/>
-            <wp:docPr id="2" name="Picture 1"/>
+            <wp:docPr id="384843024" name="Picture 5"/>
             <wp:cNvGraphicFramePr>
               <a:graphicFrameLocks xmlns:a="http://schemas.openxmlformats.org/drawingml/2006/main" noChangeAspect="1"/>
             </wp:cNvGraphicFramePr>
@@ -5116,13 +5229,20 @@
               <a:graphicData uri="http://schemas.openxmlformats.org/drawingml/2006/picture">
                 <pic:pic xmlns:pic="http://schemas.openxmlformats.org/drawingml/2006/picture">
                   <pic:nvPicPr>
-                    <pic:cNvPr id="2" name="Picture 1"/>
+                    <pic:cNvPr id="0" name="Picture 5"/>
                     <pic:cNvPicPr>
                       <a:picLocks noChangeAspect="1" noChangeArrowheads="1"/>
                     </pic:cNvPicPr>
                   </pic:nvPicPr>
                   <pic:blipFill>
-                    <a:blip r:embed="rId11"/>
+                    <a:blip r:embed="rId11" cstate="print">
+                      <a:extLst>
+                        <a:ext uri="{28A0092B-C50C-407E-A947-70E740481C1C}">
+                          <a14:useLocalDpi xmlns:a14="http://schemas.microsoft.com/office/drawing/2010/main" val="0"/>
+                        </a:ext>
+                      </a:extLst>
+                    </a:blip>
+                    <a:srcRect/>
                     <a:stretch>
                       <a:fillRect/>
                     </a:stretch>
@@ -5130,11 +5250,15 @@
                   <pic:spPr bwMode="auto">
                     <a:xfrm>
                       <a:off x="0" y="0"/>
-                      <a:ext cx="6276340" cy="2762250"/>
+                      <a:ext cx="5786780" cy="2538061"/>
                     </a:xfrm>
                     <a:prstGeom prst="rect">
                       <a:avLst/>
                     </a:prstGeom>
+                    <a:noFill/>
+                    <a:ln>
+                      <a:noFill/>
+                    </a:ln>
                   </pic:spPr>
                 </pic:pic>
               </a:graphicData>
@@ -5182,7 +5306,45 @@
         <w:t>shape variation</w:t>
       </w:r>
       <w:r>
-        <w:t>. Spheres show the mean position of landmarks for the column’s dataset, vectors show landmark displacement. Colors and lengths are calculated from relative proportions of the minimum/maximum vector lengths for each comparison, and are not equivalent across columns. a, shape differences between the shape fitted for the smallest Australian native (</w:t>
+        <w:t xml:space="preserve">. Spheres show the mean position of landmarks for the column’s dataset, vectors show landmark displacement. Colors and lengths are calculated from relative proportions of the minimum/maximum vector lengths for each </w:t>
+      </w:r>
+      <w:proofErr w:type="spellStart"/>
+      <w:proofErr w:type="gramStart"/>
+      <w:r>
+        <w:t>comparison,and</w:t>
+      </w:r>
+      <w:proofErr w:type="spellEnd"/>
+      <w:proofErr w:type="gramEnd"/>
+      <w:r>
+        <w:t xml:space="preserve"> are not equivalent across </w:t>
+      </w:r>
+      <w:r>
+        <w:t>individual images</w:t>
+      </w:r>
+      <w:r>
+        <w:t xml:space="preserve">. </w:t>
+      </w:r>
+      <w:r>
+        <w:rPr>
+          <w:b/>
+          <w:bCs/>
+        </w:rPr>
+        <w:t>a</w:t>
+      </w:r>
+      <w:r>
+        <w:t>, shape differences between the shape fitted for</w:t>
+      </w:r>
+      <w:r>
+        <w:t xml:space="preserve"> mean centroid size of</w:t>
+      </w:r>
+      <w:r>
+        <w:t xml:space="preserve"> the </w:t>
+      </w:r>
+      <w:r>
+        <w:t xml:space="preserve">smallest </w:t>
+      </w:r>
+      <w:r>
+        <w:t>(</w:t>
       </w:r>
       <w:r>
         <w:rPr>
@@ -5208,7 +5370,7 @@
         <w:t>)</w:t>
       </w:r>
       <w:r>
-        <w:t xml:space="preserve"> to the largest species in the sample (</w:t>
+        <w:t xml:space="preserve"> to the largest (</w:t>
       </w:r>
       <w:r>
         <w:rPr>
@@ -5234,7 +5396,69 @@
         <w:t>)</w:t>
       </w:r>
       <w:r>
-        <w:t xml:space="preserve">; b, shape differences between the mean shapes of these previous species, showing high correspondence to differences between hypothetical allometric fitted shapes; c, differences between the hypothetical shapes captured between PC1 extremes; d, differences between the hypothetical shapes captured between PC1 extremes based on allometry-free data; e, differences between the hypothetical shapes captured between PC2 extremes on allometry-free data; f, differences between hypothetical shapes between PC1 extremes after removing </w:t>
+        <w:t xml:space="preserve"> </w:t>
+      </w:r>
+      <w:r>
+        <w:t>species in the sample</w:t>
+      </w:r>
+      <w:r>
+        <w:t xml:space="preserve">; </w:t>
+      </w:r>
+      <w:r>
+        <w:rPr>
+          <w:b/>
+          <w:bCs/>
+        </w:rPr>
+        <w:t>b</w:t>
+      </w:r>
+      <w:r>
+        <w:t xml:space="preserve">, shape differences between the mean shapes of these </w:t>
+      </w:r>
+      <w:r>
+        <w:t>two</w:t>
+      </w:r>
+      <w:r>
+        <w:t xml:space="preserve"> species; </w:t>
+      </w:r>
+      <w:r>
+        <w:rPr>
+          <w:b/>
+          <w:bCs/>
+        </w:rPr>
+        <w:t>c</w:t>
+      </w:r>
+      <w:r>
+        <w:t xml:space="preserve">, differences between the hypothetical shapes captured between PC1 extremes; </w:t>
+      </w:r>
+      <w:r>
+        <w:rPr>
+          <w:b/>
+          <w:bCs/>
+        </w:rPr>
+        <w:t>d</w:t>
+      </w:r>
+      <w:r>
+        <w:t xml:space="preserve">, differences between the hypothetical shapes captured between PC1 extremes based on allometry-free data; </w:t>
+      </w:r>
+      <w:r>
+        <w:rPr>
+          <w:b/>
+          <w:bCs/>
+        </w:rPr>
+        <w:t>e</w:t>
+      </w:r>
+      <w:r>
+        <w:t xml:space="preserve">, differences between the hypothetical shapes captured between PC2 extremes on allometry-free data; </w:t>
+      </w:r>
+      <w:r>
+        <w:rPr>
+          <w:b/>
+          <w:bCs/>
+        </w:rPr>
+        <w:t>f</w:t>
+      </w:r>
+      <w:r>
+        <w:t xml:space="preserve">, differences between hypothetical shapes between PC1 extremes after removing </w:t>
       </w:r>
       <w:r>
         <w:rPr>
@@ -5247,12 +5471,32 @@
     <w:p>
       <w:pPr>
         <w:spacing w:line="480" w:lineRule="auto"/>
-        <w:rPr>
-          <w:b/>
-        </w:rPr>
-      </w:pPr>
-      <w:r>
-        <w:t xml:space="preserve">Removing the shape patterns that covary with size (Fig. 2d-f) also removed this gracilization pattern. Species closer to the PC1 minimum then show ventral flexion of the rostrum and anteroventral movement of the foramen magnum (Fig. 2d). However, the allometry-free PC2 heatmaps with all species highlighted shape patterns resembling the allometric variation seen in the full shape PC1 even though this pattern is not allometric, i.e. not correlated with body size (correlation = 0.11). For example, the </w:t>
+      </w:pPr>
+      <w:r>
+        <w:t xml:space="preserve">As </w:t>
+      </w:r>
+      <w:proofErr w:type="gramStart"/>
+      <w:r>
+        <w:t>expected</w:t>
+      </w:r>
+      <w:proofErr w:type="gramEnd"/>
+      <w:r>
+        <w:t xml:space="preserve"> r</w:t>
+      </w:r>
+      <w:r>
+        <w:t>emoving the shape patterns that covary with size (Fig. 2d-f) also removed this gracilization pattern. Species closer to the PC1 minimum then show ventral flexion of the rostrum and anteroventral movement of the foramen magnum (Fig. 2d). However, the allometry-free PC2 heatmaps with all species highlighted shape patterns resembl</w:t>
+      </w:r>
+      <w:r>
+        <w:t>e</w:t>
+      </w:r>
+      <w:r>
+        <w:t xml:space="preserve"> </w:t>
+      </w:r>
+      <w:r>
+        <w:t>some of the</w:t>
+      </w:r>
+      <w:r>
+        <w:t xml:space="preserve"> allometric variation. For example, the </w:t>
       </w:r>
       <w:r>
         <w:rPr>
@@ -5261,7 +5505,28 @@
         <w:t>Notomys</w:t>
       </w:r>
       <w:r>
-        <w:t xml:space="preserve"> species at PC1 minimum show enlarged braincases and auditory bullae, but not shortened rostra as expected under CREA (Fig. 2e). To test whether these shape patterns are an artifact driven by the four bipedal hopping </w:t>
+        <w:t xml:space="preserve"> species at PC1 minimum show </w:t>
+      </w:r>
+      <w:r>
+        <w:t>dorsally expanded</w:t>
+      </w:r>
+      <w:r>
+        <w:t xml:space="preserve"> braincases and </w:t>
+      </w:r>
+      <w:r>
+        <w:t xml:space="preserve">ventrally expanded </w:t>
+      </w:r>
+      <w:r>
+        <w:t xml:space="preserve">auditory </w:t>
+      </w:r>
+      <w:r>
+        <w:t>regions</w:t>
+      </w:r>
+      <w:r>
+        <w:t xml:space="preserve">, but not shortened rostra as expected under CREA (Fig. 2e). </w:t>
+      </w:r>
+      <w:r>
+        <w:t xml:space="preserve">Removing the four bipedal hopping species of </w:t>
       </w:r>
       <w:r>
         <w:rPr>
@@ -5271,11 +5536,26 @@
         <w:t>Notomys</w:t>
       </w:r>
       <w:r>
-        <w:t xml:space="preserve"> species, we removed these from the shape residual dataset and re-calculated the heatmaps. The </w:t>
+        <w:t xml:space="preserve"> reduced this pattern somewhat to highlight just the expansion of the bulla, but as </w:t>
+      </w:r>
+      <w:r>
+        <w:t>with the PC1/2 plots of Fig. 1, the</w:t>
+      </w:r>
+      <w:r>
+        <w:t xml:space="preserve"> </w:t>
       </w:r>
       <w:r>
         <w:lastRenderedPageBreak/>
-        <w:t xml:space="preserve">result showed similar regions of variation (Fig. 2f) This indicates that the bipedal hopping species are not solely responsible for the braincase and auditory bulla shape variation seen in the shape residual dataset with all species. </w:t>
+        <w:t>result showed similar regions of variation (Fig. 2f)</w:t>
+      </w:r>
+      <w:r>
+        <w:t>.</w:t>
+      </w:r>
+      <w:r>
+        <w:t xml:space="preserve"> This indicates that the bipedal hopping species</w:t>
+      </w:r>
+      <w:r>
+        <w:t>, despite their distinctive morphology, do not dominate the variation displayed by both PCAs.</w:t>
       </w:r>
     </w:p>
     <w:p>
@@ -5310,27 +5590,19 @@
         <w:spacing w:line="480" w:lineRule="auto"/>
       </w:pPr>
       <w:r>
-        <w:t xml:space="preserve">As expected, the full dataset had higher levels of integration (high PLS correlation coefficient) and lower modularity (CR coefficient closer to 1) than the shape residual dataset (Fig. 3). </w:t>
-      </w:r>
-      <w:bookmarkStart w:id="14" w:name="_Hlk160633768"/>
-      <w:r>
-        <w:t xml:space="preserve">This </w:t>
-      </w:r>
-      <w:r>
-        <w:t>reflects the fact that allometric variation contains those patterns of integration that related to co-variation of all landmarks with size.</w:t>
-      </w:r>
-      <w:r>
-        <w:t xml:space="preserve"> </w:t>
+        <w:t>As expected, the full dataset had higher levels of integration (high PLS correlation coefficient) and lower modularity (CR coefficient closer to 1) than the shape residual dataset (Fig. 3)</w:t>
+      </w:r>
+      <w:r>
+        <w:t xml:space="preserve"> because it contains the co-variation of shape with size</w:t>
+      </w:r>
+      <w:r>
+        <w:t xml:space="preserve">. As we also predicted, size-independent patterns of shape evolution exist in parallel with the size variation, with greater independence of the cranial modules suggested by the lower r-PLS and CR coefficients of the shape residual dataset. </w:t>
+      </w:r>
+      <w:bookmarkStart w:id="14" w:name="_Hlk160634476"/>
+      <w:r>
+        <w:t xml:space="preserve">However, our Mantel tests of module PC score matrices did not confirm our expectation that the rostrum and vault module PCAs had higher correlations with each other than with others: rostrum and vault correlations in the full shape dataset had smaller r statistics (r=0.76) than that between the rostrum and the adjacent orbital region (0.81). </w:t>
       </w:r>
       <w:bookmarkEnd w:id="14"/>
-      <w:r>
-        <w:t xml:space="preserve">As we also predicted, size-independent patterns of shape evolution exist in parallel with the size variation, with greater independence of the cranial modules suggested by the lower r-PLS and CR coefficients of the shape residual dataset. </w:t>
-      </w:r>
-      <w:bookmarkStart w:id="15" w:name="_Hlk160634476"/>
-      <w:r>
-        <w:t xml:space="preserve">However, our Mantel tests of module PC score matrices did not confirm our expectation that the rostrum and vault module PCAs had higher correlations with each other than with others: rostrum and vault correlations in the full shape dataset had smaller r statistics (r=0.76) than that between the rostrum and the adjacent orbital region (0.81). </w:t>
-      </w:r>
-      <w:bookmarkEnd w:id="15"/>
       <w:r>
         <w:t xml:space="preserve">The r statistics for the full shape dataset were all above 0.51 (Table 1, upper triangle), indicating medium-to-strong positive shape variation relationships between all modules. The molar module consistently had the lowest r statistics (r = 0.51-0.63) indicating that it is the most independent from the other modules. </w:t>
       </w:r>
@@ -5389,25 +5661,37 @@
           <w:b/>
           <w:bCs/>
         </w:rPr>
-        <w:t>However, none of the difference in integration were clear in terms of significance, and may just exist because the molar</w:t>
-      </w:r>
+        <w:t xml:space="preserve">However, none of the difference in integration were clear in terms of </w:t>
+      </w:r>
+      <w:proofErr w:type="gramStart"/>
       <w:r>
         <w:rPr>
           <w:b/>
           <w:bCs/>
         </w:rPr>
-        <w:t xml:space="preserve"> module has the fewest landmarks (n = </w:t>
-      </w:r>
+        <w:t>significance, and</w:t>
+      </w:r>
+      <w:proofErr w:type="gramEnd"/>
       <w:r>
         <w:rPr>
           <w:b/>
           <w:bCs/>
         </w:rPr>
+        <w:t xml:space="preserve"> may just exist because the molar</w:t>
+      </w:r>
+      <w:r>
+        <w:rPr>
+          <w:b/>
+          <w:bCs/>
+        </w:rPr>
+        <w:t xml:space="preserve"> module has the fewest landmarks (n = 19).</w:t>
+      </w:r>
+      <w:r>
+        <w:t xml:space="preserve"> Results from the residual shape dataset gave similar ratios of r statistics between modules, </w:t>
+      </w:r>
+      <w:r>
         <w:lastRenderedPageBreak/>
-        <w:t>19).</w:t>
-      </w:r>
-      <w:r>
-        <w:t xml:space="preserve"> Results from the residual shape dataset gave similar ratios of r statistics between modules, indicating that pairwise patterns of integration between modules do not change when allometry is removed. As expected, the absolute values decreased relative to the full shape dataset (Table 1, lower triangle), which reflects an overall decrease in shape variation when one of the major variation determinants – allometry – is removed. However, intriguingly, the correlation between residual PCAs of the vault and the rostrum is substantially higher (0.7) compared to all the other correlations (0.37 – 0.65).</w:t>
+        <w:t>indicating that pairwise patterns of integration between modules do not change when allometry is removed. As expected, the absolute values decreased relative to the full shape dataset (Table 1, lower triangle), which reflects an overall decrease in shape variation when one of the major variation determinants – allometry – is removed. However, intriguingly, the correlation between residual PCAs of the vault and the rostrum is substantially higher (0.7) compared to all the other correlations (0.37 – 0.65).</w:t>
       </w:r>
     </w:p>
     <w:p>
@@ -5470,8 +5754,8 @@
       <w:pPr>
         <w:spacing w:after="200"/>
       </w:pPr>
-      <w:bookmarkStart w:id="16" w:name="_heading=h.35nkun2"/>
-      <w:bookmarkEnd w:id="16"/>
+      <w:bookmarkStart w:id="15" w:name="_heading=h.35nkun2"/>
+      <w:bookmarkEnd w:id="15"/>
       <w:r>
         <w:rPr>
           <w:b/>
@@ -5531,10 +5815,12 @@
         <w:t xml:space="preserve"> (</w:t>
       </w:r>
       <w:proofErr w:type="spellStart"/>
+      <w:proofErr w:type="gramStart"/>
       <w:r>
         <w:t>b,d</w:t>
       </w:r>
       <w:proofErr w:type="spellEnd"/>
+      <w:proofErr w:type="gramEnd"/>
       <w:r>
         <w:t>)</w:t>
       </w:r>
@@ -5591,8 +5877,8 @@
           <w:bCs/>
         </w:rPr>
       </w:pPr>
-      <w:bookmarkStart w:id="17" w:name="_heading=h.1ksv4uv"/>
-      <w:bookmarkEnd w:id="17"/>
+      <w:bookmarkStart w:id="16" w:name="_heading=h.1ksv4uv"/>
+      <w:bookmarkEnd w:id="16"/>
       <w:r>
         <w:rPr>
           <w:b/>
@@ -6745,8 +7031,8 @@
         </w:numPr>
         <w:spacing w:line="480" w:lineRule="auto"/>
       </w:pPr>
-      <w:bookmarkStart w:id="18" w:name="_heading=h.44sinio"/>
-      <w:bookmarkEnd w:id="18"/>
+      <w:bookmarkStart w:id="17" w:name="_heading=h.44sinio"/>
+      <w:bookmarkEnd w:id="17"/>
       <w:proofErr w:type="spellStart"/>
       <w:r>
         <w:t>Phylo</w:t>
@@ -6790,7 +7076,15 @@
         <w:fldChar w:fldCharType="end"/>
       </w:r>
       <w:r>
-        <w:t xml:space="preserve">. As expected, all of the points closest to the origin (i.e. low phylogenetic </w:t>
+        <w:t xml:space="preserve">. As expected, </w:t>
+      </w:r>
+      <w:proofErr w:type="gramStart"/>
+      <w:r>
+        <w:t>all of</w:t>
+      </w:r>
+      <w:proofErr w:type="gramEnd"/>
+      <w:r>
+        <w:t xml:space="preserve"> the points closest to the origin (i.e. low phylogenetic </w:t>
       </w:r>
       <w:r>
         <w:rPr>
@@ -6904,7 +7198,15 @@
         <w:spacing w:line="480" w:lineRule="auto"/>
       </w:pPr>
       <w:r>
-        <w:t xml:space="preserve">The ‘allometry-free’ shape residual pairwise comparisons were similar to the full shape dataset, with overall lower morphological distances as expected from removing allometric shape variation. The removal of allometric differences between species also has a marked effect on the spread of morphological distances at each divergence. Most conspicuously, removing allometry substantially reduces morphological distances between the large-bodied frugivores relative to other ecological specialists, so that the greatest distances between species is now at the time of divergence between the two semiaquatic, carnivorous species at 5.7 Ma (Fig. 5b). If the </w:t>
+        <w:t xml:space="preserve">The ‘allometry-free’ shape residual pairwise comparisons were </w:t>
+      </w:r>
+      <w:proofErr w:type="gramStart"/>
+      <w:r>
+        <w:t>similar to</w:t>
+      </w:r>
+      <w:proofErr w:type="gramEnd"/>
+      <w:r>
+        <w:t xml:space="preserve"> the full shape dataset, with overall lower morphological distances as expected from removing allometric shape variation. The removal of allometric differences between species also has a marked effect on the spread of morphological distances at each divergence. Most conspicuously, removing allometry substantially reduces morphological distances between the large-bodied frugivores relative to other ecological specialists, so that the greatest distances between species is now at the time of divergence between the two semiaquatic, carnivorous species at 5.7 Ma (Fig. 5b). If the </w:t>
       </w:r>
       <w:r>
         <w:lastRenderedPageBreak/>
@@ -7007,8 +7309,8 @@
       <w:pPr>
         <w:spacing w:after="200"/>
       </w:pPr>
-      <w:bookmarkStart w:id="19" w:name="_heading=h.2jxsxqh"/>
-      <w:bookmarkEnd w:id="19"/>
+      <w:bookmarkStart w:id="18" w:name="_heading=h.2jxsxqh"/>
+      <w:bookmarkEnd w:id="18"/>
       <w:r>
         <w:rPr>
           <w:b/>
@@ -7032,8 +7334,8 @@
         </w:rPr>
         <w:t>-morphological distance plots.</w:t>
       </w:r>
-      <w:bookmarkStart w:id="20" w:name="_heading=h.z337ya"/>
-      <w:bookmarkEnd w:id="20"/>
+      <w:bookmarkStart w:id="19" w:name="_heading=h.z337ya"/>
+      <w:bookmarkEnd w:id="19"/>
       <w:r>
         <w:t xml:space="preserve"> Each point is a pairwise comparison with border and center colors corresponding to the two species’ genera. The x-axis is shared but the y-axes of morphological distances are not equivalent as they rely on different shape datasets: </w:t>
       </w:r>
@@ -7091,7 +7393,15 @@
       </w:r>
       <w:proofErr w:type="spellEnd"/>
       <w:r>
-        <w:t xml:space="preserve"> the evolution of cranial shape beyond allometric patterns in a highly allometric clade of Australian murine rodents to understand the degree to which the facial gracilization that is part of the CREA pattern persists in the absence of size-related variation. As expected, removal of the allometric pattern indeed removes much of the shape variation of longer faces at larger sizes. However, a substantial part of the ordinated allometry-free shape variation – 18% - reflects differences in relative anterior braincase expansion, which are part of the CREA pattern but here appear independent of allometry. Thus, allometric patterning is not the only cause of shape variation that is commonly attributed to CREA. Removal of allometric effects thus can reveal other relevant patterns of shape variation. In the case of the murine pattern, it is possible that the brain of species with more expanded braincases along PC2 either have brain volumes that are larger than expected for their body mass – essentially reflecting the encephalization of these species </w:t>
+        <w:t xml:space="preserve"> the evolution of cranial shape beyond allometric patterns in a highly allometric clade of Australian murine rodents to understand the degree to which the facial gracilization that </w:t>
+      </w:r>
+      <w:proofErr w:type="gramStart"/>
+      <w:r>
+        <w:t>is part of the CREA pattern</w:t>
+      </w:r>
+      <w:proofErr w:type="gramEnd"/>
+      <w:r>
+        <w:t xml:space="preserve"> persists in the absence of size-related variation. As expected, removal of the allometric pattern indeed removes much of the shape variation of longer faces at larger sizes. However, a substantial part of the ordinated allometry-free shape variation – 18% - reflects differences in relative anterior braincase expansion, which are part of the CREA pattern but here appear independent of allometry. Thus, allometric patterning is not the only cause of shape variation that is commonly attributed to CREA. Removal of allometric effects thus can reveal other relevant patterns of shape variation. In the case of the murine pattern, it is possible that the brain of species with more expanded braincases along PC2 either have brain volumes that are larger than expected for their body mass – essentially reflecting the encephalization of these species </w:t>
       </w:r>
       <w:r>
         <w:fldChar w:fldCharType="begin"/>
@@ -8540,7 +8850,15 @@
         <w:t>Notomys</w:t>
       </w:r>
       <w:r>
-        <w:t xml:space="preserve"> likely reflects the aforementioned change in the genus-level allometric multidimensional intercept. Overall, the pattern of “spikes” of divergence in otherwise limited morphospace (as demonstrated by a plateau of diversification after 4.2-5.7 million years) suggests an evolutionary pattern most consistent with a mean-shift Ornstein-</w:t>
+        <w:t xml:space="preserve"> likely reflects the </w:t>
+      </w:r>
+      <w:proofErr w:type="gramStart"/>
+      <w:r>
+        <w:t>aforementioned change</w:t>
+      </w:r>
+      <w:proofErr w:type="gramEnd"/>
+      <w:r>
+        <w:t xml:space="preserve"> in the genus-level allometric multidimensional intercept. Overall, the pattern of “spikes” of divergence in otherwise limited morphospace (as demonstrated by a plateau of diversification after 4.2-5.7 million years) suggests an evolutionary pattern most consistent with a mean-shift Ornstein-</w:t>
       </w:r>
       <w:proofErr w:type="spellStart"/>
       <w:r>
@@ -8750,7 +9068,15 @@
         <w:spacing w:line="480" w:lineRule="auto"/>
       </w:pPr>
       <w:r>
-        <w:t>One important insight is that some patterns of postural adaptation, in our case relating to facial tilt, appear to be integrated with a common allometric line, producing a shared evolutionary shape pattern for the majority of the diverse sample. This highlights how CREA itself is well-explained as</w:t>
+        <w:t xml:space="preserve">One important insight is that some patterns of postural adaptation, in our case relating to facial tilt, appear to be integrated with a common allometric line, producing a shared evolutionary shape pattern for </w:t>
+      </w:r>
+      <w:proofErr w:type="gramStart"/>
+      <w:r>
+        <w:t>the majority of</w:t>
+      </w:r>
+      <w:proofErr w:type="gramEnd"/>
+      <w:r>
+        <w:t xml:space="preserve"> the diverse sample. This highlights how CREA itself is well-explained as</w:t>
       </w:r>
       <w:r>
         <w:t xml:space="preserve"> an</w:t>
@@ -8771,8 +9097,8 @@
           <w:b/>
         </w:rPr>
       </w:pPr>
-      <w:bookmarkStart w:id="21" w:name="_Hlk132629059"/>
-      <w:bookmarkStart w:id="22" w:name="_Hlk147487310"/>
+      <w:bookmarkStart w:id="20" w:name="_Hlk132629059"/>
+      <w:bookmarkStart w:id="21" w:name="_Hlk147487310"/>
       <w:r>
         <w:rPr>
           <w:b/>
@@ -8780,8 +9106,8 @@
         <w:lastRenderedPageBreak/>
         <w:t>References</w:t>
       </w:r>
+      <w:bookmarkEnd w:id="20"/>
       <w:bookmarkEnd w:id="21"/>
-      <w:bookmarkEnd w:id="22"/>
     </w:p>
     <w:p>
       <w:pPr>
@@ -8981,6 +9307,34 @@
         <w:rPr>
           <w:noProof/>
         </w:rPr>
+        <w:t xml:space="preserve">Aplin, K. P., &amp; Ford, F. (2014). Murine rodents: late but highly successful invaders. In H. H. T. Prins &amp; I. J. Gordon (Eds.), </w:t>
+      </w:r>
+      <w:r>
+        <w:rPr>
+          <w:i/>
+          <w:noProof/>
+        </w:rPr>
+        <w:t>Invasion Biology and Ecological Theory: Insights from a Continent in Transformation</w:t>
+      </w:r>
+      <w:r>
+        <w:rPr>
+          <w:noProof/>
+        </w:rPr>
+        <w:t xml:space="preserve"> (pp. 196-240). Cambridge: Cambridge University Press.</w:t>
+      </w:r>
+    </w:p>
+    <w:p>
+      <w:pPr>
+        <w:pStyle w:val="EndNoteBibliography"/>
+        <w:ind w:left="720" w:hanging="720"/>
+        <w:rPr>
+          <w:noProof/>
+        </w:rPr>
+      </w:pPr>
+      <w:r>
+        <w:rPr>
+          <w:noProof/>
+        </w:rPr>
         <w:t xml:space="preserve">Baken, E. K., Collyer, M. L., Kaliontzopoulou, A., &amp; Adams, D. C. (2021). geomorph v4.0 and gmShiny: enhanced analytics and a new graphical interface for a comprehensive morphometric experience. </w:t>
       </w:r>
       <w:r>
@@ -9315,6 +9669,7 @@
         <w:rPr>
           <w:noProof/>
         </w:rPr>
+        <w:lastRenderedPageBreak/>
         <w:t xml:space="preserve">Collyer, M. L., &amp; Adams, D. C. (2019). RRPP: Linear Model Evaluation with Randomized Residuals in a Permutation Procedure. </w:t>
       </w:r>
       <w:hyperlink r:id="rId24" w:history="1">
@@ -9346,7 +9701,6 @@
         <w:rPr>
           <w:noProof/>
         </w:rPr>
-        <w:lastRenderedPageBreak/>
         <w:t xml:space="preserve">Cox, P. G., Rayfield, E. J., Fagan, M. J., Herrel, A., Pataky, T. C., &amp; Jeffery, N. (2012). Functional evolution of the feeding system in rodents. </w:t>
       </w:r>
       <w:r>
@@ -9795,7 +10149,14 @@
         <w:rPr>
           <w:noProof/>
         </w:rPr>
-        <w:t xml:space="preserve">: R tools for integrating phylogenies and ecology. </w:t>
+        <w:t xml:space="preserve">: R tools for integrating phylogenies and </w:t>
+      </w:r>
+      <w:r>
+        <w:rPr>
+          <w:noProof/>
+        </w:rPr>
+        <w:lastRenderedPageBreak/>
+        <w:t xml:space="preserve">ecology. </w:t>
       </w:r>
       <w:r>
         <w:rPr>
@@ -9832,7 +10193,6 @@
         <w:rPr>
           <w:noProof/>
         </w:rPr>
-        <w:lastRenderedPageBreak/>
         <w:t xml:space="preserve">Klingenberg, C. P. (2009). Morphometric integration and modularity in configurations of landmarks: tools for evaluating a priori hypotheses. </w:t>
       </w:r>
       <w:r>
@@ -10309,14 +10669,14 @@
         <w:rPr>
           <w:noProof/>
         </w:rPr>
-        <w:t xml:space="preserve">Oksanen, J., Simpson, G., Blanchet, F., Kindt, R., Legendre, P., Minchin, P., O'Hara, R., Solymos, P., Stevens, M., Szoecs, E., Wagner, H., Barbour, M., Bedward, M., Bolker, B., Borcard, D., Carvalho, G., Chirico, M., De Caceres, M., Durand, S., Evangelista, H., FitzJohn, R., Friendly, M., Furneaux, B., Hannigan, G., Hill, M., Lahti, L., McGlinn, D., Ouellette, M., Ribeiro Cunha, E., Smith, T., Stier, A., Ter Braak, C., &amp; Weedon, J. </w:t>
+        <w:t xml:space="preserve">Oksanen, J., Simpson, G., Blanchet, F., Kindt, R., Legendre, P., Minchin, P., O'Hara, R., Solymos, P., Stevens, M., Szoecs, E., Wagner, H., Barbour, M., Bedward, M., Bolker, B., Borcard, D., Carvalho, G., Chirico, M., De Caceres, M., Durand, S., Evangelista, H., FitzJohn, R., Friendly, M., Furneaux, B., Hannigan, G., Hill, M., Lahti, L., McGlinn, D., </w:t>
       </w:r>
       <w:r>
         <w:rPr>
           <w:noProof/>
         </w:rPr>
         <w:lastRenderedPageBreak/>
-        <w:t xml:space="preserve">(2022). vegan: Community Ecology Package. </w:t>
+        <w:t xml:space="preserve">Ouellette, M., Ribeiro Cunha, E., Smith, T., Stier, A., Ter Braak, C., &amp; Weedon, J. (2022). vegan: Community Ecology Package. </w:t>
       </w:r>
       <w:r>
         <w:rPr>
@@ -10558,15 +10918,8 @@
       <w:r>
         <w:rPr>
           <w:noProof/>
-          <w:lang w:val="de-DE"/>
-        </w:rPr>
-        <w:t xml:space="preserve">Smissen, P. J., &amp; Rowe, K. C. (2018). </w:t>
-      </w:r>
-      <w:r>
-        <w:rPr>
-          <w:noProof/>
-        </w:rPr>
-        <w:t xml:space="preserve">Repeated biome transitions in the evolution of Australian rodents. </w:t>
+        </w:rPr>
+        <w:t xml:space="preserve">Smissen, P. J., &amp; Rowe, K. C. (2018). Repeated biome transitions in the evolution of Australian rodents. </w:t>
       </w:r>
       <w:r>
         <w:rPr>
@@ -12395,7 +12748,6 @@
   <w:style w:type="character" w:default="1" w:styleId="DefaultParagraphFont">
     <w:name w:val="Default Paragraph Font"/>
     <w:uiPriority w:val="1"/>
-    <w:semiHidden/>
     <w:unhideWhenUsed/>
   </w:style>
   <w:style w:type="table" w:default="1" w:styleId="TableNormal">

</xml_diff>

<commit_message>
fixed up integration tabling
</commit_message>
<xml_diff>
--- a/Manuscript/REVISION/Marcy_etal_Rodent_CREA_R1.docx
+++ b/Manuscript/REVISION/Marcy_etal_Rodent_CREA_R1.docx
@@ -2550,6 +2550,11 @@
         <w:rPr>
           <w:highlight w:val="white"/>
         </w:rPr>
+      </w:r>
+      <w:r>
+        <w:rPr>
+          <w:highlight w:val="white"/>
+        </w:rPr>
         <w:fldChar w:fldCharType="separate"/>
       </w:r>
       <w:r>
@@ -3004,6 +3009,11 @@
           <w:highlight w:val="white"/>
         </w:rPr>
         <w:fldChar w:fldCharType="end"/>
+      </w:r>
+      <w:r>
+        <w:rPr>
+          <w:highlight w:val="white"/>
+        </w:rPr>
       </w:r>
       <w:r>
         <w:rPr>
@@ -3509,6 +3519,11 @@
           <w:highlight w:val="white"/>
         </w:rPr>
         <w:fldChar w:fldCharType="end"/>
+      </w:r>
+      <w:r>
+        <w:rPr>
+          <w:highlight w:val="white"/>
+        </w:rPr>
       </w:r>
       <w:r>
         <w:rPr>
@@ -5809,7 +5824,19 @@
         <w:spacing w:line="480" w:lineRule="auto"/>
       </w:pPr>
       <w:r>
-        <w:t xml:space="preserve">As OU-structured evolutionary modes is not implementable in our analyses of modularity and integration, which are based on BM, we further asked how well the residuals of the OU </w:t>
+        <w:t xml:space="preserve">As OU-structured evolutionary modes </w:t>
+      </w:r>
+      <w:r>
+        <w:t>are</w:t>
+      </w:r>
+      <w:r>
+        <w:t xml:space="preserve"> not implement</w:t>
+      </w:r>
+      <w:r>
+        <w:t>ed</w:t>
+      </w:r>
+      <w:r>
+        <w:t xml:space="preserve"> in our analyses of modularity and integration, which are based on BM, we further asked how well the residuals of the OU </w:t>
       </w:r>
       <w:r>
         <w:rPr>
@@ -6589,7 +6616,19 @@
         <w:spacing w:line="480" w:lineRule="auto"/>
       </w:pPr>
       <w:r>
-        <w:t xml:space="preserve">As expected removing the shape patterns that covary with size (Fig. 2d-f) also removed this gracilization pattern. Species closer to the PC1 minimum then show ventral flexion of the rostrum and anteroventral movement of the foramen magnum (Fig. 2d). However, the allometry-free PC2 heatmaps with all species highlighted shape patterns resemble </w:t>
+        <w:t>As expected</w:t>
+      </w:r>
+      <w:r>
+        <w:t>,</w:t>
+      </w:r>
+      <w:r>
+        <w:t xml:space="preserve"> removing the shape patterns that covary with size (Fig. 2d-f) also removed </w:t>
+      </w:r>
+      <w:r>
+        <w:t>the CREA-aligned</w:t>
+      </w:r>
+      <w:r>
+        <w:t xml:space="preserve"> gracilization pattern. Species closer to the PC1 minimum then show ventral flexion of the rostrum and anteroventral movement of the foramen magnum (Fig. 2d). However, the allometry-free PC2 heatmaps with all species highlighted shape patterns resemble </w:t>
       </w:r>
       <w:r>
         <w:t>some of the</w:t>
@@ -6622,11 +6661,11 @@
         <w:t>regions</w:t>
       </w:r>
       <w:r>
-        <w:t xml:space="preserve">, but not shortened rostra as expected under </w:t>
+        <w:t xml:space="preserve">, but not shortened rostra as </w:t>
       </w:r>
       <w:r>
         <w:lastRenderedPageBreak/>
-        <w:t xml:space="preserve">CREA (Fig. 2e). </w:t>
+        <w:t xml:space="preserve">expected under CREA (Fig. 2e). </w:t>
       </w:r>
       <w:r>
         <w:t xml:space="preserve">Removing the four bipedal hopping species of </w:t>
@@ -6695,11 +6734,1499 @@
         <w:t xml:space="preserve"> because it contains the co-variation of shape with size</w:t>
       </w:r>
       <w:r>
-        <w:t xml:space="preserve">. As we also predicted, size-independent patterns of shape evolution exist in parallel with the size variation, with greater independence of the cranial modules suggested by the lower r-PLS and CR coefficients of the shape residual dataset. </w:t>
+        <w:t xml:space="preserve">. As we also predicted, size-independent patterns of shape evolution exist in parallel with </w:t>
+      </w:r>
+      <w:r>
+        <w:t>allometric variation of shape</w:t>
+      </w:r>
+      <w:r>
+        <w:t xml:space="preserve">, with greater independence of the cranial modules suggested by the lower r-PLS and CR coefficients of the shape residual dataset. </w:t>
       </w:r>
       <w:bookmarkStart w:id="14" w:name="_Hlk160634476"/>
-      <w:r>
-        <w:t xml:space="preserve">However, our Mantel tests of module PC score matrices did not confirm our expectation that the rostrum and vault module PCAs had higher correlations with each other than with others: rostrum and vault correlations in the full shape dataset had smaller r statistics (r=0.76) than that between the rostrum and the adjacent orbital region (0.81). </w:t>
+    </w:p>
+    <w:tbl>
+      <w:tblPr>
+        <w:tblW w:w="7513" w:type="dxa"/>
+        <w:tblLook w:val="04A0" w:firstRow="1" w:lastRow="0" w:firstColumn="1" w:lastColumn="0" w:noHBand="0" w:noVBand="1"/>
+      </w:tblPr>
+      <w:tblGrid>
+        <w:gridCol w:w="1418"/>
+        <w:gridCol w:w="1396"/>
+        <w:gridCol w:w="1014"/>
+        <w:gridCol w:w="1134"/>
+        <w:gridCol w:w="1134"/>
+        <w:gridCol w:w="1417"/>
+      </w:tblGrid>
+      <w:tr>
+        <w:trPr>
+          <w:trHeight w:val="290"/>
+        </w:trPr>
+        <w:tc>
+          <w:tcPr>
+            <w:tcW w:w="1418" w:type="dxa"/>
+            <w:tcBorders>
+              <w:top w:val="nil"/>
+              <w:left w:val="nil"/>
+              <w:bottom w:val="nil"/>
+              <w:right w:val="nil"/>
+            </w:tcBorders>
+            <w:shd w:val="clear" w:color="auto" w:fill="auto"/>
+            <w:noWrap/>
+            <w:vAlign w:val="bottom"/>
+            <w:hideMark/>
+          </w:tcPr>
+          <w:p>
+            <w:pPr>
+              <w:suppressAutoHyphens w:val="0"/>
+              <w:rPr>
+                <w:lang w:val="en-AU" w:eastAsia="en-AU"/>
+              </w:rPr>
+            </w:pPr>
+          </w:p>
+        </w:tc>
+        <w:tc>
+          <w:tcPr>
+            <w:tcW w:w="1396" w:type="dxa"/>
+            <w:tcBorders>
+              <w:top w:val="nil"/>
+              <w:left w:val="nil"/>
+              <w:bottom w:val="nil"/>
+              <w:right w:val="nil"/>
+            </w:tcBorders>
+            <w:shd w:val="clear" w:color="auto" w:fill="auto"/>
+            <w:noWrap/>
+            <w:vAlign w:val="bottom"/>
+            <w:hideMark/>
+          </w:tcPr>
+          <w:p>
+            <w:pPr>
+              <w:suppressAutoHyphens w:val="0"/>
+              <w:rPr>
+                <w:rFonts w:ascii="Calibri" w:hAnsi="Calibri" w:cs="Calibri"/>
+                <w:color w:val="000000"/>
+                <w:sz w:val="22"/>
+                <w:szCs w:val="22"/>
+                <w:lang w:val="en-AU" w:eastAsia="en-AU"/>
+              </w:rPr>
+            </w:pPr>
+            <w:r>
+              <w:rPr>
+                <w:rFonts w:ascii="Calibri" w:hAnsi="Calibri" w:cs="Calibri"/>
+                <w:color w:val="000000"/>
+                <w:sz w:val="22"/>
+                <w:szCs w:val="22"/>
+                <w:lang w:val="en-AU" w:eastAsia="en-AU"/>
+              </w:rPr>
+              <w:t>basicran</w:t>
+            </w:r>
+            <w:r>
+              <w:rPr>
+                <w:rFonts w:ascii="Calibri" w:hAnsi="Calibri" w:cs="Calibri"/>
+                <w:color w:val="000000"/>
+                <w:sz w:val="22"/>
+                <w:szCs w:val="22"/>
+                <w:lang w:val="en-AU" w:eastAsia="en-AU"/>
+              </w:rPr>
+              <w:t>ium</w:t>
+            </w:r>
+          </w:p>
+        </w:tc>
+        <w:tc>
+          <w:tcPr>
+            <w:tcW w:w="1014" w:type="dxa"/>
+            <w:tcBorders>
+              <w:top w:val="nil"/>
+              <w:left w:val="nil"/>
+              <w:bottom w:val="nil"/>
+              <w:right w:val="nil"/>
+            </w:tcBorders>
+            <w:shd w:val="clear" w:color="auto" w:fill="auto"/>
+            <w:noWrap/>
+            <w:vAlign w:val="bottom"/>
+            <w:hideMark/>
+          </w:tcPr>
+          <w:p>
+            <w:pPr>
+              <w:suppressAutoHyphens w:val="0"/>
+              <w:rPr>
+                <w:rFonts w:ascii="Calibri" w:hAnsi="Calibri" w:cs="Calibri"/>
+                <w:color w:val="000000"/>
+                <w:sz w:val="22"/>
+                <w:szCs w:val="22"/>
+                <w:lang w:val="en-AU" w:eastAsia="en-AU"/>
+              </w:rPr>
+            </w:pPr>
+            <w:r>
+              <w:rPr>
+                <w:rFonts w:ascii="Calibri" w:hAnsi="Calibri" w:cs="Calibri"/>
+                <w:color w:val="000000"/>
+                <w:sz w:val="22"/>
+                <w:szCs w:val="22"/>
+                <w:lang w:val="en-AU" w:eastAsia="en-AU"/>
+              </w:rPr>
+              <w:t>molar</w:t>
+            </w:r>
+          </w:p>
+        </w:tc>
+        <w:tc>
+          <w:tcPr>
+            <w:tcW w:w="1134" w:type="dxa"/>
+            <w:tcBorders>
+              <w:top w:val="nil"/>
+              <w:left w:val="nil"/>
+              <w:bottom w:val="nil"/>
+              <w:right w:val="nil"/>
+            </w:tcBorders>
+            <w:shd w:val="clear" w:color="auto" w:fill="auto"/>
+            <w:noWrap/>
+            <w:vAlign w:val="bottom"/>
+            <w:hideMark/>
+          </w:tcPr>
+          <w:p>
+            <w:pPr>
+              <w:suppressAutoHyphens w:val="0"/>
+              <w:rPr>
+                <w:rFonts w:ascii="Calibri" w:hAnsi="Calibri" w:cs="Calibri"/>
+                <w:color w:val="000000"/>
+                <w:sz w:val="22"/>
+                <w:szCs w:val="22"/>
+                <w:lang w:val="en-AU" w:eastAsia="en-AU"/>
+              </w:rPr>
+            </w:pPr>
+            <w:r>
+              <w:rPr>
+                <w:rFonts w:ascii="Calibri" w:hAnsi="Calibri" w:cs="Calibri"/>
+                <w:color w:val="000000"/>
+                <w:sz w:val="22"/>
+                <w:szCs w:val="22"/>
+                <w:lang w:val="en-AU" w:eastAsia="en-AU"/>
+              </w:rPr>
+              <w:t>orbital</w:t>
+            </w:r>
+          </w:p>
+        </w:tc>
+        <w:tc>
+          <w:tcPr>
+            <w:tcW w:w="1134" w:type="dxa"/>
+            <w:tcBorders>
+              <w:top w:val="nil"/>
+              <w:left w:val="nil"/>
+              <w:bottom w:val="nil"/>
+              <w:right w:val="nil"/>
+            </w:tcBorders>
+            <w:shd w:val="clear" w:color="auto" w:fill="auto"/>
+            <w:noWrap/>
+            <w:vAlign w:val="bottom"/>
+            <w:hideMark/>
+          </w:tcPr>
+          <w:p>
+            <w:pPr>
+              <w:suppressAutoHyphens w:val="0"/>
+              <w:rPr>
+                <w:rFonts w:ascii="Calibri" w:hAnsi="Calibri" w:cs="Calibri"/>
+                <w:color w:val="000000"/>
+                <w:sz w:val="22"/>
+                <w:szCs w:val="22"/>
+                <w:lang w:val="en-AU" w:eastAsia="en-AU"/>
+              </w:rPr>
+            </w:pPr>
+            <w:r>
+              <w:rPr>
+                <w:rFonts w:ascii="Calibri" w:hAnsi="Calibri" w:cs="Calibri"/>
+                <w:color w:val="000000"/>
+                <w:sz w:val="22"/>
+                <w:szCs w:val="22"/>
+                <w:lang w:val="en-AU" w:eastAsia="en-AU"/>
+              </w:rPr>
+              <w:t>rostrum</w:t>
+            </w:r>
+          </w:p>
+        </w:tc>
+        <w:tc>
+          <w:tcPr>
+            <w:tcW w:w="1417" w:type="dxa"/>
+            <w:tcBorders>
+              <w:top w:val="nil"/>
+              <w:left w:val="nil"/>
+              <w:bottom w:val="nil"/>
+              <w:right w:val="nil"/>
+            </w:tcBorders>
+            <w:shd w:val="clear" w:color="auto" w:fill="auto"/>
+            <w:noWrap/>
+            <w:vAlign w:val="bottom"/>
+            <w:hideMark/>
+          </w:tcPr>
+          <w:p>
+            <w:pPr>
+              <w:suppressAutoHyphens w:val="0"/>
+              <w:rPr>
+                <w:rFonts w:ascii="Calibri" w:hAnsi="Calibri" w:cs="Calibri"/>
+                <w:color w:val="000000"/>
+                <w:sz w:val="22"/>
+                <w:szCs w:val="22"/>
+                <w:lang w:val="en-AU" w:eastAsia="en-AU"/>
+              </w:rPr>
+            </w:pPr>
+            <w:r>
+              <w:rPr>
+                <w:rFonts w:ascii="Calibri" w:hAnsi="Calibri" w:cs="Calibri"/>
+                <w:color w:val="000000"/>
+                <w:sz w:val="22"/>
+                <w:szCs w:val="22"/>
+                <w:lang w:val="en-AU" w:eastAsia="en-AU"/>
+              </w:rPr>
+              <w:t>vault</w:t>
+            </w:r>
+          </w:p>
+        </w:tc>
+      </w:tr>
+      <w:tr>
+        <w:trPr>
+          <w:trHeight w:val="290"/>
+        </w:trPr>
+        <w:tc>
+          <w:tcPr>
+            <w:tcW w:w="1418" w:type="dxa"/>
+            <w:tcBorders>
+              <w:top w:val="nil"/>
+              <w:left w:val="nil"/>
+              <w:bottom w:val="nil"/>
+              <w:right w:val="nil"/>
+            </w:tcBorders>
+            <w:shd w:val="clear" w:color="auto" w:fill="auto"/>
+            <w:noWrap/>
+            <w:vAlign w:val="bottom"/>
+            <w:hideMark/>
+          </w:tcPr>
+          <w:p>
+            <w:pPr>
+              <w:suppressAutoHyphens w:val="0"/>
+              <w:rPr>
+                <w:rFonts w:ascii="Calibri" w:hAnsi="Calibri" w:cs="Calibri"/>
+                <w:color w:val="000000"/>
+                <w:sz w:val="22"/>
+                <w:szCs w:val="22"/>
+                <w:lang w:val="en-AU" w:eastAsia="en-AU"/>
+              </w:rPr>
+            </w:pPr>
+            <w:r>
+              <w:rPr>
+                <w:rFonts w:ascii="Calibri" w:hAnsi="Calibri" w:cs="Calibri"/>
+                <w:color w:val="000000"/>
+                <w:sz w:val="22"/>
+                <w:szCs w:val="22"/>
+                <w:lang w:val="en-AU" w:eastAsia="en-AU"/>
+              </w:rPr>
+              <w:t>basicran</w:t>
+            </w:r>
+            <w:r>
+              <w:rPr>
+                <w:rFonts w:ascii="Calibri" w:hAnsi="Calibri" w:cs="Calibri"/>
+                <w:color w:val="000000"/>
+                <w:sz w:val="22"/>
+                <w:szCs w:val="22"/>
+                <w:lang w:val="en-AU" w:eastAsia="en-AU"/>
+              </w:rPr>
+              <w:t>ium</w:t>
+            </w:r>
+          </w:p>
+        </w:tc>
+        <w:tc>
+          <w:tcPr>
+            <w:tcW w:w="1396" w:type="dxa"/>
+            <w:tcBorders>
+              <w:top w:val="nil"/>
+              <w:left w:val="nil"/>
+              <w:bottom w:val="nil"/>
+              <w:right w:val="nil"/>
+            </w:tcBorders>
+            <w:shd w:val="clear" w:color="auto" w:fill="D0CECE" w:themeFill="background2" w:themeFillShade="E6"/>
+            <w:noWrap/>
+            <w:vAlign w:val="bottom"/>
+            <w:hideMark/>
+          </w:tcPr>
+          <w:p>
+            <w:pPr>
+              <w:suppressAutoHyphens w:val="0"/>
+              <w:jc w:val="right"/>
+              <w:rPr>
+                <w:rFonts w:ascii="Calibri" w:hAnsi="Calibri" w:cs="Calibri"/>
+                <w:color w:val="000000"/>
+                <w:sz w:val="22"/>
+                <w:szCs w:val="22"/>
+                <w:lang w:val="en-AU" w:eastAsia="en-AU"/>
+              </w:rPr>
+            </w:pPr>
+            <w:r>
+              <w:rPr>
+                <w:rFonts w:ascii="Calibri" w:hAnsi="Calibri" w:cs="Calibri"/>
+                <w:color w:val="000000"/>
+                <w:sz w:val="22"/>
+                <w:szCs w:val="22"/>
+                <w:lang w:val="en-AU" w:eastAsia="en-AU"/>
+              </w:rPr>
+              <w:t>64</w:t>
+            </w:r>
+          </w:p>
+        </w:tc>
+        <w:tc>
+          <w:tcPr>
+            <w:tcW w:w="1014" w:type="dxa"/>
+            <w:tcBorders>
+              <w:top w:val="nil"/>
+              <w:left w:val="nil"/>
+              <w:bottom w:val="nil"/>
+              <w:right w:val="nil"/>
+            </w:tcBorders>
+            <w:shd w:val="clear" w:color="auto" w:fill="auto"/>
+            <w:noWrap/>
+            <w:vAlign w:val="bottom"/>
+            <w:hideMark/>
+          </w:tcPr>
+          <w:p>
+            <w:pPr>
+              <w:suppressAutoHyphens w:val="0"/>
+              <w:jc w:val="right"/>
+              <w:rPr>
+                <w:rFonts w:ascii="Calibri" w:hAnsi="Calibri" w:cs="Calibri"/>
+                <w:color w:val="000000"/>
+                <w:sz w:val="22"/>
+                <w:szCs w:val="22"/>
+                <w:lang w:val="en-AU" w:eastAsia="en-AU"/>
+              </w:rPr>
+            </w:pPr>
+            <w:r>
+              <w:rPr>
+                <w:rFonts w:ascii="Calibri" w:hAnsi="Calibri" w:cs="Calibri"/>
+                <w:color w:val="000000"/>
+                <w:sz w:val="22"/>
+                <w:szCs w:val="22"/>
+                <w:lang w:val="en-AU" w:eastAsia="en-AU"/>
+              </w:rPr>
+              <w:t>0.59</w:t>
+            </w:r>
+          </w:p>
+        </w:tc>
+        <w:tc>
+          <w:tcPr>
+            <w:tcW w:w="1134" w:type="dxa"/>
+            <w:tcBorders>
+              <w:top w:val="nil"/>
+              <w:left w:val="nil"/>
+              <w:bottom w:val="nil"/>
+              <w:right w:val="nil"/>
+            </w:tcBorders>
+            <w:shd w:val="clear" w:color="auto" w:fill="auto"/>
+            <w:noWrap/>
+            <w:vAlign w:val="bottom"/>
+            <w:hideMark/>
+          </w:tcPr>
+          <w:p>
+            <w:pPr>
+              <w:suppressAutoHyphens w:val="0"/>
+              <w:jc w:val="right"/>
+              <w:rPr>
+                <w:rFonts w:ascii="Calibri" w:hAnsi="Calibri" w:cs="Calibri"/>
+                <w:color w:val="000000"/>
+                <w:sz w:val="22"/>
+                <w:szCs w:val="22"/>
+                <w:lang w:val="en-AU" w:eastAsia="en-AU"/>
+              </w:rPr>
+            </w:pPr>
+            <w:r>
+              <w:rPr>
+                <w:rFonts w:ascii="Calibri" w:hAnsi="Calibri" w:cs="Calibri"/>
+                <w:color w:val="000000"/>
+                <w:sz w:val="22"/>
+                <w:szCs w:val="22"/>
+                <w:lang w:val="en-AU" w:eastAsia="en-AU"/>
+              </w:rPr>
+              <w:t>0.8</w:t>
+            </w:r>
+          </w:p>
+        </w:tc>
+        <w:tc>
+          <w:tcPr>
+            <w:tcW w:w="1134" w:type="dxa"/>
+            <w:tcBorders>
+              <w:top w:val="nil"/>
+              <w:left w:val="nil"/>
+              <w:bottom w:val="nil"/>
+              <w:right w:val="nil"/>
+            </w:tcBorders>
+            <w:shd w:val="clear" w:color="auto" w:fill="auto"/>
+            <w:noWrap/>
+            <w:vAlign w:val="bottom"/>
+            <w:hideMark/>
+          </w:tcPr>
+          <w:p>
+            <w:pPr>
+              <w:suppressAutoHyphens w:val="0"/>
+              <w:jc w:val="right"/>
+              <w:rPr>
+                <w:rFonts w:ascii="Calibri" w:hAnsi="Calibri" w:cs="Calibri"/>
+                <w:color w:val="000000"/>
+                <w:sz w:val="22"/>
+                <w:szCs w:val="22"/>
+                <w:lang w:val="en-AU" w:eastAsia="en-AU"/>
+              </w:rPr>
+            </w:pPr>
+            <w:r>
+              <w:rPr>
+                <w:rFonts w:ascii="Calibri" w:hAnsi="Calibri" w:cs="Calibri"/>
+                <w:color w:val="000000"/>
+                <w:sz w:val="22"/>
+                <w:szCs w:val="22"/>
+                <w:lang w:val="en-AU" w:eastAsia="en-AU"/>
+              </w:rPr>
+              <w:t>0.71</w:t>
+            </w:r>
+          </w:p>
+        </w:tc>
+        <w:tc>
+          <w:tcPr>
+            <w:tcW w:w="1417" w:type="dxa"/>
+            <w:tcBorders>
+              <w:top w:val="nil"/>
+              <w:left w:val="nil"/>
+              <w:bottom w:val="nil"/>
+              <w:right w:val="nil"/>
+            </w:tcBorders>
+            <w:shd w:val="clear" w:color="auto" w:fill="auto"/>
+            <w:noWrap/>
+            <w:vAlign w:val="bottom"/>
+            <w:hideMark/>
+          </w:tcPr>
+          <w:p>
+            <w:pPr>
+              <w:suppressAutoHyphens w:val="0"/>
+              <w:jc w:val="right"/>
+              <w:rPr>
+                <w:rFonts w:ascii="Calibri" w:hAnsi="Calibri" w:cs="Calibri"/>
+                <w:color w:val="000000"/>
+                <w:sz w:val="22"/>
+                <w:szCs w:val="22"/>
+                <w:lang w:val="en-AU" w:eastAsia="en-AU"/>
+              </w:rPr>
+            </w:pPr>
+            <w:r>
+              <w:rPr>
+                <w:rFonts w:ascii="Calibri" w:hAnsi="Calibri" w:cs="Calibri"/>
+                <w:color w:val="000000"/>
+                <w:sz w:val="22"/>
+                <w:szCs w:val="22"/>
+                <w:lang w:val="en-AU" w:eastAsia="en-AU"/>
+              </w:rPr>
+              <w:t>0.88</w:t>
+            </w:r>
+          </w:p>
+        </w:tc>
+      </w:tr>
+      <w:tr>
+        <w:trPr>
+          <w:trHeight w:val="290"/>
+        </w:trPr>
+        <w:tc>
+          <w:tcPr>
+            <w:tcW w:w="1418" w:type="dxa"/>
+            <w:tcBorders>
+              <w:top w:val="nil"/>
+              <w:left w:val="nil"/>
+              <w:bottom w:val="nil"/>
+              <w:right w:val="nil"/>
+            </w:tcBorders>
+            <w:shd w:val="clear" w:color="auto" w:fill="auto"/>
+            <w:noWrap/>
+            <w:vAlign w:val="bottom"/>
+            <w:hideMark/>
+          </w:tcPr>
+          <w:p>
+            <w:pPr>
+              <w:suppressAutoHyphens w:val="0"/>
+              <w:rPr>
+                <w:rFonts w:ascii="Calibri" w:hAnsi="Calibri" w:cs="Calibri"/>
+                <w:color w:val="000000"/>
+                <w:sz w:val="22"/>
+                <w:szCs w:val="22"/>
+                <w:lang w:val="en-AU" w:eastAsia="en-AU"/>
+              </w:rPr>
+            </w:pPr>
+            <w:r>
+              <w:rPr>
+                <w:rFonts w:ascii="Calibri" w:hAnsi="Calibri" w:cs="Calibri"/>
+                <w:color w:val="000000"/>
+                <w:sz w:val="22"/>
+                <w:szCs w:val="22"/>
+                <w:lang w:val="en-AU" w:eastAsia="en-AU"/>
+              </w:rPr>
+              <w:t>molar</w:t>
+            </w:r>
+          </w:p>
+        </w:tc>
+        <w:tc>
+          <w:tcPr>
+            <w:tcW w:w="1396" w:type="dxa"/>
+            <w:tcBorders>
+              <w:top w:val="nil"/>
+              <w:left w:val="nil"/>
+              <w:bottom w:val="nil"/>
+              <w:right w:val="nil"/>
+            </w:tcBorders>
+            <w:shd w:val="clear" w:color="auto" w:fill="auto"/>
+            <w:noWrap/>
+            <w:vAlign w:val="bottom"/>
+            <w:hideMark/>
+          </w:tcPr>
+          <w:p>
+            <w:pPr>
+              <w:suppressAutoHyphens w:val="0"/>
+              <w:jc w:val="right"/>
+              <w:rPr>
+                <w:rFonts w:ascii="Calibri" w:hAnsi="Calibri" w:cs="Calibri"/>
+                <w:color w:val="000000"/>
+                <w:sz w:val="22"/>
+                <w:szCs w:val="22"/>
+                <w:lang w:val="en-AU" w:eastAsia="en-AU"/>
+              </w:rPr>
+            </w:pPr>
+            <w:r>
+              <w:rPr>
+                <w:rFonts w:ascii="Calibri" w:hAnsi="Calibri" w:cs="Calibri"/>
+                <w:color w:val="000000"/>
+                <w:sz w:val="22"/>
+                <w:szCs w:val="22"/>
+                <w:lang w:val="en-AU" w:eastAsia="en-AU"/>
+              </w:rPr>
+              <w:t>0.69</w:t>
+            </w:r>
+          </w:p>
+        </w:tc>
+        <w:tc>
+          <w:tcPr>
+            <w:tcW w:w="1014" w:type="dxa"/>
+            <w:tcBorders>
+              <w:top w:val="nil"/>
+              <w:left w:val="nil"/>
+              <w:bottom w:val="nil"/>
+              <w:right w:val="nil"/>
+            </w:tcBorders>
+            <w:shd w:val="clear" w:color="auto" w:fill="D0CECE" w:themeFill="background2" w:themeFillShade="E6"/>
+            <w:noWrap/>
+            <w:vAlign w:val="bottom"/>
+            <w:hideMark/>
+          </w:tcPr>
+          <w:p>
+            <w:pPr>
+              <w:suppressAutoHyphens w:val="0"/>
+              <w:jc w:val="right"/>
+              <w:rPr>
+                <w:rFonts w:ascii="Calibri" w:hAnsi="Calibri" w:cs="Calibri"/>
+                <w:color w:val="000000"/>
+                <w:sz w:val="22"/>
+                <w:szCs w:val="22"/>
+                <w:lang w:val="en-AU" w:eastAsia="en-AU"/>
+              </w:rPr>
+            </w:pPr>
+            <w:r>
+              <w:rPr>
+                <w:rFonts w:ascii="Calibri" w:hAnsi="Calibri" w:cs="Calibri"/>
+                <w:color w:val="000000"/>
+                <w:sz w:val="22"/>
+                <w:szCs w:val="22"/>
+                <w:lang w:val="en-AU" w:eastAsia="en-AU"/>
+              </w:rPr>
+              <w:t>19</w:t>
+            </w:r>
+          </w:p>
+        </w:tc>
+        <w:tc>
+          <w:tcPr>
+            <w:tcW w:w="1134" w:type="dxa"/>
+            <w:tcBorders>
+              <w:top w:val="nil"/>
+              <w:left w:val="nil"/>
+              <w:bottom w:val="nil"/>
+              <w:right w:val="nil"/>
+            </w:tcBorders>
+            <w:shd w:val="clear" w:color="auto" w:fill="auto"/>
+            <w:noWrap/>
+            <w:vAlign w:val="bottom"/>
+            <w:hideMark/>
+          </w:tcPr>
+          <w:p>
+            <w:pPr>
+              <w:suppressAutoHyphens w:val="0"/>
+              <w:jc w:val="right"/>
+              <w:rPr>
+                <w:rFonts w:ascii="Calibri" w:hAnsi="Calibri" w:cs="Calibri"/>
+                <w:i/>
+                <w:iCs/>
+                <w:color w:val="000000"/>
+                <w:sz w:val="22"/>
+                <w:szCs w:val="22"/>
+                <w:lang w:val="en-AU" w:eastAsia="en-AU"/>
+              </w:rPr>
+            </w:pPr>
+            <w:r>
+              <w:rPr>
+                <w:rFonts w:ascii="Calibri" w:hAnsi="Calibri" w:cs="Calibri"/>
+                <w:i/>
+                <w:iCs/>
+                <w:color w:val="000000"/>
+                <w:sz w:val="22"/>
+                <w:szCs w:val="22"/>
+                <w:lang w:val="en-AU" w:eastAsia="en-AU"/>
+              </w:rPr>
+              <w:t>(</w:t>
+            </w:r>
+            <w:r>
+              <w:rPr>
+                <w:rFonts w:ascii="Calibri" w:hAnsi="Calibri" w:cs="Calibri"/>
+                <w:i/>
+                <w:iCs/>
+                <w:color w:val="000000"/>
+                <w:sz w:val="22"/>
+                <w:szCs w:val="22"/>
+                <w:lang w:val="en-AU" w:eastAsia="en-AU"/>
+              </w:rPr>
+              <w:t>0.52</w:t>
+            </w:r>
+            <w:r>
+              <w:rPr>
+                <w:rFonts w:ascii="Calibri" w:hAnsi="Calibri" w:cs="Calibri"/>
+                <w:i/>
+                <w:iCs/>
+                <w:color w:val="000000"/>
+                <w:sz w:val="22"/>
+                <w:szCs w:val="22"/>
+                <w:lang w:val="en-AU" w:eastAsia="en-AU"/>
+              </w:rPr>
+              <w:t>)</w:t>
+            </w:r>
+          </w:p>
+        </w:tc>
+        <w:tc>
+          <w:tcPr>
+            <w:tcW w:w="1134" w:type="dxa"/>
+            <w:tcBorders>
+              <w:top w:val="nil"/>
+              <w:left w:val="nil"/>
+              <w:bottom w:val="nil"/>
+              <w:right w:val="nil"/>
+            </w:tcBorders>
+            <w:shd w:val="clear" w:color="auto" w:fill="auto"/>
+            <w:noWrap/>
+            <w:vAlign w:val="bottom"/>
+            <w:hideMark/>
+          </w:tcPr>
+          <w:p>
+            <w:pPr>
+              <w:suppressAutoHyphens w:val="0"/>
+              <w:jc w:val="right"/>
+              <w:rPr>
+                <w:rFonts w:ascii="Calibri" w:hAnsi="Calibri" w:cs="Calibri"/>
+                <w:color w:val="000000"/>
+                <w:sz w:val="22"/>
+                <w:szCs w:val="22"/>
+                <w:lang w:val="en-AU" w:eastAsia="en-AU"/>
+              </w:rPr>
+            </w:pPr>
+            <w:r>
+              <w:rPr>
+                <w:rFonts w:ascii="Calibri" w:hAnsi="Calibri" w:cs="Calibri"/>
+                <w:color w:val="000000"/>
+                <w:sz w:val="22"/>
+                <w:szCs w:val="22"/>
+                <w:lang w:val="en-AU" w:eastAsia="en-AU"/>
+              </w:rPr>
+              <w:t>0.82</w:t>
+            </w:r>
+          </w:p>
+        </w:tc>
+        <w:tc>
+          <w:tcPr>
+            <w:tcW w:w="1417" w:type="dxa"/>
+            <w:tcBorders>
+              <w:top w:val="nil"/>
+              <w:left w:val="nil"/>
+              <w:bottom w:val="nil"/>
+              <w:right w:val="nil"/>
+            </w:tcBorders>
+            <w:shd w:val="clear" w:color="auto" w:fill="auto"/>
+            <w:noWrap/>
+            <w:vAlign w:val="bottom"/>
+            <w:hideMark/>
+          </w:tcPr>
+          <w:p>
+            <w:pPr>
+              <w:suppressAutoHyphens w:val="0"/>
+              <w:jc w:val="right"/>
+              <w:rPr>
+                <w:rFonts w:ascii="Calibri" w:hAnsi="Calibri" w:cs="Calibri"/>
+                <w:color w:val="000000"/>
+                <w:sz w:val="22"/>
+                <w:szCs w:val="22"/>
+                <w:lang w:val="en-AU" w:eastAsia="en-AU"/>
+              </w:rPr>
+            </w:pPr>
+            <w:r>
+              <w:rPr>
+                <w:rFonts w:ascii="Calibri" w:hAnsi="Calibri" w:cs="Calibri"/>
+                <w:color w:val="000000"/>
+                <w:sz w:val="22"/>
+                <w:szCs w:val="22"/>
+                <w:lang w:val="en-AU" w:eastAsia="en-AU"/>
+              </w:rPr>
+              <w:t>0.69</w:t>
+            </w:r>
+          </w:p>
+        </w:tc>
+      </w:tr>
+      <w:tr>
+        <w:trPr>
+          <w:trHeight w:val="290"/>
+        </w:trPr>
+        <w:tc>
+          <w:tcPr>
+            <w:tcW w:w="1418" w:type="dxa"/>
+            <w:tcBorders>
+              <w:top w:val="nil"/>
+              <w:left w:val="nil"/>
+              <w:bottom w:val="nil"/>
+              <w:right w:val="nil"/>
+            </w:tcBorders>
+            <w:shd w:val="clear" w:color="auto" w:fill="auto"/>
+            <w:noWrap/>
+            <w:vAlign w:val="bottom"/>
+            <w:hideMark/>
+          </w:tcPr>
+          <w:p>
+            <w:pPr>
+              <w:suppressAutoHyphens w:val="0"/>
+              <w:rPr>
+                <w:rFonts w:ascii="Calibri" w:hAnsi="Calibri" w:cs="Calibri"/>
+                <w:color w:val="000000"/>
+                <w:sz w:val="22"/>
+                <w:szCs w:val="22"/>
+                <w:lang w:val="en-AU" w:eastAsia="en-AU"/>
+              </w:rPr>
+            </w:pPr>
+            <w:r>
+              <w:rPr>
+                <w:rFonts w:ascii="Calibri" w:hAnsi="Calibri" w:cs="Calibri"/>
+                <w:color w:val="000000"/>
+                <w:sz w:val="22"/>
+                <w:szCs w:val="22"/>
+                <w:lang w:val="en-AU" w:eastAsia="en-AU"/>
+              </w:rPr>
+              <w:t>orbital</w:t>
+            </w:r>
+          </w:p>
+        </w:tc>
+        <w:tc>
+          <w:tcPr>
+            <w:tcW w:w="1396" w:type="dxa"/>
+            <w:tcBorders>
+              <w:top w:val="nil"/>
+              <w:left w:val="nil"/>
+              <w:bottom w:val="nil"/>
+              <w:right w:val="nil"/>
+            </w:tcBorders>
+            <w:shd w:val="clear" w:color="auto" w:fill="auto"/>
+            <w:noWrap/>
+            <w:vAlign w:val="bottom"/>
+            <w:hideMark/>
+          </w:tcPr>
+          <w:p>
+            <w:pPr>
+              <w:suppressAutoHyphens w:val="0"/>
+              <w:jc w:val="right"/>
+              <w:rPr>
+                <w:rFonts w:ascii="Calibri" w:hAnsi="Calibri" w:cs="Calibri"/>
+                <w:color w:val="000000"/>
+                <w:sz w:val="22"/>
+                <w:szCs w:val="22"/>
+                <w:lang w:val="en-AU" w:eastAsia="en-AU"/>
+              </w:rPr>
+            </w:pPr>
+            <w:r>
+              <w:rPr>
+                <w:rFonts w:ascii="Calibri" w:hAnsi="Calibri" w:cs="Calibri"/>
+                <w:color w:val="000000"/>
+                <w:sz w:val="22"/>
+                <w:szCs w:val="22"/>
+                <w:lang w:val="en-AU" w:eastAsia="en-AU"/>
+              </w:rPr>
+              <w:t>0.77</w:t>
+            </w:r>
+          </w:p>
+        </w:tc>
+        <w:tc>
+          <w:tcPr>
+            <w:tcW w:w="1014" w:type="dxa"/>
+            <w:tcBorders>
+              <w:top w:val="nil"/>
+              <w:left w:val="nil"/>
+              <w:bottom w:val="nil"/>
+              <w:right w:val="nil"/>
+            </w:tcBorders>
+            <w:shd w:val="clear" w:color="auto" w:fill="auto"/>
+            <w:noWrap/>
+            <w:vAlign w:val="bottom"/>
+            <w:hideMark/>
+          </w:tcPr>
+          <w:p>
+            <w:pPr>
+              <w:suppressAutoHyphens w:val="0"/>
+              <w:jc w:val="right"/>
+              <w:rPr>
+                <w:rFonts w:ascii="Calibri" w:hAnsi="Calibri" w:cs="Calibri"/>
+                <w:color w:val="000000"/>
+                <w:sz w:val="22"/>
+                <w:szCs w:val="22"/>
+                <w:lang w:val="en-AU" w:eastAsia="en-AU"/>
+              </w:rPr>
+            </w:pPr>
+            <w:r>
+              <w:rPr>
+                <w:rFonts w:ascii="Calibri" w:hAnsi="Calibri" w:cs="Calibri"/>
+                <w:color w:val="000000"/>
+                <w:sz w:val="22"/>
+                <w:szCs w:val="22"/>
+                <w:lang w:val="en-AU" w:eastAsia="en-AU"/>
+              </w:rPr>
+              <w:t>0.7</w:t>
+            </w:r>
+          </w:p>
+        </w:tc>
+        <w:tc>
+          <w:tcPr>
+            <w:tcW w:w="1134" w:type="dxa"/>
+            <w:tcBorders>
+              <w:top w:val="nil"/>
+              <w:left w:val="nil"/>
+              <w:bottom w:val="nil"/>
+              <w:right w:val="nil"/>
+            </w:tcBorders>
+            <w:shd w:val="clear" w:color="auto" w:fill="D0CECE" w:themeFill="background2" w:themeFillShade="E6"/>
+            <w:noWrap/>
+            <w:vAlign w:val="bottom"/>
+            <w:hideMark/>
+          </w:tcPr>
+          <w:p>
+            <w:pPr>
+              <w:suppressAutoHyphens w:val="0"/>
+              <w:jc w:val="right"/>
+              <w:rPr>
+                <w:rFonts w:ascii="Calibri" w:hAnsi="Calibri" w:cs="Calibri"/>
+                <w:color w:val="000000"/>
+                <w:sz w:val="22"/>
+                <w:szCs w:val="22"/>
+                <w:lang w:val="en-AU" w:eastAsia="en-AU"/>
+              </w:rPr>
+            </w:pPr>
+            <w:r>
+              <w:rPr>
+                <w:rFonts w:ascii="Calibri" w:hAnsi="Calibri" w:cs="Calibri"/>
+                <w:color w:val="000000"/>
+                <w:sz w:val="22"/>
+                <w:szCs w:val="22"/>
+                <w:lang w:val="en-AU" w:eastAsia="en-AU"/>
+              </w:rPr>
+              <w:t>32</w:t>
+            </w:r>
+          </w:p>
+        </w:tc>
+        <w:tc>
+          <w:tcPr>
+            <w:tcW w:w="1134" w:type="dxa"/>
+            <w:tcBorders>
+              <w:top w:val="nil"/>
+              <w:left w:val="nil"/>
+              <w:bottom w:val="nil"/>
+              <w:right w:val="nil"/>
+            </w:tcBorders>
+            <w:shd w:val="clear" w:color="auto" w:fill="auto"/>
+            <w:noWrap/>
+            <w:vAlign w:val="bottom"/>
+            <w:hideMark/>
+          </w:tcPr>
+          <w:p>
+            <w:pPr>
+              <w:suppressAutoHyphens w:val="0"/>
+              <w:jc w:val="right"/>
+              <w:rPr>
+                <w:rFonts w:ascii="Calibri" w:hAnsi="Calibri" w:cs="Calibri"/>
+                <w:color w:val="000000"/>
+                <w:sz w:val="22"/>
+                <w:szCs w:val="22"/>
+                <w:lang w:val="en-AU" w:eastAsia="en-AU"/>
+              </w:rPr>
+            </w:pPr>
+            <w:r>
+              <w:rPr>
+                <w:rFonts w:ascii="Calibri" w:hAnsi="Calibri" w:cs="Calibri"/>
+                <w:color w:val="000000"/>
+                <w:sz w:val="22"/>
+                <w:szCs w:val="22"/>
+                <w:lang w:val="en-AU" w:eastAsia="en-AU"/>
+              </w:rPr>
+              <w:t>0.76</w:t>
+            </w:r>
+          </w:p>
+        </w:tc>
+        <w:tc>
+          <w:tcPr>
+            <w:tcW w:w="1417" w:type="dxa"/>
+            <w:tcBorders>
+              <w:top w:val="nil"/>
+              <w:left w:val="nil"/>
+              <w:bottom w:val="nil"/>
+              <w:right w:val="nil"/>
+            </w:tcBorders>
+            <w:shd w:val="clear" w:color="auto" w:fill="auto"/>
+            <w:noWrap/>
+            <w:vAlign w:val="bottom"/>
+            <w:hideMark/>
+          </w:tcPr>
+          <w:p>
+            <w:pPr>
+              <w:suppressAutoHyphens w:val="0"/>
+              <w:jc w:val="right"/>
+              <w:rPr>
+                <w:rFonts w:ascii="Calibri" w:hAnsi="Calibri" w:cs="Calibri"/>
+                <w:color w:val="000000"/>
+                <w:sz w:val="22"/>
+                <w:szCs w:val="22"/>
+                <w:lang w:val="en-AU" w:eastAsia="en-AU"/>
+              </w:rPr>
+            </w:pPr>
+            <w:r>
+              <w:rPr>
+                <w:rFonts w:ascii="Calibri" w:hAnsi="Calibri" w:cs="Calibri"/>
+                <w:color w:val="000000"/>
+                <w:sz w:val="22"/>
+                <w:szCs w:val="22"/>
+                <w:lang w:val="en-AU" w:eastAsia="en-AU"/>
+              </w:rPr>
+              <w:t>0.85</w:t>
+            </w:r>
+          </w:p>
+        </w:tc>
+      </w:tr>
+      <w:tr>
+        <w:trPr>
+          <w:trHeight w:val="290"/>
+        </w:trPr>
+        <w:tc>
+          <w:tcPr>
+            <w:tcW w:w="1418" w:type="dxa"/>
+            <w:tcBorders>
+              <w:top w:val="nil"/>
+              <w:left w:val="nil"/>
+              <w:bottom w:val="nil"/>
+              <w:right w:val="nil"/>
+            </w:tcBorders>
+            <w:shd w:val="clear" w:color="auto" w:fill="auto"/>
+            <w:noWrap/>
+            <w:vAlign w:val="bottom"/>
+            <w:hideMark/>
+          </w:tcPr>
+          <w:p>
+            <w:pPr>
+              <w:suppressAutoHyphens w:val="0"/>
+              <w:rPr>
+                <w:rFonts w:ascii="Calibri" w:hAnsi="Calibri" w:cs="Calibri"/>
+                <w:color w:val="000000"/>
+                <w:sz w:val="22"/>
+                <w:szCs w:val="22"/>
+                <w:lang w:val="en-AU" w:eastAsia="en-AU"/>
+              </w:rPr>
+            </w:pPr>
+            <w:r>
+              <w:rPr>
+                <w:rFonts w:ascii="Calibri" w:hAnsi="Calibri" w:cs="Calibri"/>
+                <w:color w:val="000000"/>
+                <w:sz w:val="22"/>
+                <w:szCs w:val="22"/>
+                <w:lang w:val="en-AU" w:eastAsia="en-AU"/>
+              </w:rPr>
+              <w:t>rostrum</w:t>
+            </w:r>
+          </w:p>
+        </w:tc>
+        <w:tc>
+          <w:tcPr>
+            <w:tcW w:w="1396" w:type="dxa"/>
+            <w:tcBorders>
+              <w:top w:val="nil"/>
+              <w:left w:val="nil"/>
+              <w:bottom w:val="nil"/>
+              <w:right w:val="nil"/>
+            </w:tcBorders>
+            <w:shd w:val="clear" w:color="auto" w:fill="auto"/>
+            <w:noWrap/>
+            <w:vAlign w:val="bottom"/>
+            <w:hideMark/>
+          </w:tcPr>
+          <w:p>
+            <w:pPr>
+              <w:suppressAutoHyphens w:val="0"/>
+              <w:jc w:val="right"/>
+              <w:rPr>
+                <w:rFonts w:ascii="Calibri" w:hAnsi="Calibri" w:cs="Calibri"/>
+                <w:color w:val="000000"/>
+                <w:sz w:val="22"/>
+                <w:szCs w:val="22"/>
+                <w:lang w:val="en-AU" w:eastAsia="en-AU"/>
+              </w:rPr>
+            </w:pPr>
+            <w:r>
+              <w:rPr>
+                <w:rFonts w:ascii="Calibri" w:hAnsi="Calibri" w:cs="Calibri"/>
+                <w:color w:val="000000"/>
+                <w:sz w:val="22"/>
+                <w:szCs w:val="22"/>
+                <w:lang w:val="en-AU" w:eastAsia="en-AU"/>
+              </w:rPr>
+              <w:t>0.89</w:t>
+            </w:r>
+          </w:p>
+        </w:tc>
+        <w:tc>
+          <w:tcPr>
+            <w:tcW w:w="1014" w:type="dxa"/>
+            <w:tcBorders>
+              <w:top w:val="nil"/>
+              <w:left w:val="nil"/>
+              <w:bottom w:val="nil"/>
+              <w:right w:val="nil"/>
+            </w:tcBorders>
+            <w:shd w:val="clear" w:color="auto" w:fill="auto"/>
+            <w:noWrap/>
+            <w:vAlign w:val="bottom"/>
+            <w:hideMark/>
+          </w:tcPr>
+          <w:p>
+            <w:pPr>
+              <w:suppressAutoHyphens w:val="0"/>
+              <w:jc w:val="right"/>
+              <w:rPr>
+                <w:rFonts w:ascii="Calibri" w:hAnsi="Calibri" w:cs="Calibri"/>
+                <w:color w:val="000000"/>
+                <w:sz w:val="22"/>
+                <w:szCs w:val="22"/>
+                <w:lang w:val="en-AU" w:eastAsia="en-AU"/>
+              </w:rPr>
+            </w:pPr>
+            <w:r>
+              <w:rPr>
+                <w:rFonts w:ascii="Calibri" w:hAnsi="Calibri" w:cs="Calibri"/>
+                <w:color w:val="000000"/>
+                <w:sz w:val="22"/>
+                <w:szCs w:val="22"/>
+                <w:lang w:val="en-AU" w:eastAsia="en-AU"/>
+              </w:rPr>
+              <w:t>0.77</w:t>
+            </w:r>
+          </w:p>
+        </w:tc>
+        <w:tc>
+          <w:tcPr>
+            <w:tcW w:w="1134" w:type="dxa"/>
+            <w:tcBorders>
+              <w:top w:val="nil"/>
+              <w:left w:val="nil"/>
+              <w:bottom w:val="nil"/>
+              <w:right w:val="nil"/>
+            </w:tcBorders>
+            <w:shd w:val="clear" w:color="auto" w:fill="auto"/>
+            <w:noWrap/>
+            <w:vAlign w:val="bottom"/>
+            <w:hideMark/>
+          </w:tcPr>
+          <w:p>
+            <w:pPr>
+              <w:suppressAutoHyphens w:val="0"/>
+              <w:jc w:val="right"/>
+              <w:rPr>
+                <w:rFonts w:ascii="Calibri" w:hAnsi="Calibri" w:cs="Calibri"/>
+                <w:color w:val="000000"/>
+                <w:sz w:val="22"/>
+                <w:szCs w:val="22"/>
+                <w:lang w:val="en-AU" w:eastAsia="en-AU"/>
+              </w:rPr>
+            </w:pPr>
+            <w:r>
+              <w:rPr>
+                <w:rFonts w:ascii="Calibri" w:hAnsi="Calibri" w:cs="Calibri"/>
+                <w:color w:val="000000"/>
+                <w:sz w:val="22"/>
+                <w:szCs w:val="22"/>
+                <w:lang w:val="en-AU" w:eastAsia="en-AU"/>
+              </w:rPr>
+              <w:t>0.86</w:t>
+            </w:r>
+          </w:p>
+        </w:tc>
+        <w:tc>
+          <w:tcPr>
+            <w:tcW w:w="1134" w:type="dxa"/>
+            <w:tcBorders>
+              <w:top w:val="nil"/>
+              <w:left w:val="nil"/>
+              <w:bottom w:val="nil"/>
+              <w:right w:val="nil"/>
+            </w:tcBorders>
+            <w:shd w:val="clear" w:color="auto" w:fill="D0CECE" w:themeFill="background2" w:themeFillShade="E6"/>
+            <w:noWrap/>
+            <w:vAlign w:val="bottom"/>
+            <w:hideMark/>
+          </w:tcPr>
+          <w:p>
+            <w:pPr>
+              <w:suppressAutoHyphens w:val="0"/>
+              <w:jc w:val="right"/>
+              <w:rPr>
+                <w:rFonts w:ascii="Calibri" w:hAnsi="Calibri" w:cs="Calibri"/>
+                <w:color w:val="000000"/>
+                <w:sz w:val="22"/>
+                <w:szCs w:val="22"/>
+                <w:lang w:val="en-AU" w:eastAsia="en-AU"/>
+              </w:rPr>
+            </w:pPr>
+            <w:r>
+              <w:rPr>
+                <w:rFonts w:ascii="Calibri" w:hAnsi="Calibri" w:cs="Calibri"/>
+                <w:color w:val="000000"/>
+                <w:sz w:val="22"/>
+                <w:szCs w:val="22"/>
+                <w:lang w:val="en-AU" w:eastAsia="en-AU"/>
+              </w:rPr>
+              <w:t>86</w:t>
+            </w:r>
+          </w:p>
+        </w:tc>
+        <w:tc>
+          <w:tcPr>
+            <w:tcW w:w="1417" w:type="dxa"/>
+            <w:tcBorders>
+              <w:top w:val="nil"/>
+              <w:left w:val="nil"/>
+              <w:bottom w:val="nil"/>
+              <w:right w:val="nil"/>
+            </w:tcBorders>
+            <w:shd w:val="clear" w:color="auto" w:fill="auto"/>
+            <w:noWrap/>
+            <w:vAlign w:val="bottom"/>
+            <w:hideMark/>
+          </w:tcPr>
+          <w:p>
+            <w:pPr>
+              <w:suppressAutoHyphens w:val="0"/>
+              <w:jc w:val="right"/>
+              <w:rPr>
+                <w:rFonts w:ascii="Calibri" w:hAnsi="Calibri" w:cs="Calibri"/>
+                <w:color w:val="000000"/>
+                <w:sz w:val="22"/>
+                <w:szCs w:val="22"/>
+                <w:lang w:val="en-AU" w:eastAsia="en-AU"/>
+              </w:rPr>
+            </w:pPr>
+            <w:r>
+              <w:rPr>
+                <w:rFonts w:ascii="Calibri" w:hAnsi="Calibri" w:cs="Calibri"/>
+                <w:color w:val="000000"/>
+                <w:sz w:val="22"/>
+                <w:szCs w:val="22"/>
+                <w:lang w:val="en-AU" w:eastAsia="en-AU"/>
+              </w:rPr>
+              <w:t>0.79</w:t>
+            </w:r>
+          </w:p>
+        </w:tc>
+      </w:tr>
+      <w:tr>
+        <w:trPr>
+          <w:trHeight w:val="290"/>
+        </w:trPr>
+        <w:tc>
+          <w:tcPr>
+            <w:tcW w:w="1418" w:type="dxa"/>
+            <w:tcBorders>
+              <w:top w:val="nil"/>
+              <w:left w:val="nil"/>
+              <w:bottom w:val="nil"/>
+              <w:right w:val="nil"/>
+            </w:tcBorders>
+            <w:shd w:val="clear" w:color="auto" w:fill="auto"/>
+            <w:noWrap/>
+            <w:vAlign w:val="bottom"/>
+            <w:hideMark/>
+          </w:tcPr>
+          <w:p>
+            <w:pPr>
+              <w:suppressAutoHyphens w:val="0"/>
+              <w:rPr>
+                <w:rFonts w:ascii="Calibri" w:hAnsi="Calibri" w:cs="Calibri"/>
+                <w:color w:val="000000"/>
+                <w:sz w:val="22"/>
+                <w:szCs w:val="22"/>
+                <w:lang w:val="en-AU" w:eastAsia="en-AU"/>
+              </w:rPr>
+            </w:pPr>
+            <w:r>
+              <w:rPr>
+                <w:rFonts w:ascii="Calibri" w:hAnsi="Calibri" w:cs="Calibri"/>
+                <w:color w:val="000000"/>
+                <w:sz w:val="22"/>
+                <w:szCs w:val="22"/>
+                <w:lang w:val="en-AU" w:eastAsia="en-AU"/>
+              </w:rPr>
+              <w:t>vault</w:t>
+            </w:r>
+          </w:p>
+        </w:tc>
+        <w:tc>
+          <w:tcPr>
+            <w:tcW w:w="1396" w:type="dxa"/>
+            <w:tcBorders>
+              <w:top w:val="nil"/>
+              <w:left w:val="nil"/>
+              <w:bottom w:val="nil"/>
+              <w:right w:val="nil"/>
+            </w:tcBorders>
+            <w:shd w:val="clear" w:color="auto" w:fill="auto"/>
+            <w:noWrap/>
+            <w:vAlign w:val="bottom"/>
+            <w:hideMark/>
+          </w:tcPr>
+          <w:p>
+            <w:pPr>
+              <w:suppressAutoHyphens w:val="0"/>
+              <w:jc w:val="right"/>
+              <w:rPr>
+                <w:rFonts w:ascii="Calibri" w:hAnsi="Calibri" w:cs="Calibri"/>
+                <w:color w:val="000000"/>
+                <w:sz w:val="22"/>
+                <w:szCs w:val="22"/>
+                <w:lang w:val="en-AU" w:eastAsia="en-AU"/>
+              </w:rPr>
+            </w:pPr>
+            <w:r>
+              <w:rPr>
+                <w:rFonts w:ascii="Calibri" w:hAnsi="Calibri" w:cs="Calibri"/>
+                <w:color w:val="000000"/>
+                <w:sz w:val="22"/>
+                <w:szCs w:val="22"/>
+                <w:lang w:val="en-AU" w:eastAsia="en-AU"/>
+              </w:rPr>
+              <w:t>0.85</w:t>
+            </w:r>
+          </w:p>
+        </w:tc>
+        <w:tc>
+          <w:tcPr>
+            <w:tcW w:w="1014" w:type="dxa"/>
+            <w:tcBorders>
+              <w:top w:val="nil"/>
+              <w:left w:val="nil"/>
+              <w:bottom w:val="nil"/>
+              <w:right w:val="nil"/>
+            </w:tcBorders>
+            <w:shd w:val="clear" w:color="auto" w:fill="auto"/>
+            <w:noWrap/>
+            <w:vAlign w:val="bottom"/>
+            <w:hideMark/>
+          </w:tcPr>
+          <w:p>
+            <w:pPr>
+              <w:suppressAutoHyphens w:val="0"/>
+              <w:jc w:val="right"/>
+              <w:rPr>
+                <w:rFonts w:ascii="Calibri" w:hAnsi="Calibri" w:cs="Calibri"/>
+                <w:color w:val="000000"/>
+                <w:sz w:val="22"/>
+                <w:szCs w:val="22"/>
+                <w:lang w:val="en-AU" w:eastAsia="en-AU"/>
+              </w:rPr>
+            </w:pPr>
+            <w:r>
+              <w:rPr>
+                <w:rFonts w:ascii="Calibri" w:hAnsi="Calibri" w:cs="Calibri"/>
+                <w:color w:val="000000"/>
+                <w:sz w:val="22"/>
+                <w:szCs w:val="22"/>
+                <w:lang w:val="en-AU" w:eastAsia="en-AU"/>
+              </w:rPr>
+              <w:t>0.77</w:t>
+            </w:r>
+          </w:p>
+        </w:tc>
+        <w:tc>
+          <w:tcPr>
+            <w:tcW w:w="1134" w:type="dxa"/>
+            <w:tcBorders>
+              <w:top w:val="nil"/>
+              <w:left w:val="nil"/>
+              <w:bottom w:val="nil"/>
+              <w:right w:val="nil"/>
+            </w:tcBorders>
+            <w:shd w:val="clear" w:color="auto" w:fill="auto"/>
+            <w:noWrap/>
+            <w:vAlign w:val="bottom"/>
+            <w:hideMark/>
+          </w:tcPr>
+          <w:p>
+            <w:pPr>
+              <w:suppressAutoHyphens w:val="0"/>
+              <w:jc w:val="right"/>
+              <w:rPr>
+                <w:rFonts w:ascii="Calibri" w:hAnsi="Calibri" w:cs="Calibri"/>
+                <w:color w:val="000000"/>
+                <w:sz w:val="22"/>
+                <w:szCs w:val="22"/>
+                <w:lang w:val="en-AU" w:eastAsia="en-AU"/>
+              </w:rPr>
+            </w:pPr>
+            <w:r>
+              <w:rPr>
+                <w:rFonts w:ascii="Calibri" w:hAnsi="Calibri" w:cs="Calibri"/>
+                <w:color w:val="000000"/>
+                <w:sz w:val="22"/>
+                <w:szCs w:val="22"/>
+                <w:lang w:val="en-AU" w:eastAsia="en-AU"/>
+              </w:rPr>
+              <w:t>0.88</w:t>
+            </w:r>
+          </w:p>
+        </w:tc>
+        <w:tc>
+          <w:tcPr>
+            <w:tcW w:w="1134" w:type="dxa"/>
+            <w:tcBorders>
+              <w:top w:val="nil"/>
+              <w:left w:val="nil"/>
+              <w:bottom w:val="nil"/>
+              <w:right w:val="nil"/>
+            </w:tcBorders>
+            <w:shd w:val="clear" w:color="auto" w:fill="auto"/>
+            <w:noWrap/>
+            <w:vAlign w:val="bottom"/>
+            <w:hideMark/>
+          </w:tcPr>
+          <w:p>
+            <w:pPr>
+              <w:suppressAutoHyphens w:val="0"/>
+              <w:jc w:val="right"/>
+              <w:rPr>
+                <w:rFonts w:ascii="Calibri" w:hAnsi="Calibri" w:cs="Calibri"/>
+                <w:color w:val="000000"/>
+                <w:sz w:val="22"/>
+                <w:szCs w:val="22"/>
+                <w:lang w:val="en-AU" w:eastAsia="en-AU"/>
+              </w:rPr>
+            </w:pPr>
+            <w:r>
+              <w:rPr>
+                <w:rFonts w:ascii="Calibri" w:hAnsi="Calibri" w:cs="Calibri"/>
+                <w:color w:val="000000"/>
+                <w:sz w:val="22"/>
+                <w:szCs w:val="22"/>
+                <w:lang w:val="en-AU" w:eastAsia="en-AU"/>
+              </w:rPr>
+              <w:t>0.94</w:t>
+            </w:r>
+          </w:p>
+        </w:tc>
+        <w:tc>
+          <w:tcPr>
+            <w:tcW w:w="1417" w:type="dxa"/>
+            <w:tcBorders>
+              <w:top w:val="nil"/>
+              <w:left w:val="nil"/>
+              <w:bottom w:val="nil"/>
+              <w:right w:val="nil"/>
+            </w:tcBorders>
+            <w:shd w:val="clear" w:color="auto" w:fill="D0CECE" w:themeFill="background2" w:themeFillShade="E6"/>
+            <w:noWrap/>
+            <w:vAlign w:val="bottom"/>
+            <w:hideMark/>
+          </w:tcPr>
+          <w:p>
+            <w:pPr>
+              <w:suppressAutoHyphens w:val="0"/>
+              <w:jc w:val="right"/>
+              <w:rPr>
+                <w:rFonts w:ascii="Calibri" w:hAnsi="Calibri" w:cs="Calibri"/>
+                <w:color w:val="000000"/>
+                <w:sz w:val="22"/>
+                <w:szCs w:val="22"/>
+                <w:lang w:val="en-AU" w:eastAsia="en-AU"/>
+              </w:rPr>
+            </w:pPr>
+            <w:r>
+              <w:rPr>
+                <w:rFonts w:ascii="Calibri" w:hAnsi="Calibri" w:cs="Calibri"/>
+                <w:color w:val="000000"/>
+                <w:sz w:val="22"/>
+                <w:szCs w:val="22"/>
+                <w:lang w:val="en-AU" w:eastAsia="en-AU"/>
+              </w:rPr>
+              <w:t>124</w:t>
+            </w:r>
+          </w:p>
+        </w:tc>
+      </w:tr>
+    </w:tbl>
+    <w:p>
+      <w:pPr>
+        <w:rPr>
+          <w:b/>
+          <w:bCs/>
+        </w:rPr>
+      </w:pPr>
+    </w:p>
+    <w:p>
+      <w:r>
+        <w:rPr>
+          <w:b/>
+          <w:bCs/>
+        </w:rPr>
+        <w:t xml:space="preserve">Table X: </w:t>
+      </w:r>
+      <w:r>
+        <w:t xml:space="preserve">phylogenetically informed integration between the full shape (upper triangles) and residual shape (lower triangles) of modules. All r-PLS values were significant at </w:t>
+      </w:r>
+      <w:r>
+        <w:rPr>
+          <w:i/>
+          <w:iCs/>
+        </w:rPr>
+        <w:t xml:space="preserve">p </w:t>
+      </w:r>
+      <w:r>
+        <w:t xml:space="preserve">&lt; 0.05 except for the integration between residuals of orbital and molar modules. </w:t>
+      </w:r>
+      <w:r>
+        <w:t>For P-value tables, see Supplementary Table X.</w:t>
+      </w:r>
+    </w:p>
+    <w:p>
+      <w:pPr>
+        <w:spacing w:line="480" w:lineRule="auto"/>
+      </w:pPr>
+    </w:p>
+    <w:p>
+      <w:pPr>
+        <w:spacing w:line="480" w:lineRule="auto"/>
+      </w:pPr>
+      <w:r>
+        <w:t xml:space="preserve">However, our Mantel tests of module PC score matrices did not confirm our expectation that the rostrum and vault module PCAs had higher correlations with each other than with others: rostrum and vault correlations in the full shape dataset had smaller r statistics (r=0.76) than that </w:t>
+      </w:r>
+      <w:r>
+        <w:lastRenderedPageBreak/>
+        <w:t xml:space="preserve">between the rostrum and the adjacent orbital region (0.81). </w:t>
       </w:r>
       <w:bookmarkEnd w:id="14"/>
       <w:r>
@@ -6760,15 +8287,7 @@
           <w:b/>
           <w:bCs/>
         </w:rPr>
-        <w:t xml:space="preserve">However, none of the difference in integration were clear in terms of </w:t>
-      </w:r>
-      <w:r>
-        <w:rPr>
-          <w:b/>
-          <w:bCs/>
-        </w:rPr>
-        <w:lastRenderedPageBreak/>
-        <w:t>significance, and may just exist because the molar</w:t>
+        <w:t>However, none of the difference in integration were clear in terms of significance, and may just exist because the molar</w:t>
       </w:r>
       <w:r>
         <w:rPr>
@@ -12153,8 +13672,15 @@
       <w:r>
         <w:rPr>
           <w:noProof/>
-        </w:rPr>
-        <w:t xml:space="preserve">Smissen, P. J., &amp; Rowe, K. C. (2018). Repeated biome transitions in the evolution of Australian rodents. </w:t>
+          <w:lang w:val="de-DE"/>
+        </w:rPr>
+        <w:t xml:space="preserve">Smissen, P. J., &amp; Rowe, K. C. (2018). </w:t>
+      </w:r>
+      <w:r>
+        <w:rPr>
+          <w:noProof/>
+        </w:rPr>
+        <w:t xml:space="preserve">Repeated biome transitions in the evolution of Australian rodents. </w:t>
       </w:r>
       <w:r>
         <w:rPr>
@@ -13948,6 +15474,7 @@
   <w:style w:type="character" w:default="1" w:styleId="DefaultParagraphFont">
     <w:name w:val="Default Paragraph Font"/>
     <w:uiPriority w:val="1"/>
+    <w:semiHidden/>
     <w:unhideWhenUsed/>
   </w:style>
   <w:style w:type="table" w:default="1" w:styleId="TableNormal">
@@ -15595,28 +17122,28 @@
 </file>
 
 <file path=customXml/item1.xml><?xml version="1.0" encoding="utf-8"?>
-<b:Sources xmlns:b="http://schemas.openxmlformats.org/officeDocument/2006/bibliography" xmlns="http://schemas.openxmlformats.org/officeDocument/2006/bibliography" SelectedStyle="\APASixthEditionOfficeOnline.xsl" StyleName="APA" Version="6"/>
-</file>
-
-<file path=customXml/item2.xml><?xml version="1.0" encoding="utf-8"?>
 <go:gDocsCustomXmlDataStorage xmlns:go="http://customooxmlschemas.google.com/" xmlns:r="http://schemas.openxmlformats.org/officeDocument/2006/relationships">
   <go:docsCustomData roundtripDataSignature="AMtx7mi71kWikTSW9grfRzX6qaO7hCgTOw==">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</go:docsCustomData>
 </go:gDocsCustomXmlDataStorage>
 </file>
 
-<file path=customXml/itemProps1.xml><?xml version="1.0" encoding="utf-8"?>
-<ds:datastoreItem xmlns:ds="http://schemas.openxmlformats.org/officeDocument/2006/customXml" ds:itemID="{61AF4BA4-FD9D-4807-8916-A6B69446FAE7}">
-  <ds:schemaRefs>
-    <ds:schemaRef ds:uri="http://schemas.openxmlformats.org/officeDocument/2006/bibliography"/>
-  </ds:schemaRefs>
-</ds:datastoreItem>
+<file path=customXml/item2.xml><?xml version="1.0" encoding="utf-8"?>
+<b:Sources xmlns:b="http://schemas.openxmlformats.org/officeDocument/2006/bibliography" xmlns="http://schemas.openxmlformats.org/officeDocument/2006/bibliography" SelectedStyle="\APASixthEditionOfficeOnline.xsl" StyleName="APA" Version="6"/>
 </file>
 
-<file path=customXml/itemProps2.xml><?xml version="1.0" encoding="utf-8"?>
+<file path=customXml/itemProps1.xml><?xml version="1.0" encoding="utf-8"?>
 <ds:datastoreItem xmlns:ds="http://schemas.openxmlformats.org/officeDocument/2006/customXml" ds:itemID="{11111111-1234-1234-1234-123412341234}">
   <ds:schemaRefs>
     <ds:schemaRef ds:uri="http://customooxmlschemas.google.com/"/>
     <ds:schemaRef ds:uri="http://schemas.openxmlformats.org/officeDocument/2006/relationships"/>
   </ds:schemaRefs>
 </ds:datastoreItem>
+</file>
+
+<file path=customXml/itemProps2.xml><?xml version="1.0" encoding="utf-8"?>
+<ds:datastoreItem xmlns:ds="http://schemas.openxmlformats.org/officeDocument/2006/customXml" ds:itemID="{61AF4BA4-FD9D-4807-8916-A6B69446FAE7}">
+  <ds:schemaRefs>
+    <ds:schemaRef ds:uri="http://schemas.openxmlformats.org/officeDocument/2006/bibliography"/>
+  </ds:schemaRefs>
+</ds:datastoreItem>
 </file>
</xml_diff>

<commit_message>
update residual analysis to OU residuals for runnign on Ripley
</commit_message>
<xml_diff>
--- a/Manuscript/REVISION/Marcy_etal_Rodent_CREA_R1.docx
+++ b/Manuscript/REVISION/Marcy_etal_Rodent_CREA_R1.docx
@@ -34,12 +34,14 @@
       <w:r>
         <w:t>Ariel E. Marcy</w:t>
       </w:r>
+      <w:proofErr w:type="gramStart"/>
       <w:r>
         <w:rPr>
           <w:vertAlign w:val="superscript"/>
         </w:rPr>
         <w:t>1,*</w:t>
       </w:r>
+      <w:proofErr w:type="gramEnd"/>
       <w:r>
         <w:t>, D. Rex Mitchell</w:t>
       </w:r>
@@ -106,7 +108,23 @@
           <w:rStyle w:val="value"/>
           <w:color w:val="000000"/>
         </w:rPr>
-        <w:t>Scientific and Industrial Research Organisation (CSIRO), Science Connect, Canberra, ACT 2601, Australia</w:t>
+        <w:t xml:space="preserve">Scientific and Industrial Research </w:t>
+      </w:r>
+      <w:proofErr w:type="spellStart"/>
+      <w:r>
+        <w:rPr>
+          <w:rStyle w:val="value"/>
+          <w:color w:val="000000"/>
+        </w:rPr>
+        <w:t>Organisation</w:t>
+      </w:r>
+      <w:proofErr w:type="spellEnd"/>
+      <w:r>
+        <w:rPr>
+          <w:rStyle w:val="value"/>
+          <w:color w:val="000000"/>
+        </w:rPr>
+        <w:t xml:space="preserve"> (CSIRO), Science Connect, Canberra, ACT 2601, Australia</w:t>
       </w:r>
       <w:r>
         <w:t xml:space="preserve">; </w:t>
@@ -275,7 +293,15 @@
         <w:t xml:space="preserve"> </w:t>
       </w:r>
       <w:r>
-        <w:t>that dietary specialists are not part of the sample’s common allometric variation. Interestingly, CREA-like shape variation potentially related to posture also appeared in allometry-free PCA. Integration among cranial modules was higher, and modularity lower, with size included. Size contributed substantially to divergence of shape over time, but both size-included and allometry-free shape variation peaked at only 2-4 million years of divergence. Our results support the hypothesis that CREA is a composite pattern arising from selection on cranial function, with size-mediated stabilising selection a dominant process leading to high integration and limited shape divergence. However, CREA does not appear to represent a constraint because, as predicted, substantial non-allometric shape variation occurs alongside it, particularly where dietary specialisation reduces selection on gnawing function.</w:t>
+        <w:t xml:space="preserve">that dietary specialists are not part of the sample’s common allometric variation. Interestingly, CREA-like shape variation potentially related to posture also appeared in allometry-free PCA. Integration among cranial modules was higher, and modularity lower, with size included. Size contributed substantially to divergence of shape over time, but both size-included and allometry-free shape variation peaked at only 2-4 million years of divergence. Our results support the hypothesis that CREA is a composite pattern arising from selection on cranial function, with size-mediated </w:t>
+      </w:r>
+      <w:proofErr w:type="spellStart"/>
+      <w:r>
+        <w:t>stabilising</w:t>
+      </w:r>
+      <w:proofErr w:type="spellEnd"/>
+      <w:r>
+        <w:t xml:space="preserve"> selection a dominant process leading to high integration and limited shape divergence. However, CREA does not appear to represent a constraint because, as predicted, substantial non-allometric shape variation occurs alongside it, particularly where dietary specialisation reduces selection on gnawing function.</w:t>
       </w:r>
     </w:p>
     <w:p>
@@ -325,7 +351,15 @@
         <w:spacing w:line="480" w:lineRule="auto"/>
       </w:pPr>
       <w:r>
-        <w:t xml:space="preserve">The skull is arguably the most functionally diverse interface between a mammal and its environment. It is employed in the acquisition and mastication of food, receives the majority of sensory input, and carries the large and heavy brain. The evolution of mammalian cranial diversity is therefore assumed to be heavily influenced by the various </w:t>
+        <w:t xml:space="preserve">The skull is arguably the most functionally diverse interface between a mammal and its environment. It is employed in the acquisition and mastication of food, receives </w:t>
+      </w:r>
+      <w:proofErr w:type="gramStart"/>
+      <w:r>
+        <w:t>the majority of</w:t>
+      </w:r>
+      <w:proofErr w:type="gramEnd"/>
+      <w:r>
+        <w:t xml:space="preserve"> sensory input, and carries the large and heavy brain. The evolution of mammalian cranial diversity is therefore assumed to be heavily influenced by the various </w:t>
       </w:r>
       <w:r>
         <w:t>selection regimes acting on</w:t>
@@ -603,7 +637,15 @@
         <w:t xml:space="preserve"> likely a product of bite force allometry and phylogenetic niche conservatism. Briefly, closely related species tend to have</w:t>
       </w:r>
       <w:r>
-        <w:t xml:space="preserve"> similar diets and are thus likely to encounter foods with similar mechanical properties, such as hardness. For similar food items, a small and a large species therefore have to apply the same absolut</w:t>
+        <w:t xml:space="preserve"> similar diets and are thus likely to encounter foods with similar mechanical properties, such as hardness. For similar food items, a small and a large species therefore </w:t>
+      </w:r>
+      <w:proofErr w:type="gramStart"/>
+      <w:r>
+        <w:t>have to</w:t>
+      </w:r>
+      <w:proofErr w:type="gramEnd"/>
+      <w:r>
+        <w:t xml:space="preserve"> apply the same absolut</w:t>
       </w:r>
       <w:r>
         <w:t>e</w:t>
@@ -820,7 +862,15 @@
         <w:fldChar w:fldCharType="end"/>
       </w:r>
       <w:r>
-        <w:t xml:space="preserve">. This supports previous work suggesting that the strong allometry occurs as a result of stabilising selection on the rodent gnawing apparatus, which is highly specialized but allows for substantial dietary breadth </w:t>
+        <w:t xml:space="preserve">. This supports previous work suggesting that the strong allometry occurs as a result of </w:t>
+      </w:r>
+      <w:proofErr w:type="spellStart"/>
+      <w:r>
+        <w:t>stabilising</w:t>
+      </w:r>
+      <w:proofErr w:type="spellEnd"/>
+      <w:r>
+        <w:t xml:space="preserve"> selection on the rodent gnawing apparatus, which is highly specialized but allows for substantial dietary breadth </w:t>
       </w:r>
       <w:r>
         <w:fldChar w:fldCharType="begin">
@@ -1054,7 +1104,15 @@
         <w:fldChar w:fldCharType="end"/>
       </w:r>
       <w:r>
-        <w:t xml:space="preserve">. Support for stabilizing selection on cranial function, rather than any intrinsic developmental constraints, comes from studies showing that cranial growth allometry varies substantially among rodents, such that similar specialisations can arise from different growth patterns </w:t>
+        <w:t xml:space="preserve">. Support for stabilizing selection on cranial function, rather than any intrinsic developmental constraints, comes from studies showing that cranial growth allometry varies substantially among rodents, such that similar </w:t>
+      </w:r>
+      <w:proofErr w:type="spellStart"/>
+      <w:r>
+        <w:t>specialisations</w:t>
+      </w:r>
+      <w:proofErr w:type="spellEnd"/>
+      <w:r>
+        <w:t xml:space="preserve"> can arise from different growth patterns </w:t>
       </w:r>
       <w:r>
         <w:fldChar w:fldCharType="begin"/>
@@ -1251,7 +1309,21 @@
         <w:rPr>
           <w:highlight w:val="yellow"/>
         </w:rPr>
-        <w:t>If diversification of rodent crania is bounded by functional allometric constraints, whereby each size has a shape optimum, we should expect to see an Ornstein-Uhlenbeck pattern of shape divergence through tim</w:t>
+        <w:t>If diversification of rodent crania is bounded by functional allometric constraints, whereby each size has a shape optimum, we should expect to see an Ornstein-</w:t>
+      </w:r>
+      <w:proofErr w:type="spellStart"/>
+      <w:r>
+        <w:rPr>
+          <w:highlight w:val="yellow"/>
+        </w:rPr>
+        <w:t>Uhlenbeck</w:t>
+      </w:r>
+      <w:proofErr w:type="spellEnd"/>
+      <w:r>
+        <w:rPr>
+          <w:highlight w:val="yellow"/>
+        </w:rPr>
+        <w:t xml:space="preserve"> pattern of shape divergence through tim</w:t>
       </w:r>
       <w:r>
         <w:rPr>
@@ -1321,7 +1393,15 @@
       </w:r>
       <w:bookmarkStart w:id="3" w:name="_Hlk160624073"/>
       <w:r>
-        <w:t>This unexplained variation might be related to species-specific variation without any particular evolutionary patterning (such as vicariance or founder effects), but it</w:t>
+        <w:t xml:space="preserve">This unexplained variation might be related to species-specific variation without any </w:t>
+      </w:r>
+      <w:proofErr w:type="gramStart"/>
+      <w:r>
+        <w:t>particular evolutionary</w:t>
+      </w:r>
+      <w:proofErr w:type="gramEnd"/>
+      <w:r>
+        <w:t xml:space="preserve"> patterning (such as vicariance or founder effects), but it</w:t>
       </w:r>
       <w:r>
         <w:t xml:space="preserve"> could </w:t>
@@ -1564,7 +1644,15 @@
         <w:t xml:space="preserve">Removing the effects of size from the shape variation </w:t>
       </w:r>
       <w:r>
-        <w:t xml:space="preserve">by analysing residuals of allometric regressions is therefore expected to reduce the integration of the cranium overall and between modules, and possibly also increase the degree of modularity. </w:t>
+        <w:t xml:space="preserve">by </w:t>
+      </w:r>
+      <w:proofErr w:type="spellStart"/>
+      <w:r>
+        <w:t>analysing</w:t>
+      </w:r>
+      <w:proofErr w:type="spellEnd"/>
+      <w:r>
+        <w:t xml:space="preserve"> residuals of allometric regressions is therefore expected to reduce the integration of the cranium overall and between modules, and possibly also increase the degree of modularity. </w:t>
       </w:r>
       <w:r>
         <w:t>Analysis of residuals thus can also</w:t>
@@ -1583,7 +1671,15 @@
         <w:spacing w:line="480" w:lineRule="auto"/>
       </w:pPr>
       <w:r>
-        <w:t xml:space="preserve">In this study, we test our expectations on the relationships between allometric and non-allometric shape variation on Marcy et al’s </w:t>
+        <w:t xml:space="preserve">In this study, we test our expectations on the relationships between allometric and non-allometric shape variation on Marcy et </w:t>
+      </w:r>
+      <w:proofErr w:type="spellStart"/>
+      <w:r>
+        <w:t>al’s</w:t>
+      </w:r>
+      <w:proofErr w:type="spellEnd"/>
+      <w:r>
+        <w:t xml:space="preserve"> </w:t>
       </w:r>
       <w:r>
         <w:fldChar w:fldCharType="begin"/>
@@ -1640,7 +1736,15 @@
         <w:spacing w:line="480" w:lineRule="auto"/>
       </w:pPr>
       <w:r>
-        <w:t xml:space="preserve">We used Marcy et al’s </w:t>
+        <w:t xml:space="preserve">We used Marcy et </w:t>
+      </w:r>
+      <w:proofErr w:type="spellStart"/>
+      <w:r>
+        <w:t>al’s</w:t>
+      </w:r>
+      <w:proofErr w:type="spellEnd"/>
+      <w:r>
+        <w:t xml:space="preserve"> </w:t>
       </w:r>
       <w:r>
         <w:fldChar w:fldCharType="begin"/>
@@ -1724,12 +1828,21 @@
       <w:r>
         <w:t xml:space="preserve">using the packages </w:t>
       </w:r>
+      <w:proofErr w:type="spellStart"/>
       <w:r>
         <w:rPr>
           <w:i/>
           <w:iCs/>
         </w:rPr>
-        <w:t xml:space="preserve">geomorph </w:t>
+        <w:t>geomorph</w:t>
+      </w:r>
+      <w:proofErr w:type="spellEnd"/>
+      <w:r>
+        <w:rPr>
+          <w:i/>
+          <w:iCs/>
+        </w:rPr>
+        <w:t xml:space="preserve"> </w:t>
       </w:r>
       <w:r>
         <w:fldChar w:fldCharType="begin"/>
@@ -1786,6 +1899,7 @@
       <w:r>
         <w:t xml:space="preserve">, </w:t>
       </w:r>
+      <w:proofErr w:type="spellStart"/>
       <w:r>
         <w:rPr>
           <w:i/>
@@ -1793,6 +1907,7 @@
         </w:rPr>
         <w:t>mvMORPH</w:t>
       </w:r>
+      <w:proofErr w:type="spellEnd"/>
       <w:r>
         <w:t xml:space="preserve"> </w:t>
       </w:r>
@@ -1830,6 +1945,7 @@
       <w:r>
         <w:t xml:space="preserve">, </w:t>
       </w:r>
+      <w:proofErr w:type="spellStart"/>
       <w:r>
         <w:rPr>
           <w:i/>
@@ -1844,6 +1960,7 @@
         </w:rPr>
         <w:t>andvR</w:t>
       </w:r>
+      <w:proofErr w:type="spellEnd"/>
       <w:r>
         <w:t xml:space="preserve"> </w:t>
       </w:r>
@@ -2064,16 +2181,48 @@
         <w:spacing w:line="480" w:lineRule="auto"/>
       </w:pPr>
       <w:r>
-        <w:t xml:space="preserve">To assess whether the crania in our sample follow an Ornstein-Uhlenbeck (OU) pattern of evolution, </w:t>
+        <w:t>To assess whether the crania in our sample follow an Ornstein-</w:t>
+      </w:r>
+      <w:proofErr w:type="spellStart"/>
+      <w:r>
+        <w:t>Uhlenbeck</w:t>
+      </w:r>
+      <w:proofErr w:type="spellEnd"/>
+      <w:r>
+        <w:t xml:space="preserve"> (OU) pattern of evolution, </w:t>
       </w:r>
       <w:r>
         <w:t>as predicted by our hypothesis of stabilizing selection, we</w:t>
       </w:r>
       <w:r>
-        <w:t xml:space="preserve"> used mvMORPH to fit</w:t>
-      </w:r>
-      <w:r>
-        <w:t xml:space="preserve"> models of Brownian Motion (BM), Ornstein-Uhlenbeck (OU), and also Early Burst (EB). </w:t>
+        <w:t xml:space="preserve"> used </w:t>
+      </w:r>
+      <w:proofErr w:type="spellStart"/>
+      <w:r>
+        <w:t>mvMORPH</w:t>
+      </w:r>
+      <w:proofErr w:type="spellEnd"/>
+      <w:r>
+        <w:t xml:space="preserve"> to fit</w:t>
+      </w:r>
+      <w:r>
+        <w:t xml:space="preserve"> models of Brownian Motion (BM), Ornstein-</w:t>
+      </w:r>
+      <w:proofErr w:type="spellStart"/>
+      <w:r>
+        <w:t>Uhlenbeck</w:t>
+      </w:r>
+      <w:proofErr w:type="spellEnd"/>
+      <w:r>
+        <w:t xml:space="preserve"> (OU), </w:t>
+      </w:r>
+      <w:proofErr w:type="gramStart"/>
+      <w:r>
+        <w:t>and also</w:t>
+      </w:r>
+      <w:proofErr w:type="gramEnd"/>
+      <w:r>
+        <w:t xml:space="preserve"> Early Burst (EB). </w:t>
       </w:r>
       <w:r>
         <w:t xml:space="preserve">The </w:t>
@@ -2128,11 +2277,31 @@
         <w:t xml:space="preserve"> </w:t>
       </w:r>
       <w:r>
-        <w:t xml:space="preserve">We also fitted gls models of allometry under the three evolutionary scenarios to find out which evolutionary mode fits the evolution of allometry best. To identify </w:t>
+        <w:t xml:space="preserve">We also fitted </w:t>
+      </w:r>
+      <w:proofErr w:type="spellStart"/>
+      <w:r>
+        <w:t>gls</w:t>
+      </w:r>
+      <w:proofErr w:type="spellEnd"/>
+      <w:r>
+        <w:t xml:space="preserve"> models of allometry under the three evolutionary scenarios to find out which evolutionary mode fits the evolution of allometry best</w:t>
+      </w:r>
+      <w:r>
+        <w:t xml:space="preserve">, and </w:t>
       </w:r>
       <w:r>
         <w:lastRenderedPageBreak/>
-        <w:t xml:space="preserve">the best model for shape evolution and allometric fits, we compared the Generalized Information Criterion </w:t>
+        <w:t xml:space="preserve">additionally the most likely mode of evolution of the residuals of that model. </w:t>
+      </w:r>
+      <w:r>
+        <w:t>To identify the best mode</w:t>
+      </w:r>
+      <w:r>
+        <w:t>s</w:t>
+      </w:r>
+      <w:r>
+        <w:t xml:space="preserve">, we compared the Generalized Information Criterion </w:t>
       </w:r>
       <w:r>
         <w:t>for each of the fits</w:t>
@@ -2165,6 +2334,64 @@
         <w:t xml:space="preserve"> </w:t>
       </w:r>
       <w:r>
+        <w:t xml:space="preserve">Lastly, we also investigated the most likely evolutionary mode for log-transformed centroid size through functionalities in the </w:t>
+      </w:r>
+      <w:r>
+        <w:rPr>
+          <w:i/>
+          <w:iCs/>
+        </w:rPr>
+        <w:t>Phytools</w:t>
+      </w:r>
+      <w:r>
+        <w:t xml:space="preserve"> package. Note that the probabilities from </w:t>
+      </w:r>
+      <w:r>
+        <w:rPr>
+          <w:i/>
+          <w:iCs/>
+        </w:rPr>
+        <w:t>Phytools</w:t>
+      </w:r>
+      <w:r>
+        <w:t xml:space="preserve"> are given as Akaike Information Criterion (AIC), which are a special case of and similar to the GICs given by the </w:t>
+      </w:r>
+      <w:proofErr w:type="spellStart"/>
+      <w:r>
+        <w:t>mvMORPH</w:t>
+      </w:r>
+      <w:proofErr w:type="spellEnd"/>
+      <w:r>
+        <w:t xml:space="preserve"> package </w:t>
+      </w:r>
+      <w:r>
+        <w:fldChar w:fldCharType="begin"/>
+      </w:r>
+      <w:r>
+        <w:instrText xml:space="preserve"> ADDIN EN.CITE &lt;EndNote&gt;&lt;Cite&gt;&lt;Author&gt;Cavanaugh&lt;/Author&gt;&lt;Year&gt;2019&lt;/Year&gt;&lt;RecNum&gt;62&lt;/RecNum&gt;&lt;DisplayText&gt;(Cavanaugh &amp;amp; Neath, 2019)&lt;/DisplayText&gt;&lt;record&gt;&lt;rec-number&gt;62&lt;/rec-number&gt;&lt;foreign-keys&gt;&lt;key app="EN" db-id="p9vfsf2vj2tvwjevww9pzwfazxfv5txvw5ap" timestamp="1711581833"&gt;62&lt;/key&gt;&lt;/foreign-keys&gt;&lt;ref-type name="Journal Article"&gt;17&lt;/ref-type&gt;&lt;contributors&gt;&lt;authors&gt;&lt;author&gt;Cavanaugh, Joseph E.&lt;/author&gt;&lt;author&gt;Neath, Andrew A.&lt;/author&gt;&lt;/authors&gt;&lt;/contributors&gt;&lt;titles&gt;&lt;title&gt;The Akaike information criterion: Background, derivation, properties, application, interpretation, and refinements&lt;/title&gt;&lt;secondary-title&gt;WIREs Computational Statistics&lt;/secondary-title&gt;&lt;/titles&gt;&lt;periodical&gt;&lt;full-title&gt;WIREs Computational Statistics&lt;/full-title&gt;&lt;/periodical&gt;&lt;pages&gt;e1460&lt;/pages&gt;&lt;volume&gt;11&lt;/volume&gt;&lt;number&gt;3&lt;/number&gt;&lt;dates&gt;&lt;year&gt;2019&lt;/year&gt;&lt;/dates&gt;&lt;isbn&gt;1939-5108&lt;/isbn&gt;&lt;urls&gt;&lt;related-urls&gt;&lt;url&gt;https://wires.onlinelibrary.wiley.com/doi/abs/10.1002/wics.1460&lt;/url&gt;&lt;/related-urls&gt;&lt;/urls&gt;&lt;electronic-resource-num&gt;https://doi.org/10.1002/wics.1460&lt;/electronic-resource-num&gt;&lt;/record&gt;&lt;/Cite&gt;&lt;/EndNote&gt;</w:instrText>
+      </w:r>
+      <w:r>
+        <w:fldChar w:fldCharType="separate"/>
+      </w:r>
+      <w:r>
+        <w:rPr>
+          <w:noProof/>
+        </w:rPr>
+        <w:t>(Cavanaugh &amp; Neath, 2019)</w:t>
+      </w:r>
+      <w:r>
+        <w:fldChar w:fldCharType="end"/>
+      </w:r>
+      <w:r>
+        <w:t>.</w:t>
+      </w:r>
+    </w:p>
+    <w:p>
+      <w:pPr>
+        <w:spacing w:line="480" w:lineRule="auto"/>
+        <w:ind w:firstLine="720"/>
+      </w:pPr>
+      <w:r>
         <w:t xml:space="preserve">Note that estimates of evolutionary mode are unlikely to be very robust because our samples size is relatively small </w:t>
       </w:r>
       <w:r>
@@ -2237,6 +2464,7 @@
       <w:r>
         <w:t xml:space="preserve"> in </w:t>
       </w:r>
+      <w:proofErr w:type="spellStart"/>
       <w:r>
         <w:rPr>
           <w:i/>
@@ -2244,6 +2472,7 @@
         </w:rPr>
         <w:t>geomorph</w:t>
       </w:r>
+      <w:proofErr w:type="spellEnd"/>
       <w:r>
         <w:t xml:space="preserve"> in the context of Brownian Motion models</w:t>
       </w:r>
@@ -2251,57 +2480,7 @@
         <w:t>.</w:t>
       </w:r>
       <w:r>
-        <w:t xml:space="preserve"> Lastly, we also investigated the most likely evolutionary mode for log-transformed centroid size through functionalities in the </w:t>
-      </w:r>
-      <w:r>
-        <w:rPr>
-          <w:i/>
-          <w:iCs/>
-        </w:rPr>
-        <w:t>Phytools</w:t>
-      </w:r>
-      <w:r>
-        <w:t xml:space="preserve"> package. Note that the </w:t>
-      </w:r>
-      <w:r>
-        <w:t>probabilities</w:t>
-      </w:r>
-      <w:r>
-        <w:t xml:space="preserve"> from </w:t>
-      </w:r>
-      <w:r>
-        <w:rPr>
-          <w:i/>
-          <w:iCs/>
-        </w:rPr>
-        <w:t>Phytools</w:t>
-      </w:r>
-      <w:r>
-        <w:t xml:space="preserve"> are given as Akaike Information Criterion (AIC), </w:t>
-      </w:r>
-      <w:r>
-        <w:t xml:space="preserve">which are a special case of and similar to the GICs given by the mvMORPH package </w:t>
-      </w:r>
-      <w:r>
-        <w:fldChar w:fldCharType="begin"/>
-      </w:r>
-      <w:r>
-        <w:instrText xml:space="preserve"> ADDIN EN.CITE &lt;EndNote&gt;&lt;Cite&gt;&lt;Author&gt;Cavanaugh&lt;/Author&gt;&lt;Year&gt;2019&lt;/Year&gt;&lt;RecNum&gt;62&lt;/RecNum&gt;&lt;DisplayText&gt;(Cavanaugh &amp;amp; Neath, 2019)&lt;/DisplayText&gt;&lt;record&gt;&lt;rec-number&gt;62&lt;/rec-number&gt;&lt;foreign-keys&gt;&lt;key app="EN" db-id="p9vfsf2vj2tvwjevww9pzwfazxfv5txvw5ap" timestamp="1711581833"&gt;62&lt;/key&gt;&lt;/foreign-keys&gt;&lt;ref-type name="Journal Article"&gt;17&lt;/ref-type&gt;&lt;contributors&gt;&lt;authors&gt;&lt;author&gt;Cavanaugh, Joseph E.&lt;/author&gt;&lt;author&gt;Neath, Andrew A.&lt;/author&gt;&lt;/authors&gt;&lt;/contributors&gt;&lt;titles&gt;&lt;title&gt;The Akaike information criterion: Background, derivation, properties, application, interpretation, and refinements&lt;/title&gt;&lt;secondary-title&gt;WIREs Computational Statistics&lt;/secondary-title&gt;&lt;/titles&gt;&lt;periodical&gt;&lt;full-title&gt;WIREs Computational Statistics&lt;/full-title&gt;&lt;/periodical&gt;&lt;pages&gt;e1460&lt;/pages&gt;&lt;volume&gt;11&lt;/volume&gt;&lt;number&gt;3&lt;/number&gt;&lt;dates&gt;&lt;year&gt;2019&lt;/year&gt;&lt;/dates&gt;&lt;isbn&gt;1939-5108&lt;/isbn&gt;&lt;urls&gt;&lt;related-urls&gt;&lt;url&gt;https://wires.onlinelibrary.wiley.com/doi/abs/10.1002/wics.1460&lt;/url&gt;&lt;/related-urls&gt;&lt;/urls&gt;&lt;electronic-resource-num&gt;https://doi.org/10.1002/wics.1460&lt;/electronic-resource-num&gt;&lt;/record&gt;&lt;/Cite&gt;&lt;/EndNote&gt;</w:instrText>
-      </w:r>
-      <w:r>
-        <w:fldChar w:fldCharType="separate"/>
-      </w:r>
-      <w:r>
-        <w:rPr>
-          <w:noProof/>
-        </w:rPr>
-        <w:t>(Cavanaugh &amp; Neath, 2019)</w:t>
-      </w:r>
-      <w:r>
-        <w:fldChar w:fldCharType="end"/>
-      </w:r>
-      <w:r>
-        <w:t>.</w:t>
+        <w:t xml:space="preserve"> </w:t>
       </w:r>
     </w:p>
     <w:p>
@@ -2321,11 +2500,19 @@
           <w:highlight w:val="white"/>
         </w:rPr>
       </w:pPr>
-      <w:r>
-        <w:rPr>
-          <w:highlight w:val="white"/>
-        </w:rPr>
-        <w:t>Visualising shape evolution</w:t>
+      <w:proofErr w:type="spellStart"/>
+      <w:r>
+        <w:rPr>
+          <w:highlight w:val="white"/>
+        </w:rPr>
+        <w:t>Visualising</w:t>
+      </w:r>
+      <w:proofErr w:type="spellEnd"/>
+      <w:r>
+        <w:rPr>
+          <w:highlight w:val="white"/>
+        </w:rPr>
+        <w:t xml:space="preserve"> shape evolution</w:t>
       </w:r>
     </w:p>
     <w:p>
@@ -2377,6 +2564,7 @@
         </w:rPr>
         <w:t xml:space="preserve"> function </w:t>
       </w:r>
+      <w:proofErr w:type="spellStart"/>
       <w:r>
         <w:rPr>
           <w:i/>
@@ -2384,6 +2572,7 @@
         </w:rPr>
         <w:t>cophenic</w:t>
       </w:r>
+      <w:proofErr w:type="spellEnd"/>
       <w:r>
         <w:rPr>
           <w:highlight w:val="white"/>
@@ -2431,7 +2620,21 @@
         <w:rPr>
           <w:highlight w:val="white"/>
         </w:rPr>
-        <w:t xml:space="preserve"> on our ultrametric time-calibrated phylogeny </w:t>
+        <w:t xml:space="preserve"> on our </w:t>
+      </w:r>
+      <w:proofErr w:type="spellStart"/>
+      <w:r>
+        <w:rPr>
+          <w:highlight w:val="white"/>
+        </w:rPr>
+        <w:t>ultrametric</w:t>
+      </w:r>
+      <w:proofErr w:type="spellEnd"/>
+      <w:r>
+        <w:rPr>
+          <w:highlight w:val="white"/>
+        </w:rPr>
+        <w:t xml:space="preserve"> time-calibrated phylogeny </w:t>
       </w:r>
       <w:r>
         <w:rPr>
@@ -2607,17 +2810,25 @@
         <w:rPr>
           <w:highlight w:val="white"/>
         </w:rPr>
-        <w:t xml:space="preserve">. Values were divided in half to give values in millions of years since last common ancestor. The pairwise Procrustes distances – i.e. morphological distances – were derived from the GPA of shapes. We then plotted every pairwise combination of the phylogenetic and morphological distances </w:t>
+        <w:t xml:space="preserve">. Values were divided in half to give values in millions of years since last common ancestor. The pairwise </w:t>
       </w:r>
       <w:r>
         <w:rPr>
           <w:highlight w:val="white"/>
         </w:rPr>
         <w:lastRenderedPageBreak/>
-        <w:t xml:space="preserve">between two species in our dataset for both the full shape and shape residual datasets. </w:t>
-      </w:r>
-      <w:r>
-        <w:t>We expected this to provide a broad estimate of morphological divergences with and without allometry, but there are two caveats to this method: 1) pseudoreplication due to the high volume of pairwise comparisons within the sample and 2) non-uniform sampling of time due to the phylogeny’s structure, with</w:t>
+        <w:t xml:space="preserve">Procrustes distances – i.e. morphological distances – were derived from the GPA of shapes. We then plotted every pairwise combination of the phylogenetic and morphological distances between two species in our dataset for both the full shape and shape residual datasets. </w:t>
+      </w:r>
+      <w:r>
+        <w:t xml:space="preserve">We expected this to provide a broad estimate of morphological divergences with and without allometry, but there are two caveats to this method: 1) </w:t>
+      </w:r>
+      <w:proofErr w:type="spellStart"/>
+      <w:r>
+        <w:t>pseudoreplication</w:t>
+      </w:r>
+      <w:proofErr w:type="spellEnd"/>
+      <w:r>
+        <w:t xml:space="preserve"> due to the high volume of pairwise comparisons within the sample and 2) non-uniform sampling of time due to the phylogeny’s structure, with</w:t>
       </w:r>
       <w:r>
         <w:rPr>
@@ -2678,7 +2889,15 @@
         <w:t>We then compared allometries from</w:t>
       </w:r>
       <w:r>
-        <w:t xml:space="preserve"> geomorph-based</w:t>
+        <w:t xml:space="preserve"> </w:t>
+      </w:r>
+      <w:proofErr w:type="spellStart"/>
+      <w:r>
+        <w:t>geomorph</w:t>
+      </w:r>
+      <w:proofErr w:type="spellEnd"/>
+      <w:r>
+        <w:t>-based</w:t>
       </w:r>
       <w:r>
         <w:t xml:space="preserve"> </w:t>
@@ -2739,14 +2958,70 @@
         <w:rPr>
           <w:highlight w:val="white"/>
         </w:rPr>
-        <w:t xml:space="preserve">In order to visually assess the allometric and non-allometric morphospaces, we performed principal component analyses (PCA) on three different shape datasets of mean species shapes, and visualised each morphospace with plots of the first two principal components (PCs). The first, termed here ‘full shape dataset’ is based on a conventional generalised Procrustes analysis, </w:t>
+        <w:t xml:space="preserve">In order to visually assess the allometric and non-allometric morphospaces, we performed principal component analyses (PCA) on three different shape datasets of mean species </w:t>
+      </w:r>
+      <w:proofErr w:type="gramStart"/>
+      <w:r>
+        <w:rPr>
+          <w:highlight w:val="white"/>
+        </w:rPr>
+        <w:t xml:space="preserve">shapes, </w:t>
       </w:r>
       <w:r>
         <w:rPr>
           <w:highlight w:val="white"/>
         </w:rPr>
         <w:lastRenderedPageBreak/>
-        <w:t xml:space="preserve">and includes the allometric component of shape. Second, the ‘shape residual dataset’ includes the components of shape that remain once allometric shape is removed and it provides a ‘size-less’ or ‘allometry-free’ comparison of the mean species shapes. The shape residuals were obtained from a phylogenetically-informed linear generalised least squares model using random permutations implemented by the </w:t>
+        <w:t>and</w:t>
+      </w:r>
+      <w:proofErr w:type="gramEnd"/>
+      <w:r>
+        <w:rPr>
+          <w:highlight w:val="white"/>
+        </w:rPr>
+        <w:t xml:space="preserve"> </w:t>
+      </w:r>
+      <w:proofErr w:type="spellStart"/>
+      <w:r>
+        <w:rPr>
+          <w:highlight w:val="white"/>
+        </w:rPr>
+        <w:t>visualised</w:t>
+      </w:r>
+      <w:proofErr w:type="spellEnd"/>
+      <w:r>
+        <w:rPr>
+          <w:highlight w:val="white"/>
+        </w:rPr>
+        <w:t xml:space="preserve"> each morphospace with plots of the first two principal components (PCs). The first, termed here ‘full shape dataset’ is based on a conventional </w:t>
+      </w:r>
+      <w:proofErr w:type="spellStart"/>
+      <w:r>
+        <w:rPr>
+          <w:highlight w:val="white"/>
+        </w:rPr>
+        <w:t>generalised</w:t>
+      </w:r>
+      <w:proofErr w:type="spellEnd"/>
+      <w:r>
+        <w:rPr>
+          <w:highlight w:val="white"/>
+        </w:rPr>
+        <w:t xml:space="preserve"> Procrustes analysis, and includes the allometric component of shape. Second, the ‘shape residual dataset’ includes the components of shape that remain once allometric shape is removed and it provides a ‘size-less’ or ‘allometry-free’ comparison of the mean species shapes. The shape residuals were obtained from a phylogenetically-informed linear </w:t>
+      </w:r>
+      <w:proofErr w:type="spellStart"/>
+      <w:r>
+        <w:rPr>
+          <w:highlight w:val="white"/>
+        </w:rPr>
+        <w:t>generalised</w:t>
+      </w:r>
+      <w:proofErr w:type="spellEnd"/>
+      <w:r>
+        <w:rPr>
+          <w:highlight w:val="white"/>
+        </w:rPr>
+        <w:t xml:space="preserve"> least squares model using random permutations implemented by the </w:t>
       </w:r>
       <w:r>
         <w:rPr>
@@ -2904,12 +3179,35 @@
           <w:highlight w:val="white"/>
         </w:rPr>
       </w:pPr>
-      <w:r>
-        <w:rPr>
-          <w:highlight w:val="white"/>
-        </w:rPr>
-        <w:t xml:space="preserve">In order to visualise and assess allometric shape variation in the full shape dataset, we created heatmaps showing the magnitude of landmark displacements using </w:t>
-      </w:r>
+      <w:proofErr w:type="gramStart"/>
+      <w:r>
+        <w:rPr>
+          <w:highlight w:val="white"/>
+        </w:rPr>
+        <w:t>In order to</w:t>
+      </w:r>
+      <w:proofErr w:type="gramEnd"/>
+      <w:r>
+        <w:rPr>
+          <w:highlight w:val="white"/>
+        </w:rPr>
+        <w:t xml:space="preserve"> </w:t>
+      </w:r>
+      <w:proofErr w:type="spellStart"/>
+      <w:r>
+        <w:rPr>
+          <w:highlight w:val="white"/>
+        </w:rPr>
+        <w:t>visualise</w:t>
+      </w:r>
+      <w:proofErr w:type="spellEnd"/>
+      <w:r>
+        <w:rPr>
+          <w:highlight w:val="white"/>
+        </w:rPr>
+        <w:t xml:space="preserve"> and assess allometric shape variation in the full shape dataset, we created heatmaps showing the magnitude of landmark displacements using </w:t>
+      </w:r>
+      <w:proofErr w:type="spellStart"/>
       <w:r>
         <w:rPr>
           <w:i/>
@@ -2917,6 +3215,7 @@
         </w:rPr>
         <w:t>landvR</w:t>
       </w:r>
+      <w:proofErr w:type="spellEnd"/>
       <w:r>
         <w:rPr>
           <w:highlight w:val="white"/>
@@ -3079,7 +3378,21 @@
         <w:rPr>
           <w:highlight w:val="white"/>
         </w:rPr>
-        <w:t>. We compared three different visualizations of allometry. First, using fitted allometric shapes estimated by Procrustes linear models (also using random permutations as per RRPP) across the entire sample. However, variation characterised through ordination or allometric analysis provides summaries of parts of the variation, which do not always reflect actual specimens</w:t>
+        <w:t xml:space="preserve">. We compared three different visualizations of allometry. First, using fitted allometric shapes estimated by Procrustes linear models (also using random permutations as per RRPP) across the entire sample. However, variation </w:t>
+      </w:r>
+      <w:proofErr w:type="spellStart"/>
+      <w:r>
+        <w:rPr>
+          <w:highlight w:val="white"/>
+        </w:rPr>
+        <w:t>characterised</w:t>
+      </w:r>
+      <w:proofErr w:type="spellEnd"/>
+      <w:r>
+        <w:rPr>
+          <w:highlight w:val="white"/>
+        </w:rPr>
+        <w:t xml:space="preserve"> through ordination or allometric analysis provides summaries of parts of the variation, which do not always reflect actual specimens</w:t>
       </w:r>
       <w:r>
         <w:rPr>
@@ -3137,40 +3450,104 @@
         <w:rPr>
           <w:highlight w:val="white"/>
         </w:rPr>
-        <w:t xml:space="preserve">. We therefore also visualised the mean configurations of the smallest native species (the delicate mouse, </w:t>
-      </w:r>
-      <w:r>
-        <w:rPr>
-          <w:i/>
-          <w:highlight w:val="white"/>
-        </w:rPr>
-        <w:t>Pseudomys delicatulus</w:t>
-      </w:r>
-      <w:r>
-        <w:rPr>
-          <w:highlight w:val="white"/>
-        </w:rPr>
-        <w:t xml:space="preserve">) and the largest (the giant white-tailed rat, </w:t>
-      </w:r>
-      <w:r>
-        <w:rPr>
-          <w:i/>
-          <w:highlight w:val="white"/>
-        </w:rPr>
-        <w:t>Uromys caudimaculatus</w:t>
-      </w:r>
-      <w:r>
-        <w:rPr>
-          <w:highlight w:val="white"/>
-        </w:rPr>
-        <w:t xml:space="preserve">), as determined by mean centroid size. Third, to illustrate the similarity in shape variation along PC1 to the two previous </w:t>
+        <w:t xml:space="preserve">. We therefore also </w:t>
+      </w:r>
+      <w:proofErr w:type="spellStart"/>
+      <w:r>
+        <w:rPr>
+          <w:highlight w:val="white"/>
+        </w:rPr>
+        <w:t>visualised</w:t>
+      </w:r>
+      <w:proofErr w:type="spellEnd"/>
+      <w:r>
+        <w:rPr>
+          <w:highlight w:val="white"/>
+        </w:rPr>
+        <w:t xml:space="preserve"> the mean configurations of the smallest native species (the delicate mouse, </w:t>
+      </w:r>
+      <w:proofErr w:type="spellStart"/>
+      <w:r>
+        <w:rPr>
+          <w:i/>
+          <w:highlight w:val="white"/>
+        </w:rPr>
+        <w:t>Pseudomys</w:t>
+      </w:r>
+      <w:proofErr w:type="spellEnd"/>
+      <w:r>
+        <w:rPr>
+          <w:i/>
+          <w:highlight w:val="white"/>
+        </w:rPr>
+        <w:t xml:space="preserve"> </w:t>
+      </w:r>
+      <w:proofErr w:type="spellStart"/>
+      <w:r>
+        <w:rPr>
+          <w:i/>
+          <w:highlight w:val="white"/>
+        </w:rPr>
+        <w:t>delicatulus</w:t>
+      </w:r>
+      <w:proofErr w:type="spellEnd"/>
+      <w:r>
+        <w:rPr>
+          <w:highlight w:val="white"/>
+        </w:rPr>
+        <w:t xml:space="preserve">) </w:t>
       </w:r>
       <w:r>
         <w:rPr>
           <w:highlight w:val="white"/>
         </w:rPr>
         <w:lastRenderedPageBreak/>
-        <w:t>visualizations of allometric variation, we visualised the hypothetical shapes for PC1 minimum and maximum.</w:t>
+        <w:t xml:space="preserve">and the largest (the giant white-tailed rat, </w:t>
+      </w:r>
+      <w:proofErr w:type="spellStart"/>
+      <w:r>
+        <w:rPr>
+          <w:i/>
+          <w:highlight w:val="white"/>
+        </w:rPr>
+        <w:t>Uromys</w:t>
+      </w:r>
+      <w:proofErr w:type="spellEnd"/>
+      <w:r>
+        <w:rPr>
+          <w:i/>
+          <w:highlight w:val="white"/>
+        </w:rPr>
+        <w:t xml:space="preserve"> </w:t>
+      </w:r>
+      <w:proofErr w:type="spellStart"/>
+      <w:r>
+        <w:rPr>
+          <w:i/>
+          <w:highlight w:val="white"/>
+        </w:rPr>
+        <w:t>caudimaculatus</w:t>
+      </w:r>
+      <w:proofErr w:type="spellEnd"/>
+      <w:r>
+        <w:rPr>
+          <w:highlight w:val="white"/>
+        </w:rPr>
+        <w:t xml:space="preserve">), as determined by mean centroid size. Third, to illustrate the similarity in shape variation along PC1 to the two previous visualizations of allometric variation, we </w:t>
+      </w:r>
+      <w:proofErr w:type="spellStart"/>
+      <w:r>
+        <w:rPr>
+          <w:highlight w:val="white"/>
+        </w:rPr>
+        <w:t>visualised</w:t>
+      </w:r>
+      <w:proofErr w:type="spellEnd"/>
+      <w:r>
+        <w:rPr>
+          <w:highlight w:val="white"/>
+        </w:rPr>
+        <w:t xml:space="preserve"> the hypothetical shapes for PC1 minimum and maximum.</w:t>
       </w:r>
     </w:p>
     <w:p>
@@ -3193,7 +3570,21 @@
         <w:rPr>
           <w:highlight w:val="white"/>
         </w:rPr>
-        <w:t xml:space="preserve">To compare the allometric shape change to the ‘isometry-free or ‘allometry-free’ shape variation, we produced heatmaps from the shape residual dataset visualizing the minimum and maximum hypothetical shapes for three different PC axes. First, we produced heatmaps for PC1 and PC2 to compare the allometry-free changes to the allometric cranial changes seen in the full shape dataset. We also visualised heatmaps for the shape residual PC2 without the four species of </w:t>
+        <w:t xml:space="preserve">To compare the allometric shape change to the ‘isometry-free or ‘allometry-free’ shape variation, we produced heatmaps from the shape residual dataset visualizing the minimum and maximum hypothetical shapes for three different PC axes. First, we produced heatmaps for PC1 and PC2 to compare the allometry-free changes to the allometric cranial changes seen in the full shape dataset. We also </w:t>
+      </w:r>
+      <w:proofErr w:type="spellStart"/>
+      <w:r>
+        <w:rPr>
+          <w:highlight w:val="white"/>
+        </w:rPr>
+        <w:t>visualised</w:t>
+      </w:r>
+      <w:proofErr w:type="spellEnd"/>
+      <w:r>
+        <w:rPr>
+          <w:highlight w:val="white"/>
+        </w:rPr>
+        <w:t xml:space="preserve"> heatmaps for the shape residual PC2 without the four species of </w:t>
       </w:r>
       <w:r>
         <w:rPr>
@@ -3206,7 +3597,21 @@
         <w:rPr>
           <w:highlight w:val="white"/>
         </w:rPr>
-        <w:t xml:space="preserve"> in order to assess the impact of their bipedal posture on the ordinated shape variation. </w:t>
+        <w:t xml:space="preserve"> </w:t>
+      </w:r>
+      <w:proofErr w:type="gramStart"/>
+      <w:r>
+        <w:rPr>
+          <w:highlight w:val="white"/>
+        </w:rPr>
+        <w:t>in order to</w:t>
+      </w:r>
+      <w:proofErr w:type="gramEnd"/>
+      <w:r>
+        <w:rPr>
+          <w:highlight w:val="white"/>
+        </w:rPr>
+        <w:t xml:space="preserve"> assess the impact of their bipedal posture on the ordinated shape variation. </w:t>
       </w:r>
     </w:p>
     <w:p>
@@ -3244,7 +3649,15 @@
         </w:rPr>
       </w:pPr>
       <w:r>
-        <w:t>We used geomorph functions to assess integration (degree of co-variation) and modularity (degree to which modules evolve independently of each other) across the cranium and among modules before and after size removal.</w:t>
+        <w:t xml:space="preserve">We used </w:t>
+      </w:r>
+      <w:proofErr w:type="spellStart"/>
+      <w:r>
+        <w:t>geomorph</w:t>
+      </w:r>
+      <w:proofErr w:type="spellEnd"/>
+      <w:r>
+        <w:t xml:space="preserve"> functions to assess integration (degree of co-variation) and modularity (degree to which modules evolve independently of each other) across the cranium and among modules before and after size removal.</w:t>
       </w:r>
       <w:r>
         <w:rPr>
@@ -3298,7 +3711,21 @@
         <w:rPr>
           <w:highlight w:val="white"/>
         </w:rPr>
-        <w:t xml:space="preserve">we used geomorph functionalities </w:t>
+        <w:t xml:space="preserve">we used </w:t>
+      </w:r>
+      <w:proofErr w:type="spellStart"/>
+      <w:r>
+        <w:rPr>
+          <w:highlight w:val="white"/>
+        </w:rPr>
+        <w:t>geomorph</w:t>
+      </w:r>
+      <w:proofErr w:type="spellEnd"/>
+      <w:r>
+        <w:rPr>
+          <w:highlight w:val="white"/>
+        </w:rPr>
+        <w:t xml:space="preserve"> functionalities </w:t>
       </w:r>
       <w:r>
         <w:rPr>
@@ -3350,7 +3777,11 @@
         <w:t xml:space="preserve">calculate the </w:t>
       </w:r>
       <w:r>
-        <w:t xml:space="preserve">covariance ratio (CR) coefficient, with the numerator as covariation between modules and the denominator as covariation within modules. Therefore, highly modular structures, with higher covariation within than between modules, will have small CR values within the unit interval. By contrast, structures with low modularity will have CR values close to 1.0 because the two covariation values are very similar </w:t>
+        <w:t xml:space="preserve">covariance ratio (CR) coefficient, with the numerator as covariation between modules and the denominator as covariation within modules. Therefore, highly modular structures, with higher covariation within than between modules, will have small CR values within the unit interval. By contrast, structures with low modularity will </w:t>
+      </w:r>
+      <w:r>
+        <w:lastRenderedPageBreak/>
+        <w:t xml:space="preserve">have CR values close to 1.0 because the two covariation values are very similar </w:t>
       </w:r>
       <w:r>
         <w:fldChar w:fldCharType="begin"/>
@@ -3377,14 +3808,7 @@
         <w:rPr>
           <w:highlight w:val="white"/>
         </w:rPr>
-        <w:t xml:space="preserve">  In both modularity and integration analyses, the functions include a phylogenetic context by </w:t>
-      </w:r>
-      <w:r>
-        <w:rPr>
-          <w:highlight w:val="white"/>
-        </w:rPr>
-        <w:lastRenderedPageBreak/>
-        <w:t xml:space="preserve">generating a matrix of partial least squares under a </w:t>
+        <w:t xml:space="preserve">  In both modularity and integration analyses, the functions include a phylogenetic context by generating a matrix of partial least squares under a </w:t>
       </w:r>
       <w:sdt>
         <w:sdtPr>
@@ -3426,7 +3850,21 @@
         <w:rPr>
           <w:highlight w:val="white"/>
         </w:rPr>
-        <w:t xml:space="preserve"> that was informed by our time-calibrated ultrametric molecular phylogeny </w:t>
+        <w:t xml:space="preserve"> that was informed by our time-calibrated </w:t>
+      </w:r>
+      <w:proofErr w:type="spellStart"/>
+      <w:r>
+        <w:rPr>
+          <w:highlight w:val="white"/>
+        </w:rPr>
+        <w:t>ultrametric</w:t>
+      </w:r>
+      <w:proofErr w:type="spellEnd"/>
+      <w:r>
+        <w:rPr>
+          <w:highlight w:val="white"/>
+        </w:rPr>
+        <w:t xml:space="preserve"> molecular phylogeny </w:t>
       </w:r>
       <w:r>
         <w:rPr>
@@ -3824,13 +4262,23 @@
         </w:rPr>
         <w:t xml:space="preserve"> implemented in </w:t>
       </w:r>
+      <w:proofErr w:type="spellStart"/>
       <w:r>
         <w:rPr>
           <w:i/>
           <w:iCs/>
           <w:highlight w:val="white"/>
         </w:rPr>
-        <w:t xml:space="preserve">geomorph; </w:t>
+        <w:t>geomorph</w:t>
+      </w:r>
+      <w:proofErr w:type="spellEnd"/>
+      <w:r>
+        <w:rPr>
+          <w:i/>
+          <w:iCs/>
+          <w:highlight w:val="white"/>
+        </w:rPr>
+        <w:t xml:space="preserve">; </w:t>
       </w:r>
       <w:r>
         <w:rPr>
@@ -3972,7 +4420,22 @@
         <w:rPr>
           <w:highlight w:val="white"/>
         </w:rPr>
-        <w:t>The CR-coefficent-based</w:t>
+        <w:lastRenderedPageBreak/>
+        <w:t>The CR-</w:t>
+      </w:r>
+      <w:proofErr w:type="spellStart"/>
+      <w:r>
+        <w:rPr>
+          <w:highlight w:val="white"/>
+        </w:rPr>
+        <w:t>coefficent</w:t>
+      </w:r>
+      <w:proofErr w:type="spellEnd"/>
+      <w:r>
+        <w:rPr>
+          <w:highlight w:val="white"/>
+        </w:rPr>
+        <w:t>-based</w:t>
       </w:r>
       <w:r>
         <w:rPr>
@@ -3984,8 +4447,16 @@
         <w:rPr>
           <w:highlight w:val="white"/>
         </w:rPr>
-        <w:t xml:space="preserve"> in geomorph</w:t>
-      </w:r>
+        <w:t xml:space="preserve"> in </w:t>
+      </w:r>
+      <w:proofErr w:type="spellStart"/>
+      <w:r>
+        <w:rPr>
+          <w:highlight w:val="white"/>
+        </w:rPr>
+        <w:t>geomorph</w:t>
+      </w:r>
+      <w:proofErr w:type="spellEnd"/>
       <w:r>
         <w:rPr>
           <w:highlight w:val="white"/>
@@ -4057,14 +4528,7 @@
         <w:rPr>
           <w:highlight w:val="white"/>
         </w:rPr>
-        <w:t xml:space="preserve"> to compare differences </w:t>
-      </w:r>
-      <w:r>
-        <w:rPr>
-          <w:highlight w:val="white"/>
-        </w:rPr>
-        <w:lastRenderedPageBreak/>
-        <w:t>in the level of modularity between different datasets</w:t>
+        <w:t xml:space="preserve"> to compare differences in the level of modularity between different datasets</w:t>
       </w:r>
       <w:r>
         <w:rPr>
@@ -4246,6 +4710,7 @@
         </w:rPr>
         <w:t xml:space="preserve">of the crania in both the full shape and shape residual datasets using the </w:t>
       </w:r>
+      <w:proofErr w:type="spellStart"/>
       <w:r>
         <w:rPr>
           <w:i/>
@@ -4253,12 +4718,14 @@
         </w:rPr>
         <w:t>geomorph</w:t>
       </w:r>
+      <w:proofErr w:type="spellEnd"/>
       <w:r>
         <w:rPr>
           <w:highlight w:val="white"/>
         </w:rPr>
         <w:t xml:space="preserve"> function </w:t>
       </w:r>
+      <w:proofErr w:type="spellStart"/>
       <w:r>
         <w:rPr>
           <w:i/>
@@ -4266,6 +4733,7 @@
         </w:rPr>
         <w:t>globalIntegration</w:t>
       </w:r>
+      <w:proofErr w:type="spellEnd"/>
       <w:r>
         <w:rPr>
           <w:highlight w:val="white"/>
@@ -4576,7 +5044,14 @@
         <w:rPr>
           <w:highlight w:val="white"/>
         </w:rPr>
-        <w:t>. The null expectation of self-similarity would give a regression slope of -1 so if the slope is steeper – i.e. greater absolute value – this indicates global integration due to low independence in each cranial module relative to the other cranial modules.</w:t>
+        <w:t xml:space="preserve">. The null expectation of self-similarity would give a regression slope of -1 so if the slope is steeper – i.e. greater absolute </w:t>
+      </w:r>
+      <w:r>
+        <w:rPr>
+          <w:highlight w:val="white"/>
+        </w:rPr>
+        <w:lastRenderedPageBreak/>
+        <w:t>value – this indicates global integration due to low independence in each cranial module relative to the other cranial modules.</w:t>
       </w:r>
     </w:p>
     <w:p>
@@ -4645,7 +5120,15 @@
         <w:t xml:space="preserve">Generalized Least Squares (GLS) models of shape variation alone and shape allometry were most likely </w:t>
       </w:r>
       <w:r>
-        <w:t>under the assumption of Ornstein-Uhlenbeck evolution; in both cases, the (W-score of 1 compared to 0 for the Brownian-Motion (BM) and Early Burst (EB) models</w:t>
+        <w:t>under the assumption of Ornstein-</w:t>
+      </w:r>
+      <w:proofErr w:type="spellStart"/>
+      <w:r>
+        <w:t>Uhlenbeck</w:t>
+      </w:r>
+      <w:proofErr w:type="spellEnd"/>
+      <w:r>
+        <w:t xml:space="preserve"> evolution; in both cases, the (W-score of 1 compared to 0 for the Brownian-Motion (BM) and Early Burst (EB) models</w:t>
       </w:r>
       <w:r>
         <w:t xml:space="preserve">. By contrast, a Brownian-Motion model was more likely for the evolution of size, although both OU and EB models also have a moderate likelihood. </w:t>
@@ -4781,8 +5264,20 @@
                 <w:szCs w:val="22"/>
                 <w:lang w:val="en-AU" w:eastAsia="en-AU"/>
               </w:rPr>
-              <w:t>rnstein-Uhlenbeck</w:t>
-            </w:r>
+              <w:t>rnstein-</w:t>
+            </w:r>
+            <w:proofErr w:type="spellStart"/>
+            <w:r>
+              <w:rPr>
+                <w:rFonts w:ascii="Calibri" w:hAnsi="Calibri" w:cs="Calibri"/>
+                <w:color w:val="000000"/>
+                <w:sz w:val="22"/>
+                <w:szCs w:val="22"/>
+                <w:lang w:val="en-AU" w:eastAsia="en-AU"/>
+              </w:rPr>
+              <w:t>Uhlenbeck</w:t>
+            </w:r>
+            <w:proofErr w:type="spellEnd"/>
           </w:p>
         </w:tc>
         <w:tc>
@@ -4869,7 +5364,6 @@
                 <w:color w:val="000000"/>
                 <w:sz w:val="22"/>
                 <w:szCs w:val="22"/>
-                <w:lang w:val="en-AU" w:eastAsia="en-AU"/>
               </w:rPr>
               <w:t>Shape GIC</w:t>
             </w:r>
@@ -4907,7 +5401,6 @@
                 <w:color w:val="000000"/>
                 <w:sz w:val="22"/>
                 <w:szCs w:val="22"/>
-                <w:lang w:val="en-AU" w:eastAsia="en-AU"/>
               </w:rPr>
               <w:t>-446170</w:t>
             </w:r>
@@ -4949,7 +5442,6 @@
                 <w:color w:val="000000"/>
                 <w:sz w:val="22"/>
                 <w:szCs w:val="22"/>
-                <w:lang w:val="en-AU" w:eastAsia="en-AU"/>
               </w:rPr>
               <w:t>-447701</w:t>
             </w:r>
@@ -4987,7 +5479,6 @@
                 <w:color w:val="000000"/>
                 <w:sz w:val="22"/>
                 <w:szCs w:val="22"/>
-                <w:lang w:val="en-AU" w:eastAsia="en-AU"/>
               </w:rPr>
               <w:t>-446167</w:t>
             </w:r>
@@ -5030,7 +5521,6 @@
                 <w:color w:val="000000"/>
                 <w:sz w:val="22"/>
                 <w:szCs w:val="22"/>
-                <w:lang w:val="en-AU" w:eastAsia="en-AU"/>
               </w:rPr>
               <w:t>Shape W</w:t>
             </w:r>
@@ -5068,7 +5558,6 @@
                 <w:color w:val="000000"/>
                 <w:sz w:val="22"/>
                 <w:szCs w:val="22"/>
-                <w:lang w:val="en-AU" w:eastAsia="en-AU"/>
               </w:rPr>
               <w:t>0</w:t>
             </w:r>
@@ -5110,7 +5599,6 @@
                 <w:color w:val="000000"/>
                 <w:sz w:val="22"/>
                 <w:szCs w:val="22"/>
-                <w:lang w:val="en-AU" w:eastAsia="en-AU"/>
               </w:rPr>
               <w:t>1</w:t>
             </w:r>
@@ -5148,7 +5636,6 @@
                 <w:color w:val="000000"/>
                 <w:sz w:val="22"/>
                 <w:szCs w:val="22"/>
-                <w:lang w:val="en-AU" w:eastAsia="en-AU"/>
               </w:rPr>
               <w:t>0</w:t>
             </w:r>
@@ -5185,15 +5672,56 @@
                 <w:lang w:val="en-AU" w:eastAsia="en-AU"/>
               </w:rPr>
             </w:pPr>
-            <w:r>
-              <w:rPr>
-                <w:rFonts w:ascii="Calibri" w:hAnsi="Calibri" w:cs="Calibri"/>
-                <w:color w:val="000000"/>
-                <w:sz w:val="22"/>
-                <w:szCs w:val="22"/>
-                <w:lang w:val="en-AU" w:eastAsia="en-AU"/>
-              </w:rPr>
-              <w:t>log(Centroid size) AIC</w:t>
+            <w:proofErr w:type="spellStart"/>
+            <w:r>
+              <w:rPr>
+                <w:rFonts w:ascii="Calibri" w:hAnsi="Calibri" w:cs="Calibri"/>
+                <w:color w:val="000000"/>
+                <w:sz w:val="22"/>
+                <w:szCs w:val="22"/>
+              </w:rPr>
+              <w:t>Shape~</w:t>
+            </w:r>
+            <w:proofErr w:type="gramStart"/>
+            <w:r>
+              <w:rPr>
+                <w:rFonts w:ascii="Calibri" w:hAnsi="Calibri" w:cs="Calibri"/>
+                <w:color w:val="000000"/>
+                <w:sz w:val="22"/>
+                <w:szCs w:val="22"/>
+              </w:rPr>
+              <w:t>log</w:t>
+            </w:r>
+            <w:proofErr w:type="spellEnd"/>
+            <w:r>
+              <w:rPr>
+                <w:rFonts w:ascii="Calibri" w:hAnsi="Calibri" w:cs="Calibri"/>
+                <w:color w:val="000000"/>
+                <w:sz w:val="22"/>
+                <w:szCs w:val="22"/>
+              </w:rPr>
+              <w:t>(</w:t>
+            </w:r>
+            <w:proofErr w:type="spellStart"/>
+            <w:proofErr w:type="gramEnd"/>
+            <w:r>
+              <w:rPr>
+                <w:rFonts w:ascii="Calibri" w:hAnsi="Calibri" w:cs="Calibri"/>
+                <w:color w:val="000000"/>
+                <w:sz w:val="22"/>
+                <w:szCs w:val="22"/>
+              </w:rPr>
+              <w:t>Csize</w:t>
+            </w:r>
+            <w:proofErr w:type="spellEnd"/>
+            <w:r>
+              <w:rPr>
+                <w:rFonts w:ascii="Calibri" w:hAnsi="Calibri" w:cs="Calibri"/>
+                <w:color w:val="000000"/>
+                <w:sz w:val="22"/>
+                <w:szCs w:val="22"/>
+              </w:rPr>
+              <w:t>) GIC</w:t>
             </w:r>
           </w:p>
         </w:tc>
@@ -5228,14 +5756,11 @@
             <w:r>
               <w:rPr>
                 <w:rFonts w:ascii="Calibri" w:hAnsi="Calibri" w:cs="Calibri"/>
-                <w:b/>
-                <w:bCs/>
-                <w:color w:val="000000"/>
-                <w:sz w:val="22"/>
-                <w:szCs w:val="22"/>
-                <w:lang w:val="en-AU" w:eastAsia="en-AU"/>
-              </w:rPr>
-              <w:t>-4.802</w:t>
+                <w:color w:val="000000"/>
+                <w:sz w:val="22"/>
+                <w:szCs w:val="22"/>
+              </w:rPr>
+              <w:t>-433056</w:t>
             </w:r>
           </w:p>
         </w:tc>
@@ -5259,6 +5784,8 @@
               <w:jc w:val="right"/>
               <w:rPr>
                 <w:rFonts w:ascii="Calibri" w:hAnsi="Calibri" w:cs="Calibri"/>
+                <w:b/>
+                <w:bCs/>
                 <w:color w:val="000000"/>
                 <w:sz w:val="22"/>
                 <w:szCs w:val="22"/>
@@ -5268,12 +5795,13 @@
             <w:r>
               <w:rPr>
                 <w:rFonts w:ascii="Calibri" w:hAnsi="Calibri" w:cs="Calibri"/>
-                <w:color w:val="000000"/>
-                <w:sz w:val="22"/>
-                <w:szCs w:val="22"/>
-                <w:lang w:val="en-AU" w:eastAsia="en-AU"/>
-              </w:rPr>
-              <w:t>-2.875</w:t>
+                <w:b/>
+                <w:bCs/>
+                <w:color w:val="000000"/>
+                <w:sz w:val="22"/>
+                <w:szCs w:val="22"/>
+              </w:rPr>
+              <w:t>-434260</w:t>
             </w:r>
           </w:p>
         </w:tc>
@@ -5309,9 +5837,8 @@
                 <w:color w:val="000000"/>
                 <w:sz w:val="22"/>
                 <w:szCs w:val="22"/>
-                <w:lang w:val="en-AU" w:eastAsia="en-AU"/>
-              </w:rPr>
-              <w:t>-2.802</w:t>
+              </w:rPr>
+              <w:t>-433054</w:t>
             </w:r>
           </w:p>
         </w:tc>
@@ -5346,15 +5873,56 @@
                 <w:lang w:val="en-AU" w:eastAsia="en-AU"/>
               </w:rPr>
             </w:pPr>
-            <w:r>
-              <w:rPr>
-                <w:rFonts w:ascii="Calibri" w:hAnsi="Calibri" w:cs="Calibri"/>
-                <w:color w:val="000000"/>
-                <w:sz w:val="22"/>
-                <w:szCs w:val="22"/>
-                <w:lang w:val="en-AU" w:eastAsia="en-AU"/>
-              </w:rPr>
-              <w:t>log(Centroid size) W</w:t>
+            <w:proofErr w:type="spellStart"/>
+            <w:r>
+              <w:rPr>
+                <w:rFonts w:ascii="Calibri" w:hAnsi="Calibri" w:cs="Calibri"/>
+                <w:color w:val="000000"/>
+                <w:sz w:val="22"/>
+                <w:szCs w:val="22"/>
+              </w:rPr>
+              <w:t>Shape~</w:t>
+            </w:r>
+            <w:proofErr w:type="gramStart"/>
+            <w:r>
+              <w:rPr>
+                <w:rFonts w:ascii="Calibri" w:hAnsi="Calibri" w:cs="Calibri"/>
+                <w:color w:val="000000"/>
+                <w:sz w:val="22"/>
+                <w:szCs w:val="22"/>
+              </w:rPr>
+              <w:t>log</w:t>
+            </w:r>
+            <w:proofErr w:type="spellEnd"/>
+            <w:r>
+              <w:rPr>
+                <w:rFonts w:ascii="Calibri" w:hAnsi="Calibri" w:cs="Calibri"/>
+                <w:color w:val="000000"/>
+                <w:sz w:val="22"/>
+                <w:szCs w:val="22"/>
+              </w:rPr>
+              <w:t>(</w:t>
+            </w:r>
+            <w:proofErr w:type="spellStart"/>
+            <w:proofErr w:type="gramEnd"/>
+            <w:r>
+              <w:rPr>
+                <w:rFonts w:ascii="Calibri" w:hAnsi="Calibri" w:cs="Calibri"/>
+                <w:color w:val="000000"/>
+                <w:sz w:val="22"/>
+                <w:szCs w:val="22"/>
+              </w:rPr>
+              <w:t>Csize</w:t>
+            </w:r>
+            <w:proofErr w:type="spellEnd"/>
+            <w:r>
+              <w:rPr>
+                <w:rFonts w:ascii="Calibri" w:hAnsi="Calibri" w:cs="Calibri"/>
+                <w:color w:val="000000"/>
+                <w:sz w:val="22"/>
+                <w:szCs w:val="22"/>
+              </w:rPr>
+              <w:t>) W</w:t>
             </w:r>
           </w:p>
         </w:tc>
@@ -5389,14 +5957,11 @@
             <w:r>
               <w:rPr>
                 <w:rFonts w:ascii="Calibri" w:hAnsi="Calibri" w:cs="Calibri"/>
-                <w:b/>
-                <w:bCs/>
-                <w:color w:val="000000"/>
-                <w:sz w:val="22"/>
-                <w:szCs w:val="22"/>
-                <w:lang w:val="en-AU" w:eastAsia="en-AU"/>
-              </w:rPr>
-              <w:t>0.572</w:t>
+                <w:color w:val="000000"/>
+                <w:sz w:val="22"/>
+                <w:szCs w:val="22"/>
+              </w:rPr>
+              <w:t>0</w:t>
             </w:r>
           </w:p>
         </w:tc>
@@ -5420,6 +5985,8 @@
               <w:jc w:val="right"/>
               <w:rPr>
                 <w:rFonts w:ascii="Calibri" w:hAnsi="Calibri" w:cs="Calibri"/>
+                <w:b/>
+                <w:bCs/>
                 <w:color w:val="000000"/>
                 <w:sz w:val="22"/>
                 <w:szCs w:val="22"/>
@@ -5429,22 +5996,13 @@
             <w:r>
               <w:rPr>
                 <w:rFonts w:ascii="Calibri" w:hAnsi="Calibri" w:cs="Calibri"/>
-                <w:color w:val="000000"/>
-                <w:sz w:val="22"/>
-                <w:szCs w:val="22"/>
-                <w:lang w:val="en-AU" w:eastAsia="en-AU"/>
-              </w:rPr>
-              <w:t>0.2</w:t>
-            </w:r>
-            <w:r>
-              <w:rPr>
-                <w:rFonts w:ascii="Calibri" w:hAnsi="Calibri" w:cs="Calibri"/>
-                <w:color w:val="000000"/>
-                <w:sz w:val="22"/>
-                <w:szCs w:val="22"/>
-                <w:lang w:val="en-AU" w:eastAsia="en-AU"/>
-              </w:rPr>
-              <w:t>2</w:t>
+                <w:b/>
+                <w:bCs/>
+                <w:color w:val="000000"/>
+                <w:sz w:val="22"/>
+                <w:szCs w:val="22"/>
+              </w:rPr>
+              <w:t>1</w:t>
             </w:r>
           </w:p>
         </w:tc>
@@ -5480,9 +6038,8 @@
                 <w:color w:val="000000"/>
                 <w:sz w:val="22"/>
                 <w:szCs w:val="22"/>
-                <w:lang w:val="en-AU" w:eastAsia="en-AU"/>
-              </w:rPr>
-              <w:t>0.21</w:t>
+              </w:rPr>
+              <w:t>0</w:t>
             </w:r>
           </w:p>
         </w:tc>
@@ -5522,9 +6079,8 @@
                 <w:color w:val="000000"/>
                 <w:sz w:val="22"/>
                 <w:szCs w:val="22"/>
-                <w:lang w:val="en-AU" w:eastAsia="en-AU"/>
-              </w:rPr>
-              <w:t>Shape~log(Csize) GIC</w:t>
+              </w:rPr>
+              <w:t>Shape residuals GIC</w:t>
             </w:r>
           </w:p>
         </w:tc>
@@ -5559,9 +6115,8 @@
                 <w:color w:val="000000"/>
                 <w:sz w:val="22"/>
                 <w:szCs w:val="22"/>
-                <w:lang w:val="en-AU" w:eastAsia="en-AU"/>
-              </w:rPr>
-              <w:t>-433056</w:t>
+              </w:rPr>
+              <w:t>-475814</w:t>
             </w:r>
           </w:p>
         </w:tc>
@@ -5600,9 +6155,8 @@
                 <w:color w:val="000000"/>
                 <w:sz w:val="22"/>
                 <w:szCs w:val="22"/>
-                <w:lang w:val="en-AU" w:eastAsia="en-AU"/>
-              </w:rPr>
-              <w:t>-434260</w:t>
+              </w:rPr>
+              <w:t>-476364</w:t>
             </w:r>
           </w:p>
         </w:tc>
@@ -5637,9 +6191,8 @@
                 <w:color w:val="000000"/>
                 <w:sz w:val="22"/>
                 <w:szCs w:val="22"/>
-                <w:lang w:val="en-AU" w:eastAsia="en-AU"/>
-              </w:rPr>
-              <w:t>-433054</w:t>
+              </w:rPr>
+              <w:t>-475812</w:t>
             </w:r>
           </w:p>
         </w:tc>
@@ -5655,7 +6208,6 @@
             <w:tcBorders>
               <w:top w:val="nil"/>
               <w:left w:val="nil"/>
-              <w:bottom w:val="single" w:sz="4" w:space="0" w:color="auto"/>
               <w:right w:val="nil"/>
             </w:tcBorders>
             <w:shd w:val="clear" w:color="auto" w:fill="auto"/>
@@ -5680,9 +6232,8 @@
                 <w:color w:val="000000"/>
                 <w:sz w:val="22"/>
                 <w:szCs w:val="22"/>
-                <w:lang w:val="en-AU" w:eastAsia="en-AU"/>
-              </w:rPr>
-              <w:t>Shape~Loc(Csize) W</w:t>
+              </w:rPr>
+              <w:t>Shape residual W</w:t>
             </w:r>
           </w:p>
         </w:tc>
@@ -5692,7 +6243,6 @@
             <w:tcBorders>
               <w:top w:val="nil"/>
               <w:left w:val="nil"/>
-              <w:bottom w:val="single" w:sz="4" w:space="0" w:color="auto"/>
               <w:right w:val="nil"/>
             </w:tcBorders>
             <w:shd w:val="clear" w:color="auto" w:fill="auto"/>
@@ -5718,7 +6268,6 @@
                 <w:color w:val="000000"/>
                 <w:sz w:val="22"/>
                 <w:szCs w:val="22"/>
-                <w:lang w:val="en-AU" w:eastAsia="en-AU"/>
               </w:rPr>
               <w:t>0</w:t>
             </w:r>
@@ -5730,7 +6279,6 @@
             <w:tcBorders>
               <w:top w:val="nil"/>
               <w:left w:val="nil"/>
-              <w:bottom w:val="single" w:sz="4" w:space="0" w:color="auto"/>
               <w:right w:val="nil"/>
             </w:tcBorders>
             <w:shd w:val="clear" w:color="auto" w:fill="auto"/>
@@ -5760,7 +6308,6 @@
                 <w:color w:val="000000"/>
                 <w:sz w:val="22"/>
                 <w:szCs w:val="22"/>
-                <w:lang w:val="en-AU" w:eastAsia="en-AU"/>
               </w:rPr>
               <w:t>1</w:t>
             </w:r>
@@ -5772,7 +6319,6 @@
             <w:tcBorders>
               <w:top w:val="nil"/>
               <w:left w:val="nil"/>
-              <w:bottom w:val="single" w:sz="4" w:space="0" w:color="auto"/>
               <w:right w:val="nil"/>
             </w:tcBorders>
             <w:shd w:val="clear" w:color="auto" w:fill="auto"/>
@@ -5798,9 +6344,354 @@
                 <w:color w:val="000000"/>
                 <w:sz w:val="22"/>
                 <w:szCs w:val="22"/>
-                <w:lang w:val="en-AU" w:eastAsia="en-AU"/>
               </w:rPr>
               <w:t>0</w:t>
+            </w:r>
+          </w:p>
+        </w:tc>
+      </w:tr>
+      <w:tr>
+        <w:trPr>
+          <w:trHeight w:val="290"/>
+          <w:jc w:val="center"/>
+        </w:trPr>
+        <w:tc>
+          <w:tcPr>
+            <w:tcW w:w="2225" w:type="dxa"/>
+            <w:tcBorders>
+              <w:top w:val="nil"/>
+              <w:left w:val="nil"/>
+              <w:right w:val="nil"/>
+            </w:tcBorders>
+            <w:shd w:val="clear" w:color="auto" w:fill="auto"/>
+            <w:noWrap/>
+            <w:vAlign w:val="bottom"/>
+          </w:tcPr>
+          <w:p>
+            <w:pPr>
+              <w:suppressAutoHyphens w:val="0"/>
+              <w:rPr>
+                <w:rFonts w:ascii="Calibri" w:hAnsi="Calibri" w:cs="Calibri"/>
+                <w:color w:val="000000"/>
+                <w:sz w:val="22"/>
+                <w:szCs w:val="22"/>
+                <w:lang w:val="en-AU" w:eastAsia="en-AU"/>
+              </w:rPr>
+            </w:pPr>
+            <w:proofErr w:type="gramStart"/>
+            <w:r>
+              <w:rPr>
+                <w:rFonts w:ascii="Calibri" w:hAnsi="Calibri" w:cs="Calibri"/>
+                <w:color w:val="000000"/>
+                <w:sz w:val="22"/>
+                <w:szCs w:val="22"/>
+              </w:rPr>
+              <w:t>log(</w:t>
+            </w:r>
+            <w:proofErr w:type="spellStart"/>
+            <w:proofErr w:type="gramEnd"/>
+            <w:r>
+              <w:rPr>
+                <w:rFonts w:ascii="Calibri" w:hAnsi="Calibri" w:cs="Calibri"/>
+                <w:color w:val="000000"/>
+                <w:sz w:val="22"/>
+                <w:szCs w:val="22"/>
+              </w:rPr>
+              <w:t>Csize</w:t>
+            </w:r>
+            <w:proofErr w:type="spellEnd"/>
+            <w:r>
+              <w:rPr>
+                <w:rFonts w:ascii="Calibri" w:hAnsi="Calibri" w:cs="Calibri"/>
+                <w:color w:val="000000"/>
+                <w:sz w:val="22"/>
+                <w:szCs w:val="22"/>
+              </w:rPr>
+              <w:t>) AIC</w:t>
+            </w:r>
+          </w:p>
+        </w:tc>
+        <w:tc>
+          <w:tcPr>
+            <w:tcW w:w="1319" w:type="dxa"/>
+            <w:tcBorders>
+              <w:top w:val="nil"/>
+              <w:left w:val="nil"/>
+              <w:right w:val="nil"/>
+            </w:tcBorders>
+            <w:shd w:val="clear" w:color="auto" w:fill="auto"/>
+            <w:noWrap/>
+            <w:vAlign w:val="bottom"/>
+          </w:tcPr>
+          <w:p>
+            <w:pPr>
+              <w:suppressAutoHyphens w:val="0"/>
+              <w:jc w:val="right"/>
+              <w:rPr>
+                <w:rFonts w:ascii="Calibri" w:hAnsi="Calibri" w:cs="Calibri"/>
+                <w:b/>
+                <w:bCs/>
+                <w:color w:val="000000"/>
+                <w:sz w:val="22"/>
+                <w:szCs w:val="22"/>
+                <w:lang w:val="en-AU" w:eastAsia="en-AU"/>
+              </w:rPr>
+            </w:pPr>
+            <w:r>
+              <w:rPr>
+                <w:rFonts w:ascii="Calibri" w:hAnsi="Calibri" w:cs="Calibri"/>
+                <w:b/>
+                <w:bCs/>
+                <w:color w:val="000000"/>
+                <w:sz w:val="22"/>
+                <w:szCs w:val="22"/>
+              </w:rPr>
+              <w:t>-4.802</w:t>
+            </w:r>
+          </w:p>
+        </w:tc>
+        <w:tc>
+          <w:tcPr>
+            <w:tcW w:w="1276" w:type="dxa"/>
+            <w:tcBorders>
+              <w:top w:val="nil"/>
+              <w:left w:val="nil"/>
+              <w:right w:val="nil"/>
+            </w:tcBorders>
+            <w:shd w:val="clear" w:color="auto" w:fill="auto"/>
+            <w:noWrap/>
+            <w:vAlign w:val="bottom"/>
+          </w:tcPr>
+          <w:p>
+            <w:pPr>
+              <w:suppressAutoHyphens w:val="0"/>
+              <w:jc w:val="right"/>
+              <w:rPr>
+                <w:rFonts w:ascii="Calibri" w:hAnsi="Calibri" w:cs="Calibri"/>
+                <w:b/>
+                <w:bCs/>
+                <w:color w:val="000000"/>
+                <w:sz w:val="22"/>
+                <w:szCs w:val="22"/>
+                <w:lang w:val="en-AU" w:eastAsia="en-AU"/>
+              </w:rPr>
+            </w:pPr>
+            <w:r>
+              <w:rPr>
+                <w:rFonts w:ascii="Calibri" w:hAnsi="Calibri" w:cs="Calibri"/>
+                <w:color w:val="000000"/>
+                <w:sz w:val="22"/>
+                <w:szCs w:val="22"/>
+              </w:rPr>
+              <w:t>-2.875</w:t>
+            </w:r>
+          </w:p>
+        </w:tc>
+        <w:tc>
+          <w:tcPr>
+            <w:tcW w:w="1276" w:type="dxa"/>
+            <w:tcBorders>
+              <w:top w:val="nil"/>
+              <w:left w:val="nil"/>
+              <w:right w:val="nil"/>
+            </w:tcBorders>
+            <w:shd w:val="clear" w:color="auto" w:fill="auto"/>
+            <w:noWrap/>
+            <w:vAlign w:val="bottom"/>
+          </w:tcPr>
+          <w:p>
+            <w:pPr>
+              <w:suppressAutoHyphens w:val="0"/>
+              <w:jc w:val="right"/>
+              <w:rPr>
+                <w:rFonts w:ascii="Calibri" w:hAnsi="Calibri" w:cs="Calibri"/>
+                <w:color w:val="000000"/>
+                <w:sz w:val="22"/>
+                <w:szCs w:val="22"/>
+                <w:lang w:val="en-AU" w:eastAsia="en-AU"/>
+              </w:rPr>
+            </w:pPr>
+            <w:r>
+              <w:rPr>
+                <w:rFonts w:ascii="Calibri" w:hAnsi="Calibri" w:cs="Calibri"/>
+                <w:color w:val="000000"/>
+                <w:sz w:val="22"/>
+                <w:szCs w:val="22"/>
+              </w:rPr>
+              <w:t>-2.802</w:t>
+            </w:r>
+          </w:p>
+        </w:tc>
+      </w:tr>
+      <w:tr>
+        <w:trPr>
+          <w:trHeight w:val="290"/>
+          <w:jc w:val="center"/>
+        </w:trPr>
+        <w:tc>
+          <w:tcPr>
+            <w:tcW w:w="2225" w:type="dxa"/>
+            <w:tcBorders>
+              <w:left w:val="nil"/>
+              <w:bottom w:val="single" w:sz="4" w:space="0" w:color="auto"/>
+              <w:right w:val="nil"/>
+            </w:tcBorders>
+            <w:shd w:val="clear" w:color="auto" w:fill="auto"/>
+            <w:noWrap/>
+            <w:vAlign w:val="bottom"/>
+          </w:tcPr>
+          <w:p>
+            <w:pPr>
+              <w:suppressAutoHyphens w:val="0"/>
+              <w:rPr>
+                <w:rFonts w:ascii="Calibri" w:hAnsi="Calibri" w:cs="Calibri"/>
+                <w:color w:val="000000"/>
+                <w:sz w:val="22"/>
+                <w:szCs w:val="22"/>
+                <w:lang w:val="en-AU" w:eastAsia="en-AU"/>
+              </w:rPr>
+            </w:pPr>
+            <w:proofErr w:type="gramStart"/>
+            <w:r>
+              <w:rPr>
+                <w:rFonts w:ascii="Calibri" w:hAnsi="Calibri" w:cs="Calibri"/>
+                <w:color w:val="000000"/>
+                <w:sz w:val="22"/>
+                <w:szCs w:val="22"/>
+              </w:rPr>
+              <w:t>log(</w:t>
+            </w:r>
+            <w:proofErr w:type="spellStart"/>
+            <w:proofErr w:type="gramEnd"/>
+            <w:r>
+              <w:rPr>
+                <w:rFonts w:ascii="Calibri" w:hAnsi="Calibri" w:cs="Calibri"/>
+                <w:color w:val="000000"/>
+                <w:sz w:val="22"/>
+                <w:szCs w:val="22"/>
+              </w:rPr>
+              <w:t>Csize</w:t>
+            </w:r>
+            <w:proofErr w:type="spellEnd"/>
+            <w:r>
+              <w:rPr>
+                <w:rFonts w:ascii="Calibri" w:hAnsi="Calibri" w:cs="Calibri"/>
+                <w:color w:val="000000"/>
+                <w:sz w:val="22"/>
+                <w:szCs w:val="22"/>
+              </w:rPr>
+              <w:t>) W</w:t>
+            </w:r>
+          </w:p>
+        </w:tc>
+        <w:tc>
+          <w:tcPr>
+            <w:tcW w:w="1319" w:type="dxa"/>
+            <w:tcBorders>
+              <w:left w:val="nil"/>
+              <w:bottom w:val="single" w:sz="4" w:space="0" w:color="auto"/>
+              <w:right w:val="nil"/>
+            </w:tcBorders>
+            <w:shd w:val="clear" w:color="auto" w:fill="auto"/>
+            <w:noWrap/>
+            <w:vAlign w:val="bottom"/>
+          </w:tcPr>
+          <w:p>
+            <w:pPr>
+              <w:suppressAutoHyphens w:val="0"/>
+              <w:jc w:val="right"/>
+              <w:rPr>
+                <w:rFonts w:ascii="Calibri" w:hAnsi="Calibri" w:cs="Calibri"/>
+                <w:b/>
+                <w:bCs/>
+                <w:color w:val="000000"/>
+                <w:sz w:val="22"/>
+                <w:szCs w:val="22"/>
+                <w:lang w:val="en-AU" w:eastAsia="en-AU"/>
+              </w:rPr>
+            </w:pPr>
+            <w:r>
+              <w:rPr>
+                <w:rFonts w:ascii="Calibri" w:hAnsi="Calibri" w:cs="Calibri"/>
+                <w:b/>
+                <w:bCs/>
+                <w:color w:val="000000"/>
+                <w:sz w:val="22"/>
+                <w:szCs w:val="22"/>
+              </w:rPr>
+              <w:t>0.572</w:t>
+            </w:r>
+          </w:p>
+        </w:tc>
+        <w:tc>
+          <w:tcPr>
+            <w:tcW w:w="1276" w:type="dxa"/>
+            <w:tcBorders>
+              <w:left w:val="nil"/>
+              <w:bottom w:val="single" w:sz="4" w:space="0" w:color="auto"/>
+              <w:right w:val="nil"/>
+            </w:tcBorders>
+            <w:shd w:val="clear" w:color="auto" w:fill="auto"/>
+            <w:noWrap/>
+            <w:vAlign w:val="bottom"/>
+          </w:tcPr>
+          <w:p>
+            <w:pPr>
+              <w:suppressAutoHyphens w:val="0"/>
+              <w:jc w:val="right"/>
+              <w:rPr>
+                <w:rFonts w:ascii="Calibri" w:hAnsi="Calibri" w:cs="Calibri"/>
+                <w:b/>
+                <w:bCs/>
+                <w:color w:val="000000"/>
+                <w:sz w:val="22"/>
+                <w:szCs w:val="22"/>
+                <w:lang w:val="en-AU" w:eastAsia="en-AU"/>
+              </w:rPr>
+            </w:pPr>
+            <w:r>
+              <w:rPr>
+                <w:rFonts w:ascii="Calibri" w:hAnsi="Calibri" w:cs="Calibri"/>
+                <w:color w:val="000000"/>
+                <w:sz w:val="22"/>
+                <w:szCs w:val="22"/>
+              </w:rPr>
+              <w:t>0.218</w:t>
+            </w:r>
+          </w:p>
+        </w:tc>
+        <w:tc>
+          <w:tcPr>
+            <w:tcW w:w="1276" w:type="dxa"/>
+            <w:tcBorders>
+              <w:left w:val="nil"/>
+              <w:bottom w:val="single" w:sz="4" w:space="0" w:color="auto"/>
+              <w:right w:val="nil"/>
+            </w:tcBorders>
+            <w:shd w:val="clear" w:color="auto" w:fill="auto"/>
+            <w:noWrap/>
+            <w:vAlign w:val="bottom"/>
+          </w:tcPr>
+          <w:p>
+            <w:pPr>
+              <w:suppressAutoHyphens w:val="0"/>
+              <w:jc w:val="right"/>
+              <w:rPr>
+                <w:rFonts w:ascii="Calibri" w:hAnsi="Calibri" w:cs="Calibri"/>
+                <w:color w:val="000000"/>
+                <w:sz w:val="22"/>
+                <w:szCs w:val="22"/>
+                <w:lang w:val="en-AU" w:eastAsia="en-AU"/>
+              </w:rPr>
+            </w:pPr>
+            <w:r>
+              <w:rPr>
+                <w:rFonts w:ascii="Calibri" w:hAnsi="Calibri" w:cs="Calibri"/>
+                <w:color w:val="000000"/>
+                <w:sz w:val="22"/>
+                <w:szCs w:val="22"/>
+              </w:rPr>
+              <w:t>0.21</w:t>
             </w:r>
           </w:p>
         </w:tc>
@@ -5833,14 +6724,27 @@
         </w:rPr>
         <w:t xml:space="preserve">: </w:t>
       </w:r>
-      <w:r>
-        <w:t xml:space="preserve">Generalised or Akaike Information criterion scores (GIC/AIC) and W-scores of relative probabilities </w:t>
+      <w:proofErr w:type="spellStart"/>
+      <w:r>
+        <w:t>Generalised</w:t>
+      </w:r>
+      <w:proofErr w:type="spellEnd"/>
+      <w:r>
+        <w:t xml:space="preserve"> or Akaike Information criterion scores (GIC/AIC) and W-scores of relative probabilities </w:t>
       </w:r>
       <w:r>
         <w:t xml:space="preserve">of different modes of evolution </w:t>
       </w:r>
       <w:r>
-        <w:t xml:space="preserve">for models of shape, log- transformed centroid size, and shape evolution with log(centroid size) as predictor variable. </w:t>
+        <w:t xml:space="preserve">for models of shape, log- transformed centroid size, and shape evolution with </w:t>
+      </w:r>
+      <w:proofErr w:type="gramStart"/>
+      <w:r>
+        <w:t>log(</w:t>
+      </w:r>
+      <w:proofErr w:type="gramEnd"/>
+      <w:r>
+        <w:t xml:space="preserve">centroid size) as predictor variable. </w:t>
       </w:r>
     </w:p>
     <w:p>
@@ -5875,7 +6779,11 @@
         <w:t xml:space="preserve">versus </w:t>
       </w:r>
       <w:r>
-        <w:t xml:space="preserve">BM models of shape and allometry evolution corresponded by comparing residual coordinates of shape from both models using Two-Block Partial Least Squares. In both cases, the </w:t>
+        <w:t xml:space="preserve">BM models of shape and allometry evolution corresponded by comparing residual coordinates of </w:t>
+      </w:r>
+      <w:r>
+        <w:lastRenderedPageBreak/>
+        <w:t xml:space="preserve">shape from both models using Two-Block Partial Least Squares. In both cases, the </w:t>
       </w:r>
       <w:r>
         <w:t>r-PLS value was 1, suggesting t</w:t>
@@ -5901,8 +6809,13 @@
         </w:numPr>
         <w:spacing w:line="480" w:lineRule="auto"/>
       </w:pPr>
-      <w:r>
-        <w:t>Phylo-morphological distance</w:t>
+      <w:proofErr w:type="spellStart"/>
+      <w:r>
+        <w:t>Phylo</w:t>
+      </w:r>
+      <w:proofErr w:type="spellEnd"/>
+      <w:r>
+        <w:t>-morphological distance</w:t>
       </w:r>
     </w:p>
     <w:p>
@@ -5910,11 +6823,15 @@
         <w:spacing w:line="480" w:lineRule="auto"/>
       </w:pPr>
       <w:r>
-        <w:t xml:space="preserve">Our phylo-morphological distance plots (Fig. 5) asked whether the relationship between phylogenetic distance and morphological distances (i.e. Procrustes distances between the mean </w:t>
-      </w:r>
-      <w:r>
-        <w:lastRenderedPageBreak/>
-        <w:t xml:space="preserve">shapes of a species pair) increases with increasing phylogenetic distance because, as integration patterns change over time, shape covariation patterns diverge </w:t>
+        <w:t xml:space="preserve">Our </w:t>
+      </w:r>
+      <w:proofErr w:type="spellStart"/>
+      <w:r>
+        <w:t>phylo</w:t>
+      </w:r>
+      <w:proofErr w:type="spellEnd"/>
+      <w:r>
+        <w:t xml:space="preserve">-morphological distance plots (Fig. 5) asked whether the relationship between phylogenetic distance and morphological distances (i.e. Procrustes distances between the mean shapes of a species pair) increases with increasing phylogenetic distance because, as integration patterns change over time, shape covariation patterns diverge </w:t>
       </w:r>
       <w:r>
         <w:fldChar w:fldCharType="begin"/>
@@ -5948,7 +6865,15 @@
         <w:fldChar w:fldCharType="end"/>
       </w:r>
       <w:r>
-        <w:t xml:space="preserve">. As expected, all of the points closest to the origin (i.e. low phylogenetic </w:t>
+        <w:t xml:space="preserve">. As expected, </w:t>
+      </w:r>
+      <w:proofErr w:type="gramStart"/>
+      <w:r>
+        <w:t>all of</w:t>
+      </w:r>
+      <w:proofErr w:type="gramEnd"/>
+      <w:r>
+        <w:t xml:space="preserve"> the points closest to the origin (i.e. low phylogenetic </w:t>
       </w:r>
       <w:r>
         <w:rPr>
@@ -5963,17 +6888,41 @@
         <w:rPr>
           <w:i/>
         </w:rPr>
-        <w:t>U. caudimaculatus</w:t>
-      </w:r>
+        <w:t xml:space="preserve">U. </w:t>
+      </w:r>
+      <w:proofErr w:type="spellStart"/>
+      <w:r>
+        <w:rPr>
+          <w:i/>
+        </w:rPr>
+        <w:t>caudimaculatus</w:t>
+      </w:r>
+      <w:proofErr w:type="spellEnd"/>
       <w:r>
         <w:t xml:space="preserve"> and the black-footed tree rat </w:t>
       </w:r>
-      <w:r>
-        <w:rPr>
-          <w:i/>
-        </w:rPr>
-        <w:t>Mesembriomys gouldii</w:t>
-      </w:r>
+      <w:proofErr w:type="spellStart"/>
+      <w:r>
+        <w:rPr>
+          <w:i/>
+        </w:rPr>
+        <w:t>Mesembriomys</w:t>
+      </w:r>
+      <w:proofErr w:type="spellEnd"/>
+      <w:r>
+        <w:rPr>
+          <w:i/>
+        </w:rPr>
+        <w:t xml:space="preserve"> </w:t>
+      </w:r>
+      <w:proofErr w:type="spellStart"/>
+      <w:r>
+        <w:rPr>
+          <w:i/>
+        </w:rPr>
+        <w:t>gouldii</w:t>
+      </w:r>
+      <w:proofErr w:type="spellEnd"/>
       <w:r>
         <w:t xml:space="preserve"> (Fig. 4a). If these are ignored, then the dataset’s maximum morphological distance appears earlier, around 2 Ma. Furthermore, all pairs involving </w:t>
       </w:r>
@@ -6012,7 +6961,15 @@
         <w:sdtContent/>
       </w:sdt>
       <w:r>
-        <w:t>However, as noted in the methods, these results are subject to pseudoreplication because they include all possible pairwise combinations, such that each of the 37 species accounts for 36 data points. This can be seen in the vertical clustering, which represent pairwise comparisons between one species and other species with the same divergence time.</w:t>
+        <w:t xml:space="preserve">However, as noted in the methods, these results are subject to </w:t>
+      </w:r>
+      <w:proofErr w:type="spellStart"/>
+      <w:r>
+        <w:t>pseudoreplication</w:t>
+      </w:r>
+      <w:proofErr w:type="spellEnd"/>
+      <w:r>
+        <w:t xml:space="preserve"> because they include all possible pairwise combinations, such that each of the 37 species accounts for 36 data points. This can be seen in the vertical clustering, which represent pairwise comparisons between one species and other species with the same divergence time.</w:t>
       </w:r>
     </w:p>
     <w:p>
@@ -6026,11 +6983,15 @@
         <w:spacing w:line="480" w:lineRule="auto"/>
       </w:pPr>
       <w:r>
-        <w:t xml:space="preserve">The ‘allometry-free’ shape residual pairwise comparisons were similar to the full shape dataset, with overall lower morphological distances as expected from removing allometric shape variation. The removal of allometric differences between species also has a marked effect on the spread of morphological distances at each divergence. Most conspicuously, removing allometry substantially reduces morphological distances between the large-bodied frugivores relative to </w:t>
-      </w:r>
-      <w:r>
-        <w:lastRenderedPageBreak/>
-        <w:t xml:space="preserve">other ecological specialists, so that the greatest distances between species is now at the time of divergence between the two semiaquatic, carnivorous species at 5.7 Ma (Fig. 5b). If the semiaquatic species are ignored, the remaining dataset’s maximum distances appear around 3.1 Ma, or pairwise comparisons between hopping </w:t>
+        <w:t xml:space="preserve">The ‘allometry-free’ shape residual pairwise comparisons were </w:t>
+      </w:r>
+      <w:proofErr w:type="gramStart"/>
+      <w:r>
+        <w:t>similar to</w:t>
+      </w:r>
+      <w:proofErr w:type="gramEnd"/>
+      <w:r>
+        <w:t xml:space="preserve"> the full shape dataset, with overall lower morphological distances as expected from removing allometric shape variation. The removal of allometric differences between species also has a marked effect on the spread of morphological distances at each divergence. Most conspicuously, removing allometry substantially reduces morphological distances between the large-bodied frugivores relative to other ecological specialists, so that the greatest distances between species is now at the time of divergence between the two semiaquatic, carnivorous species at 5.7 Ma (Fig. 5b). If the semiaquatic species are ignored, the remaining dataset’s maximum distances appear around 3.1 Ma, or pairwise comparisons between hopping </w:t>
       </w:r>
       <w:r>
         <w:rPr>
@@ -6041,6 +7002,7 @@
       <w:r>
         <w:t xml:space="preserve"> species and close relatives in </w:t>
       </w:r>
+      <w:proofErr w:type="spellStart"/>
       <w:r>
         <w:rPr>
           <w:i/>
@@ -6048,6 +7010,7 @@
         </w:rPr>
         <w:t>Pseudomys</w:t>
       </w:r>
+      <w:proofErr w:type="spellEnd"/>
       <w:r>
         <w:t xml:space="preserve">. Both plots show the greatest morphological divergences occurring within the old endemic species, not between more-distantly related species involving </w:t>
       </w:r>
@@ -6084,6 +7047,7 @@
         <w:rPr>
           <w:noProof/>
         </w:rPr>
+        <w:lastRenderedPageBreak/>
         <w:drawing>
           <wp:inline distT="0" distB="0" distL="0" distR="0" wp14:anchorId="77B37B49" wp14:editId="0C5C9169">
             <wp:extent cx="5165307" cy="4790050"/>
@@ -6150,12 +7114,21 @@
         </w:rPr>
         <w:t xml:space="preserve">: </w:t>
       </w:r>
+      <w:proofErr w:type="spellStart"/>
       <w:r>
         <w:rPr>
           <w:bCs/>
           <w:color w:val="000000"/>
         </w:rPr>
-        <w:t>Phylo-morphological distance plots.</w:t>
+        <w:t>Phylo</w:t>
+      </w:r>
+      <w:proofErr w:type="spellEnd"/>
+      <w:r>
+        <w:rPr>
+          <w:bCs/>
+          <w:color w:val="000000"/>
+        </w:rPr>
+        <w:t>-morphological distance plots.</w:t>
       </w:r>
       <w:bookmarkStart w:id="7" w:name="_heading=h.z337ya"/>
       <w:bookmarkEnd w:id="7"/>
@@ -6193,232 +7166,278 @@
       <w:bookmarkStart w:id="8" w:name="_heading=h.4d34og8"/>
       <w:bookmarkEnd w:id="8"/>
       <w:r>
+        <w:t>Principal component</w:t>
+      </w:r>
+      <w:r>
+        <w:t>s</w:t>
+      </w:r>
+      <w:r>
+        <w:t xml:space="preserve"> </w:t>
+      </w:r>
+      <w:proofErr w:type="gramStart"/>
+      <w:r>
+        <w:t>analyses</w:t>
+      </w:r>
+      <w:proofErr w:type="gramEnd"/>
+    </w:p>
+    <w:p>
+      <w:pPr>
+        <w:spacing w:line="480" w:lineRule="auto"/>
+      </w:pPr>
+      <w:r>
+        <w:t>Comparing the variation and species distribution from the first two Principal Components (</w:t>
+      </w:r>
+      <w:proofErr w:type="gramStart"/>
+      <w:r>
+        <w:t>PC)  of</w:t>
+      </w:r>
+      <w:proofErr w:type="gramEnd"/>
+      <w:r>
+        <w:t xml:space="preserve"> the full and residual datasets shows that the removal of allometric shape variation substantially reduces the amount of variation in the dataset that is aligned with PC1 (26% vs. 52%). PC2 axes captured similar percentages of shape variation (14.5% and 18.6%, within the full shape and shape residual datasets, respectively). As expected, the full shape PC1 orders species by size</w:t>
+      </w:r>
+      <w:r>
+        <w:t xml:space="preserve"> (with a correlation of PC1 to size of 0.92)</w:t>
+      </w:r>
+      <w:r>
+        <w:t xml:space="preserve">. </w:t>
+      </w:r>
+      <w:r>
+        <w:t xml:space="preserve">The species distribution along the full shape PC2 </w:t>
+      </w:r>
+      <w:r>
         <w:lastRenderedPageBreak/>
-        <w:t>Principal component</w:t>
-      </w:r>
-      <w:r>
-        <w:t>s</w:t>
-      </w:r>
-      <w:r>
-        <w:t xml:space="preserve"> analyses</w:t>
+        <w:t xml:space="preserve">resembles the pattern along the residual shape PC1 (Fig. 1a vs. c) in that both axes show the carnivorous </w:t>
+      </w:r>
+      <w:r>
+        <w:rPr>
+          <w:i/>
+          <w:iCs/>
+        </w:rPr>
+        <w:t xml:space="preserve">Xeromys myoides </w:t>
+      </w:r>
+      <w:r>
+        <w:t xml:space="preserve">and </w:t>
+      </w:r>
+      <w:r>
+        <w:rPr>
+          <w:i/>
+          <w:iCs/>
+        </w:rPr>
+        <w:t>Hydromys chrysogaster</w:t>
+      </w:r>
+      <w:r>
+        <w:t xml:space="preserve"> at one extreme and a quadrupedal bounding species (the brush-tailed rabbit rat, </w:t>
+      </w:r>
+      <w:r>
+        <w:rPr>
+          <w:i/>
+        </w:rPr>
+        <w:t>Conilurus penicillatus</w:t>
+      </w:r>
+      <w:r>
+        <w:t xml:space="preserve">) at the other. </w:t>
+      </w:r>
+      <w:r>
+        <w:t xml:space="preserve">Removal of size thus mostly removes the shape information of PC1 from the residual dataset, with PC2 of the full dataset correlating at 0.97 with PC1 of the residual dataset. Similarly, </w:t>
+      </w:r>
+      <w:r>
+        <w:t>a mantel test of the</w:t>
+      </w:r>
+      <w:r>
+        <w:t xml:space="preserve"> distance matrices between species derived from the </w:t>
+      </w:r>
+      <w:r>
+        <w:t xml:space="preserve">full-dataset PCA without PC1 </w:t>
+      </w:r>
+      <w:r>
+        <w:rPr>
+          <w:i/>
+          <w:iCs/>
+        </w:rPr>
+        <w:t>versus</w:t>
+      </w:r>
+      <w:r>
+        <w:t xml:space="preserve"> the distance matrices from PCA of the residual dataset showed a very high correlation (0.94). This </w:t>
+      </w:r>
+      <w:r>
+        <w:t>shows</w:t>
+      </w:r>
+      <w:r>
+        <w:t xml:space="preserve"> that size removal </w:t>
+      </w:r>
+      <w:r>
+        <w:t>does not impact much on the distribution of shape variation</w:t>
+      </w:r>
+      <w:r>
+        <w:t xml:space="preserve"> </w:t>
+      </w:r>
+      <w:r>
+        <w:t>beyond PC1</w:t>
+      </w:r>
+      <w:r>
+        <w:t>.</w:t>
+      </w:r>
+      <w:r>
+        <w:t xml:space="preserve"> </w:t>
+      </w:r>
+      <w:r>
+        <w:t xml:space="preserve">The </w:t>
+      </w:r>
+      <w:r>
+        <w:t xml:space="preserve">distinctive shape of the cranium of </w:t>
+      </w:r>
+      <w:r>
+        <w:rPr>
+          <w:i/>
+          <w:iCs/>
+        </w:rPr>
+        <w:t>Notomys</w:t>
+      </w:r>
+      <w:r>
+        <w:t>, arising from its</w:t>
+      </w:r>
+      <w:r>
+        <w:rPr>
+          <w:i/>
+          <w:iCs/>
+        </w:rPr>
+        <w:t xml:space="preserve"> </w:t>
+      </w:r>
+      <w:r>
+        <w:t>bipedal posture</w:t>
+      </w:r>
+      <w:r>
+        <w:t>,</w:t>
+      </w:r>
+      <w:r>
+        <w:t xml:space="preserve"> was not a main driver of residual shape variation: when </w:t>
+      </w:r>
+      <w:r>
+        <w:rPr>
+          <w:i/>
+        </w:rPr>
+        <w:t xml:space="preserve">Notomys </w:t>
+      </w:r>
+      <w:r>
+        <w:t>was removed, the relative positioning of species and the shape variation associated with the first two PCs remain similar (Fig. 1</w:t>
+      </w:r>
+      <w:r>
+        <w:t>c</w:t>
+      </w:r>
+      <w:r>
+        <w:t xml:space="preserve"> vs. </w:t>
+      </w:r>
+      <w:r>
+        <w:t>d</w:t>
+      </w:r>
+      <w:r>
+        <w:t xml:space="preserve">). </w:t>
       </w:r>
     </w:p>
     <w:p>
       <w:pPr>
         <w:spacing w:line="480" w:lineRule="auto"/>
       </w:pPr>
-      <w:r>
-        <w:t>Comparing the variation and species distribution from the first two Principal Components (PC)  of the full and residual datasets shows that the removal of allometric shape variation substantially reduces the amount of variation in the dataset that is aligned with PC1 (26% vs. 52%). PC2 axes captured similar percentages of shape variation (14.5% and 18.6%, within the full shape and shape residual datasets, respectively). As expected, the full shape PC1 orders species by size</w:t>
-      </w:r>
-      <w:r>
-        <w:t xml:space="preserve"> (with a correlation of PC1 to size of 0.92)</w:t>
-      </w:r>
-      <w:r>
-        <w:t xml:space="preserve">. </w:t>
-      </w:r>
-      <w:r>
-        <w:t xml:space="preserve">The species distribution along the full shape PC2 resembles the pattern along the residual shape PC1 (Fig. 1a vs. c) in that both axes show the carnivorous </w:t>
-      </w:r>
+    </w:p>
+    <w:p>
+      <w:pPr>
+        <w:spacing w:line="480" w:lineRule="auto"/>
+      </w:pPr>
+      <w:r>
+        <w:t>In the shape residual plot of PC1 and PC2, the majority of species cluster in the center</w:t>
+      </w:r>
+      <w:r>
+        <w:t>. This includes the</w:t>
+      </w:r>
+      <w:r>
+        <w:t xml:space="preserve"> </w:t>
+      </w:r>
+      <w:r>
+        <w:t>two large-bodied frugivores</w:t>
+      </w:r>
+      <w:r>
+        <w:t xml:space="preserve">, whose shape lies on the common line of allometry (Fig. 1b). </w:t>
+      </w:r>
+      <w:r>
+        <w:t xml:space="preserve">The allometry-free </w:t>
+      </w:r>
+      <w:r>
+        <w:t>PC</w:t>
+      </w:r>
+      <w:r>
+        <w:t xml:space="preserve"> plots </w:t>
+      </w:r>
+      <w:r>
+        <w:t xml:space="preserve">separate out </w:t>
+      </w:r>
+      <w:r>
+        <w:t xml:space="preserve">other ecological specialists instead, such as the two semiaquatic carnivores along PC1 and the four hopping </w:t>
+      </w:r>
+      <w:r>
+        <w:rPr>
+          <w:i/>
+        </w:rPr>
+        <w:t>Notomys</w:t>
+      </w:r>
+      <w:r>
+        <w:t xml:space="preserve"> species along PC2 (Fig. 1f). The PC2 </w:t>
+      </w:r>
+      <w:r>
+        <w:t>minimum</w:t>
+      </w:r>
+      <w:r>
+        <w:t xml:space="preserve"> highlights the Australian murid most </w:t>
+      </w:r>
+      <w:proofErr w:type="spellStart"/>
+      <w:r>
+        <w:t>specialised</w:t>
+      </w:r>
+      <w:proofErr w:type="spellEnd"/>
+      <w:r>
+        <w:t xml:space="preserve"> for </w:t>
+      </w:r>
+      <w:proofErr w:type="spellStart"/>
+      <w:r>
+        <w:t>folivory</w:t>
+      </w:r>
+      <w:proofErr w:type="spellEnd"/>
+      <w:r>
+        <w:t>, the broad-toothed rat (</w:t>
+      </w:r>
+      <w:proofErr w:type="spellStart"/>
+      <w:r>
+        <w:rPr>
+          <w:i/>
+        </w:rPr>
+        <w:t>Mastacomys</w:t>
+      </w:r>
+      <w:proofErr w:type="spellEnd"/>
+      <w:r>
+        <w:rPr>
+          <w:i/>
+        </w:rPr>
+        <w:t xml:space="preserve"> </w:t>
+      </w:r>
+      <w:proofErr w:type="spellStart"/>
+      <w:r>
+        <w:rPr>
+          <w:i/>
+        </w:rPr>
+        <w:t>fuscus</w:t>
+      </w:r>
+      <w:proofErr w:type="spellEnd"/>
+      <w:r>
+        <w:t xml:space="preserve">). All of the specialists along these extremes are in the </w:t>
+      </w:r>
+      <w:proofErr w:type="spellStart"/>
       <w:r>
         <w:rPr>
           <w:i/>
           <w:iCs/>
         </w:rPr>
-        <w:t xml:space="preserve">Xeromys myoides </w:t>
-      </w:r>
-      <w:r>
-        <w:t xml:space="preserve">and </w:t>
-      </w:r>
-      <w:r>
-        <w:rPr>
-          <w:i/>
-          <w:iCs/>
-        </w:rPr>
-        <w:t>Hydromys chrysogaster</w:t>
-      </w:r>
-      <w:r>
-        <w:t xml:space="preserve"> at one extreme and a quadrupedal bounding species (the brush-tailed rabbit rat, </w:t>
-      </w:r>
-      <w:r>
-        <w:rPr>
-          <w:i/>
-        </w:rPr>
-        <w:t>Conilurus penicillatus</w:t>
-      </w:r>
-      <w:r>
-        <w:t xml:space="preserve">) at the other. </w:t>
-      </w:r>
-      <w:r>
-        <w:t xml:space="preserve">Removal of size thus mostly removes the shape information of PC1 from the residual dataset, with PC2 of the full dataset correlating at 0.97 with PC1 of the residual dataset. Similarly, </w:t>
-      </w:r>
-      <w:r>
-        <w:t>a mantel test of the</w:t>
-      </w:r>
-      <w:r>
-        <w:t xml:space="preserve"> distance matrices between species derived from the </w:t>
-      </w:r>
-      <w:r>
-        <w:t xml:space="preserve">full-dataset PCA without PC1 </w:t>
-      </w:r>
-      <w:r>
-        <w:rPr>
-          <w:i/>
-          <w:iCs/>
-        </w:rPr>
-        <w:t>versus</w:t>
-      </w:r>
-      <w:r>
-        <w:t xml:space="preserve"> the distance matrices from PCA of the residual dataset showed a very high correlation (0.94). This </w:t>
-      </w:r>
-      <w:r>
-        <w:t>shows</w:t>
-      </w:r>
-      <w:r>
-        <w:t xml:space="preserve"> that size removal </w:t>
-      </w:r>
-      <w:r>
-        <w:t>does not impact much on the distribution of shape variation</w:t>
-      </w:r>
-      <w:r>
-        <w:t xml:space="preserve"> </w:t>
-      </w:r>
-      <w:r>
-        <w:t>beyond PC1</w:t>
-      </w:r>
-      <w:r>
-        <w:t>.</w:t>
-      </w:r>
-      <w:r>
-        <w:t xml:space="preserve"> </w:t>
-      </w:r>
-      <w:r>
-        <w:t xml:space="preserve">The </w:t>
-      </w:r>
-      <w:r>
-        <w:t xml:space="preserve">distinctive shape of the cranium of </w:t>
-      </w:r>
-      <w:r>
-        <w:rPr>
-          <w:i/>
-          <w:iCs/>
-        </w:rPr>
-        <w:t>Notomys</w:t>
-      </w:r>
-      <w:r>
-        <w:t>, arising from its</w:t>
-      </w:r>
-      <w:r>
-        <w:rPr>
-          <w:i/>
-          <w:iCs/>
-        </w:rPr>
-        <w:t xml:space="preserve"> </w:t>
-      </w:r>
-      <w:r>
-        <w:t>bipedal posture</w:t>
-      </w:r>
-      <w:r>
-        <w:t>,</w:t>
-      </w:r>
-      <w:r>
-        <w:t xml:space="preserve"> was not a main driver of residual shape variation: when </w:t>
-      </w:r>
-      <w:r>
-        <w:rPr>
-          <w:i/>
-        </w:rPr>
-        <w:t xml:space="preserve">Notomys </w:t>
-      </w:r>
-      <w:r>
-        <w:t>was removed, the relative positioning of species and the shape variation associated with the first two PCs remain similar (Fig. 1</w:t>
-      </w:r>
-      <w:r>
-        <w:t>c</w:t>
-      </w:r>
-      <w:r>
-        <w:t xml:space="preserve"> vs. </w:t>
-      </w:r>
-      <w:r>
-        <w:t>d</w:t>
-      </w:r>
-      <w:r>
-        <w:t xml:space="preserve">). </w:t>
-      </w:r>
-    </w:p>
-    <w:p>
-      <w:pPr>
-        <w:spacing w:line="480" w:lineRule="auto"/>
-      </w:pPr>
-    </w:p>
-    <w:p>
-      <w:pPr>
-        <w:spacing w:line="480" w:lineRule="auto"/>
-      </w:pPr>
-      <w:r>
-        <w:t>In the shape residual plot of PC1 and PC2, the majority of species cluster in the center</w:t>
-      </w:r>
-      <w:r>
-        <w:t>. This includes the</w:t>
-      </w:r>
-      <w:r>
-        <w:t xml:space="preserve"> </w:t>
-      </w:r>
-      <w:r>
-        <w:t>two large-bodied frugivores</w:t>
-      </w:r>
-      <w:r>
-        <w:t xml:space="preserve">, whose shape lies on the common line of allometry (Fig. 1b). </w:t>
-      </w:r>
-      <w:r>
-        <w:t xml:space="preserve">The allometry-free </w:t>
-      </w:r>
-      <w:r>
-        <w:t>PC</w:t>
-      </w:r>
-      <w:r>
-        <w:t xml:space="preserve"> plots </w:t>
-      </w:r>
-      <w:r>
-        <w:t xml:space="preserve">separate out </w:t>
-      </w:r>
-      <w:r>
-        <w:t xml:space="preserve">other ecological specialists instead, such as the two semiaquatic carnivores along PC1 and the four hopping </w:t>
-      </w:r>
-      <w:r>
-        <w:rPr>
-          <w:i/>
-        </w:rPr>
-        <w:t>Notomys</w:t>
-      </w:r>
-      <w:r>
-        <w:t xml:space="preserve"> species along PC2 (Fig. 1f). </w:t>
-      </w:r>
-      <w:r>
-        <w:lastRenderedPageBreak/>
-        <w:t xml:space="preserve">The PC2 </w:t>
-      </w:r>
-      <w:r>
-        <w:t>minimum</w:t>
-      </w:r>
-      <w:r>
-        <w:t xml:space="preserve"> highlights the Australian murid most specialised for folivory, the broad-toothed rat (</w:t>
-      </w:r>
-      <w:r>
-        <w:rPr>
-          <w:i/>
-        </w:rPr>
-        <w:t>Mastacomys fuscus</w:t>
-      </w:r>
-      <w:r>
-        <w:t xml:space="preserve">). All of the specialists along these extremes are in the </w:t>
-      </w:r>
-      <w:r>
-        <w:rPr>
-          <w:i/>
-          <w:iCs/>
-        </w:rPr>
         <w:t>Pseudomys</w:t>
       </w:r>
+      <w:proofErr w:type="spellEnd"/>
       <w:r>
         <w:t xml:space="preserve"> division </w:t>
       </w:r>
@@ -6490,6 +7509,7 @@
         <w:rPr>
           <w:noProof/>
         </w:rPr>
+        <w:lastRenderedPageBreak/>
         <w:drawing>
           <wp:inline distT="0" distB="0" distL="0" distR="0" wp14:anchorId="519EDF53" wp14:editId="36068D7F">
             <wp:extent cx="5943600" cy="4888230"/>
@@ -6699,43 +7719,46 @@
       <w:bookmarkStart w:id="10" w:name="_heading=h.17dp8vu"/>
       <w:bookmarkEnd w:id="10"/>
       <w:r>
+        <w:t>Landmark heatmaps</w:t>
+      </w:r>
+    </w:p>
+    <w:p>
+      <w:pPr>
+        <w:spacing w:line="480" w:lineRule="auto"/>
+      </w:pPr>
+      <w:r>
+        <w:t xml:space="preserve">As expected, </w:t>
+      </w:r>
+      <w:r>
+        <w:t xml:space="preserve">a </w:t>
+      </w:r>
+      <w:r>
+        <w:t xml:space="preserve">pattern of gracilization with size is apparent in the visualization of shape variation that is associated with allometry (Fig. 2a-c). </w:t>
+      </w:r>
+      <w:r>
+        <w:t>Predicted shapes for</w:t>
+      </w:r>
+      <w:r>
+        <w:t xml:space="preserve"> larger species </w:t>
+      </w:r>
+      <w:r>
+        <w:t>had</w:t>
+      </w:r>
+      <w:r>
+        <w:t xml:space="preserve"> lengthened rostra and smaller relative braincases compared to smaller species</w:t>
+      </w:r>
+      <w:r>
+        <w:t xml:space="preserve"> (Fig. 2a), a pattern </w:t>
+      </w:r>
+      <w:r>
+        <w:t xml:space="preserve">also </w:t>
+      </w:r>
+      <w:r>
+        <w:t xml:space="preserve">clearly </w:t>
+      </w:r>
+      <w:r>
         <w:lastRenderedPageBreak/>
-        <w:t>Landmark heatmaps</w:t>
-      </w:r>
-    </w:p>
-    <w:p>
-      <w:pPr>
-        <w:spacing w:line="480" w:lineRule="auto"/>
-      </w:pPr>
-      <w:r>
-        <w:t xml:space="preserve">As expected, </w:t>
-      </w:r>
-      <w:r>
-        <w:t xml:space="preserve">a </w:t>
-      </w:r>
-      <w:r>
-        <w:t xml:space="preserve">pattern of gracilization with size is apparent in the visualization of shape variation that is associated with allometry (Fig. 2a-c). </w:t>
-      </w:r>
-      <w:r>
-        <w:t>Predicted shapes for</w:t>
-      </w:r>
-      <w:r>
-        <w:t xml:space="preserve"> larger species </w:t>
-      </w:r>
-      <w:r>
-        <w:t>had</w:t>
-      </w:r>
-      <w:r>
-        <w:t xml:space="preserve"> lengthened rostra and smaller relative braincases compared to smaller species</w:t>
-      </w:r>
-      <w:r>
-        <w:t xml:space="preserve"> (Fig. 2a), a pattern </w:t>
-      </w:r>
-      <w:r>
-        <w:t xml:space="preserve">also </w:t>
-      </w:r>
-      <w:r>
-        <w:t>clearly visible in comparisons of mean shapes between smallest and largest species in the dataset and predicted shapes for high and low PC1 scores for the full dataset.</w:t>
+        <w:t>visible in comparisons of mean shapes between smallest and largest species in the dataset and predicted shapes for high and low PC1 scores for the full dataset.</w:t>
       </w:r>
     </w:p>
     <w:p>
@@ -6849,7 +7872,17 @@
         <w:t>shape variation</w:t>
       </w:r>
       <w:r>
-        <w:t xml:space="preserve">. Spheres show the mean position of landmarks for the column’s dataset, vectors show landmark displacement. Colors and lengths are calculated from relative proportions of the minimum/maximum vector lengths for each comparison,and are not equivalent across </w:t>
+        <w:t xml:space="preserve">. Spheres show the mean position of landmarks for the column’s dataset, vectors show landmark displacement. Colors and lengths are calculated from relative proportions of the minimum/maximum vector lengths for each </w:t>
+      </w:r>
+      <w:proofErr w:type="spellStart"/>
+      <w:proofErr w:type="gramStart"/>
+      <w:r>
+        <w:t>comparison,and</w:t>
+      </w:r>
+      <w:proofErr w:type="spellEnd"/>
+      <w:proofErr w:type="gramEnd"/>
+      <w:r>
+        <w:t xml:space="preserve"> are not equivalent across </w:t>
       </w:r>
       <w:r>
         <w:t>individual images</w:t>
@@ -6884,7 +7917,23 @@
           <w:i/>
           <w:iCs/>
         </w:rPr>
-        <w:t>P. delicatulus)</w:t>
+        <w:t xml:space="preserve">P. </w:t>
+      </w:r>
+      <w:proofErr w:type="spellStart"/>
+      <w:r>
+        <w:rPr>
+          <w:i/>
+          <w:iCs/>
+        </w:rPr>
+        <w:t>delicatulus</w:t>
+      </w:r>
+      <w:proofErr w:type="spellEnd"/>
+      <w:r>
+        <w:rPr>
+          <w:i/>
+          <w:iCs/>
+        </w:rPr>
+        <w:t>)</w:t>
       </w:r>
       <w:r>
         <w:t xml:space="preserve"> to the largest (</w:t>
@@ -6894,7 +7943,23 @@
           <w:i/>
           <w:iCs/>
         </w:rPr>
-        <w:t>U. caudimaculatus)</w:t>
+        <w:t xml:space="preserve">U. </w:t>
+      </w:r>
+      <w:proofErr w:type="spellStart"/>
+      <w:r>
+        <w:rPr>
+          <w:i/>
+          <w:iCs/>
+        </w:rPr>
+        <w:t>caudimaculatus</w:t>
+      </w:r>
+      <w:proofErr w:type="spellEnd"/>
+      <w:r>
+        <w:rPr>
+          <w:i/>
+          <w:iCs/>
+        </w:rPr>
+        <w:t>)</w:t>
       </w:r>
       <w:r>
         <w:t xml:space="preserve"> </w:t>
@@ -7001,57 +8066,57 @@
         <w:t xml:space="preserve"> gracilization pattern. Species closer to the PC1 minimum then show ventral flexion of the rostrum and anteroventral movement of the foramen magnum (Fig. 2d). However, the allometry-free PC2 heatmaps with all species highlighted shape patterns resemble </w:t>
       </w:r>
       <w:r>
-        <w:t xml:space="preserve">some of </w:t>
+        <w:t>some of the</w:t>
+      </w:r>
+      <w:r>
+        <w:t xml:space="preserve"> allometric variation. For example, the </w:t>
+      </w:r>
+      <w:r>
+        <w:rPr>
+          <w:i/>
+        </w:rPr>
+        <w:t>Notomys</w:t>
+      </w:r>
+      <w:r>
+        <w:t xml:space="preserve"> species at PC1 minimum show </w:t>
+      </w:r>
+      <w:r>
+        <w:t>dorsally expanded</w:t>
+      </w:r>
+      <w:r>
+        <w:t xml:space="preserve"> braincases and </w:t>
+      </w:r>
+      <w:r>
+        <w:t xml:space="preserve">ventrally expanded </w:t>
+      </w:r>
+      <w:r>
+        <w:t xml:space="preserve">auditory </w:t>
+      </w:r>
+      <w:r>
+        <w:t>regions</w:t>
+      </w:r>
+      <w:r>
+        <w:t xml:space="preserve">, but not shortened rostra as expected under CREA (Fig. 2e). </w:t>
+      </w:r>
+      <w:r>
+        <w:t xml:space="preserve">Removing the four bipedal hopping species of </w:t>
+      </w:r>
+      <w:r>
+        <w:rPr>
+          <w:i/>
+          <w:iCs/>
+        </w:rPr>
+        <w:t>Notomys</w:t>
+      </w:r>
+      <w:r>
+        <w:t xml:space="preserve"> reduced this pattern somewhat to highlight just the expansion of the bulla, but as </w:t>
+      </w:r>
+      <w:r>
+        <w:t xml:space="preserve">with the PC1/2 plots of </w:t>
       </w:r>
       <w:r>
         <w:lastRenderedPageBreak/>
-        <w:t>the</w:t>
-      </w:r>
-      <w:r>
-        <w:t xml:space="preserve"> allometric variation. For example, the </w:t>
-      </w:r>
-      <w:r>
-        <w:rPr>
-          <w:i/>
-        </w:rPr>
-        <w:t>Notomys</w:t>
-      </w:r>
-      <w:r>
-        <w:t xml:space="preserve"> species at PC1 minimum show </w:t>
-      </w:r>
-      <w:r>
-        <w:t>dorsally expanded</w:t>
-      </w:r>
-      <w:r>
-        <w:t xml:space="preserve"> braincases and </w:t>
-      </w:r>
-      <w:r>
-        <w:t xml:space="preserve">ventrally expanded </w:t>
-      </w:r>
-      <w:r>
-        <w:t xml:space="preserve">auditory </w:t>
-      </w:r>
-      <w:r>
-        <w:t>regions</w:t>
-      </w:r>
-      <w:r>
-        <w:t xml:space="preserve">, but not shortened rostra as expected under CREA (Fig. 2e). </w:t>
-      </w:r>
-      <w:r>
-        <w:t xml:space="preserve">Removing the four bipedal hopping species of </w:t>
-      </w:r>
-      <w:r>
-        <w:rPr>
-          <w:i/>
-          <w:iCs/>
-        </w:rPr>
-        <w:t>Notomys</w:t>
-      </w:r>
-      <w:r>
-        <w:t xml:space="preserve"> reduced this pattern somewhat to highlight just the expansion of the bulla, but as </w:t>
-      </w:r>
-      <w:r>
-        <w:t>with the PC1/2 plots of Fig. 1, the</w:t>
+        <w:t>Fig. 1, the</w:t>
       </w:r>
       <w:r>
         <w:t xml:space="preserve"> result showed similar regions of variation (Fig. 2f)</w:t>
@@ -7110,7 +8175,26 @@
         <w:t>allometric variation of shape</w:t>
       </w:r>
       <w:r>
-        <w:t xml:space="preserve">, with greater independence of the cranial modules suggested by the lower r-PLS and CR coefficients of the shape residual dataset. </w:t>
+        <w:t xml:space="preserve">, with greater independence of the cranial modules suggested by the lower r-PLS </w:t>
+      </w:r>
+      <w:proofErr w:type="gramStart"/>
+      <w:r>
+        <w:t xml:space="preserve">and </w:t>
+      </w:r>
+      <w:r>
+        <w:t xml:space="preserve"> </w:t>
+      </w:r>
+      <w:proofErr w:type="spellStart"/>
+      <w:r>
+        <w:t>and</w:t>
+      </w:r>
+      <w:proofErr w:type="spellEnd"/>
+      <w:proofErr w:type="gramEnd"/>
+      <w:r>
+        <w:t xml:space="preserve"> higher </w:t>
+      </w:r>
+      <w:r>
+        <w:t xml:space="preserve">CR coefficients of the shape residual dataset. </w:t>
       </w:r>
       <w:bookmarkStart w:id="16" w:name="_Hlk160634476"/>
     </w:p>
@@ -7211,7 +8295,21 @@
         <w:rPr>
           <w:b/>
         </w:rPr>
-        <w:t xml:space="preserve"> a </w:t>
+        <w:t xml:space="preserve"> </w:t>
+      </w:r>
+      <w:proofErr w:type="spellStart"/>
+      <w:r>
+        <w:rPr>
+          <w:b/>
+        </w:rPr>
+        <w:t>a</w:t>
+      </w:r>
+      <w:proofErr w:type="spellEnd"/>
+      <w:r>
+        <w:rPr>
+          <w:b/>
+        </w:rPr>
+        <w:t xml:space="preserve"> </w:t>
       </w:r>
       <w:r>
         <w:t xml:space="preserve">our five-module framework adapted from </w:t>
@@ -7232,7 +8330,25 @@
         <w:fldChar w:fldCharType="end"/>
       </w:r>
       <w:r>
-        <w:t>. Results from the full shape (b,d) and shape residual (c,e) datasets. Black curves are the density distribution of coefficients from 1,000 randomly drawn modules and the arrows point to the observed coefficients, which were all significant.</w:t>
+        <w:t>. Results from the full shape (</w:t>
+      </w:r>
+      <w:proofErr w:type="spellStart"/>
+      <w:proofErr w:type="gramStart"/>
+      <w:r>
+        <w:t>b,d</w:t>
+      </w:r>
+      <w:proofErr w:type="spellEnd"/>
+      <w:proofErr w:type="gramEnd"/>
+      <w:r>
+        <w:t>) and shape residual (</w:t>
+      </w:r>
+      <w:proofErr w:type="spellStart"/>
+      <w:r>
+        <w:t>c,e</w:t>
+      </w:r>
+      <w:proofErr w:type="spellEnd"/>
+      <w:r>
+        <w:t>) datasets. Black curves are the density distribution of coefficients from 1,000 randomly drawn modules and the arrows point to the observed coefficients, which were all significant.</w:t>
       </w:r>
     </w:p>
     <w:p>
@@ -7265,7 +8381,7 @@
         <w:t xml:space="preserve">integration between the rostrum and the cranial vault was </w:t>
       </w:r>
       <w:r>
-        <w:t>the highest among all module pairs, even though the two modules are not neigbouring each other. This strong association seems to capture the emphasis of the allometric pattern on concomitant rostral elongation with narrowing of the vault (Fig. 2).</w:t>
+        <w:t>the highest among all module pairs. This strong association seems to capture the emphasis of the allometric pattern on concomitant rostral elongation with narrowing of the vault (Fig. 2).</w:t>
       </w:r>
       <w:r>
         <w:t xml:space="preserve"> Furthermore, the orbital region has high integration values relative to both rostrum and vault, consistent with our prediction that orbital size might also play a role in the evolution of allometric variation. Lastly, a strong association between the rostrum and the basicranium is notable and was not part of our predictions. </w:t>
@@ -7291,7 +8407,15 @@
         <w:t>,</w:t>
       </w:r>
       <w:r>
-        <w:t xml:space="preserve"> but not all of these related to reduced integration and only some were</w:t>
+        <w:t xml:space="preserve"> but not </w:t>
+      </w:r>
+      <w:proofErr w:type="gramStart"/>
+      <w:r>
+        <w:t>all of</w:t>
+      </w:r>
+      <w:proofErr w:type="gramEnd"/>
+      <w:r>
+        <w:t xml:space="preserve"> these related to reduced integration and only some were</w:t>
       </w:r>
       <w:r>
         <w:t xml:space="preserve"> detected as significant differences in integration strength (Table 2). </w:t>
@@ -7324,10 +8448,18 @@
         <w:t xml:space="preserve">ault and the rostrum, </w:t>
       </w:r>
       <w:r>
-        <w:t>followed by a more moderate drop in r-PLS value between vault and orbi</w:t>
-      </w:r>
-      <w:r>
-        <w:t xml:space="preserve">ts  and vault and molars. Intriguingly, an </w:t>
+        <w:t xml:space="preserve">followed by a more moderate drop in r-PLS value between vault and </w:t>
+      </w:r>
+      <w:proofErr w:type="gramStart"/>
+      <w:r>
+        <w:t>orbi</w:t>
+      </w:r>
+      <w:r>
+        <w:t>ts  and</w:t>
+      </w:r>
+      <w:proofErr w:type="gramEnd"/>
+      <w:r>
+        <w:t xml:space="preserve"> vault and molars. Intriguingly, an </w:t>
       </w:r>
       <w:r>
         <w:rPr>
@@ -7966,16 +9098,7 @@
                 <w:szCs w:val="22"/>
                 <w:lang w:val="en-AU" w:eastAsia="en-AU"/>
               </w:rPr>
-              <w:t xml:space="preserve"> </w:t>
-            </w:r>
-            <w:r>
-              <w:rPr>
-                <w:rFonts w:asciiTheme="minorHAnsi" w:hAnsiTheme="minorHAnsi" w:cstheme="minorHAnsi"/>
-                <w:sz w:val="22"/>
-                <w:szCs w:val="22"/>
-                <w:lang w:val="en-AU" w:eastAsia="en-AU"/>
-              </w:rPr>
-              <w:t>↓</w:t>
+              <w:t xml:space="preserve"> ↓</w:t>
             </w:r>
           </w:p>
         </w:tc>
@@ -8865,15 +9988,27 @@
                 <w:lang w:val="en-AU" w:eastAsia="en-AU"/>
               </w:rPr>
             </w:pPr>
-            <w:r>
-              <w:rPr>
-                <w:rFonts w:ascii="Calibri" w:hAnsi="Calibri" w:cs="Calibri"/>
-                <w:color w:val="000000"/>
-                <w:sz w:val="22"/>
-                <w:szCs w:val="22"/>
-                <w:lang w:val="en-AU" w:eastAsia="en-AU"/>
-              </w:rPr>
-              <w:t>basicran x molar</w:t>
+            <w:proofErr w:type="spellStart"/>
+            <w:r>
+              <w:rPr>
+                <w:rFonts w:ascii="Calibri" w:hAnsi="Calibri" w:cs="Calibri"/>
+                <w:color w:val="000000"/>
+                <w:sz w:val="22"/>
+                <w:szCs w:val="22"/>
+                <w:lang w:val="en-AU" w:eastAsia="en-AU"/>
+              </w:rPr>
+              <w:t>basicran</w:t>
+            </w:r>
+            <w:proofErr w:type="spellEnd"/>
+            <w:r>
+              <w:rPr>
+                <w:rFonts w:ascii="Calibri" w:hAnsi="Calibri" w:cs="Calibri"/>
+                <w:color w:val="000000"/>
+                <w:sz w:val="22"/>
+                <w:szCs w:val="22"/>
+                <w:lang w:val="en-AU" w:eastAsia="en-AU"/>
+              </w:rPr>
+              <w:t xml:space="preserve"> x molar</w:t>
             </w:r>
           </w:p>
         </w:tc>
@@ -9031,15 +10166,27 @@
                 <w:lang w:val="en-AU" w:eastAsia="en-AU"/>
               </w:rPr>
             </w:pPr>
-            <w:r>
-              <w:rPr>
-                <w:rFonts w:ascii="Calibri" w:hAnsi="Calibri" w:cs="Calibri"/>
-                <w:color w:val="000000"/>
-                <w:sz w:val="22"/>
-                <w:szCs w:val="22"/>
-                <w:lang w:val="en-AU" w:eastAsia="en-AU"/>
-              </w:rPr>
-              <w:t>basicran x orbital</w:t>
+            <w:proofErr w:type="spellStart"/>
+            <w:r>
+              <w:rPr>
+                <w:rFonts w:ascii="Calibri" w:hAnsi="Calibri" w:cs="Calibri"/>
+                <w:color w:val="000000"/>
+                <w:sz w:val="22"/>
+                <w:szCs w:val="22"/>
+                <w:lang w:val="en-AU" w:eastAsia="en-AU"/>
+              </w:rPr>
+              <w:t>basicran</w:t>
+            </w:r>
+            <w:proofErr w:type="spellEnd"/>
+            <w:r>
+              <w:rPr>
+                <w:rFonts w:ascii="Calibri" w:hAnsi="Calibri" w:cs="Calibri"/>
+                <w:color w:val="000000"/>
+                <w:sz w:val="22"/>
+                <w:szCs w:val="22"/>
+                <w:lang w:val="en-AU" w:eastAsia="en-AU"/>
+              </w:rPr>
+              <w:t xml:space="preserve"> x orbital</w:t>
             </w:r>
           </w:p>
         </w:tc>
@@ -9185,15 +10332,27 @@
                 <w:lang w:val="en-AU" w:eastAsia="en-AU"/>
               </w:rPr>
             </w:pPr>
-            <w:r>
-              <w:rPr>
-                <w:rFonts w:ascii="Calibri" w:hAnsi="Calibri" w:cs="Calibri"/>
-                <w:color w:val="000000"/>
-                <w:sz w:val="22"/>
-                <w:szCs w:val="22"/>
-                <w:lang w:val="en-AU" w:eastAsia="en-AU"/>
-              </w:rPr>
-              <w:t>basicran x rostrum</w:t>
+            <w:proofErr w:type="spellStart"/>
+            <w:r>
+              <w:rPr>
+                <w:rFonts w:ascii="Calibri" w:hAnsi="Calibri" w:cs="Calibri"/>
+                <w:color w:val="000000"/>
+                <w:sz w:val="22"/>
+                <w:szCs w:val="22"/>
+                <w:lang w:val="en-AU" w:eastAsia="en-AU"/>
+              </w:rPr>
+              <w:t>basicran</w:t>
+            </w:r>
+            <w:proofErr w:type="spellEnd"/>
+            <w:r>
+              <w:rPr>
+                <w:rFonts w:ascii="Calibri" w:hAnsi="Calibri" w:cs="Calibri"/>
+                <w:color w:val="000000"/>
+                <w:sz w:val="22"/>
+                <w:szCs w:val="22"/>
+                <w:lang w:val="en-AU" w:eastAsia="en-AU"/>
+              </w:rPr>
+              <w:t xml:space="preserve"> x rostrum</w:t>
             </w:r>
           </w:p>
         </w:tc>
@@ -9341,6 +10500,7 @@
                 <w:lang w:val="en-AU" w:eastAsia="en-AU"/>
               </w:rPr>
             </w:pPr>
+            <w:proofErr w:type="spellStart"/>
             <w:r>
               <w:rPr>
                 <w:rFonts w:ascii="Calibri" w:hAnsi="Calibri" w:cs="Calibri"/>
@@ -9351,7 +10511,20 @@
                 <w:szCs w:val="22"/>
                 <w:lang w:val="en-AU" w:eastAsia="en-AU"/>
               </w:rPr>
-              <w:t>basicran x vault</w:t>
+              <w:t>basicran</w:t>
+            </w:r>
+            <w:proofErr w:type="spellEnd"/>
+            <w:r>
+              <w:rPr>
+                <w:rFonts w:ascii="Calibri" w:hAnsi="Calibri" w:cs="Calibri"/>
+                <w:b/>
+                <w:bCs/>
+                <w:color w:val="000000"/>
+                <w:sz w:val="22"/>
+                <w:szCs w:val="22"/>
+                <w:lang w:val="en-AU" w:eastAsia="en-AU"/>
+              </w:rPr>
+              <w:t xml:space="preserve"> x vault</w:t>
             </w:r>
           </w:p>
         </w:tc>
@@ -12074,11 +13247,19 @@
                 <w:color w:val="000000"/>
               </w:rPr>
             </w:pPr>
-            <w:r>
-              <w:rPr>
-                <w:color w:val="000000"/>
-              </w:rPr>
-              <w:t>Basicran.</w:t>
+            <w:proofErr w:type="spellStart"/>
+            <w:r>
+              <w:rPr>
+                <w:color w:val="000000"/>
+              </w:rPr>
+              <w:t>Basicran</w:t>
+            </w:r>
+            <w:proofErr w:type="spellEnd"/>
+            <w:r>
+              <w:rPr>
+                <w:color w:val="000000"/>
+              </w:rPr>
+              <w:t>.</w:t>
             </w:r>
           </w:p>
         </w:tc>
@@ -12229,11 +13410,19 @@
                 <w:color w:val="000000"/>
               </w:rPr>
             </w:pPr>
-            <w:r>
-              <w:rPr>
-                <w:color w:val="000000"/>
-              </w:rPr>
-              <w:t>Basicran.</w:t>
+            <w:proofErr w:type="spellStart"/>
+            <w:r>
+              <w:rPr>
+                <w:color w:val="000000"/>
+              </w:rPr>
+              <w:t>Basicran</w:t>
+            </w:r>
+            <w:proofErr w:type="spellEnd"/>
+            <w:r>
+              <w:rPr>
+                <w:color w:val="000000"/>
+              </w:rPr>
+              <w:t>.</w:t>
             </w:r>
           </w:p>
         </w:tc>
@@ -13208,7 +14397,11 @@
         <w:spacing w:line="480" w:lineRule="auto"/>
       </w:pPr>
       <w:r>
-        <w:t>Consistent with the overall high integration we found in both the full and size-free datasets, the test of global integration revealed a regression slope below -1.0 (B</w:t>
+        <w:t>Consistent with the overall high integration we found in both the full and size-free datasets, the test of global integration revealed a regression slope below -1.0 (</w:t>
+      </w:r>
+      <w:proofErr w:type="spellStart"/>
+      <w:r>
+        <w:t>B</w:t>
       </w:r>
       <w:r>
         <w:rPr>
@@ -13216,8 +14409,13 @@
         </w:rPr>
         <w:t>eval_full</w:t>
       </w:r>
-      <w:r>
-        <w:t xml:space="preserve"> = -1.64; B</w:t>
+      <w:proofErr w:type="spellEnd"/>
+      <w:r>
+        <w:t xml:space="preserve"> = -1.64; </w:t>
+      </w:r>
+      <w:proofErr w:type="spellStart"/>
+      <w:r>
+        <w:t>B</w:t>
       </w:r>
       <w:r>
         <w:rPr>
@@ -13225,6 +14423,7 @@
         </w:rPr>
         <w:t>eval_residual</w:t>
       </w:r>
+      <w:proofErr w:type="spellEnd"/>
       <w:r>
         <w:t xml:space="preserve"> = -1.55; Fig. S2), which indicates global integration across all cranial modules </w:t>
       </w:r>
@@ -13306,7 +14505,15 @@
         <w:t xml:space="preserve">the degree to which non-allometric shape variation occurs in the highly allometric clade of Australian murid rodents and their more remote invasive relatives. The comparison of datasets with and without size-related shape variation reveals the strong impact of size on shape, but also shows that substantial non-allometric variation exists </w:t>
       </w:r>
       <w:r>
-        <w:t xml:space="preserve">in the clade, with its own signatures of shape divergence, ordinated variation, and significant levels of integration.. </w:t>
+        <w:t xml:space="preserve">in the clade, with its own signatures of shape divergence, ordinated variation, and significant levels of </w:t>
+      </w:r>
+      <w:proofErr w:type="gramStart"/>
+      <w:r>
+        <w:t>integration..</w:t>
+      </w:r>
+      <w:proofErr w:type="gramEnd"/>
+      <w:r>
+        <w:t xml:space="preserve"> </w:t>
       </w:r>
     </w:p>
     <w:p>
@@ -13324,16 +14531,18 @@
         <w:t>expectation</w:t>
       </w:r>
       <w:r>
-        <w:t xml:space="preserve"> that cranial shape evolves </w:t>
-      </w:r>
-      <w:r>
-        <w:t xml:space="preserve">around an optimal configuration </w:t>
-      </w:r>
-      <w:r>
-        <w:t>according to an</w:t>
-      </w:r>
-      <w:r>
-        <w:t xml:space="preserve"> Ornstein-Uhlenbeck </w:t>
+        <w:t xml:space="preserve"> that cranial shape evolves around an optimal configuration according to an</w:t>
+      </w:r>
+      <w:r>
+        <w:t xml:space="preserve"> Ornstein-</w:t>
+      </w:r>
+      <w:proofErr w:type="spellStart"/>
+      <w:r>
+        <w:t>Uhlenbeck</w:t>
+      </w:r>
+      <w:proofErr w:type="spellEnd"/>
+      <w:r>
+        <w:t xml:space="preserve"> </w:t>
       </w:r>
       <w:r>
         <w:t xml:space="preserve">(OU) </w:t>
@@ -13357,7 +14566,11 @@
         <w:t xml:space="preserve">OU-dominated </w:t>
       </w:r>
       <w:r>
-        <w:t>size evolution</w:t>
+        <w:t xml:space="preserve">size </w:t>
+      </w:r>
+      <w:proofErr w:type="gramStart"/>
+      <w:r>
+        <w:t>evolution</w:t>
       </w:r>
       <w:r>
         <w:t>,</w:t>
@@ -13366,7 +14579,11 @@
         <w:t xml:space="preserve"> </w:t>
       </w:r>
       <w:r>
-        <w:t>since centroid size</w:t>
+        <w:t>since</w:t>
+      </w:r>
+      <w:proofErr w:type="gramEnd"/>
+      <w:r>
+        <w:t xml:space="preserve"> centroid size</w:t>
       </w:r>
       <w:r>
         <w:t>s</w:t>
@@ -13424,19 +14641,26 @@
         <w:fldChar w:fldCharType="end"/>
       </w:r>
       <w:r>
-        <w:t xml:space="preserve">, our visualisations of shape divergence </w:t>
-      </w:r>
-      <w:r>
-        <w:t>also shows “</w:t>
-      </w:r>
-      <w:r>
-        <w:t>spikes” of divergence in otherwise limited morphospace (as demonstrated by a plateau of diversification after 4.2-5.7 million years)</w:t>
-      </w:r>
-      <w:r>
-        <w:t xml:space="preserve">, </w:t>
-      </w:r>
-      <w:r>
-        <w:t xml:space="preserve">consistent with a mean-shift Ornstein-Uhlenbeck process of limited diversification around a local optimum </w:t>
+        <w:t xml:space="preserve">, our </w:t>
+      </w:r>
+      <w:proofErr w:type="spellStart"/>
+      <w:r>
+        <w:t>visualisations</w:t>
+      </w:r>
+      <w:proofErr w:type="spellEnd"/>
+      <w:r>
+        <w:t xml:space="preserve"> of shape divergence </w:t>
+      </w:r>
+      <w:r>
+        <w:t>also shows “spikes” of divergence in otherwise limited morphospace (as demonstrated by a plateau of diversification after 4.2-5.7 million years), consistent with a mean-shift Ornstein-</w:t>
+      </w:r>
+      <w:proofErr w:type="spellStart"/>
+      <w:r>
+        <w:t>Uhlenbeck</w:t>
+      </w:r>
+      <w:proofErr w:type="spellEnd"/>
+      <w:r>
+        <w:t xml:space="preserve"> process of limited diversification around a local optimum </w:t>
       </w:r>
       <w:r>
         <w:fldChar w:fldCharType="begin"/>
@@ -13470,10 +14694,7 @@
         <w:fldChar w:fldCharType="end"/>
       </w:r>
       <w:r>
-        <w:t>.</w:t>
-      </w:r>
-      <w:r>
-        <w:t xml:space="preserve"> Additionally, the plots provide</w:t>
+        <w:t>. Additionally, the plots provide</w:t>
       </w:r>
       <w:r>
         <w:t xml:space="preserve"> useful hypotheses of how the asymptotic divergence pattern over time – reflective of OU processes – arise. In both full and residual datasets, the plots </w:t>
@@ -14182,237 +15403,55 @@
         <w:fldChar w:fldCharType="end"/>
       </w:r>
       <w:r>
-        <w:t xml:space="preserve">. However, the residual shape space also appears to </w:t>
-      </w:r>
-      <w:r>
-        <w:t>contain additional</w:t>
-      </w:r>
-      <w:r>
-        <w:t xml:space="preserve"> biomechanical </w:t>
-      </w:r>
-      <w:r>
-        <w:t xml:space="preserve">sources of shape information because the first PC emphasizes the angle at which the rostrum and incisors are situated relative to the remainder of the cranium, which </w:t>
+        <w:t xml:space="preserve">. </w:t>
+      </w:r>
+      <w:r>
+        <w:t xml:space="preserve">Importantly, such a biomechanics-focused framework allows for variation among selective pressures that result in biomechanical adaptation beyond the common CREA pattern. </w:t>
+      </w:r>
+      <w:r>
+        <w:t xml:space="preserve">The residual shape ordination </w:t>
+      </w:r>
+      <w:proofErr w:type="gramStart"/>
+      <w:r>
+        <w:t>confirm</w:t>
+      </w:r>
+      <w:proofErr w:type="gramEnd"/>
+      <w:r>
+        <w:t xml:space="preserve"> this, with</w:t>
+      </w:r>
+      <w:r>
+        <w:t xml:space="preserve"> additional biomechanical sources of shape information </w:t>
+      </w:r>
+      <w:r>
+        <w:t>discernable both at PC1 and 2. Residual PC1 emphasizes</w:t>
+      </w:r>
+      <w:r>
+        <w:t xml:space="preserve"> the angle at which the rostrum and incisors are situated relative to the remainder of the cranium, which </w:t>
       </w:r>
       <w:r>
         <w:t>will result</w:t>
       </w:r>
       <w:r>
-        <w:t xml:space="preserve"> in a change </w:t>
-      </w:r>
-      <w:r>
-        <w:t xml:space="preserve">gape and leverage of incisor biting. The carnivorous species, whose crania are least adapted to the extensive gnawing action typical of other rodents, have the straightest rostra and widest gape, which is consistent with the use of their jaws in prey apprehension. By contrast, the specialized folivores score low on both the residual PC1 and 2, reflecting curved anterior rostra and </w:t>
-      </w:r>
-      <w:r>
-        <w:t xml:space="preserve">shallower vaults. This pattern likely reflects the wider skulls and dorsally shifted temporalis </w:t>
-      </w:r>
-      <w:r>
+        <w:t xml:space="preserve"> in a change</w:t>
+      </w:r>
+      <w:r>
+        <w:t>d</w:t>
+      </w:r>
+      <w:r>
+        <w:t xml:space="preserve"> </w:t>
+      </w:r>
+      <w:r>
+        <w:t xml:space="preserve">gape and leverage of incisor biting. The carnivorous species, whose crania are least adapted to the extensive gnawing action typical of other rodents, have the straightest rostra and widest gape, which is consistent with the </w:t>
+      </w:r>
+      <w:r>
+        <w:t xml:space="preserve">benefits of larger gapes in prey apprehension </w:t>
+      </w:r>
+      <w:r>
+        <w:rPr>
+          <w:highlight w:val="yellow"/>
+        </w:rPr>
         <w:lastRenderedPageBreak/>
-        <w:t xml:space="preserve">muscles that increase the mechanical advantage for masticating fibrous foods, which has evolved in specialist folivores across several rodent families </w:t>
-      </w:r>
-      <w:r>
-        <w:fldChar w:fldCharType="begin"/>
-      </w:r>
-      <w:r>
-        <w:instrText xml:space="preserve"> ADDIN EN.CITE &lt;EndNote&gt;&lt;Cite&gt;&lt;Author&gt;Samuels&lt;/Author&gt;&lt;Year&gt;2009&lt;/Year&gt;&lt;RecNum&gt;47&lt;/RecNum&gt;&lt;DisplayText&gt;(Samuels, 2009)&lt;/DisplayText&gt;&lt;record&gt;&lt;rec-number&gt;47&lt;/rec-number&gt;&lt;foreign-keys&gt;&lt;key app="EN" db-id="p9vfsf2vj2tvwjevww9pzwfazxfv5txvw5ap" timestamp="1709692331"&gt;47&lt;/key&gt;&lt;/foreign-keys&gt;&lt;ref-type name="Journal Article"&gt;17&lt;/ref-type&gt;&lt;contributors&gt;&lt;authors&gt;&lt;author&gt;Samuels, J. X.&lt;/author&gt;&lt;/authors&gt;&lt;/contributors&gt;&lt;titles&gt;&lt;title&gt;Cranial morphology and dietary habits of rodents&lt;/title&gt;&lt;secondary-title&gt;Zoological Journal of the Linnean Society&lt;/secondary-title&gt;&lt;/titles&gt;&lt;periodical&gt;&lt;full-title&gt;Zoological Journal of the Linnean Society&lt;/full-title&gt;&lt;/periodical&gt;&lt;pages&gt;864-888&lt;/pages&gt;&lt;volume&gt;156&lt;/volume&gt;&lt;number&gt;4&lt;/number&gt;&lt;dates&gt;&lt;year&gt;2009&lt;/year&gt;&lt;/dates&gt;&lt;isbn&gt;0024-4082&lt;/isbn&gt;&lt;urls&gt;&lt;related-urls&gt;&lt;url&gt;https://doi.org/10.1111/j.1096-3642.2009.00502.x&lt;/url&gt;&lt;/related-urls&gt;&lt;/urls&gt;&lt;electronic-resource-num&gt;https://doi.org/10.1111/j.1096-3642.2009.00502.x&lt;/electronic-resource-num&gt;&lt;access-date&gt;10/8/2023&lt;/access-date&gt;&lt;/record&gt;&lt;/Cite&gt;&lt;/EndNote&gt;</w:instrText>
-      </w:r>
-      <w:r>
-        <w:fldChar w:fldCharType="separate"/>
-      </w:r>
-      <w:r>
-        <w:rPr>
-          <w:noProof/>
-        </w:rPr>
-        <w:t>(Samuels, 2009)</w:t>
-      </w:r>
-      <w:r>
-        <w:fldChar w:fldCharType="end"/>
-      </w:r>
-      <w:r>
-        <w:t>.</w:t>
-      </w:r>
-    </w:p>
-    <w:p>
-      <w:pPr>
-        <w:spacing w:line="480" w:lineRule="auto"/>
-        <w:ind w:firstLine="720"/>
-      </w:pPr>
-      <w:r>
-        <w:t xml:space="preserve">Another effect emerging from the ordination of shape residuals is a tendency of the </w:t>
-      </w:r>
-      <w:r>
-        <w:t xml:space="preserve">dorsal </w:t>
-      </w:r>
-      <w:r>
-        <w:t xml:space="preserve">cranial </w:t>
-      </w:r>
-      <w:r>
-        <w:t>v</w:t>
-      </w:r>
-      <w:r>
-        <w:t>ault to expand together with an expansion of th</w:t>
-      </w:r>
-      <w:r>
-        <w:t>e basicranium on PC2, resulting in</w:t>
-      </w:r>
-      <w:r>
-        <w:t xml:space="preserve"> relative braincase expansion</w:t>
-      </w:r>
-      <w:r>
-        <w:t>. Variation in braincase volume is</w:t>
-      </w:r>
-      <w:r>
-        <w:t xml:space="preserve"> also</w:t>
-      </w:r>
-      <w:r>
-        <w:t xml:space="preserve"> part of the CREA pattern but here appear</w:t>
-      </w:r>
-      <w:r>
-        <w:t>s</w:t>
-      </w:r>
-      <w:r>
-        <w:t xml:space="preserve"> independent of allometry</w:t>
-      </w:r>
-      <w:r>
-        <w:t>, demonstrating that</w:t>
-      </w:r>
-      <w:r>
-        <w:t xml:space="preserve"> allometric patterning is not the only cause of shape variation that is commonly attributed to CREA. In the case of the murine </w:t>
-      </w:r>
-      <w:r>
-        <w:t>residuals</w:t>
-      </w:r>
-      <w:r>
-        <w:t>, it is possible that the brain of species with more expanded braincases along PC</w:t>
-      </w:r>
-      <w:r>
-        <w:t>1</w:t>
-      </w:r>
-      <w:r>
-        <w:t xml:space="preserve"> either have brain volumes that are larger than expected for their body mass – essentially reflecting the encephalization of these species </w:t>
-      </w:r>
-      <w:r>
-        <w:fldChar w:fldCharType="begin"/>
-      </w:r>
-      <w:r>
-        <w:instrText xml:space="preserve"> ADDIN EN.CITE &lt;EndNote&gt;&lt;Cite&gt;&lt;Author&gt;Smaers&lt;/Author&gt;&lt;Year&gt;2021&lt;/Year&gt;&lt;RecNum&gt;38&lt;/RecNum&gt;&lt;DisplayText&gt;(Smaers&lt;style face="italic"&gt; et al.&lt;/style&gt;, 2021)&lt;/DisplayText&gt;&lt;record&gt;&lt;rec-number&gt;38&lt;/rec-number&gt;&lt;foreign-keys&gt;&lt;key app="EN" db-id="p9vfsf2vj2tvwjevww9pzwfazxfv5txvw5ap" timestamp="1709692331"&gt;38&lt;/key&gt;&lt;/foreign-keys&gt;&lt;ref-type name="Journal Article"&gt;17&lt;/ref-type&gt;&lt;contributors&gt;&lt;authors&gt;&lt;author&gt;Smaers, J. B.&lt;/author&gt;&lt;author&gt;Rothman, R. S.&lt;/author&gt;&lt;author&gt;Hudson, D. R.&lt;/author&gt;&lt;author&gt;Balanoff, A. M.&lt;/author&gt;&lt;author&gt;Beatty, B.&lt;/author&gt;&lt;author&gt;Dechmann, D. K. N.&lt;/author&gt;&lt;author&gt;de Vries, D.&lt;/author&gt;&lt;author&gt;Dunn, J. C.&lt;/author&gt;&lt;author&gt;Fleagle, J. G.&lt;/author&gt;&lt;author&gt;Gilbert, C. C.&lt;/author&gt;&lt;author&gt;Goswami, A.&lt;/author&gt;&lt;author&gt;Iwaniuk, A. N.&lt;/author&gt;&lt;author&gt;Jungers, W. L.&lt;/author&gt;&lt;author&gt;Kerney, M.&lt;/author&gt;&lt;author&gt;Ksepka, D. T.&lt;/author&gt;&lt;author&gt;Manger, P. R.&lt;/author&gt;&lt;author&gt;Mongle, C. S.&lt;/author&gt;&lt;author&gt;Rohlf, F. J.&lt;/author&gt;&lt;author&gt;Smith, N. A.&lt;/author&gt;&lt;author&gt;Soligo, C.&lt;/author&gt;&lt;author&gt;Weisbecker, V.&lt;/author&gt;&lt;author&gt;Safi, K.&lt;/author&gt;&lt;/authors&gt;&lt;/contributors&gt;&lt;titles&gt;&lt;title&gt;The evolution of mammalian brain size&lt;/title&gt;&lt;secondary-title&gt;Science Advances&lt;/secondary-title&gt;&lt;/titles&gt;&lt;periodical&gt;&lt;full-title&gt;Science Advances&lt;/full-title&gt;&lt;/periodical&gt;&lt;pages&gt;eabe2101&lt;/pages&gt;&lt;volume&gt;7&lt;/volume&gt;&lt;number&gt;18&lt;/number&gt;&lt;dates&gt;&lt;year&gt;2021&lt;/year&gt;&lt;/dates&gt;&lt;urls&gt;&lt;related-urls&gt;&lt;url&gt;https://www.science.org/doi/abs/10.1126/sciadv.abe2101&lt;/url&gt;&lt;/related-urls&gt;&lt;/urls&gt;&lt;electronic-resource-num&gt;https://doi.org/10.1126/sciadv.abe2101&lt;/electronic-resource-num&gt;&lt;/record&gt;&lt;/Cite&gt;&lt;/EndNote&gt;</w:instrText>
-      </w:r>
-      <w:r>
-        <w:fldChar w:fldCharType="separate"/>
-      </w:r>
-      <w:r>
-        <w:rPr>
-          <w:noProof/>
-        </w:rPr>
-        <w:t>(Smaers</w:t>
-      </w:r>
-      <w:r>
-        <w:rPr>
-          <w:i/>
-          <w:noProof/>
-        </w:rPr>
-        <w:t xml:space="preserve"> et al.</w:t>
-      </w:r>
-      <w:r>
-        <w:rPr>
-          <w:noProof/>
-        </w:rPr>
-        <w:t>, 2021)</w:t>
-      </w:r>
-      <w:r>
-        <w:fldChar w:fldCharType="end"/>
-      </w:r>
-      <w:r>
-        <w:t xml:space="preserve"> – or have a different distribution of the brain tissue within the braincase </w:t>
-      </w:r>
-      <w:r>
-        <w:fldChar w:fldCharType="begin"/>
-      </w:r>
-      <w:r>
-        <w:instrText xml:space="preserve"> ADDIN EN.CITE &lt;EndNote&gt;&lt;Cite&gt;&lt;Author&gt;Weisbecker&lt;/Author&gt;&lt;Year&gt;2021&lt;/Year&gt;&lt;RecNum&gt;39&lt;/RecNum&gt;&lt;DisplayText&gt;(Weisbecker&lt;style face="italic"&gt; et al.&lt;/style&gt;, 2021)&lt;/DisplayText&gt;&lt;record&gt;&lt;rec-number&gt;39&lt;/rec-number&gt;&lt;foreign-keys&gt;&lt;key app="EN" db-id="p9vfsf2vj2tvwjevww9pzwfazxfv5txvw5ap" timestamp="1709692331"&gt;39&lt;/key&gt;&lt;/foreign-keys&gt;&lt;ref-type name="Journal Article"&gt;17&lt;/ref-type&gt;&lt;contributors&gt;&lt;authors&gt;&lt;author&gt;Weisbecker, V.&lt;/author&gt;&lt;author&gt;Rowe, T.&lt;/author&gt;&lt;author&gt;Wroe, S.&lt;/author&gt;&lt;author&gt;Macrini, T. E.&lt;/author&gt;&lt;author&gt;Garland, K. L. S.&lt;/author&gt;&lt;author&gt;Travouillon, K. J.&lt;/author&gt;&lt;author&gt;Black, K.&lt;/author&gt;&lt;author&gt;Archer, M.&lt;/author&gt;&lt;author&gt;Hand, S. J.&lt;/author&gt;&lt;author&gt;Berlin, J. C.&lt;/author&gt;&lt;author&gt;Beck, R. M.D.&lt;/author&gt;&lt;author&gt;Ladevèze, S.&lt;/author&gt;&lt;author&gt;Sharp, A. C.&lt;/author&gt;&lt;author&gt;Mardon, K.&lt;/author&gt;&lt;author&gt;Sherratt, E.&lt;/author&gt;&lt;/authors&gt;&lt;/contributors&gt;&lt;titles&gt;&lt;title&gt;Global elongation and high shape flexibility as an evolutionary hypothesis of accommodating mammalian brains into skulls&lt;/title&gt;&lt;secondary-title&gt;Evolution&lt;/secondary-title&gt;&lt;/titles&gt;&lt;periodical&gt;&lt;full-title&gt;Evolution&lt;/full-title&gt;&lt;/periodical&gt;&lt;pages&gt;625-640&lt;/pages&gt;&lt;volume&gt;75&lt;/volume&gt;&lt;number&gt;3&lt;/number&gt;&lt;dates&gt;&lt;year&gt;2021&lt;/year&gt;&lt;/dates&gt;&lt;isbn&gt;0014-3820&lt;/isbn&gt;&lt;urls&gt;&lt;related-urls&gt;&lt;url&gt;https://onlinelibrary.wiley.com/doi/abs/10.1111/evo.14163&lt;/url&gt;&lt;/related-urls&gt;&lt;/urls&gt;&lt;electronic-resource-num&gt;https://doi.org/10.1111/evo.14163&lt;/electronic-resource-num&gt;&lt;/record&gt;&lt;/Cite&gt;&lt;/EndNote&gt;</w:instrText>
-      </w:r>
-      <w:r>
-        <w:fldChar w:fldCharType="separate"/>
-      </w:r>
-      <w:r>
-        <w:rPr>
-          <w:noProof/>
-        </w:rPr>
-        <w:t>(Weisbecker</w:t>
-      </w:r>
-      <w:r>
-        <w:rPr>
-          <w:i/>
-          <w:noProof/>
-        </w:rPr>
-        <w:t xml:space="preserve"> et al.</w:t>
-      </w:r>
-      <w:r>
-        <w:rPr>
-          <w:noProof/>
-        </w:rPr>
-        <w:t>, 2021)</w:t>
-      </w:r>
-      <w:r>
-        <w:fldChar w:fldCharType="end"/>
-      </w:r>
-      <w:r>
-        <w:t xml:space="preserve"> compared to lower-scoring species. </w:t>
-      </w:r>
-      <w:r>
-        <w:t>The residual PCAs thus serve</w:t>
-      </w:r>
-      <w:r>
-        <w:t xml:space="preserve"> as a reminder that comparisons of allometric and ‘allometry-free’ datasets can identify how different sources of shape variation interact to produce visible patterns of vertebrate shape diversity, even in clades </w:t>
-      </w:r>
-      <w:r>
-        <w:t>where shape is dominated by allometry</w:t>
-      </w:r>
-      <w:r>
-        <w:t>.</w:t>
-      </w:r>
-    </w:p>
-    <w:p>
-      <w:pPr>
-        <w:spacing w:line="480" w:lineRule="auto"/>
-      </w:pPr>
-      <w:r>
-        <w:t>KEEP GOING HERE</w:t>
-      </w:r>
-      <w:r>
-        <w:t xml:space="preserve">. </w:t>
-      </w:r>
-    </w:p>
-    <w:p>
-      <w:pPr>
-        <w:spacing w:line="480" w:lineRule="auto"/>
-      </w:pPr>
-      <w:r>
-        <w:tab/>
-        <w:t>Under the assumptions of</w:t>
-      </w:r>
-      <w:r>
-        <w:t xml:space="preserve"> Mitchell et al’s </w:t>
-      </w:r>
-      <w:r>
-        <w:fldChar w:fldCharType="begin"/>
-      </w:r>
-      <w:r>
-        <w:instrText xml:space="preserve"> ADDIN EN.CITE &lt;EndNote&gt;&lt;Cite ExcludeAuth="1"&gt;&lt;Author&gt;Mitchell&lt;/Author&gt;&lt;Year&gt;2024&lt;/Year&gt;&lt;RecNum&gt;57&lt;/RecNum&gt;&lt;DisplayText&gt;(2024)&lt;/DisplayText&gt;&lt;record&gt;&lt;rec-number&gt;57&lt;/rec-number&gt;&lt;foreign-keys&gt;&lt;key app="EN" db-id="p9vfsf2vj2tvwjevww9pzwfazxfv5txvw5ap" timestamp="1709693468"&gt;57&lt;/key&gt;&lt;/foreign-keys&gt;&lt;ref-type name="Journal Article"&gt;17&lt;/ref-type&gt;&lt;contributors&gt;&lt;authors&gt;&lt;author&gt;Mitchell, D. R.&lt;/author&gt;&lt;author&gt;Sherratt, E. &lt;/author&gt;&lt;author&gt;Weisbecker, V.&lt;/author&gt;&lt;/authors&gt;&lt;/contributors&gt;&lt;titles&gt;&lt;title&gt;Facing the facts: Adaptive trade-offs along body size ranges determine mammalian craniofacial scaling &lt;/title&gt;&lt;secondary-title&gt;Biological Reviews&lt;/secondary-title&gt;&lt;/titles&gt;&lt;periodical&gt;&lt;full-title&gt;Biological Reviews&lt;/full-title&gt;&lt;/periodical&gt;&lt;pages&gt;496-524&lt;/pages&gt;&lt;volume&gt;99&lt;/volume&gt;&lt;number&gt;2&lt;/number&gt;&lt;dates&gt;&lt;year&gt;2024&lt;/year&gt;&lt;/dates&gt;&lt;urls&gt;&lt;/urls&gt;&lt;electronic-resource-num&gt;10.1111/brv.13032&lt;/electronic-resource-num&gt;&lt;/record&gt;&lt;/Cite&gt;&lt;/EndNote&gt;</w:instrText>
-      </w:r>
-      <w:r>
-        <w:fldChar w:fldCharType="separate"/>
-      </w:r>
-      <w:r>
-        <w:rPr>
-          <w:noProof/>
-        </w:rPr>
-        <w:t>(2024)</w:t>
-      </w:r>
-      <w:r>
-        <w:fldChar w:fldCharType="end"/>
-      </w:r>
-      <w:r>
-        <w:t xml:space="preserve"> framework, the CREA pattern represents a tradeoff between bite force and selective pressures that shift in importance with increasing size. Importantly, such a biomechanics-focused framework allows for variation among selective pressures that result in biomechanical adaptation beyond the common CREA pattern. For example, in the case of rodents, there are potential benefits to increasing gape </w:t>
+        <w:t>CHECK</w:t>
       </w:r>
       <w:r>
         <w:fldChar w:fldCharType="begin">
@@ -14564,10 +15603,40 @@
         <w:fldChar w:fldCharType="end"/>
       </w:r>
       <w:r>
-        <w:t>, which might explain why carnivorous species have more elongate crania than expected for their size. Similarly, cranial morphology is expected to be determined by the toughest foods encountered by a species</w:t>
+        <w:t xml:space="preserve">. By contrast, the specialized folivores score low on both the residual PC1 and 2, reflecting curved anterior rostra and shallower vaults. This </w:t>
+      </w:r>
+      <w:r>
+        <w:t>reflects</w:t>
+      </w:r>
+      <w:r>
+        <w:t xml:space="preserve"> the wider skulls and dorsally shifted temporalis muscles that increase the mechanical advantage for masticating fibrous foods, which has evolved in specialist folivores across several rodent families </w:t>
+      </w:r>
+      <w:r>
+        <w:fldChar w:fldCharType="begin"/>
+      </w:r>
+      <w:r>
+        <w:instrText xml:space="preserve"> ADDIN EN.CITE &lt;EndNote&gt;&lt;Cite&gt;&lt;Author&gt;Samuels&lt;/Author&gt;&lt;Year&gt;2009&lt;/Year&gt;&lt;RecNum&gt;47&lt;/RecNum&gt;&lt;DisplayText&gt;(Samuels, 2009)&lt;/DisplayText&gt;&lt;record&gt;&lt;rec-number&gt;47&lt;/rec-number&gt;&lt;foreign-keys&gt;&lt;key app="EN" db-id="p9vfsf2vj2tvwjevww9pzwfazxfv5txvw5ap" timestamp="1709692331"&gt;47&lt;/key&gt;&lt;/foreign-keys&gt;&lt;ref-type name="Journal Article"&gt;17&lt;/ref-type&gt;&lt;contributors&gt;&lt;authors&gt;&lt;author&gt;Samuels, J. X.&lt;/author&gt;&lt;/authors&gt;&lt;/contributors&gt;&lt;titles&gt;&lt;title&gt;Cranial morphology and dietary habits of rodents&lt;/title&gt;&lt;secondary-title&gt;Zoological Journal of the Linnean Society&lt;/secondary-title&gt;&lt;/titles&gt;&lt;periodical&gt;&lt;full-title&gt;Zoological Journal of the Linnean Society&lt;/full-title&gt;&lt;/periodical&gt;&lt;pages&gt;864-888&lt;/pages&gt;&lt;volume&gt;156&lt;/volume&gt;&lt;number&gt;4&lt;/number&gt;&lt;dates&gt;&lt;year&gt;2009&lt;/year&gt;&lt;/dates&gt;&lt;isbn&gt;0024-4082&lt;/isbn&gt;&lt;urls&gt;&lt;related-urls&gt;&lt;url&gt;https://doi.org/10.1111/j.1096-3642.2009.00502.x&lt;/url&gt;&lt;/related-urls&gt;&lt;/urls&gt;&lt;electronic-resource-num&gt;https://doi.org/10.1111/j.1096-3642.2009.00502.x&lt;/electronic-resource-num&gt;&lt;access-date&gt;10/8/2023&lt;/access-date&gt;&lt;/record&gt;&lt;/Cite&gt;&lt;/EndNote&gt;</w:instrText>
+      </w:r>
+      <w:r>
+        <w:fldChar w:fldCharType="separate"/>
+      </w:r>
+      <w:r>
+        <w:rPr>
+          <w:noProof/>
+        </w:rPr>
+        <w:t>(Samuels, 2009)</w:t>
+      </w:r>
+      <w:r>
+        <w:fldChar w:fldCharType="end"/>
+      </w:r>
+      <w:r>
+        <w:t>.</w:t>
       </w:r>
       <w:r>
         <w:t xml:space="preserve"> </w:t>
+      </w:r>
+      <w:r>
+        <w:t xml:space="preserve">Similarly, cranial morphology is expected to be determined by the toughest foods encountered by a species </w:t>
       </w:r>
       <w:r>
         <w:fldChar w:fldCharType="begin">
@@ -14778,79 +15847,256 @@
         <w:rPr>
           <w:noProof/>
         </w:rPr>
-        <w:t xml:space="preserve">, 2014; </w:t>
-      </w:r>
-      <w:r>
-        <w:rPr>
-          <w:noProof/>
-        </w:rPr>
+        <w:t>, 2014; Mitchell, 2019; Strait</w:t>
+      </w:r>
+      <w:r>
+        <w:rPr>
+          <w:i/>
+          <w:noProof/>
+        </w:rPr>
+        <w:t xml:space="preserve"> et al.</w:t>
+      </w:r>
+      <w:r>
+        <w:rPr>
+          <w:noProof/>
+        </w:rPr>
+        <w:t>, 2009; Van Valkenburgh, 1989)</w:t>
+      </w:r>
+      <w:r>
+        <w:fldChar w:fldCharType="end"/>
+      </w:r>
+      <w:r>
+        <w:t xml:space="preserve">, so that frequent consumption of hard seeds and insects by the desert-living hopping generalist species </w:t>
+      </w:r>
+      <w:r>
+        <w:fldChar w:fldCharType="begin"/>
+      </w:r>
+      <w:r>
+        <w:instrText xml:space="preserve"> ADDIN EN.CITE &lt;EndNote&gt;&lt;Cite&gt;&lt;Author&gt;Murray&lt;/Author&gt;&lt;Year&gt;1999&lt;/Year&gt;&lt;RecNum&gt;54&lt;/RecNum&gt;&lt;DisplayText&gt;(Murray&lt;style face="italic"&gt; et al.&lt;/style&gt;, 1999)&lt;/DisplayText&gt;&lt;record&gt;&lt;rec-number&gt;54&lt;/rec-number&gt;&lt;foreign-keys&gt;&lt;key app="EN" db-id="p9vfsf2vj2tvwjevww9pzwfazxfv5txvw5ap" timestamp="1709692331"&gt;54&lt;/key&gt;&lt;/foreign-keys&gt;&lt;ref-type name="Journal Article"&gt;17&lt;/ref-type&gt;&lt;contributors&gt;&lt;authors&gt;&lt;author&gt;Murray, B. R.&lt;/author&gt;&lt;author&gt;Dickman, C. R.&lt;/author&gt;&lt;author&gt;Watts, C. H. S.&lt;/author&gt;&lt;author&gt;Morton, S. R.&lt;/author&gt;&lt;/authors&gt;&lt;/contributors&gt;&lt;titles&gt;&lt;title&gt;The dietary ecology of Australian rodents&lt;/title&gt;&lt;secondary-title&gt;Wildlife Research&lt;/secondary-title&gt;&lt;/titles&gt;&lt;periodical&gt;&lt;full-title&gt;Wildlife Research&lt;/full-title&gt;&lt;/periodical&gt;&lt;pages&gt;857-858&lt;/pages&gt;&lt;volume&gt;26&lt;/volume&gt;&lt;number&gt;6&lt;/number&gt;&lt;dates&gt;&lt;year&gt;1999&lt;/year&gt;&lt;/dates&gt;&lt;urls&gt;&lt;related-urls&gt;&lt;url&gt;https://www.publish.csiro.au/paper/WR97046_CO&lt;/url&gt;&lt;/related-urls&gt;&lt;/urls&gt;&lt;electronic-resource-num&gt;https://doi.org/10.1071/WR97046_CO&lt;/electronic-resource-num&gt;&lt;/record&gt;&lt;/Cite&gt;&lt;/EndNote&gt;</w:instrText>
+      </w:r>
+      <w:r>
+        <w:fldChar w:fldCharType="separate"/>
+      </w:r>
+      <w:r>
+        <w:rPr>
+          <w:noProof/>
+        </w:rPr>
+        <w:t>(Murray</w:t>
+      </w:r>
+      <w:r>
+        <w:rPr>
+          <w:i/>
+          <w:noProof/>
+        </w:rPr>
+        <w:t xml:space="preserve"> et al.</w:t>
+      </w:r>
+      <w:r>
+        <w:rPr>
+          <w:noProof/>
+        </w:rPr>
+        <w:t>, 1999)</w:t>
+      </w:r>
+      <w:r>
+        <w:fldChar w:fldCharType="end"/>
+      </w:r>
+      <w:r>
+        <w:t xml:space="preserve"> might explain their more robust cranial dimensions than expected for their size.</w:t>
+      </w:r>
+    </w:p>
+    <w:p>
+      <w:pPr>
+        <w:spacing w:line="480" w:lineRule="auto"/>
+        <w:ind w:firstLine="720"/>
+      </w:pPr>
+    </w:p>
+    <w:p>
+      <w:pPr>
+        <w:spacing w:line="480" w:lineRule="auto"/>
+        <w:ind w:firstLine="720"/>
+      </w:pPr>
+    </w:p>
+    <w:p>
+      <w:pPr>
+        <w:spacing w:line="480" w:lineRule="auto"/>
+        <w:ind w:firstLine="720"/>
+      </w:pPr>
+    </w:p>
+    <w:p>
+      <w:pPr>
+        <w:spacing w:line="480" w:lineRule="auto"/>
+        <w:ind w:firstLine="720"/>
+      </w:pPr>
+      <w:r>
+        <w:t xml:space="preserve">Another effect emerging from the ordination of shape residuals is a tendency of the </w:t>
+      </w:r>
+      <w:r>
+        <w:t xml:space="preserve">dorsal </w:t>
+      </w:r>
+      <w:r>
+        <w:t xml:space="preserve">cranial </w:t>
+      </w:r>
+      <w:r>
+        <w:t>v</w:t>
+      </w:r>
+      <w:r>
+        <w:t>ault to expand together with an expansion of th</w:t>
+      </w:r>
+      <w:r>
+        <w:t>e basicranium on PC2, resulting in</w:t>
+      </w:r>
+      <w:r>
+        <w:t xml:space="preserve"> relative braincase expansion</w:t>
+      </w:r>
+      <w:r>
+        <w:t xml:space="preserve">. Variation in </w:t>
+      </w:r>
+      <w:r>
+        <w:t xml:space="preserve">relative </w:t>
+      </w:r>
+      <w:r>
+        <w:t xml:space="preserve">braincase </w:t>
+      </w:r>
+      <w:r>
+        <w:t>dimension</w:t>
+      </w:r>
+      <w:r>
+        <w:t xml:space="preserve"> is</w:t>
+      </w:r>
+      <w:r>
+        <w:t xml:space="preserve"> also</w:t>
+      </w:r>
+      <w:r>
+        <w:t xml:space="preserve"> part of the CREA pattern</w:t>
+      </w:r>
+      <w:r>
+        <w:t xml:space="preserve"> because of the widespread negative scaling of brain volume with size. However, the effect</w:t>
+      </w:r>
+      <w:r>
+        <w:t xml:space="preserve"> here appear</w:t>
+      </w:r>
+      <w:r>
+        <w:t>s</w:t>
+      </w:r>
+      <w:r>
+        <w:t xml:space="preserve"> independent of allometry</w:t>
+      </w:r>
+      <w:r>
+        <w:t>, demonstrating that</w:t>
+      </w:r>
+      <w:r>
+        <w:t xml:space="preserve"> allometric patterning is not the only cause of shape variation that is commonly attributed to CREA. In the case of the murine </w:t>
+      </w:r>
+      <w:r>
+        <w:t>residuals</w:t>
+      </w:r>
+      <w:r>
+        <w:t>, it is possible that the brain of species with more expanded braincases along PC</w:t>
+      </w:r>
+      <w:r>
+        <w:t>1</w:t>
+      </w:r>
+      <w:r>
+        <w:t xml:space="preserve"> either have brain volumes that are larger than expected for their body mass – essentially reflecting the encephalization of these species </w:t>
+      </w:r>
+      <w:r>
+        <w:fldChar w:fldCharType="begin"/>
+      </w:r>
+      <w:r>
+        <w:instrText xml:space="preserve"> ADDIN EN.CITE &lt;EndNote&gt;&lt;Cite&gt;&lt;Author&gt;Smaers&lt;/Author&gt;&lt;Year&gt;2021&lt;/Year&gt;&lt;RecNum&gt;38&lt;/RecNum&gt;&lt;DisplayText&gt;(Smaers&lt;style face="italic"&gt; et al.&lt;/style&gt;, 2021)&lt;/DisplayText&gt;&lt;record&gt;&lt;rec-number&gt;38&lt;/rec-number&gt;&lt;foreign-keys&gt;&lt;key app="EN" db-id="p9vfsf2vj2tvwjevww9pzwfazxfv5txvw5ap" timestamp="1709692331"&gt;38&lt;/key&gt;&lt;/foreign-keys&gt;&lt;ref-type name="Journal Article"&gt;17&lt;/ref-type&gt;&lt;contributors&gt;&lt;authors&gt;&lt;author&gt;Smaers, J. B.&lt;/author&gt;&lt;author&gt;Rothman, R. S.&lt;/author&gt;&lt;author&gt;Hudson, D. R.&lt;/author&gt;&lt;author&gt;Balanoff, A. M.&lt;/author&gt;&lt;author&gt;Beatty, B.&lt;/author&gt;&lt;author&gt;Dechmann, D. K. N.&lt;/author&gt;&lt;author&gt;de Vries, D.&lt;/author&gt;&lt;author&gt;Dunn, J. C.&lt;/author&gt;&lt;author&gt;Fleagle, J. G.&lt;/author&gt;&lt;author&gt;Gilbert, C. C.&lt;/author&gt;&lt;author&gt;Goswami, A.&lt;/author&gt;&lt;author&gt;Iwaniuk, A. N.&lt;/author&gt;&lt;author&gt;Jungers, W. L.&lt;/author&gt;&lt;author&gt;Kerney, M.&lt;/author&gt;&lt;author&gt;Ksepka, D. T.&lt;/author&gt;&lt;author&gt;Manger, P. R.&lt;/author&gt;&lt;author&gt;Mongle, C. S.&lt;/author&gt;&lt;author&gt;Rohlf, F. J.&lt;/author&gt;&lt;author&gt;Smith, N. A.&lt;/author&gt;&lt;author&gt;Soligo, C.&lt;/author&gt;&lt;author&gt;Weisbecker, V.&lt;/author&gt;&lt;author&gt;Safi, K.&lt;/author&gt;&lt;/authors&gt;&lt;/contributors&gt;&lt;titles&gt;&lt;title&gt;The evolution of mammalian brain size&lt;/title&gt;&lt;secondary-title&gt;Science Advances&lt;/secondary-title&gt;&lt;/titles&gt;&lt;periodical&gt;&lt;full-title&gt;Science Advances&lt;/full-title&gt;&lt;/periodical&gt;&lt;pages&gt;eabe2101&lt;/pages&gt;&lt;volume&gt;7&lt;/volume&gt;&lt;number&gt;18&lt;/number&gt;&lt;dates&gt;&lt;year&gt;2021&lt;/year&gt;&lt;/dates&gt;&lt;urls&gt;&lt;related-urls&gt;&lt;url&gt;https://www.science.org/doi/abs/10.1126/sciadv.abe2101&lt;/url&gt;&lt;/related-urls&gt;&lt;/urls&gt;&lt;electronic-resource-num&gt;https://doi.org/10.1126/sciadv.abe2101&lt;/electronic-resource-num&gt;&lt;/record&gt;&lt;/Cite&gt;&lt;/EndNote&gt;</w:instrText>
+      </w:r>
+      <w:r>
+        <w:fldChar w:fldCharType="separate"/>
+      </w:r>
+      <w:r>
+        <w:rPr>
+          <w:noProof/>
+        </w:rPr>
+        <w:t>(Smaers</w:t>
+      </w:r>
+      <w:r>
+        <w:rPr>
+          <w:i/>
+          <w:noProof/>
+        </w:rPr>
+        <w:t xml:space="preserve"> et al.</w:t>
+      </w:r>
+      <w:r>
+        <w:rPr>
+          <w:noProof/>
+        </w:rPr>
+        <w:t>, 2021)</w:t>
+      </w:r>
+      <w:r>
+        <w:fldChar w:fldCharType="end"/>
+      </w:r>
+      <w:r>
+        <w:t xml:space="preserve"> – or have a different distribution of the brain tissue within the braincase </w:t>
+      </w:r>
+      <w:r>
+        <w:fldChar w:fldCharType="begin"/>
+      </w:r>
+      <w:r>
+        <w:instrText xml:space="preserve"> ADDIN EN.CITE &lt;EndNote&gt;&lt;Cite&gt;&lt;Author&gt;Weisbecker&lt;/Author&gt;&lt;Year&gt;2021&lt;/Year&gt;&lt;RecNum&gt;39&lt;/RecNum&gt;&lt;DisplayText&gt;(Weisbecker&lt;style face="italic"&gt; et al.&lt;/style&gt;, 2021)&lt;/DisplayText&gt;&lt;record&gt;&lt;rec-number&gt;39&lt;/rec-number&gt;&lt;foreign-keys&gt;&lt;key app="EN" db-id="p9vfsf2vj2tvwjevww9pzwfazxfv5txvw5ap" timestamp="1709692331"&gt;39&lt;/key&gt;&lt;/foreign-keys&gt;&lt;ref-type name="Journal Article"&gt;17&lt;/ref-type&gt;&lt;contributors&gt;&lt;authors&gt;&lt;author&gt;Weisbecker, V.&lt;/author&gt;&lt;author&gt;Rowe, T.&lt;/author&gt;&lt;author&gt;Wroe, S.&lt;/author&gt;&lt;author&gt;Macrini, T. E.&lt;/author&gt;&lt;author&gt;Garland, K. L. S.&lt;/author&gt;&lt;author&gt;Travouillon, K. J.&lt;/author&gt;&lt;author&gt;Black, K.&lt;/author&gt;&lt;author&gt;Archer, M.&lt;/author&gt;&lt;author&gt;Hand, S. J.&lt;/author&gt;&lt;author&gt;Berlin, J. C.&lt;/author&gt;&lt;author&gt;Beck, R. M.D.&lt;/author&gt;&lt;author&gt;Ladevèze, S.&lt;/author&gt;&lt;author&gt;Sharp, A. C.&lt;/author&gt;&lt;author&gt;Mardon, K.&lt;/author&gt;&lt;author&gt;Sherratt, E.&lt;/author&gt;&lt;/authors&gt;&lt;/contributors&gt;&lt;titles&gt;&lt;title&gt;Global elongation and high shape flexibility as an evolutionary hypothesis of accommodating mammalian brains into skulls&lt;/title&gt;&lt;secondary-title&gt;Evolution&lt;/secondary-title&gt;&lt;/titles&gt;&lt;periodical&gt;&lt;full-title&gt;Evolution&lt;/full-title&gt;&lt;/periodical&gt;&lt;pages&gt;625-640&lt;/pages&gt;&lt;volume&gt;75&lt;/volume&gt;&lt;number&gt;3&lt;/number&gt;&lt;dates&gt;&lt;year&gt;2021&lt;/year&gt;&lt;/dates&gt;&lt;isbn&gt;0014-3820&lt;/isbn&gt;&lt;urls&gt;&lt;related-urls&gt;&lt;url&gt;https://onlinelibrary.wiley.com/doi/abs/10.1111/evo.14163&lt;/url&gt;&lt;/related-urls&gt;&lt;/urls&gt;&lt;electronic-resource-num&gt;https://doi.org/10.1111/evo.14163&lt;/electronic-resource-num&gt;&lt;/record&gt;&lt;/Cite&gt;&lt;/EndNote&gt;</w:instrText>
+      </w:r>
+      <w:r>
+        <w:fldChar w:fldCharType="separate"/>
+      </w:r>
+      <w:r>
+        <w:rPr>
+          <w:noProof/>
+        </w:rPr>
+        <w:t>(Weisbecker</w:t>
+      </w:r>
+      <w:r>
+        <w:rPr>
+          <w:i/>
+          <w:noProof/>
+        </w:rPr>
+        <w:t xml:space="preserve"> et al.</w:t>
+      </w:r>
+      <w:r>
+        <w:rPr>
+          <w:noProof/>
+        </w:rPr>
+        <w:t>, 2021)</w:t>
+      </w:r>
+      <w:r>
+        <w:fldChar w:fldCharType="end"/>
+      </w:r>
+      <w:r>
+        <w:t xml:space="preserve"> compared to lower-scoring species. </w:t>
+      </w:r>
+      <w:r>
+        <w:t>The residual PCAs thus serve</w:t>
+      </w:r>
+      <w:r>
+        <w:t xml:space="preserve"> as a reminder that comparisons of allometric and ‘allometry-free’ </w:t>
+      </w:r>
+      <w:r>
         <w:lastRenderedPageBreak/>
-        <w:t>Mitchell, 2019; Strait</w:t>
-      </w:r>
-      <w:r>
-        <w:rPr>
-          <w:i/>
-          <w:noProof/>
-        </w:rPr>
-        <w:t xml:space="preserve"> et al.</w:t>
-      </w:r>
-      <w:r>
-        <w:rPr>
-          <w:noProof/>
-        </w:rPr>
-        <w:t>, 2009; Van Valkenburgh, 1989)</w:t>
-      </w:r>
-      <w:r>
-        <w:fldChar w:fldCharType="end"/>
-      </w:r>
-      <w:r>
-        <w:t xml:space="preserve">, so that frequent consumption of </w:t>
-      </w:r>
-      <w:r>
-        <w:t>hard seeds</w:t>
-      </w:r>
-      <w:r>
-        <w:t xml:space="preserve"> and insects by the </w:t>
-      </w:r>
-      <w:r>
-        <w:t xml:space="preserve">desert-living </w:t>
-      </w:r>
-      <w:r>
-        <w:t xml:space="preserve">hopping generalist species </w:t>
-      </w:r>
-      <w:r>
-        <w:fldChar w:fldCharType="begin"/>
-      </w:r>
-      <w:r>
-        <w:instrText xml:space="preserve"> ADDIN EN.CITE &lt;EndNote&gt;&lt;Cite&gt;&lt;Author&gt;Murray&lt;/Author&gt;&lt;Year&gt;1999&lt;/Year&gt;&lt;RecNum&gt;54&lt;/RecNum&gt;&lt;DisplayText&gt;(Murray&lt;style face="italic"&gt; et al.&lt;/style&gt;, 1999)&lt;/DisplayText&gt;&lt;record&gt;&lt;rec-number&gt;54&lt;/rec-number&gt;&lt;foreign-keys&gt;&lt;key app="EN" db-id="p9vfsf2vj2tvwjevww9pzwfazxfv5txvw5ap" timestamp="1709692331"&gt;54&lt;/key&gt;&lt;/foreign-keys&gt;&lt;ref-type name="Journal Article"&gt;17&lt;/ref-type&gt;&lt;contributors&gt;&lt;authors&gt;&lt;author&gt;Murray, B. R.&lt;/author&gt;&lt;author&gt;Dickman, C. R.&lt;/author&gt;&lt;author&gt;Watts, C. H. S.&lt;/author&gt;&lt;author&gt;Morton, S. R.&lt;/author&gt;&lt;/authors&gt;&lt;/contributors&gt;&lt;titles&gt;&lt;title&gt;The dietary ecology of Australian rodents&lt;/title&gt;&lt;secondary-title&gt;Wildlife Research&lt;/secondary-title&gt;&lt;/titles&gt;&lt;periodical&gt;&lt;full-title&gt;Wildlife Research&lt;/full-title&gt;&lt;/periodical&gt;&lt;pages&gt;857-858&lt;/pages&gt;&lt;volume&gt;26&lt;/volume&gt;&lt;number&gt;6&lt;/number&gt;&lt;dates&gt;&lt;year&gt;1999&lt;/year&gt;&lt;/dates&gt;&lt;urls&gt;&lt;related-urls&gt;&lt;url&gt;https://www.publish.csiro.au/paper/WR97046_CO&lt;/url&gt;&lt;/related-urls&gt;&lt;/urls&gt;&lt;electronic-resource-num&gt;https://doi.org/10.1071/WR97046_CO&lt;/electronic-resource-num&gt;&lt;/record&gt;&lt;/Cite&gt;&lt;/EndNote&gt;</w:instrText>
-      </w:r>
-      <w:r>
-        <w:fldChar w:fldCharType="separate"/>
-      </w:r>
-      <w:r>
-        <w:rPr>
-          <w:noProof/>
-        </w:rPr>
-        <w:t>(Murray</w:t>
-      </w:r>
-      <w:r>
-        <w:rPr>
-          <w:i/>
-          <w:noProof/>
-        </w:rPr>
-        <w:t xml:space="preserve"> et al.</w:t>
-      </w:r>
-      <w:r>
-        <w:rPr>
-          <w:noProof/>
-        </w:rPr>
-        <w:t>, 1999)</w:t>
-      </w:r>
-      <w:r>
-        <w:fldChar w:fldCharType="end"/>
-      </w:r>
-      <w:r>
-        <w:t xml:space="preserve"> might explain their more robust cranial dimensions than expected for their size.</w:t>
+        <w:t xml:space="preserve">datasets can identify how different sources of shape variation interact to produce visible patterns of vertebrate shape diversity, even in clades </w:t>
+      </w:r>
+      <w:r>
+        <w:t>where shape is dominated by allometry</w:t>
+      </w:r>
+      <w:r>
+        <w:t>.</w:t>
+      </w:r>
+    </w:p>
+    <w:p>
+      <w:pPr>
+        <w:spacing w:line="480" w:lineRule="auto"/>
+      </w:pPr>
+      <w:r>
+        <w:t xml:space="preserve">KEEP GOING HERE. </w:t>
+      </w:r>
+    </w:p>
+    <w:p>
+      <w:pPr>
+        <w:spacing w:line="480" w:lineRule="auto"/>
+      </w:pPr>
+      <w:r>
+        <w:tab/>
       </w:r>
     </w:p>
     <w:p>
@@ -14940,12 +16186,14 @@
       <w:r>
         <w:t xml:space="preserve">and to a lesser degree in </w:t>
       </w:r>
+      <w:proofErr w:type="spellStart"/>
       <w:r>
         <w:rPr>
           <w:i/>
         </w:rPr>
         <w:t>Mastacomys</w:t>
       </w:r>
+      <w:proofErr w:type="spellEnd"/>
       <w:r>
         <w:t xml:space="preserve">. </w:t>
       </w:r>
@@ -14990,7 +16238,11 @@
         <w:t xml:space="preserve">Visual assessment of the non-allometric shape variation provides intriguing evidence that even apparently non-allometric variation may have its origins in an underlying allometric pattern. In particular, the allometry-free PC2 axis – capturing “partial” CREA-like variation of relative braincase size – differentiates species that are adapted for different masticatory functions. </w:t>
       </w:r>
       <w:r>
-        <w:t>This includes</w:t>
+        <w:t xml:space="preserve">This </w:t>
+      </w:r>
+      <w:r>
+        <w:lastRenderedPageBreak/>
+        <w:t>includes</w:t>
       </w:r>
       <w:r>
         <w:t xml:space="preserve">, </w:t>
@@ -14999,214 +16251,232 @@
         <w:t>specialized</w:t>
       </w:r>
       <w:r>
-        <w:t xml:space="preserve"> folivory for the broad-toothed rat </w:t>
-      </w:r>
+        <w:t xml:space="preserve"> </w:t>
+      </w:r>
+      <w:proofErr w:type="spellStart"/>
+      <w:r>
+        <w:t>folivory</w:t>
+      </w:r>
+      <w:proofErr w:type="spellEnd"/>
+      <w:r>
+        <w:t xml:space="preserve"> for the broad-toothed rat </w:t>
+      </w:r>
+      <w:proofErr w:type="spellStart"/>
       <w:r>
         <w:rPr>
           <w:i/>
         </w:rPr>
         <w:t>Mastacomys</w:t>
       </w:r>
-      <w:r>
-        <w:t xml:space="preserve">, which lies above the </w:t>
+      <w:proofErr w:type="spellEnd"/>
+      <w:r>
+        <w:t>, which lies above the common allometric line</w:t>
+      </w:r>
+      <w:r>
+        <w:t xml:space="preserve"> in the full dataset</w:t>
+      </w:r>
+      <w:r>
+        <w:t xml:space="preserve">, and bipedal hopping for </w:t>
+      </w:r>
+      <w:r>
+        <w:rPr>
+          <w:i/>
+        </w:rPr>
+        <w:t>Notomys</w:t>
+      </w:r>
+      <w:r>
+        <w:t xml:space="preserve">, which lies below this line. In terms of shape, </w:t>
+      </w:r>
+      <w:proofErr w:type="spellStart"/>
+      <w:r>
+        <w:rPr>
+          <w:i/>
+          <w:iCs/>
+        </w:rPr>
+        <w:t>Mastacomys</w:t>
+      </w:r>
+      <w:proofErr w:type="spellEnd"/>
+      <w:r>
+        <w:t xml:space="preserve"> displays a cranial shape like a larger murid, by having a relatively smaller braincase relative to the snout region; this is consistent with descriptions of its unusually robust skull </w:t>
+      </w:r>
+      <w:r>
+        <w:fldChar w:fldCharType="begin"/>
+      </w:r>
+      <w:r>
+        <w:instrText xml:space="preserve"> ADDIN EN.CITE &lt;EndNote&gt;&lt;Cite&gt;&lt;Author&gt;Breed&lt;/Author&gt;&lt;Year&gt;2007&lt;/Year&gt;&lt;RecNum&gt;14&lt;/RecNum&gt;&lt;DisplayText&gt;(Breed &amp;amp; Ford, 2007)&lt;/DisplayText&gt;&lt;record&gt;&lt;rec-number&gt;14&lt;/rec-number&gt;&lt;foreign-keys&gt;&lt;key app="EN" db-id="p9vfsf2vj2tvwjevww9pzwfazxfv5txvw5ap" timestamp="1709692331"&gt;14&lt;/key&gt;&lt;/foreign-keys&gt;&lt;ref-type name="Book"&gt;6&lt;/ref-type&gt;&lt;contributors&gt;&lt;authors&gt;&lt;author&gt;Breed, B.&lt;/author&gt;&lt;author&gt;Ford, F.&lt;/author&gt;&lt;/authors&gt;&lt;secondary-authors&gt;&lt;author&gt;Breed, B.&lt;/author&gt;&lt;author&gt;Ford, F.&lt;/author&gt;&lt;/secondary-authors&gt;&lt;/contributors&gt;&lt;titles&gt;&lt;title&gt;Native Mice and Rats&lt;/title&gt;&lt;/titles&gt;&lt;pages&gt;196&lt;/pages&gt;&lt;dates&gt;&lt;year&gt;2007&lt;/year&gt;&lt;/dates&gt;&lt;isbn&gt;978-0-643-09931-9&lt;/isbn&gt;&lt;urls&gt;&lt;related-urls&gt;&lt;url&gt;http://ebooks.publish.csiro.au/content/9780643095595/9780643095595&lt;/url&gt;&lt;/related-urls&gt;&lt;/urls&gt;&lt;electronic-resource-num&gt;https://doi.org/10.1071/9780643095595&lt;/electronic-resource-num&gt;&lt;/record&gt;&lt;/Cite&gt;&lt;/EndNote&gt;</w:instrText>
+      </w:r>
+      <w:r>
+        <w:fldChar w:fldCharType="separate"/>
+      </w:r>
+      <w:r>
+        <w:rPr>
+          <w:noProof/>
+        </w:rPr>
+        <w:t>(Breed &amp; Ford, 2007)</w:t>
+      </w:r>
+      <w:r>
+        <w:fldChar w:fldCharType="end"/>
+      </w:r>
+      <w:r>
+        <w:t xml:space="preserve">. By contrast, </w:t>
+      </w:r>
+      <w:r>
+        <w:rPr>
+          <w:i/>
+        </w:rPr>
+        <w:t xml:space="preserve">Notomys </w:t>
+      </w:r>
+      <w:r>
+        <w:t xml:space="preserve">displays a larger braincase region relative to the snout, as would be expected for a smaller murid. Despite this overall difference in multivariate intercept, the allometric slopes within the genera </w:t>
+      </w:r>
+      <w:r>
+        <w:rPr>
+          <w:i/>
+          <w:iCs/>
+        </w:rPr>
+        <w:t>Notomys</w:t>
+      </w:r>
+      <w:r>
+        <w:t xml:space="preserve"> and </w:t>
+      </w:r>
+      <w:proofErr w:type="spellStart"/>
+      <w:r>
+        <w:rPr>
+          <w:i/>
+          <w:iCs/>
+        </w:rPr>
+        <w:t>Mastacomys</w:t>
+      </w:r>
+      <w:proofErr w:type="spellEnd"/>
+      <w:r>
+        <w:t xml:space="preserve"> are not significantly different from the common allometric slope </w:t>
+      </w:r>
+      <w:r>
+        <w:fldChar w:fldCharType="begin"/>
+      </w:r>
+      <w:r>
+        <w:instrText xml:space="preserve"> ADDIN EN.CITE &lt;EndNote&gt;&lt;Cite AuthorYear="1"&gt;&lt;Author&gt;Marcy&lt;/Author&gt;&lt;Year&gt;2020&lt;/Year&gt;&lt;RecNum&gt;5&lt;/RecNum&gt;&lt;DisplayText&gt;Marcy&lt;style face="italic"&gt; et al.&lt;/style&gt; (2020)&lt;/DisplayText&gt;&lt;record&gt;&lt;rec-number&gt;5&lt;/rec-number&gt;&lt;foreign-keys&gt;&lt;key app="EN" db-id="p9vfsf2vj2tvwjevww9pzwfazxfv5txvw5ap" timestamp="1709692331"&gt;5&lt;/key&gt;&lt;/foreign-keys&gt;&lt;ref-type name="Journal Article"&gt;17&lt;/ref-type&gt;&lt;contributors&gt;&lt;authors&gt;&lt;author&gt;Marcy, A. E.&lt;/author&gt;&lt;author&gt;Guillerme, T.&lt;/author&gt;&lt;author&gt;Sherratt, E.&lt;/author&gt;&lt;author&gt;Rowe, K. C.&lt;/author&gt;&lt;author&gt;Phillips, M. J.&lt;/author&gt;&lt;author&gt;Weisbecker, V.&lt;/author&gt;&lt;/authors&gt;&lt;/contributors&gt;&lt;titles&gt;&lt;title&gt;Australian rodents reveal conserved cranial evolutionary allometry across 10 million years of Murid evolution&lt;/title&gt;&lt;secondary-title&gt;The American Naturalist&lt;/secondary-title&gt;&lt;/titles&gt;&lt;periodical&gt;&lt;full-title&gt;The American Naturalist&lt;/full-title&gt;&lt;/periodical&gt;&lt;pages&gt;755-768&lt;/pages&gt;&lt;volume&gt;196&lt;/volume&gt;&lt;number&gt;6&lt;/number&gt;&lt;keywords&gt;&lt;keyword&gt;allometric facilitation,craniofacial evolutionary allometry (CREA),geometric morphometrics,molecular phylogeny,Murinae,stabilizing selection&lt;/keyword&gt;&lt;/keywords&gt;&lt;dates&gt;&lt;year&gt;2020&lt;/year&gt;&lt;/dates&gt;&lt;accession-num&gt;33211559&lt;/accession-num&gt;&lt;urls&gt;&lt;related-urls&gt;&lt;url&gt;https://www.journals.uchicago.edu/doi/abs/10.1086/711398&lt;/url&gt;&lt;/related-urls&gt;&lt;/urls&gt;&lt;electronic-resource-num&gt;https://doi.org/10.1086/711398&lt;/electronic-resource-num&gt;&lt;/record&gt;&lt;/Cite&gt;&lt;/EndNote&gt;</w:instrText>
+      </w:r>
+      <w:r>
+        <w:fldChar w:fldCharType="separate"/>
+      </w:r>
+      <w:r>
+        <w:rPr>
+          <w:noProof/>
+        </w:rPr>
+        <w:t>Marcy</w:t>
+      </w:r>
+      <w:r>
+        <w:rPr>
+          <w:i/>
+          <w:noProof/>
+        </w:rPr>
+        <w:t xml:space="preserve"> et al.</w:t>
+      </w:r>
+      <w:r>
+        <w:rPr>
+          <w:noProof/>
+        </w:rPr>
+        <w:t xml:space="preserve"> (2020)</w:t>
+      </w:r>
+      <w:r>
+        <w:fldChar w:fldCharType="end"/>
+      </w:r>
+      <w:r>
+        <w:t>. The changes in braincase dimension thus appear to reflect a “grade shift” of an otherwise identical allometric pattern. This further supports the expectation that bite force allometry should be expressed in similar patterns (represented by the allometric slope) in crania that have been selected for different bite forces due to dietary specialisation</w:t>
+      </w:r>
+      <w:r>
+        <w:t xml:space="preserve"> </w:t>
+      </w:r>
+      <w:r>
+        <w:fldChar w:fldCharType="begin"/>
+      </w:r>
+      <w:r>
+        <w:instrText xml:space="preserve"> ADDIN EN.CITE &lt;EndNote&gt;&lt;Cite&gt;&lt;Author&gt;Mitchell&lt;/Author&gt;&lt;Year&gt;2024&lt;/Year&gt;&lt;RecNum&gt;57&lt;/RecNum&gt;&lt;Prefix&gt;(represented by the intercept differences of the allomeric slope`; &lt;/Prefix&gt;&lt;DisplayText&gt;((represented by the intercept differences of the allomeric slope; Mitchell&lt;style face="italic"&gt; et al.&lt;/style&gt;, 2024)&lt;/DisplayText&gt;&lt;record&gt;&lt;rec-number&gt;57&lt;/rec-number&gt;&lt;foreign-keys&gt;&lt;key app="EN" db-id="p9vfsf2vj2tvwjevww9pzwfazxfv5txvw5ap" timestamp="1709693468"&gt;57&lt;/key&gt;&lt;/foreign-keys&gt;&lt;ref-type name="Journal Article"&gt;17&lt;/ref-type&gt;&lt;contributors&gt;&lt;authors&gt;&lt;author&gt;Mitchell, D. R.&lt;/author&gt;&lt;author&gt;Sherratt, E. &lt;/author&gt;&lt;author&gt;Weisbecker, V.&lt;/author&gt;&lt;/authors&gt;&lt;/contributors&gt;&lt;titles&gt;&lt;title&gt;Facing the facts: Adaptive trade-offs along body size ranges determine mammalian craniofacial scaling &lt;/title&gt;&lt;secondary-title&gt;Biological Reviews&lt;/secondary-title&gt;&lt;/titles&gt;&lt;periodical&gt;&lt;full-title&gt;Biological Reviews&lt;/full-title&gt;&lt;/periodical&gt;&lt;pages&gt;496-524&lt;/pages&gt;&lt;volume&gt;99&lt;/volume&gt;&lt;number&gt;2&lt;/number&gt;&lt;dates&gt;&lt;year&gt;2024&lt;/year&gt;&lt;/dates&gt;&lt;urls&gt;&lt;/urls&gt;&lt;electronic-resource-num&gt;10.1111/brv.13032&lt;/electronic-resource-num&gt;&lt;/record&gt;&lt;/Cite&gt;&lt;/EndNote&gt;</w:instrText>
+      </w:r>
+      <w:r>
+        <w:fldChar w:fldCharType="separate"/>
+      </w:r>
+      <w:r>
+        <w:rPr>
+          <w:noProof/>
+        </w:rPr>
+        <w:t>((represented by the intercept differences of the allomeric slope; Mitchell</w:t>
+      </w:r>
+      <w:r>
+        <w:rPr>
+          <w:i/>
+          <w:noProof/>
+        </w:rPr>
+        <w:t xml:space="preserve"> et al.</w:t>
+      </w:r>
+      <w:r>
+        <w:rPr>
+          <w:noProof/>
+        </w:rPr>
+        <w:t>, 2024)</w:t>
+      </w:r>
+      <w:r>
+        <w:fldChar w:fldCharType="end"/>
+      </w:r>
+    </w:p>
+    <w:p>
+      <w:pPr>
+        <w:spacing w:line="480" w:lineRule="auto"/>
+      </w:pPr>
+    </w:p>
+    <w:p>
+      <w:pPr>
+        <w:spacing w:line="480" w:lineRule="auto"/>
+      </w:pPr>
+      <w:r>
+        <w:t xml:space="preserve">The modularity and integration results reinforce the impression that evolutionary size variation results in concerted changes across the cranium, as reflected in the higher integration values in the full dataset. This may well relate to stabilizing selection due to size-related biomechanical constraints. However, in the case of </w:t>
+      </w:r>
+      <w:proofErr w:type="spellStart"/>
+      <w:r>
+        <w:t>murines</w:t>
+      </w:r>
+      <w:proofErr w:type="spellEnd"/>
+      <w:r>
+        <w:t xml:space="preserve">, such constraints appear to extend beyond the allometric pattern, due to the high levels of integration retained in the residual dataset. This agrees with the observation that rodents occupy a highly distinct, slowly-evolving area in the morphospace of placental crania </w:t>
+      </w:r>
+      <w:r>
+        <w:fldChar w:fldCharType="begin"/>
+      </w:r>
+      <w:r>
+        <w:instrText xml:space="preserve"> ADDIN EN.CITE &lt;EndNote&gt;&lt;Cite&gt;&lt;Author&gt;Goswami&lt;/Author&gt;&lt;Year&gt;2022&lt;/Year&gt;&lt;RecNum&gt;8&lt;/RecNum&gt;&lt;DisplayText&gt;(Goswami&lt;style face="italic"&gt; et al.&lt;/style&gt;, 2022)&lt;/DisplayText&gt;&lt;record&gt;&lt;rec-number&gt;8&lt;/rec-number&gt;&lt;foreign-keys&gt;&lt;key app="EN" db-id="p9vfsf2vj2tvwjevww9pzwfazxfv5txvw5ap" timestamp="1709692331"&gt;8&lt;/key&gt;&lt;/foreign-keys&gt;&lt;ref-type name="Journal Article"&gt;17&lt;/ref-type&gt;&lt;contributors&gt;&lt;authors&gt;&lt;author&gt;Goswami, A.&lt;/author&gt;&lt;author&gt;Noirault, E.&lt;/author&gt;&lt;author&gt;Coombs, E. J.&lt;/author&gt;&lt;author&gt;Clavel, J.&lt;/author&gt;&lt;author&gt;Fabre, A.-C.&lt;/author&gt;&lt;author&gt;Halliday, T. J. D.&lt;/author&gt;&lt;author&gt;Churchill, M.&lt;/author&gt;&lt;author&gt;Curtis, A.&lt;/author&gt;&lt;author&gt;Watanabe, A.&lt;/author&gt;&lt;author&gt;Simmons, N. B.&lt;/author&gt;&lt;author&gt;Beatty, B. L.&lt;/author&gt;&lt;author&gt;Geisler, J. H.&lt;/author&gt;&lt;author&gt;Fox, D. L.&lt;/author&gt;&lt;author&gt;Felice, R. N.&lt;/author&gt;&lt;/authors&gt;&lt;/contributors&gt;&lt;titles&gt;&lt;title&gt;Attenuated evolution of mammals through the Cenozoic&lt;/title&gt;&lt;secondary-title&gt;Science&lt;/secondary-title&gt;&lt;/titles&gt;&lt;periodical&gt;&lt;full-title&gt;Science&lt;/full-title&gt;&lt;/periodical&gt;&lt;pages&gt;377-383&lt;/pages&gt;&lt;volume&gt;378&lt;/volume&gt;&lt;number&gt;6618&lt;/number&gt;&lt;dates&gt;&lt;year&gt;2022&lt;/year&gt;&lt;/dates&gt;&lt;urls&gt;&lt;related-urls&gt;&lt;url&gt;https://www.science.org/doi/abs/10.1126/science.abm7525&lt;/url&gt;&lt;/related-urls&gt;&lt;/urls&gt;&lt;electronic-resource-num&gt;https://doi.org/10.1126/science.abm7525&lt;/electronic-resource-num&gt;&lt;/record&gt;&lt;/Cite&gt;&lt;/EndNote&gt;</w:instrText>
+      </w:r>
+      <w:r>
+        <w:fldChar w:fldCharType="separate"/>
+      </w:r>
+      <w:r>
+        <w:rPr>
+          <w:noProof/>
+        </w:rPr>
+        <w:t>(Goswami</w:t>
+      </w:r>
+      <w:r>
+        <w:rPr>
+          <w:i/>
+          <w:noProof/>
+        </w:rPr>
+        <w:t xml:space="preserve"> et al.</w:t>
+      </w:r>
+      <w:r>
+        <w:rPr>
+          <w:noProof/>
+        </w:rPr>
+        <w:t>, 2022)</w:t>
+      </w:r>
+      <w:r>
+        <w:fldChar w:fldCharType="end"/>
+      </w:r>
+      <w:r>
+        <w:t xml:space="preserve">. In addition, however, the lower integration and higher modularity of the size-free dataset reinforces the impression from the morphospaces that discrete changes in particular regions of the skull occur alongside the </w:t>
       </w:r>
       <w:r>
         <w:lastRenderedPageBreak/>
-        <w:t>common allometric line</w:t>
-      </w:r>
-      <w:r>
-        <w:t xml:space="preserve"> in the full dataset</w:t>
-      </w:r>
-      <w:r>
-        <w:t xml:space="preserve">, and bipedal hopping for </w:t>
-      </w:r>
-      <w:r>
-        <w:rPr>
-          <w:i/>
-        </w:rPr>
-        <w:t>Notomys</w:t>
-      </w:r>
-      <w:r>
-        <w:t xml:space="preserve">, which lies below this line. In terms of shape, </w:t>
-      </w:r>
-      <w:r>
-        <w:rPr>
-          <w:i/>
-          <w:iCs/>
-        </w:rPr>
-        <w:t>Mastacomys</w:t>
-      </w:r>
-      <w:r>
-        <w:t xml:space="preserve"> displays a cranial shape like a larger murid, by having a relatively smaller braincase relative to the snout region; this is consistent with descriptions of its unusually robust skull </w:t>
-      </w:r>
-      <w:r>
-        <w:fldChar w:fldCharType="begin"/>
-      </w:r>
-      <w:r>
-        <w:instrText xml:space="preserve"> ADDIN EN.CITE &lt;EndNote&gt;&lt;Cite&gt;&lt;Author&gt;Breed&lt;/Author&gt;&lt;Year&gt;2007&lt;/Year&gt;&lt;RecNum&gt;14&lt;/RecNum&gt;&lt;DisplayText&gt;(Breed &amp;amp; Ford, 2007)&lt;/DisplayText&gt;&lt;record&gt;&lt;rec-number&gt;14&lt;/rec-number&gt;&lt;foreign-keys&gt;&lt;key app="EN" db-id="p9vfsf2vj2tvwjevww9pzwfazxfv5txvw5ap" timestamp="1709692331"&gt;14&lt;/key&gt;&lt;/foreign-keys&gt;&lt;ref-type name="Book"&gt;6&lt;/ref-type&gt;&lt;contributors&gt;&lt;authors&gt;&lt;author&gt;Breed, B.&lt;/author&gt;&lt;author&gt;Ford, F.&lt;/author&gt;&lt;/authors&gt;&lt;secondary-authors&gt;&lt;author&gt;Breed, B.&lt;/author&gt;&lt;author&gt;Ford, F.&lt;/author&gt;&lt;/secondary-authors&gt;&lt;/contributors&gt;&lt;titles&gt;&lt;title&gt;Native Mice and Rats&lt;/title&gt;&lt;/titles&gt;&lt;pages&gt;196&lt;/pages&gt;&lt;dates&gt;&lt;year&gt;2007&lt;/year&gt;&lt;/dates&gt;&lt;isbn&gt;978-0-643-09931-9&lt;/isbn&gt;&lt;urls&gt;&lt;related-urls&gt;&lt;url&gt;http://ebooks.publish.csiro.au/content/9780643095595/9780643095595&lt;/url&gt;&lt;/related-urls&gt;&lt;/urls&gt;&lt;electronic-resource-num&gt;https://doi.org/10.1071/9780643095595&lt;/electronic-resource-num&gt;&lt;/record&gt;&lt;/Cite&gt;&lt;/EndNote&gt;</w:instrText>
-      </w:r>
-      <w:r>
-        <w:fldChar w:fldCharType="separate"/>
-      </w:r>
-      <w:r>
-        <w:rPr>
-          <w:noProof/>
-        </w:rPr>
-        <w:t>(Breed &amp; Ford, 2007)</w:t>
-      </w:r>
-      <w:r>
-        <w:fldChar w:fldCharType="end"/>
-      </w:r>
-      <w:r>
-        <w:t xml:space="preserve">. By contrast, </w:t>
-      </w:r>
-      <w:r>
-        <w:rPr>
-          <w:i/>
-        </w:rPr>
-        <w:t xml:space="preserve">Notomys </w:t>
-      </w:r>
-      <w:r>
-        <w:t xml:space="preserve">displays a larger braincase region relative to the snout, as would be expected for a smaller murid. Despite this overall difference in multivariate intercept, the allometric slopes within the genera </w:t>
-      </w:r>
-      <w:r>
-        <w:rPr>
-          <w:i/>
-          <w:iCs/>
-        </w:rPr>
-        <w:t>Notomys</w:t>
-      </w:r>
-      <w:r>
-        <w:t xml:space="preserve"> and </w:t>
-      </w:r>
-      <w:r>
-        <w:rPr>
-          <w:i/>
-          <w:iCs/>
-        </w:rPr>
-        <w:t>Mastacomys</w:t>
-      </w:r>
-      <w:r>
-        <w:t xml:space="preserve"> are not significantly different from the common allometric slope </w:t>
-      </w:r>
-      <w:r>
-        <w:fldChar w:fldCharType="begin"/>
-      </w:r>
-      <w:r>
-        <w:instrText xml:space="preserve"> ADDIN EN.CITE &lt;EndNote&gt;&lt;Cite AuthorYear="1"&gt;&lt;Author&gt;Marcy&lt;/Author&gt;&lt;Year&gt;2020&lt;/Year&gt;&lt;RecNum&gt;5&lt;/RecNum&gt;&lt;DisplayText&gt;Marcy&lt;style face="italic"&gt; et al.&lt;/style&gt; (2020)&lt;/DisplayText&gt;&lt;record&gt;&lt;rec-number&gt;5&lt;/rec-number&gt;&lt;foreign-keys&gt;&lt;key app="EN" db-id="p9vfsf2vj2tvwjevww9pzwfazxfv5txvw5ap" timestamp="1709692331"&gt;5&lt;/key&gt;&lt;/foreign-keys&gt;&lt;ref-type name="Journal Article"&gt;17&lt;/ref-type&gt;&lt;contributors&gt;&lt;authors&gt;&lt;author&gt;Marcy, A. E.&lt;/author&gt;&lt;author&gt;Guillerme, T.&lt;/author&gt;&lt;author&gt;Sherratt, E.&lt;/author&gt;&lt;author&gt;Rowe, K. C.&lt;/author&gt;&lt;author&gt;Phillips, M. J.&lt;/author&gt;&lt;author&gt;Weisbecker, V.&lt;/author&gt;&lt;/authors&gt;&lt;/contributors&gt;&lt;titles&gt;&lt;title&gt;Australian rodents reveal conserved cranial evolutionary allometry across 10 million years of Murid evolution&lt;/title&gt;&lt;secondary-title&gt;The American Naturalist&lt;/secondary-title&gt;&lt;/titles&gt;&lt;periodical&gt;&lt;full-title&gt;The American Naturalist&lt;/full-title&gt;&lt;/periodical&gt;&lt;pages&gt;755-768&lt;/pages&gt;&lt;volume&gt;196&lt;/volume&gt;&lt;number&gt;6&lt;/number&gt;&lt;keywords&gt;&lt;keyword&gt;allometric facilitation,craniofacial evolutionary allometry (CREA),geometric morphometrics,molecular phylogeny,Murinae,stabilizing selection&lt;/keyword&gt;&lt;/keywords&gt;&lt;dates&gt;&lt;year&gt;2020&lt;/year&gt;&lt;/dates&gt;&lt;accession-num&gt;33211559&lt;/accession-num&gt;&lt;urls&gt;&lt;related-urls&gt;&lt;url&gt;https://www.journals.uchicago.edu/doi/abs/10.1086/711398&lt;/url&gt;&lt;/related-urls&gt;&lt;/urls&gt;&lt;electronic-resource-num&gt;https://doi.org/10.1086/711398&lt;/electronic-resource-num&gt;&lt;/record&gt;&lt;/Cite&gt;&lt;/EndNote&gt;</w:instrText>
-      </w:r>
-      <w:r>
-        <w:fldChar w:fldCharType="separate"/>
-      </w:r>
-      <w:r>
-        <w:rPr>
-          <w:noProof/>
-        </w:rPr>
-        <w:t>Marcy</w:t>
-      </w:r>
-      <w:r>
-        <w:rPr>
-          <w:i/>
-          <w:noProof/>
-        </w:rPr>
-        <w:t xml:space="preserve"> et al.</w:t>
-      </w:r>
-      <w:r>
-        <w:rPr>
-          <w:noProof/>
-        </w:rPr>
-        <w:t xml:space="preserve"> (2020)</w:t>
-      </w:r>
-      <w:r>
-        <w:fldChar w:fldCharType="end"/>
-      </w:r>
-      <w:r>
-        <w:t>. The changes in braincase dimension thus appear to reflect a “grade shift” of an otherwise identical allometric pattern. This further supports the expectation that bite force allometry should be expressed in similar patterns (represented by the allometric slope) in crania that have been selected for different bite forces due to dietary specialisation</w:t>
-      </w:r>
-      <w:r>
-        <w:t xml:space="preserve"> </w:t>
-      </w:r>
-      <w:r>
-        <w:fldChar w:fldCharType="begin"/>
-      </w:r>
-      <w:r>
-        <w:instrText xml:space="preserve"> ADDIN EN.CITE &lt;EndNote&gt;&lt;Cite&gt;&lt;Author&gt;Mitchell&lt;/Author&gt;&lt;Year&gt;2024&lt;/Year&gt;&lt;RecNum&gt;57&lt;/RecNum&gt;&lt;Prefix&gt;(represented by the intercept differences of the allomeric slope`; &lt;/Prefix&gt;&lt;DisplayText&gt;((represented by the intercept differences of the allomeric slope; Mitchell&lt;style face="italic"&gt; et al.&lt;/style&gt;, 2024)&lt;/DisplayText&gt;&lt;record&gt;&lt;rec-number&gt;57&lt;/rec-number&gt;&lt;foreign-keys&gt;&lt;key app="EN" db-id="p9vfsf2vj2tvwjevww9pzwfazxfv5txvw5ap" timestamp="1709693468"&gt;57&lt;/key&gt;&lt;/foreign-keys&gt;&lt;ref-type name="Journal Article"&gt;17&lt;/ref-type&gt;&lt;contributors&gt;&lt;authors&gt;&lt;author&gt;Mitchell, D. R.&lt;/author&gt;&lt;author&gt;Sherratt, E. &lt;/author&gt;&lt;author&gt;Weisbecker, V.&lt;/author&gt;&lt;/authors&gt;&lt;/contributors&gt;&lt;titles&gt;&lt;title&gt;Facing the facts: Adaptive trade-offs along body size ranges determine mammalian craniofacial scaling &lt;/title&gt;&lt;secondary-title&gt;Biological Reviews&lt;/secondary-title&gt;&lt;/titles&gt;&lt;periodical&gt;&lt;full-title&gt;Biological Reviews&lt;/full-title&gt;&lt;/periodical&gt;&lt;pages&gt;496-524&lt;/pages&gt;&lt;volume&gt;99&lt;/volume&gt;&lt;number&gt;2&lt;/number&gt;&lt;dates&gt;&lt;year&gt;2024&lt;/year&gt;&lt;/dates&gt;&lt;urls&gt;&lt;/urls&gt;&lt;electronic-resource-num&gt;10.1111/brv.13032&lt;/electronic-resource-num&gt;&lt;/record&gt;&lt;/Cite&gt;&lt;/EndNote&gt;</w:instrText>
-      </w:r>
-      <w:r>
-        <w:fldChar w:fldCharType="separate"/>
-      </w:r>
-      <w:r>
-        <w:rPr>
-          <w:noProof/>
-        </w:rPr>
-        <w:t>((represented by the intercept differences of the allomeric slope; Mitchell</w:t>
-      </w:r>
-      <w:r>
-        <w:rPr>
-          <w:i/>
-          <w:noProof/>
-        </w:rPr>
-        <w:t xml:space="preserve"> et al.</w:t>
-      </w:r>
-      <w:r>
-        <w:rPr>
-          <w:noProof/>
-        </w:rPr>
-        <w:t>, 2024)</w:t>
-      </w:r>
-      <w:r>
-        <w:fldChar w:fldCharType="end"/>
-      </w:r>
-    </w:p>
-    <w:p>
-      <w:pPr>
-        <w:spacing w:line="480" w:lineRule="auto"/>
-      </w:pPr>
-    </w:p>
-    <w:p>
-      <w:pPr>
-        <w:spacing w:line="480" w:lineRule="auto"/>
-      </w:pPr>
-      <w:r>
-        <w:t xml:space="preserve">The modularity and integration results reinforce the impression that evolutionary size variation results in concerted changes across the cranium, as reflected in the higher integration values in the full dataset. This may well relate to stabilizing selection due to size-related biomechanical constraints. However, in the case of murines, such constraints appear to extend beyond the allometric pattern, due to the high levels of integration retained in the residual dataset. This agrees with the observation that rodents occupy a highly distinct, slowly-evolving area in the morphospace of placental crania </w:t>
-      </w:r>
-      <w:r>
-        <w:fldChar w:fldCharType="begin"/>
-      </w:r>
-      <w:r>
-        <w:instrText xml:space="preserve"> ADDIN EN.CITE &lt;EndNote&gt;&lt;Cite&gt;&lt;Author&gt;Goswami&lt;/Author&gt;&lt;Year&gt;2022&lt;/Year&gt;&lt;RecNum&gt;8&lt;/RecNum&gt;&lt;DisplayText&gt;(Goswami&lt;style face="italic"&gt; et al.&lt;/style&gt;, 2022)&lt;/DisplayText&gt;&lt;record&gt;&lt;rec-number&gt;8&lt;/rec-number&gt;&lt;foreign-keys&gt;&lt;key app="EN" db-id="p9vfsf2vj2tvwjevww9pzwfazxfv5txvw5ap" timestamp="1709692331"&gt;8&lt;/key&gt;&lt;/foreign-keys&gt;&lt;ref-type name="Journal Article"&gt;17&lt;/ref-type&gt;&lt;contributors&gt;&lt;authors&gt;&lt;author&gt;Goswami, A.&lt;/author&gt;&lt;author&gt;Noirault, E.&lt;/author&gt;&lt;author&gt;Coombs, E. J.&lt;/author&gt;&lt;author&gt;Clavel, J.&lt;/author&gt;&lt;author&gt;Fabre, A.-C.&lt;/author&gt;&lt;author&gt;Halliday, T. J. D.&lt;/author&gt;&lt;author&gt;Churchill, M.&lt;/author&gt;&lt;author&gt;Curtis, A.&lt;/author&gt;&lt;author&gt;Watanabe, A.&lt;/author&gt;&lt;author&gt;Simmons, N. B.&lt;/author&gt;&lt;author&gt;Beatty, B. L.&lt;/author&gt;&lt;author&gt;Geisler, J. H.&lt;/author&gt;&lt;author&gt;Fox, D. L.&lt;/author&gt;&lt;author&gt;Felice, R. N.&lt;/author&gt;&lt;/authors&gt;&lt;/contributors&gt;&lt;titles&gt;&lt;title&gt;Attenuated evolution of mammals through the Cenozoic&lt;/title&gt;&lt;secondary-title&gt;Science&lt;/secondary-title&gt;&lt;/titles&gt;&lt;periodical&gt;&lt;full-title&gt;Science&lt;/full-title&gt;&lt;/periodical&gt;&lt;pages&gt;377-383&lt;/pages&gt;&lt;volume&gt;378&lt;/volume&gt;&lt;number&gt;6618&lt;/number&gt;&lt;dates&gt;&lt;year&gt;2022&lt;/year&gt;&lt;/dates&gt;&lt;urls&gt;&lt;related-urls&gt;&lt;url&gt;https://www.science.org/doi/abs/10.1126/science.abm7525&lt;/url&gt;&lt;/related-urls&gt;&lt;/urls&gt;&lt;electronic-resource-num&gt;https://doi.org/10.1126/science.abm7525&lt;/electronic-resource-num&gt;&lt;/record&gt;&lt;/Cite&gt;&lt;/EndNote&gt;</w:instrText>
-      </w:r>
-      <w:r>
-        <w:fldChar w:fldCharType="separate"/>
-      </w:r>
-      <w:r>
-        <w:rPr>
-          <w:noProof/>
-        </w:rPr>
-        <w:t>(Goswami</w:t>
-      </w:r>
-      <w:r>
-        <w:rPr>
-          <w:i/>
-          <w:noProof/>
-        </w:rPr>
-        <w:t xml:space="preserve"> et al.</w:t>
-      </w:r>
-      <w:r>
-        <w:rPr>
-          <w:noProof/>
-        </w:rPr>
-        <w:t>, 2022)</w:t>
-      </w:r>
-      <w:r>
-        <w:fldChar w:fldCharType="end"/>
-      </w:r>
-      <w:r>
-        <w:t xml:space="preserve">. In addition, however, the lower integration and higher modularity of the size-free dataset reinforces the impression from the morphospaces that discrete changes in particular regions of the skull occur alongside the allometry-related pattern of shape variation. This also agrees with previous interpretations that </w:t>
-      </w:r>
-      <w:r>
-        <w:lastRenderedPageBreak/>
-        <w:t>murine crania are under strong stabilizing selection related to their derived masticatory apparatus, of which allometric patterns are just one manifestation. More generally, it highlights the importance of interpreting allometric patterns in the context of other variation, even when allometry explains the majority of shape variation</w:t>
+        <w:t>allometry-related pattern of shape variation. This also agrees with previous interpretations that murine crania are under strong stabilizing selection related to their derived masticatory apparatus, of which allometric patterns are just one manifestation. More generally, it highlights the importance of interpreting allometric patterns in the context of other variation, even when allometry explains the majority of shape variation</w:t>
       </w:r>
       <w:r>
         <w:t xml:space="preserve"> </w:t>
@@ -15371,11 +16641,26 @@
         <w:rPr>
           <w:bCs/>
         </w:rPr>
-        <w:t>. Our study supports the predictions of this framework in several ways. One, CREA emerges as just one out of several patterns that are well-explained by established biomechanical hypotheses, highlighting the overall strong impact of biomechanics on cranial shape. Two, size appears to be only a constraint where stabilizing selection for a particular cranial function – in our case, the highly specialised gnawing apparatus of rodents - is apparent, and disappears where changes in cranial function or diet are consistent with a change of selective regime; similar deviations are seen in rodents with substantial change in mastication musculature (</w:t>
+        <w:t xml:space="preserve">. Our study supports the predictions of this framework in several ways. One, CREA emerges as just one out of several patterns that are well-explained by established biomechanical hypotheses, highlighting the overall strong impact of biomechanics on cranial shape. Two, size appears to be only a constraint where stabilizing selection for a particular cranial function – in our case, the highly </w:t>
+      </w:r>
+      <w:proofErr w:type="spellStart"/>
+      <w:r>
+        <w:rPr>
+          <w:bCs/>
+        </w:rPr>
+        <w:t>specialised</w:t>
+      </w:r>
+      <w:proofErr w:type="spellEnd"/>
+      <w:r>
+        <w:rPr>
+          <w:bCs/>
+        </w:rPr>
+        <w:t xml:space="preserve"> gnawing apparatus of rodents - is apparent, and disappears where changes in cranial function or diet are consistent with a change of selective regime; similar deviations are seen in rodents with substantial change in mastication musculature (</w:t>
       </w:r>
       <w:r>
         <w:t xml:space="preserve">for example, hystricomorphs) or where extreme dietary shifts occur, such as in worm-specialists like </w:t>
       </w:r>
+      <w:proofErr w:type="spellStart"/>
       <w:r>
         <w:rPr>
           <w:i/>
@@ -15383,6 +16668,7 @@
         </w:rPr>
         <w:t>Paucidentomys</w:t>
       </w:r>
+      <w:proofErr w:type="spellEnd"/>
       <w:r>
         <w:t xml:space="preserve"> </w:t>
       </w:r>
@@ -15434,11 +16720,19 @@
         <w:spacing w:line="480" w:lineRule="auto"/>
       </w:pPr>
       <w:r>
-        <w:t>One important insight is that some patterns of postural adaptation, in our case relating to facial tilt, appear to be integrated with a common allometric line, producing a shared evolutionary shape pattern for the majority of the diverse sample. This highlights how CREA itself is well-</w:t>
+        <w:t xml:space="preserve">One important insight is that some patterns of postural adaptation, in our case relating to facial tilt, appear to be integrated with a common allometric line, producing a shared evolutionary </w:t>
       </w:r>
       <w:r>
         <w:lastRenderedPageBreak/>
-        <w:t>explained as</w:t>
+        <w:t xml:space="preserve">shape pattern for </w:t>
+      </w:r>
+      <w:proofErr w:type="gramStart"/>
+      <w:r>
+        <w:t>the majority of</w:t>
+      </w:r>
+      <w:proofErr w:type="gramEnd"/>
+      <w:r>
+        <w:t xml:space="preserve"> the diverse sample. This highlights how CREA itself is well-explained as</w:t>
       </w:r>
       <w:r>
         <w:t xml:space="preserve"> an</w:t>
@@ -17847,7 +19141,15 @@
         <w:t>study</w:t>
       </w:r>
       <w:r>
-        <w:t xml:space="preserve">. AEM collected the data. AEM analysed the data with support from TG and VW. AEM and VW wrote the manuscript with support from TG, </w:t>
+        <w:t xml:space="preserve">. AEM collected the data. AEM </w:t>
+      </w:r>
+      <w:proofErr w:type="spellStart"/>
+      <w:r>
+        <w:t>analysed</w:t>
+      </w:r>
+      <w:proofErr w:type="spellEnd"/>
+      <w:r>
+        <w:t xml:space="preserve"> the data with support from TG and VW. AEM and VW wrote the manuscript with support from TG, </w:t>
       </w:r>
       <w:r>
         <w:t xml:space="preserve">DRM, </w:t>
@@ -17875,7 +19177,23 @@
         <w:t xml:space="preserve">Acknowledgements: </w:t>
       </w:r>
       <w:r>
-        <w:t>We thank Dr Heather Janetzki for hosting AEM many times in the mammal collections at the Queensland Museum, Laura Cook for hosting at the Museum Victoria, Dr Sandy Ingleby for hosting at the Australian Museum, and Dr David Stemmer for loaning specimens from the South Australian Museum. Thanks to lab assistants Aubrey Keirnan and Lauren Thornton for help uploading 3D scans to Morphosource. Thanks to Dr Gabriele Sansalone for consulting on integration analysis. Thanks to Dr Gilbert Price for providing comments on an early draft.</w:t>
+        <w:t xml:space="preserve">We thank Dr Heather </w:t>
+      </w:r>
+      <w:proofErr w:type="spellStart"/>
+      <w:r>
+        <w:t>Janetzki</w:t>
+      </w:r>
+      <w:proofErr w:type="spellEnd"/>
+      <w:r>
+        <w:t xml:space="preserve"> for hosting AEM many times in the mammal collections at the Queensland Museum, Laura Cook for hosting at the Museum Victoria, Dr Sandy Ingleby for hosting at the Australian Museum, and Dr David Stemmer for loaning specimens from the South Australian Museum. Thanks to lab assistants Aubrey Keirnan and Lauren Thornton for help uploading 3D scans to </w:t>
+      </w:r>
+      <w:proofErr w:type="spellStart"/>
+      <w:r>
+        <w:t>Morphosource</w:t>
+      </w:r>
+      <w:proofErr w:type="spellEnd"/>
+      <w:r>
+        <w:t>. Thanks to Dr Gabriele Sansalone for consulting on integration analysis. Thanks to Dr Gilbert Price for providing comments on an early draft.</w:t>
       </w:r>
       <w:r>
         <w:t xml:space="preserve"> </w:t>
@@ -18116,7 +19434,11 @@
         <w:t>val</w:t>
       </w:r>
       <w:r>
-        <w:t>) versus the log partial warp variance (PW</w:t>
+        <w:t>) versus the log partial warp variance (</w:t>
+      </w:r>
+      <w:proofErr w:type="spellStart"/>
+      <w:r>
+        <w:t>PW</w:t>
       </w:r>
       <w:r>
         <w:rPr>
@@ -18124,6 +19446,7 @@
         </w:rPr>
         <w:t>var</w:t>
       </w:r>
+      <w:proofErr w:type="spellEnd"/>
       <w:r>
         <w:t xml:space="preserve">) for our specimens, that using the method from </w:t>
       </w:r>
@@ -20791,28 +22114,28 @@
 </file>
 
 <file path=customXml/item1.xml><?xml version="1.0" encoding="utf-8"?>
-<b:Sources xmlns:b="http://schemas.openxmlformats.org/officeDocument/2006/bibliography" xmlns="http://schemas.openxmlformats.org/officeDocument/2006/bibliography" SelectedStyle="\APASixthEditionOfficeOnline.xsl" StyleName="APA" Version="6"/>
-</file>
-
-<file path=customXml/item2.xml><?xml version="1.0" encoding="utf-8"?>
 <go:gDocsCustomXmlDataStorage xmlns:go="http://customooxmlschemas.google.com/" xmlns:r="http://schemas.openxmlformats.org/officeDocument/2006/relationships">
   <go:docsCustomData roundtripDataSignature="AMtx7mi71kWikTSW9grfRzX6qaO7hCgTOw==">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</go:docsCustomData>
 </go:gDocsCustomXmlDataStorage>
 </file>
 
-<file path=customXml/itemProps1.xml><?xml version="1.0" encoding="utf-8"?>
-<ds:datastoreItem xmlns:ds="http://schemas.openxmlformats.org/officeDocument/2006/customXml" ds:itemID="{61AF4BA4-FD9D-4807-8916-A6B69446FAE7}">
-  <ds:schemaRefs>
-    <ds:schemaRef ds:uri="http://schemas.openxmlformats.org/officeDocument/2006/bibliography"/>
-  </ds:schemaRefs>
-</ds:datastoreItem>
+<file path=customXml/item2.xml><?xml version="1.0" encoding="utf-8"?>
+<b:Sources xmlns:b="http://schemas.openxmlformats.org/officeDocument/2006/bibliography" xmlns="http://schemas.openxmlformats.org/officeDocument/2006/bibliography" SelectedStyle="\APASixthEditionOfficeOnline.xsl" StyleName="APA" Version="6"/>
 </file>
 
-<file path=customXml/itemProps2.xml><?xml version="1.0" encoding="utf-8"?>
+<file path=customXml/itemProps1.xml><?xml version="1.0" encoding="utf-8"?>
 <ds:datastoreItem xmlns:ds="http://schemas.openxmlformats.org/officeDocument/2006/customXml" ds:itemID="{11111111-1234-1234-1234-123412341234}">
   <ds:schemaRefs>
     <ds:schemaRef ds:uri="http://customooxmlschemas.google.com/"/>
     <ds:schemaRef ds:uri="http://schemas.openxmlformats.org/officeDocument/2006/relationships"/>
   </ds:schemaRefs>
 </ds:datastoreItem>
+</file>
+
+<file path=customXml/itemProps2.xml><?xml version="1.0" encoding="utf-8"?>
+<ds:datastoreItem xmlns:ds="http://schemas.openxmlformats.org/officeDocument/2006/customXml" ds:itemID="{61AF4BA4-FD9D-4807-8916-A6B69446FAE7}">
+  <ds:schemaRefs>
+    <ds:schemaRef ds:uri="http://schemas.openxmlformats.org/officeDocument/2006/bibliography"/>
+  </ds:schemaRefs>
+</ds:datastoreItem>
 </file>
</xml_diff>

<commit_message>
The allometry results were accidentally placed into the bin folder and had some old redundant code
Deleted some code from teh file that seems to double up with PCA and screeplot code; added the allometry results into the analyses files
</commit_message>
<xml_diff>
--- a/Manuscript/REVISION/Marcy_etal_Rodent_CREA_R1.docx
+++ b/Manuscript/REVISION/Marcy_etal_Rodent_CREA_R1.docx
@@ -112,23 +112,7 @@
           <w:rStyle w:val="value"/>
           <w:color w:val="000000"/>
         </w:rPr>
-        <w:t xml:space="preserve">Scientific and Industrial Research </w:t>
-      </w:r>
-      <w:proofErr w:type="spellStart"/>
-      <w:r>
-        <w:rPr>
-          <w:rStyle w:val="value"/>
-          <w:color w:val="000000"/>
-        </w:rPr>
-        <w:t>Organisation</w:t>
-      </w:r>
-      <w:proofErr w:type="spellEnd"/>
-      <w:r>
-        <w:rPr>
-          <w:rStyle w:val="value"/>
-          <w:color w:val="000000"/>
-        </w:rPr>
-        <w:t xml:space="preserve"> (CSIRO), Science Connect, Canberra, ACT 2601, Australia</w:t>
+        <w:t>Scientific and Industrial Research Organisation (CSIRO), Science Connect, Canberra, ACT 2601, Australia</w:t>
       </w:r>
       <w:r>
         <w:t xml:space="preserve">; </w:t>
@@ -297,15 +281,7 @@
         <w:t xml:space="preserve"> </w:t>
       </w:r>
       <w:r>
-        <w:t xml:space="preserve">that dietary specialists are not part of the sample’s common allometric variation. Interestingly, CREA-like shape variation potentially related to posture also appeared in allometry-free PCA. Integration among cranial modules was higher, and modularity lower, with size included. Size contributed substantially to divergence of shape over time, but both size-included and allometry-free shape variation peaked at only 2-4 million years of divergence. Our results support the hypothesis that CREA is a composite pattern arising from selection on cranial function, with size-mediated </w:t>
-      </w:r>
-      <w:proofErr w:type="spellStart"/>
-      <w:r>
-        <w:t>stabilising</w:t>
-      </w:r>
-      <w:proofErr w:type="spellEnd"/>
-      <w:r>
-        <w:t xml:space="preserve"> selection a dominant process leading to high integration and limited shape divergence. However, CREA does not appear to represent a constraint because, as predicted, substantial non-allometric shape variation occurs alongside it, particularly where dietary specialisation reduces selection on gnawing function.</w:t>
+        <w:t>that dietary specialists are not part of the sample’s common allometric variation. Interestingly, CREA-like shape variation potentially related to posture also appeared in allometry-free PCA. Integration among cranial modules was higher, and modularity lower, with size included. Size contributed substantially to divergence of shape over time, but both size-included and allometry-free shape variation peaked at only 2-4 million years of divergence. Our results support the hypothesis that CREA is a composite pattern arising from selection on cranial function, with size-mediated stabilising selection a dominant process leading to high integration and limited shape divergence. However, CREA does not appear to represent a constraint because, as predicted, substantial non-allometric shape variation occurs alongside it, particularly where dietary specialisation reduces selection on gnawing function.</w:t>
       </w:r>
     </w:p>
     <w:p>
@@ -355,15 +331,7 @@
         <w:spacing w:line="480" w:lineRule="auto"/>
       </w:pPr>
       <w:r>
-        <w:t xml:space="preserve">The skull is arguably the most functionally diverse interface between a mammal and its environment. It is employed in the acquisition and mastication of food, receives </w:t>
-      </w:r>
-      <w:proofErr w:type="gramStart"/>
-      <w:r>
-        <w:t>the majority of</w:t>
-      </w:r>
-      <w:proofErr w:type="gramEnd"/>
-      <w:r>
-        <w:t xml:space="preserve"> sensory input, and carries the large and heavy brain. The evolution of mammalian cranial diversity is therefore assumed to be heavily influenced by the various </w:t>
+        <w:t xml:space="preserve">The skull is arguably the most functionally diverse interface between a mammal and its environment. It is employed in the acquisition and mastication of food, receives the majority of sensory input, and carries the large and heavy brain. The evolution of mammalian cranial diversity is therefore assumed to be heavily influenced by the various </w:t>
       </w:r>
       <w:r>
         <w:t>selection regimes acting on</w:t>
@@ -646,15 +614,7 @@
         <w:t xml:space="preserve"> likely a product of bite force allometry and phylogenetic niche conservatism. Briefly, closely related species tend to have</w:t>
       </w:r>
       <w:r>
-        <w:t xml:space="preserve"> similar diets and are thus likely to encounter foods with similar mechanical properties, such as hardness. For similar food items, a small and a large species therefore </w:t>
-      </w:r>
-      <w:proofErr w:type="gramStart"/>
-      <w:r>
-        <w:t>have to</w:t>
-      </w:r>
-      <w:proofErr w:type="gramEnd"/>
-      <w:r>
-        <w:t xml:space="preserve"> apply the same absolut</w:t>
+        <w:t xml:space="preserve"> similar diets and are thus likely to encounter foods with similar mechanical properties, such as hardness. For similar food items, a small and a large species therefore have to apply the same absolut</w:t>
       </w:r>
       <w:r>
         <w:t>e</w:t>
@@ -876,15 +836,7 @@
         <w:fldChar w:fldCharType="end"/>
       </w:r>
       <w:r>
-        <w:t xml:space="preserve">. This supports previous work suggesting that the strong allometry occurs as a result of </w:t>
-      </w:r>
-      <w:proofErr w:type="spellStart"/>
-      <w:r>
-        <w:t>stabilising</w:t>
-      </w:r>
-      <w:proofErr w:type="spellEnd"/>
-      <w:r>
-        <w:t xml:space="preserve"> selection on the rodent gnawing apparatus, which is highly specialized but allows for substantial dietary breadth </w:t>
+        <w:t xml:space="preserve">. This supports previous work suggesting that the strong allometry occurs as a result of stabilising selection on the rodent gnawing apparatus, which is highly specialized but allows for substantial dietary breadth </w:t>
       </w:r>
       <w:r>
         <w:fldChar w:fldCharType="begin">
@@ -1164,15 +1116,7 @@
         <w:spacing w:line="480" w:lineRule="auto"/>
       </w:pPr>
       <w:r>
-        <w:t xml:space="preserve">Support for stabilizing selection on cranial function, rather than any intrinsic developmental constraints, comes from studies showing that cranial growth allometry varies substantially among rodents, such that similar </w:t>
-      </w:r>
-      <w:proofErr w:type="spellStart"/>
-      <w:r>
-        <w:t>specialisations</w:t>
-      </w:r>
-      <w:proofErr w:type="spellEnd"/>
-      <w:r>
-        <w:t xml:space="preserve"> can arise from different growth patterns </w:t>
+        <w:t xml:space="preserve">Support for stabilizing selection on cranial function, rather than any intrinsic developmental constraints, comes from studies showing that cranial growth allometry varies substantially among rodents, such that similar specialisations can arise from different growth patterns </w:t>
       </w:r>
       <w:r>
         <w:fldChar w:fldCharType="begin"/>
@@ -1281,31 +1225,13 @@
       <w:r>
         <w:t xml:space="preserve"> include the specialized </w:t>
       </w:r>
-      <w:proofErr w:type="spellStart"/>
       <w:r>
         <w:rPr>
           <w:i/>
           <w:iCs/>
         </w:rPr>
-        <w:t>Mastacomys</w:t>
-      </w:r>
-      <w:proofErr w:type="spellEnd"/>
-      <w:r>
-        <w:rPr>
-          <w:i/>
-          <w:iCs/>
-        </w:rPr>
-        <w:t xml:space="preserve"> </w:t>
-      </w:r>
-      <w:proofErr w:type="spellStart"/>
-      <w:r>
-        <w:rPr>
-          <w:i/>
-          <w:iCs/>
-        </w:rPr>
-        <w:t>fuscus</w:t>
-      </w:r>
-      <w:proofErr w:type="spellEnd"/>
+        <w:t>Mastacomys fuscus</w:t>
+      </w:r>
       <w:r>
         <w:t xml:space="preserve">, whose diet nearly entirely consists of grass </w:t>
       </w:r>
@@ -1525,15 +1451,7 @@
         <w:t xml:space="preserve">. In this case, </w:t>
       </w:r>
       <w:r>
-        <w:t>we should expect to see an Ornstein-</w:t>
-      </w:r>
-      <w:proofErr w:type="spellStart"/>
-      <w:r>
-        <w:t>Uhlenbeck</w:t>
-      </w:r>
-      <w:proofErr w:type="spellEnd"/>
-      <w:r>
-        <w:t xml:space="preserve"> pattern of shape divergence through tim</w:t>
+        <w:t>we should expect to see an Ornstein-Uhlenbeck pattern of shape divergence through tim</w:t>
       </w:r>
       <w:r>
         <w:t>e</w:t>
@@ -1638,10 +1556,7 @@
         <w:fldChar w:fldCharType="end"/>
       </w:r>
       <w:r>
-        <w:t>. By contrast, selection</w:t>
-      </w:r>
-      <w:r>
-        <w:t xml:space="preserve"> on functions that result in shape variation independent of CREA is expected to be more apparent in some parts of the skull but not others</w:t>
+        <w:t>. By contrast, selection on functions that result in shape variation independent of CREA is expected to be more apparent in some parts of the skull but not others</w:t>
       </w:r>
       <w:r>
         <w:t xml:space="preserve"> depending on cranial function</w:t>
@@ -1685,15 +1600,7 @@
       </w:r>
       <w:bookmarkStart w:id="3" w:name="_Hlk160624073"/>
       <w:r>
-        <w:t xml:space="preserve">This unexplained variation might be related to species-specific variation without any </w:t>
-      </w:r>
-      <w:proofErr w:type="gramStart"/>
-      <w:r>
-        <w:t>particular evolutionary</w:t>
-      </w:r>
-      <w:proofErr w:type="gramEnd"/>
-      <w:r>
-        <w:t xml:space="preserve"> patterning (such as vicariance or founder effects), but it</w:t>
+        <w:t>This unexplained variation might be related to species-specific variation without any particular evolutionary patterning (such as vicariance or founder effects), but it</w:t>
       </w:r>
       <w:r>
         <w:t xml:space="preserve"> could </w:t>
@@ -1719,10 +1626,7 @@
         <w:spacing w:line="480" w:lineRule="auto"/>
       </w:pPr>
       <w:r>
-        <w:t>Our above predictions can be tested through</w:t>
-      </w:r>
-      <w:r>
-        <w:t xml:space="preserve"> assessments of cranial integration </w:t>
+        <w:t xml:space="preserve">Our above predictions can be tested through assessments of cranial integration </w:t>
       </w:r>
       <w:r>
         <w:fldChar w:fldCharType="begin"/>
@@ -1798,16 +1702,7 @@
         <w:t xml:space="preserve">, </w:t>
       </w:r>
       <w:r>
-        <w:t>so that the integration</w:t>
-      </w:r>
-      <w:r>
-        <w:t xml:space="preserve"> between modules (i.e. </w:t>
-      </w:r>
-      <w:r>
-        <w:t>their co-variance</w:t>
-      </w:r>
-      <w:r>
-        <w:t xml:space="preserve">) </w:t>
+        <w:t xml:space="preserve">so that the integration between modules (i.e. their co-variance) </w:t>
       </w:r>
       <w:r>
         <w:fldChar w:fldCharType="begin">
@@ -1946,13 +1841,8 @@
       <w:r>
         <w:t xml:space="preserve">is expected to be higher and </w:t>
       </w:r>
-      <w:proofErr w:type="spellStart"/>
-      <w:r>
-        <w:t>and</w:t>
-      </w:r>
-      <w:proofErr w:type="spellEnd"/>
-      <w:r>
-        <w:t xml:space="preserve"> modularity (i.e. independence of modules from each other)</w:t>
+      <w:r>
+        <w:t>and modularity (i.e. independence of modules from each other)</w:t>
       </w:r>
       <w:r>
         <w:t xml:space="preserve"> potentially lower in datasets with shape information contained. </w:t>
@@ -1970,15 +1860,7 @@
         <w:t xml:space="preserve">Removing the effects of size from the shape variation </w:t>
       </w:r>
       <w:r>
-        <w:t xml:space="preserve">by </w:t>
-      </w:r>
-      <w:proofErr w:type="spellStart"/>
-      <w:r>
-        <w:t>analysing</w:t>
-      </w:r>
-      <w:proofErr w:type="spellEnd"/>
-      <w:r>
-        <w:t xml:space="preserve"> residuals of allometric regressions is therefore expected to reduce the integration of the cranium overall and between modules, and possibly also increase the degree of modularity. </w:t>
+        <w:t xml:space="preserve">by analysing residuals of allometric regressions is therefore expected to reduce the integration of the cranium overall and between modules, and possibly also increase the degree of modularity. </w:t>
       </w:r>
       <w:r>
         <w:t>Analysis of residuals thus can also</w:t>
@@ -2009,15 +1891,7 @@
         <w:t xml:space="preserve"> outlined above</w:t>
       </w:r>
       <w:r>
-        <w:t xml:space="preserve"> on the relationships between allometric and non-allometric shape variation on Marcy et </w:t>
-      </w:r>
-      <w:proofErr w:type="spellStart"/>
-      <w:r>
-        <w:t>al’s</w:t>
-      </w:r>
-      <w:proofErr w:type="spellEnd"/>
-      <w:r>
-        <w:t xml:space="preserve"> </w:t>
+        <w:t xml:space="preserve"> on the relationships between allometric and non-allometric shape variation on Marcy et al’s </w:t>
       </w:r>
       <w:r>
         <w:fldChar w:fldCharType="begin"/>
@@ -2094,15 +1968,7 @@
         <w:spacing w:line="480" w:lineRule="auto"/>
       </w:pPr>
       <w:r>
-        <w:t xml:space="preserve">We used Marcy et </w:t>
-      </w:r>
-      <w:proofErr w:type="spellStart"/>
-      <w:r>
-        <w:t>al’s</w:t>
-      </w:r>
-      <w:proofErr w:type="spellEnd"/>
-      <w:r>
-        <w:t xml:space="preserve"> </w:t>
+        <w:t xml:space="preserve">We used Marcy et al’s </w:t>
       </w:r>
       <w:r>
         <w:fldChar w:fldCharType="begin"/>
@@ -2129,18 +1995,10 @@
         <w:t>.</w:t>
       </w:r>
       <w:r>
-        <w:t xml:space="preserve"> The species </w:t>
-      </w:r>
-      <w:proofErr w:type="gramStart"/>
-      <w:r>
-        <w:t xml:space="preserve">included </w:t>
-      </w:r>
-      <w:r>
-        <w:t xml:space="preserve"> These</w:t>
-      </w:r>
-      <w:proofErr w:type="gramEnd"/>
-      <w:r>
-        <w:t xml:space="preserve"> were subjected to a generalized Procrustes analysis (GPA) with subsequent removal of</w:t>
+        <w:t xml:space="preserve"> The species included </w:t>
+      </w:r>
+      <w:r>
+        <w:t xml:space="preserve"> These were subjected to a generalized Procrustes analysis (GPA) with subsequent removal of</w:t>
       </w:r>
       <w:r>
         <w:t xml:space="preserve"> the asymmetric component (details in Marcy et al. 2020 and implemented in the github repository associated with this study)</w:t>
@@ -2200,40 +2058,182 @@
       <w:r>
         <w:t xml:space="preserve">using the packages </w:t>
       </w:r>
-      <w:proofErr w:type="spellStart"/>
       <w:r>
         <w:rPr>
           <w:i/>
           <w:iCs/>
         </w:rPr>
-        <w:t>geomorph</w:t>
-      </w:r>
-      <w:proofErr w:type="spellEnd"/>
+        <w:t xml:space="preserve">geomorph </w:t>
+      </w:r>
+      <w:r>
+        <w:fldChar w:fldCharType="begin"/>
+      </w:r>
+      <w:r>
+        <w:instrText xml:space="preserve"> ADDIN EN.CITE &lt;EndNote&gt;&lt;Cite&gt;&lt;Author&gt;Adams&lt;/Author&gt;&lt;Year&gt;2022&lt;/Year&gt;&lt;RecNum&gt;16&lt;/RecNum&gt;&lt;DisplayText&gt;(Adams&lt;style face="italic"&gt; et al.&lt;/style&gt;, 2022; Baken&lt;style face="italic"&gt; et al.&lt;/style&gt;, 2021)&lt;/DisplayText&gt;&lt;record&gt;&lt;rec-number&gt;16&lt;/rec-number&gt;&lt;foreign-keys&gt;&lt;key app="EN" db-id="p9vfsf2vj2tvwjevww9pzwfazxfv5txvw5ap" timestamp="1709692331"&gt;16&lt;/key&gt;&lt;/foreign-keys&gt;&lt;ref-type name="Journal Article"&gt;17&lt;/ref-type&gt;&lt;contributors&gt;&lt;authors&gt;&lt;author&gt;Adams, D. C.&lt;/author&gt;&lt;author&gt;Collyer, M. L.&lt;/author&gt;&lt;author&gt;Kaliontzopoulou, A.&lt;/author&gt;&lt;author&gt;Baken, E. K.&lt;/author&gt;&lt;/authors&gt;&lt;/contributors&gt;&lt;titles&gt;&lt;title&gt;Geomorph: Software for geometric morphometric analyses&lt;/title&gt;&lt;secondary-title&gt;R package version 4.0.4. https://cran.r-project.org/package=geomorph&lt;/secondary-title&gt;&lt;/titles&gt;&lt;periodical&gt;&lt;full-title&gt;R package version 4.0.4. https://cran.r-project.org/package=geomorph&lt;/full-title&gt;&lt;/periodical&gt;&lt;dates&gt;&lt;year&gt;2022&lt;/year&gt;&lt;/dates&gt;&lt;urls&gt;&lt;/urls&gt;&lt;/record&gt;&lt;/Cite&gt;&lt;Cite&gt;&lt;Author&gt;Baken&lt;/Author&gt;&lt;Year&gt;2021&lt;/Year&gt;&lt;RecNum&gt;17&lt;/RecNum&gt;&lt;record&gt;&lt;rec-number&gt;17&lt;/rec-number&gt;&lt;foreign-keys&gt;&lt;key app="EN" db-id="p9vfsf2vj2tvwjevww9pzwfazxfv5txvw5ap" timestamp="1709692331"&gt;17&lt;/key&gt;&lt;/foreign-keys&gt;&lt;ref-type name="Journal Article"&gt;17&lt;/ref-type&gt;&lt;contributors&gt;&lt;authors&gt;&lt;author&gt;Baken, E. K.&lt;/author&gt;&lt;author&gt;Collyer, M. L.&lt;/author&gt;&lt;author&gt;Kaliontzopoulou, A.&lt;/author&gt;&lt;author&gt;Adams, D. C. &lt;/author&gt;&lt;/authors&gt;&lt;/contributors&gt;&lt;titles&gt;&lt;title&gt;geomorph v4.0 and gmShiny: enhanced analytics and a new graphical interface for a comprehensive morphometric experience&lt;/title&gt;&lt;secondary-title&gt;Methods in Ecology and Evolution&lt;/secondary-title&gt;&lt;/titles&gt;&lt;periodical&gt;&lt;full-title&gt;Methods in Ecology and Evolution&lt;/full-title&gt;&lt;/periodical&gt;&lt;pages&gt;2355-2363&lt;/pages&gt;&lt;volume&gt;12&lt;/volume&gt;&lt;dates&gt;&lt;year&gt;2021&lt;/year&gt;&lt;/dates&gt;&lt;urls&gt;&lt;/urls&gt;&lt;electronic-resource-num&gt;https://doi.org/10.1111/2041-210X.13723&lt;/electronic-resource-num&gt;&lt;/record&gt;&lt;/Cite&gt;&lt;/EndNote&gt;</w:instrText>
+      </w:r>
       <w:r>
         <w:rPr>
           <w:i/>
           <w:iCs/>
         </w:rPr>
+        <w:fldChar w:fldCharType="separate"/>
+      </w:r>
+      <w:r>
+        <w:rPr>
+          <w:noProof/>
+        </w:rPr>
+        <w:t>(Adams</w:t>
+      </w:r>
+      <w:r>
+        <w:rPr>
+          <w:i/>
+          <w:noProof/>
+        </w:rPr>
+        <w:t xml:space="preserve"> et al.</w:t>
+      </w:r>
+      <w:r>
+        <w:rPr>
+          <w:noProof/>
+        </w:rPr>
+        <w:t>, 2022; Baken</w:t>
+      </w:r>
+      <w:r>
+        <w:rPr>
+          <w:i/>
+          <w:noProof/>
+        </w:rPr>
+        <w:t xml:space="preserve"> et al.</w:t>
+      </w:r>
+      <w:r>
+        <w:rPr>
+          <w:noProof/>
+        </w:rPr>
+        <w:t>, 2021)</w:t>
+      </w:r>
+      <w:r>
+        <w:rPr>
+          <w:i/>
+          <w:iCs/>
+        </w:rPr>
+        <w:fldChar w:fldCharType="end"/>
+      </w:r>
+      <w:r>
+        <w:t xml:space="preserve">, </w:t>
+      </w:r>
+      <w:r>
+        <w:rPr>
+          <w:i/>
+          <w:iCs/>
+        </w:rPr>
+        <w:t>mvMORPH</w:t>
+      </w:r>
+      <w:r>
         <w:t xml:space="preserve"> </w:t>
       </w:r>
       <w:r>
         <w:fldChar w:fldCharType="begin"/>
       </w:r>
       <w:r>
-        <w:instrText xml:space="preserve"> ADDIN EN.CITE &lt;EndNote&gt;&lt;Cite&gt;&lt;Author&gt;Adams&lt;/Author&gt;&lt;Year&gt;2022&lt;/Year&gt;&lt;RecNum&gt;16&lt;/RecNum&gt;&lt;DisplayText&gt;(Adams&lt;style face="italic"&gt; et al.&lt;/style&gt;, 2022; Baken&lt;style face="italic"&gt; et al.&lt;/style&gt;, 2021)&lt;/DisplayText&gt;&lt;record&gt;&lt;rec-number&gt;16&lt;/rec-number&gt;&lt;foreign-keys&gt;&lt;key app="EN" db-id="p9vfsf2vj2tvwjevww9pzwfazxfv5txvw5ap" timestamp="1709692331"&gt;16&lt;/key&gt;&lt;/foreign-keys&gt;&lt;ref-type name="Journal Article"&gt;17&lt;/ref-type&gt;&lt;contributors&gt;&lt;authors&gt;&lt;author&gt;Adams, D. C.&lt;/author&gt;&lt;author&gt;Collyer, M. L.&lt;/author&gt;&lt;author&gt;Kaliontzopoulou, A.&lt;/author&gt;&lt;author&gt;Baken, E. K.&lt;/author&gt;&lt;/authors&gt;&lt;/contributors&gt;&lt;titles&gt;&lt;title&gt;Geomorph: Software for geometric morphometric analyses&lt;/title&gt;&lt;secondary-title&gt;R package version 4.0.4. https://cran.r-project.org/package=geomorph&lt;/secondary-title&gt;&lt;/titles&gt;&lt;periodical&gt;&lt;full-title&gt;R package version 4.0.4. https://cran.r-project.org/package=geomorph&lt;/full-title&gt;&lt;/periodical&gt;&lt;dates&gt;&lt;year&gt;2022&lt;/year&gt;&lt;/dates&gt;&lt;urls&gt;&lt;/urls&gt;&lt;/record&gt;&lt;/Cite&gt;&lt;Cite&gt;&lt;Author&gt;Baken&lt;/Author&gt;&lt;Year&gt;2021&lt;/Year&gt;&lt;RecNum&gt;17&lt;/RecNum&gt;&lt;record&gt;&lt;rec-number&gt;17&lt;/rec-number&gt;&lt;foreign-keys&gt;&lt;key app="EN" db-id="p9vfsf2vj2tvwjevww9pzwfazxfv5txvw5ap" timestamp="1709692331"&gt;17&lt;/key&gt;&lt;/foreign-keys&gt;&lt;ref-type name="Journal Article"&gt;17&lt;/ref-type&gt;&lt;contributors&gt;&lt;authors&gt;&lt;author&gt;Baken, E. K.&lt;/author&gt;&lt;author&gt;Collyer, M. L.&lt;/author&gt;&lt;author&gt;Kaliontzopoulou, A.&lt;/author&gt;&lt;author&gt;Adams, D. C. &lt;/author&gt;&lt;/authors&gt;&lt;/contributors&gt;&lt;titles&gt;&lt;title&gt;geomorph v4.0 and gmShiny: enhanced analytics and a new graphical interface for a comprehensive morphometric experience&lt;/title&gt;&lt;secondary-title&gt;Methods in Ecology and Evolution&lt;/secondary-title&gt;&lt;/titles&gt;&lt;periodical&gt;&lt;full-title&gt;Methods in Ecology and Evolution&lt;/full-title&gt;&lt;/periodical&gt;&lt;pages&gt;2355-2363&lt;/pages&gt;&lt;volume&gt;12&lt;/volume&gt;&lt;dates&gt;&lt;year&gt;2021&lt;/year&gt;&lt;/dates&gt;&lt;urls&gt;&lt;/urls&gt;&lt;electronic-resource-num&gt;https://doi.org/10.1111/2041-210X.13723&lt;/electronic-resource-num&gt;&lt;/record&gt;&lt;/Cite&gt;&lt;/EndNote&gt;</w:instrText>
+        <w:instrText xml:space="preserve"> ADDIN EN.CITE &lt;EndNote&gt;&lt;Cite&gt;&lt;Author&gt;Clavel&lt;/Author&gt;&lt;Year&gt;2015&lt;/Year&gt;&lt;RecNum&gt;58&lt;/RecNum&gt;&lt;DisplayText&gt;(Clavel&lt;style face="italic"&gt; et al.&lt;/style&gt;, 2015)&lt;/DisplayText&gt;&lt;record&gt;&lt;rec-number&gt;58&lt;/rec-number&gt;&lt;foreign-keys&gt;&lt;key app="EN" db-id="p9vfsf2vj2tvwjevww9pzwfazxfv5txvw5ap" timestamp="1710912566"&gt;58&lt;/key&gt;&lt;/foreign-keys&gt;&lt;ref-type name="Journal Article"&gt;17&lt;/ref-type&gt;&lt;contributors&gt;&lt;authors&gt;&lt;author&gt;Clavel, Julien&lt;/author&gt;&lt;author&gt;Escarguel, Gilles&lt;/author&gt;&lt;author&gt;Merceron, Gildas&lt;/author&gt;&lt;/authors&gt;&lt;/contributors&gt;&lt;titles&gt;&lt;title&gt;mvMORPH: an R package for fitting multivariate evolutionary models to morphometric data&lt;/title&gt;&lt;secondary-title&gt;Methods in Ecology and Evolution&lt;/secondary-title&gt;&lt;/titles&gt;&lt;periodical&gt;&lt;full-title&gt;Methods in Ecology and Evolution&lt;/full-title&gt;&lt;/periodical&gt;&lt;pages&gt;1311-1319&lt;/pages&gt;&lt;volume&gt;6&lt;/volume&gt;&lt;number&gt;11&lt;/number&gt;&lt;dates&gt;&lt;year&gt;2015&lt;/year&gt;&lt;/dates&gt;&lt;isbn&gt;2041-210X&lt;/isbn&gt;&lt;urls&gt;&lt;/urls&gt;&lt;/record&gt;&lt;/Cite&gt;&lt;/EndNote&gt;</w:instrText>
+      </w:r>
+      <w:r>
+        <w:fldChar w:fldCharType="separate"/>
+      </w:r>
+      <w:r>
+        <w:rPr>
+          <w:noProof/>
+        </w:rPr>
+        <w:t>(Clavel</w:t>
+      </w:r>
+      <w:r>
+        <w:rPr>
+          <w:i/>
+          <w:noProof/>
+        </w:rPr>
+        <w:t xml:space="preserve"> et al.</w:t>
+      </w:r>
+      <w:r>
+        <w:rPr>
+          <w:noProof/>
+        </w:rPr>
+        <w:t>, 2015)</w:t>
+      </w:r>
+      <w:r>
+        <w:fldChar w:fldCharType="end"/>
+      </w:r>
+      <w:r>
+        <w:t xml:space="preserve">, </w:t>
       </w:r>
       <w:r>
         <w:rPr>
           <w:i/>
           <w:iCs/>
         </w:rPr>
+        <w:t>l</w:t>
+      </w:r>
+      <w:r>
+        <w:rPr>
+          <w:i/>
+          <w:iCs/>
+        </w:rPr>
+        <w:t>andvR</w:t>
+      </w:r>
+      <w:r>
+        <w:t xml:space="preserve"> </w:t>
+      </w:r>
+      <w:r>
+        <w:fldChar w:fldCharType="begin"/>
+      </w:r>
+      <w:r>
+        <w:instrText xml:space="preserve"> ADDIN EN.CITE &lt;EndNote&gt;&lt;Cite&gt;&lt;Author&gt;Guillerme&lt;/Author&gt;&lt;Year&gt;2019&lt;/Year&gt;&lt;RecNum&gt;18&lt;/RecNum&gt;&lt;DisplayText&gt;(Guillerme &amp;amp; Weisbecker, 2019)&lt;/DisplayText&gt;&lt;record&gt;&lt;rec-number&gt;18&lt;/rec-number&gt;&lt;foreign-keys&gt;&lt;key app="EN" db-id="p9vfsf2vj2tvwjevww9pzwfazxfv5txvw5ap" timestamp="1709692331"&gt;18&lt;/key&gt;&lt;/foreign-keys&gt;&lt;ref-type name="Journal Article"&gt;17&lt;/ref-type&gt;&lt;contributors&gt;&lt;authors&gt;&lt;author&gt;Guillerme, T.&lt;/author&gt;&lt;author&gt;Weisbecker, V. &lt;/author&gt;&lt;/authors&gt;&lt;/contributors&gt;&lt;titles&gt;&lt;title&gt;LandvR: Tools for measuring landmark position variation&lt;/title&gt;&lt;secondary-title&gt;Zenodo&lt;/secondary-title&gt;&lt;/titles&gt;&lt;periodical&gt;&lt;full-title&gt;Zenodo&lt;/full-title&gt;&lt;/periodical&gt;&lt;dates&gt;&lt;year&gt;2019&lt;/year&gt;&lt;/dates&gt;&lt;urls&gt;&lt;/urls&gt;&lt;electronic-resource-num&gt;https://doi.org/10.5281/zenodo.2620785&lt;/electronic-resource-num&gt;&lt;/record&gt;&lt;/Cite&gt;&lt;/EndNote&gt;</w:instrText>
+      </w:r>
+      <w:r>
         <w:fldChar w:fldCharType="separate"/>
       </w:r>
       <w:r>
         <w:rPr>
           <w:noProof/>
         </w:rPr>
-        <w:t>(Adams</w:t>
+        <w:t>(Guillerme &amp; Weisbecker, 2019)</w:t>
+      </w:r>
+      <w:r>
+        <w:fldChar w:fldCharType="end"/>
+      </w:r>
+      <w:r>
+        <w:rPr>
+          <w:i/>
+          <w:iCs/>
+        </w:rPr>
+        <w:t xml:space="preserve">, </w:t>
+      </w:r>
+      <w:r>
+        <w:t xml:space="preserve">and </w:t>
+      </w:r>
+      <w:r>
+        <w:rPr>
+          <w:i/>
+          <w:iCs/>
+        </w:rPr>
+        <w:t xml:space="preserve">vegan </w:t>
+      </w:r>
+      <w:r>
+        <w:fldChar w:fldCharType="begin"/>
+      </w:r>
+      <w:r>
+        <w:instrText xml:space="preserve"> ADDIN EN.CITE &lt;EndNote&gt;&lt;Cite&gt;&lt;Author&gt;Oksanen&lt;/Author&gt;&lt;Year&gt;2022&lt;/Year&gt;&lt;RecNum&gt;19&lt;/RecNum&gt;&lt;DisplayText&gt;(Oksanen&lt;style face="italic"&gt; et al.&lt;/style&gt;, 2022)&lt;/DisplayText&gt;&lt;record&gt;&lt;rec-number&gt;19&lt;/rec-number&gt;&lt;foreign-keys&gt;&lt;key app="EN" db-id="p9vfsf2vj2tvwjevww9pzwfazxfv5txvw5ap" timestamp="1709692331"&gt;19&lt;/key&gt;&lt;/foreign-keys&gt;&lt;ref-type name="Journal Article"&gt;17&lt;/ref-type&gt;&lt;contributors&gt;&lt;authors&gt;&lt;author&gt;Oksanen, J.&lt;/author&gt;&lt;author&gt;Simpson, G.&lt;/author&gt;&lt;author&gt;Blanchet, F.&lt;/author&gt;&lt;author&gt;Kindt, R.&lt;/author&gt;&lt;author&gt;Legendre, P.&lt;/author&gt;&lt;author&gt;Minchin, P.&lt;/author&gt;&lt;author&gt;O&amp;apos;Hara, R.&lt;/author&gt;&lt;author&gt;Solymos, P.&lt;/author&gt;&lt;author&gt;Stevens, M.&lt;/author&gt;&lt;author&gt;Szoecs, E.&lt;/author&gt;&lt;author&gt;Wagner, H.&lt;/author&gt;&lt;author&gt;Barbour, M.&lt;/author&gt;&lt;author&gt;Bedward, M.&lt;/author&gt;&lt;author&gt;Bolker, B.&lt;/author&gt;&lt;author&gt;Borcard, D.&lt;/author&gt;&lt;author&gt;Carvalho, G.&lt;/author&gt;&lt;author&gt;Chirico, M.&lt;/author&gt;&lt;author&gt;De Caceres, M.&lt;/author&gt;&lt;author&gt;Durand, S.&lt;/author&gt;&lt;author&gt;Evangelista, H.&lt;/author&gt;&lt;author&gt;FitzJohn, R.&lt;/author&gt;&lt;author&gt;Friendly, M.&lt;/author&gt;&lt;author&gt;Furneaux, B.&lt;/author&gt;&lt;author&gt;Hannigan, G.&lt;/author&gt;&lt;author&gt;Hill, M.&lt;/author&gt;&lt;author&gt;Lahti, L.&lt;/author&gt;&lt;author&gt;McGlinn, D.&lt;/author&gt;&lt;author&gt;Ouellette, M.&lt;/author&gt;&lt;author&gt;Ribeiro Cunha, E.&lt;/author&gt;&lt;author&gt;Smith, T.&lt;/author&gt;&lt;author&gt;Stier, A.&lt;/author&gt;&lt;author&gt;Ter Braak, C.&lt;/author&gt;&lt;author&gt;Weedon, J.&lt;/author&gt;&lt;/authors&gt;&lt;/contributors&gt;&lt;titles&gt;&lt;title&gt;vegan: Community Ecology Package&lt;/title&gt;&lt;secondary-title&gt;R package version 2.6-4 https://CRAN.R-project.org/package=vegan&lt;/secondary-title&gt;&lt;/titles&gt;&lt;periodical&gt;&lt;full-title&gt;R package version 2.6-4 https://CRAN.R-project.org/package=vegan&lt;/full-title&gt;&lt;/periodical&gt;&lt;dates&gt;&lt;year&gt;2022&lt;/year&gt;&lt;/dates&gt;&lt;urls&gt;&lt;/urls&gt;&lt;/record&gt;&lt;/Cite&gt;&lt;/EndNote&gt;</w:instrText>
+      </w:r>
+      <w:r>
+        <w:rPr>
+          <w:i/>
+          <w:iCs/>
+        </w:rPr>
+        <w:fldChar w:fldCharType="separate"/>
+      </w:r>
+      <w:r>
+        <w:rPr>
+          <w:noProof/>
+        </w:rPr>
+        <w:t>(Oksanen</w:t>
       </w:r>
       <w:r>
         <w:rPr>
@@ -2246,418 +2246,223 @@
         <w:rPr>
           <w:noProof/>
         </w:rPr>
-        <w:t>, 2022; Baken</w:t>
-      </w:r>
-      <w:r>
-        <w:rPr>
-          <w:i/>
-          <w:noProof/>
+        <w:t>, 2022)</w:t>
+      </w:r>
+      <w:r>
+        <w:rPr>
+          <w:i/>
+          <w:iCs/>
+        </w:rPr>
+        <w:fldChar w:fldCharType="end"/>
+      </w:r>
+      <w:r>
+        <w:rPr>
+          <w:i/>
+          <w:iCs/>
+        </w:rPr>
+        <w:t xml:space="preserve">. </w:t>
+      </w:r>
+      <w:r>
+        <w:rPr>
+          <w:highlight w:val="white"/>
+        </w:rPr>
+        <w:t>To compare allometric and modularity patterns, we separated landmarks according to a five-module framework that followed the six modules proposed across therian mammal crania</w:t>
+      </w:r>
+      <w:r>
+        <w:t xml:space="preserve"> </w:t>
+      </w:r>
+      <w:r>
+        <w:fldChar w:fldCharType="begin"/>
+      </w:r>
+      <w:r>
+        <w:instrText xml:space="preserve"> ADDIN EN.CITE &lt;EndNote&gt;&lt;Cite&gt;&lt;Author&gt;Goswami&lt;/Author&gt;&lt;Year&gt;2006&lt;/Year&gt;&lt;RecNum&gt;23&lt;/RecNum&gt;&lt;DisplayText&gt;(Goswami, 2006)&lt;/DisplayText&gt;&lt;record&gt;&lt;rec-number&gt;23&lt;/rec-number&gt;&lt;foreign-keys&gt;&lt;key app="EN" db-id="p9vfsf2vj2tvwjevww9pzwfazxfv5txvw5ap" timestamp="1709692331"&gt;23&lt;/key&gt;&lt;/foreign-keys&gt;&lt;ref-type name="Journal Article"&gt;17&lt;/ref-type&gt;&lt;contributors&gt;&lt;authors&gt;&lt;author&gt;Goswami, A.&lt;/author&gt;&lt;/authors&gt;&lt;/contributors&gt;&lt;titles&gt;&lt;title&gt;Cranial modularity shifts during mammalian evolution&lt;/title&gt;&lt;secondary-title&gt;The American Naturalist&lt;/secondary-title&gt;&lt;/titles&gt;&lt;periodical&gt;&lt;full-title&gt;The American Naturalist&lt;/full-title&gt;&lt;/periodical&gt;&lt;pages&gt;270-280&lt;/pages&gt;&lt;volume&gt;168&lt;/volume&gt;&lt;number&gt;2&lt;/number&gt;&lt;keywords&gt;&lt;keyword&gt;modularity,Mammalia,evolution,development,functional integration&lt;/keyword&gt;&lt;/keywords&gt;&lt;dates&gt;&lt;year&gt;2006&lt;/year&gt;&lt;/dates&gt;&lt;accession-num&gt;16874636&lt;/accession-num&gt;&lt;urls&gt;&lt;related-urls&gt;&lt;url&gt;https://www.journals.uchicago.edu/doi/abs/10.1086/505758&lt;/url&gt;&lt;/related-urls&gt;&lt;/urls&gt;&lt;electronic-resource-num&gt;https://doi.org/10.1086/505758&lt;/electronic-resource-num&gt;&lt;/record&gt;&lt;/Cite&gt;&lt;/EndNote&gt;</w:instrText>
+      </w:r>
+      <w:r>
+        <w:fldChar w:fldCharType="separate"/>
+      </w:r>
+      <w:r>
+        <w:rPr>
+          <w:noProof/>
+        </w:rPr>
+        <w:t>(Goswami, 2006)</w:t>
+      </w:r>
+      <w:r>
+        <w:fldChar w:fldCharType="end"/>
+      </w:r>
+      <w:r>
+        <w:t xml:space="preserve">. </w:t>
+      </w:r>
+      <w:r>
+        <w:rPr>
+          <w:highlight w:val="white"/>
+        </w:rPr>
+        <w:t xml:space="preserve"> This included the anatomical regions of the rostrum, molar area, orbital area, vault, basicranial area, but excluded the zygomatic arch module, which was missing due to scanner limitations </w:t>
+      </w:r>
+      <w:r>
+        <w:rPr>
+          <w:highlight w:val="white"/>
+        </w:rPr>
+        <w:fldChar w:fldCharType="begin"/>
+      </w:r>
+      <w:r>
+        <w:rPr>
+          <w:highlight w:val="white"/>
+        </w:rPr>
+        <w:instrText xml:space="preserve"> ADDIN EN.CITE &lt;EndNote&gt;&lt;Cite&gt;&lt;Author&gt;Marcy&lt;/Author&gt;&lt;Year&gt;2018&lt;/Year&gt;&lt;RecNum&gt;24&lt;/RecNum&gt;&lt;DisplayText&gt;(Marcy&lt;style face="italic"&gt; et al.&lt;/style&gt;, 2018)&lt;/DisplayText&gt;&lt;record&gt;&lt;rec-number&gt;24&lt;/rec-number&gt;&lt;foreign-keys&gt;&lt;key app="EN" db-id="p9vfsf2vj2tvwjevww9pzwfazxfv5txvw5ap" timestamp="1709692331"&gt;24&lt;/key&gt;&lt;/foreign-keys&gt;&lt;ref-type name="Journal Article"&gt;17&lt;/ref-type&gt;&lt;contributors&gt;&lt;authors&gt;&lt;author&gt;Marcy, A. E.&lt;/author&gt;&lt;author&gt;Fruciano, C.&lt;/author&gt;&lt;author&gt;Phillips, M. J.&lt;/author&gt;&lt;author&gt;Mardon, K.&lt;/author&gt;&lt;author&gt;Weisbecker, V.&lt;/author&gt;&lt;/authors&gt;&lt;secondary-authors&gt;&lt;author&gt;Cox, Philip&lt;/author&gt;&lt;/secondary-authors&gt;&lt;/contributors&gt;&lt;titles&gt;&lt;title&gt;Low resolution scans can provide a sufficiently accurate, cost- and time-effective alternative to high resolution scans for 3D shape analyses&lt;/title&gt;&lt;secondary-title&gt;PeerJ&lt;/secondary-title&gt;&lt;alt-title&gt;PeerJ&lt;/alt-title&gt;&lt;/titles&gt;&lt;periodical&gt;&lt;full-title&gt;PeerJ&lt;/full-title&gt;&lt;/periodical&gt;&lt;alt-periodical&gt;&lt;full-title&gt;PeerJ&lt;/full-title&gt;&lt;/alt-periodical&gt;&lt;pages&gt;e5032&lt;/pages&gt;&lt;volume&gt;6&lt;/volume&gt;&lt;keywords&gt;&lt;keyword&gt;Geometric morphometrics&lt;/keyword&gt;&lt;keyword&gt;Shape variation&lt;/keyword&gt;&lt;keyword&gt;Photogrammetry&lt;/keyword&gt;&lt;keyword&gt;Pseudomys delicatulus&lt;/keyword&gt;&lt;keyword&gt;Geomorph&lt;/keyword&gt;&lt;keyword&gt;Systematic error&lt;/keyword&gt;&lt;keyword&gt;Random error&lt;/keyword&gt;&lt;keyword&gt;Generalized procrustes analysis&lt;/keyword&gt;&lt;/keywords&gt;&lt;dates&gt;&lt;year&gt;2018&lt;/year&gt;&lt;pub-dates&gt;&lt;date&gt;2018/06/22&lt;/date&gt;&lt;/pub-dates&gt;&lt;/dates&gt;&lt;isbn&gt;2167-8359&lt;/isbn&gt;&lt;urls&gt;&lt;related-urls&gt;&lt;url&gt;https://doi.org/10.7717/peerj.5032&lt;/url&gt;&lt;/related-urls&gt;&lt;/urls&gt;&lt;electronic-resource-num&gt;https://doi.org/10.7717/peerj.5032&lt;/electronic-resource-num&gt;&lt;/record&gt;&lt;/Cite&gt;&lt;/EndNote&gt;</w:instrText>
+      </w:r>
+      <w:r>
+        <w:rPr>
+          <w:highlight w:val="white"/>
+        </w:rPr>
+        <w:fldChar w:fldCharType="separate"/>
+      </w:r>
+      <w:r>
+        <w:rPr>
+          <w:noProof/>
+          <w:highlight w:val="white"/>
+        </w:rPr>
+        <w:t>(Marcy</w:t>
+      </w:r>
+      <w:r>
+        <w:rPr>
+          <w:i/>
+          <w:noProof/>
+          <w:highlight w:val="white"/>
         </w:rPr>
         <w:t xml:space="preserve"> et al.</w:t>
       </w:r>
       <w:r>
         <w:rPr>
           <w:noProof/>
-        </w:rPr>
-        <w:t>, 2021)</w:t>
-      </w:r>
-      <w:r>
+          <w:highlight w:val="white"/>
+        </w:rPr>
+        <w:t>, 2018)</w:t>
+      </w:r>
+      <w:r>
+        <w:rPr>
+          <w:highlight w:val="white"/>
+        </w:rPr>
+        <w:fldChar w:fldCharType="end"/>
+      </w:r>
+      <w:r>
+        <w:fldChar w:fldCharType="begin"/>
+      </w:r>
+      <w:r>
+        <w:rPr>
+          <w:highlight w:val="white"/>
+        </w:rPr>
+        <w:instrText>ADDIN EN.CITE &lt;EndNote&gt;&lt;Cite&gt;&lt;Author&gt;Marcy&lt;/Author&gt;&lt;Year&gt;2018&lt;/Year&gt;&lt;RecNum&gt;23&lt;/RecNum&gt;&lt;DisplayText&gt;(Marcy et al. 2018)&lt;/DisplayText&gt;&lt;record&gt;&lt;rec-number&gt;23&lt;/rec-number&gt;&lt;foreign-keys&gt;&lt;key app="EN" db-id="x99veed5wrp02read9c5awr0x2v9vvapx290" timestamp="1697174965"&gt;23&lt;/key&gt;&lt;/foreign-keys&gt;&lt;ref-type name="Journal Article"&gt;17&lt;/ref-type&gt;&lt;contributors&gt;&lt;authors&gt;&lt;author&gt;Marcy, A. E.&lt;/author&gt;&lt;author&gt;Fruciano, C.&lt;/author&gt;&lt;author&gt;Phillips, M. J.&lt;/author&gt;&lt;author&gt;Mardon, K.&lt;/author&gt;&lt;author&gt;Weisbecker, V.&lt;/author&gt;&lt;/authors&gt;&lt;secondary-authors&gt;&lt;author&gt;Cox, Philip&lt;/author&gt;&lt;/secondary-authors&gt;&lt;/contributors&gt;&lt;titles&gt;&lt;title&gt;Low resolution scans can provide a sufficiently accurate, cost- and time-effective alternative to high resolution scans for 3D shape analyses&lt;/title&gt;&lt;secondary-title&gt;PeerJ&lt;/secondary-title&gt;&lt;alt-title&gt;PeerJ&lt;/alt-title&gt;&lt;/titles&gt;&lt;periodical&gt;&lt;full-title&gt;PeerJ&lt;/full-title&gt;&lt;/periodical&gt;&lt;alt-periodical&gt;&lt;full-title&gt;PeerJ&lt;/full-title&gt;&lt;/alt-periodical&gt;&lt;pages&gt;e5032&lt;/pages&gt;&lt;volume&gt;6&lt;/volume&gt;&lt;keywords&gt;&lt;keyword&gt;Geometric morphometrics&lt;/keyword&gt;&lt;keyword&gt;Shape variation&lt;/keyword&gt;&lt;keyword&gt;Photogrammetry&lt;/keyword&gt;&lt;keyword&gt;Pseudomys delicatulus&lt;/keyword&gt;&lt;keyword&gt;Geomorph&lt;/keyword&gt;&lt;keyword&gt;Systematic error&lt;/keyword&gt;&lt;keyword&gt;Random error&lt;/keyword&gt;&lt;keyword&gt;Generalized procrustes analysis&lt;/keyword&gt;&lt;/keywords&gt;&lt;dates&gt;&lt;year&gt;2018&lt;/year&gt;&lt;pub-dates&gt;&lt;date&gt;2018/06/22&lt;/date&gt;&lt;/pub-dates&gt;&lt;/dates&gt;&lt;isbn&gt;2167-8359&lt;/isbn&gt;&lt;urls&gt;&lt;related-urls&gt;&lt;url&gt;https://doi.org/10.7717/peerj.5032&lt;/url&gt;&lt;/related-urls&gt;&lt;/urls&gt;&lt;electronic-resource-num&gt;https://doi.org/10.7717/peerj.5032&lt;/electronic-resource-num&gt;&lt;/record&gt;&lt;/Cite&gt;&lt;/EndNote&gt;</w:instrText>
+      </w:r>
+      <w:r>
+        <w:fldChar w:fldCharType="separate"/>
+      </w:r>
+      <w:r>
+        <w:rPr>
+          <w:highlight w:val="white"/>
+        </w:rPr>
+        <w:fldChar w:fldCharType="end"/>
+      </w:r>
+      <w:r>
+        <w:rPr>
+          <w:highlight w:val="white"/>
+        </w:rPr>
+        <w:t>.</w:t>
+      </w:r>
+      <w:r>
+        <w:t xml:space="preserve"> </w:t>
+      </w:r>
+    </w:p>
+    <w:p>
+      <w:pPr>
+        <w:spacing w:line="480" w:lineRule="auto"/>
+      </w:pPr>
+    </w:p>
+    <w:p>
+      <w:pPr>
+        <w:spacing w:line="480" w:lineRule="auto"/>
         <w:rPr>
           <w:i/>
           <w:iCs/>
         </w:rPr>
+      </w:pPr>
+      <w:r>
+        <w:rPr>
+          <w:i/>
+          <w:iCs/>
+        </w:rPr>
+        <w:t>Testing evolutionary modes</w:t>
+      </w:r>
+    </w:p>
+    <w:p>
+      <w:pPr>
+        <w:spacing w:line="480" w:lineRule="auto"/>
+      </w:pPr>
+      <w:r>
+        <w:t xml:space="preserve">To assess whether the crania in our sample follow an Ornstein-Uhlenbeck (OU) pattern of evolution, </w:t>
+      </w:r>
+      <w:r>
+        <w:t>as predicted by our hypothesis of stabilizing selection, we</w:t>
+      </w:r>
+      <w:r>
+        <w:t xml:space="preserve"> used mvMORPH to fit</w:t>
+      </w:r>
+      <w:r>
+        <w:t xml:space="preserve"> models of Brownian Motion (BM), Ornstein-Uhlenbeck (OU), and also Early Burst (EB). </w:t>
+      </w:r>
+      <w:r>
+        <w:t xml:space="preserve">The </w:t>
+      </w:r>
+      <w:r>
+        <w:t xml:space="preserve">EB </w:t>
+      </w:r>
+      <w:r>
+        <w:t>test computes</w:t>
+      </w:r>
+      <w:r>
+        <w:t xml:space="preserve"> a scenario of rapid initial radiation with subsequent decrease in diversification</w:t>
+      </w:r>
+      <w:r>
+        <w:t xml:space="preserve"> </w:t>
+      </w:r>
+      <w:r>
+        <w:fldChar w:fldCharType="begin"/>
+      </w:r>
+      <w:r>
+        <w:instrText xml:space="preserve"> ADDIN EN.CITE &lt;EndNote&gt;&lt;Cite&gt;&lt;Author&gt;Clavel&lt;/Author&gt;&lt;Year&gt;2015&lt;/Year&gt;&lt;RecNum&gt;58&lt;/RecNum&gt;&lt;DisplayText&gt;(Clavel&lt;style face="italic"&gt; et al.&lt;/style&gt;, 2015)&lt;/DisplayText&gt;&lt;record&gt;&lt;rec-number&gt;58&lt;/rec-number&gt;&lt;foreign-keys&gt;&lt;key app="EN" db-id="p9vfsf2vj2tvwjevww9pzwfazxfv5txvw5ap" timestamp="1710912566"&gt;58&lt;/key&gt;&lt;/foreign-keys&gt;&lt;ref-type name="Journal Article"&gt;17&lt;/ref-type&gt;&lt;contributors&gt;&lt;authors&gt;&lt;author&gt;Clavel, Julien&lt;/author&gt;&lt;author&gt;Escarguel, Gilles&lt;/author&gt;&lt;author&gt;Merceron, Gildas&lt;/author&gt;&lt;/authors&gt;&lt;/contributors&gt;&lt;titles&gt;&lt;title&gt;mvMORPH: an R package for fitting multivariate evolutionary models to morphometric data&lt;/title&gt;&lt;secondary-title&gt;Methods in Ecology and Evolution&lt;/secondary-title&gt;&lt;/titles&gt;&lt;periodical&gt;&lt;full-title&gt;Methods in Ecology and Evolution&lt;/full-title&gt;&lt;/periodical&gt;&lt;pages&gt;1311-1319&lt;/pages&gt;&lt;volume&gt;6&lt;/volume&gt;&lt;number&gt;11&lt;/number&gt;&lt;dates&gt;&lt;year&gt;2015&lt;/year&gt;&lt;/dates&gt;&lt;isbn&gt;2041-210X&lt;/isbn&gt;&lt;urls&gt;&lt;/urls&gt;&lt;/record&gt;&lt;/Cite&gt;&lt;/EndNote&gt;</w:instrText>
+      </w:r>
+      <w:r>
+        <w:fldChar w:fldCharType="separate"/>
+      </w:r>
+      <w:r>
+        <w:rPr>
+          <w:noProof/>
+        </w:rPr>
+        <w:t>(Clavel</w:t>
+      </w:r>
+      <w:r>
+        <w:rPr>
+          <w:i/>
+          <w:noProof/>
+        </w:rPr>
+        <w:t xml:space="preserve"> et al.</w:t>
+      </w:r>
+      <w:r>
+        <w:rPr>
+          <w:noProof/>
+        </w:rPr>
+        <w:t>, 2015)</w:t>
+      </w:r>
+      <w:r>
         <w:fldChar w:fldCharType="end"/>
       </w:r>
       <w:r>
-        <w:t xml:space="preserve">, </w:t>
-      </w:r>
-      <w:proofErr w:type="spellStart"/>
-      <w:r>
-        <w:rPr>
-          <w:i/>
-          <w:iCs/>
-        </w:rPr>
-        <w:t>mvMORPH</w:t>
-      </w:r>
-      <w:proofErr w:type="spellEnd"/>
+        <w:t>.</w:t>
+      </w:r>
       <w:r>
         <w:t xml:space="preserve"> </w:t>
       </w:r>
       <w:r>
-        <w:fldChar w:fldCharType="begin"/>
-      </w:r>
-      <w:r>
-        <w:instrText xml:space="preserve"> ADDIN EN.CITE &lt;EndNote&gt;&lt;Cite&gt;&lt;Author&gt;Clavel&lt;/Author&gt;&lt;Year&gt;2015&lt;/Year&gt;&lt;RecNum&gt;58&lt;/RecNum&gt;&lt;DisplayText&gt;(Clavel&lt;style face="italic"&gt; et al.&lt;/style&gt;, 2015)&lt;/DisplayText&gt;&lt;record&gt;&lt;rec-number&gt;58&lt;/rec-number&gt;&lt;foreign-keys&gt;&lt;key app="EN" db-id="p9vfsf2vj2tvwjevww9pzwfazxfv5txvw5ap" timestamp="1710912566"&gt;58&lt;/key&gt;&lt;/foreign-keys&gt;&lt;ref-type name="Journal Article"&gt;17&lt;/ref-type&gt;&lt;contributors&gt;&lt;authors&gt;&lt;author&gt;Clavel, Julien&lt;/author&gt;&lt;author&gt;Escarguel, Gilles&lt;/author&gt;&lt;author&gt;Merceron, Gildas&lt;/author&gt;&lt;/authors&gt;&lt;/contributors&gt;&lt;titles&gt;&lt;title&gt;mvMORPH: an R package for fitting multivariate evolutionary models to morphometric data&lt;/title&gt;&lt;secondary-title&gt;Methods in Ecology and Evolution&lt;/secondary-title&gt;&lt;/titles&gt;&lt;periodical&gt;&lt;full-title&gt;Methods in Ecology and Evolution&lt;/full-title&gt;&lt;/periodical&gt;&lt;pages&gt;1311-1319&lt;/pages&gt;&lt;volume&gt;6&lt;/volume&gt;&lt;number&gt;11&lt;/number&gt;&lt;dates&gt;&lt;year&gt;2015&lt;/year&gt;&lt;/dates&gt;&lt;isbn&gt;2041-210X&lt;/isbn&gt;&lt;urls&gt;&lt;/urls&gt;&lt;/record&gt;&lt;/Cite&gt;&lt;/EndNote&gt;</w:instrText>
-      </w:r>
-      <w:r>
-        <w:fldChar w:fldCharType="separate"/>
-      </w:r>
-      <w:r>
-        <w:rPr>
-          <w:noProof/>
-        </w:rPr>
-        <w:t>(Clavel</w:t>
-      </w:r>
-      <w:r>
-        <w:rPr>
-          <w:i/>
-          <w:noProof/>
-        </w:rPr>
-        <w:t xml:space="preserve"> et al.</w:t>
-      </w:r>
-      <w:r>
-        <w:rPr>
-          <w:noProof/>
-        </w:rPr>
-        <w:t>, 2015)</w:t>
-      </w:r>
-      <w:r>
-        <w:fldChar w:fldCharType="end"/>
-      </w:r>
-      <w:r>
-        <w:t xml:space="preserve">, </w:t>
-      </w:r>
-      <w:proofErr w:type="spellStart"/>
-      <w:r>
-        <w:rPr>
-          <w:i/>
-          <w:iCs/>
-        </w:rPr>
-        <w:t>l</w:t>
-      </w:r>
-      <w:r>
-        <w:rPr>
-          <w:i/>
-          <w:iCs/>
-        </w:rPr>
-        <w:t>andvR</w:t>
-      </w:r>
-      <w:proofErr w:type="spellEnd"/>
-      <w:r>
-        <w:t xml:space="preserve"> </w:t>
-      </w:r>
-      <w:r>
-        <w:fldChar w:fldCharType="begin"/>
-      </w:r>
-      <w:r>
-        <w:instrText xml:space="preserve"> ADDIN EN.CITE &lt;EndNote&gt;&lt;Cite&gt;&lt;Author&gt;Guillerme&lt;/Author&gt;&lt;Year&gt;2019&lt;/Year&gt;&lt;RecNum&gt;18&lt;/RecNum&gt;&lt;DisplayText&gt;(Guillerme &amp;amp; Weisbecker, 2019)&lt;/DisplayText&gt;&lt;record&gt;&lt;rec-number&gt;18&lt;/rec-number&gt;&lt;foreign-keys&gt;&lt;key app="EN" db-id="p9vfsf2vj2tvwjevww9pzwfazxfv5txvw5ap" timestamp="1709692331"&gt;18&lt;/key&gt;&lt;/foreign-keys&gt;&lt;ref-type name="Journal Article"&gt;17&lt;/ref-type&gt;&lt;contributors&gt;&lt;authors&gt;&lt;author&gt;Guillerme, T.&lt;/author&gt;&lt;author&gt;Weisbecker, V. &lt;/author&gt;&lt;/authors&gt;&lt;/contributors&gt;&lt;titles&gt;&lt;title&gt;LandvR: Tools for measuring landmark position variation&lt;/title&gt;&lt;secondary-title&gt;Zenodo&lt;/secondary-title&gt;&lt;/titles&gt;&lt;periodical&gt;&lt;full-title&gt;Zenodo&lt;/full-title&gt;&lt;/periodical&gt;&lt;dates&gt;&lt;year&gt;2019&lt;/year&gt;&lt;/dates&gt;&lt;urls&gt;&lt;/urls&gt;&lt;electronic-resource-num&gt;https://doi.org/10.5281/zenodo.2620785&lt;/electronic-resource-num&gt;&lt;/record&gt;&lt;/Cite&gt;&lt;/EndNote&gt;</w:instrText>
-      </w:r>
-      <w:r>
-        <w:fldChar w:fldCharType="separate"/>
-      </w:r>
-      <w:r>
-        <w:rPr>
-          <w:noProof/>
-        </w:rPr>
-        <w:t>(Guillerme &amp; Weisbecker, 2019)</w:t>
-      </w:r>
-      <w:r>
-        <w:fldChar w:fldCharType="end"/>
-      </w:r>
-      <w:r>
-        <w:rPr>
-          <w:i/>
-          <w:iCs/>
-        </w:rPr>
-        <w:t xml:space="preserve">, </w:t>
-      </w:r>
-      <w:r>
-        <w:t xml:space="preserve">and </w:t>
-      </w:r>
-      <w:r>
-        <w:rPr>
-          <w:i/>
-          <w:iCs/>
-        </w:rPr>
-        <w:t xml:space="preserve">vegan </w:t>
-      </w:r>
-      <w:r>
-        <w:fldChar w:fldCharType="begin"/>
-      </w:r>
-      <w:r>
-        <w:instrText xml:space="preserve"> ADDIN EN.CITE &lt;EndNote&gt;&lt;Cite&gt;&lt;Author&gt;Oksanen&lt;/Author&gt;&lt;Year&gt;2022&lt;/Year&gt;&lt;RecNum&gt;19&lt;/RecNum&gt;&lt;DisplayText&gt;(Oksanen&lt;style face="italic"&gt; et al.&lt;/style&gt;, 2022)&lt;/DisplayText&gt;&lt;record&gt;&lt;rec-number&gt;19&lt;/rec-number&gt;&lt;foreign-keys&gt;&lt;key app="EN" db-id="p9vfsf2vj2tvwjevww9pzwfazxfv5txvw5ap" timestamp="1709692331"&gt;19&lt;/key&gt;&lt;/foreign-keys&gt;&lt;ref-type name="Journal Article"&gt;17&lt;/ref-type&gt;&lt;contributors&gt;&lt;authors&gt;&lt;author&gt;Oksanen, J.&lt;/author&gt;&lt;author&gt;Simpson, G.&lt;/author&gt;&lt;author&gt;Blanchet, F.&lt;/author&gt;&lt;author&gt;Kindt, R.&lt;/author&gt;&lt;author&gt;Legendre, P.&lt;/author&gt;&lt;author&gt;Minchin, P.&lt;/author&gt;&lt;author&gt;O&amp;apos;Hara, R.&lt;/author&gt;&lt;author&gt;Solymos, P.&lt;/author&gt;&lt;author&gt;Stevens, M.&lt;/author&gt;&lt;author&gt;Szoecs, E.&lt;/author&gt;&lt;author&gt;Wagner, H.&lt;/author&gt;&lt;author&gt;Barbour, M.&lt;/author&gt;&lt;author&gt;Bedward, M.&lt;/author&gt;&lt;author&gt;Bolker, B.&lt;/author&gt;&lt;author&gt;Borcard, D.&lt;/author&gt;&lt;author&gt;Carvalho, G.&lt;/author&gt;&lt;author&gt;Chirico, M.&lt;/author&gt;&lt;author&gt;De Caceres, M.&lt;/author&gt;&lt;author&gt;Durand, S.&lt;/author&gt;&lt;author&gt;Evangelista, H.&lt;/author&gt;&lt;author&gt;FitzJohn, R.&lt;/author&gt;&lt;author&gt;Friendly, M.&lt;/author&gt;&lt;author&gt;Furneaux, B.&lt;/author&gt;&lt;author&gt;Hannigan, G.&lt;/author&gt;&lt;author&gt;Hill, M.&lt;/author&gt;&lt;author&gt;Lahti, L.&lt;/author&gt;&lt;author&gt;McGlinn, D.&lt;/author&gt;&lt;author&gt;Ouellette, M.&lt;/author&gt;&lt;author&gt;Ribeiro Cunha, E.&lt;/author&gt;&lt;author&gt;Smith, T.&lt;/author&gt;&lt;author&gt;Stier, A.&lt;/author&gt;&lt;author&gt;Ter Braak, C.&lt;/author&gt;&lt;author&gt;Weedon, J.&lt;/author&gt;&lt;/authors&gt;&lt;/contributors&gt;&lt;titles&gt;&lt;title&gt;vegan: Community Ecology Package&lt;/title&gt;&lt;secondary-title&gt;R package version 2.6-4 https://CRAN.R-project.org/package=vegan&lt;/secondary-title&gt;&lt;/titles&gt;&lt;periodical&gt;&lt;full-title&gt;R package version 2.6-4 https://CRAN.R-project.org/package=vegan&lt;/full-title&gt;&lt;/periodical&gt;&lt;dates&gt;&lt;year&gt;2022&lt;/year&gt;&lt;/dates&gt;&lt;urls&gt;&lt;/urls&gt;&lt;/record&gt;&lt;/Cite&gt;&lt;/EndNote&gt;</w:instrText>
-      </w:r>
-      <w:r>
-        <w:rPr>
-          <w:i/>
-          <w:iCs/>
-        </w:rPr>
-        <w:fldChar w:fldCharType="separate"/>
-      </w:r>
-      <w:r>
-        <w:rPr>
-          <w:noProof/>
-        </w:rPr>
-        <w:t>(Oksanen</w:t>
-      </w:r>
-      <w:r>
-        <w:rPr>
-          <w:i/>
-          <w:noProof/>
-        </w:rPr>
-        <w:t xml:space="preserve"> et al.</w:t>
-      </w:r>
-      <w:r>
-        <w:rPr>
-          <w:noProof/>
-        </w:rPr>
-        <w:t>, 2022)</w:t>
-      </w:r>
-      <w:r>
-        <w:rPr>
-          <w:i/>
-          <w:iCs/>
-        </w:rPr>
-        <w:fldChar w:fldCharType="end"/>
-      </w:r>
-      <w:r>
-        <w:rPr>
-          <w:i/>
-          <w:iCs/>
-        </w:rPr>
-        <w:t xml:space="preserve">. </w:t>
-      </w:r>
-      <w:r>
-        <w:rPr>
-          <w:highlight w:val="white"/>
-        </w:rPr>
-        <w:t>To compare allometric and modularity patterns, we separated landmarks according to a five-module framework that followed the six modules proposed across therian mammal crania</w:t>
-      </w:r>
-      <w:r>
-        <w:t xml:space="preserve"> </w:t>
-      </w:r>
-      <w:r>
-        <w:fldChar w:fldCharType="begin"/>
-      </w:r>
-      <w:r>
-        <w:instrText xml:space="preserve"> ADDIN EN.CITE &lt;EndNote&gt;&lt;Cite&gt;&lt;Author&gt;Goswami&lt;/Author&gt;&lt;Year&gt;2006&lt;/Year&gt;&lt;RecNum&gt;23&lt;/RecNum&gt;&lt;DisplayText&gt;(Goswami, 2006)&lt;/DisplayText&gt;&lt;record&gt;&lt;rec-number&gt;23&lt;/rec-number&gt;&lt;foreign-keys&gt;&lt;key app="EN" db-id="p9vfsf2vj2tvwjevww9pzwfazxfv5txvw5ap" timestamp="1709692331"&gt;23&lt;/key&gt;&lt;/foreign-keys&gt;&lt;ref-type name="Journal Article"&gt;17&lt;/ref-type&gt;&lt;contributors&gt;&lt;authors&gt;&lt;author&gt;Goswami, A.&lt;/author&gt;&lt;/authors&gt;&lt;/contributors&gt;&lt;titles&gt;&lt;title&gt;Cranial modularity shifts during mammalian evolution&lt;/title&gt;&lt;secondary-title&gt;The American Naturalist&lt;/secondary-title&gt;&lt;/titles&gt;&lt;periodical&gt;&lt;full-title&gt;The American Naturalist&lt;/full-title&gt;&lt;/periodical&gt;&lt;pages&gt;270-280&lt;/pages&gt;&lt;volume&gt;168&lt;/volume&gt;&lt;number&gt;2&lt;/number&gt;&lt;keywords&gt;&lt;keyword&gt;modularity,Mammalia,evolution,development,functional integration&lt;/keyword&gt;&lt;/keywords&gt;&lt;dates&gt;&lt;year&gt;2006&lt;/year&gt;&lt;/dates&gt;&lt;accession-num&gt;16874636&lt;/accession-num&gt;&lt;urls&gt;&lt;related-urls&gt;&lt;url&gt;https://www.journals.uchicago.edu/doi/abs/10.1086/505758&lt;/url&gt;&lt;/related-urls&gt;&lt;/urls&gt;&lt;electronic-resource-num&gt;https://doi.org/10.1086/505758&lt;/electronic-resource-num&gt;&lt;/record&gt;&lt;/Cite&gt;&lt;/EndNote&gt;</w:instrText>
-      </w:r>
-      <w:r>
-        <w:fldChar w:fldCharType="separate"/>
-      </w:r>
-      <w:r>
-        <w:rPr>
-          <w:noProof/>
-        </w:rPr>
-        <w:t>(Goswami, 2006)</w:t>
-      </w:r>
-      <w:r>
-        <w:fldChar w:fldCharType="end"/>
-      </w:r>
-      <w:r>
-        <w:t xml:space="preserve">. </w:t>
-      </w:r>
-      <w:r>
-        <w:rPr>
-          <w:highlight w:val="white"/>
-        </w:rPr>
-        <w:t xml:space="preserve"> This included the anatomical regions of the rostrum, molar area, orbital area, vault, basicranial area, but excluded the zygomatic arch module, which was missing due to scanner limitations </w:t>
-      </w:r>
-      <w:r>
-        <w:rPr>
-          <w:highlight w:val="white"/>
-        </w:rPr>
-        <w:fldChar w:fldCharType="begin"/>
-      </w:r>
-      <w:r>
-        <w:rPr>
-          <w:highlight w:val="white"/>
-        </w:rPr>
-        <w:instrText xml:space="preserve"> ADDIN EN.CITE &lt;EndNote&gt;&lt;Cite&gt;&lt;Author&gt;Marcy&lt;/Author&gt;&lt;Year&gt;2018&lt;/Year&gt;&lt;RecNum&gt;24&lt;/RecNum&gt;&lt;DisplayText&gt;(Marcy&lt;style face="italic"&gt; et al.&lt;/style&gt;, 2018)&lt;/DisplayText&gt;&lt;record&gt;&lt;rec-number&gt;24&lt;/rec-number&gt;&lt;foreign-keys&gt;&lt;key app="EN" db-id="p9vfsf2vj2tvwjevww9pzwfazxfv5txvw5ap" timestamp="1709692331"&gt;24&lt;/key&gt;&lt;/foreign-keys&gt;&lt;ref-type name="Journal Article"&gt;17&lt;/ref-type&gt;&lt;contributors&gt;&lt;authors&gt;&lt;author&gt;Marcy, A. E.&lt;/author&gt;&lt;author&gt;Fruciano, C.&lt;/author&gt;&lt;author&gt;Phillips, M. J.&lt;/author&gt;&lt;author&gt;Mardon, K.&lt;/author&gt;&lt;author&gt;Weisbecker, V.&lt;/author&gt;&lt;/authors&gt;&lt;secondary-authors&gt;&lt;author&gt;Cox, Philip&lt;/author&gt;&lt;/secondary-authors&gt;&lt;/contributors&gt;&lt;titles&gt;&lt;title&gt;Low resolution scans can provide a sufficiently accurate, cost- and time-effective alternative to high resolution scans for 3D shape analyses&lt;/title&gt;&lt;secondary-title&gt;PeerJ&lt;/secondary-title&gt;&lt;alt-title&gt;PeerJ&lt;/alt-title&gt;&lt;/titles&gt;&lt;periodical&gt;&lt;full-title&gt;PeerJ&lt;/full-title&gt;&lt;/periodical&gt;&lt;alt-periodical&gt;&lt;full-title&gt;PeerJ&lt;/full-title&gt;&lt;/alt-periodical&gt;&lt;pages&gt;e5032&lt;/pages&gt;&lt;volume&gt;6&lt;/volume&gt;&lt;keywords&gt;&lt;keyword&gt;Geometric morphometrics&lt;/keyword&gt;&lt;keyword&gt;Shape variation&lt;/keyword&gt;&lt;keyword&gt;Photogrammetry&lt;/keyword&gt;&lt;keyword&gt;Pseudomys delicatulus&lt;/keyword&gt;&lt;keyword&gt;Geomorph&lt;/keyword&gt;&lt;keyword&gt;Systematic error&lt;/keyword&gt;&lt;keyword&gt;Random error&lt;/keyword&gt;&lt;keyword&gt;Generalized procrustes analysis&lt;/keyword&gt;&lt;/keywords&gt;&lt;dates&gt;&lt;year&gt;2018&lt;/year&gt;&lt;pub-dates&gt;&lt;date&gt;2018/06/22&lt;/date&gt;&lt;/pub-dates&gt;&lt;/dates&gt;&lt;isbn&gt;2167-8359&lt;/isbn&gt;&lt;urls&gt;&lt;related-urls&gt;&lt;url&gt;https://doi.org/10.7717/peerj.5032&lt;/url&gt;&lt;/related-urls&gt;&lt;/urls&gt;&lt;electronic-resource-num&gt;https://doi.org/10.7717/peerj.5032&lt;/electronic-resource-num&gt;&lt;/record&gt;&lt;/Cite&gt;&lt;/EndNote&gt;</w:instrText>
-      </w:r>
-      <w:r>
-        <w:rPr>
-          <w:highlight w:val="white"/>
-        </w:rPr>
-        <w:fldChar w:fldCharType="separate"/>
-      </w:r>
-      <w:r>
-        <w:rPr>
-          <w:noProof/>
-          <w:highlight w:val="white"/>
-        </w:rPr>
-        <w:t>(Marcy</w:t>
-      </w:r>
-      <w:r>
-        <w:rPr>
-          <w:i/>
-          <w:noProof/>
-          <w:highlight w:val="white"/>
-        </w:rPr>
-        <w:t xml:space="preserve"> et al.</w:t>
-      </w:r>
-      <w:r>
-        <w:rPr>
-          <w:noProof/>
-          <w:highlight w:val="white"/>
-        </w:rPr>
-        <w:t>, 2018)</w:t>
-      </w:r>
-      <w:r>
-        <w:rPr>
-          <w:highlight w:val="white"/>
-        </w:rPr>
-        <w:fldChar w:fldCharType="end"/>
-      </w:r>
-      <w:r>
-        <w:fldChar w:fldCharType="begin"/>
-      </w:r>
-      <w:r>
-        <w:rPr>
-          <w:highlight w:val="white"/>
-        </w:rPr>
-        <w:instrText>ADDIN EN.CITE &lt;EndNote&gt;&lt;Cite&gt;&lt;Author&gt;Marcy&lt;/Author&gt;&lt;Year&gt;2018&lt;/Year&gt;&lt;RecNum&gt;23&lt;/RecNum&gt;&lt;DisplayText&gt;(Marcy et al. 2018)&lt;/DisplayText&gt;&lt;record&gt;&lt;rec-number&gt;23&lt;/rec-number&gt;&lt;foreign-keys&gt;&lt;key app="EN" db-id="x99veed5wrp02read9c5awr0x2v9vvapx290" timestamp="1697174965"&gt;23&lt;/key&gt;&lt;/foreign-keys&gt;&lt;ref-type name="Journal Article"&gt;17&lt;/ref-type&gt;&lt;contributors&gt;&lt;authors&gt;&lt;author&gt;Marcy, A. E.&lt;/author&gt;&lt;author&gt;Fruciano, C.&lt;/author&gt;&lt;author&gt;Phillips, M. J.&lt;/author&gt;&lt;author&gt;Mardon, K.&lt;/author&gt;&lt;author&gt;Weisbecker, V.&lt;/author&gt;&lt;/authors&gt;&lt;secondary-authors&gt;&lt;author&gt;Cox, Philip&lt;/author&gt;&lt;/secondary-authors&gt;&lt;/contributors&gt;&lt;titles&gt;&lt;title&gt;Low resolution scans can provide a sufficiently accurate, cost- and time-effective alternative to high resolution scans for 3D shape analyses&lt;/title&gt;&lt;secondary-title&gt;PeerJ&lt;/secondary-title&gt;&lt;alt-title&gt;PeerJ&lt;/alt-title&gt;&lt;/titles&gt;&lt;periodical&gt;&lt;full-title&gt;PeerJ&lt;/full-title&gt;&lt;/periodical&gt;&lt;alt-periodical&gt;&lt;full-title&gt;PeerJ&lt;/full-title&gt;&lt;/alt-periodical&gt;&lt;pages&gt;e5032&lt;/pages&gt;&lt;volume&gt;6&lt;/volume&gt;&lt;keywords&gt;&lt;keyword&gt;Geometric morphometrics&lt;/keyword&gt;&lt;keyword&gt;Shape variation&lt;/keyword&gt;&lt;keyword&gt;Photogrammetry&lt;/keyword&gt;&lt;keyword&gt;Pseudomys delicatulus&lt;/keyword&gt;&lt;keyword&gt;Geomorph&lt;/keyword&gt;&lt;keyword&gt;Systematic error&lt;/keyword&gt;&lt;keyword&gt;Random error&lt;/keyword&gt;&lt;keyword&gt;Generalized procrustes analysis&lt;/keyword&gt;&lt;/keywords&gt;&lt;dates&gt;&lt;year&gt;2018&lt;/year&gt;&lt;pub-dates&gt;&lt;date&gt;2018/06/22&lt;/date&gt;&lt;/pub-dates&gt;&lt;/dates&gt;&lt;isbn&gt;2167-8359&lt;/isbn&gt;&lt;urls&gt;&lt;related-urls&gt;&lt;url&gt;https://doi.org/10.7717/peerj.5032&lt;/url&gt;&lt;/related-urls&gt;&lt;/urls&gt;&lt;electronic-resource-num&gt;https://doi.org/10.7717/peerj.5032&lt;/electronic-resource-num&gt;&lt;/record&gt;&lt;/Cite&gt;&lt;/EndNote&gt;</w:instrText>
-      </w:r>
-      <w:r>
-        <w:fldChar w:fldCharType="separate"/>
-      </w:r>
-      <w:r>
-        <w:rPr>
-          <w:highlight w:val="white"/>
-        </w:rPr>
-        <w:fldChar w:fldCharType="end"/>
-      </w:r>
-      <w:r>
-        <w:rPr>
-          <w:highlight w:val="white"/>
-        </w:rPr>
-        <w:t>.</w:t>
-      </w:r>
-      <w:r>
-        <w:t xml:space="preserve"> </w:t>
-      </w:r>
-    </w:p>
-    <w:p>
-      <w:pPr>
-        <w:spacing w:line="480" w:lineRule="auto"/>
-      </w:pPr>
-    </w:p>
-    <w:p>
-      <w:pPr>
-        <w:spacing w:line="480" w:lineRule="auto"/>
-        <w:rPr>
-          <w:i/>
-          <w:iCs/>
-        </w:rPr>
-      </w:pPr>
-      <w:r>
-        <w:rPr>
-          <w:i/>
-          <w:iCs/>
-        </w:rPr>
-        <w:t>Testing evolutionary modes</w:t>
-      </w:r>
-    </w:p>
-    <w:p>
-      <w:pPr>
-        <w:spacing w:line="480" w:lineRule="auto"/>
-      </w:pPr>
-      <w:r>
-        <w:t>To assess whether the crania in our sample follow an Ornstein-</w:t>
-      </w:r>
-      <w:proofErr w:type="spellStart"/>
-      <w:r>
-        <w:t>Uhlenbeck</w:t>
-      </w:r>
-      <w:proofErr w:type="spellEnd"/>
-      <w:r>
-        <w:t xml:space="preserve"> (OU) pattern of evolution, </w:t>
-      </w:r>
-      <w:r>
-        <w:t>as predicted by our hypothesis of stabilizing selection, we</w:t>
-      </w:r>
-      <w:r>
-        <w:t xml:space="preserve"> used </w:t>
-      </w:r>
-      <w:proofErr w:type="spellStart"/>
-      <w:r>
-        <w:t>mvMORPH</w:t>
-      </w:r>
-      <w:proofErr w:type="spellEnd"/>
-      <w:r>
-        <w:t xml:space="preserve"> to fit</w:t>
-      </w:r>
-      <w:r>
-        <w:t xml:space="preserve"> models of Brownian Motion (BM), Ornstein-</w:t>
-      </w:r>
-      <w:proofErr w:type="spellStart"/>
-      <w:r>
-        <w:t>Uhlenbeck</w:t>
-      </w:r>
-      <w:proofErr w:type="spellEnd"/>
-      <w:r>
-        <w:t xml:space="preserve"> (OU), </w:t>
-      </w:r>
-      <w:proofErr w:type="gramStart"/>
-      <w:r>
-        <w:t>and also</w:t>
-      </w:r>
-      <w:proofErr w:type="gramEnd"/>
-      <w:r>
-        <w:t xml:space="preserve"> Early Burst (EB). </w:t>
-      </w:r>
-      <w:r>
-        <w:t xml:space="preserve">The </w:t>
-      </w:r>
-      <w:r>
-        <w:t xml:space="preserve">EB </w:t>
-      </w:r>
-      <w:r>
-        <w:t>test computes</w:t>
-      </w:r>
-      <w:r>
-        <w:t xml:space="preserve"> a scenario of rapid initial radiation with subsequent decrease in diversification</w:t>
-      </w:r>
-      <w:r>
-        <w:t xml:space="preserve"> </w:t>
-      </w:r>
-      <w:r>
-        <w:fldChar w:fldCharType="begin"/>
-      </w:r>
-      <w:r>
-        <w:instrText xml:space="preserve"> ADDIN EN.CITE &lt;EndNote&gt;&lt;Cite&gt;&lt;Author&gt;Clavel&lt;/Author&gt;&lt;Year&gt;2015&lt;/Year&gt;&lt;RecNum&gt;58&lt;/RecNum&gt;&lt;DisplayText&gt;(Clavel&lt;style face="italic"&gt; et al.&lt;/style&gt;, 2015)&lt;/DisplayText&gt;&lt;record&gt;&lt;rec-number&gt;58&lt;/rec-number&gt;&lt;foreign-keys&gt;&lt;key app="EN" db-id="p9vfsf2vj2tvwjevww9pzwfazxfv5txvw5ap" timestamp="1710912566"&gt;58&lt;/key&gt;&lt;/foreign-keys&gt;&lt;ref-type name="Journal Article"&gt;17&lt;/ref-type&gt;&lt;contributors&gt;&lt;authors&gt;&lt;author&gt;Clavel, Julien&lt;/author&gt;&lt;author&gt;Escarguel, Gilles&lt;/author&gt;&lt;author&gt;Merceron, Gildas&lt;/author&gt;&lt;/authors&gt;&lt;/contributors&gt;&lt;titles&gt;&lt;title&gt;mvMORPH: an R package for fitting multivariate evolutionary models to morphometric data&lt;/title&gt;&lt;secondary-title&gt;Methods in Ecology and Evolution&lt;/secondary-title&gt;&lt;/titles&gt;&lt;periodical&gt;&lt;full-title&gt;Methods in Ecology and Evolution&lt;/full-title&gt;&lt;/periodical&gt;&lt;pages&gt;1311-1319&lt;/pages&gt;&lt;volume&gt;6&lt;/volume&gt;&lt;number&gt;11&lt;/number&gt;&lt;dates&gt;&lt;year&gt;2015&lt;/year&gt;&lt;/dates&gt;&lt;isbn&gt;2041-210X&lt;/isbn&gt;&lt;urls&gt;&lt;/urls&gt;&lt;/record&gt;&lt;/Cite&gt;&lt;/EndNote&gt;</w:instrText>
-      </w:r>
-      <w:r>
-        <w:fldChar w:fldCharType="separate"/>
-      </w:r>
-      <w:r>
-        <w:rPr>
-          <w:noProof/>
-        </w:rPr>
-        <w:t>(Clavel</w:t>
-      </w:r>
-      <w:r>
-        <w:rPr>
-          <w:i/>
-          <w:noProof/>
-        </w:rPr>
-        <w:t xml:space="preserve"> et al.</w:t>
-      </w:r>
-      <w:r>
-        <w:rPr>
-          <w:noProof/>
-        </w:rPr>
-        <w:t>, 2015)</w:t>
-      </w:r>
-      <w:r>
-        <w:fldChar w:fldCharType="end"/>
-      </w:r>
-      <w:r>
-        <w:t>.</w:t>
-      </w:r>
-      <w:r>
-        <w:t xml:space="preserve"> </w:t>
-      </w:r>
-      <w:r>
-        <w:t xml:space="preserve">We also fitted </w:t>
-      </w:r>
-      <w:proofErr w:type="spellStart"/>
-      <w:r>
-        <w:t>gls</w:t>
-      </w:r>
-      <w:proofErr w:type="spellEnd"/>
-      <w:r>
-        <w:t xml:space="preserve"> models of allometry under the three evolutionary </w:t>
+        <w:t xml:space="preserve">We also fitted gls models of allometry under the three evolutionary </w:t>
       </w:r>
       <w:r>
         <w:lastRenderedPageBreak/>
@@ -2726,15 +2531,7 @@
         <w:t>Phytools</w:t>
       </w:r>
       <w:r>
-        <w:t xml:space="preserve"> are given as Akaike Information Criterion (AIC), which are a special case of and similar to the GICs given by the </w:t>
-      </w:r>
-      <w:proofErr w:type="spellStart"/>
-      <w:r>
-        <w:t>mvMORPH</w:t>
-      </w:r>
-      <w:proofErr w:type="spellEnd"/>
-      <w:r>
-        <w:t xml:space="preserve"> package </w:t>
+        <w:t xml:space="preserve"> are given as Akaike Information Criterion (AIC), which are a special case of and similar to the GICs given by the mvMORPH package </w:t>
       </w:r>
       <w:r>
         <w:fldChar w:fldCharType="begin"/>
@@ -2836,7 +2633,6 @@
       <w:r>
         <w:t xml:space="preserve"> in </w:t>
       </w:r>
-      <w:proofErr w:type="spellStart"/>
       <w:r>
         <w:rPr>
           <w:i/>
@@ -2844,7 +2640,6 @@
         </w:rPr>
         <w:t>geomorph</w:t>
       </w:r>
-      <w:proofErr w:type="spellEnd"/>
       <w:r>
         <w:t xml:space="preserve"> in the context of Brownian Motion models</w:t>
       </w:r>
@@ -2872,19 +2667,11 @@
           <w:highlight w:val="white"/>
         </w:rPr>
       </w:pPr>
-      <w:proofErr w:type="spellStart"/>
-      <w:r>
-        <w:rPr>
-          <w:highlight w:val="white"/>
-        </w:rPr>
-        <w:t>Visualising</w:t>
-      </w:r>
-      <w:proofErr w:type="spellEnd"/>
-      <w:r>
-        <w:rPr>
-          <w:highlight w:val="white"/>
-        </w:rPr>
-        <w:t xml:space="preserve"> shape evolution</w:t>
+      <w:r>
+        <w:rPr>
+          <w:highlight w:val="white"/>
+        </w:rPr>
+        <w:t>Visualising shape evolution</w:t>
       </w:r>
     </w:p>
     <w:p>
@@ -2936,7 +2723,6 @@
         </w:rPr>
         <w:t xml:space="preserve"> function </w:t>
       </w:r>
-      <w:proofErr w:type="spellStart"/>
       <w:r>
         <w:rPr>
           <w:i/>
@@ -2944,7 +2730,6 @@
         </w:rPr>
         <w:t>cophenic</w:t>
       </w:r>
-      <w:proofErr w:type="spellEnd"/>
       <w:r>
         <w:rPr>
           <w:highlight w:val="white"/>
@@ -2992,21 +2777,7 @@
         <w:rPr>
           <w:highlight w:val="white"/>
         </w:rPr>
-        <w:t xml:space="preserve"> on our </w:t>
-      </w:r>
-      <w:proofErr w:type="spellStart"/>
-      <w:r>
-        <w:rPr>
-          <w:highlight w:val="white"/>
-        </w:rPr>
-        <w:t>ultrametric</w:t>
-      </w:r>
-      <w:proofErr w:type="spellEnd"/>
-      <w:r>
-        <w:rPr>
-          <w:highlight w:val="white"/>
-        </w:rPr>
-        <w:t xml:space="preserve"> time-calibrated phylogeny </w:t>
+        <w:t xml:space="preserve"> on our ultrametric time-calibrated phylogeny </w:t>
       </w:r>
       <w:r>
         <w:rPr>
@@ -3192,15 +2963,7 @@
         <w:t xml:space="preserve">divided in half to give values in millions of years since last common ancestor. The pairwise Procrustes distances – i.e. morphological distances – were derived from the GPA of shapes. We then plotted every pairwise combination of the phylogenetic and morphological distances between two species in our dataset for both the full shape and shape residual datasets. </w:t>
       </w:r>
       <w:r>
-        <w:t xml:space="preserve">We expected this to provide a broad estimate of morphological divergences with and without allometry, but there are two caveats to this method: 1) </w:t>
-      </w:r>
-      <w:proofErr w:type="spellStart"/>
-      <w:r>
-        <w:t>pseudoreplication</w:t>
-      </w:r>
-      <w:proofErr w:type="spellEnd"/>
-      <w:r>
-        <w:t xml:space="preserve"> due to the high volume of pairwise comparisons within the sample and 2) non-uniform sampling of time due to the phylogeny’s structure, with</w:t>
+        <w:t>We expected this to provide a broad estimate of morphological divergences with and without allometry, but there are two caveats to this method: 1) pseudoreplication due to the high volume of pairwise comparisons within the sample and 2) non-uniform sampling of time due to the phylogeny’s structure, with</w:t>
       </w:r>
       <w:r>
         <w:rPr>
@@ -3213,82 +2976,6 @@
       </w:r>
       <w:bookmarkStart w:id="4" w:name="_heading=h.1t3h5sf"/>
       <w:bookmarkEnd w:id="4"/>
-    </w:p>
-    <w:p>
-      <w:pPr>
-        <w:spacing w:line="480" w:lineRule="auto"/>
-      </w:pPr>
-    </w:p>
-    <w:p>
-      <w:pPr>
-        <w:spacing w:line="480" w:lineRule="auto"/>
-        <w:rPr>
-          <w:i/>
-          <w:iCs/>
-        </w:rPr>
-      </w:pPr>
-      <w:r>
-        <w:rPr>
-          <w:i/>
-          <w:iCs/>
-        </w:rPr>
-        <w:t>Comparisons of allometry among modules</w:t>
-      </w:r>
-    </w:p>
-    <w:p>
-      <w:pPr>
-        <w:spacing w:line="480" w:lineRule="auto"/>
-      </w:pPr>
-      <w:r>
-        <w:t xml:space="preserve">Because CREA is expected to affect the rostral, cranial vault, and possibly orbit areas, we asked if </w:t>
-      </w:r>
-      <w:r>
-        <w:t>size explained more variation in these three compared to the molar and basicranial modules</w:t>
-      </w:r>
-      <w:r>
-        <w:t>.</w:t>
-      </w:r>
-      <w:r>
-        <w:t xml:space="preserve"> </w:t>
-      </w:r>
-      <w:r>
-        <w:t>These allometry analyses were conducted after separate GPA and asymmetry removals for each module from the raw landmarks.</w:t>
-      </w:r>
-      <w:r>
-        <w:t xml:space="preserve"> </w:t>
-      </w:r>
-      <w:r>
-        <w:t>We then compared allometries from</w:t>
-      </w:r>
-      <w:r>
-        <w:t xml:space="preserve"> </w:t>
-      </w:r>
-      <w:proofErr w:type="spellStart"/>
-      <w:r>
-        <w:t>geomorph</w:t>
-      </w:r>
-      <w:proofErr w:type="spellEnd"/>
-      <w:r>
-        <w:t>-based</w:t>
-      </w:r>
-      <w:r>
-        <w:t xml:space="preserve"> </w:t>
-      </w:r>
-      <w:r>
-        <w:t>PGLS</w:t>
-      </w:r>
-      <w:r>
-        <w:t xml:space="preserve"> regressions of shape against </w:t>
-      </w:r>
-      <w:r>
-        <w:t>log-transformed centroid sizes from each GPA</w:t>
-      </w:r>
-      <w:r>
-        <w:t xml:space="preserve">. </w:t>
-      </w:r>
-      <w:r>
-        <w:t>To exclude a potential confounding influence on allometry analyses from the differences in landmark numbers and partition sizes between modules, we also repeated these analyses using centroid sizes from the full dataset.</w:t>
-      </w:r>
     </w:p>
     <w:p>
       <w:pPr>
@@ -3330,64 +3017,7 @@
         <w:rPr>
           <w:highlight w:val="white"/>
         </w:rPr>
-        <w:lastRenderedPageBreak/>
-        <w:t xml:space="preserve">In order to visually assess the allometric and non-allometric morphospaces, we performed principal component analyses (PCA) on three different shape datasets of mean species </w:t>
-      </w:r>
-      <w:proofErr w:type="gramStart"/>
-      <w:r>
-        <w:rPr>
-          <w:highlight w:val="white"/>
-        </w:rPr>
-        <w:t>shapes, and</w:t>
-      </w:r>
-      <w:proofErr w:type="gramEnd"/>
-      <w:r>
-        <w:rPr>
-          <w:highlight w:val="white"/>
-        </w:rPr>
-        <w:t xml:space="preserve"> </w:t>
-      </w:r>
-      <w:proofErr w:type="spellStart"/>
-      <w:r>
-        <w:rPr>
-          <w:highlight w:val="white"/>
-        </w:rPr>
-        <w:t>visualised</w:t>
-      </w:r>
-      <w:proofErr w:type="spellEnd"/>
-      <w:r>
-        <w:rPr>
-          <w:highlight w:val="white"/>
-        </w:rPr>
-        <w:t xml:space="preserve"> each morphospace with plots of the first two principal components (PCs). The first, termed here ‘full shape dataset’ is based on a conventional </w:t>
-      </w:r>
-      <w:proofErr w:type="spellStart"/>
-      <w:r>
-        <w:rPr>
-          <w:highlight w:val="white"/>
-        </w:rPr>
-        <w:t>generalised</w:t>
-      </w:r>
-      <w:proofErr w:type="spellEnd"/>
-      <w:r>
-        <w:rPr>
-          <w:highlight w:val="white"/>
-        </w:rPr>
-        <w:t xml:space="preserve"> Procrustes analysis, and includes the allometric component of shape. Second, the ‘shape residual dataset’ includes the components of shape that remain once allometric shape is removed and it provides a ‘size-less’ or ‘allometry-free’ comparison of the mean species shapes. The shape residuals were obtained from a phylogenetically-informed linear </w:t>
-      </w:r>
-      <w:proofErr w:type="spellStart"/>
-      <w:r>
-        <w:rPr>
-          <w:highlight w:val="white"/>
-        </w:rPr>
-        <w:t>generalised</w:t>
-      </w:r>
-      <w:proofErr w:type="spellEnd"/>
-      <w:r>
-        <w:rPr>
-          <w:highlight w:val="white"/>
-        </w:rPr>
-        <w:t xml:space="preserve"> least squares model using random permutations implemented by the </w:t>
+        <w:t xml:space="preserve">In order to visually assess the allometric and non-allometric morphospaces, we performed principal component analyses (PCA) on three different shape datasets of mean species shapes, and visualised each morphospace with plots of the first two principal components (PCs). The first, termed here ‘full shape dataset’ is based on a conventional generalised Procrustes analysis, and includes the allometric component of shape. Second, the ‘shape residual dataset’ includes the components of shape that remain once allometric shape is removed and it provides a ‘size-less’ or ‘allometry-free’ comparison of the mean species shapes. The shape residuals were obtained from a phylogenetically-informed linear generalised least squares model using random permutations implemented by the </w:t>
       </w:r>
       <w:r>
         <w:rPr>
@@ -3488,7 +3118,14 @@
         <w:rPr>
           <w:highlight w:val="white"/>
         </w:rPr>
-        <w:t xml:space="preserve">could be compared visually to the full shape dataset. Third, we repeated the PCA for the shape residual dataset after removing the four hopping mice (genus </w:t>
+        <w:t xml:space="preserve">could be compared visually to the full shape dataset. Third, we repeated the PCA for </w:t>
+      </w:r>
+      <w:r>
+        <w:rPr>
+          <w:highlight w:val="white"/>
+        </w:rPr>
+        <w:lastRenderedPageBreak/>
+        <w:t xml:space="preserve">the shape residual dataset after removing the four hopping mice (genus </w:t>
       </w:r>
       <w:r>
         <w:rPr>
@@ -3545,35 +3182,12 @@
           <w:highlight w:val="white"/>
         </w:rPr>
       </w:pPr>
-      <w:proofErr w:type="gramStart"/>
-      <w:r>
-        <w:rPr>
-          <w:highlight w:val="white"/>
-        </w:rPr>
-        <w:t>In order to</w:t>
-      </w:r>
-      <w:proofErr w:type="gramEnd"/>
-      <w:r>
-        <w:rPr>
-          <w:highlight w:val="white"/>
-        </w:rPr>
-        <w:t xml:space="preserve"> </w:t>
-      </w:r>
-      <w:proofErr w:type="spellStart"/>
-      <w:r>
-        <w:rPr>
-          <w:highlight w:val="white"/>
-        </w:rPr>
-        <w:t>visualise</w:t>
-      </w:r>
-      <w:proofErr w:type="spellEnd"/>
-      <w:r>
-        <w:rPr>
-          <w:highlight w:val="white"/>
-        </w:rPr>
-        <w:t xml:space="preserve"> and assess allometric shape variation in the full shape dataset, we created heatmaps showing the magnitude of landmark displacements using </w:t>
-      </w:r>
-      <w:proofErr w:type="spellStart"/>
+      <w:r>
+        <w:rPr>
+          <w:highlight w:val="white"/>
+        </w:rPr>
+        <w:t xml:space="preserve">In order to visualise and assess allometric shape variation in the full shape dataset, we created heatmaps showing the magnitude of landmark displacements using </w:t>
+      </w:r>
       <w:r>
         <w:rPr>
           <w:i/>
@@ -3581,7 +3195,6 @@
         </w:rPr>
         <w:t>landvR</w:t>
       </w:r>
-      <w:proofErr w:type="spellEnd"/>
       <w:r>
         <w:rPr>
           <w:highlight w:val="white"/>
@@ -3744,28 +3357,7 @@
         <w:rPr>
           <w:highlight w:val="white"/>
         </w:rPr>
-        <w:t xml:space="preserve">. We compared three different visualizations of allometry. First, using fitted allometric shapes estimated by Procrustes linear models (also using random permutations as per RRPP) across the entire sample. However, variation </w:t>
-      </w:r>
-      <w:proofErr w:type="spellStart"/>
-      <w:r>
-        <w:rPr>
-          <w:highlight w:val="white"/>
-        </w:rPr>
-        <w:t>characterised</w:t>
-      </w:r>
-      <w:proofErr w:type="spellEnd"/>
-      <w:r>
-        <w:rPr>
-          <w:highlight w:val="white"/>
-        </w:rPr>
-        <w:t xml:space="preserve"> through ordination or allometric analysis provides summaries of parts of the variation, which do </w:t>
-      </w:r>
-      <w:r>
-        <w:rPr>
-          <w:highlight w:val="white"/>
-        </w:rPr>
-        <w:lastRenderedPageBreak/>
-        <w:t>not always reflect actual specimens</w:t>
+        <w:t>. We compared three different visualizations of allometry. First, using fitted allometric shapes estimated by Procrustes linear models (also using random permutations as per RRPP) across the entire sample. However, variation characterised through ordination or allometric analysis provides summaries of parts of the variation, which do not always reflect actual specimens</w:t>
       </w:r>
       <w:r>
         <w:rPr>
@@ -3823,97 +3415,33 @@
         <w:rPr>
           <w:highlight w:val="white"/>
         </w:rPr>
-        <w:t xml:space="preserve">. We therefore also </w:t>
-      </w:r>
-      <w:proofErr w:type="spellStart"/>
-      <w:r>
-        <w:rPr>
-          <w:highlight w:val="white"/>
-        </w:rPr>
-        <w:t>visualised</w:t>
-      </w:r>
-      <w:proofErr w:type="spellEnd"/>
-      <w:r>
-        <w:rPr>
-          <w:highlight w:val="white"/>
-        </w:rPr>
-        <w:t xml:space="preserve"> the mean configurations of the smallest native species (the delicate mouse, </w:t>
-      </w:r>
-      <w:proofErr w:type="spellStart"/>
-      <w:r>
-        <w:rPr>
-          <w:i/>
-          <w:highlight w:val="white"/>
-        </w:rPr>
-        <w:t>Pseudomys</w:t>
-      </w:r>
-      <w:proofErr w:type="spellEnd"/>
-      <w:r>
-        <w:rPr>
-          <w:i/>
-          <w:highlight w:val="white"/>
-        </w:rPr>
-        <w:t xml:space="preserve"> </w:t>
-      </w:r>
-      <w:proofErr w:type="spellStart"/>
-      <w:r>
-        <w:rPr>
-          <w:i/>
-          <w:highlight w:val="white"/>
-        </w:rPr>
-        <w:t>delicatulus</w:t>
-      </w:r>
-      <w:proofErr w:type="spellEnd"/>
+        <w:t xml:space="preserve">. We therefore also visualised the mean configurations of the smallest native species (the delicate mouse, </w:t>
+      </w:r>
+      <w:r>
+        <w:rPr>
+          <w:i/>
+          <w:highlight w:val="white"/>
+        </w:rPr>
+        <w:t>Pseudomys delicatulus</w:t>
+      </w:r>
       <w:r>
         <w:rPr>
           <w:highlight w:val="white"/>
         </w:rPr>
         <w:t xml:space="preserve">) and the largest (the giant white-tailed rat, </w:t>
       </w:r>
-      <w:proofErr w:type="spellStart"/>
-      <w:r>
-        <w:rPr>
-          <w:i/>
-          <w:highlight w:val="white"/>
-        </w:rPr>
-        <w:t>Uromys</w:t>
-      </w:r>
-      <w:proofErr w:type="spellEnd"/>
-      <w:r>
-        <w:rPr>
-          <w:i/>
-          <w:highlight w:val="white"/>
-        </w:rPr>
-        <w:t xml:space="preserve"> </w:t>
-      </w:r>
-      <w:proofErr w:type="spellStart"/>
-      <w:r>
-        <w:rPr>
-          <w:i/>
-          <w:highlight w:val="white"/>
-        </w:rPr>
-        <w:t>caudimaculatus</w:t>
-      </w:r>
-      <w:proofErr w:type="spellEnd"/>
-      <w:r>
-        <w:rPr>
-          <w:highlight w:val="white"/>
-        </w:rPr>
-        <w:t xml:space="preserve">), as determined by mean centroid size. Third, to illustrate the similarity in shape variation along PC1 to the two previous visualizations of allometric variation, we </w:t>
-      </w:r>
-      <w:proofErr w:type="spellStart"/>
-      <w:r>
-        <w:rPr>
-          <w:highlight w:val="white"/>
-        </w:rPr>
-        <w:t>visualised</w:t>
-      </w:r>
-      <w:proofErr w:type="spellEnd"/>
-      <w:r>
-        <w:rPr>
-          <w:highlight w:val="white"/>
-        </w:rPr>
-        <w:t xml:space="preserve"> the hypothetical shapes for PC1 minimum and maximum.</w:t>
+      <w:r>
+        <w:rPr>
+          <w:i/>
+          <w:highlight w:val="white"/>
+        </w:rPr>
+        <w:t>Uromys caudimaculatus</w:t>
+      </w:r>
+      <w:r>
+        <w:rPr>
+          <w:highlight w:val="white"/>
+        </w:rPr>
+        <w:t>), as determined by mean centroid size. Third, to illustrate the similarity in shape variation along PC1 to the two previous visualizations of allometric variation, we visualised the hypothetical shapes for PC1 minimum and maximum.</w:t>
       </w:r>
     </w:p>
     <w:p>
@@ -3936,21 +3464,14 @@
         <w:rPr>
           <w:highlight w:val="white"/>
         </w:rPr>
-        <w:t xml:space="preserve">To compare the allometric shape change to the ‘isometry-free or ‘allometry-free’ shape variation, we produced heatmaps from the shape residual dataset visualizing the minimum and maximum hypothetical shapes for three different PC axes. First, we produced heatmaps for PC1 and PC2 to compare the allometry-free changes to the allometric cranial changes seen in the full shape dataset. We also </w:t>
-      </w:r>
-      <w:proofErr w:type="spellStart"/>
-      <w:r>
-        <w:rPr>
-          <w:highlight w:val="white"/>
-        </w:rPr>
-        <w:t>visualised</w:t>
-      </w:r>
-      <w:proofErr w:type="spellEnd"/>
-      <w:r>
-        <w:rPr>
-          <w:highlight w:val="white"/>
-        </w:rPr>
-        <w:t xml:space="preserve"> heatmaps for the shape residual PC2 without the four species of </w:t>
+        <w:t xml:space="preserve">To compare the allometric shape change to the ‘isometry-free or ‘allometry-free’ shape variation, we produced heatmaps from the shape residual dataset visualizing the minimum and maximum hypothetical shapes for three different PC axes. First, we produced heatmaps for PC1 and PC2 to compare the allometry-free changes to the allometric cranial changes seen in the full shape </w:t>
+      </w:r>
+      <w:r>
+        <w:rPr>
+          <w:highlight w:val="white"/>
+        </w:rPr>
+        <w:lastRenderedPageBreak/>
+        <w:t xml:space="preserve">dataset. We also visualised heatmaps for the shape residual PC2 without the four species of </w:t>
       </w:r>
       <w:r>
         <w:rPr>
@@ -3963,21 +3484,7 @@
         <w:rPr>
           <w:highlight w:val="white"/>
         </w:rPr>
-        <w:t xml:space="preserve"> </w:t>
-      </w:r>
-      <w:proofErr w:type="gramStart"/>
-      <w:r>
-        <w:rPr>
-          <w:highlight w:val="white"/>
-        </w:rPr>
-        <w:t>in order to</w:t>
-      </w:r>
-      <w:proofErr w:type="gramEnd"/>
-      <w:r>
-        <w:rPr>
-          <w:highlight w:val="white"/>
-        </w:rPr>
-        <w:t xml:space="preserve"> assess the impact of their bipedal posture on the ordinated shape variation. </w:t>
+        <w:t xml:space="preserve"> in order to assess the impact of their bipedal posture on the ordinated shape variation. </w:t>
       </w:r>
     </w:p>
     <w:p>
@@ -4004,38 +3511,58 @@
         <w:rPr>
           <w:highlight w:val="white"/>
         </w:rPr>
-        <w:t>Modularity and integration in allometric and allometry-free datasets</w:t>
+        <w:t>Allometry, m</w:t>
+      </w:r>
+      <w:r>
+        <w:rPr>
+          <w:highlight w:val="white"/>
+        </w:rPr>
+        <w:t xml:space="preserve">odularity and integration </w:t>
       </w:r>
     </w:p>
     <w:p>
       <w:pPr>
         <w:spacing w:line="480" w:lineRule="auto"/>
-        <w:rPr>
-          <w:highlight w:val="white"/>
-        </w:rPr>
-      </w:pPr>
-      <w:r>
-        <w:t xml:space="preserve">We used </w:t>
-      </w:r>
-      <w:proofErr w:type="spellStart"/>
-      <w:r>
-        <w:t>geomorph</w:t>
-      </w:r>
-      <w:proofErr w:type="spellEnd"/>
-      <w:r>
-        <w:t xml:space="preserve"> functions to assess integration (degree of co-variation) and modularity (degree to which modules evolve independently of each other) across the cranium and among modules before and after size removal.</w:t>
-      </w:r>
-      <w:r>
-        <w:rPr>
-          <w:highlight w:val="white"/>
-        </w:rPr>
+        <w:ind w:firstLine="720"/>
+        <w:rPr>
+          <w:highlight w:val="white"/>
+        </w:rPr>
+      </w:pPr>
+      <w:r>
+        <w:t>Because CREA is expected to affect the rostral, cranial vault, and possibly orbit areas, we asked if size explained more variation in these three compared to the molar and basicranial modules. These analyses were conducted after separate GPA and asymmetry removals for each module from the raw landmarks. We then compared allometries from geomorph-based PGLS regressions of shape against log-transformed centroid sizes from each GPA. To exclude a potential confounding influence on allometry analyses from the differences in landmark numbers and partition sizes between modules, we also repeated these analyses using centroid sizes from the full dataset.</w:t>
+      </w:r>
+      <w:r>
         <w:t xml:space="preserve"> </w:t>
       </w:r>
       <w:r>
-        <w:rPr>
-          <w:highlight w:val="white"/>
-        </w:rPr>
-        <w:t xml:space="preserve">Integration was measured using partial least squares (PLS) correlation coefficients between multiple modules to assess how much they co-vary, taking into account phylogeny </w:t>
+        <w:t>We used geomorph functions to assess integration (degree of co-variation) and modularity (degree to which modules evolve independently of each other) across the cranium and among modules before and after size removal.</w:t>
+      </w:r>
+      <w:r>
+        <w:rPr>
+          <w:highlight w:val="white"/>
+        </w:rPr>
+        <w:t xml:space="preserve"> </w:t>
+      </w:r>
+    </w:p>
+    <w:p>
+      <w:pPr>
+        <w:spacing w:line="480" w:lineRule="auto"/>
+        <w:ind w:firstLine="720"/>
+        <w:rPr>
+          <w:highlight w:val="white"/>
+        </w:rPr>
+      </w:pPr>
+      <w:r>
+        <w:rPr>
+          <w:highlight w:val="white"/>
+        </w:rPr>
+        <w:t>The impact of allometry on shape variation was further contextualized by assessing integration and modularity across the cranium and between modules. Integration</w:t>
+      </w:r>
+      <w:r>
+        <w:rPr>
+          <w:highlight w:val="white"/>
+        </w:rPr>
+        <w:t xml:space="preserve"> was measured using partial least squares (PLS) correlation coefficients between multiple modules to assess how much they co-vary, taking into account phylogeny </w:t>
       </w:r>
       <w:r>
         <w:fldChar w:fldCharType="begin"/>
@@ -4077,21 +3604,7 @@
         <w:rPr>
           <w:highlight w:val="white"/>
         </w:rPr>
-        <w:t xml:space="preserve">we used </w:t>
-      </w:r>
-      <w:proofErr w:type="spellStart"/>
-      <w:r>
-        <w:rPr>
-          <w:highlight w:val="white"/>
-        </w:rPr>
-        <w:t>geomorph</w:t>
-      </w:r>
-      <w:proofErr w:type="spellEnd"/>
-      <w:r>
-        <w:rPr>
-          <w:highlight w:val="white"/>
-        </w:rPr>
-        <w:t xml:space="preserve"> functionalities </w:t>
+        <w:t xml:space="preserve">we used geomorph functionalities </w:t>
       </w:r>
       <w:r>
         <w:rPr>
@@ -4143,11 +3656,11 @@
         <w:t xml:space="preserve">calculate the </w:t>
       </w:r>
       <w:r>
-        <w:t xml:space="preserve">covariance ratio (CR) coefficient, with the numerator as covariation between modules and the denominator as covariation within modules. </w:t>
+        <w:t xml:space="preserve">covariance ratio (CR) coefficient, with the numerator as covariation between modules and the denominator as covariation within modules. Therefore, highly modular structures, with higher covariation within than between modules, will have small CR values within the unit interval. By contrast, structures </w:t>
       </w:r>
       <w:r>
         <w:lastRenderedPageBreak/>
-        <w:t xml:space="preserve">Therefore, highly modular structures, with higher covariation within than between modules, will have small CR values within the unit interval. By contrast, structures with low modularity will have CR values close to 1.0 because the two covariation values are very similar </w:t>
+        <w:t xml:space="preserve">with low modularity will have CR values close to 1.0 because the two covariation values are very similar </w:t>
       </w:r>
       <w:r>
         <w:fldChar w:fldCharType="begin"/>
@@ -4216,21 +3729,7 @@
         <w:rPr>
           <w:highlight w:val="white"/>
         </w:rPr>
-        <w:t xml:space="preserve"> that was informed by our time-calibrated </w:t>
-      </w:r>
-      <w:proofErr w:type="spellStart"/>
-      <w:r>
-        <w:rPr>
-          <w:highlight w:val="white"/>
-        </w:rPr>
-        <w:t>ultrametric</w:t>
-      </w:r>
-      <w:proofErr w:type="spellEnd"/>
-      <w:r>
-        <w:rPr>
-          <w:highlight w:val="white"/>
-        </w:rPr>
-        <w:t xml:space="preserve"> molecular phylogeny </w:t>
+        <w:t xml:space="preserve"> that was informed by our time-calibrated ultrametric molecular phylogeny </w:t>
       </w:r>
       <w:r>
         <w:rPr>
@@ -4628,23 +4127,13 @@
         </w:rPr>
         <w:t xml:space="preserve"> implemented in </w:t>
       </w:r>
-      <w:proofErr w:type="spellStart"/>
       <w:r>
         <w:rPr>
           <w:i/>
           <w:iCs/>
           <w:highlight w:val="white"/>
         </w:rPr>
-        <w:t>geomorph</w:t>
-      </w:r>
-      <w:proofErr w:type="spellEnd"/>
-      <w:r>
-        <w:rPr>
-          <w:i/>
-          <w:iCs/>
-          <w:highlight w:val="white"/>
-        </w:rPr>
-        <w:t xml:space="preserve">; </w:t>
+        <w:t xml:space="preserve">geomorph; </w:t>
       </w:r>
       <w:r>
         <w:rPr>
@@ -4786,21 +4275,8 @@
         <w:rPr>
           <w:highlight w:val="white"/>
         </w:rPr>
-        <w:t>The CR-</w:t>
-      </w:r>
-      <w:proofErr w:type="spellStart"/>
-      <w:r>
-        <w:rPr>
-          <w:highlight w:val="white"/>
-        </w:rPr>
-        <w:t>coefficent</w:t>
-      </w:r>
-      <w:proofErr w:type="spellEnd"/>
-      <w:r>
-        <w:rPr>
-          <w:highlight w:val="white"/>
-        </w:rPr>
-        <w:t>-based</w:t>
+        <w:lastRenderedPageBreak/>
+        <w:t>The CR-coefficent-based</w:t>
       </w:r>
       <w:r>
         <w:rPr>
@@ -4812,16 +4288,8 @@
         <w:rPr>
           <w:highlight w:val="white"/>
         </w:rPr>
-        <w:t xml:space="preserve"> in </w:t>
-      </w:r>
-      <w:proofErr w:type="spellStart"/>
-      <w:r>
-        <w:rPr>
-          <w:highlight w:val="white"/>
-        </w:rPr>
-        <w:t>geomorph</w:t>
-      </w:r>
-      <w:proofErr w:type="spellEnd"/>
+        <w:t xml:space="preserve"> in geomorph</w:t>
+      </w:r>
       <w:r>
         <w:rPr>
           <w:highlight w:val="white"/>
@@ -5075,7 +4543,6 @@
         </w:rPr>
         <w:t xml:space="preserve">of the crania in both the full shape and shape residual datasets using the </w:t>
       </w:r>
-      <w:proofErr w:type="spellStart"/>
       <w:r>
         <w:rPr>
           <w:i/>
@@ -5083,14 +4550,12 @@
         </w:rPr>
         <w:t>geomorph</w:t>
       </w:r>
-      <w:proofErr w:type="spellEnd"/>
       <w:r>
         <w:rPr>
           <w:highlight w:val="white"/>
         </w:rPr>
         <w:t xml:space="preserve"> function </w:t>
       </w:r>
-      <w:proofErr w:type="spellStart"/>
       <w:r>
         <w:rPr>
           <w:i/>
@@ -5098,7 +4563,6 @@
         </w:rPr>
         <w:t>globalIntegration</w:t>
       </w:r>
-      <w:proofErr w:type="spellEnd"/>
       <w:r>
         <w:rPr>
           <w:highlight w:val="white"/>
@@ -5487,15 +4951,7 @@
         <w:t xml:space="preserve">Generalized Least Squares (GLS) models of shape variation alone and shape allometry were most likely </w:t>
       </w:r>
       <w:r>
-        <w:t>under the assumption of Ornstein-</w:t>
-      </w:r>
-      <w:proofErr w:type="spellStart"/>
-      <w:r>
-        <w:t>Uhlenbeck</w:t>
-      </w:r>
-      <w:proofErr w:type="spellEnd"/>
-      <w:r>
-        <w:t xml:space="preserve"> evolution; in both cases, the (W-score of 1 compared to 0 for the Brownian-Motion (BM) and Early Burst (EB) models</w:t>
+        <w:t>under the assumption of Ornstein-Uhlenbeck evolution; in both cases, the (W-score of 1 compared to 0 for the Brownian-Motion (BM) and Early Burst (EB) models</w:t>
       </w:r>
       <w:r>
         <w:t xml:space="preserve">. By contrast, a Brownian-Motion model was more likely for the evolution of size, although both OU and EB models also have a moderate likelihood. </w:t>
@@ -5637,20 +5093,8 @@
                 <w:szCs w:val="22"/>
                 <w:lang w:val="en-AU" w:eastAsia="en-AU"/>
               </w:rPr>
-              <w:t>rnstein-</w:t>
-            </w:r>
-            <w:proofErr w:type="spellStart"/>
-            <w:r>
-              <w:rPr>
-                <w:rFonts w:ascii="Calibri" w:hAnsi="Calibri" w:cs="Calibri"/>
-                <w:color w:val="000000"/>
-                <w:sz w:val="22"/>
-                <w:szCs w:val="22"/>
-                <w:lang w:val="en-AU" w:eastAsia="en-AU"/>
-              </w:rPr>
-              <w:t>Uhlenbeck</w:t>
-            </w:r>
-            <w:proofErr w:type="spellEnd"/>
+              <w:t>rnstein-Uhlenbeck</w:t>
+            </w:r>
           </w:p>
         </w:tc>
         <w:tc>
@@ -6045,56 +5489,14 @@
                 <w:lang w:val="en-AU" w:eastAsia="en-AU"/>
               </w:rPr>
             </w:pPr>
-            <w:proofErr w:type="spellStart"/>
-            <w:r>
-              <w:rPr>
-                <w:rFonts w:ascii="Calibri" w:hAnsi="Calibri" w:cs="Calibri"/>
-                <w:color w:val="000000"/>
-                <w:sz w:val="22"/>
-                <w:szCs w:val="22"/>
-              </w:rPr>
-              <w:t>Shape~</w:t>
-            </w:r>
-            <w:proofErr w:type="gramStart"/>
-            <w:r>
-              <w:rPr>
-                <w:rFonts w:ascii="Calibri" w:hAnsi="Calibri" w:cs="Calibri"/>
-                <w:color w:val="000000"/>
-                <w:sz w:val="22"/>
-                <w:szCs w:val="22"/>
-              </w:rPr>
-              <w:t>log</w:t>
-            </w:r>
-            <w:proofErr w:type="spellEnd"/>
-            <w:r>
-              <w:rPr>
-                <w:rFonts w:ascii="Calibri" w:hAnsi="Calibri" w:cs="Calibri"/>
-                <w:color w:val="000000"/>
-                <w:sz w:val="22"/>
-                <w:szCs w:val="22"/>
-              </w:rPr>
-              <w:t>(</w:t>
-            </w:r>
-            <w:proofErr w:type="spellStart"/>
-            <w:proofErr w:type="gramEnd"/>
-            <w:r>
-              <w:rPr>
-                <w:rFonts w:ascii="Calibri" w:hAnsi="Calibri" w:cs="Calibri"/>
-                <w:color w:val="000000"/>
-                <w:sz w:val="22"/>
-                <w:szCs w:val="22"/>
-              </w:rPr>
-              <w:t>Csize</w:t>
-            </w:r>
-            <w:proofErr w:type="spellEnd"/>
-            <w:r>
-              <w:rPr>
-                <w:rFonts w:ascii="Calibri" w:hAnsi="Calibri" w:cs="Calibri"/>
-                <w:color w:val="000000"/>
-                <w:sz w:val="22"/>
-                <w:szCs w:val="22"/>
-              </w:rPr>
-              <w:t>) GIC</w:t>
+            <w:r>
+              <w:rPr>
+                <w:rFonts w:ascii="Calibri" w:hAnsi="Calibri" w:cs="Calibri"/>
+                <w:color w:val="000000"/>
+                <w:sz w:val="22"/>
+                <w:szCs w:val="22"/>
+              </w:rPr>
+              <w:t>Shape~log(Csize) GIC</w:t>
             </w:r>
           </w:p>
         </w:tc>
@@ -6246,56 +5648,14 @@
                 <w:lang w:val="en-AU" w:eastAsia="en-AU"/>
               </w:rPr>
             </w:pPr>
-            <w:proofErr w:type="spellStart"/>
-            <w:r>
-              <w:rPr>
-                <w:rFonts w:ascii="Calibri" w:hAnsi="Calibri" w:cs="Calibri"/>
-                <w:color w:val="000000"/>
-                <w:sz w:val="22"/>
-                <w:szCs w:val="22"/>
-              </w:rPr>
-              <w:t>Shape~</w:t>
-            </w:r>
-            <w:proofErr w:type="gramStart"/>
-            <w:r>
-              <w:rPr>
-                <w:rFonts w:ascii="Calibri" w:hAnsi="Calibri" w:cs="Calibri"/>
-                <w:color w:val="000000"/>
-                <w:sz w:val="22"/>
-                <w:szCs w:val="22"/>
-              </w:rPr>
-              <w:t>log</w:t>
-            </w:r>
-            <w:proofErr w:type="spellEnd"/>
-            <w:r>
-              <w:rPr>
-                <w:rFonts w:ascii="Calibri" w:hAnsi="Calibri" w:cs="Calibri"/>
-                <w:color w:val="000000"/>
-                <w:sz w:val="22"/>
-                <w:szCs w:val="22"/>
-              </w:rPr>
-              <w:t>(</w:t>
-            </w:r>
-            <w:proofErr w:type="spellStart"/>
-            <w:proofErr w:type="gramEnd"/>
-            <w:r>
-              <w:rPr>
-                <w:rFonts w:ascii="Calibri" w:hAnsi="Calibri" w:cs="Calibri"/>
-                <w:color w:val="000000"/>
-                <w:sz w:val="22"/>
-                <w:szCs w:val="22"/>
-              </w:rPr>
-              <w:t>Csize</w:t>
-            </w:r>
-            <w:proofErr w:type="spellEnd"/>
-            <w:r>
-              <w:rPr>
-                <w:rFonts w:ascii="Calibri" w:hAnsi="Calibri" w:cs="Calibri"/>
-                <w:color w:val="000000"/>
-                <w:sz w:val="22"/>
-                <w:szCs w:val="22"/>
-              </w:rPr>
-              <w:t>) W</w:t>
+            <w:r>
+              <w:rPr>
+                <w:rFonts w:ascii="Calibri" w:hAnsi="Calibri" w:cs="Calibri"/>
+                <w:color w:val="000000"/>
+                <w:sz w:val="22"/>
+                <w:szCs w:val="22"/>
+              </w:rPr>
+              <w:t>Shape~log(Csize) W</w:t>
             </w:r>
           </w:p>
         </w:tc>
@@ -6751,36 +6111,14 @@
                 <w:lang w:val="en-AU" w:eastAsia="en-AU"/>
               </w:rPr>
             </w:pPr>
-            <w:proofErr w:type="gramStart"/>
-            <w:r>
-              <w:rPr>
-                <w:rFonts w:ascii="Calibri" w:hAnsi="Calibri" w:cs="Calibri"/>
-                <w:color w:val="000000"/>
-                <w:sz w:val="22"/>
-                <w:szCs w:val="22"/>
-              </w:rPr>
-              <w:t>log(</w:t>
-            </w:r>
-            <w:proofErr w:type="spellStart"/>
-            <w:proofErr w:type="gramEnd"/>
-            <w:r>
-              <w:rPr>
-                <w:rFonts w:ascii="Calibri" w:hAnsi="Calibri" w:cs="Calibri"/>
-                <w:color w:val="000000"/>
-                <w:sz w:val="22"/>
-                <w:szCs w:val="22"/>
-              </w:rPr>
-              <w:t>Csize</w:t>
-            </w:r>
-            <w:proofErr w:type="spellEnd"/>
-            <w:r>
-              <w:rPr>
-                <w:rFonts w:ascii="Calibri" w:hAnsi="Calibri" w:cs="Calibri"/>
-                <w:color w:val="000000"/>
-                <w:sz w:val="22"/>
-                <w:szCs w:val="22"/>
-              </w:rPr>
-              <w:t>) AIC</w:t>
+            <w:r>
+              <w:rPr>
+                <w:rFonts w:ascii="Calibri" w:hAnsi="Calibri" w:cs="Calibri"/>
+                <w:color w:val="000000"/>
+                <w:sz w:val="22"/>
+                <w:szCs w:val="22"/>
+              </w:rPr>
+              <w:t>log(Csize) AIC</w:t>
             </w:r>
           </w:p>
         </w:tc>
@@ -6924,36 +6262,14 @@
                 <w:lang w:val="en-AU" w:eastAsia="en-AU"/>
               </w:rPr>
             </w:pPr>
-            <w:proofErr w:type="gramStart"/>
-            <w:r>
-              <w:rPr>
-                <w:rFonts w:ascii="Calibri" w:hAnsi="Calibri" w:cs="Calibri"/>
-                <w:color w:val="000000"/>
-                <w:sz w:val="22"/>
-                <w:szCs w:val="22"/>
-              </w:rPr>
-              <w:t>log(</w:t>
-            </w:r>
-            <w:proofErr w:type="spellStart"/>
-            <w:proofErr w:type="gramEnd"/>
-            <w:r>
-              <w:rPr>
-                <w:rFonts w:ascii="Calibri" w:hAnsi="Calibri" w:cs="Calibri"/>
-                <w:color w:val="000000"/>
-                <w:sz w:val="22"/>
-                <w:szCs w:val="22"/>
-              </w:rPr>
-              <w:t>Csize</w:t>
-            </w:r>
-            <w:proofErr w:type="spellEnd"/>
-            <w:r>
-              <w:rPr>
-                <w:rFonts w:ascii="Calibri" w:hAnsi="Calibri" w:cs="Calibri"/>
-                <w:color w:val="000000"/>
-                <w:sz w:val="22"/>
-                <w:szCs w:val="22"/>
-              </w:rPr>
-              <w:t>) W</w:t>
+            <w:r>
+              <w:rPr>
+                <w:rFonts w:ascii="Calibri" w:hAnsi="Calibri" w:cs="Calibri"/>
+                <w:color w:val="000000"/>
+                <w:sz w:val="22"/>
+                <w:szCs w:val="22"/>
+              </w:rPr>
+              <w:t>log(Csize) W</w:t>
             </w:r>
           </w:p>
         </w:tc>
@@ -7097,27 +6413,14 @@
         </w:rPr>
         <w:t xml:space="preserve">: </w:t>
       </w:r>
-      <w:proofErr w:type="spellStart"/>
-      <w:r>
-        <w:t>Generalised</w:t>
-      </w:r>
-      <w:proofErr w:type="spellEnd"/>
-      <w:r>
-        <w:t xml:space="preserve"> or Akaike Information criterion scores (GIC/AIC) and W-scores of relative probabilities </w:t>
+      <w:r>
+        <w:t xml:space="preserve">Generalised or Akaike Information criterion scores (GIC/AIC) and W-scores of relative probabilities </w:t>
       </w:r>
       <w:r>
         <w:t xml:space="preserve">of different modes of evolution </w:t>
       </w:r>
       <w:r>
-        <w:t xml:space="preserve">for models of shape, log- transformed centroid size, and shape evolution with </w:t>
-      </w:r>
-      <w:proofErr w:type="gramStart"/>
-      <w:r>
-        <w:t>log(</w:t>
-      </w:r>
-      <w:proofErr w:type="gramEnd"/>
-      <w:r>
-        <w:t xml:space="preserve">centroid size) as predictor variable. </w:t>
+        <w:t xml:space="preserve">for models of shape, log- transformed centroid size, and shape evolution with log(centroid size) as predictor variable. </w:t>
       </w:r>
     </w:p>
     <w:p>
@@ -7182,13 +6485,8 @@
         </w:numPr>
         <w:spacing w:line="480" w:lineRule="auto"/>
       </w:pPr>
-      <w:proofErr w:type="spellStart"/>
-      <w:r>
-        <w:t>Phylo</w:t>
-      </w:r>
-      <w:proofErr w:type="spellEnd"/>
-      <w:r>
-        <w:t>-morphological distance</w:t>
+      <w:r>
+        <w:t>Phylo-morphological distance</w:t>
       </w:r>
     </w:p>
     <w:p>
@@ -7196,15 +6494,7 @@
         <w:spacing w:line="480" w:lineRule="auto"/>
       </w:pPr>
       <w:r>
-        <w:t xml:space="preserve">Our </w:t>
-      </w:r>
-      <w:proofErr w:type="spellStart"/>
-      <w:r>
-        <w:t>phylo</w:t>
-      </w:r>
-      <w:proofErr w:type="spellEnd"/>
-      <w:r>
-        <w:t xml:space="preserve">-morphological distance plots (Fig. </w:t>
+        <w:t xml:space="preserve">Our phylo-morphological distance plots (Fig. </w:t>
       </w:r>
       <w:r>
         <w:t>1</w:t>
@@ -7244,15 +6534,7 @@
         <w:fldChar w:fldCharType="end"/>
       </w:r>
       <w:r>
-        <w:t xml:space="preserve">. As expected, </w:t>
-      </w:r>
-      <w:proofErr w:type="gramStart"/>
-      <w:r>
-        <w:t>all of</w:t>
-      </w:r>
-      <w:proofErr w:type="gramEnd"/>
-      <w:r>
-        <w:t xml:space="preserve"> the points closest to the origin (i.e. low phylogenetic </w:t>
+        <w:t xml:space="preserve">. As expected, all of the points closest to the origin (i.e. low phylogenetic </w:t>
       </w:r>
       <w:r>
         <w:rPr>
@@ -7267,41 +6549,17 @@
         <w:rPr>
           <w:i/>
         </w:rPr>
-        <w:t xml:space="preserve">U. </w:t>
-      </w:r>
-      <w:proofErr w:type="spellStart"/>
-      <w:r>
-        <w:rPr>
-          <w:i/>
-        </w:rPr>
-        <w:t>caudimaculatus</w:t>
-      </w:r>
-      <w:proofErr w:type="spellEnd"/>
+        <w:t>U. caudimaculatus</w:t>
+      </w:r>
       <w:r>
         <w:t xml:space="preserve"> and the black-footed tree rat </w:t>
       </w:r>
-      <w:proofErr w:type="spellStart"/>
-      <w:r>
-        <w:rPr>
-          <w:i/>
-        </w:rPr>
-        <w:t>Mesembriomys</w:t>
-      </w:r>
-      <w:proofErr w:type="spellEnd"/>
-      <w:r>
-        <w:rPr>
-          <w:i/>
-        </w:rPr>
-        <w:t xml:space="preserve"> </w:t>
-      </w:r>
-      <w:proofErr w:type="spellStart"/>
-      <w:r>
-        <w:rPr>
-          <w:i/>
-        </w:rPr>
-        <w:t>gouldii</w:t>
-      </w:r>
-      <w:proofErr w:type="spellEnd"/>
+      <w:r>
+        <w:rPr>
+          <w:i/>
+        </w:rPr>
+        <w:t>Mesembriomys gouldii</w:t>
+      </w:r>
       <w:r>
         <w:t xml:space="preserve"> (Fig. </w:t>
       </w:r>
@@ -7352,15 +6610,7 @@
         <w:sdtContent/>
       </w:sdt>
       <w:r>
-        <w:t xml:space="preserve">However, as noted in the methods, these results are subject to </w:t>
-      </w:r>
-      <w:proofErr w:type="spellStart"/>
-      <w:r>
-        <w:t>pseudoreplication</w:t>
-      </w:r>
-      <w:proofErr w:type="spellEnd"/>
-      <w:r>
-        <w:t xml:space="preserve"> because they include all possible pairwise combinations, such that each of the 37 species accounts for 36 data points. This can be seen in the vertical clustering, which represent pairwise comparisons between one species and other species with the same divergence time.</w:t>
+        <w:t>However, as noted in the methods, these results are subject to pseudoreplication because they include all possible pairwise combinations, such that each of the 37 species accounts for 36 data points. This can be seen in the vertical clustering, which represent pairwise comparisons between one species and other species with the same divergence time.</w:t>
       </w:r>
     </w:p>
     <w:p>
@@ -7370,15 +6620,7 @@
       </w:pPr>
       <w:r>
         <w:lastRenderedPageBreak/>
-        <w:t xml:space="preserve">The ‘allometry-free’ shape residual pairwise comparisons were </w:t>
-      </w:r>
-      <w:proofErr w:type="gramStart"/>
-      <w:r>
-        <w:t>similar to</w:t>
-      </w:r>
-      <w:proofErr w:type="gramEnd"/>
-      <w:r>
-        <w:t xml:space="preserve"> the full shape dataset, with overall lower morphological distances as expected from removing allometric shape variation. The removal of allometric differences between species also has a marked effect on the spread of morphological distances at each divergence. Most conspicuously, removing allometry substantially reduces morphological distances between the large-bodied frugivores relative to other ecological specialists, so that the greatest distances between species is now at the time of divergence between the two semiaquatic, carnivorous species at 5.7 Ma (Fig. </w:t>
+        <w:t xml:space="preserve">The ‘allometry-free’ shape residual pairwise comparisons were similar to the full shape dataset, with overall lower morphological distances as expected from removing allometric shape variation. The removal of allometric differences between species also has a marked effect on the spread of morphological distances at each divergence. Most conspicuously, removing allometry substantially reduces morphological distances between the large-bodied frugivores relative to other ecological specialists, so that the greatest distances between species is now at the time of divergence between the two semiaquatic, carnivorous species at 5.7 Ma (Fig. </w:t>
       </w:r>
       <w:r>
         <w:t>1</w:t>
@@ -7395,7 +6637,6 @@
       <w:r>
         <w:t xml:space="preserve"> species and close relatives in </w:t>
       </w:r>
-      <w:proofErr w:type="spellStart"/>
       <w:r>
         <w:rPr>
           <w:i/>
@@ -7403,7 +6644,6 @@
         </w:rPr>
         <w:t>Pseudomys</w:t>
       </w:r>
-      <w:proofErr w:type="spellEnd"/>
       <w:r>
         <w:t xml:space="preserve">. Both plots show the greatest morphological divergences occurring within the old endemic species, not between more-distantly related species involving </w:t>
       </w:r>
@@ -7507,21 +6747,12 @@
         </w:rPr>
         <w:t xml:space="preserve">: </w:t>
       </w:r>
-      <w:proofErr w:type="spellStart"/>
       <w:r>
         <w:rPr>
           <w:bCs/>
           <w:color w:val="000000"/>
         </w:rPr>
-        <w:t>Phylo</w:t>
-      </w:r>
-      <w:proofErr w:type="spellEnd"/>
-      <w:r>
-        <w:rPr>
-          <w:bCs/>
-          <w:color w:val="000000"/>
-        </w:rPr>
-        <w:t>-morphological distance plots.</w:t>
+        <w:t>Phylo-morphological distance plots.</w:t>
       </w:r>
       <w:bookmarkStart w:id="7" w:name="_heading=h.z337ya"/>
       <w:bookmarkEnd w:id="7"/>
@@ -7565,28 +6796,15 @@
         <w:t>s</w:t>
       </w:r>
       <w:r>
-        <w:t xml:space="preserve"> </w:t>
-      </w:r>
-      <w:proofErr w:type="gramStart"/>
-      <w:r>
-        <w:t>analyses</w:t>
-      </w:r>
-      <w:proofErr w:type="gramEnd"/>
+        <w:t xml:space="preserve"> analyses</w:t>
+      </w:r>
     </w:p>
     <w:p>
       <w:pPr>
         <w:spacing w:line="480" w:lineRule="auto"/>
       </w:pPr>
       <w:r>
-        <w:t>Comparing the variation and species distribution from the first two Principal Components (</w:t>
-      </w:r>
-      <w:proofErr w:type="gramStart"/>
-      <w:r>
-        <w:t>PC)  of</w:t>
-      </w:r>
-      <w:proofErr w:type="gramEnd"/>
-      <w:r>
-        <w:t xml:space="preserve"> the full and residual datasets shows that the removal of allometric shape variation substantially reduces the amount of variation in the dataset that is aligned with PC1 (26% vs. 52%). PC2 axes captured similar percentages of shape variation (14.5% and </w:t>
+        <w:t xml:space="preserve">Comparing the variation and species distribution from the first two Principal Components (PC)  of the full and residual datasets shows that the removal of allometric shape variation substantially reduces the amount of variation in the dataset that is aligned with PC1 (26% vs. 52%). PC2 axes captured similar percentages of shape variation (14.5% and </w:t>
       </w:r>
       <w:r>
         <w:t>19.8</w:t>
@@ -7811,28 +7029,12 @@
       <w:r>
         <w:t>, the broad-toothed rat (</w:t>
       </w:r>
-      <w:proofErr w:type="spellStart"/>
-      <w:r>
-        <w:rPr>
-          <w:i/>
-        </w:rPr>
-        <w:t>Mastacomys</w:t>
-      </w:r>
-      <w:proofErr w:type="spellEnd"/>
-      <w:r>
-        <w:rPr>
-          <w:i/>
-        </w:rPr>
-        <w:t xml:space="preserve"> </w:t>
-      </w:r>
-      <w:proofErr w:type="spellStart"/>
-      <w:r>
-        <w:rPr>
-          <w:i/>
-        </w:rPr>
-        <w:t>fuscus</w:t>
-      </w:r>
-      <w:proofErr w:type="spellEnd"/>
+      <w:r>
+        <w:rPr>
+          <w:i/>
+        </w:rPr>
+        <w:t>Mastacomys fuscus</w:t>
+      </w:r>
       <w:r>
         <w:t>)</w:t>
       </w:r>
@@ -7842,7 +7044,6 @@
       <w:r>
         <w:t xml:space="preserve"> All of the specialists along these extremes are in the </w:t>
       </w:r>
-      <w:proofErr w:type="spellStart"/>
       <w:r>
         <w:rPr>
           <w:i/>
@@ -7850,7 +7051,6 @@
         </w:rPr>
         <w:t>Pseudomys</w:t>
       </w:r>
-      <w:proofErr w:type="spellEnd"/>
       <w:r>
         <w:t xml:space="preserve"> division </w:t>
       </w:r>
@@ -8111,57 +7311,17 @@
         </w:rPr>
         <w:t xml:space="preserve">, and </w:t>
       </w:r>
-      <w:proofErr w:type="spellStart"/>
-      <w:r>
-        <w:rPr>
-          <w:i/>
-        </w:rPr>
-        <w:t>M</w:t>
-      </w:r>
-      <w:r>
-        <w:rPr>
-          <w:i/>
-        </w:rPr>
-        <w:t>astacomys</w:t>
-      </w:r>
-      <w:proofErr w:type="spellEnd"/>
-      <w:r>
-        <w:rPr>
-          <w:i/>
-        </w:rPr>
-        <w:t xml:space="preserve"> </w:t>
-      </w:r>
-      <w:proofErr w:type="spellStart"/>
-      <w:r>
-        <w:rPr>
-          <w:i/>
-        </w:rPr>
-        <w:t>fuscus</w:t>
-      </w:r>
-      <w:proofErr w:type="spellEnd"/>
-      <w:r>
-        <w:rPr>
-          <w:i/>
-        </w:rPr>
-        <w:t xml:space="preserve"> </w:t>
+      <w:r>
+        <w:rPr>
+          <w:i/>
+        </w:rPr>
+        <w:t xml:space="preserve">Mastacomys fuscus </w:t>
       </w:r>
       <w:r>
         <w:rPr>
           <w:iCs/>
         </w:rPr>
-        <w:t>highlighted</w:t>
-      </w:r>
-      <w:r>
-        <w:rPr>
-          <w:iCs/>
-        </w:rPr>
-        <w:t>;</w:t>
-      </w:r>
-      <w:r>
-        <w:rPr>
-          <w:iCs/>
-        </w:rPr>
-        <w:t xml:space="preserve"> </w:t>
+        <w:t xml:space="preserve">highlighted; </w:t>
       </w:r>
       <w:r>
         <w:rPr>
@@ -8233,7 +7393,13 @@
         <w:t xml:space="preserve">a </w:t>
       </w:r>
       <w:r>
-        <w:t xml:space="preserve">pattern of gracilization with size is apparent in the visualization of shape variation that is associated with allometry (Fig. 2a-c). </w:t>
+        <w:t xml:space="preserve">pattern of gracilization with size is apparent in the visualization of shape variation that is associated with allometry (Fig. </w:t>
+      </w:r>
+      <w:r>
+        <w:t>3</w:t>
+      </w:r>
+      <w:r>
+        <w:t xml:space="preserve">a-c). </w:t>
       </w:r>
       <w:r>
         <w:t>Predicted shapes for</w:t>
@@ -8248,7 +7414,13 @@
         <w:t xml:space="preserve"> lengthened rostra and smaller relative braincases compared to smaller species</w:t>
       </w:r>
       <w:r>
-        <w:t xml:space="preserve"> (Fig. 2a), a pattern </w:t>
+        <w:t xml:space="preserve"> (Fig. </w:t>
+      </w:r>
+      <w:r>
+        <w:t>3</w:t>
+      </w:r>
+      <w:r>
+        <w:t xml:space="preserve">a), a pattern </w:t>
       </w:r>
       <w:r>
         <w:t xml:space="preserve">also </w:t>
@@ -8372,17 +7544,7 @@
         <w:t>shape variation</w:t>
       </w:r>
       <w:r>
-        <w:t xml:space="preserve">. Spheres show the mean position of landmarks for the column’s dataset, vectors show landmark displacement. Colors and lengths are calculated from relative proportions of the minimum/maximum vector lengths for each </w:t>
-      </w:r>
-      <w:proofErr w:type="spellStart"/>
-      <w:proofErr w:type="gramStart"/>
-      <w:r>
-        <w:t>comparison,and</w:t>
-      </w:r>
-      <w:proofErr w:type="spellEnd"/>
-      <w:proofErr w:type="gramEnd"/>
-      <w:r>
-        <w:t xml:space="preserve"> are not equivalent across </w:t>
+        <w:t xml:space="preserve">. Spheres show the mean position of landmarks for the column’s dataset, vectors show landmark displacement. Colors and lengths are calculated from relative proportions of the minimum/maximum vector lengths for each comparison,and are not equivalent across </w:t>
       </w:r>
       <w:r>
         <w:t>individual images</w:t>
@@ -8417,49 +7579,17 @@
           <w:i/>
           <w:iCs/>
         </w:rPr>
-        <w:t xml:space="preserve">P. </w:t>
-      </w:r>
-      <w:proofErr w:type="spellStart"/>
+        <w:t>P. delicatulus)</w:t>
+      </w:r>
+      <w:r>
+        <w:t xml:space="preserve"> to the largest (</w:t>
+      </w:r>
       <w:r>
         <w:rPr>
           <w:i/>
           <w:iCs/>
         </w:rPr>
-        <w:t>delicatulus</w:t>
-      </w:r>
-      <w:proofErr w:type="spellEnd"/>
-      <w:r>
-        <w:rPr>
-          <w:i/>
-          <w:iCs/>
-        </w:rPr>
-        <w:t>)</w:t>
-      </w:r>
-      <w:r>
-        <w:t xml:space="preserve"> to the largest (</w:t>
-      </w:r>
-      <w:r>
-        <w:rPr>
-          <w:i/>
-          <w:iCs/>
-        </w:rPr>
-        <w:t xml:space="preserve">U. </w:t>
-      </w:r>
-      <w:proofErr w:type="spellStart"/>
-      <w:r>
-        <w:rPr>
-          <w:i/>
-          <w:iCs/>
-        </w:rPr>
-        <w:t>caudimaculatus</w:t>
-      </w:r>
-      <w:proofErr w:type="spellEnd"/>
-      <w:r>
-        <w:rPr>
-          <w:i/>
-          <w:iCs/>
-        </w:rPr>
-        <w:t>)</w:t>
+        <w:t>U. caudimaculatus)</w:t>
       </w:r>
       <w:r>
         <w:t xml:space="preserve"> </w:t>
@@ -8557,13 +7687,25 @@
         <w:t>ies</w:t>
       </w:r>
       <w:r>
-        <w:t xml:space="preserve"> with size (Fig. 2d-f) also removed </w:t>
+        <w:t xml:space="preserve"> with size (Fig. </w:t>
+      </w:r>
+      <w:r>
+        <w:t>3</w:t>
+      </w:r>
+      <w:r>
+        <w:t xml:space="preserve">d-f) also removed </w:t>
       </w:r>
       <w:r>
         <w:t>the CREA-aligned</w:t>
       </w:r>
       <w:r>
-        <w:t xml:space="preserve"> gracilization pattern. Species closer to the PC1 minimum then show ventral flexion of the rostrum and anteroventral movement of the foramen magnum (Fig. 2d). However, the allometry-free PC2 heatmaps with all species highlighted shape patterns resemble </w:t>
+        <w:t xml:space="preserve"> gracilization pattern. Species closer to the PC1 minimum then show ventral flexion of the rostrum and anteroventral movement of the foramen magnum (Fig. </w:t>
+      </w:r>
+      <w:r>
+        <w:t>3</w:t>
+      </w:r>
+      <w:r>
+        <w:t xml:space="preserve">d). However, the allometry-free PC2 heatmaps with all species highlighted shape patterns resemble </w:t>
       </w:r>
       <w:r>
         <w:t>some of the</w:t>
@@ -8596,7 +7738,13 @@
         <w:t>regions</w:t>
       </w:r>
       <w:r>
-        <w:t xml:space="preserve">, but not shortened rostra as expected under CREA (Fig. 2e). </w:t>
+        <w:t xml:space="preserve">, but not shortened rostra as expected under CREA (Fig. </w:t>
+      </w:r>
+      <w:r>
+        <w:t>3</w:t>
+      </w:r>
+      <w:r>
+        <w:t xml:space="preserve">e). </w:t>
       </w:r>
       <w:r>
         <w:t xml:space="preserve">Removing the four bipedal hopping species of </w:t>
@@ -8619,7 +7767,13 @@
         <w:t>Fig. 1, the</w:t>
       </w:r>
       <w:r>
-        <w:t xml:space="preserve"> result showed similar regions of variation (Fig. 2f)</w:t>
+        <w:t xml:space="preserve"> result showed similar regions of variation (Fig. </w:t>
+      </w:r>
+      <w:r>
+        <w:t>3</w:t>
+      </w:r>
+      <w:r>
+        <w:t>f)</w:t>
       </w:r>
       <w:r>
         <w:t>.</w:t>
@@ -8663,7 +7817,13 @@
         <w:spacing w:line="480" w:lineRule="auto"/>
       </w:pPr>
       <w:r>
-        <w:t>As expected, the full dataset had higher levels of integration (high PLS correlation coefficient) and lower modularity (CR coefficient closer to 1) than the shape residual dataset (Fig. 3)</w:t>
+        <w:t xml:space="preserve">As expected, the full dataset had higher levels of integration (high PLS correlation coefficient) and lower modularity (CR coefficient closer to 1) than the shape residual dataset (Fig. </w:t>
+      </w:r>
+      <w:r>
+        <w:t>4</w:t>
+      </w:r>
+      <w:r>
+        <w:t>)</w:t>
       </w:r>
       <w:r>
         <w:t xml:space="preserve"> because it contains the co-variation of shape with size</w:t>
@@ -8675,23 +7835,10 @@
         <w:t>allometric variation of shape</w:t>
       </w:r>
       <w:r>
-        <w:t xml:space="preserve">, with greater independence of the cranial modules suggested by the lower r-PLS </w:t>
-      </w:r>
-      <w:proofErr w:type="gramStart"/>
-      <w:r>
-        <w:t xml:space="preserve">and </w:t>
-      </w:r>
-      <w:r>
-        <w:t xml:space="preserve"> </w:t>
-      </w:r>
-      <w:proofErr w:type="spellStart"/>
-      <w:r>
-        <w:t>and</w:t>
-      </w:r>
-      <w:proofErr w:type="spellEnd"/>
-      <w:proofErr w:type="gramEnd"/>
-      <w:r>
-        <w:t xml:space="preserve"> higher </w:t>
+        <w:t xml:space="preserve">, with greater independence of the cranial modules suggested by the lower r-PLS and </w:t>
+      </w:r>
+      <w:r>
+        <w:t xml:space="preserve"> and higher </w:t>
       </w:r>
       <w:r>
         <w:t xml:space="preserve">CR coefficients of the shape residual dataset. </w:t>
@@ -8795,21 +7942,7 @@
         <w:rPr>
           <w:b/>
         </w:rPr>
-        <w:t xml:space="preserve"> </w:t>
-      </w:r>
-      <w:proofErr w:type="spellStart"/>
-      <w:r>
-        <w:rPr>
-          <w:b/>
-        </w:rPr>
-        <w:t>a</w:t>
-      </w:r>
-      <w:proofErr w:type="spellEnd"/>
-      <w:r>
-        <w:rPr>
-          <w:b/>
-        </w:rPr>
-        <w:t xml:space="preserve"> </w:t>
+        <w:t xml:space="preserve"> a </w:t>
       </w:r>
       <w:r>
         <w:t xml:space="preserve">our five-module framework adapted from </w:t>
@@ -8830,25 +7963,7 @@
         <w:fldChar w:fldCharType="end"/>
       </w:r>
       <w:r>
-        <w:t>. Results from the full shape (</w:t>
-      </w:r>
-      <w:proofErr w:type="spellStart"/>
-      <w:proofErr w:type="gramStart"/>
-      <w:r>
-        <w:t>b,d</w:t>
-      </w:r>
-      <w:proofErr w:type="spellEnd"/>
-      <w:proofErr w:type="gramEnd"/>
-      <w:r>
-        <w:t>) and shape residual (</w:t>
-      </w:r>
-      <w:proofErr w:type="spellStart"/>
-      <w:r>
-        <w:t>c,e</w:t>
-      </w:r>
-      <w:proofErr w:type="spellEnd"/>
-      <w:r>
-        <w:t>) datasets. Black curves are the density distribution of coefficients from 1,000 randomly drawn modules and the arrows point to the observed coefficients, which were all significant.</w:t>
+        <w:t>. Results from the full shape (b,d) and shape residual (c,e) datasets. Black curves are the density distribution of coefficients from 1,000 randomly drawn modules and the arrows point to the observed coefficients, which were all significant.</w:t>
       </w:r>
     </w:p>
     <w:p>
@@ -8881,7 +7996,25 @@
         <w:t xml:space="preserve">integration between the rostrum and the cranial vault was </w:t>
       </w:r>
       <w:r>
-        <w:t>the highest among all module pairs. This strong association seems to capture the emphasis of the allometric pattern on concomitant rostral elongation with narrowing of the vault (Fig. 2).</w:t>
+        <w:t>the highest among all module pairs</w:t>
+      </w:r>
+      <w:r>
+        <w:t xml:space="preserve"> (Table 2, lower triangle)</w:t>
+      </w:r>
+      <w:r>
+        <w:t>. This strong association seems to capture the emphasis of the allometric pattern on concomitant rostral elongation with narrowing of the vault (</w:t>
+      </w:r>
+      <w:r>
+        <w:t xml:space="preserve">refer to </w:t>
+      </w:r>
+      <w:r>
+        <w:t xml:space="preserve">Fig. </w:t>
+      </w:r>
+      <w:r>
+        <w:t>3</w:t>
+      </w:r>
+      <w:r>
+        <w:t>).</w:t>
       </w:r>
       <w:r>
         <w:t xml:space="preserve"> Furthermore, the orbital region has high integration values relative to both rostrum and vault, consistent with our prediction that orbital size might also play a role in the evolution of allometric variation. Lastly, a strong association between the rostrum and the basicranium is notable and was not part of our predictions. </w:t>
@@ -8891,6 +8024,11 @@
       <w:pPr>
         <w:spacing w:line="480" w:lineRule="auto"/>
       </w:pPr>
+    </w:p>
+    <w:p>
+      <w:pPr>
+        <w:spacing w:line="480" w:lineRule="auto"/>
+      </w:pPr>
       <w:r>
         <w:t xml:space="preserve">Removal of size resulted in several </w:t>
       </w:r>
@@ -8904,21 +8042,22 @@
         <w:t>r-pls values</w:t>
       </w:r>
       <w:r>
+        <w:t xml:space="preserve"> (Table 2, upper triangle)</w:t>
+      </w:r>
+      <w:r>
         <w:t>,</w:t>
       </w:r>
       <w:r>
-        <w:t xml:space="preserve"> but not </w:t>
-      </w:r>
-      <w:proofErr w:type="gramStart"/>
-      <w:r>
-        <w:t>all of</w:t>
-      </w:r>
-      <w:proofErr w:type="gramEnd"/>
-      <w:r>
-        <w:t xml:space="preserve"> these related to reduced integration and only some were</w:t>
-      </w:r>
-      <w:r>
-        <w:t xml:space="preserve"> detected as significant differences in integration strength (Table 2). </w:t>
+        <w:t xml:space="preserve"> but not all of these related to reduced integration and only some were</w:t>
+      </w:r>
+      <w:r>
+        <w:t xml:space="preserve"> detected as significant differences in integration strength (Table </w:t>
+      </w:r>
+      <w:r>
+        <w:t>3</w:t>
+      </w:r>
+      <w:r>
+        <w:t xml:space="preserve">). </w:t>
       </w:r>
       <w:r>
         <w:t xml:space="preserve">All </w:t>
@@ -8948,18 +8087,10 @@
         <w:t xml:space="preserve">ault and the rostrum, </w:t>
       </w:r>
       <w:r>
-        <w:t xml:space="preserve">followed by a more moderate drop in r-PLS value between vault and </w:t>
-      </w:r>
-      <w:proofErr w:type="gramStart"/>
-      <w:r>
-        <w:t>orbi</w:t>
-      </w:r>
-      <w:r>
-        <w:t>ts  and</w:t>
-      </w:r>
-      <w:proofErr w:type="gramEnd"/>
-      <w:r>
-        <w:t xml:space="preserve"> vault and molars. Intriguingly, an </w:t>
+        <w:t>followed by a more moderate drop in r-PLS value between vault and orbi</w:t>
+      </w:r>
+      <w:r>
+        <w:t xml:space="preserve">ts and vault and molars. Intriguingly, an </w:t>
       </w:r>
       <w:r>
         <w:rPr>
@@ -9039,6 +8170,7 @@
         <w:rPr>
           <w:b/>
           <w:bCs/>
+          <w:highlight w:val="yellow"/>
         </w:rPr>
         <w:t>Supplementary Table X</w:t>
       </w:r>
@@ -10299,11 +9431,12 @@
     <w:tbl>
       <w:tblPr>
         <w:tblStyle w:val="TableGridLight"/>
-        <w:tblW w:w="6108" w:type="dxa"/>
+        <w:tblW w:w="6255" w:type="dxa"/>
+        <w:tblInd w:w="-147" w:type="dxa"/>
         <w:tblLook w:val="04A0" w:firstRow="1" w:lastRow="0" w:firstColumn="1" w:lastColumn="0" w:noHBand="0" w:noVBand="1"/>
       </w:tblPr>
       <w:tblGrid>
-        <w:gridCol w:w="2127"/>
+        <w:gridCol w:w="2274"/>
         <w:gridCol w:w="653"/>
         <w:gridCol w:w="1189"/>
         <w:gridCol w:w="1418"/>
@@ -10315,7 +9448,7 @@
         </w:trPr>
         <w:tc>
           <w:tcPr>
-            <w:tcW w:w="2127" w:type="dxa"/>
+            <w:tcW w:w="2274" w:type="dxa"/>
             <w:tcBorders>
               <w:bottom w:val="single" w:sz="4" w:space="0" w:color="auto"/>
             </w:tcBorders>
@@ -10470,7 +9603,7 @@
         </w:trPr>
         <w:tc>
           <w:tcPr>
-            <w:tcW w:w="2127" w:type="dxa"/>
+            <w:tcW w:w="2274" w:type="dxa"/>
             <w:tcBorders>
               <w:top w:val="single" w:sz="4" w:space="0" w:color="auto"/>
             </w:tcBorders>
@@ -10488,18 +9621,16 @@
                 <w:lang w:val="en-AU" w:eastAsia="en-AU"/>
               </w:rPr>
             </w:pPr>
-            <w:proofErr w:type="spellStart"/>
-            <w:r>
-              <w:rPr>
-                <w:rFonts w:ascii="Calibri" w:hAnsi="Calibri" w:cs="Calibri"/>
-                <w:color w:val="000000"/>
-                <w:sz w:val="22"/>
-                <w:szCs w:val="22"/>
-                <w:lang w:val="en-AU" w:eastAsia="en-AU"/>
-              </w:rPr>
-              <w:t>basicran</w:t>
-            </w:r>
-            <w:proofErr w:type="spellEnd"/>
+            <w:r>
+              <w:rPr>
+                <w:rFonts w:ascii="Calibri" w:hAnsi="Calibri" w:cs="Calibri"/>
+                <w:color w:val="000000"/>
+                <w:sz w:val="22"/>
+                <w:szCs w:val="22"/>
+                <w:lang w:val="en-AU" w:eastAsia="en-AU"/>
+              </w:rPr>
+              <w:t>basicranium</w:t>
+            </w:r>
             <w:r>
               <w:rPr>
                 <w:rFonts w:ascii="Calibri" w:hAnsi="Calibri" w:cs="Calibri"/>
@@ -10651,7 +9782,7 @@
         </w:trPr>
         <w:tc>
           <w:tcPr>
-            <w:tcW w:w="2127" w:type="dxa"/>
+            <w:tcW w:w="2274" w:type="dxa"/>
             <w:noWrap/>
             <w:hideMark/>
           </w:tcPr>
@@ -10666,18 +9797,16 @@
                 <w:lang w:val="en-AU" w:eastAsia="en-AU"/>
               </w:rPr>
             </w:pPr>
-            <w:proofErr w:type="spellStart"/>
-            <w:r>
-              <w:rPr>
-                <w:rFonts w:ascii="Calibri" w:hAnsi="Calibri" w:cs="Calibri"/>
-                <w:color w:val="000000"/>
-                <w:sz w:val="22"/>
-                <w:szCs w:val="22"/>
-                <w:lang w:val="en-AU" w:eastAsia="en-AU"/>
-              </w:rPr>
-              <w:t>basicran</w:t>
-            </w:r>
-            <w:proofErr w:type="spellEnd"/>
+            <w:r>
+              <w:rPr>
+                <w:rFonts w:ascii="Calibri" w:hAnsi="Calibri" w:cs="Calibri"/>
+                <w:color w:val="000000"/>
+                <w:sz w:val="22"/>
+                <w:szCs w:val="22"/>
+                <w:lang w:val="en-AU" w:eastAsia="en-AU"/>
+              </w:rPr>
+              <w:t>basicranium</w:t>
+            </w:r>
             <w:r>
               <w:rPr>
                 <w:rFonts w:ascii="Calibri" w:hAnsi="Calibri" w:cs="Calibri"/>
@@ -10817,7 +9946,7 @@
         </w:trPr>
         <w:tc>
           <w:tcPr>
-            <w:tcW w:w="2127" w:type="dxa"/>
+            <w:tcW w:w="2274" w:type="dxa"/>
             <w:noWrap/>
             <w:hideMark/>
           </w:tcPr>
@@ -10832,18 +9961,16 @@
                 <w:lang w:val="en-AU" w:eastAsia="en-AU"/>
               </w:rPr>
             </w:pPr>
-            <w:proofErr w:type="spellStart"/>
-            <w:r>
-              <w:rPr>
-                <w:rFonts w:ascii="Calibri" w:hAnsi="Calibri" w:cs="Calibri"/>
-                <w:color w:val="000000"/>
-                <w:sz w:val="22"/>
-                <w:szCs w:val="22"/>
-                <w:lang w:val="en-AU" w:eastAsia="en-AU"/>
-              </w:rPr>
-              <w:t>basicran</w:t>
-            </w:r>
-            <w:proofErr w:type="spellEnd"/>
+            <w:r>
+              <w:rPr>
+                <w:rFonts w:ascii="Calibri" w:hAnsi="Calibri" w:cs="Calibri"/>
+                <w:color w:val="000000"/>
+                <w:sz w:val="22"/>
+                <w:szCs w:val="22"/>
+                <w:lang w:val="en-AU" w:eastAsia="en-AU"/>
+              </w:rPr>
+              <w:t>basicranium</w:t>
+            </w:r>
             <w:r>
               <w:rPr>
                 <w:rFonts w:ascii="Calibri" w:hAnsi="Calibri" w:cs="Calibri"/>
@@ -10983,7 +10110,7 @@
         </w:trPr>
         <w:tc>
           <w:tcPr>
-            <w:tcW w:w="2127" w:type="dxa"/>
+            <w:tcW w:w="2274" w:type="dxa"/>
             <w:noWrap/>
             <w:hideMark/>
           </w:tcPr>
@@ -11000,7 +10127,6 @@
                 <w:lang w:val="en-AU" w:eastAsia="en-AU"/>
               </w:rPr>
             </w:pPr>
-            <w:proofErr w:type="spellStart"/>
             <w:r>
               <w:rPr>
                 <w:rFonts w:ascii="Calibri" w:hAnsi="Calibri" w:cs="Calibri"/>
@@ -11011,9 +10137,8 @@
                 <w:szCs w:val="22"/>
                 <w:lang w:val="en-AU" w:eastAsia="en-AU"/>
               </w:rPr>
-              <w:t>basicran</w:t>
-            </w:r>
-            <w:proofErr w:type="spellEnd"/>
+              <w:t>basicranium</w:t>
+            </w:r>
             <w:r>
               <w:rPr>
                 <w:rFonts w:ascii="Calibri" w:hAnsi="Calibri" w:cs="Calibri"/>
@@ -11159,7 +10284,7 @@
         </w:trPr>
         <w:tc>
           <w:tcPr>
-            <w:tcW w:w="2127" w:type="dxa"/>
+            <w:tcW w:w="2274" w:type="dxa"/>
             <w:noWrap/>
             <w:hideMark/>
           </w:tcPr>
@@ -11313,7 +10438,7 @@
         </w:trPr>
         <w:tc>
           <w:tcPr>
-            <w:tcW w:w="2127" w:type="dxa"/>
+            <w:tcW w:w="2274" w:type="dxa"/>
             <w:noWrap/>
             <w:hideMark/>
           </w:tcPr>
@@ -11467,7 +10592,7 @@
         </w:trPr>
         <w:tc>
           <w:tcPr>
-            <w:tcW w:w="2127" w:type="dxa"/>
+            <w:tcW w:w="2274" w:type="dxa"/>
             <w:noWrap/>
             <w:hideMark/>
           </w:tcPr>
@@ -11629,7 +10754,7 @@
         </w:trPr>
         <w:tc>
           <w:tcPr>
-            <w:tcW w:w="2127" w:type="dxa"/>
+            <w:tcW w:w="2274" w:type="dxa"/>
             <w:noWrap/>
             <w:hideMark/>
           </w:tcPr>
@@ -11783,7 +10908,7 @@
         </w:trPr>
         <w:tc>
           <w:tcPr>
-            <w:tcW w:w="2127" w:type="dxa"/>
+            <w:tcW w:w="2274" w:type="dxa"/>
             <w:tcBorders>
               <w:bottom w:val="single" w:sz="4" w:space="0" w:color="BFBFBF" w:themeColor="background1" w:themeShade="BF"/>
             </w:tcBorders>
@@ -11960,7 +11085,7 @@
         </w:trPr>
         <w:tc>
           <w:tcPr>
-            <w:tcW w:w="2127" w:type="dxa"/>
+            <w:tcW w:w="2274" w:type="dxa"/>
             <w:tcBorders>
               <w:bottom w:val="single" w:sz="4" w:space="0" w:color="auto"/>
             </w:tcBorders>
@@ -12163,7 +11288,10 @@
         <w:t>(</w:t>
       </w:r>
       <w:r>
-        <w:t>Table 3</w:t>
+        <w:t xml:space="preserve">Table </w:t>
+      </w:r>
+      <w:r>
+        <w:t>4</w:t>
       </w:r>
       <w:r>
         <w:t xml:space="preserve">), with no apparent difference as to </w:t>
@@ -12178,17 +11306,35 @@
         <w:t>This is also reflected in our Mantel tests comparison of distance matrices between species according to their PCA scores</w:t>
       </w:r>
       <w:r>
-        <w:t xml:space="preserve"> (Table 4)</w:t>
+        <w:t xml:space="preserve"> (Table </w:t>
+      </w:r>
+      <w:r>
+        <w:t>5</w:t>
+      </w:r>
+      <w:r>
+        <w:t>)</w:t>
       </w:r>
       <w:r>
         <w:t xml:space="preserve">; while remaining nearly all significant (meaning that the distribution of species in PC morphospaces remains more similar than expected at random), all partition comparisons had lower Mantel r statistics after the removal of size, with </w:t>
       </w:r>
       <w:r>
         <w:lastRenderedPageBreak/>
-        <w:t>exception of the rostrum/molar comparison which remained nearly unchanged in both the CR-based modularity assessment (Table 3) and the Mantel tests</w:t>
-      </w:r>
-      <w:r>
-        <w:t xml:space="preserve"> (Table 4)</w:t>
+        <w:t xml:space="preserve">exception of the rostrum/molar comparison which remained nearly unchanged in both the CR-based modularity assessment (Table </w:t>
+      </w:r>
+      <w:r>
+        <w:t>4</w:t>
+      </w:r>
+      <w:r>
+        <w:t>) and the Mantel tests</w:t>
+      </w:r>
+      <w:r>
+        <w:t xml:space="preserve"> (Table </w:t>
+      </w:r>
+      <w:r>
+        <w:t>5</w:t>
+      </w:r>
+      <w:r>
+        <w:t>)</w:t>
       </w:r>
       <w:r>
         <w:t xml:space="preserve">. </w:t>
@@ -13747,19 +12893,11 @@
                 <w:color w:val="000000"/>
               </w:rPr>
             </w:pPr>
-            <w:proofErr w:type="spellStart"/>
-            <w:r>
-              <w:rPr>
-                <w:color w:val="000000"/>
-              </w:rPr>
-              <w:t>Basicran</w:t>
-            </w:r>
-            <w:proofErr w:type="spellEnd"/>
-            <w:r>
-              <w:rPr>
-                <w:color w:val="000000"/>
-              </w:rPr>
-              <w:t>.</w:t>
+            <w:r>
+              <w:rPr>
+                <w:color w:val="000000"/>
+              </w:rPr>
+              <w:t>Basicran.</w:t>
             </w:r>
           </w:p>
         </w:tc>
@@ -13910,19 +13048,11 @@
                 <w:color w:val="000000"/>
               </w:rPr>
             </w:pPr>
-            <w:proofErr w:type="spellStart"/>
-            <w:r>
-              <w:rPr>
-                <w:color w:val="000000"/>
-              </w:rPr>
-              <w:t>Basicran</w:t>
-            </w:r>
-            <w:proofErr w:type="spellEnd"/>
-            <w:r>
-              <w:rPr>
-                <w:color w:val="000000"/>
-              </w:rPr>
-              <w:t>.</w:t>
+            <w:r>
+              <w:rPr>
+                <w:color w:val="000000"/>
+              </w:rPr>
+              <w:t>Basicran.</w:t>
             </w:r>
           </w:p>
         </w:tc>
@@ -14897,11 +14027,7 @@
         <w:spacing w:line="480" w:lineRule="auto"/>
       </w:pPr>
       <w:r>
-        <w:t>Consistent with the overall high integration we found in both the full and size-free datasets, the test of global integration revealed a regression slope below -1.0 (</w:t>
-      </w:r>
-      <w:proofErr w:type="spellStart"/>
-      <w:r>
-        <w:t>B</w:t>
+        <w:t>Consistent with the overall high integration we found in both the full and size-free datasets, the test of global integration revealed a regression slope below -1.0 (B</w:t>
       </w:r>
       <w:r>
         <w:rPr>
@@ -14909,13 +14035,8 @@
         </w:rPr>
         <w:t>eval_full</w:t>
       </w:r>
-      <w:proofErr w:type="spellEnd"/>
-      <w:r>
-        <w:t xml:space="preserve"> = -1.64; </w:t>
-      </w:r>
-      <w:proofErr w:type="spellStart"/>
-      <w:r>
-        <w:t>B</w:t>
+      <w:r>
+        <w:t xml:space="preserve"> = -1.64; B</w:t>
       </w:r>
       <w:r>
         <w:rPr>
@@ -14923,7 +14044,6 @@
         </w:rPr>
         <w:t>eval_residual</w:t>
       </w:r>
-      <w:proofErr w:type="spellEnd"/>
       <w:r>
         <w:t xml:space="preserve"> = -1.55; Fig. S2), which indicates global integration across all cranial modules </w:t>
       </w:r>
@@ -14987,286 +14107,28 @@
       <w:pPr>
         <w:spacing w:line="480" w:lineRule="auto"/>
       </w:pPr>
+      <w:r>
+        <w:t xml:space="preserve">In this study, </w:t>
+      </w:r>
+      <w:r>
+        <w:t xml:space="preserve">we </w:t>
+      </w:r>
+      <w:r>
+        <w:t xml:space="preserve">sought </w:t>
+      </w:r>
+      <w:r>
+        <w:t xml:space="preserve">understand </w:t>
+      </w:r>
+      <w:r>
+        <w:t xml:space="preserve">the degree to which non-allometric shape variation occurs in the highly allometric clade of Australian murid rodents and their more remote invasive relatives. The comparison of datasets with and without size-related shape variation reveals the strong impact of size on shape, but also shows that substantial non-allometric variation exists </w:t>
+      </w:r>
+      <w:r>
+        <w:t>in the clade, with its own signatures of shape divergence, ordinated variation, and significant levels of integration.</w:t>
+      </w:r>
     </w:p>
     <w:p>
       <w:pPr>
         <w:spacing w:line="480" w:lineRule="auto"/>
-      </w:pPr>
-      <w:r>
-        <w:t xml:space="preserve">In this study, </w:t>
-      </w:r>
-      <w:r>
-        <w:t xml:space="preserve">we </w:t>
-      </w:r>
-      <w:r>
-        <w:t xml:space="preserve">sought </w:t>
-      </w:r>
-      <w:r>
-        <w:t xml:space="preserve">understand </w:t>
-      </w:r>
-      <w:r>
-        <w:t xml:space="preserve">the degree to which non-allometric shape variation occurs in the highly allometric clade of Australian murid rodents and their more remote invasive relatives. The comparison of datasets with and without size-related shape variation reveals the strong impact of size on shape, but also shows that substantial non-allometric variation exists </w:t>
-      </w:r>
-      <w:r>
-        <w:t>in the clade, with its own signatures of shape divergence, ordinated variation, and significant levels of integration.</w:t>
-      </w:r>
-    </w:p>
-    <w:p>
-      <w:pPr>
-        <w:spacing w:line="480" w:lineRule="auto"/>
-        <w:ind w:firstLine="720"/>
-      </w:pPr>
-      <w:r>
-        <w:t xml:space="preserve">As expected, the evolution of murid cranial shape is consistent with </w:t>
-      </w:r>
-      <w:r>
-        <w:t xml:space="preserve">our </w:t>
-      </w:r>
-      <w:r>
-        <w:t>expectation</w:t>
-      </w:r>
-      <w:r>
-        <w:t xml:space="preserve"> that cranial shape evolves around an optimal configuration according to an</w:t>
-      </w:r>
-      <w:r>
-        <w:t xml:space="preserve"> Ornstein-</w:t>
-      </w:r>
-      <w:proofErr w:type="spellStart"/>
-      <w:r>
-        <w:t>Uhlenbeck</w:t>
-      </w:r>
-      <w:proofErr w:type="spellEnd"/>
-      <w:r>
-        <w:t xml:space="preserve"> </w:t>
-      </w:r>
-      <w:r>
-        <w:t xml:space="preserve">(OU) </w:t>
-      </w:r>
-      <w:r>
-        <w:t>process</w:t>
-      </w:r>
-      <w:r>
-        <w:t xml:space="preserve">. </w:t>
-      </w:r>
-      <w:r>
-        <w:t xml:space="preserve">This supports the hypothesis that the shape variation in the full dataset is under stabilizing selection according to size. Notably, the OU mode of the full shape </w:t>
-      </w:r>
-      <w:r>
-        <w:t>is not</w:t>
-      </w:r>
-      <w:r>
-        <w:t xml:space="preserve"> merely a consequence of </w:t>
-      </w:r>
-      <w:r>
-        <w:t xml:space="preserve">OU-dominated </w:t>
-      </w:r>
-      <w:r>
-        <w:t xml:space="preserve">size </w:t>
-      </w:r>
-      <w:proofErr w:type="gramStart"/>
-      <w:r>
-        <w:t>evolution</w:t>
-      </w:r>
-      <w:r>
-        <w:t>,</w:t>
-      </w:r>
-      <w:r>
-        <w:t xml:space="preserve"> </w:t>
-      </w:r>
-      <w:r>
-        <w:t>since</w:t>
-      </w:r>
-      <w:proofErr w:type="gramEnd"/>
-      <w:r>
-        <w:t xml:space="preserve"> centroid size</w:t>
-      </w:r>
-      <w:r>
-        <w:t>s</w:t>
-      </w:r>
-      <w:r>
-        <w:t xml:space="preserve"> more likely evolve according to Brownian Motion</w:t>
-      </w:r>
-      <w:r>
-        <w:t>.</w:t>
-      </w:r>
-      <w:r>
-        <w:t xml:space="preserve"> </w:t>
-      </w:r>
-      <w:r>
-        <w:t xml:space="preserve">Intriguingly, the greater likelihood of OU in the evolution of residual shape suggests that non-allometric shape variation is under either stabilizing selection or a constraint on shape. </w:t>
-      </w:r>
-    </w:p>
-    <w:p>
-      <w:pPr>
-        <w:spacing w:line="480" w:lineRule="auto"/>
-        <w:ind w:firstLine="720"/>
-      </w:pPr>
-      <w:r>
-        <w:t xml:space="preserve">While the statistical assessment of evolutionary mode has limited power due to our relatively small sample sizes </w:t>
-      </w:r>
-      <w:r>
-        <w:fldChar w:fldCharType="begin"/>
-      </w:r>
-      <w:r>
-        <w:instrText xml:space="preserve"> ADDIN EN.CITE &lt;EndNote&gt;&lt;Cite&gt;&lt;Author&gt;Cooper&lt;/Author&gt;&lt;Year&gt;2016&lt;/Year&gt;&lt;RecNum&gt;63&lt;/RecNum&gt;&lt;DisplayText&gt;(Cooper&lt;style face="italic"&gt; et al.&lt;/style&gt;, 2016)&lt;/DisplayText&gt;&lt;record&gt;&lt;rec-number&gt;63&lt;/rec-number&gt;&lt;foreign-keys&gt;&lt;key app="EN" db-id="p9vfsf2vj2tvwjevww9pzwfazxfv5txvw5ap" timestamp="1711583968"&gt;63&lt;/key&gt;&lt;/foreign-keys&gt;&lt;ref-type name="Journal Article"&gt;17&lt;/ref-type&gt;&lt;contributors&gt;&lt;authors&gt;&lt;author&gt;Cooper, Natalie&lt;/author&gt;&lt;author&gt;Thomas, Gavin H&lt;/author&gt;&lt;author&gt;Venditti, Chris&lt;/author&gt;&lt;author&gt;Meade, Andrew&lt;/author&gt;&lt;author&gt;Freckleton, Rob P&lt;/author&gt;&lt;/authors&gt;&lt;/contributors&gt;&lt;titles&gt;&lt;title&gt;A cautionary note on the use of Ornstein Uhlenbeck models in macroevolutionary studies&lt;/title&gt;&lt;secondary-title&gt;Biological Journal of the Linnean Society&lt;/secondary-title&gt;&lt;/titles&gt;&lt;periodical&gt;&lt;full-title&gt;Biological Journal of the Linnean Society&lt;/full-title&gt;&lt;/periodical&gt;&lt;pages&gt;64-77&lt;/pages&gt;&lt;volume&gt;118&lt;/volume&gt;&lt;number&gt;1&lt;/number&gt;&lt;dates&gt;&lt;year&gt;2016&lt;/year&gt;&lt;/dates&gt;&lt;isbn&gt;0024-4066&lt;/isbn&gt;&lt;urls&gt;&lt;/urls&gt;&lt;/record&gt;&lt;/Cite&gt;&lt;/EndNote&gt;</w:instrText>
-      </w:r>
-      <w:r>
-        <w:fldChar w:fldCharType="separate"/>
-      </w:r>
-      <w:r>
-        <w:rPr>
-          <w:noProof/>
-        </w:rPr>
-        <w:t>(Cooper</w:t>
-      </w:r>
-      <w:r>
-        <w:rPr>
-          <w:i/>
-          <w:noProof/>
-        </w:rPr>
-        <w:t xml:space="preserve"> et al.</w:t>
-      </w:r>
-      <w:r>
-        <w:rPr>
-          <w:noProof/>
-        </w:rPr>
-        <w:t>, 2016)</w:t>
-      </w:r>
-      <w:r>
-        <w:fldChar w:fldCharType="end"/>
-      </w:r>
-      <w:r>
-        <w:t xml:space="preserve">, our </w:t>
-      </w:r>
-      <w:proofErr w:type="spellStart"/>
-      <w:r>
-        <w:t>visualisations</w:t>
-      </w:r>
-      <w:proofErr w:type="spellEnd"/>
-      <w:r>
-        <w:t xml:space="preserve"> of shape divergence </w:t>
-      </w:r>
-      <w:r>
-        <w:t>also shows “spikes” of divergence in otherwise limited morphospace (as demonstrated by a plateau of diversification after 4.2-5.7 million years), consistent with a mean-shift Ornstein-</w:t>
-      </w:r>
-      <w:proofErr w:type="spellStart"/>
-      <w:r>
-        <w:t>Uhlenbeck</w:t>
-      </w:r>
-      <w:proofErr w:type="spellEnd"/>
-      <w:r>
-        <w:t xml:space="preserve"> process of limited diversification around a local optimum </w:t>
-      </w:r>
-      <w:r>
-        <w:fldChar w:fldCharType="begin"/>
-      </w:r>
-      <w:r>
-        <w:instrText xml:space="preserve"> ADDIN EN.CITE &lt;EndNote&gt;&lt;Cite&gt;&lt;Author&gt;Harmon&lt;/Author&gt;&lt;Year&gt;2010&lt;/Year&gt;&lt;RecNum&gt;55&lt;/RecNum&gt;&lt;DisplayText&gt;(Harmon&lt;style face="italic"&gt; et al.&lt;/style&gt;, 2010)&lt;/DisplayText&gt;&lt;record&gt;&lt;rec-number&gt;55&lt;/rec-number&gt;&lt;foreign-keys&gt;&lt;key app="EN" db-id="p9vfsf2vj2tvwjevww9pzwfazxfv5txvw5ap" timestamp="1709692331"&gt;55&lt;/key&gt;&lt;/foreign-keys&gt;&lt;ref-type name="Journal Article"&gt;17&lt;/ref-type&gt;&lt;contributors&gt;&lt;authors&gt;&lt;author&gt;Harmon, L. J.&lt;/author&gt;&lt;author&gt;Losos, J. B.&lt;/author&gt;&lt;author&gt;Davies, T. J.&lt;/author&gt;&lt;author&gt;Gillespie, R. G.&lt;/author&gt;&lt;author&gt;Gittleman, J. L.&lt;/author&gt;&lt;author&gt;Jennings, W. B.&lt;/author&gt;&lt;author&gt;Kozak, K. H.&lt;/author&gt;&lt;author&gt;McPeek, M. A.&lt;/author&gt;&lt;author&gt;Moreno-Roark, F.&lt;/author&gt;&lt;author&gt;Near, T. J.&lt;/author&gt;&lt;author&gt;Purvis, A.&lt;/author&gt;&lt;author&gt;Ricklefs, R. E.&lt;/author&gt;&lt;author&gt;Schluter, D.&lt;/author&gt;&lt;author&gt;Schulte II, J. A.&lt;/author&gt;&lt;author&gt;Seehausen, O.&lt;/author&gt;&lt;author&gt;Sidlauskas, B. L.&lt;/author&gt;&lt;author&gt;Torres-Carvajal, O.&lt;/author&gt;&lt;author&gt;Weir, J. T.&lt;/author&gt;&lt;author&gt;Mooers, A. Ø.&lt;/author&gt;&lt;/authors&gt;&lt;/contributors&gt;&lt;titles&gt;&lt;title&gt;Early bursts of body size and shape evolution are rare in comparative data&lt;/title&gt;&lt;secondary-title&gt;Evolution&lt;/secondary-title&gt;&lt;/titles&gt;&lt;periodical&gt;&lt;full-title&gt;Evolution&lt;/full-title&gt;&lt;/periodical&gt;&lt;pages&gt;2385-2396&lt;/pages&gt;&lt;volume&gt;64&lt;/volume&gt;&lt;number&gt;8&lt;/number&gt;&lt;dates&gt;&lt;year&gt;2010&lt;/year&gt;&lt;/dates&gt;&lt;isbn&gt;0014-3820&lt;/isbn&gt;&lt;urls&gt;&lt;related-urls&gt;&lt;url&gt;https://onlinelibrary.wiley.com/doi/abs/10.1111/j.1558-5646.2010.01025.x&lt;/url&gt;&lt;/related-urls&gt;&lt;/urls&gt;&lt;electronic-resource-num&gt;https://doi.org/10.1111/j.1558-5646.2010.01025.x&lt;/electronic-resource-num&gt;&lt;/record&gt;&lt;/Cite&gt;&lt;/EndNote&gt;</w:instrText>
-      </w:r>
-      <w:r>
-        <w:fldChar w:fldCharType="separate"/>
-      </w:r>
-      <w:r>
-        <w:rPr>
-          <w:noProof/>
-        </w:rPr>
-        <w:t>(Harmon</w:t>
-      </w:r>
-      <w:r>
-        <w:rPr>
-          <w:i/>
-          <w:noProof/>
-        </w:rPr>
-        <w:t xml:space="preserve"> et al.</w:t>
-      </w:r>
-      <w:r>
-        <w:rPr>
-          <w:noProof/>
-        </w:rPr>
-        <w:t>, 2010)</w:t>
-      </w:r>
-      <w:r>
-        <w:fldChar w:fldCharType="end"/>
-      </w:r>
-      <w:r>
-        <w:t>. Additionally, the plots provide</w:t>
-      </w:r>
-      <w:r>
-        <w:t xml:space="preserve"> useful hypotheses of how the asymptotic divergence pattern over time – reflective of OU processes – arise. In both full and residual datasets, the plots </w:t>
-      </w:r>
-      <w:r>
-        <w:t xml:space="preserve">reinforce the </w:t>
-      </w:r>
-      <w:r>
-        <w:lastRenderedPageBreak/>
-        <w:t xml:space="preserve">concept of rodent skulls evolving around an optimal shape unless a substantial change in either size or cranial function evolves. Consistent with this, the maximum divergences </w:t>
-      </w:r>
-      <w:r>
-        <w:t xml:space="preserve">in the full dataset </w:t>
-      </w:r>
-      <w:r>
-        <w:t xml:space="preserve">correspond with our proposed mechanisms for the evolution of shape variation in Australian murids. First, the maximum divergence in the full shape dataset involves the large-bodied frugivores, whose cranial shapes were probably facilitated by an allometric line of least resistance honed by stabilizing selection </w:t>
-      </w:r>
-      <w:r>
-        <w:fldChar w:fldCharType="begin"/>
-      </w:r>
-      <w:r>
-        <w:instrText xml:space="preserve"> ADDIN EN.CITE &lt;EndNote&gt;&lt;Cite&gt;&lt;Author&gt;Marcy&lt;/Author&gt;&lt;Year&gt;2020&lt;/Year&gt;&lt;RecNum&gt;5&lt;/RecNum&gt;&lt;Prefix&gt;sensu Schluter`; &lt;/Prefix&gt;&lt;DisplayText&gt;(sensu Schluter; Marcy&lt;style face="italic"&gt; et al.&lt;/style&gt;, 2020)&lt;/DisplayText&gt;&lt;record&gt;&lt;rec-number&gt;5&lt;/rec-number&gt;&lt;foreign-keys&gt;&lt;key app="EN" db-id="p9vfsf2vj2tvwjevww9pzwfazxfv5txvw5ap" timestamp="1709692331"&gt;5&lt;/key&gt;&lt;/foreign-keys&gt;&lt;ref-type name="Journal Article"&gt;17&lt;/ref-type&gt;&lt;contributors&gt;&lt;authors&gt;&lt;author&gt;Marcy, A. E.&lt;/author&gt;&lt;author&gt;Guillerme, T.&lt;/author&gt;&lt;author&gt;Sherratt, E.&lt;/author&gt;&lt;author&gt;Rowe, K. C.&lt;/author&gt;&lt;author&gt;Phillips, M. J.&lt;/author&gt;&lt;author&gt;Weisbecker, V.&lt;/author&gt;&lt;/authors&gt;&lt;/contributors&gt;&lt;titles&gt;&lt;title&gt;Australian rodents reveal conserved cranial evolutionary allometry across 10 million years of Murid evolution&lt;/title&gt;&lt;secondary-title&gt;The American Naturalist&lt;/secondary-title&gt;&lt;/titles&gt;&lt;periodical&gt;&lt;full-title&gt;The American Naturalist&lt;/full-title&gt;&lt;/periodical&gt;&lt;pages&gt;755-768&lt;/pages&gt;&lt;volume&gt;196&lt;/volume&gt;&lt;number&gt;6&lt;/number&gt;&lt;keywords&gt;&lt;keyword&gt;allometric facilitation,craniofacial evolutionary allometry (CREA),geometric morphometrics,molecular phylogeny,Murinae,stabilizing selection&lt;/keyword&gt;&lt;/keywords&gt;&lt;dates&gt;&lt;year&gt;2020&lt;/year&gt;&lt;/dates&gt;&lt;accession-num&gt;33211559&lt;/accession-num&gt;&lt;urls&gt;&lt;related-urls&gt;&lt;url&gt;https://www.journals.uchicago.edu/doi/abs/10.1086/711398&lt;/url&gt;&lt;/related-urls&gt;&lt;/urls&gt;&lt;electronic-resource-num&gt;https://doi.org/10.1086/711398&lt;/electronic-resource-num&gt;&lt;/record&gt;&lt;/Cite&gt;&lt;/EndNote&gt;</w:instrText>
-      </w:r>
-      <w:r>
-        <w:fldChar w:fldCharType="separate"/>
-      </w:r>
-      <w:r>
-        <w:rPr>
-          <w:noProof/>
-        </w:rPr>
-        <w:t>(sensu Schluter; Marcy</w:t>
-      </w:r>
-      <w:r>
-        <w:rPr>
-          <w:i/>
-          <w:noProof/>
-        </w:rPr>
-        <w:t xml:space="preserve"> et al.</w:t>
-      </w:r>
-      <w:r>
-        <w:rPr>
-          <w:noProof/>
-        </w:rPr>
-        <w:t>, 2020)</w:t>
-      </w:r>
-      <w:r>
-        <w:fldChar w:fldCharType="end"/>
-      </w:r>
-      <w:r>
-        <w:t xml:space="preserve">. In contrast, the allometry-free maximum divergence highlights the shape distances we hypothesize occurred due to a carnivory-related release from this selection on masticatory function. Finally, the second-highest divergence in the allometry-free shape analysis involving the hopping </w:t>
-      </w:r>
-      <w:r>
-        <w:rPr>
-          <w:i/>
-        </w:rPr>
-        <w:t>Notomys</w:t>
-      </w:r>
-      <w:r>
-        <w:t xml:space="preserve"> likely reflects </w:t>
-      </w:r>
-      <w:r>
-        <w:t>a</w:t>
-      </w:r>
-      <w:r>
-        <w:t xml:space="preserve"> change in the genus-level allometric multidimensional intercept</w:t>
-      </w:r>
-      <w:r>
-        <w:t xml:space="preserve"> (see below)</w:t>
-      </w:r>
-      <w:r>
-        <w:t xml:space="preserve">. </w:t>
-      </w:r>
-    </w:p>
-    <w:p>
-      <w:pPr>
-        <w:spacing w:line="480" w:lineRule="auto"/>
-        <w:ind w:firstLine="720"/>
       </w:pPr>
       <w:r>
         <w:t xml:space="preserve">Allometry in mammalian crania, and the associated shape variation as predicted by CREA, has often been attributed to the integration of size with masticatory biomechanics </w:t>
@@ -15898,46 +14760,148 @@
         <w:fldChar w:fldCharType="end"/>
       </w:r>
       <w:r>
-        <w:t>.</w:t>
+        <w:t xml:space="preserve">. The greater likelihood of an Ornstein-Uhlenbeck </w:t>
+      </w:r>
+      <w:r>
+        <w:t xml:space="preserve">(OU) </w:t>
+      </w:r>
+      <w:r>
+        <w:t xml:space="preserve">pattern of limited diversification around a local optimum </w:t>
+      </w:r>
+      <w:r>
+        <w:fldChar w:fldCharType="begin"/>
+      </w:r>
+      <w:r>
+        <w:instrText xml:space="preserve"> ADDIN EN.CITE &lt;EndNote&gt;&lt;Cite&gt;&lt;Author&gt;Harmon&lt;/Author&gt;&lt;Year&gt;2010&lt;/Year&gt;&lt;RecNum&gt;55&lt;/RecNum&gt;&lt;DisplayText&gt;(Harmon&lt;style face="italic"&gt; et al.&lt;/style&gt;, 2010)&lt;/DisplayText&gt;&lt;record&gt;&lt;rec-number&gt;55&lt;/rec-number&gt;&lt;foreign-keys&gt;&lt;key app="EN" db-id="p9vfsf2vj2tvwjevww9pzwfazxfv5txvw5ap" timestamp="1709692331"&gt;55&lt;/key&gt;&lt;/foreign-keys&gt;&lt;ref-type name="Journal Article"&gt;17&lt;/ref-type&gt;&lt;contributors&gt;&lt;authors&gt;&lt;author&gt;Harmon, L. J.&lt;/author&gt;&lt;author&gt;Losos, J. B.&lt;/author&gt;&lt;author&gt;Davies, T. J.&lt;/author&gt;&lt;author&gt;Gillespie, R. G.&lt;/author&gt;&lt;author&gt;Gittleman, J. L.&lt;/author&gt;&lt;author&gt;Jennings, W. B.&lt;/author&gt;&lt;author&gt;Kozak, K. H.&lt;/author&gt;&lt;author&gt;McPeek, M. A.&lt;/author&gt;&lt;author&gt;Moreno-Roark, F.&lt;/author&gt;&lt;author&gt;Near, T. J.&lt;/author&gt;&lt;author&gt;Purvis, A.&lt;/author&gt;&lt;author&gt;Ricklefs, R. E.&lt;/author&gt;&lt;author&gt;Schluter, D.&lt;/author&gt;&lt;author&gt;Schulte II, J. A.&lt;/author&gt;&lt;author&gt;Seehausen, O.&lt;/author&gt;&lt;author&gt;Sidlauskas, B. L.&lt;/author&gt;&lt;author&gt;Torres-Carvajal, O.&lt;/author&gt;&lt;author&gt;Weir, J. T.&lt;/author&gt;&lt;author&gt;Mooers, A. Ø.&lt;/author&gt;&lt;/authors&gt;&lt;/contributors&gt;&lt;titles&gt;&lt;title&gt;Early bursts of body size and shape evolution are rare in comparative data&lt;/title&gt;&lt;secondary-title&gt;Evolution&lt;/secondary-title&gt;&lt;/titles&gt;&lt;periodical&gt;&lt;full-title&gt;Evolution&lt;/full-title&gt;&lt;/periodical&gt;&lt;pages&gt;2385-2396&lt;/pages&gt;&lt;volume&gt;64&lt;/volume&gt;&lt;number&gt;8&lt;/number&gt;&lt;dates&gt;&lt;year&gt;2010&lt;/year&gt;&lt;/dates&gt;&lt;isbn&gt;0014-3820&lt;/isbn&gt;&lt;urls&gt;&lt;related-urls&gt;&lt;url&gt;https://onlinelibrary.wiley.com/doi/abs/10.1111/j.1558-5646.2010.01025.x&lt;/url&gt;&lt;/related-urls&gt;&lt;/urls&gt;&lt;electronic-resource-num&gt;https://doi.org/10.1111/j.1558-5646.2010.01025.x&lt;/electronic-resource-num&gt;&lt;/record&gt;&lt;/Cite&gt;&lt;/EndNote&gt;</w:instrText>
+      </w:r>
+      <w:r>
+        <w:fldChar w:fldCharType="separate"/>
+      </w:r>
+      <w:r>
+        <w:rPr>
+          <w:noProof/>
+        </w:rPr>
+        <w:t>(Harmon</w:t>
+      </w:r>
+      <w:r>
+        <w:rPr>
+          <w:i/>
+          <w:noProof/>
+        </w:rPr>
+        <w:t xml:space="preserve"> et al.</w:t>
+      </w:r>
+      <w:r>
+        <w:rPr>
+          <w:noProof/>
+        </w:rPr>
+        <w:t>, 2010)</w:t>
+      </w:r>
+      <w:r>
+        <w:fldChar w:fldCharType="end"/>
+      </w:r>
+      <w:r>
+        <w:t xml:space="preserve"> reinforces this impression, particularly because </w:t>
+      </w:r>
+      <w:r>
+        <w:t xml:space="preserve">size itself </w:t>
+      </w:r>
+      <w:r>
+        <w:t xml:space="preserve">most likely evolves according to BM. </w:t>
+      </w:r>
+      <w:r>
+        <w:t xml:space="preserve">However, allometric variation appears to be only one manifestation of the overarching impact </w:t>
+      </w:r>
+      <w:r>
+        <w:t>of</w:t>
+      </w:r>
+      <w:r>
+        <w:t xml:space="preserve"> biomechanical adaptation seems on the rodent cranium because the residual dataset is also retrieved as evolving according to OU. </w:t>
+      </w:r>
+    </w:p>
+    <w:p>
+      <w:pPr>
+        <w:spacing w:line="480" w:lineRule="auto"/>
+      </w:pPr>
+    </w:p>
+    <w:p>
+      <w:pPr>
+        <w:spacing w:line="480" w:lineRule="auto"/>
+      </w:pPr>
+      <w:r>
+        <w:t>The hypothesis of</w:t>
       </w:r>
       <w:r>
         <w:t xml:space="preserve"> </w:t>
       </w:r>
       <w:r>
-        <w:t>However, t</w:t>
-      </w:r>
-      <w:r>
-        <w:t>he whole</w:t>
-      </w:r>
-      <w:r>
-        <w:t xml:space="preserve"> cranium and all but one pair of modules within the cranium remain significantly </w:t>
-      </w:r>
-      <w:r>
-        <w:t xml:space="preserve">and sometimes more </w:t>
-      </w:r>
-      <w:r>
-        <w:t>integrated</w:t>
+        <w:t xml:space="preserve">stabilizing selection on rodent cranial shape is further supported </w:t>
+      </w:r>
+      <w:r>
+        <w:t xml:space="preserve">a plateau of </w:t>
+      </w:r>
+      <w:r>
+        <w:t xml:space="preserve">morphological </w:t>
+      </w:r>
+      <w:r>
+        <w:t xml:space="preserve">divergences beyond ~ 2 million years of </w:t>
+      </w:r>
+      <w:r>
+        <w:t xml:space="preserve">pairwise </w:t>
+      </w:r>
+      <w:r>
+        <w:t>divergence</w:t>
+      </w:r>
+      <w:r>
+        <w:t xml:space="preserve"> times,</w:t>
       </w:r>
       <w:r>
         <w:t xml:space="preserve"> </w:t>
       </w:r>
       <w:r>
-        <w:t>after removal of allometry</w:t>
-      </w:r>
-      <w:r>
-        <w:t>, confirming our expectation that allometric patterns are just one manifestation of this stabilizing selection.</w:t>
+        <w:t>with several “spikes” of morphological divergence where</w:t>
+      </w:r>
+      <w:r>
+        <w:t xml:space="preserve"> a</w:t>
+      </w:r>
+      <w:r>
+        <w:t xml:space="preserve"> substantial change in either size or cranial function evolve</w:t>
+      </w:r>
+      <w:r>
+        <w:t>d</w:t>
+      </w:r>
+      <w:r>
+        <w:t xml:space="preserve">. </w:t>
+      </w:r>
+      <w:r>
+        <w:t xml:space="preserve">In the full shape dataset, this </w:t>
+      </w:r>
+      <w:r>
+        <w:t>corresponds to</w:t>
+      </w:r>
+      <w:r>
+        <w:t xml:space="preserve"> the </w:t>
+      </w:r>
+      <w:r>
+        <w:t xml:space="preserve">evolution of </w:t>
+      </w:r>
+      <w:r>
+        <w:t xml:space="preserve">unique– but </w:t>
+      </w:r>
+      <w:r>
+        <w:lastRenderedPageBreak/>
+        <w:t xml:space="preserve">allometrically expected - shapes of the </w:t>
+      </w:r>
+      <w:r>
+        <w:t>large-bodied frugivores</w:t>
       </w:r>
       <w:r>
         <w:t xml:space="preserve"> </w:t>
       </w:r>
       <w:r>
-        <w:t xml:space="preserve">This agrees with the observation that rodents occupy a highly distinct, slowly-evolving area in the morphospace of placental crania </w:t>
-      </w:r>
-      <w:r>
         <w:fldChar w:fldCharType="begin"/>
       </w:r>
       <w:r>
-        <w:instrText xml:space="preserve"> ADDIN EN.CITE &lt;EndNote&gt;&lt;Cite&gt;&lt;Author&gt;Goswami&lt;/Author&gt;&lt;Year&gt;2022&lt;/Year&gt;&lt;RecNum&gt;8&lt;/RecNum&gt;&lt;DisplayText&gt;(Goswami&lt;style face="italic"&gt; et al.&lt;/style&gt;, 2022)&lt;/DisplayText&gt;&lt;record&gt;&lt;rec-number&gt;8&lt;/rec-number&gt;&lt;foreign-keys&gt;&lt;key app="EN" db-id="p9vfsf2vj2tvwjevww9pzwfazxfv5txvw5ap" timestamp="1709692331"&gt;8&lt;/key&gt;&lt;/foreign-keys&gt;&lt;ref-type name="Journal Article"&gt;17&lt;/ref-type&gt;&lt;contributors&gt;&lt;authors&gt;&lt;author&gt;Goswami, A.&lt;/author&gt;&lt;author&gt;Noirault, E.&lt;/author&gt;&lt;author&gt;Coombs, E. J.&lt;/author&gt;&lt;author&gt;Clavel, J.&lt;/author&gt;&lt;author&gt;Fabre, A.-C.&lt;/author&gt;&lt;author&gt;Halliday, T. J. D.&lt;/author&gt;&lt;author&gt;Churchill, M.&lt;/author&gt;&lt;author&gt;Curtis, A.&lt;/author&gt;&lt;author&gt;Watanabe, A.&lt;/author&gt;&lt;author&gt;Simmons, N. B.&lt;/author&gt;&lt;author&gt;Beatty, B. L.&lt;/author&gt;&lt;author&gt;Geisler, J. H.&lt;/author&gt;&lt;author&gt;Fox, D. L.&lt;/author&gt;&lt;author&gt;Felice, R. N.&lt;/author&gt;&lt;/authors&gt;&lt;/contributors&gt;&lt;titles&gt;&lt;title&gt;Attenuated evolution of mammals through the Cenozoic&lt;/title&gt;&lt;secondary-title&gt;Science&lt;/secondary-title&gt;&lt;/titles&gt;&lt;periodical&gt;&lt;full-title&gt;Science&lt;/full-title&gt;&lt;/periodical&gt;&lt;pages&gt;377-383&lt;/pages&gt;&lt;volume&gt;378&lt;/volume&gt;&lt;number&gt;6618&lt;/number&gt;&lt;dates&gt;&lt;year&gt;2022&lt;/year&gt;&lt;/dates&gt;&lt;urls&gt;&lt;related-urls&gt;&lt;url&gt;https://www.science.org/doi/abs/10.1126/science.abm7525&lt;/url&gt;&lt;/related-urls&gt;&lt;/urls&gt;&lt;electronic-resource-num&gt;https://doi.org/10.1126/science.abm7525&lt;/electronic-resource-num&gt;&lt;/record&gt;&lt;/Cite&gt;&lt;/EndNote&gt;</w:instrText>
+        <w:instrText xml:space="preserve"> ADDIN EN.CITE &lt;EndNote&gt;&lt;Cite&gt;&lt;Author&gt;Marcy&lt;/Author&gt;&lt;Year&gt;2020&lt;/Year&gt;&lt;RecNum&gt;5&lt;/RecNum&gt;&lt;Prefix&gt;sensu Schluter`; &lt;/Prefix&gt;&lt;DisplayText&gt;(sensu Schluter; Marcy&lt;style face="italic"&gt; et al.&lt;/style&gt;, 2020)&lt;/DisplayText&gt;&lt;record&gt;&lt;rec-number&gt;5&lt;/rec-number&gt;&lt;foreign-keys&gt;&lt;key app="EN" db-id="p9vfsf2vj2tvwjevww9pzwfazxfv5txvw5ap" timestamp="1709692331"&gt;5&lt;/key&gt;&lt;/foreign-keys&gt;&lt;ref-type name="Journal Article"&gt;17&lt;/ref-type&gt;&lt;contributors&gt;&lt;authors&gt;&lt;author&gt;Marcy, A. E.&lt;/author&gt;&lt;author&gt;Guillerme, T.&lt;/author&gt;&lt;author&gt;Sherratt, E.&lt;/author&gt;&lt;author&gt;Rowe, K. C.&lt;/author&gt;&lt;author&gt;Phillips, M. J.&lt;/author&gt;&lt;author&gt;Weisbecker, V.&lt;/author&gt;&lt;/authors&gt;&lt;/contributors&gt;&lt;titles&gt;&lt;title&gt;Australian rodents reveal conserved cranial evolutionary allometry across 10 million years of Murid evolution&lt;/title&gt;&lt;secondary-title&gt;The American Naturalist&lt;/secondary-title&gt;&lt;/titles&gt;&lt;periodical&gt;&lt;full-title&gt;The American Naturalist&lt;/full-title&gt;&lt;/periodical&gt;&lt;pages&gt;755-768&lt;/pages&gt;&lt;volume&gt;196&lt;/volume&gt;&lt;number&gt;6&lt;/number&gt;&lt;keywords&gt;&lt;keyword&gt;allometric facilitation,craniofacial evolutionary allometry (CREA),geometric morphometrics,molecular phylogeny,Murinae,stabilizing selection&lt;/keyword&gt;&lt;/keywords&gt;&lt;dates&gt;&lt;year&gt;2020&lt;/year&gt;&lt;/dates&gt;&lt;accession-num&gt;33211559&lt;/accession-num&gt;&lt;urls&gt;&lt;related-urls&gt;&lt;url&gt;https://www.journals.uchicago.edu/doi/abs/10.1086/711398&lt;/url&gt;&lt;/related-urls&gt;&lt;/urls&gt;&lt;electronic-resource-num&gt;https://doi.org/10.1086/711398&lt;/electronic-resource-num&gt;&lt;/record&gt;&lt;/Cite&gt;&lt;/EndNote&gt;</w:instrText>
       </w:r>
       <w:r>
         <w:fldChar w:fldCharType="separate"/>
@@ -15946,7 +14910,7 @@
         <w:rPr>
           <w:noProof/>
         </w:rPr>
-        <w:t>(Goswami</w:t>
+        <w:t>(sensu Schluter; Marcy</w:t>
       </w:r>
       <w:r>
         <w:rPr>
@@ -15959,22 +14923,46 @@
         <w:rPr>
           <w:noProof/>
         </w:rPr>
-        <w:t>, 2022)</w:t>
+        <w:t>, 2020)</w:t>
       </w:r>
       <w:r>
         <w:fldChar w:fldCharType="end"/>
       </w:r>
       <w:r>
-        <w:t xml:space="preserve">, and </w:t>
-      </w:r>
-      <w:r>
-        <w:t xml:space="preserve">highlights the importance of interpreting allometric patterns in the context of other variation, even when allometry explains the majority of shape variation </w:t>
+        <w:t xml:space="preserve">. </w:t>
+      </w:r>
+      <w:r>
+        <w:t>Changes of lesser magnitude (which are nevertheless visually</w:t>
+      </w:r>
+      <w:r>
+        <w:t xml:space="preserve"> clear</w:t>
+      </w:r>
+      <w:r>
+        <w:t>) are then revealed by the allometry-free data, where</w:t>
+      </w:r>
+      <w:r>
+        <w:t xml:space="preserve"> divergence</w:t>
+      </w:r>
+      <w:r>
+        <w:t>s</w:t>
+      </w:r>
+      <w:r>
+        <w:t xml:space="preserve"> </w:t>
+      </w:r>
+      <w:r>
+        <w:t>are greatest where the dietary shift to carnivory select</w:t>
+      </w:r>
+      <w:r>
+        <w:t>ed</w:t>
+      </w:r>
+      <w:r>
+        <w:t xml:space="preserve"> for a fundamentally different masticatory action </w:t>
       </w:r>
       <w:r>
         <w:fldChar w:fldCharType="begin"/>
       </w:r>
       <w:r>
-        <w:instrText xml:space="preserve"> ADDIN EN.CITE &lt;EndNote&gt;&lt;Cite&gt;&lt;Author&gt;Mitchell&lt;/Author&gt;&lt;Year&gt;2024&lt;/Year&gt;&lt;RecNum&gt;57&lt;/RecNum&gt;&lt;DisplayText&gt;(Mitchell&lt;style face="italic"&gt; et al.&lt;/style&gt;, 2024)&lt;/DisplayText&gt;&lt;record&gt;&lt;rec-number&gt;57&lt;/rec-number&gt;&lt;foreign-keys&gt;&lt;key app="EN" db-id="p9vfsf2vj2tvwjevww9pzwfazxfv5txvw5ap" timestamp="1709693468"&gt;57&lt;/key&gt;&lt;/foreign-keys&gt;&lt;ref-type name="Journal Article"&gt;17&lt;/ref-type&gt;&lt;contributors&gt;&lt;authors&gt;&lt;author&gt;Mitchell, D. R.&lt;/author&gt;&lt;author&gt;Sherratt, E. &lt;/author&gt;&lt;author&gt;Weisbecker, V.&lt;/author&gt;&lt;/authors&gt;&lt;/contributors&gt;&lt;titles&gt;&lt;title&gt;Facing the facts: Adaptive trade-offs along body size ranges determine mammalian craniofacial scaling &lt;/title&gt;&lt;secondary-title&gt;Biological Reviews&lt;/secondary-title&gt;&lt;/titles&gt;&lt;periodical&gt;&lt;full-title&gt;Biological Reviews&lt;/full-title&gt;&lt;/periodical&gt;&lt;pages&gt;496-524&lt;/pages&gt;&lt;volume&gt;99&lt;/volume&gt;&lt;number&gt;2&lt;/number&gt;&lt;dates&gt;&lt;year&gt;2024&lt;/year&gt;&lt;/dates&gt;&lt;urls&gt;&lt;/urls&gt;&lt;electronic-resource-num&gt;10.1111/brv.13032&lt;/electronic-resource-num&gt;&lt;/record&gt;&lt;/Cite&gt;&lt;/EndNote&gt;</w:instrText>
+        <w:instrText xml:space="preserve"> ADDIN EN.CITE &lt;EndNote&gt;&lt;Cite&gt;&lt;Author&gt;Freeman&lt;/Author&gt;&lt;Year&gt;2008&lt;/Year&gt;&lt;RecNum&gt;64&lt;/RecNum&gt;&lt;DisplayText&gt;(Freeman &amp;amp; Lemen, 2008; Satoh &amp;amp; Iwaku, 2006)&lt;/DisplayText&gt;&lt;record&gt;&lt;rec-number&gt;64&lt;/rec-number&gt;&lt;foreign-keys&gt;&lt;key app="EN" db-id="p9vfsf2vj2tvwjevww9pzwfazxfv5txvw5ap" timestamp="1712289762"&gt;64&lt;/key&gt;&lt;/foreign-keys&gt;&lt;ref-type name="Journal Article"&gt;17&lt;/ref-type&gt;&lt;contributors&gt;&lt;authors&gt;&lt;author&gt;Freeman, P. W.&lt;/author&gt;&lt;author&gt;Lemen, C. A.&lt;/author&gt;&lt;/authors&gt;&lt;/contributors&gt;&lt;titles&gt;&lt;title&gt;A simple morphological predictor of bite force in rodents&lt;/title&gt;&lt;secondary-title&gt;Journal of Zoology&lt;/secondary-title&gt;&lt;/titles&gt;&lt;periodical&gt;&lt;full-title&gt;Journal of Zoology&lt;/full-title&gt;&lt;/periodical&gt;&lt;pages&gt;418-422&lt;/pages&gt;&lt;volume&gt;275&lt;/volume&gt;&lt;number&gt;4&lt;/number&gt;&lt;dates&gt;&lt;year&gt;2008&lt;/year&gt;&lt;/dates&gt;&lt;isbn&gt;0952-8369&lt;/isbn&gt;&lt;urls&gt;&lt;related-urls&gt;&lt;url&gt;https://zslpublications.onlinelibrary.wiley.com/doi/abs/10.1111/j.1469-7998.2008.00459.x&lt;/url&gt;&lt;/related-urls&gt;&lt;/urls&gt;&lt;electronic-resource-num&gt;https://doi.org/10.1111/j.1469-7998.2008.00459.x&lt;/electronic-resource-num&gt;&lt;/record&gt;&lt;/Cite&gt;&lt;Cite&gt;&lt;Author&gt;Satoh&lt;/Author&gt;&lt;Year&gt;2006&lt;/Year&gt;&lt;RecNum&gt;65&lt;/RecNum&gt;&lt;record&gt;&lt;rec-number&gt;65&lt;/rec-number&gt;&lt;foreign-keys&gt;&lt;key app="EN" db-id="p9vfsf2vj2tvwjevww9pzwfazxfv5txvw5ap" timestamp="1712290124"&gt;65&lt;/key&gt;&lt;/foreign-keys&gt;&lt;ref-type name="Journal Article"&gt;17&lt;/ref-type&gt;&lt;contributors&gt;&lt;authors&gt;&lt;author&gt;Satoh, Kazuhiko&lt;/author&gt;&lt;author&gt;Iwaku, Fumihiko&lt;/author&gt;&lt;/authors&gt;&lt;/contributors&gt;&lt;titles&gt;&lt;title&gt;Jaw muscle functional anatomy in northern grasshopper mouse, Onychomys leucogaster, a carnivorous murid&lt;/title&gt;&lt;secondary-title&gt;Journal of Morphology&lt;/secondary-title&gt;&lt;/titles&gt;&lt;periodical&gt;&lt;full-title&gt;Journal of Morphology&lt;/full-title&gt;&lt;/periodical&gt;&lt;pages&gt;987-999&lt;/pages&gt;&lt;volume&gt;267&lt;/volume&gt;&lt;number&gt;8&lt;/number&gt;&lt;dates&gt;&lt;year&gt;2006&lt;/year&gt;&lt;/dates&gt;&lt;isbn&gt;0362-2525&lt;/isbn&gt;&lt;urls&gt;&lt;related-urls&gt;&lt;url&gt;https://onlinelibrary.wiley.com/doi/abs/10.1002/jmor.10443&lt;/url&gt;&lt;/related-urls&gt;&lt;/urls&gt;&lt;electronic-resource-num&gt;https://doi.org/10.1002/jmor.10443&lt;/electronic-resource-num&gt;&lt;/record&gt;&lt;/Cite&gt;&lt;/EndNote&gt;</w:instrText>
       </w:r>
       <w:r>
         <w:fldChar w:fldCharType="separate"/>
@@ -15983,92 +14971,40 @@
         <w:rPr>
           <w:noProof/>
         </w:rPr>
-        <w:t>(Mitchell</w:t>
-      </w:r>
-      <w:r>
-        <w:rPr>
-          <w:i/>
-          <w:noProof/>
-        </w:rPr>
-        <w:t xml:space="preserve"> et al.</w:t>
-      </w:r>
-      <w:r>
-        <w:rPr>
-          <w:noProof/>
-        </w:rPr>
-        <w:t>, 2024)</w:t>
+        <w:t>(Freeman &amp; Lemen, 2008; Satoh &amp; Iwaku, 2006)</w:t>
       </w:r>
       <w:r>
         <w:fldChar w:fldCharType="end"/>
       </w:r>
       <w:r>
-        <w:t>.</w:t>
+        <w:t>, and where the</w:t>
+      </w:r>
+      <w:r>
+        <w:t xml:space="preserve"> hopping </w:t>
+      </w:r>
+      <w:r>
+        <w:rPr>
+          <w:i/>
+        </w:rPr>
+        <w:t>Notomys</w:t>
       </w:r>
       <w:r>
         <w:t xml:space="preserve"> </w:t>
       </w:r>
       <w:r>
-        <w:t xml:space="preserve">A caveat here is that all cases where </w:t>
-      </w:r>
-      <w:r>
-        <w:lastRenderedPageBreak/>
-        <w:t>integration is significantly different between the full and the residual dataset include comparisons with the cranial vault,</w:t>
-      </w:r>
-      <w:r>
-        <w:t xml:space="preserve"> </w:t>
-      </w:r>
-      <w:r>
-        <w:t>which could be an effect of the vault having the</w:t>
-      </w:r>
-      <w:r>
-        <w:t xml:space="preserve"> largest number of landmarks</w:t>
-      </w:r>
-      <w:r>
-        <w:t>; however</w:t>
-      </w:r>
-      <w:r>
-        <w:t>, variation in the vault</w:t>
-      </w:r>
-      <w:r>
-        <w:t xml:space="preserve"> is a feature of the first two PCs in the residual dataset (see below), suggesting that the</w:t>
-      </w:r>
-      <w:r>
-        <w:t>se significance</w:t>
-      </w:r>
-      <w:r>
-        <w:t>s</w:t>
-      </w:r>
-      <w:r>
-        <w:t xml:space="preserve"> </w:t>
-      </w:r>
-      <w:r>
-        <w:t>accurately reflect</w:t>
-      </w:r>
-      <w:r>
-        <w:t xml:space="preserve"> </w:t>
-      </w:r>
-      <w:r>
-        <w:t xml:space="preserve">the residual </w:t>
-      </w:r>
-      <w:r>
-        <w:t>variation</w:t>
-      </w:r>
-      <w:r>
-        <w:t xml:space="preserve">. This </w:t>
-      </w:r>
-      <w:r>
-        <w:t>is</w:t>
-      </w:r>
-      <w:r>
-        <w:t xml:space="preserve"> particularly the case for the increased strength of integration between the vault and the basicranium, which features in the heatmap </w:t>
-      </w:r>
-      <w:proofErr w:type="spellStart"/>
-      <w:r>
-        <w:t>visualisations</w:t>
-      </w:r>
-      <w:proofErr w:type="spellEnd"/>
-      <w:r>
-        <w:t xml:space="preserve"> of both residual PC1 and PC2 and is discussed further below. </w:t>
+        <w:t>display a</w:t>
+      </w:r>
+      <w:r>
+        <w:t xml:space="preserve"> change in the genus-level allometric multidimensional intercept</w:t>
+      </w:r>
+      <w:r>
+        <w:t xml:space="preserve"> (</w:t>
+      </w:r>
+      <w:r>
+        <w:t>discussed further below)</w:t>
+      </w:r>
+      <w:r>
+        <w:t xml:space="preserve">. </w:t>
       </w:r>
     </w:p>
     <w:p>
@@ -16077,40 +15013,179 @@
         <w:ind w:firstLine="720"/>
       </w:pPr>
       <w:r>
-        <w:t xml:space="preserve">The Australian </w:t>
-      </w:r>
-      <w:proofErr w:type="spellStart"/>
-      <w:r>
-        <w:t>muroids</w:t>
-      </w:r>
-      <w:proofErr w:type="spellEnd"/>
-      <w:r>
-        <w:t xml:space="preserve"> in our sample display relatively few dietary </w:t>
-      </w:r>
-      <w:proofErr w:type="spellStart"/>
-      <w:r>
-        <w:t>specialisations</w:t>
-      </w:r>
-      <w:proofErr w:type="spellEnd"/>
-      <w:r>
-        <w:t xml:space="preserve">, but a focus on the distribution of these species in the full and residual shape morphospaces is consistent with known hypotheses of mammalian cranial evolution. </w:t>
-      </w:r>
-      <w:proofErr w:type="gramStart"/>
-      <w:r>
-        <w:t>In particular, removal</w:t>
-      </w:r>
-      <w:proofErr w:type="gramEnd"/>
-      <w:r>
-        <w:t xml:space="preserve"> of allometric scaling reveals</w:t>
-      </w:r>
-      <w:r>
-        <w:t xml:space="preserve"> additional biomechanical sources of shape </w:t>
+        <w:t>The OU-patterned evolution of shape in allometric and allometry-free contexts is also reflected in the fact that the</w:t>
+      </w:r>
+      <w:r>
+        <w:t xml:space="preserve"> cranium and all but one pair of modules within the cranium remain significantly </w:t>
+      </w:r>
+      <w:r>
+        <w:t>and sometimes</w:t>
+      </w:r>
+      <w:r>
+        <w:t xml:space="preserve"> slightly</w:t>
+      </w:r>
+      <w:r>
+        <w:t xml:space="preserve"> more </w:t>
+      </w:r>
+      <w:r>
+        <w:t>integrated</w:t>
+      </w:r>
+      <w:r>
+        <w:t xml:space="preserve"> </w:t>
+      </w:r>
+      <w:r>
+        <w:t>after removal of allometry</w:t>
+      </w:r>
+      <w:r>
+        <w:t>, confirming our expectation that allometric patterns are just one manifestation</w:t>
+      </w:r>
+      <w:r>
+        <w:t xml:space="preserve"> of cranial adaptation and do</w:t>
+      </w:r>
+      <w:r>
+        <w:t xml:space="preserve"> not represent a singular constraining process</w:t>
+      </w:r>
+      <w:r>
+        <w:t>.</w:t>
+      </w:r>
+      <w:r>
+        <w:t xml:space="preserve"> </w:t>
+      </w:r>
+      <w:r>
+        <w:t>The extremely high integration between the rostrum and the cranial vault</w:t>
+      </w:r>
+      <w:r>
+        <w:t xml:space="preserve"> </w:t>
+      </w:r>
+      <w:r>
+        <w:t xml:space="preserve">in the full dataset </w:t>
+      </w:r>
+      <w:r>
+        <w:t xml:space="preserve">– together with their </w:t>
+      </w:r>
+      <w:r>
+        <w:t xml:space="preserve"> predicted by CREA, </w:t>
+      </w:r>
+      <w:r>
+        <w:t>and</w:t>
+      </w:r>
+      <w:r>
+        <w:t xml:space="preserve"> notable because it </w:t>
+      </w:r>
+      <w:r>
+        <w:t>supports the hypothesis of Mitchell et al. (2024) that CREA is a mosaic arising from different mechanisms: bite force allometry affecting the rostral area and</w:t>
+      </w:r>
+      <w:r>
+        <w:t xml:space="preserve"> hypo-allometry of the brain</w:t>
+      </w:r>
+      <w:r>
+        <w:t xml:space="preserve"> affecting the cranial vault. Consistent with CREA patterns being driven mostly by allometry, the integration between the vault and the rostrum also drops most dramatically after the removal of size</w:t>
+      </w:r>
+      <w:r>
+        <w:t xml:space="preserve">. However, the significant integration remaining between all but one module further confirms that covariation is not </w:t>
+      </w:r>
+    </w:p>
+    <w:p>
+      <w:pPr>
+        <w:spacing w:line="480" w:lineRule="auto"/>
+        <w:ind w:firstLine="720"/>
+      </w:pPr>
+    </w:p>
+    <w:p>
+      <w:pPr>
+        <w:spacing w:line="480" w:lineRule="auto"/>
+        <w:ind w:firstLine="720"/>
+      </w:pPr>
+    </w:p>
+    <w:p>
+      <w:pPr>
+        <w:spacing w:line="480" w:lineRule="auto"/>
+        <w:ind w:firstLine="720"/>
+      </w:pPr>
+      <w:r>
+        <w:t>A caveat here is that all cases where integration is significantly different between the full and the residual dataset include comparisons with the cranial vault,</w:t>
+      </w:r>
+      <w:r>
+        <w:t xml:space="preserve"> </w:t>
+      </w:r>
+      <w:r>
+        <w:t>which could be an effect of the vault having the</w:t>
+      </w:r>
+      <w:r>
+        <w:t xml:space="preserve"> largest number of landmarks</w:t>
+      </w:r>
+      <w:r>
+        <w:t>; however</w:t>
+      </w:r>
+      <w:r>
+        <w:t>, variation in the vault</w:t>
+      </w:r>
+      <w:r>
+        <w:t xml:space="preserve"> is a feature of </w:t>
+      </w:r>
+      <w:r>
+        <w:lastRenderedPageBreak/>
+        <w:t>the first two PCs in the residual dataset (see below), suggesting that the</w:t>
+      </w:r>
+      <w:r>
+        <w:t>se significance</w:t>
+      </w:r>
+      <w:r>
+        <w:t>s</w:t>
+      </w:r>
+      <w:r>
+        <w:t xml:space="preserve"> </w:t>
+      </w:r>
+      <w:r>
+        <w:t>accurately reflect</w:t>
+      </w:r>
+      <w:r>
+        <w:t xml:space="preserve"> </w:t>
+      </w:r>
+      <w:r>
+        <w:t xml:space="preserve">the residual </w:t>
       </w:r>
       <w:r>
         <w:t>variation</w:t>
       </w:r>
       <w:r>
-        <w:t>. Residual PC1 emphasizes</w:t>
+        <w:t xml:space="preserve">. This </w:t>
+      </w:r>
+      <w:r>
+        <w:t>is</w:t>
+      </w:r>
+      <w:r>
+        <w:t xml:space="preserve"> particularly the case for the increased strength of integration between the vault and the basicranium, which features in the heatmap visualisations of both residual PC1 and PC2 and is discussed further below. </w:t>
+      </w:r>
+    </w:p>
+    <w:p>
+      <w:pPr>
+        <w:spacing w:line="480" w:lineRule="auto"/>
+        <w:ind w:firstLine="720"/>
+      </w:pPr>
+      <w:r>
+        <w:t xml:space="preserve">The Australian muroids in our sample display relatively few dietary specialisations, </w:t>
+      </w:r>
+      <w:r>
+        <w:t xml:space="preserve">which prevented statistical analyses of their influence on cranial variation. However, </w:t>
+      </w:r>
+      <w:r>
+        <w:t>a focus on the distribution of these species</w:t>
+      </w:r>
+      <w:r>
+        <w:t>’ cranial shape</w:t>
+      </w:r>
+      <w:r>
+        <w:t xml:space="preserve"> in the full and residual shape morphospaces is consistent with known hypotheses of mammalian cranial </w:t>
+      </w:r>
+      <w:r>
+        <w:t>biomechanics</w:t>
+      </w:r>
+      <w:r>
+        <w:t xml:space="preserve">. </w:t>
+      </w:r>
+      <w:r>
+        <w:t>Residual PC1 emphasizes</w:t>
       </w:r>
       <w:r>
         <w:t xml:space="preserve"> the angle at which the rostrum and incisors are situated relative to the remainder of the cranium</w:t>
@@ -16371,7 +15446,36 @@
         <w:fldChar w:fldCharType="end"/>
       </w:r>
       <w:r>
-        <w:t>. By contrast, the specialized folivores score low on both the residual PC1 and 2, reflecting curved anterior rostra and</w:t>
+        <w:t xml:space="preserve">. By contrast, the specialized </w:t>
+      </w:r>
+      <w:r>
+        <w:t xml:space="preserve">grass-feeding </w:t>
+      </w:r>
+      <w:r>
+        <w:rPr>
+          <w:i/>
+          <w:iCs/>
+        </w:rPr>
+        <w:t>Mastacomys</w:t>
+      </w:r>
+      <w:r>
+        <w:t xml:space="preserve"> </w:t>
+      </w:r>
+      <w:r>
+        <w:t xml:space="preserve">and granivore </w:t>
+      </w:r>
+      <w:r>
+        <w:rPr>
+          <w:i/>
+          <w:iCs/>
+        </w:rPr>
+        <w:t xml:space="preserve">Conilurus penicillatus </w:t>
+      </w:r>
+      <w:r>
+        <w:t xml:space="preserve">score </w:t>
+      </w:r>
+      <w:r>
+        <w:t>low on both the residual PC1 and 2, reflecting curved anterior rostra and</w:t>
       </w:r>
       <w:r>
         <w:t xml:space="preserve"> overall</w:t>
@@ -16386,7 +15490,7 @@
         <w:t xml:space="preserve">. This </w:t>
       </w:r>
       <w:r>
-        <w:t>reflects</w:t>
+        <w:t>is consistent with finds of</w:t>
       </w:r>
       <w:r>
         <w:t xml:space="preserve"> the wider skulls and dorsally shifted temporalis muscles that increase the mechanical advantage for masticating fibrous foods, which has evolved in specialist folivores across several rodent families </w:t>
@@ -16477,11 +15581,7 @@
         <w:t xml:space="preserve"> </w:t>
       </w:r>
       <w:r>
-        <w:t xml:space="preserve">Similarly, cranial morphology is expected to be </w:t>
-      </w:r>
-      <w:r>
-        <w:lastRenderedPageBreak/>
-        <w:t xml:space="preserve">determined by the toughest foods encountered by a species </w:t>
+        <w:t xml:space="preserve">Similarly, cranial morphology is expected to be determined by the toughest foods encountered by a species </w:t>
       </w:r>
       <w:r>
         <w:fldChar w:fldCharType="begin">
@@ -16711,7 +15811,34 @@
         <w:fldChar w:fldCharType="end"/>
       </w:r>
       <w:r>
-        <w:t xml:space="preserve">, so that frequent consumption of hard seeds and insects by the desert-living hopping generalist species </w:t>
+        <w:t xml:space="preserve">, so that frequent consumption of hard seeds and insects by the </w:t>
+      </w:r>
+      <w:r>
+        <w:lastRenderedPageBreak/>
+        <w:t>desert-living hopping generalist</w:t>
+      </w:r>
+      <w:r>
+        <w:t xml:space="preserve">s </w:t>
+      </w:r>
+      <w:r>
+        <w:rPr>
+          <w:i/>
+          <w:iCs/>
+        </w:rPr>
+        <w:t xml:space="preserve">Notomys </w:t>
+      </w:r>
+      <w:r>
+        <w:t xml:space="preserve">and </w:t>
+      </w:r>
+      <w:r>
+        <w:rPr>
+          <w:i/>
+          <w:iCs/>
+        </w:rPr>
+        <w:t>Conilurus</w:t>
+      </w:r>
+      <w:r>
+        <w:t xml:space="preserve"> </w:t>
       </w:r>
       <w:r>
         <w:fldChar w:fldCharType="begin"/>
@@ -16893,21 +16020,12 @@
       <w:r>
         <w:t xml:space="preserve"> The genera where this effect is most obvious – </w:t>
       </w:r>
-      <w:proofErr w:type="spellStart"/>
       <w:r>
         <w:rPr>
           <w:i/>
           <w:iCs/>
         </w:rPr>
-        <w:t>Mastacomys</w:t>
-      </w:r>
-      <w:proofErr w:type="spellEnd"/>
-      <w:r>
-        <w:rPr>
-          <w:i/>
-          <w:iCs/>
-        </w:rPr>
-        <w:t xml:space="preserve"> </w:t>
+        <w:t xml:space="preserve">Mastacomys </w:t>
       </w:r>
       <w:r>
         <w:t xml:space="preserve">(with a relatively small braincase) and </w:t>
@@ -17000,7 +16118,7 @@
         <w:ind w:firstLine="720"/>
       </w:pPr>
       <w:r>
-        <w:t>Despite evidence that the allometric pattern in our sample is determined by stabilizing selection on mastication, the allometry-free morphospaces show that this appears not to constrain the evolution of adaptations such as postural variation coinciding with ecological specializations. For example, the rabbit rat (</w:t>
+        <w:t>TIE IN WITH HOW STATS ARE PROBABLY USELESS ANYWAY Despite evidence that the allometric pattern in our sample is determined by stabilizing selection on mastication, the allometry-free morphospaces show that this appears not to constrain the evolution of adaptations such as postural variation coinciding with ecological specializations. For example, the rabbit rat (</w:t>
       </w:r>
       <w:r>
         <w:rPr>
@@ -17033,17 +16151,17 @@
         <w:fldChar w:fldCharType="separate"/>
       </w:r>
       <w:r>
-        <w:t xml:space="preserve">(Kemper 1989, Kraatz and Sherratt </w:t>
+        <w:t>(Kemper 1989, Kraatz and Sherratt 2016)</w:t>
+      </w:r>
+      <w:r>
+        <w:fldChar w:fldCharType="end"/>
+      </w:r>
+      <w:r>
+        <w:t xml:space="preserve">. However, despite its unusual shape, the rabbit rat still falls along the common allometric line, thus suggesting that stabilizing </w:t>
       </w:r>
       <w:r>
         <w:lastRenderedPageBreak/>
-        <w:t>2016)</w:t>
-      </w:r>
-      <w:r>
-        <w:fldChar w:fldCharType="end"/>
-      </w:r>
-      <w:r>
-        <w:t xml:space="preserve">. However, despite its unusual shape, the rabbit rat still falls along the common allometric line, thus suggesting that stabilizing selection on mastication permits the evolution of specialist postures. A similar pattern is seen in the bipedally hopping genus </w:t>
+        <w:t xml:space="preserve">selection on mastication permits the evolution of specialist postures. A similar pattern is seen in the bipedally hopping genus </w:t>
       </w:r>
       <w:r>
         <w:rPr>
@@ -17144,6 +16262,77 @@
         <w:spacing w:line="480" w:lineRule="auto"/>
       </w:pPr>
       <w:r>
+        <w:t xml:space="preserve">This agrees with the observation that rodents occupy a highly distinct, slowly-evolving area in the morphospace of placental crania </w:t>
+      </w:r>
+      <w:r>
+        <w:fldChar w:fldCharType="begin"/>
+      </w:r>
+      <w:r>
+        <w:instrText xml:space="preserve"> ADDIN EN.CITE &lt;EndNote&gt;&lt;Cite&gt;&lt;Author&gt;Goswami&lt;/Author&gt;&lt;Year&gt;2022&lt;/Year&gt;&lt;RecNum&gt;8&lt;/RecNum&gt;&lt;DisplayText&gt;(Goswami&lt;style face="italic"&gt; et al.&lt;/style&gt;, 2022)&lt;/DisplayText&gt;&lt;record&gt;&lt;rec-number&gt;8&lt;/rec-number&gt;&lt;foreign-keys&gt;&lt;key app="EN" db-id="p9vfsf2vj2tvwjevww9pzwfazxfv5txvw5ap" timestamp="1709692331"&gt;8&lt;/key&gt;&lt;/foreign-keys&gt;&lt;ref-type name="Journal Article"&gt;17&lt;/ref-type&gt;&lt;contributors&gt;&lt;authors&gt;&lt;author&gt;Goswami, A.&lt;/author&gt;&lt;author&gt;Noirault, E.&lt;/author&gt;&lt;author&gt;Coombs, E. J.&lt;/author&gt;&lt;author&gt;Clavel, J.&lt;/author&gt;&lt;author&gt;Fabre, A.-C.&lt;/author&gt;&lt;author&gt;Halliday, T. J. D.&lt;/author&gt;&lt;author&gt;Churchill, M.&lt;/author&gt;&lt;author&gt;Curtis, A.&lt;/author&gt;&lt;author&gt;Watanabe, A.&lt;/author&gt;&lt;author&gt;Simmons, N. B.&lt;/author&gt;&lt;author&gt;Beatty, B. L.&lt;/author&gt;&lt;author&gt;Geisler, J. H.&lt;/author&gt;&lt;author&gt;Fox, D. L.&lt;/author&gt;&lt;author&gt;Felice, R. N.&lt;/author&gt;&lt;/authors&gt;&lt;/contributors&gt;&lt;titles&gt;&lt;title&gt;Attenuated evolution of mammals through the Cenozoic&lt;/title&gt;&lt;secondary-title&gt;Science&lt;/secondary-title&gt;&lt;/titles&gt;&lt;periodical&gt;&lt;full-title&gt;Science&lt;/full-title&gt;&lt;/periodical&gt;&lt;pages&gt;377-383&lt;/pages&gt;&lt;volume&gt;378&lt;/volume&gt;&lt;number&gt;6618&lt;/number&gt;&lt;dates&gt;&lt;year&gt;2022&lt;/year&gt;&lt;/dates&gt;&lt;urls&gt;&lt;related-urls&gt;&lt;url&gt;https://www.science.org/doi/abs/10.1126/science.abm7525&lt;/url&gt;&lt;/related-urls&gt;&lt;/urls&gt;&lt;electronic-resource-num&gt;https://doi.org/10.1126/science.abm7525&lt;/electronic-resource-num&gt;&lt;/record&gt;&lt;/Cite&gt;&lt;/EndNote&gt;</w:instrText>
+      </w:r>
+      <w:r>
+        <w:fldChar w:fldCharType="separate"/>
+      </w:r>
+      <w:r>
+        <w:rPr>
+          <w:noProof/>
+        </w:rPr>
+        <w:t>(Goswami</w:t>
+      </w:r>
+      <w:r>
+        <w:rPr>
+          <w:i/>
+          <w:noProof/>
+        </w:rPr>
+        <w:t xml:space="preserve"> et al.</w:t>
+      </w:r>
+      <w:r>
+        <w:rPr>
+          <w:noProof/>
+        </w:rPr>
+        <w:t>, 2022)</w:t>
+      </w:r>
+      <w:r>
+        <w:fldChar w:fldCharType="end"/>
+      </w:r>
+      <w:r>
+        <w:t xml:space="preserve">, and highlights the importance of interpreting allometric patterns in the context of other variation, even when allometry explains the majority of shape variation </w:t>
+      </w:r>
+      <w:r>
+        <w:fldChar w:fldCharType="begin"/>
+      </w:r>
+      <w:r>
+        <w:instrText xml:space="preserve"> ADDIN EN.CITE &lt;EndNote&gt;&lt;Cite&gt;&lt;Author&gt;Mitchell&lt;/Author&gt;&lt;Year&gt;2024&lt;/Year&gt;&lt;RecNum&gt;57&lt;/RecNum&gt;&lt;DisplayText&gt;(Mitchell&lt;style face="italic"&gt; et al.&lt;/style&gt;, 2024)&lt;/DisplayText&gt;&lt;record&gt;&lt;rec-number&gt;57&lt;/rec-number&gt;&lt;foreign-keys&gt;&lt;key app="EN" db-id="p9vfsf2vj2tvwjevww9pzwfazxfv5txvw5ap" timestamp="1709693468"&gt;57&lt;/key&gt;&lt;/foreign-keys&gt;&lt;ref-type name="Journal Article"&gt;17&lt;/ref-type&gt;&lt;contributors&gt;&lt;authors&gt;&lt;author&gt;Mitchell, D. R.&lt;/author&gt;&lt;author&gt;Sherratt, E. &lt;/author&gt;&lt;author&gt;Weisbecker, V.&lt;/author&gt;&lt;/authors&gt;&lt;/contributors&gt;&lt;titles&gt;&lt;title&gt;Facing the facts: Adaptive trade-offs along body size ranges determine mammalian craniofacial scaling &lt;/title&gt;&lt;secondary-title&gt;Biological Reviews&lt;/secondary-title&gt;&lt;/titles&gt;&lt;periodical&gt;&lt;full-title&gt;Biological Reviews&lt;/full-title&gt;&lt;/periodical&gt;&lt;pages&gt;496-524&lt;/pages&gt;&lt;volume&gt;99&lt;/volume&gt;&lt;number&gt;2&lt;/number&gt;&lt;dates&gt;&lt;year&gt;2024&lt;/year&gt;&lt;/dates&gt;&lt;urls&gt;&lt;/urls&gt;&lt;electronic-resource-num&gt;10.1111/brv.13032&lt;/electronic-resource-num&gt;&lt;/record&gt;&lt;/Cite&gt;&lt;/EndNote&gt;</w:instrText>
+      </w:r>
+      <w:r>
+        <w:fldChar w:fldCharType="separate"/>
+      </w:r>
+      <w:r>
+        <w:rPr>
+          <w:noProof/>
+        </w:rPr>
+        <w:t>(Mitchell</w:t>
+      </w:r>
+      <w:r>
+        <w:rPr>
+          <w:i/>
+          <w:noProof/>
+        </w:rPr>
+        <w:t xml:space="preserve"> et al.</w:t>
+      </w:r>
+      <w:r>
+        <w:rPr>
+          <w:noProof/>
+        </w:rPr>
+        <w:t>, 2024)</w:t>
+      </w:r>
+      <w:r>
+        <w:fldChar w:fldCharType="end"/>
+      </w:r>
+      <w:r>
+        <w:t xml:space="preserve">. </w:t>
+      </w:r>
+      <w:r>
         <w:rPr>
           <w:bCs/>
         </w:rPr>
@@ -17229,95 +16418,77 @@
         <w:rPr>
           <w:bCs/>
         </w:rPr>
-        <w:t xml:space="preserve">. Our study supports the predictions of this framework in several ways. One, CREA emerges as just one out of several patterns that are well-explained by established biomechanical hypotheses, highlighting the overall strong impact of biomechanics on cranial shape. Two, size appears to be only a constraint where stabilizing selection for a particular cranial function – in our case, the highly </w:t>
-      </w:r>
-      <w:proofErr w:type="spellStart"/>
+        <w:t xml:space="preserve">. Our study supports the predictions of this framework in several ways. One, CREA emerges as just one out of several patterns that are well-explained by established biomechanical hypotheses, highlighting the overall strong impact of biomechanics on cranial shape. Two, size appears to be only a constraint where stabilizing selection for a particular cranial function – in our case, the highly specialised gnawing apparatus of rodents - is apparent, and disappears where changes in cranial function or diet are consistent with a change of selective regime; similar deviations are seen in rodents with substantial change in mastication musculature </w:t>
+      </w:r>
       <w:r>
         <w:rPr>
           <w:bCs/>
         </w:rPr>
-        <w:t>specialised</w:t>
-      </w:r>
-      <w:proofErr w:type="spellEnd"/>
-      <w:r>
+        <w:lastRenderedPageBreak/>
+        <w:t>(</w:t>
+      </w:r>
+      <w:r>
+        <w:t xml:space="preserve">for example, hystricomorphs) or where extreme dietary shifts occur, such as in worm-specialists like </w:t>
+      </w:r>
+      <w:r>
+        <w:rPr>
+          <w:i/>
+          <w:iCs/>
+        </w:rPr>
+        <w:t>Paucidentomys</w:t>
+      </w:r>
+      <w:r>
+        <w:t xml:space="preserve"> </w:t>
+      </w:r>
+      <w:r>
+        <w:fldChar w:fldCharType="begin"/>
+      </w:r>
+      <w:r>
+        <w:instrText xml:space="preserve"> ADDIN EN.CITE &lt;EndNote&gt;&lt;Cite&gt;&lt;Author&gt;Esselstyn&lt;/Author&gt;&lt;Year&gt;2012&lt;/Year&gt;&lt;RecNum&gt;56&lt;/RecNum&gt;&lt;DisplayText&gt;(Esselstyn&lt;style face="italic"&gt; et al.&lt;/style&gt;, 2012)&lt;/DisplayText&gt;&lt;record&gt;&lt;rec-number&gt;56&lt;/rec-number&gt;&lt;foreign-keys&gt;&lt;key app="EN" db-id="p9vfsf2vj2tvwjevww9pzwfazxfv5txvw5ap" timestamp="1709692331"&gt;56&lt;/key&gt;&lt;/foreign-keys&gt;&lt;ref-type name="Journal Article"&gt;17&lt;/ref-type&gt;&lt;contributors&gt;&lt;authors&gt;&lt;author&gt;Esselstyn, J. A.&lt;/author&gt;&lt;author&gt;Achmadi, A. S.&lt;/author&gt;&lt;author&gt;Rowe, K. C.&lt;/author&gt;&lt;/authors&gt;&lt;/contributors&gt;&lt;auth-address&gt;Biology Department, McMaster University, Hamilton, Ontario, Canada. jessel@mcmaster.ca&lt;/auth-address&gt;&lt;titles&gt;&lt;title&gt;Evolutionary novelty in a rat with no molars&lt;/title&gt;&lt;secondary-title&gt;Biology Letters&lt;/secondary-title&gt;&lt;/titles&gt;&lt;periodical&gt;&lt;full-title&gt;Biology Letters&lt;/full-title&gt;&lt;/periodical&gt;&lt;pages&gt;990-3&lt;/pages&gt;&lt;volume&gt;8&lt;/volume&gt;&lt;number&gt;6&lt;/number&gt;&lt;edition&gt;2012/08/24&lt;/edition&gt;&lt;keywords&gt;&lt;keyword&gt;Adaptation, Biological/*physiology&lt;/keyword&gt;&lt;keyword&gt;Animals&lt;/keyword&gt;&lt;keyword&gt;*Biological Evolution&lt;/keyword&gt;&lt;keyword&gt;Body Weights and Measures&lt;/keyword&gt;&lt;keyword&gt;Feeding Behavior/*physiology&lt;/keyword&gt;&lt;keyword&gt;Gastrointestinal Contents&lt;/keyword&gt;&lt;keyword&gt;Indonesia&lt;/keyword&gt;&lt;keyword&gt;Rats/*anatomy &amp;amp; histology/genetics&lt;/keyword&gt;&lt;keyword&gt;Species Specificity&lt;/keyword&gt;&lt;keyword&gt;Tooth/*anatomy &amp;amp; histology&lt;/keyword&gt;&lt;/keywords&gt;&lt;dates&gt;&lt;year&gt;2012&lt;/year&gt;&lt;pub-dates&gt;&lt;date&gt;Dec 23&lt;/date&gt;&lt;/pub-dates&gt;&lt;/dates&gt;&lt;isbn&gt;1744-9561 (Print)&amp;#xD;1744-9561&lt;/isbn&gt;&lt;accession-num&gt;22915626&lt;/accession-num&gt;&lt;urls&gt;&lt;/urls&gt;&lt;custom2&gt;PMC3497122&lt;/custom2&gt;&lt;electronic-resource-num&gt;https://doi.org/10.1098/rsbl.2012.0574&lt;/electronic-resource-num&gt;&lt;remote-database-provider&gt;NLM&lt;/remote-database-provider&gt;&lt;language&gt;eng&lt;/language&gt;&lt;/record&gt;&lt;/Cite&gt;&lt;/EndNote&gt;</w:instrText>
+      </w:r>
+      <w:r>
+        <w:fldChar w:fldCharType="separate"/>
+      </w:r>
+      <w:r>
+        <w:rPr>
+          <w:noProof/>
+        </w:rPr>
+        <w:t>(Esselstyn</w:t>
+      </w:r>
+      <w:r>
+        <w:rPr>
+          <w:i/>
+          <w:noProof/>
+        </w:rPr>
+        <w:t xml:space="preserve"> et al.</w:t>
+      </w:r>
+      <w:r>
+        <w:rPr>
+          <w:noProof/>
+        </w:rPr>
+        <w:t>, 2012)</w:t>
+      </w:r>
+      <w:r>
+        <w:fldChar w:fldCharType="end"/>
+      </w:r>
+      <w:r>
+        <w:t>.</w:t>
+      </w:r>
+    </w:p>
+    <w:p>
+      <w:pPr>
+        <w:spacing w:line="480" w:lineRule="auto"/>
         <w:rPr>
           <w:bCs/>
         </w:rPr>
-        <w:t xml:space="preserve"> gnawing apparatus of rodents - is apparent, and disappears where changes in cranial function or diet are consistent with a change of selective regime; similar deviations are seen in rodents with substantial change in mastication musculature (</w:t>
-      </w:r>
-      <w:r>
-        <w:t xml:space="preserve">for example, hystricomorphs) or where extreme dietary shifts occur, such as in worm-specialists like </w:t>
-      </w:r>
-      <w:proofErr w:type="spellStart"/>
-      <w:r>
-        <w:rPr>
-          <w:i/>
-          <w:iCs/>
-        </w:rPr>
-        <w:t>Paucidentomys</w:t>
-      </w:r>
-      <w:proofErr w:type="spellEnd"/>
-      <w:r>
-        <w:t xml:space="preserve"> </w:t>
-      </w:r>
-      <w:r>
-        <w:fldChar w:fldCharType="begin"/>
-      </w:r>
-      <w:r>
-        <w:instrText xml:space="preserve"> ADDIN EN.CITE &lt;EndNote&gt;&lt;Cite&gt;&lt;Author&gt;Esselstyn&lt;/Author&gt;&lt;Year&gt;2012&lt;/Year&gt;&lt;RecNum&gt;56&lt;/RecNum&gt;&lt;DisplayText&gt;(Esselstyn&lt;style face="italic"&gt; et al.&lt;/style&gt;, 2012)&lt;/DisplayText&gt;&lt;record&gt;&lt;rec-number&gt;56&lt;/rec-number&gt;&lt;foreign-keys&gt;&lt;key app="EN" db-id="p9vfsf2vj2tvwjevww9pzwfazxfv5txvw5ap" timestamp="1709692331"&gt;56&lt;/key&gt;&lt;/foreign-keys&gt;&lt;ref-type name="Journal Article"&gt;17&lt;/ref-type&gt;&lt;contributors&gt;&lt;authors&gt;&lt;author&gt;Esselstyn, J. A.&lt;/author&gt;&lt;author&gt;Achmadi, A. S.&lt;/author&gt;&lt;author&gt;Rowe, K. C.&lt;/author&gt;&lt;/authors&gt;&lt;/contributors&gt;&lt;auth-address&gt;Biology Department, McMaster University, Hamilton, Ontario, Canada. jessel@mcmaster.ca&lt;/auth-address&gt;&lt;titles&gt;&lt;title&gt;Evolutionary novelty in a rat with no molars&lt;/title&gt;&lt;secondary-title&gt;Biology Letters&lt;/secondary-title&gt;&lt;/titles&gt;&lt;periodical&gt;&lt;full-title&gt;Biology Letters&lt;/full-title&gt;&lt;/periodical&gt;&lt;pages&gt;990-3&lt;/pages&gt;&lt;volume&gt;8&lt;/volume&gt;&lt;number&gt;6&lt;/number&gt;&lt;edition&gt;2012/08/24&lt;/edition&gt;&lt;keywords&gt;&lt;keyword&gt;Adaptation, Biological/*physiology&lt;/keyword&gt;&lt;keyword&gt;Animals&lt;/keyword&gt;&lt;keyword&gt;*Biological Evolution&lt;/keyword&gt;&lt;keyword&gt;Body Weights and Measures&lt;/keyword&gt;&lt;keyword&gt;Feeding Behavior/*physiology&lt;/keyword&gt;&lt;keyword&gt;Gastrointestinal Contents&lt;/keyword&gt;&lt;keyword&gt;Indonesia&lt;/keyword&gt;&lt;keyword&gt;Rats/*anatomy &amp;amp; histology/genetics&lt;/keyword&gt;&lt;keyword&gt;Species Specificity&lt;/keyword&gt;&lt;keyword&gt;Tooth/*anatomy &amp;amp; histology&lt;/keyword&gt;&lt;/keywords&gt;&lt;dates&gt;&lt;year&gt;2012&lt;/year&gt;&lt;pub-dates&gt;&lt;date&gt;Dec 23&lt;/date&gt;&lt;/pub-dates&gt;&lt;/dates&gt;&lt;isbn&gt;1744-9561 (Print)&amp;#xD;1744-9561&lt;/isbn&gt;&lt;accession-num&gt;22915626&lt;/accession-num&gt;&lt;urls&gt;&lt;/urls&gt;&lt;custom2&gt;PMC3497122&lt;/custom2&gt;&lt;electronic-resource-num&gt;https://doi.org/10.1098/rsbl.2012.0574&lt;/electronic-resource-num&gt;&lt;remote-database-provider&gt;NLM&lt;/remote-database-provider&gt;&lt;language&gt;eng&lt;/language&gt;&lt;/record&gt;&lt;/Cite&gt;&lt;/EndNote&gt;</w:instrText>
-      </w:r>
-      <w:r>
-        <w:fldChar w:fldCharType="separate"/>
-      </w:r>
-      <w:r>
-        <w:rPr>
-          <w:noProof/>
-        </w:rPr>
-        <w:t>(Esselstyn</w:t>
-      </w:r>
-      <w:r>
-        <w:rPr>
-          <w:i/>
-          <w:noProof/>
-        </w:rPr>
-        <w:t xml:space="preserve"> et al.</w:t>
-      </w:r>
-      <w:r>
-        <w:rPr>
-          <w:noProof/>
-        </w:rPr>
-        <w:t>, 2012)</w:t>
-      </w:r>
-      <w:r>
-        <w:fldChar w:fldCharType="end"/>
-      </w:r>
-      <w:r>
-        <w:t>.</w:t>
-      </w:r>
+      </w:pPr>
     </w:p>
     <w:p>
       <w:pPr>
         <w:spacing w:line="480" w:lineRule="auto"/>
-        <w:rPr>
-          <w:bCs/>
-        </w:rPr>
-      </w:pPr>
-    </w:p>
-    <w:p>
-      <w:pPr>
-        <w:spacing w:line="480" w:lineRule="auto"/>
-      </w:pPr>
-      <w:r>
-        <w:lastRenderedPageBreak/>
-        <w:t xml:space="preserve">One important insight is that some patterns of postural adaptation, in our case relating to facial tilt, appear to be integrated with a common allometric line, producing a shared evolutionary shape pattern for </w:t>
-      </w:r>
-      <w:proofErr w:type="gramStart"/>
-      <w:r>
-        <w:t>the majority of</w:t>
-      </w:r>
-      <w:proofErr w:type="gramEnd"/>
-      <w:r>
-        <w:t xml:space="preserve"> the diverse sample. This highlights how CREA itself is well-explained as</w:t>
+      </w:pPr>
+      <w:r>
+        <w:t>One important insight is that some patterns of postural adaptation, in our case relating to facial tilt, appear to be integrated with a common allometric line, producing a shared evolutionary shape pattern for the majority of the diverse sample. This highlights how CREA itself is well-explained as</w:t>
       </w:r>
       <w:r>
         <w:t xml:space="preserve"> an</w:t>
@@ -19423,8 +18594,15 @@
       <w:r>
         <w:rPr>
           <w:noProof/>
-        </w:rPr>
-        <w:t xml:space="preserve">Smissen, P. J., &amp; Rowe, K. C. (2018). Repeated biome transitions in the evolution of Australian rodents. </w:t>
+          <w:lang w:val="de-DE"/>
+        </w:rPr>
+        <w:t xml:space="preserve">Smissen, P. J., &amp; Rowe, K. C. (2018). </w:t>
+      </w:r>
+      <w:r>
+        <w:rPr>
+          <w:noProof/>
+        </w:rPr>
+        <w:t xml:space="preserve">Repeated biome transitions in the evolution of Australian rodents. </w:t>
       </w:r>
       <w:r>
         <w:rPr>
@@ -19964,15 +19142,7 @@
         <w:t>study</w:t>
       </w:r>
       <w:r>
-        <w:t xml:space="preserve">. AEM collected the data. AEM </w:t>
-      </w:r>
-      <w:proofErr w:type="spellStart"/>
-      <w:r>
-        <w:t>analysed</w:t>
-      </w:r>
-      <w:proofErr w:type="spellEnd"/>
-      <w:r>
-        <w:t xml:space="preserve"> the data with support from TG and VW. AEM and VW wrote the manuscript with support from TG, </w:t>
+        <w:t xml:space="preserve">. AEM collected the data. AEM analysed the data with support from TG and VW. AEM and VW wrote the manuscript with support from TG, </w:t>
       </w:r>
       <w:r>
         <w:t xml:space="preserve">DRM, </w:t>
@@ -20000,23 +19170,7 @@
         <w:t xml:space="preserve">Acknowledgements: </w:t>
       </w:r>
       <w:r>
-        <w:t xml:space="preserve">We thank Dr Heather </w:t>
-      </w:r>
-      <w:proofErr w:type="spellStart"/>
-      <w:r>
-        <w:t>Janetzki</w:t>
-      </w:r>
-      <w:proofErr w:type="spellEnd"/>
-      <w:r>
-        <w:t xml:space="preserve"> for hosting AEM many times in the mammal collections at the Queensland Museum, Laura Cook for hosting at the Museum Victoria, Dr Sandy Ingleby for hosting at the Australian Museum, and Dr David Stemmer for loaning specimens from the South Australian Museum. Thanks to lab assistants Aubrey Keirnan and Lauren Thornton for help uploading 3D scans to </w:t>
-      </w:r>
-      <w:proofErr w:type="spellStart"/>
-      <w:r>
-        <w:t>Morphosource</w:t>
-      </w:r>
-      <w:proofErr w:type="spellEnd"/>
-      <w:r>
-        <w:t>. Thanks to Dr Gabriele Sansalone for consulting on integration analysis. Thanks to Dr Gilbert Price for providing comments on an early draft.</w:t>
+        <w:t>We thank Dr Heather Janetzki for hosting AEM many times in the mammal collections at the Queensland Museum, Laura Cook for hosting at the Museum Victoria, Dr Sandy Ingleby for hosting at the Australian Museum, and Dr David Stemmer for loaning specimens from the South Australian Museum. Thanks to lab assistants Aubrey Keirnan and Lauren Thornton for help uploading 3D scans to Morphosource. Thanks to Dr Gabriele Sansalone for consulting on integration analysis. Thanks to Dr Gilbert Price for providing comments on an early draft.</w:t>
       </w:r>
       <w:r>
         <w:t xml:space="preserve"> </w:t>
@@ -20257,11 +19411,7 @@
         <w:t>val</w:t>
       </w:r>
       <w:r>
-        <w:t>) versus the log partial warp variance (</w:t>
-      </w:r>
-      <w:proofErr w:type="spellStart"/>
-      <w:r>
-        <w:t>PW</w:t>
+        <w:t>) versus the log partial warp variance (PW</w:t>
       </w:r>
       <w:r>
         <w:rPr>
@@ -20269,7 +19419,6 @@
         </w:rPr>
         <w:t>var</w:t>
       </w:r>
-      <w:proofErr w:type="spellEnd"/>
       <w:r>
         <w:t xml:space="preserve">) for our specimens, that using the method from </w:t>
       </w:r>
@@ -21274,6 +20423,7 @@
   <w:style w:type="character" w:default="1" w:styleId="DefaultParagraphFont">
     <w:name w:val="Default Paragraph Font"/>
     <w:uiPriority w:val="1"/>
+    <w:semiHidden/>
     <w:unhideWhenUsed/>
   </w:style>
   <w:style w:type="table" w:default="1" w:styleId="TableNormal">
@@ -22937,28 +22087,28 @@
 </file>
 
 <file path=customXml/item1.xml><?xml version="1.0" encoding="utf-8"?>
+<b:Sources xmlns:b="http://schemas.openxmlformats.org/officeDocument/2006/bibliography" xmlns="http://schemas.openxmlformats.org/officeDocument/2006/bibliography" SelectedStyle="\APASixthEditionOfficeOnline.xsl" StyleName="APA" Version="6"/>
+</file>
+
+<file path=customXml/item2.xml><?xml version="1.0" encoding="utf-8"?>
 <go:gDocsCustomXmlDataStorage xmlns:go="http://customooxmlschemas.google.com/" xmlns:r="http://schemas.openxmlformats.org/officeDocument/2006/relationships">
   <go:docsCustomData roundtripDataSignature="AMtx7mi71kWikTSW9grfRzX6qaO7hCgTOw==">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</go:docsCustomData>
 </go:gDocsCustomXmlDataStorage>
 </file>
 
-<file path=customXml/item2.xml><?xml version="1.0" encoding="utf-8"?>
-<b:Sources xmlns:b="http://schemas.openxmlformats.org/officeDocument/2006/bibliography" xmlns="http://schemas.openxmlformats.org/officeDocument/2006/bibliography" SelectedStyle="\APASixthEditionOfficeOnline.xsl" StyleName="APA" Version="6"/>
+<file path=customXml/itemProps1.xml><?xml version="1.0" encoding="utf-8"?>
+<ds:datastoreItem xmlns:ds="http://schemas.openxmlformats.org/officeDocument/2006/customXml" ds:itemID="{61AF4BA4-FD9D-4807-8916-A6B69446FAE7}">
+  <ds:schemaRefs>
+    <ds:schemaRef ds:uri="http://schemas.openxmlformats.org/officeDocument/2006/bibliography"/>
+  </ds:schemaRefs>
+</ds:datastoreItem>
 </file>
 
-<file path=customXml/itemProps1.xml><?xml version="1.0" encoding="utf-8"?>
+<file path=customXml/itemProps2.xml><?xml version="1.0" encoding="utf-8"?>
 <ds:datastoreItem xmlns:ds="http://schemas.openxmlformats.org/officeDocument/2006/customXml" ds:itemID="{11111111-1234-1234-1234-123412341234}">
   <ds:schemaRefs>
     <ds:schemaRef ds:uri="http://customooxmlschemas.google.com/"/>
     <ds:schemaRef ds:uri="http://schemas.openxmlformats.org/officeDocument/2006/relationships"/>
   </ds:schemaRefs>
 </ds:datastoreItem>
-</file>
-
-<file path=customXml/itemProps2.xml><?xml version="1.0" encoding="utf-8"?>
-<ds:datastoreItem xmlns:ds="http://schemas.openxmlformats.org/officeDocument/2006/customXml" ds:itemID="{61AF4BA4-FD9D-4807-8916-A6B69446FAE7}">
-  <ds:schemaRefs>
-    <ds:schemaRef ds:uri="http://schemas.openxmlformats.org/officeDocument/2006/bibliography"/>
-  </ds:schemaRefs>
-</ds:datastoreItem>
 </file>
</xml_diff>

<commit_message>
A more in-depth analysis of allometry, phylogenetic signal of csizes, and disparity comparisons
</commit_message>
<xml_diff>
--- a/Manuscript/REVISION/Marcy_etal_Rodent_CREA_R1.docx
+++ b/Manuscript/REVISION/Marcy_etal_Rodent_CREA_R1.docx
@@ -7809,9 +7809,3510 @@
       <w:bookmarkStart w:id="15" w:name="_heading=h.lnxbz9"/>
       <w:bookmarkEnd w:id="15"/>
       <w:r>
+        <w:t xml:space="preserve">Allometry, </w:t>
+      </w:r>
+      <w:r>
         <w:t>Modularity and integration</w:t>
       </w:r>
     </w:p>
+    <w:p>
+      <w:pPr>
+        <w:spacing w:line="480" w:lineRule="auto"/>
+      </w:pPr>
+    </w:p>
+    <w:p>
+      <w:pPr>
+        <w:spacing w:line="480" w:lineRule="auto"/>
+      </w:pPr>
+    </w:p>
+    <w:tbl>
+      <w:tblPr>
+        <w:tblW w:w="6720" w:type="dxa"/>
+        <w:tblLook w:val="04A0" w:firstRow="1" w:lastRow="0" w:firstColumn="1" w:lastColumn="0" w:noHBand="0" w:noVBand="1"/>
+      </w:tblPr>
+      <w:tblGrid>
+        <w:gridCol w:w="1418"/>
+        <w:gridCol w:w="718"/>
+        <w:gridCol w:w="960"/>
+        <w:gridCol w:w="960"/>
+        <w:gridCol w:w="960"/>
+        <w:gridCol w:w="960"/>
+        <w:gridCol w:w="960"/>
+      </w:tblGrid>
+      <w:tr>
+        <w:trPr>
+          <w:trHeight w:val="290"/>
+        </w:trPr>
+        <w:tc>
+          <w:tcPr>
+            <w:tcW w:w="1418" w:type="dxa"/>
+            <w:tcBorders>
+              <w:top w:val="nil"/>
+              <w:left w:val="nil"/>
+              <w:bottom w:val="nil"/>
+              <w:right w:val="nil"/>
+            </w:tcBorders>
+            <w:shd w:val="clear" w:color="auto" w:fill="auto"/>
+            <w:noWrap/>
+            <w:vAlign w:val="bottom"/>
+            <w:hideMark/>
+          </w:tcPr>
+          <w:p>
+            <w:pPr>
+              <w:suppressAutoHyphens w:val="0"/>
+              <w:rPr>
+                <w:lang w:val="en-AU" w:eastAsia="en-AU"/>
+              </w:rPr>
+            </w:pPr>
+          </w:p>
+        </w:tc>
+        <w:tc>
+          <w:tcPr>
+            <w:tcW w:w="502" w:type="dxa"/>
+            <w:tcBorders>
+              <w:top w:val="nil"/>
+              <w:left w:val="nil"/>
+              <w:bottom w:val="single" w:sz="4" w:space="0" w:color="auto"/>
+              <w:right w:val="nil"/>
+            </w:tcBorders>
+            <w:shd w:val="clear" w:color="auto" w:fill="auto"/>
+            <w:noWrap/>
+            <w:vAlign w:val="bottom"/>
+            <w:hideMark/>
+          </w:tcPr>
+          <w:p>
+            <w:pPr>
+              <w:suppressAutoHyphens w:val="0"/>
+              <w:rPr>
+                <w:rFonts w:ascii="Calibri" w:hAnsi="Calibri" w:cs="Calibri"/>
+                <w:color w:val="000000"/>
+                <w:sz w:val="22"/>
+                <w:szCs w:val="22"/>
+                <w:lang w:val="en-AU" w:eastAsia="en-AU"/>
+              </w:rPr>
+            </w:pPr>
+            <w:r>
+              <w:rPr>
+                <w:rFonts w:ascii="Calibri" w:hAnsi="Calibri" w:cs="Calibri"/>
+                <w:color w:val="000000"/>
+                <w:sz w:val="22"/>
+                <w:szCs w:val="22"/>
+                <w:lang w:val="en-AU" w:eastAsia="en-AU"/>
+              </w:rPr>
+              <w:t>SS</w:t>
+            </w:r>
+          </w:p>
+        </w:tc>
+        <w:tc>
+          <w:tcPr>
+            <w:tcW w:w="960" w:type="dxa"/>
+            <w:tcBorders>
+              <w:top w:val="nil"/>
+              <w:left w:val="nil"/>
+              <w:bottom w:val="single" w:sz="4" w:space="0" w:color="auto"/>
+              <w:right w:val="nil"/>
+            </w:tcBorders>
+            <w:shd w:val="clear" w:color="auto" w:fill="auto"/>
+            <w:noWrap/>
+            <w:vAlign w:val="bottom"/>
+            <w:hideMark/>
+          </w:tcPr>
+          <w:p>
+            <w:pPr>
+              <w:suppressAutoHyphens w:val="0"/>
+              <w:rPr>
+                <w:rFonts w:ascii="Calibri" w:hAnsi="Calibri" w:cs="Calibri"/>
+                <w:color w:val="000000"/>
+                <w:sz w:val="22"/>
+                <w:szCs w:val="22"/>
+                <w:lang w:val="en-AU" w:eastAsia="en-AU"/>
+              </w:rPr>
+            </w:pPr>
+            <w:r>
+              <w:rPr>
+                <w:rFonts w:ascii="Calibri" w:hAnsi="Calibri" w:cs="Calibri"/>
+                <w:color w:val="000000"/>
+                <w:sz w:val="22"/>
+                <w:szCs w:val="22"/>
+                <w:lang w:val="en-AU" w:eastAsia="en-AU"/>
+              </w:rPr>
+              <w:t>MS</w:t>
+            </w:r>
+          </w:p>
+        </w:tc>
+        <w:tc>
+          <w:tcPr>
+            <w:tcW w:w="960" w:type="dxa"/>
+            <w:tcBorders>
+              <w:top w:val="nil"/>
+              <w:left w:val="nil"/>
+              <w:bottom w:val="single" w:sz="4" w:space="0" w:color="auto"/>
+              <w:right w:val="nil"/>
+            </w:tcBorders>
+            <w:shd w:val="clear" w:color="auto" w:fill="auto"/>
+            <w:noWrap/>
+            <w:vAlign w:val="bottom"/>
+            <w:hideMark/>
+          </w:tcPr>
+          <w:p>
+            <w:pPr>
+              <w:suppressAutoHyphens w:val="0"/>
+              <w:rPr>
+                <w:rFonts w:ascii="Calibri" w:hAnsi="Calibri" w:cs="Calibri"/>
+                <w:color w:val="000000"/>
+                <w:sz w:val="22"/>
+                <w:szCs w:val="22"/>
+                <w:lang w:val="en-AU" w:eastAsia="en-AU"/>
+              </w:rPr>
+            </w:pPr>
+            <w:r>
+              <w:rPr>
+                <w:rFonts w:ascii="Calibri" w:hAnsi="Calibri" w:cs="Calibri"/>
+                <w:color w:val="000000"/>
+                <w:sz w:val="22"/>
+                <w:szCs w:val="22"/>
+                <w:lang w:val="en-AU" w:eastAsia="en-AU"/>
+              </w:rPr>
+              <w:t>Rsq</w:t>
+            </w:r>
+          </w:p>
+        </w:tc>
+        <w:tc>
+          <w:tcPr>
+            <w:tcW w:w="960" w:type="dxa"/>
+            <w:tcBorders>
+              <w:top w:val="nil"/>
+              <w:left w:val="nil"/>
+              <w:bottom w:val="single" w:sz="4" w:space="0" w:color="auto"/>
+              <w:right w:val="nil"/>
+            </w:tcBorders>
+            <w:shd w:val="clear" w:color="auto" w:fill="auto"/>
+            <w:noWrap/>
+            <w:vAlign w:val="bottom"/>
+            <w:hideMark/>
+          </w:tcPr>
+          <w:p>
+            <w:pPr>
+              <w:suppressAutoHyphens w:val="0"/>
+              <w:rPr>
+                <w:rFonts w:ascii="Calibri" w:hAnsi="Calibri" w:cs="Calibri"/>
+                <w:color w:val="000000"/>
+                <w:sz w:val="22"/>
+                <w:szCs w:val="22"/>
+                <w:lang w:val="en-AU" w:eastAsia="en-AU"/>
+              </w:rPr>
+            </w:pPr>
+            <w:r>
+              <w:rPr>
+                <w:rFonts w:ascii="Calibri" w:hAnsi="Calibri" w:cs="Calibri"/>
+                <w:color w:val="000000"/>
+                <w:sz w:val="22"/>
+                <w:szCs w:val="22"/>
+                <w:lang w:val="en-AU" w:eastAsia="en-AU"/>
+              </w:rPr>
+              <w:t>F</w:t>
+            </w:r>
+          </w:p>
+        </w:tc>
+        <w:tc>
+          <w:tcPr>
+            <w:tcW w:w="960" w:type="dxa"/>
+            <w:tcBorders>
+              <w:top w:val="nil"/>
+              <w:left w:val="nil"/>
+              <w:bottom w:val="single" w:sz="4" w:space="0" w:color="auto"/>
+              <w:right w:val="nil"/>
+            </w:tcBorders>
+            <w:shd w:val="clear" w:color="auto" w:fill="auto"/>
+            <w:noWrap/>
+            <w:vAlign w:val="bottom"/>
+            <w:hideMark/>
+          </w:tcPr>
+          <w:p>
+            <w:pPr>
+              <w:suppressAutoHyphens w:val="0"/>
+              <w:rPr>
+                <w:rFonts w:ascii="Calibri" w:hAnsi="Calibri" w:cs="Calibri"/>
+                <w:color w:val="000000"/>
+                <w:sz w:val="22"/>
+                <w:szCs w:val="22"/>
+                <w:lang w:val="en-AU" w:eastAsia="en-AU"/>
+              </w:rPr>
+            </w:pPr>
+            <w:r>
+              <w:rPr>
+                <w:rFonts w:ascii="Calibri" w:hAnsi="Calibri" w:cs="Calibri"/>
+                <w:color w:val="000000"/>
+                <w:sz w:val="22"/>
+                <w:szCs w:val="22"/>
+                <w:lang w:val="en-AU" w:eastAsia="en-AU"/>
+              </w:rPr>
+              <w:t>Z</w:t>
+            </w:r>
+          </w:p>
+        </w:tc>
+        <w:tc>
+          <w:tcPr>
+            <w:tcW w:w="960" w:type="dxa"/>
+            <w:tcBorders>
+              <w:top w:val="nil"/>
+              <w:left w:val="nil"/>
+              <w:bottom w:val="single" w:sz="4" w:space="0" w:color="auto"/>
+              <w:right w:val="nil"/>
+            </w:tcBorders>
+            <w:shd w:val="clear" w:color="auto" w:fill="auto"/>
+            <w:noWrap/>
+            <w:vAlign w:val="bottom"/>
+            <w:hideMark/>
+          </w:tcPr>
+          <w:p>
+            <w:pPr>
+              <w:suppressAutoHyphens w:val="0"/>
+              <w:rPr>
+                <w:rFonts w:ascii="Calibri" w:hAnsi="Calibri" w:cs="Calibri"/>
+                <w:color w:val="000000"/>
+                <w:sz w:val="22"/>
+                <w:szCs w:val="22"/>
+                <w:lang w:val="en-AU" w:eastAsia="en-AU"/>
+              </w:rPr>
+            </w:pPr>
+            <w:r>
+              <w:rPr>
+                <w:rFonts w:ascii="Calibri" w:hAnsi="Calibri" w:cs="Calibri"/>
+                <w:color w:val="000000"/>
+                <w:sz w:val="22"/>
+                <w:szCs w:val="22"/>
+                <w:lang w:val="en-AU" w:eastAsia="en-AU"/>
+              </w:rPr>
+              <w:t>P</w:t>
+            </w:r>
+          </w:p>
+        </w:tc>
+      </w:tr>
+      <w:tr>
+        <w:trPr>
+          <w:trHeight w:val="290"/>
+        </w:trPr>
+        <w:tc>
+          <w:tcPr>
+            <w:tcW w:w="1418" w:type="dxa"/>
+            <w:tcBorders>
+              <w:top w:val="nil"/>
+              <w:left w:val="nil"/>
+              <w:bottom w:val="nil"/>
+              <w:right w:val="nil"/>
+            </w:tcBorders>
+            <w:shd w:val="clear" w:color="auto" w:fill="D9D9D9" w:themeFill="background1" w:themeFillShade="D9"/>
+            <w:noWrap/>
+            <w:vAlign w:val="bottom"/>
+          </w:tcPr>
+          <w:p>
+            <w:pPr>
+              <w:suppressAutoHyphens w:val="0"/>
+              <w:rPr>
+                <w:lang w:val="en-AU" w:eastAsia="en-AU"/>
+              </w:rPr>
+            </w:pPr>
+          </w:p>
+        </w:tc>
+        <w:tc>
+          <w:tcPr>
+            <w:tcW w:w="502" w:type="dxa"/>
+            <w:tcBorders>
+              <w:top w:val="single" w:sz="4" w:space="0" w:color="auto"/>
+              <w:left w:val="nil"/>
+              <w:bottom w:val="nil"/>
+              <w:right w:val="nil"/>
+            </w:tcBorders>
+            <w:shd w:val="clear" w:color="auto" w:fill="D9D9D9" w:themeFill="background1" w:themeFillShade="D9"/>
+            <w:noWrap/>
+            <w:vAlign w:val="bottom"/>
+          </w:tcPr>
+          <w:p>
+            <w:pPr>
+              <w:suppressAutoHyphens w:val="0"/>
+              <w:rPr>
+                <w:rFonts w:ascii="Calibri" w:hAnsi="Calibri" w:cs="Calibri"/>
+                <w:color w:val="000000"/>
+                <w:sz w:val="22"/>
+                <w:szCs w:val="22"/>
+                <w:lang w:val="en-AU" w:eastAsia="en-AU"/>
+              </w:rPr>
+            </w:pPr>
+          </w:p>
+        </w:tc>
+        <w:tc>
+          <w:tcPr>
+            <w:tcW w:w="960" w:type="dxa"/>
+            <w:tcBorders>
+              <w:top w:val="single" w:sz="4" w:space="0" w:color="auto"/>
+              <w:left w:val="nil"/>
+              <w:bottom w:val="nil"/>
+              <w:right w:val="nil"/>
+            </w:tcBorders>
+            <w:shd w:val="clear" w:color="auto" w:fill="D9D9D9" w:themeFill="background1" w:themeFillShade="D9"/>
+            <w:noWrap/>
+            <w:vAlign w:val="bottom"/>
+          </w:tcPr>
+          <w:p>
+            <w:pPr>
+              <w:suppressAutoHyphens w:val="0"/>
+              <w:rPr>
+                <w:rFonts w:ascii="Calibri" w:hAnsi="Calibri" w:cs="Calibri"/>
+                <w:color w:val="000000"/>
+                <w:sz w:val="22"/>
+                <w:szCs w:val="22"/>
+                <w:lang w:val="en-AU" w:eastAsia="en-AU"/>
+              </w:rPr>
+            </w:pPr>
+          </w:p>
+        </w:tc>
+        <w:tc>
+          <w:tcPr>
+            <w:tcW w:w="960" w:type="dxa"/>
+            <w:tcBorders>
+              <w:top w:val="single" w:sz="4" w:space="0" w:color="auto"/>
+              <w:left w:val="nil"/>
+              <w:bottom w:val="nil"/>
+              <w:right w:val="nil"/>
+            </w:tcBorders>
+            <w:shd w:val="clear" w:color="auto" w:fill="D9D9D9" w:themeFill="background1" w:themeFillShade="D9"/>
+            <w:noWrap/>
+            <w:vAlign w:val="bottom"/>
+          </w:tcPr>
+          <w:p>
+            <w:pPr>
+              <w:suppressAutoHyphens w:val="0"/>
+              <w:rPr>
+                <w:rFonts w:ascii="Calibri" w:hAnsi="Calibri" w:cs="Calibri"/>
+                <w:color w:val="000000"/>
+                <w:sz w:val="22"/>
+                <w:szCs w:val="22"/>
+                <w:lang w:val="en-AU" w:eastAsia="en-AU"/>
+              </w:rPr>
+            </w:pPr>
+            <w:r>
+              <w:rPr>
+                <w:rFonts w:ascii="Calibri" w:hAnsi="Calibri" w:cs="Calibri"/>
+                <w:color w:val="000000"/>
+                <w:sz w:val="22"/>
+                <w:szCs w:val="22"/>
+                <w:lang w:val="en-AU" w:eastAsia="en-AU"/>
+              </w:rPr>
+              <w:t>P</w:t>
+            </w:r>
+            <w:r>
+              <w:rPr>
+                <w:rFonts w:ascii="Calibri" w:hAnsi="Calibri" w:cs="Calibri"/>
+                <w:color w:val="000000"/>
+                <w:sz w:val="22"/>
+                <w:szCs w:val="22"/>
+                <w:lang w:val="en-AU" w:eastAsia="en-AU"/>
+              </w:rPr>
+              <w:t>GLS</w:t>
+            </w:r>
+          </w:p>
+        </w:tc>
+        <w:tc>
+          <w:tcPr>
+            <w:tcW w:w="960" w:type="dxa"/>
+            <w:tcBorders>
+              <w:top w:val="single" w:sz="4" w:space="0" w:color="auto"/>
+              <w:left w:val="nil"/>
+              <w:bottom w:val="nil"/>
+              <w:right w:val="nil"/>
+            </w:tcBorders>
+            <w:shd w:val="clear" w:color="auto" w:fill="D9D9D9" w:themeFill="background1" w:themeFillShade="D9"/>
+            <w:noWrap/>
+            <w:vAlign w:val="bottom"/>
+          </w:tcPr>
+          <w:p>
+            <w:pPr>
+              <w:suppressAutoHyphens w:val="0"/>
+              <w:rPr>
+                <w:rFonts w:ascii="Calibri" w:hAnsi="Calibri" w:cs="Calibri"/>
+                <w:color w:val="000000"/>
+                <w:sz w:val="22"/>
+                <w:szCs w:val="22"/>
+                <w:lang w:val="en-AU" w:eastAsia="en-AU"/>
+              </w:rPr>
+            </w:pPr>
+          </w:p>
+        </w:tc>
+        <w:tc>
+          <w:tcPr>
+            <w:tcW w:w="960" w:type="dxa"/>
+            <w:tcBorders>
+              <w:top w:val="single" w:sz="4" w:space="0" w:color="auto"/>
+              <w:left w:val="nil"/>
+              <w:bottom w:val="nil"/>
+              <w:right w:val="nil"/>
+            </w:tcBorders>
+            <w:shd w:val="clear" w:color="auto" w:fill="D9D9D9" w:themeFill="background1" w:themeFillShade="D9"/>
+            <w:noWrap/>
+            <w:vAlign w:val="bottom"/>
+          </w:tcPr>
+          <w:p>
+            <w:pPr>
+              <w:suppressAutoHyphens w:val="0"/>
+              <w:rPr>
+                <w:rFonts w:ascii="Calibri" w:hAnsi="Calibri" w:cs="Calibri"/>
+                <w:color w:val="000000"/>
+                <w:sz w:val="22"/>
+                <w:szCs w:val="22"/>
+                <w:lang w:val="en-AU" w:eastAsia="en-AU"/>
+              </w:rPr>
+            </w:pPr>
+          </w:p>
+        </w:tc>
+        <w:tc>
+          <w:tcPr>
+            <w:tcW w:w="960" w:type="dxa"/>
+            <w:tcBorders>
+              <w:top w:val="single" w:sz="4" w:space="0" w:color="auto"/>
+              <w:left w:val="nil"/>
+              <w:bottom w:val="nil"/>
+              <w:right w:val="nil"/>
+            </w:tcBorders>
+            <w:shd w:val="clear" w:color="auto" w:fill="D9D9D9" w:themeFill="background1" w:themeFillShade="D9"/>
+            <w:noWrap/>
+            <w:vAlign w:val="bottom"/>
+          </w:tcPr>
+          <w:p>
+            <w:pPr>
+              <w:suppressAutoHyphens w:val="0"/>
+              <w:rPr>
+                <w:rFonts w:ascii="Calibri" w:hAnsi="Calibri" w:cs="Calibri"/>
+                <w:color w:val="000000"/>
+                <w:sz w:val="22"/>
+                <w:szCs w:val="22"/>
+                <w:lang w:val="en-AU" w:eastAsia="en-AU"/>
+              </w:rPr>
+            </w:pPr>
+          </w:p>
+        </w:tc>
+      </w:tr>
+      <w:tr>
+        <w:trPr>
+          <w:trHeight w:val="290"/>
+        </w:trPr>
+        <w:tc>
+          <w:tcPr>
+            <w:tcW w:w="1418" w:type="dxa"/>
+            <w:tcBorders>
+              <w:top w:val="nil"/>
+              <w:left w:val="nil"/>
+              <w:bottom w:val="nil"/>
+              <w:right w:val="nil"/>
+            </w:tcBorders>
+            <w:shd w:val="clear" w:color="auto" w:fill="auto"/>
+            <w:noWrap/>
+            <w:vAlign w:val="bottom"/>
+            <w:hideMark/>
+          </w:tcPr>
+          <w:p>
+            <w:pPr>
+              <w:suppressAutoHyphens w:val="0"/>
+              <w:rPr>
+                <w:rFonts w:ascii="Calibri" w:hAnsi="Calibri" w:cs="Calibri"/>
+                <w:color w:val="000000"/>
+                <w:sz w:val="22"/>
+                <w:szCs w:val="22"/>
+                <w:lang w:val="en-AU" w:eastAsia="en-AU"/>
+              </w:rPr>
+            </w:pPr>
+            <w:r>
+              <w:rPr>
+                <w:rFonts w:ascii="Calibri" w:hAnsi="Calibri" w:cs="Calibri"/>
+                <w:color w:val="000000"/>
+                <w:sz w:val="22"/>
+                <w:szCs w:val="22"/>
+                <w:lang w:val="en-AU" w:eastAsia="en-AU"/>
+              </w:rPr>
+              <w:t>Basicran</w:t>
+            </w:r>
+            <w:r>
+              <w:rPr>
+                <w:rFonts w:ascii="Calibri" w:hAnsi="Calibri" w:cs="Calibri"/>
+                <w:color w:val="000000"/>
+                <w:sz w:val="22"/>
+                <w:szCs w:val="22"/>
+                <w:lang w:val="en-AU" w:eastAsia="en-AU"/>
+              </w:rPr>
+              <w:t>ium</w:t>
+            </w:r>
+          </w:p>
+        </w:tc>
+        <w:tc>
+          <w:tcPr>
+            <w:tcW w:w="502" w:type="dxa"/>
+            <w:tcBorders>
+              <w:top w:val="nil"/>
+              <w:left w:val="nil"/>
+              <w:bottom w:val="nil"/>
+              <w:right w:val="nil"/>
+            </w:tcBorders>
+            <w:shd w:val="clear" w:color="auto" w:fill="auto"/>
+            <w:noWrap/>
+            <w:vAlign w:val="bottom"/>
+            <w:hideMark/>
+          </w:tcPr>
+          <w:p>
+            <w:pPr>
+              <w:suppressAutoHyphens w:val="0"/>
+              <w:jc w:val="right"/>
+              <w:rPr>
+                <w:rFonts w:ascii="Calibri" w:hAnsi="Calibri" w:cs="Calibri"/>
+                <w:color w:val="000000"/>
+                <w:sz w:val="22"/>
+                <w:szCs w:val="22"/>
+                <w:lang w:val="en-AU" w:eastAsia="en-AU"/>
+              </w:rPr>
+            </w:pPr>
+            <w:r>
+              <w:rPr>
+                <w:rFonts w:ascii="Calibri" w:hAnsi="Calibri" w:cs="Calibri"/>
+                <w:color w:val="000000"/>
+                <w:sz w:val="22"/>
+                <w:szCs w:val="22"/>
+                <w:lang w:val="en-AU" w:eastAsia="en-AU"/>
+              </w:rPr>
+              <w:t>0.01</w:t>
+            </w:r>
+          </w:p>
+        </w:tc>
+        <w:tc>
+          <w:tcPr>
+            <w:tcW w:w="960" w:type="dxa"/>
+            <w:tcBorders>
+              <w:top w:val="nil"/>
+              <w:left w:val="nil"/>
+              <w:bottom w:val="nil"/>
+              <w:right w:val="nil"/>
+            </w:tcBorders>
+            <w:shd w:val="clear" w:color="auto" w:fill="auto"/>
+            <w:noWrap/>
+            <w:vAlign w:val="bottom"/>
+            <w:hideMark/>
+          </w:tcPr>
+          <w:p>
+            <w:pPr>
+              <w:suppressAutoHyphens w:val="0"/>
+              <w:jc w:val="right"/>
+              <w:rPr>
+                <w:rFonts w:ascii="Calibri" w:hAnsi="Calibri" w:cs="Calibri"/>
+                <w:color w:val="000000"/>
+                <w:sz w:val="22"/>
+                <w:szCs w:val="22"/>
+                <w:lang w:val="en-AU" w:eastAsia="en-AU"/>
+              </w:rPr>
+            </w:pPr>
+            <w:r>
+              <w:rPr>
+                <w:rFonts w:ascii="Calibri" w:hAnsi="Calibri" w:cs="Calibri"/>
+                <w:color w:val="000000"/>
+                <w:sz w:val="22"/>
+                <w:szCs w:val="22"/>
+                <w:lang w:val="en-AU" w:eastAsia="en-AU"/>
+              </w:rPr>
+              <w:t>0.085</w:t>
+            </w:r>
+          </w:p>
+        </w:tc>
+        <w:tc>
+          <w:tcPr>
+            <w:tcW w:w="960" w:type="dxa"/>
+            <w:tcBorders>
+              <w:top w:val="nil"/>
+              <w:left w:val="nil"/>
+              <w:bottom w:val="nil"/>
+              <w:right w:val="nil"/>
+            </w:tcBorders>
+            <w:shd w:val="clear" w:color="auto" w:fill="auto"/>
+            <w:noWrap/>
+            <w:vAlign w:val="bottom"/>
+            <w:hideMark/>
+          </w:tcPr>
+          <w:p>
+            <w:pPr>
+              <w:suppressAutoHyphens w:val="0"/>
+              <w:jc w:val="right"/>
+              <w:rPr>
+                <w:rFonts w:ascii="Calibri" w:hAnsi="Calibri" w:cs="Calibri"/>
+                <w:color w:val="000000"/>
+                <w:sz w:val="22"/>
+                <w:szCs w:val="22"/>
+                <w:lang w:val="en-AU" w:eastAsia="en-AU"/>
+              </w:rPr>
+            </w:pPr>
+            <w:r>
+              <w:rPr>
+                <w:rFonts w:ascii="Calibri" w:hAnsi="Calibri" w:cs="Calibri"/>
+                <w:color w:val="000000"/>
+                <w:sz w:val="22"/>
+                <w:szCs w:val="22"/>
+                <w:lang w:val="en-AU" w:eastAsia="en-AU"/>
+              </w:rPr>
+              <w:t>0.09</w:t>
+            </w:r>
+          </w:p>
+        </w:tc>
+        <w:tc>
+          <w:tcPr>
+            <w:tcW w:w="960" w:type="dxa"/>
+            <w:tcBorders>
+              <w:top w:val="nil"/>
+              <w:left w:val="nil"/>
+              <w:bottom w:val="nil"/>
+              <w:right w:val="nil"/>
+            </w:tcBorders>
+            <w:shd w:val="clear" w:color="auto" w:fill="auto"/>
+            <w:noWrap/>
+            <w:vAlign w:val="bottom"/>
+            <w:hideMark/>
+          </w:tcPr>
+          <w:p>
+            <w:pPr>
+              <w:suppressAutoHyphens w:val="0"/>
+              <w:jc w:val="right"/>
+              <w:rPr>
+                <w:rFonts w:ascii="Calibri" w:hAnsi="Calibri" w:cs="Calibri"/>
+                <w:color w:val="000000"/>
+                <w:sz w:val="22"/>
+                <w:szCs w:val="22"/>
+                <w:lang w:val="en-AU" w:eastAsia="en-AU"/>
+              </w:rPr>
+            </w:pPr>
+            <w:r>
+              <w:rPr>
+                <w:rFonts w:ascii="Calibri" w:hAnsi="Calibri" w:cs="Calibri"/>
+                <w:color w:val="000000"/>
+                <w:sz w:val="22"/>
+                <w:szCs w:val="22"/>
+                <w:lang w:val="en-AU" w:eastAsia="en-AU"/>
+              </w:rPr>
+              <w:t>3.26</w:t>
+            </w:r>
+          </w:p>
+        </w:tc>
+        <w:tc>
+          <w:tcPr>
+            <w:tcW w:w="960" w:type="dxa"/>
+            <w:tcBorders>
+              <w:top w:val="nil"/>
+              <w:left w:val="nil"/>
+              <w:bottom w:val="nil"/>
+              <w:right w:val="nil"/>
+            </w:tcBorders>
+            <w:shd w:val="clear" w:color="auto" w:fill="auto"/>
+            <w:noWrap/>
+            <w:vAlign w:val="bottom"/>
+            <w:hideMark/>
+          </w:tcPr>
+          <w:p>
+            <w:pPr>
+              <w:suppressAutoHyphens w:val="0"/>
+              <w:jc w:val="right"/>
+              <w:rPr>
+                <w:rFonts w:ascii="Calibri" w:hAnsi="Calibri" w:cs="Calibri"/>
+                <w:color w:val="000000"/>
+                <w:sz w:val="22"/>
+                <w:szCs w:val="22"/>
+                <w:lang w:val="en-AU" w:eastAsia="en-AU"/>
+              </w:rPr>
+            </w:pPr>
+            <w:r>
+              <w:rPr>
+                <w:rFonts w:ascii="Calibri" w:hAnsi="Calibri" w:cs="Calibri"/>
+                <w:color w:val="000000"/>
+                <w:sz w:val="22"/>
+                <w:szCs w:val="22"/>
+                <w:lang w:val="en-AU" w:eastAsia="en-AU"/>
+              </w:rPr>
+              <w:t>2.69</w:t>
+            </w:r>
+          </w:p>
+        </w:tc>
+        <w:tc>
+          <w:tcPr>
+            <w:tcW w:w="960" w:type="dxa"/>
+            <w:tcBorders>
+              <w:top w:val="nil"/>
+              <w:left w:val="nil"/>
+              <w:bottom w:val="nil"/>
+              <w:right w:val="nil"/>
+            </w:tcBorders>
+            <w:shd w:val="clear" w:color="auto" w:fill="auto"/>
+            <w:noWrap/>
+            <w:vAlign w:val="bottom"/>
+            <w:hideMark/>
+          </w:tcPr>
+          <w:p>
+            <w:pPr>
+              <w:suppressAutoHyphens w:val="0"/>
+              <w:jc w:val="right"/>
+              <w:rPr>
+                <w:rFonts w:ascii="Calibri" w:hAnsi="Calibri" w:cs="Calibri"/>
+                <w:color w:val="000000"/>
+                <w:sz w:val="22"/>
+                <w:szCs w:val="22"/>
+                <w:lang w:val="en-AU" w:eastAsia="en-AU"/>
+              </w:rPr>
+            </w:pPr>
+            <w:r>
+              <w:rPr>
+                <w:rFonts w:ascii="Calibri" w:hAnsi="Calibri" w:cs="Calibri"/>
+                <w:color w:val="000000"/>
+                <w:sz w:val="22"/>
+                <w:szCs w:val="22"/>
+                <w:lang w:val="en-AU" w:eastAsia="en-AU"/>
+              </w:rPr>
+              <w:t>0.002</w:t>
+            </w:r>
+          </w:p>
+        </w:tc>
+      </w:tr>
+      <w:tr>
+        <w:trPr>
+          <w:trHeight w:val="290"/>
+        </w:trPr>
+        <w:tc>
+          <w:tcPr>
+            <w:tcW w:w="1418" w:type="dxa"/>
+            <w:tcBorders>
+              <w:top w:val="nil"/>
+              <w:left w:val="nil"/>
+              <w:bottom w:val="nil"/>
+              <w:right w:val="nil"/>
+            </w:tcBorders>
+            <w:shd w:val="clear" w:color="auto" w:fill="auto"/>
+            <w:noWrap/>
+            <w:vAlign w:val="bottom"/>
+            <w:hideMark/>
+          </w:tcPr>
+          <w:p>
+            <w:pPr>
+              <w:suppressAutoHyphens w:val="0"/>
+              <w:rPr>
+                <w:rFonts w:ascii="Calibri" w:hAnsi="Calibri" w:cs="Calibri"/>
+                <w:color w:val="000000"/>
+                <w:sz w:val="22"/>
+                <w:szCs w:val="22"/>
+                <w:lang w:val="en-AU" w:eastAsia="en-AU"/>
+              </w:rPr>
+            </w:pPr>
+            <w:r>
+              <w:rPr>
+                <w:rFonts w:ascii="Calibri" w:hAnsi="Calibri" w:cs="Calibri"/>
+                <w:color w:val="000000"/>
+                <w:sz w:val="22"/>
+                <w:szCs w:val="22"/>
+                <w:lang w:val="en-AU" w:eastAsia="en-AU"/>
+              </w:rPr>
+              <w:t>Molar</w:t>
+            </w:r>
+          </w:p>
+        </w:tc>
+        <w:tc>
+          <w:tcPr>
+            <w:tcW w:w="502" w:type="dxa"/>
+            <w:tcBorders>
+              <w:top w:val="nil"/>
+              <w:left w:val="nil"/>
+              <w:bottom w:val="nil"/>
+              <w:right w:val="nil"/>
+            </w:tcBorders>
+            <w:shd w:val="clear" w:color="auto" w:fill="auto"/>
+            <w:noWrap/>
+            <w:vAlign w:val="bottom"/>
+            <w:hideMark/>
+          </w:tcPr>
+          <w:p>
+            <w:pPr>
+              <w:suppressAutoHyphens w:val="0"/>
+              <w:jc w:val="right"/>
+              <w:rPr>
+                <w:rFonts w:ascii="Calibri" w:hAnsi="Calibri" w:cs="Calibri"/>
+                <w:color w:val="000000"/>
+                <w:sz w:val="22"/>
+                <w:szCs w:val="22"/>
+                <w:lang w:val="en-AU" w:eastAsia="en-AU"/>
+              </w:rPr>
+            </w:pPr>
+            <w:r>
+              <w:rPr>
+                <w:rFonts w:ascii="Calibri" w:hAnsi="Calibri" w:cs="Calibri"/>
+                <w:color w:val="000000"/>
+                <w:sz w:val="22"/>
+                <w:szCs w:val="22"/>
+                <w:lang w:val="en-AU" w:eastAsia="en-AU"/>
+              </w:rPr>
+              <w:t>0.025</w:t>
+            </w:r>
+          </w:p>
+        </w:tc>
+        <w:tc>
+          <w:tcPr>
+            <w:tcW w:w="960" w:type="dxa"/>
+            <w:tcBorders>
+              <w:top w:val="nil"/>
+              <w:left w:val="nil"/>
+              <w:bottom w:val="nil"/>
+              <w:right w:val="nil"/>
+            </w:tcBorders>
+            <w:shd w:val="clear" w:color="auto" w:fill="auto"/>
+            <w:noWrap/>
+            <w:vAlign w:val="bottom"/>
+            <w:hideMark/>
+          </w:tcPr>
+          <w:p>
+            <w:pPr>
+              <w:suppressAutoHyphens w:val="0"/>
+              <w:jc w:val="right"/>
+              <w:rPr>
+                <w:rFonts w:ascii="Calibri" w:hAnsi="Calibri" w:cs="Calibri"/>
+                <w:color w:val="000000"/>
+                <w:sz w:val="22"/>
+                <w:szCs w:val="22"/>
+                <w:lang w:val="en-AU" w:eastAsia="en-AU"/>
+              </w:rPr>
+            </w:pPr>
+            <w:r>
+              <w:rPr>
+                <w:rFonts w:ascii="Calibri" w:hAnsi="Calibri" w:cs="Calibri"/>
+                <w:color w:val="000000"/>
+                <w:sz w:val="22"/>
+                <w:szCs w:val="22"/>
+                <w:lang w:val="en-AU" w:eastAsia="en-AU"/>
+              </w:rPr>
+              <w:t>0.139</w:t>
+            </w:r>
+          </w:p>
+        </w:tc>
+        <w:tc>
+          <w:tcPr>
+            <w:tcW w:w="960" w:type="dxa"/>
+            <w:tcBorders>
+              <w:top w:val="nil"/>
+              <w:left w:val="nil"/>
+              <w:bottom w:val="nil"/>
+              <w:right w:val="nil"/>
+            </w:tcBorders>
+            <w:shd w:val="clear" w:color="auto" w:fill="auto"/>
+            <w:noWrap/>
+            <w:vAlign w:val="bottom"/>
+            <w:hideMark/>
+          </w:tcPr>
+          <w:p>
+            <w:pPr>
+              <w:suppressAutoHyphens w:val="0"/>
+              <w:jc w:val="right"/>
+              <w:rPr>
+                <w:rFonts w:ascii="Calibri" w:hAnsi="Calibri" w:cs="Calibri"/>
+                <w:color w:val="000000"/>
+                <w:sz w:val="22"/>
+                <w:szCs w:val="22"/>
+                <w:lang w:val="en-AU" w:eastAsia="en-AU"/>
+              </w:rPr>
+            </w:pPr>
+            <w:r>
+              <w:rPr>
+                <w:rFonts w:ascii="Calibri" w:hAnsi="Calibri" w:cs="Calibri"/>
+                <w:color w:val="000000"/>
+                <w:sz w:val="22"/>
+                <w:szCs w:val="22"/>
+                <w:lang w:val="en-AU" w:eastAsia="en-AU"/>
+              </w:rPr>
+              <w:t>0.14</w:t>
+            </w:r>
+          </w:p>
+        </w:tc>
+        <w:tc>
+          <w:tcPr>
+            <w:tcW w:w="960" w:type="dxa"/>
+            <w:tcBorders>
+              <w:top w:val="nil"/>
+              <w:left w:val="nil"/>
+              <w:bottom w:val="nil"/>
+              <w:right w:val="nil"/>
+            </w:tcBorders>
+            <w:shd w:val="clear" w:color="auto" w:fill="auto"/>
+            <w:noWrap/>
+            <w:vAlign w:val="bottom"/>
+            <w:hideMark/>
+          </w:tcPr>
+          <w:p>
+            <w:pPr>
+              <w:suppressAutoHyphens w:val="0"/>
+              <w:jc w:val="right"/>
+              <w:rPr>
+                <w:rFonts w:ascii="Calibri" w:hAnsi="Calibri" w:cs="Calibri"/>
+                <w:color w:val="000000"/>
+                <w:sz w:val="22"/>
+                <w:szCs w:val="22"/>
+                <w:lang w:val="en-AU" w:eastAsia="en-AU"/>
+              </w:rPr>
+            </w:pPr>
+            <w:r>
+              <w:rPr>
+                <w:rFonts w:ascii="Calibri" w:hAnsi="Calibri" w:cs="Calibri"/>
+                <w:color w:val="000000"/>
+                <w:sz w:val="22"/>
+                <w:szCs w:val="22"/>
+                <w:lang w:val="en-AU" w:eastAsia="en-AU"/>
+              </w:rPr>
+              <w:t>5.63</w:t>
+            </w:r>
+          </w:p>
+        </w:tc>
+        <w:tc>
+          <w:tcPr>
+            <w:tcW w:w="960" w:type="dxa"/>
+            <w:tcBorders>
+              <w:top w:val="nil"/>
+              <w:left w:val="nil"/>
+              <w:bottom w:val="nil"/>
+              <w:right w:val="nil"/>
+            </w:tcBorders>
+            <w:shd w:val="clear" w:color="auto" w:fill="auto"/>
+            <w:noWrap/>
+            <w:vAlign w:val="bottom"/>
+            <w:hideMark/>
+          </w:tcPr>
+          <w:p>
+            <w:pPr>
+              <w:suppressAutoHyphens w:val="0"/>
+              <w:jc w:val="right"/>
+              <w:rPr>
+                <w:rFonts w:ascii="Calibri" w:hAnsi="Calibri" w:cs="Calibri"/>
+                <w:color w:val="000000"/>
+                <w:sz w:val="22"/>
+                <w:szCs w:val="22"/>
+                <w:lang w:val="en-AU" w:eastAsia="en-AU"/>
+              </w:rPr>
+            </w:pPr>
+            <w:r>
+              <w:rPr>
+                <w:rFonts w:ascii="Calibri" w:hAnsi="Calibri" w:cs="Calibri"/>
+                <w:color w:val="000000"/>
+                <w:sz w:val="22"/>
+                <w:szCs w:val="22"/>
+                <w:lang w:val="en-AU" w:eastAsia="en-AU"/>
+              </w:rPr>
+              <w:t>3.74</w:t>
+            </w:r>
+          </w:p>
+        </w:tc>
+        <w:tc>
+          <w:tcPr>
+            <w:tcW w:w="960" w:type="dxa"/>
+            <w:tcBorders>
+              <w:top w:val="nil"/>
+              <w:left w:val="nil"/>
+              <w:bottom w:val="nil"/>
+              <w:right w:val="nil"/>
+            </w:tcBorders>
+            <w:shd w:val="clear" w:color="auto" w:fill="auto"/>
+            <w:noWrap/>
+            <w:vAlign w:val="bottom"/>
+            <w:hideMark/>
+          </w:tcPr>
+          <w:p>
+            <w:pPr>
+              <w:suppressAutoHyphens w:val="0"/>
+              <w:jc w:val="right"/>
+              <w:rPr>
+                <w:rFonts w:ascii="Calibri" w:hAnsi="Calibri" w:cs="Calibri"/>
+                <w:color w:val="000000"/>
+                <w:sz w:val="22"/>
+                <w:szCs w:val="22"/>
+                <w:lang w:val="en-AU" w:eastAsia="en-AU"/>
+              </w:rPr>
+            </w:pPr>
+            <w:r>
+              <w:rPr>
+                <w:rFonts w:ascii="Calibri" w:hAnsi="Calibri" w:cs="Calibri"/>
+                <w:color w:val="000000"/>
+                <w:sz w:val="22"/>
+                <w:szCs w:val="22"/>
+                <w:lang w:val="en-AU" w:eastAsia="en-AU"/>
+              </w:rPr>
+              <w:t>0</w:t>
+            </w:r>
+            <w:r>
+              <w:rPr>
+                <w:rFonts w:ascii="Calibri" w:hAnsi="Calibri" w:cs="Calibri"/>
+                <w:color w:val="000000"/>
+                <w:sz w:val="22"/>
+                <w:szCs w:val="22"/>
+                <w:lang w:val="en-AU" w:eastAsia="en-AU"/>
+              </w:rPr>
+              <w:t>.000</w:t>
+            </w:r>
+          </w:p>
+        </w:tc>
+      </w:tr>
+      <w:tr>
+        <w:trPr>
+          <w:trHeight w:val="290"/>
+        </w:trPr>
+        <w:tc>
+          <w:tcPr>
+            <w:tcW w:w="1418" w:type="dxa"/>
+            <w:tcBorders>
+              <w:top w:val="nil"/>
+              <w:left w:val="nil"/>
+              <w:bottom w:val="nil"/>
+              <w:right w:val="nil"/>
+            </w:tcBorders>
+            <w:shd w:val="clear" w:color="auto" w:fill="auto"/>
+            <w:noWrap/>
+            <w:vAlign w:val="bottom"/>
+            <w:hideMark/>
+          </w:tcPr>
+          <w:p>
+            <w:pPr>
+              <w:suppressAutoHyphens w:val="0"/>
+              <w:rPr>
+                <w:rFonts w:ascii="Calibri" w:hAnsi="Calibri" w:cs="Calibri"/>
+                <w:color w:val="000000"/>
+                <w:sz w:val="22"/>
+                <w:szCs w:val="22"/>
+                <w:lang w:val="en-AU" w:eastAsia="en-AU"/>
+              </w:rPr>
+            </w:pPr>
+            <w:r>
+              <w:rPr>
+                <w:rFonts w:ascii="Calibri" w:hAnsi="Calibri" w:cs="Calibri"/>
+                <w:color w:val="000000"/>
+                <w:sz w:val="22"/>
+                <w:szCs w:val="22"/>
+                <w:lang w:val="en-AU" w:eastAsia="en-AU"/>
+              </w:rPr>
+              <w:t>Orbital</w:t>
+            </w:r>
+          </w:p>
+        </w:tc>
+        <w:tc>
+          <w:tcPr>
+            <w:tcW w:w="502" w:type="dxa"/>
+            <w:tcBorders>
+              <w:top w:val="nil"/>
+              <w:left w:val="nil"/>
+              <w:bottom w:val="nil"/>
+              <w:right w:val="nil"/>
+            </w:tcBorders>
+            <w:shd w:val="clear" w:color="auto" w:fill="auto"/>
+            <w:noWrap/>
+            <w:vAlign w:val="bottom"/>
+            <w:hideMark/>
+          </w:tcPr>
+          <w:p>
+            <w:pPr>
+              <w:suppressAutoHyphens w:val="0"/>
+              <w:jc w:val="right"/>
+              <w:rPr>
+                <w:rFonts w:ascii="Calibri" w:hAnsi="Calibri" w:cs="Calibri"/>
+                <w:color w:val="000000"/>
+                <w:sz w:val="22"/>
+                <w:szCs w:val="22"/>
+                <w:lang w:val="en-AU" w:eastAsia="en-AU"/>
+              </w:rPr>
+            </w:pPr>
+            <w:r>
+              <w:rPr>
+                <w:rFonts w:ascii="Calibri" w:hAnsi="Calibri" w:cs="Calibri"/>
+                <w:color w:val="000000"/>
+                <w:sz w:val="22"/>
+                <w:szCs w:val="22"/>
+                <w:lang w:val="en-AU" w:eastAsia="en-AU"/>
+              </w:rPr>
+              <w:t>0.027</w:t>
+            </w:r>
+          </w:p>
+        </w:tc>
+        <w:tc>
+          <w:tcPr>
+            <w:tcW w:w="960" w:type="dxa"/>
+            <w:tcBorders>
+              <w:top w:val="nil"/>
+              <w:left w:val="nil"/>
+              <w:bottom w:val="nil"/>
+              <w:right w:val="nil"/>
+            </w:tcBorders>
+            <w:shd w:val="clear" w:color="auto" w:fill="auto"/>
+            <w:noWrap/>
+            <w:vAlign w:val="bottom"/>
+            <w:hideMark/>
+          </w:tcPr>
+          <w:p>
+            <w:pPr>
+              <w:suppressAutoHyphens w:val="0"/>
+              <w:jc w:val="right"/>
+              <w:rPr>
+                <w:rFonts w:ascii="Calibri" w:hAnsi="Calibri" w:cs="Calibri"/>
+                <w:color w:val="000000"/>
+                <w:sz w:val="22"/>
+                <w:szCs w:val="22"/>
+                <w:lang w:val="en-AU" w:eastAsia="en-AU"/>
+              </w:rPr>
+            </w:pPr>
+            <w:r>
+              <w:rPr>
+                <w:rFonts w:ascii="Calibri" w:hAnsi="Calibri" w:cs="Calibri"/>
+                <w:color w:val="000000"/>
+                <w:sz w:val="22"/>
+                <w:szCs w:val="22"/>
+                <w:lang w:val="en-AU" w:eastAsia="en-AU"/>
+              </w:rPr>
+              <w:t>0.196</w:t>
+            </w:r>
+          </w:p>
+        </w:tc>
+        <w:tc>
+          <w:tcPr>
+            <w:tcW w:w="960" w:type="dxa"/>
+            <w:tcBorders>
+              <w:top w:val="nil"/>
+              <w:left w:val="nil"/>
+              <w:bottom w:val="nil"/>
+              <w:right w:val="nil"/>
+            </w:tcBorders>
+            <w:shd w:val="clear" w:color="auto" w:fill="auto"/>
+            <w:noWrap/>
+            <w:vAlign w:val="bottom"/>
+            <w:hideMark/>
+          </w:tcPr>
+          <w:p>
+            <w:pPr>
+              <w:suppressAutoHyphens w:val="0"/>
+              <w:jc w:val="right"/>
+              <w:rPr>
+                <w:rFonts w:ascii="Calibri" w:hAnsi="Calibri" w:cs="Calibri"/>
+                <w:color w:val="000000"/>
+                <w:sz w:val="22"/>
+                <w:szCs w:val="22"/>
+                <w:lang w:val="en-AU" w:eastAsia="en-AU"/>
+              </w:rPr>
+            </w:pPr>
+            <w:r>
+              <w:rPr>
+                <w:rFonts w:ascii="Calibri" w:hAnsi="Calibri" w:cs="Calibri"/>
+                <w:color w:val="000000"/>
+                <w:sz w:val="22"/>
+                <w:szCs w:val="22"/>
+                <w:lang w:val="en-AU" w:eastAsia="en-AU"/>
+              </w:rPr>
+              <w:t>0.2</w:t>
+            </w:r>
+          </w:p>
+        </w:tc>
+        <w:tc>
+          <w:tcPr>
+            <w:tcW w:w="960" w:type="dxa"/>
+            <w:tcBorders>
+              <w:top w:val="nil"/>
+              <w:left w:val="nil"/>
+              <w:bottom w:val="nil"/>
+              <w:right w:val="nil"/>
+            </w:tcBorders>
+            <w:shd w:val="clear" w:color="auto" w:fill="auto"/>
+            <w:noWrap/>
+            <w:vAlign w:val="bottom"/>
+            <w:hideMark/>
+          </w:tcPr>
+          <w:p>
+            <w:pPr>
+              <w:suppressAutoHyphens w:val="0"/>
+              <w:jc w:val="right"/>
+              <w:rPr>
+                <w:rFonts w:ascii="Calibri" w:hAnsi="Calibri" w:cs="Calibri"/>
+                <w:color w:val="000000"/>
+                <w:sz w:val="22"/>
+                <w:szCs w:val="22"/>
+                <w:lang w:val="en-AU" w:eastAsia="en-AU"/>
+              </w:rPr>
+            </w:pPr>
+            <w:r>
+              <w:rPr>
+                <w:rFonts w:ascii="Calibri" w:hAnsi="Calibri" w:cs="Calibri"/>
+                <w:color w:val="000000"/>
+                <w:sz w:val="22"/>
+                <w:szCs w:val="22"/>
+                <w:lang w:val="en-AU" w:eastAsia="en-AU"/>
+              </w:rPr>
+              <w:t>8.51</w:t>
+            </w:r>
+          </w:p>
+        </w:tc>
+        <w:tc>
+          <w:tcPr>
+            <w:tcW w:w="960" w:type="dxa"/>
+            <w:tcBorders>
+              <w:top w:val="nil"/>
+              <w:left w:val="nil"/>
+              <w:bottom w:val="nil"/>
+              <w:right w:val="nil"/>
+            </w:tcBorders>
+            <w:shd w:val="clear" w:color="auto" w:fill="auto"/>
+            <w:noWrap/>
+            <w:vAlign w:val="bottom"/>
+            <w:hideMark/>
+          </w:tcPr>
+          <w:p>
+            <w:pPr>
+              <w:suppressAutoHyphens w:val="0"/>
+              <w:jc w:val="right"/>
+              <w:rPr>
+                <w:rFonts w:ascii="Calibri" w:hAnsi="Calibri" w:cs="Calibri"/>
+                <w:color w:val="000000"/>
+                <w:sz w:val="22"/>
+                <w:szCs w:val="22"/>
+                <w:lang w:val="en-AU" w:eastAsia="en-AU"/>
+              </w:rPr>
+            </w:pPr>
+            <w:r>
+              <w:rPr>
+                <w:rFonts w:ascii="Calibri" w:hAnsi="Calibri" w:cs="Calibri"/>
+                <w:color w:val="000000"/>
+                <w:sz w:val="22"/>
+                <w:szCs w:val="22"/>
+                <w:lang w:val="en-AU" w:eastAsia="en-AU"/>
+              </w:rPr>
+              <w:t>3.37</w:t>
+            </w:r>
+          </w:p>
+        </w:tc>
+        <w:tc>
+          <w:tcPr>
+            <w:tcW w:w="960" w:type="dxa"/>
+            <w:tcBorders>
+              <w:top w:val="nil"/>
+              <w:left w:val="nil"/>
+              <w:bottom w:val="nil"/>
+              <w:right w:val="nil"/>
+            </w:tcBorders>
+            <w:shd w:val="clear" w:color="auto" w:fill="auto"/>
+            <w:noWrap/>
+            <w:vAlign w:val="bottom"/>
+            <w:hideMark/>
+          </w:tcPr>
+          <w:p>
+            <w:pPr>
+              <w:suppressAutoHyphens w:val="0"/>
+              <w:jc w:val="right"/>
+              <w:rPr>
+                <w:rFonts w:ascii="Calibri" w:hAnsi="Calibri" w:cs="Calibri"/>
+                <w:color w:val="000000"/>
+                <w:sz w:val="22"/>
+                <w:szCs w:val="22"/>
+                <w:lang w:val="en-AU" w:eastAsia="en-AU"/>
+              </w:rPr>
+            </w:pPr>
+            <w:r>
+              <w:rPr>
+                <w:rFonts w:ascii="Calibri" w:hAnsi="Calibri" w:cs="Calibri"/>
+                <w:color w:val="000000"/>
+                <w:sz w:val="22"/>
+                <w:szCs w:val="22"/>
+                <w:lang w:val="en-AU" w:eastAsia="en-AU"/>
+              </w:rPr>
+              <w:t>0</w:t>
+            </w:r>
+            <w:r>
+              <w:rPr>
+                <w:rFonts w:ascii="Calibri" w:hAnsi="Calibri" w:cs="Calibri"/>
+                <w:color w:val="000000"/>
+                <w:sz w:val="22"/>
+                <w:szCs w:val="22"/>
+                <w:lang w:val="en-AU" w:eastAsia="en-AU"/>
+              </w:rPr>
+              <w:t>.000</w:t>
+            </w:r>
+          </w:p>
+        </w:tc>
+      </w:tr>
+      <w:tr>
+        <w:trPr>
+          <w:trHeight w:val="290"/>
+        </w:trPr>
+        <w:tc>
+          <w:tcPr>
+            <w:tcW w:w="1418" w:type="dxa"/>
+            <w:tcBorders>
+              <w:top w:val="nil"/>
+              <w:left w:val="nil"/>
+              <w:bottom w:val="nil"/>
+              <w:right w:val="nil"/>
+            </w:tcBorders>
+            <w:shd w:val="clear" w:color="auto" w:fill="auto"/>
+            <w:noWrap/>
+            <w:vAlign w:val="bottom"/>
+            <w:hideMark/>
+          </w:tcPr>
+          <w:p>
+            <w:pPr>
+              <w:suppressAutoHyphens w:val="0"/>
+              <w:rPr>
+                <w:rFonts w:ascii="Calibri" w:hAnsi="Calibri" w:cs="Calibri"/>
+                <w:color w:val="000000"/>
+                <w:sz w:val="22"/>
+                <w:szCs w:val="22"/>
+                <w:lang w:val="en-AU" w:eastAsia="en-AU"/>
+              </w:rPr>
+            </w:pPr>
+            <w:r>
+              <w:rPr>
+                <w:rFonts w:ascii="Calibri" w:hAnsi="Calibri" w:cs="Calibri"/>
+                <w:color w:val="000000"/>
+                <w:sz w:val="22"/>
+                <w:szCs w:val="22"/>
+                <w:lang w:val="en-AU" w:eastAsia="en-AU"/>
+              </w:rPr>
+              <w:t>Rostrum</w:t>
+            </w:r>
+          </w:p>
+        </w:tc>
+        <w:tc>
+          <w:tcPr>
+            <w:tcW w:w="502" w:type="dxa"/>
+            <w:tcBorders>
+              <w:top w:val="nil"/>
+              <w:left w:val="nil"/>
+              <w:bottom w:val="nil"/>
+              <w:right w:val="nil"/>
+            </w:tcBorders>
+            <w:shd w:val="clear" w:color="auto" w:fill="auto"/>
+            <w:noWrap/>
+            <w:vAlign w:val="bottom"/>
+            <w:hideMark/>
+          </w:tcPr>
+          <w:p>
+            <w:pPr>
+              <w:suppressAutoHyphens w:val="0"/>
+              <w:jc w:val="right"/>
+              <w:rPr>
+                <w:rFonts w:ascii="Calibri" w:hAnsi="Calibri" w:cs="Calibri"/>
+                <w:color w:val="000000"/>
+                <w:sz w:val="22"/>
+                <w:szCs w:val="22"/>
+                <w:lang w:val="en-AU" w:eastAsia="en-AU"/>
+              </w:rPr>
+            </w:pPr>
+            <w:r>
+              <w:rPr>
+                <w:rFonts w:ascii="Calibri" w:hAnsi="Calibri" w:cs="Calibri"/>
+                <w:color w:val="000000"/>
+                <w:sz w:val="22"/>
+                <w:szCs w:val="22"/>
+                <w:lang w:val="en-AU" w:eastAsia="en-AU"/>
+              </w:rPr>
+              <w:t>0.005</w:t>
+            </w:r>
+          </w:p>
+        </w:tc>
+        <w:tc>
+          <w:tcPr>
+            <w:tcW w:w="960" w:type="dxa"/>
+            <w:tcBorders>
+              <w:top w:val="nil"/>
+              <w:left w:val="nil"/>
+              <w:bottom w:val="nil"/>
+              <w:right w:val="nil"/>
+            </w:tcBorders>
+            <w:shd w:val="clear" w:color="auto" w:fill="auto"/>
+            <w:noWrap/>
+            <w:vAlign w:val="bottom"/>
+            <w:hideMark/>
+          </w:tcPr>
+          <w:p>
+            <w:pPr>
+              <w:suppressAutoHyphens w:val="0"/>
+              <w:jc w:val="right"/>
+              <w:rPr>
+                <w:rFonts w:ascii="Calibri" w:hAnsi="Calibri" w:cs="Calibri"/>
+                <w:color w:val="000000"/>
+                <w:sz w:val="22"/>
+                <w:szCs w:val="22"/>
+                <w:lang w:val="en-AU" w:eastAsia="en-AU"/>
+              </w:rPr>
+            </w:pPr>
+            <w:r>
+              <w:rPr>
+                <w:rFonts w:ascii="Calibri" w:hAnsi="Calibri" w:cs="Calibri"/>
+                <w:color w:val="000000"/>
+                <w:sz w:val="22"/>
+                <w:szCs w:val="22"/>
+                <w:lang w:val="en-AU" w:eastAsia="en-AU"/>
+              </w:rPr>
+              <w:t>0.038</w:t>
+            </w:r>
+          </w:p>
+        </w:tc>
+        <w:tc>
+          <w:tcPr>
+            <w:tcW w:w="960" w:type="dxa"/>
+            <w:tcBorders>
+              <w:top w:val="nil"/>
+              <w:left w:val="nil"/>
+              <w:bottom w:val="nil"/>
+              <w:right w:val="nil"/>
+            </w:tcBorders>
+            <w:shd w:val="clear" w:color="auto" w:fill="auto"/>
+            <w:noWrap/>
+            <w:vAlign w:val="bottom"/>
+            <w:hideMark/>
+          </w:tcPr>
+          <w:p>
+            <w:pPr>
+              <w:suppressAutoHyphens w:val="0"/>
+              <w:jc w:val="right"/>
+              <w:rPr>
+                <w:rFonts w:ascii="Calibri" w:hAnsi="Calibri" w:cs="Calibri"/>
+                <w:color w:val="000000"/>
+                <w:sz w:val="22"/>
+                <w:szCs w:val="22"/>
+                <w:lang w:val="en-AU" w:eastAsia="en-AU"/>
+              </w:rPr>
+            </w:pPr>
+            <w:r>
+              <w:rPr>
+                <w:rFonts w:ascii="Calibri" w:hAnsi="Calibri" w:cs="Calibri"/>
+                <w:color w:val="000000"/>
+                <w:sz w:val="22"/>
+                <w:szCs w:val="22"/>
+                <w:lang w:val="en-AU" w:eastAsia="en-AU"/>
+              </w:rPr>
+              <w:t>0.04</w:t>
+            </w:r>
+          </w:p>
+        </w:tc>
+        <w:tc>
+          <w:tcPr>
+            <w:tcW w:w="960" w:type="dxa"/>
+            <w:tcBorders>
+              <w:top w:val="nil"/>
+              <w:left w:val="nil"/>
+              <w:bottom w:val="nil"/>
+              <w:right w:val="nil"/>
+            </w:tcBorders>
+            <w:shd w:val="clear" w:color="auto" w:fill="auto"/>
+            <w:noWrap/>
+            <w:vAlign w:val="bottom"/>
+            <w:hideMark/>
+          </w:tcPr>
+          <w:p>
+            <w:pPr>
+              <w:suppressAutoHyphens w:val="0"/>
+              <w:jc w:val="right"/>
+              <w:rPr>
+                <w:rFonts w:ascii="Calibri" w:hAnsi="Calibri" w:cs="Calibri"/>
+                <w:color w:val="000000"/>
+                <w:sz w:val="22"/>
+                <w:szCs w:val="22"/>
+                <w:lang w:val="en-AU" w:eastAsia="en-AU"/>
+              </w:rPr>
+            </w:pPr>
+            <w:r>
+              <w:rPr>
+                <w:rFonts w:ascii="Calibri" w:hAnsi="Calibri" w:cs="Calibri"/>
+                <w:color w:val="000000"/>
+                <w:sz w:val="22"/>
+                <w:szCs w:val="22"/>
+                <w:lang w:val="en-AU" w:eastAsia="en-AU"/>
+              </w:rPr>
+              <w:t>1.37</w:t>
+            </w:r>
+          </w:p>
+        </w:tc>
+        <w:tc>
+          <w:tcPr>
+            <w:tcW w:w="960" w:type="dxa"/>
+            <w:tcBorders>
+              <w:top w:val="nil"/>
+              <w:left w:val="nil"/>
+              <w:bottom w:val="nil"/>
+              <w:right w:val="nil"/>
+            </w:tcBorders>
+            <w:shd w:val="clear" w:color="auto" w:fill="auto"/>
+            <w:noWrap/>
+            <w:vAlign w:val="bottom"/>
+            <w:hideMark/>
+          </w:tcPr>
+          <w:p>
+            <w:pPr>
+              <w:suppressAutoHyphens w:val="0"/>
+              <w:jc w:val="right"/>
+              <w:rPr>
+                <w:rFonts w:ascii="Calibri" w:hAnsi="Calibri" w:cs="Calibri"/>
+                <w:color w:val="000000"/>
+                <w:sz w:val="22"/>
+                <w:szCs w:val="22"/>
+                <w:lang w:val="en-AU" w:eastAsia="en-AU"/>
+              </w:rPr>
+            </w:pPr>
+            <w:r>
+              <w:rPr>
+                <w:rFonts w:ascii="Calibri" w:hAnsi="Calibri" w:cs="Calibri"/>
+                <w:color w:val="000000"/>
+                <w:sz w:val="22"/>
+                <w:szCs w:val="22"/>
+                <w:lang w:val="en-AU" w:eastAsia="en-AU"/>
+              </w:rPr>
+              <w:t>1.44</w:t>
+            </w:r>
+          </w:p>
+        </w:tc>
+        <w:tc>
+          <w:tcPr>
+            <w:tcW w:w="960" w:type="dxa"/>
+            <w:tcBorders>
+              <w:top w:val="nil"/>
+              <w:left w:val="nil"/>
+              <w:bottom w:val="nil"/>
+              <w:right w:val="nil"/>
+            </w:tcBorders>
+            <w:shd w:val="clear" w:color="auto" w:fill="auto"/>
+            <w:noWrap/>
+            <w:vAlign w:val="bottom"/>
+            <w:hideMark/>
+          </w:tcPr>
+          <w:p>
+            <w:pPr>
+              <w:suppressAutoHyphens w:val="0"/>
+              <w:jc w:val="right"/>
+              <w:rPr>
+                <w:rFonts w:ascii="Calibri" w:hAnsi="Calibri" w:cs="Calibri"/>
+                <w:color w:val="000000"/>
+                <w:sz w:val="22"/>
+                <w:szCs w:val="22"/>
+                <w:lang w:val="en-AU" w:eastAsia="en-AU"/>
+              </w:rPr>
+            </w:pPr>
+            <w:r>
+              <w:rPr>
+                <w:rFonts w:ascii="Calibri" w:hAnsi="Calibri" w:cs="Calibri"/>
+                <w:color w:val="000000"/>
+                <w:sz w:val="22"/>
+                <w:szCs w:val="22"/>
+                <w:lang w:val="en-AU" w:eastAsia="en-AU"/>
+              </w:rPr>
+              <w:t>0.077</w:t>
+            </w:r>
+          </w:p>
+        </w:tc>
+      </w:tr>
+      <w:tr>
+        <w:trPr>
+          <w:trHeight w:val="290"/>
+        </w:trPr>
+        <w:tc>
+          <w:tcPr>
+            <w:tcW w:w="1418" w:type="dxa"/>
+            <w:tcBorders>
+              <w:top w:val="nil"/>
+              <w:left w:val="nil"/>
+              <w:bottom w:val="nil"/>
+              <w:right w:val="nil"/>
+            </w:tcBorders>
+            <w:shd w:val="clear" w:color="auto" w:fill="auto"/>
+            <w:noWrap/>
+            <w:vAlign w:val="bottom"/>
+            <w:hideMark/>
+          </w:tcPr>
+          <w:p>
+            <w:pPr>
+              <w:suppressAutoHyphens w:val="0"/>
+              <w:rPr>
+                <w:rFonts w:ascii="Calibri" w:hAnsi="Calibri" w:cs="Calibri"/>
+                <w:color w:val="000000"/>
+                <w:sz w:val="22"/>
+                <w:szCs w:val="22"/>
+                <w:lang w:val="en-AU" w:eastAsia="en-AU"/>
+              </w:rPr>
+            </w:pPr>
+            <w:r>
+              <w:rPr>
+                <w:rFonts w:ascii="Calibri" w:hAnsi="Calibri" w:cs="Calibri"/>
+                <w:color w:val="000000"/>
+                <w:sz w:val="22"/>
+                <w:szCs w:val="22"/>
+                <w:lang w:val="en-AU" w:eastAsia="en-AU"/>
+              </w:rPr>
+              <w:t>Vault</w:t>
+            </w:r>
+          </w:p>
+        </w:tc>
+        <w:tc>
+          <w:tcPr>
+            <w:tcW w:w="502" w:type="dxa"/>
+            <w:tcBorders>
+              <w:top w:val="nil"/>
+              <w:left w:val="nil"/>
+              <w:bottom w:val="nil"/>
+              <w:right w:val="nil"/>
+            </w:tcBorders>
+            <w:shd w:val="clear" w:color="auto" w:fill="auto"/>
+            <w:noWrap/>
+            <w:vAlign w:val="bottom"/>
+            <w:hideMark/>
+          </w:tcPr>
+          <w:p>
+            <w:pPr>
+              <w:suppressAutoHyphens w:val="0"/>
+              <w:jc w:val="right"/>
+              <w:rPr>
+                <w:rFonts w:ascii="Calibri" w:hAnsi="Calibri" w:cs="Calibri"/>
+                <w:color w:val="000000"/>
+                <w:sz w:val="22"/>
+                <w:szCs w:val="22"/>
+                <w:lang w:val="en-AU" w:eastAsia="en-AU"/>
+              </w:rPr>
+            </w:pPr>
+            <w:r>
+              <w:rPr>
+                <w:rFonts w:ascii="Calibri" w:hAnsi="Calibri" w:cs="Calibri"/>
+                <w:color w:val="000000"/>
+                <w:sz w:val="22"/>
+                <w:szCs w:val="22"/>
+                <w:lang w:val="en-AU" w:eastAsia="en-AU"/>
+              </w:rPr>
+              <w:t>0.021</w:t>
+            </w:r>
+          </w:p>
+        </w:tc>
+        <w:tc>
+          <w:tcPr>
+            <w:tcW w:w="960" w:type="dxa"/>
+            <w:tcBorders>
+              <w:top w:val="nil"/>
+              <w:left w:val="nil"/>
+              <w:bottom w:val="nil"/>
+              <w:right w:val="nil"/>
+            </w:tcBorders>
+            <w:shd w:val="clear" w:color="auto" w:fill="auto"/>
+            <w:noWrap/>
+            <w:vAlign w:val="bottom"/>
+            <w:hideMark/>
+          </w:tcPr>
+          <w:p>
+            <w:pPr>
+              <w:suppressAutoHyphens w:val="0"/>
+              <w:jc w:val="right"/>
+              <w:rPr>
+                <w:rFonts w:ascii="Calibri" w:hAnsi="Calibri" w:cs="Calibri"/>
+                <w:color w:val="000000"/>
+                <w:sz w:val="22"/>
+                <w:szCs w:val="22"/>
+                <w:lang w:val="en-AU" w:eastAsia="en-AU"/>
+              </w:rPr>
+            </w:pPr>
+            <w:r>
+              <w:rPr>
+                <w:rFonts w:ascii="Calibri" w:hAnsi="Calibri" w:cs="Calibri"/>
+                <w:color w:val="000000"/>
+                <w:sz w:val="22"/>
+                <w:szCs w:val="22"/>
+                <w:lang w:val="en-AU" w:eastAsia="en-AU"/>
+              </w:rPr>
+              <w:t>0.184</w:t>
+            </w:r>
+          </w:p>
+        </w:tc>
+        <w:tc>
+          <w:tcPr>
+            <w:tcW w:w="960" w:type="dxa"/>
+            <w:tcBorders>
+              <w:top w:val="nil"/>
+              <w:left w:val="nil"/>
+              <w:bottom w:val="nil"/>
+              <w:right w:val="nil"/>
+            </w:tcBorders>
+            <w:shd w:val="clear" w:color="auto" w:fill="auto"/>
+            <w:noWrap/>
+            <w:vAlign w:val="bottom"/>
+            <w:hideMark/>
+          </w:tcPr>
+          <w:p>
+            <w:pPr>
+              <w:suppressAutoHyphens w:val="0"/>
+              <w:jc w:val="right"/>
+              <w:rPr>
+                <w:rFonts w:ascii="Calibri" w:hAnsi="Calibri" w:cs="Calibri"/>
+                <w:color w:val="000000"/>
+                <w:sz w:val="22"/>
+                <w:szCs w:val="22"/>
+                <w:lang w:val="en-AU" w:eastAsia="en-AU"/>
+              </w:rPr>
+            </w:pPr>
+            <w:r>
+              <w:rPr>
+                <w:rFonts w:ascii="Calibri" w:hAnsi="Calibri" w:cs="Calibri"/>
+                <w:color w:val="000000"/>
+                <w:sz w:val="22"/>
+                <w:szCs w:val="22"/>
+                <w:lang w:val="en-AU" w:eastAsia="en-AU"/>
+              </w:rPr>
+              <w:t>0.18</w:t>
+            </w:r>
+          </w:p>
+        </w:tc>
+        <w:tc>
+          <w:tcPr>
+            <w:tcW w:w="960" w:type="dxa"/>
+            <w:tcBorders>
+              <w:top w:val="nil"/>
+              <w:left w:val="nil"/>
+              <w:bottom w:val="nil"/>
+              <w:right w:val="nil"/>
+            </w:tcBorders>
+            <w:shd w:val="clear" w:color="auto" w:fill="auto"/>
+            <w:noWrap/>
+            <w:vAlign w:val="bottom"/>
+            <w:hideMark/>
+          </w:tcPr>
+          <w:p>
+            <w:pPr>
+              <w:suppressAutoHyphens w:val="0"/>
+              <w:jc w:val="right"/>
+              <w:rPr>
+                <w:rFonts w:ascii="Calibri" w:hAnsi="Calibri" w:cs="Calibri"/>
+                <w:color w:val="000000"/>
+                <w:sz w:val="22"/>
+                <w:szCs w:val="22"/>
+                <w:lang w:val="en-AU" w:eastAsia="en-AU"/>
+              </w:rPr>
+            </w:pPr>
+            <w:r>
+              <w:rPr>
+                <w:rFonts w:ascii="Calibri" w:hAnsi="Calibri" w:cs="Calibri"/>
+                <w:color w:val="000000"/>
+                <w:sz w:val="22"/>
+                <w:szCs w:val="22"/>
+                <w:lang w:val="en-AU" w:eastAsia="en-AU"/>
+              </w:rPr>
+              <w:t>7.9</w:t>
+            </w:r>
+          </w:p>
+        </w:tc>
+        <w:tc>
+          <w:tcPr>
+            <w:tcW w:w="960" w:type="dxa"/>
+            <w:tcBorders>
+              <w:top w:val="nil"/>
+              <w:left w:val="nil"/>
+              <w:bottom w:val="nil"/>
+              <w:right w:val="nil"/>
+            </w:tcBorders>
+            <w:shd w:val="clear" w:color="auto" w:fill="auto"/>
+            <w:noWrap/>
+            <w:vAlign w:val="bottom"/>
+            <w:hideMark/>
+          </w:tcPr>
+          <w:p>
+            <w:pPr>
+              <w:suppressAutoHyphens w:val="0"/>
+              <w:jc w:val="right"/>
+              <w:rPr>
+                <w:rFonts w:ascii="Calibri" w:hAnsi="Calibri" w:cs="Calibri"/>
+                <w:color w:val="000000"/>
+                <w:sz w:val="22"/>
+                <w:szCs w:val="22"/>
+                <w:lang w:val="en-AU" w:eastAsia="en-AU"/>
+              </w:rPr>
+            </w:pPr>
+            <w:r>
+              <w:rPr>
+                <w:rFonts w:ascii="Calibri" w:hAnsi="Calibri" w:cs="Calibri"/>
+                <w:color w:val="000000"/>
+                <w:sz w:val="22"/>
+                <w:szCs w:val="22"/>
+                <w:lang w:val="en-AU" w:eastAsia="en-AU"/>
+              </w:rPr>
+              <w:t>4.14</w:t>
+            </w:r>
+          </w:p>
+        </w:tc>
+        <w:tc>
+          <w:tcPr>
+            <w:tcW w:w="960" w:type="dxa"/>
+            <w:tcBorders>
+              <w:top w:val="nil"/>
+              <w:left w:val="nil"/>
+              <w:bottom w:val="nil"/>
+              <w:right w:val="nil"/>
+            </w:tcBorders>
+            <w:shd w:val="clear" w:color="auto" w:fill="auto"/>
+            <w:noWrap/>
+            <w:vAlign w:val="bottom"/>
+            <w:hideMark/>
+          </w:tcPr>
+          <w:p>
+            <w:pPr>
+              <w:suppressAutoHyphens w:val="0"/>
+              <w:jc w:val="right"/>
+              <w:rPr>
+                <w:rFonts w:ascii="Calibri" w:hAnsi="Calibri" w:cs="Calibri"/>
+                <w:color w:val="000000"/>
+                <w:sz w:val="22"/>
+                <w:szCs w:val="22"/>
+                <w:lang w:val="en-AU" w:eastAsia="en-AU"/>
+              </w:rPr>
+            </w:pPr>
+            <w:r>
+              <w:rPr>
+                <w:rFonts w:ascii="Calibri" w:hAnsi="Calibri" w:cs="Calibri"/>
+                <w:color w:val="000000"/>
+                <w:sz w:val="22"/>
+                <w:szCs w:val="22"/>
+                <w:lang w:val="en-AU" w:eastAsia="en-AU"/>
+              </w:rPr>
+              <w:t>0</w:t>
+            </w:r>
+            <w:r>
+              <w:rPr>
+                <w:rFonts w:ascii="Calibri" w:hAnsi="Calibri" w:cs="Calibri"/>
+                <w:color w:val="000000"/>
+                <w:sz w:val="22"/>
+                <w:szCs w:val="22"/>
+                <w:lang w:val="en-AU" w:eastAsia="en-AU"/>
+              </w:rPr>
+              <w:t>.000</w:t>
+            </w:r>
+          </w:p>
+        </w:tc>
+      </w:tr>
+      <w:tr>
+        <w:trPr>
+          <w:trHeight w:val="290"/>
+        </w:trPr>
+        <w:tc>
+          <w:tcPr>
+            <w:tcW w:w="1418" w:type="dxa"/>
+            <w:tcBorders>
+              <w:top w:val="nil"/>
+              <w:left w:val="nil"/>
+              <w:bottom w:val="nil"/>
+              <w:right w:val="nil"/>
+            </w:tcBorders>
+            <w:shd w:val="clear" w:color="auto" w:fill="D9D9D9" w:themeFill="background1" w:themeFillShade="D9"/>
+            <w:noWrap/>
+            <w:vAlign w:val="bottom"/>
+            <w:hideMark/>
+          </w:tcPr>
+          <w:p>
+            <w:pPr>
+              <w:suppressAutoHyphens w:val="0"/>
+              <w:jc w:val="right"/>
+              <w:rPr>
+                <w:rFonts w:ascii="Calibri" w:hAnsi="Calibri" w:cs="Calibri"/>
+                <w:color w:val="000000"/>
+                <w:sz w:val="22"/>
+                <w:szCs w:val="22"/>
+                <w:lang w:val="en-AU" w:eastAsia="en-AU"/>
+              </w:rPr>
+            </w:pPr>
+          </w:p>
+        </w:tc>
+        <w:tc>
+          <w:tcPr>
+            <w:tcW w:w="502" w:type="dxa"/>
+            <w:tcBorders>
+              <w:top w:val="nil"/>
+              <w:left w:val="nil"/>
+              <w:bottom w:val="nil"/>
+              <w:right w:val="nil"/>
+            </w:tcBorders>
+            <w:shd w:val="clear" w:color="auto" w:fill="D9D9D9" w:themeFill="background1" w:themeFillShade="D9"/>
+            <w:noWrap/>
+            <w:vAlign w:val="bottom"/>
+          </w:tcPr>
+          <w:p>
+            <w:pPr>
+              <w:suppressAutoHyphens w:val="0"/>
+              <w:rPr>
+                <w:rFonts w:ascii="Calibri" w:hAnsi="Calibri" w:cs="Calibri"/>
+                <w:color w:val="000000"/>
+                <w:sz w:val="22"/>
+                <w:szCs w:val="22"/>
+                <w:lang w:val="en-AU" w:eastAsia="en-AU"/>
+              </w:rPr>
+            </w:pPr>
+          </w:p>
+        </w:tc>
+        <w:tc>
+          <w:tcPr>
+            <w:tcW w:w="960" w:type="dxa"/>
+            <w:tcBorders>
+              <w:top w:val="nil"/>
+              <w:left w:val="nil"/>
+              <w:bottom w:val="nil"/>
+              <w:right w:val="nil"/>
+            </w:tcBorders>
+            <w:shd w:val="clear" w:color="auto" w:fill="D9D9D9" w:themeFill="background1" w:themeFillShade="D9"/>
+            <w:noWrap/>
+            <w:vAlign w:val="bottom"/>
+          </w:tcPr>
+          <w:p>
+            <w:pPr>
+              <w:suppressAutoHyphens w:val="0"/>
+              <w:rPr>
+                <w:rFonts w:ascii="Calibri" w:hAnsi="Calibri" w:cs="Calibri"/>
+                <w:color w:val="000000"/>
+                <w:sz w:val="22"/>
+                <w:szCs w:val="22"/>
+                <w:lang w:val="en-AU" w:eastAsia="en-AU"/>
+              </w:rPr>
+            </w:pPr>
+          </w:p>
+        </w:tc>
+        <w:tc>
+          <w:tcPr>
+            <w:tcW w:w="960" w:type="dxa"/>
+            <w:tcBorders>
+              <w:top w:val="nil"/>
+              <w:left w:val="nil"/>
+              <w:bottom w:val="nil"/>
+              <w:right w:val="nil"/>
+            </w:tcBorders>
+            <w:shd w:val="clear" w:color="auto" w:fill="D9D9D9" w:themeFill="background1" w:themeFillShade="D9"/>
+            <w:noWrap/>
+            <w:vAlign w:val="bottom"/>
+          </w:tcPr>
+          <w:p>
+            <w:pPr>
+              <w:suppressAutoHyphens w:val="0"/>
+              <w:rPr>
+                <w:rFonts w:ascii="Calibri" w:hAnsi="Calibri" w:cs="Calibri"/>
+                <w:color w:val="000000"/>
+                <w:sz w:val="22"/>
+                <w:szCs w:val="22"/>
+                <w:lang w:val="en-AU" w:eastAsia="en-AU"/>
+              </w:rPr>
+            </w:pPr>
+            <w:r>
+              <w:rPr>
+                <w:rFonts w:ascii="Calibri" w:hAnsi="Calibri" w:cs="Calibri"/>
+                <w:color w:val="000000"/>
+                <w:sz w:val="22"/>
+                <w:szCs w:val="22"/>
+                <w:lang w:val="en-AU" w:eastAsia="en-AU"/>
+              </w:rPr>
+              <w:t>L</w:t>
+            </w:r>
+            <w:r>
+              <w:rPr>
+                <w:rFonts w:ascii="Calibri" w:hAnsi="Calibri" w:cs="Calibri"/>
+                <w:color w:val="000000"/>
+                <w:sz w:val="22"/>
+                <w:szCs w:val="22"/>
+                <w:lang w:val="en-AU" w:eastAsia="en-AU"/>
+              </w:rPr>
+              <w:t>M</w:t>
+            </w:r>
+          </w:p>
+        </w:tc>
+        <w:tc>
+          <w:tcPr>
+            <w:tcW w:w="960" w:type="dxa"/>
+            <w:tcBorders>
+              <w:top w:val="nil"/>
+              <w:left w:val="nil"/>
+              <w:bottom w:val="nil"/>
+              <w:right w:val="nil"/>
+            </w:tcBorders>
+            <w:shd w:val="clear" w:color="auto" w:fill="D9D9D9" w:themeFill="background1" w:themeFillShade="D9"/>
+            <w:noWrap/>
+            <w:vAlign w:val="bottom"/>
+          </w:tcPr>
+          <w:p>
+            <w:pPr>
+              <w:suppressAutoHyphens w:val="0"/>
+              <w:rPr>
+                <w:rFonts w:ascii="Calibri" w:hAnsi="Calibri" w:cs="Calibri"/>
+                <w:color w:val="000000"/>
+                <w:sz w:val="22"/>
+                <w:szCs w:val="22"/>
+                <w:lang w:val="en-AU" w:eastAsia="en-AU"/>
+              </w:rPr>
+            </w:pPr>
+          </w:p>
+        </w:tc>
+        <w:tc>
+          <w:tcPr>
+            <w:tcW w:w="960" w:type="dxa"/>
+            <w:tcBorders>
+              <w:top w:val="nil"/>
+              <w:left w:val="nil"/>
+              <w:bottom w:val="nil"/>
+              <w:right w:val="nil"/>
+            </w:tcBorders>
+            <w:shd w:val="clear" w:color="auto" w:fill="D9D9D9" w:themeFill="background1" w:themeFillShade="D9"/>
+            <w:noWrap/>
+            <w:vAlign w:val="bottom"/>
+          </w:tcPr>
+          <w:p>
+            <w:pPr>
+              <w:suppressAutoHyphens w:val="0"/>
+              <w:rPr>
+                <w:rFonts w:ascii="Calibri" w:hAnsi="Calibri" w:cs="Calibri"/>
+                <w:color w:val="000000"/>
+                <w:sz w:val="22"/>
+                <w:szCs w:val="22"/>
+                <w:lang w:val="en-AU" w:eastAsia="en-AU"/>
+              </w:rPr>
+            </w:pPr>
+          </w:p>
+        </w:tc>
+        <w:tc>
+          <w:tcPr>
+            <w:tcW w:w="960" w:type="dxa"/>
+            <w:tcBorders>
+              <w:top w:val="nil"/>
+              <w:left w:val="nil"/>
+              <w:bottom w:val="nil"/>
+              <w:right w:val="nil"/>
+            </w:tcBorders>
+            <w:shd w:val="clear" w:color="auto" w:fill="D9D9D9" w:themeFill="background1" w:themeFillShade="D9"/>
+            <w:noWrap/>
+            <w:vAlign w:val="bottom"/>
+          </w:tcPr>
+          <w:p>
+            <w:pPr>
+              <w:suppressAutoHyphens w:val="0"/>
+              <w:rPr>
+                <w:rFonts w:ascii="Calibri" w:hAnsi="Calibri" w:cs="Calibri"/>
+                <w:color w:val="000000"/>
+                <w:sz w:val="22"/>
+                <w:szCs w:val="22"/>
+                <w:lang w:val="en-AU" w:eastAsia="en-AU"/>
+              </w:rPr>
+            </w:pPr>
+          </w:p>
+        </w:tc>
+      </w:tr>
+      <w:tr>
+        <w:trPr>
+          <w:trHeight w:val="290"/>
+        </w:trPr>
+        <w:tc>
+          <w:tcPr>
+            <w:tcW w:w="1418" w:type="dxa"/>
+            <w:tcBorders>
+              <w:top w:val="nil"/>
+              <w:left w:val="nil"/>
+              <w:bottom w:val="nil"/>
+              <w:right w:val="nil"/>
+            </w:tcBorders>
+            <w:shd w:val="clear" w:color="auto" w:fill="auto"/>
+            <w:noWrap/>
+            <w:vAlign w:val="bottom"/>
+            <w:hideMark/>
+          </w:tcPr>
+          <w:p>
+            <w:pPr>
+              <w:suppressAutoHyphens w:val="0"/>
+              <w:rPr>
+                <w:rFonts w:ascii="Calibri" w:hAnsi="Calibri" w:cs="Calibri"/>
+                <w:color w:val="000000"/>
+                <w:sz w:val="22"/>
+                <w:szCs w:val="22"/>
+                <w:lang w:val="en-AU" w:eastAsia="en-AU"/>
+              </w:rPr>
+            </w:pPr>
+            <w:r>
+              <w:rPr>
+                <w:rFonts w:ascii="Calibri" w:hAnsi="Calibri" w:cs="Calibri"/>
+                <w:color w:val="000000"/>
+                <w:sz w:val="22"/>
+                <w:szCs w:val="22"/>
+                <w:lang w:val="en-AU" w:eastAsia="en-AU"/>
+              </w:rPr>
+              <w:t>Basicran</w:t>
+            </w:r>
+            <w:r>
+              <w:rPr>
+                <w:rFonts w:ascii="Calibri" w:hAnsi="Calibri" w:cs="Calibri"/>
+                <w:color w:val="000000"/>
+                <w:sz w:val="22"/>
+                <w:szCs w:val="22"/>
+                <w:lang w:val="en-AU" w:eastAsia="en-AU"/>
+              </w:rPr>
+              <w:t>ium</w:t>
+            </w:r>
+          </w:p>
+        </w:tc>
+        <w:tc>
+          <w:tcPr>
+            <w:tcW w:w="502" w:type="dxa"/>
+            <w:tcBorders>
+              <w:top w:val="nil"/>
+              <w:left w:val="nil"/>
+              <w:bottom w:val="nil"/>
+              <w:right w:val="nil"/>
+            </w:tcBorders>
+            <w:shd w:val="clear" w:color="auto" w:fill="auto"/>
+            <w:noWrap/>
+            <w:vAlign w:val="bottom"/>
+            <w:hideMark/>
+          </w:tcPr>
+          <w:p>
+            <w:pPr>
+              <w:suppressAutoHyphens w:val="0"/>
+              <w:jc w:val="right"/>
+              <w:rPr>
+                <w:rFonts w:ascii="Calibri" w:hAnsi="Calibri" w:cs="Calibri"/>
+                <w:color w:val="000000"/>
+                <w:sz w:val="22"/>
+                <w:szCs w:val="22"/>
+                <w:lang w:val="en-AU" w:eastAsia="en-AU"/>
+              </w:rPr>
+            </w:pPr>
+            <w:r>
+              <w:rPr>
+                <w:rFonts w:ascii="Calibri" w:hAnsi="Calibri" w:cs="Calibri"/>
+                <w:color w:val="000000"/>
+                <w:sz w:val="22"/>
+                <w:szCs w:val="22"/>
+                <w:lang w:val="en-AU" w:eastAsia="en-AU"/>
+              </w:rPr>
+              <w:t>0.034</w:t>
+            </w:r>
+          </w:p>
+        </w:tc>
+        <w:tc>
+          <w:tcPr>
+            <w:tcW w:w="960" w:type="dxa"/>
+            <w:tcBorders>
+              <w:top w:val="nil"/>
+              <w:left w:val="nil"/>
+              <w:bottom w:val="nil"/>
+              <w:right w:val="nil"/>
+            </w:tcBorders>
+            <w:shd w:val="clear" w:color="auto" w:fill="auto"/>
+            <w:noWrap/>
+            <w:vAlign w:val="bottom"/>
+            <w:hideMark/>
+          </w:tcPr>
+          <w:p>
+            <w:pPr>
+              <w:suppressAutoHyphens w:val="0"/>
+              <w:jc w:val="right"/>
+              <w:rPr>
+                <w:rFonts w:ascii="Calibri" w:hAnsi="Calibri" w:cs="Calibri"/>
+                <w:color w:val="000000"/>
+                <w:sz w:val="22"/>
+                <w:szCs w:val="22"/>
+                <w:lang w:val="en-AU" w:eastAsia="en-AU"/>
+              </w:rPr>
+            </w:pPr>
+            <w:r>
+              <w:rPr>
+                <w:rFonts w:ascii="Calibri" w:hAnsi="Calibri" w:cs="Calibri"/>
+                <w:color w:val="000000"/>
+                <w:sz w:val="22"/>
+                <w:szCs w:val="22"/>
+                <w:lang w:val="en-AU" w:eastAsia="en-AU"/>
+              </w:rPr>
+              <w:t>0.15</w:t>
+            </w:r>
+          </w:p>
+        </w:tc>
+        <w:tc>
+          <w:tcPr>
+            <w:tcW w:w="960" w:type="dxa"/>
+            <w:tcBorders>
+              <w:top w:val="nil"/>
+              <w:left w:val="nil"/>
+              <w:bottom w:val="nil"/>
+              <w:right w:val="nil"/>
+            </w:tcBorders>
+            <w:shd w:val="clear" w:color="auto" w:fill="auto"/>
+            <w:noWrap/>
+            <w:vAlign w:val="bottom"/>
+            <w:hideMark/>
+          </w:tcPr>
+          <w:p>
+            <w:pPr>
+              <w:suppressAutoHyphens w:val="0"/>
+              <w:jc w:val="right"/>
+              <w:rPr>
+                <w:rFonts w:ascii="Calibri" w:hAnsi="Calibri" w:cs="Calibri"/>
+                <w:color w:val="000000"/>
+                <w:sz w:val="22"/>
+                <w:szCs w:val="22"/>
+                <w:lang w:val="en-AU" w:eastAsia="en-AU"/>
+              </w:rPr>
+            </w:pPr>
+            <w:r>
+              <w:rPr>
+                <w:rFonts w:ascii="Calibri" w:hAnsi="Calibri" w:cs="Calibri"/>
+                <w:color w:val="000000"/>
+                <w:sz w:val="22"/>
+                <w:szCs w:val="22"/>
+                <w:lang w:val="en-AU" w:eastAsia="en-AU"/>
+              </w:rPr>
+              <w:t>0.15</w:t>
+            </w:r>
+          </w:p>
+        </w:tc>
+        <w:tc>
+          <w:tcPr>
+            <w:tcW w:w="960" w:type="dxa"/>
+            <w:tcBorders>
+              <w:top w:val="nil"/>
+              <w:left w:val="nil"/>
+              <w:bottom w:val="nil"/>
+              <w:right w:val="nil"/>
+            </w:tcBorders>
+            <w:shd w:val="clear" w:color="auto" w:fill="auto"/>
+            <w:noWrap/>
+            <w:vAlign w:val="bottom"/>
+            <w:hideMark/>
+          </w:tcPr>
+          <w:p>
+            <w:pPr>
+              <w:suppressAutoHyphens w:val="0"/>
+              <w:jc w:val="right"/>
+              <w:rPr>
+                <w:rFonts w:ascii="Calibri" w:hAnsi="Calibri" w:cs="Calibri"/>
+                <w:color w:val="000000"/>
+                <w:sz w:val="22"/>
+                <w:szCs w:val="22"/>
+                <w:lang w:val="en-AU" w:eastAsia="en-AU"/>
+              </w:rPr>
+            </w:pPr>
+            <w:r>
+              <w:rPr>
+                <w:rFonts w:ascii="Calibri" w:hAnsi="Calibri" w:cs="Calibri"/>
+                <w:color w:val="000000"/>
+                <w:sz w:val="22"/>
+                <w:szCs w:val="22"/>
+                <w:lang w:val="en-AU" w:eastAsia="en-AU"/>
+              </w:rPr>
+              <w:t>6.17</w:t>
+            </w:r>
+          </w:p>
+        </w:tc>
+        <w:tc>
+          <w:tcPr>
+            <w:tcW w:w="960" w:type="dxa"/>
+            <w:tcBorders>
+              <w:top w:val="nil"/>
+              <w:left w:val="nil"/>
+              <w:bottom w:val="nil"/>
+              <w:right w:val="nil"/>
+            </w:tcBorders>
+            <w:shd w:val="clear" w:color="auto" w:fill="auto"/>
+            <w:noWrap/>
+            <w:vAlign w:val="bottom"/>
+            <w:hideMark/>
+          </w:tcPr>
+          <w:p>
+            <w:pPr>
+              <w:suppressAutoHyphens w:val="0"/>
+              <w:jc w:val="right"/>
+              <w:rPr>
+                <w:rFonts w:ascii="Calibri" w:hAnsi="Calibri" w:cs="Calibri"/>
+                <w:color w:val="000000"/>
+                <w:sz w:val="22"/>
+                <w:szCs w:val="22"/>
+                <w:lang w:val="en-AU" w:eastAsia="en-AU"/>
+              </w:rPr>
+            </w:pPr>
+            <w:r>
+              <w:rPr>
+                <w:rFonts w:ascii="Calibri" w:hAnsi="Calibri" w:cs="Calibri"/>
+                <w:color w:val="000000"/>
+                <w:sz w:val="22"/>
+                <w:szCs w:val="22"/>
+                <w:lang w:val="en-AU" w:eastAsia="en-AU"/>
+              </w:rPr>
+              <w:t>3</w:t>
+            </w:r>
+          </w:p>
+        </w:tc>
+        <w:tc>
+          <w:tcPr>
+            <w:tcW w:w="960" w:type="dxa"/>
+            <w:tcBorders>
+              <w:top w:val="nil"/>
+              <w:left w:val="nil"/>
+              <w:bottom w:val="nil"/>
+              <w:right w:val="nil"/>
+            </w:tcBorders>
+            <w:shd w:val="clear" w:color="auto" w:fill="auto"/>
+            <w:noWrap/>
+            <w:vAlign w:val="bottom"/>
+            <w:hideMark/>
+          </w:tcPr>
+          <w:p>
+            <w:pPr>
+              <w:suppressAutoHyphens w:val="0"/>
+              <w:jc w:val="right"/>
+              <w:rPr>
+                <w:rFonts w:ascii="Calibri" w:hAnsi="Calibri" w:cs="Calibri"/>
+                <w:color w:val="000000"/>
+                <w:sz w:val="22"/>
+                <w:szCs w:val="22"/>
+                <w:lang w:val="en-AU" w:eastAsia="en-AU"/>
+              </w:rPr>
+            </w:pPr>
+            <w:r>
+              <w:rPr>
+                <w:rFonts w:ascii="Calibri" w:hAnsi="Calibri" w:cs="Calibri"/>
+                <w:color w:val="000000"/>
+                <w:sz w:val="22"/>
+                <w:szCs w:val="22"/>
+                <w:lang w:val="en-AU" w:eastAsia="en-AU"/>
+              </w:rPr>
+              <w:t>0</w:t>
+            </w:r>
+            <w:r>
+              <w:rPr>
+                <w:rFonts w:ascii="Calibri" w:hAnsi="Calibri" w:cs="Calibri"/>
+                <w:color w:val="000000"/>
+                <w:sz w:val="22"/>
+                <w:szCs w:val="22"/>
+                <w:lang w:val="en-AU" w:eastAsia="en-AU"/>
+              </w:rPr>
+              <w:t>.000</w:t>
+            </w:r>
+          </w:p>
+        </w:tc>
+      </w:tr>
+      <w:tr>
+        <w:trPr>
+          <w:trHeight w:val="290"/>
+        </w:trPr>
+        <w:tc>
+          <w:tcPr>
+            <w:tcW w:w="1418" w:type="dxa"/>
+            <w:tcBorders>
+              <w:top w:val="nil"/>
+              <w:left w:val="nil"/>
+              <w:bottom w:val="nil"/>
+              <w:right w:val="nil"/>
+            </w:tcBorders>
+            <w:shd w:val="clear" w:color="auto" w:fill="auto"/>
+            <w:noWrap/>
+            <w:vAlign w:val="bottom"/>
+            <w:hideMark/>
+          </w:tcPr>
+          <w:p>
+            <w:pPr>
+              <w:suppressAutoHyphens w:val="0"/>
+              <w:rPr>
+                <w:rFonts w:ascii="Calibri" w:hAnsi="Calibri" w:cs="Calibri"/>
+                <w:color w:val="000000"/>
+                <w:sz w:val="22"/>
+                <w:szCs w:val="22"/>
+                <w:lang w:val="en-AU" w:eastAsia="en-AU"/>
+              </w:rPr>
+            </w:pPr>
+            <w:r>
+              <w:rPr>
+                <w:rFonts w:ascii="Calibri" w:hAnsi="Calibri" w:cs="Calibri"/>
+                <w:color w:val="000000"/>
+                <w:sz w:val="22"/>
+                <w:szCs w:val="22"/>
+                <w:lang w:val="en-AU" w:eastAsia="en-AU"/>
+              </w:rPr>
+              <w:t>Molar</w:t>
+            </w:r>
+          </w:p>
+        </w:tc>
+        <w:tc>
+          <w:tcPr>
+            <w:tcW w:w="502" w:type="dxa"/>
+            <w:tcBorders>
+              <w:top w:val="nil"/>
+              <w:left w:val="nil"/>
+              <w:bottom w:val="nil"/>
+              <w:right w:val="nil"/>
+            </w:tcBorders>
+            <w:shd w:val="clear" w:color="auto" w:fill="auto"/>
+            <w:noWrap/>
+            <w:vAlign w:val="bottom"/>
+            <w:hideMark/>
+          </w:tcPr>
+          <w:p>
+            <w:pPr>
+              <w:suppressAutoHyphens w:val="0"/>
+              <w:jc w:val="right"/>
+              <w:rPr>
+                <w:rFonts w:ascii="Calibri" w:hAnsi="Calibri" w:cs="Calibri"/>
+                <w:color w:val="000000"/>
+                <w:sz w:val="22"/>
+                <w:szCs w:val="22"/>
+                <w:lang w:val="en-AU" w:eastAsia="en-AU"/>
+              </w:rPr>
+            </w:pPr>
+            <w:r>
+              <w:rPr>
+                <w:rFonts w:ascii="Calibri" w:hAnsi="Calibri" w:cs="Calibri"/>
+                <w:color w:val="000000"/>
+                <w:sz w:val="22"/>
+                <w:szCs w:val="22"/>
+                <w:lang w:val="en-AU" w:eastAsia="en-AU"/>
+              </w:rPr>
+              <w:t>0.09</w:t>
+            </w:r>
+          </w:p>
+        </w:tc>
+        <w:tc>
+          <w:tcPr>
+            <w:tcW w:w="960" w:type="dxa"/>
+            <w:tcBorders>
+              <w:top w:val="nil"/>
+              <w:left w:val="nil"/>
+              <w:bottom w:val="nil"/>
+              <w:right w:val="nil"/>
+            </w:tcBorders>
+            <w:shd w:val="clear" w:color="auto" w:fill="auto"/>
+            <w:noWrap/>
+            <w:vAlign w:val="bottom"/>
+            <w:hideMark/>
+          </w:tcPr>
+          <w:p>
+            <w:pPr>
+              <w:suppressAutoHyphens w:val="0"/>
+              <w:jc w:val="right"/>
+              <w:rPr>
+                <w:rFonts w:ascii="Calibri" w:hAnsi="Calibri" w:cs="Calibri"/>
+                <w:color w:val="000000"/>
+                <w:sz w:val="22"/>
+                <w:szCs w:val="22"/>
+                <w:lang w:val="en-AU" w:eastAsia="en-AU"/>
+              </w:rPr>
+            </w:pPr>
+            <w:r>
+              <w:rPr>
+                <w:rFonts w:ascii="Calibri" w:hAnsi="Calibri" w:cs="Calibri"/>
+                <w:color w:val="000000"/>
+                <w:sz w:val="22"/>
+                <w:szCs w:val="22"/>
+                <w:lang w:val="en-AU" w:eastAsia="en-AU"/>
+              </w:rPr>
+              <w:t>0.239</w:t>
+            </w:r>
+          </w:p>
+        </w:tc>
+        <w:tc>
+          <w:tcPr>
+            <w:tcW w:w="960" w:type="dxa"/>
+            <w:tcBorders>
+              <w:top w:val="nil"/>
+              <w:left w:val="nil"/>
+              <w:bottom w:val="nil"/>
+              <w:right w:val="nil"/>
+            </w:tcBorders>
+            <w:shd w:val="clear" w:color="auto" w:fill="auto"/>
+            <w:noWrap/>
+            <w:vAlign w:val="bottom"/>
+            <w:hideMark/>
+          </w:tcPr>
+          <w:p>
+            <w:pPr>
+              <w:suppressAutoHyphens w:val="0"/>
+              <w:jc w:val="right"/>
+              <w:rPr>
+                <w:rFonts w:ascii="Calibri" w:hAnsi="Calibri" w:cs="Calibri"/>
+                <w:color w:val="000000"/>
+                <w:sz w:val="22"/>
+                <w:szCs w:val="22"/>
+                <w:lang w:val="en-AU" w:eastAsia="en-AU"/>
+              </w:rPr>
+            </w:pPr>
+            <w:r>
+              <w:rPr>
+                <w:rFonts w:ascii="Calibri" w:hAnsi="Calibri" w:cs="Calibri"/>
+                <w:color w:val="000000"/>
+                <w:sz w:val="22"/>
+                <w:szCs w:val="22"/>
+                <w:lang w:val="en-AU" w:eastAsia="en-AU"/>
+              </w:rPr>
+              <w:t>0.24</w:t>
+            </w:r>
+          </w:p>
+        </w:tc>
+        <w:tc>
+          <w:tcPr>
+            <w:tcW w:w="960" w:type="dxa"/>
+            <w:tcBorders>
+              <w:top w:val="nil"/>
+              <w:left w:val="nil"/>
+              <w:bottom w:val="nil"/>
+              <w:right w:val="nil"/>
+            </w:tcBorders>
+            <w:shd w:val="clear" w:color="auto" w:fill="auto"/>
+            <w:noWrap/>
+            <w:vAlign w:val="bottom"/>
+            <w:hideMark/>
+          </w:tcPr>
+          <w:p>
+            <w:pPr>
+              <w:suppressAutoHyphens w:val="0"/>
+              <w:jc w:val="right"/>
+              <w:rPr>
+                <w:rFonts w:ascii="Calibri" w:hAnsi="Calibri" w:cs="Calibri"/>
+                <w:color w:val="000000"/>
+                <w:sz w:val="22"/>
+                <w:szCs w:val="22"/>
+                <w:lang w:val="en-AU" w:eastAsia="en-AU"/>
+              </w:rPr>
+            </w:pPr>
+            <w:r>
+              <w:rPr>
+                <w:rFonts w:ascii="Calibri" w:hAnsi="Calibri" w:cs="Calibri"/>
+                <w:color w:val="000000"/>
+                <w:sz w:val="22"/>
+                <w:szCs w:val="22"/>
+                <w:lang w:val="en-AU" w:eastAsia="en-AU"/>
+              </w:rPr>
+              <w:t>11.02</w:t>
+            </w:r>
+          </w:p>
+        </w:tc>
+        <w:tc>
+          <w:tcPr>
+            <w:tcW w:w="960" w:type="dxa"/>
+            <w:tcBorders>
+              <w:top w:val="nil"/>
+              <w:left w:val="nil"/>
+              <w:bottom w:val="nil"/>
+              <w:right w:val="nil"/>
+            </w:tcBorders>
+            <w:shd w:val="clear" w:color="auto" w:fill="auto"/>
+            <w:noWrap/>
+            <w:vAlign w:val="bottom"/>
+            <w:hideMark/>
+          </w:tcPr>
+          <w:p>
+            <w:pPr>
+              <w:suppressAutoHyphens w:val="0"/>
+              <w:jc w:val="right"/>
+              <w:rPr>
+                <w:rFonts w:ascii="Calibri" w:hAnsi="Calibri" w:cs="Calibri"/>
+                <w:color w:val="000000"/>
+                <w:sz w:val="22"/>
+                <w:szCs w:val="22"/>
+                <w:lang w:val="en-AU" w:eastAsia="en-AU"/>
+              </w:rPr>
+            </w:pPr>
+            <w:r>
+              <w:rPr>
+                <w:rFonts w:ascii="Calibri" w:hAnsi="Calibri" w:cs="Calibri"/>
+                <w:color w:val="000000"/>
+                <w:sz w:val="22"/>
+                <w:szCs w:val="22"/>
+                <w:lang w:val="en-AU" w:eastAsia="en-AU"/>
+              </w:rPr>
+              <w:t>4.18</w:t>
+            </w:r>
+          </w:p>
+        </w:tc>
+        <w:tc>
+          <w:tcPr>
+            <w:tcW w:w="960" w:type="dxa"/>
+            <w:tcBorders>
+              <w:top w:val="nil"/>
+              <w:left w:val="nil"/>
+              <w:bottom w:val="nil"/>
+              <w:right w:val="nil"/>
+            </w:tcBorders>
+            <w:shd w:val="clear" w:color="auto" w:fill="auto"/>
+            <w:noWrap/>
+            <w:vAlign w:val="bottom"/>
+            <w:hideMark/>
+          </w:tcPr>
+          <w:p>
+            <w:pPr>
+              <w:suppressAutoHyphens w:val="0"/>
+              <w:jc w:val="right"/>
+              <w:rPr>
+                <w:rFonts w:ascii="Calibri" w:hAnsi="Calibri" w:cs="Calibri"/>
+                <w:color w:val="000000"/>
+                <w:sz w:val="22"/>
+                <w:szCs w:val="22"/>
+                <w:lang w:val="en-AU" w:eastAsia="en-AU"/>
+              </w:rPr>
+            </w:pPr>
+            <w:r>
+              <w:rPr>
+                <w:rFonts w:ascii="Calibri" w:hAnsi="Calibri" w:cs="Calibri"/>
+                <w:color w:val="000000"/>
+                <w:sz w:val="22"/>
+                <w:szCs w:val="22"/>
+                <w:lang w:val="en-AU" w:eastAsia="en-AU"/>
+              </w:rPr>
+              <w:t>0</w:t>
+            </w:r>
+            <w:r>
+              <w:rPr>
+                <w:rFonts w:ascii="Calibri" w:hAnsi="Calibri" w:cs="Calibri"/>
+                <w:color w:val="000000"/>
+                <w:sz w:val="22"/>
+                <w:szCs w:val="22"/>
+                <w:lang w:val="en-AU" w:eastAsia="en-AU"/>
+              </w:rPr>
+              <w:t>.000</w:t>
+            </w:r>
+          </w:p>
+        </w:tc>
+      </w:tr>
+      <w:tr>
+        <w:trPr>
+          <w:trHeight w:val="290"/>
+        </w:trPr>
+        <w:tc>
+          <w:tcPr>
+            <w:tcW w:w="1418" w:type="dxa"/>
+            <w:tcBorders>
+              <w:top w:val="nil"/>
+              <w:left w:val="nil"/>
+              <w:bottom w:val="nil"/>
+              <w:right w:val="nil"/>
+            </w:tcBorders>
+            <w:shd w:val="clear" w:color="auto" w:fill="auto"/>
+            <w:noWrap/>
+            <w:vAlign w:val="bottom"/>
+            <w:hideMark/>
+          </w:tcPr>
+          <w:p>
+            <w:pPr>
+              <w:suppressAutoHyphens w:val="0"/>
+              <w:rPr>
+                <w:rFonts w:ascii="Calibri" w:hAnsi="Calibri" w:cs="Calibri"/>
+                <w:color w:val="000000"/>
+                <w:sz w:val="22"/>
+                <w:szCs w:val="22"/>
+                <w:lang w:val="en-AU" w:eastAsia="en-AU"/>
+              </w:rPr>
+            </w:pPr>
+            <w:r>
+              <w:rPr>
+                <w:rFonts w:ascii="Calibri" w:hAnsi="Calibri" w:cs="Calibri"/>
+                <w:color w:val="000000"/>
+                <w:sz w:val="22"/>
+                <w:szCs w:val="22"/>
+                <w:lang w:val="en-AU" w:eastAsia="en-AU"/>
+              </w:rPr>
+              <w:t>Orbital</w:t>
+            </w:r>
+          </w:p>
+        </w:tc>
+        <w:tc>
+          <w:tcPr>
+            <w:tcW w:w="502" w:type="dxa"/>
+            <w:tcBorders>
+              <w:top w:val="nil"/>
+              <w:left w:val="nil"/>
+              <w:bottom w:val="nil"/>
+              <w:right w:val="nil"/>
+            </w:tcBorders>
+            <w:shd w:val="clear" w:color="auto" w:fill="auto"/>
+            <w:noWrap/>
+            <w:vAlign w:val="bottom"/>
+            <w:hideMark/>
+          </w:tcPr>
+          <w:p>
+            <w:pPr>
+              <w:suppressAutoHyphens w:val="0"/>
+              <w:jc w:val="right"/>
+              <w:rPr>
+                <w:rFonts w:ascii="Calibri" w:hAnsi="Calibri" w:cs="Calibri"/>
+                <w:color w:val="000000"/>
+                <w:sz w:val="22"/>
+                <w:szCs w:val="22"/>
+                <w:lang w:val="en-AU" w:eastAsia="en-AU"/>
+              </w:rPr>
+            </w:pPr>
+            <w:r>
+              <w:rPr>
+                <w:rFonts w:ascii="Calibri" w:hAnsi="Calibri" w:cs="Calibri"/>
+                <w:color w:val="000000"/>
+                <w:sz w:val="22"/>
+                <w:szCs w:val="22"/>
+                <w:lang w:val="en-AU" w:eastAsia="en-AU"/>
+              </w:rPr>
+              <w:t>0.1</w:t>
+            </w:r>
+          </w:p>
+        </w:tc>
+        <w:tc>
+          <w:tcPr>
+            <w:tcW w:w="960" w:type="dxa"/>
+            <w:tcBorders>
+              <w:top w:val="nil"/>
+              <w:left w:val="nil"/>
+              <w:bottom w:val="nil"/>
+              <w:right w:val="nil"/>
+            </w:tcBorders>
+            <w:shd w:val="clear" w:color="auto" w:fill="auto"/>
+            <w:noWrap/>
+            <w:vAlign w:val="bottom"/>
+            <w:hideMark/>
+          </w:tcPr>
+          <w:p>
+            <w:pPr>
+              <w:suppressAutoHyphens w:val="0"/>
+              <w:jc w:val="right"/>
+              <w:rPr>
+                <w:rFonts w:ascii="Calibri" w:hAnsi="Calibri" w:cs="Calibri"/>
+                <w:color w:val="000000"/>
+                <w:sz w:val="22"/>
+                <w:szCs w:val="22"/>
+                <w:lang w:val="en-AU" w:eastAsia="en-AU"/>
+              </w:rPr>
+            </w:pPr>
+            <w:r>
+              <w:rPr>
+                <w:rFonts w:ascii="Calibri" w:hAnsi="Calibri" w:cs="Calibri"/>
+                <w:color w:val="000000"/>
+                <w:sz w:val="22"/>
+                <w:szCs w:val="22"/>
+                <w:lang w:val="en-AU" w:eastAsia="en-AU"/>
+              </w:rPr>
+              <w:t>0.318</w:t>
+            </w:r>
+          </w:p>
+        </w:tc>
+        <w:tc>
+          <w:tcPr>
+            <w:tcW w:w="960" w:type="dxa"/>
+            <w:tcBorders>
+              <w:top w:val="nil"/>
+              <w:left w:val="nil"/>
+              <w:bottom w:val="nil"/>
+              <w:right w:val="nil"/>
+            </w:tcBorders>
+            <w:shd w:val="clear" w:color="auto" w:fill="auto"/>
+            <w:noWrap/>
+            <w:vAlign w:val="bottom"/>
+            <w:hideMark/>
+          </w:tcPr>
+          <w:p>
+            <w:pPr>
+              <w:suppressAutoHyphens w:val="0"/>
+              <w:jc w:val="right"/>
+              <w:rPr>
+                <w:rFonts w:ascii="Calibri" w:hAnsi="Calibri" w:cs="Calibri"/>
+                <w:color w:val="000000"/>
+                <w:sz w:val="22"/>
+                <w:szCs w:val="22"/>
+                <w:lang w:val="en-AU" w:eastAsia="en-AU"/>
+              </w:rPr>
+            </w:pPr>
+            <w:r>
+              <w:rPr>
+                <w:rFonts w:ascii="Calibri" w:hAnsi="Calibri" w:cs="Calibri"/>
+                <w:color w:val="000000"/>
+                <w:sz w:val="22"/>
+                <w:szCs w:val="22"/>
+                <w:lang w:val="en-AU" w:eastAsia="en-AU"/>
+              </w:rPr>
+              <w:t>0.32</w:t>
+            </w:r>
+          </w:p>
+        </w:tc>
+        <w:tc>
+          <w:tcPr>
+            <w:tcW w:w="960" w:type="dxa"/>
+            <w:tcBorders>
+              <w:top w:val="nil"/>
+              <w:left w:val="nil"/>
+              <w:bottom w:val="nil"/>
+              <w:right w:val="nil"/>
+            </w:tcBorders>
+            <w:shd w:val="clear" w:color="auto" w:fill="auto"/>
+            <w:noWrap/>
+            <w:vAlign w:val="bottom"/>
+            <w:hideMark/>
+          </w:tcPr>
+          <w:p>
+            <w:pPr>
+              <w:suppressAutoHyphens w:val="0"/>
+              <w:jc w:val="right"/>
+              <w:rPr>
+                <w:rFonts w:ascii="Calibri" w:hAnsi="Calibri" w:cs="Calibri"/>
+                <w:color w:val="000000"/>
+                <w:sz w:val="22"/>
+                <w:szCs w:val="22"/>
+                <w:lang w:val="en-AU" w:eastAsia="en-AU"/>
+              </w:rPr>
+            </w:pPr>
+            <w:r>
+              <w:rPr>
+                <w:rFonts w:ascii="Calibri" w:hAnsi="Calibri" w:cs="Calibri"/>
+                <w:color w:val="000000"/>
+                <w:sz w:val="22"/>
+                <w:szCs w:val="22"/>
+                <w:lang w:val="en-AU" w:eastAsia="en-AU"/>
+              </w:rPr>
+              <w:t>16.34</w:t>
+            </w:r>
+          </w:p>
+        </w:tc>
+        <w:tc>
+          <w:tcPr>
+            <w:tcW w:w="960" w:type="dxa"/>
+            <w:tcBorders>
+              <w:top w:val="nil"/>
+              <w:left w:val="nil"/>
+              <w:bottom w:val="nil"/>
+              <w:right w:val="nil"/>
+            </w:tcBorders>
+            <w:shd w:val="clear" w:color="auto" w:fill="auto"/>
+            <w:noWrap/>
+            <w:vAlign w:val="bottom"/>
+            <w:hideMark/>
+          </w:tcPr>
+          <w:p>
+            <w:pPr>
+              <w:suppressAutoHyphens w:val="0"/>
+              <w:jc w:val="right"/>
+              <w:rPr>
+                <w:rFonts w:ascii="Calibri" w:hAnsi="Calibri" w:cs="Calibri"/>
+                <w:color w:val="000000"/>
+                <w:sz w:val="22"/>
+                <w:szCs w:val="22"/>
+                <w:lang w:val="en-AU" w:eastAsia="en-AU"/>
+              </w:rPr>
+            </w:pPr>
+            <w:r>
+              <w:rPr>
+                <w:rFonts w:ascii="Calibri" w:hAnsi="Calibri" w:cs="Calibri"/>
+                <w:color w:val="000000"/>
+                <w:sz w:val="22"/>
+                <w:szCs w:val="22"/>
+                <w:lang w:val="en-AU" w:eastAsia="en-AU"/>
+              </w:rPr>
+              <w:t>3.45</w:t>
+            </w:r>
+          </w:p>
+        </w:tc>
+        <w:tc>
+          <w:tcPr>
+            <w:tcW w:w="960" w:type="dxa"/>
+            <w:tcBorders>
+              <w:top w:val="nil"/>
+              <w:left w:val="nil"/>
+              <w:bottom w:val="nil"/>
+              <w:right w:val="nil"/>
+            </w:tcBorders>
+            <w:shd w:val="clear" w:color="auto" w:fill="auto"/>
+            <w:noWrap/>
+            <w:vAlign w:val="bottom"/>
+            <w:hideMark/>
+          </w:tcPr>
+          <w:p>
+            <w:pPr>
+              <w:suppressAutoHyphens w:val="0"/>
+              <w:jc w:val="right"/>
+              <w:rPr>
+                <w:rFonts w:ascii="Calibri" w:hAnsi="Calibri" w:cs="Calibri"/>
+                <w:color w:val="000000"/>
+                <w:sz w:val="22"/>
+                <w:szCs w:val="22"/>
+                <w:lang w:val="en-AU" w:eastAsia="en-AU"/>
+              </w:rPr>
+            </w:pPr>
+            <w:r>
+              <w:rPr>
+                <w:rFonts w:ascii="Calibri" w:hAnsi="Calibri" w:cs="Calibri"/>
+                <w:color w:val="000000"/>
+                <w:sz w:val="22"/>
+                <w:szCs w:val="22"/>
+                <w:lang w:val="en-AU" w:eastAsia="en-AU"/>
+              </w:rPr>
+              <w:t>0</w:t>
+            </w:r>
+            <w:r>
+              <w:rPr>
+                <w:rFonts w:ascii="Calibri" w:hAnsi="Calibri" w:cs="Calibri"/>
+                <w:color w:val="000000"/>
+                <w:sz w:val="22"/>
+                <w:szCs w:val="22"/>
+                <w:lang w:val="en-AU" w:eastAsia="en-AU"/>
+              </w:rPr>
+              <w:t>.000</w:t>
+            </w:r>
+          </w:p>
+        </w:tc>
+      </w:tr>
+      <w:tr>
+        <w:trPr>
+          <w:trHeight w:val="290"/>
+        </w:trPr>
+        <w:tc>
+          <w:tcPr>
+            <w:tcW w:w="1418" w:type="dxa"/>
+            <w:tcBorders>
+              <w:top w:val="nil"/>
+              <w:left w:val="nil"/>
+              <w:right w:val="nil"/>
+            </w:tcBorders>
+            <w:shd w:val="clear" w:color="auto" w:fill="auto"/>
+            <w:noWrap/>
+            <w:vAlign w:val="bottom"/>
+            <w:hideMark/>
+          </w:tcPr>
+          <w:p>
+            <w:pPr>
+              <w:suppressAutoHyphens w:val="0"/>
+              <w:rPr>
+                <w:rFonts w:ascii="Calibri" w:hAnsi="Calibri" w:cs="Calibri"/>
+                <w:color w:val="000000"/>
+                <w:sz w:val="22"/>
+                <w:szCs w:val="22"/>
+                <w:lang w:val="en-AU" w:eastAsia="en-AU"/>
+              </w:rPr>
+            </w:pPr>
+            <w:r>
+              <w:rPr>
+                <w:rFonts w:ascii="Calibri" w:hAnsi="Calibri" w:cs="Calibri"/>
+                <w:color w:val="000000"/>
+                <w:sz w:val="22"/>
+                <w:szCs w:val="22"/>
+                <w:lang w:val="en-AU" w:eastAsia="en-AU"/>
+              </w:rPr>
+              <w:t>Rostrum</w:t>
+            </w:r>
+          </w:p>
+        </w:tc>
+        <w:tc>
+          <w:tcPr>
+            <w:tcW w:w="502" w:type="dxa"/>
+            <w:tcBorders>
+              <w:top w:val="nil"/>
+              <w:left w:val="nil"/>
+              <w:right w:val="nil"/>
+            </w:tcBorders>
+            <w:shd w:val="clear" w:color="auto" w:fill="auto"/>
+            <w:noWrap/>
+            <w:vAlign w:val="bottom"/>
+            <w:hideMark/>
+          </w:tcPr>
+          <w:p>
+            <w:pPr>
+              <w:suppressAutoHyphens w:val="0"/>
+              <w:jc w:val="right"/>
+              <w:rPr>
+                <w:rFonts w:ascii="Calibri" w:hAnsi="Calibri" w:cs="Calibri"/>
+                <w:color w:val="000000"/>
+                <w:sz w:val="22"/>
+                <w:szCs w:val="22"/>
+                <w:lang w:val="en-AU" w:eastAsia="en-AU"/>
+              </w:rPr>
+            </w:pPr>
+            <w:r>
+              <w:rPr>
+                <w:rFonts w:ascii="Calibri" w:hAnsi="Calibri" w:cs="Calibri"/>
+                <w:color w:val="000000"/>
+                <w:sz w:val="22"/>
+                <w:szCs w:val="22"/>
+                <w:lang w:val="en-AU" w:eastAsia="en-AU"/>
+              </w:rPr>
+              <w:t>0.028</w:t>
+            </w:r>
+          </w:p>
+        </w:tc>
+        <w:tc>
+          <w:tcPr>
+            <w:tcW w:w="960" w:type="dxa"/>
+            <w:tcBorders>
+              <w:top w:val="nil"/>
+              <w:left w:val="nil"/>
+              <w:right w:val="nil"/>
+            </w:tcBorders>
+            <w:shd w:val="clear" w:color="auto" w:fill="auto"/>
+            <w:noWrap/>
+            <w:vAlign w:val="bottom"/>
+            <w:hideMark/>
+          </w:tcPr>
+          <w:p>
+            <w:pPr>
+              <w:suppressAutoHyphens w:val="0"/>
+              <w:jc w:val="right"/>
+              <w:rPr>
+                <w:rFonts w:ascii="Calibri" w:hAnsi="Calibri" w:cs="Calibri"/>
+                <w:color w:val="000000"/>
+                <w:sz w:val="22"/>
+                <w:szCs w:val="22"/>
+                <w:lang w:val="en-AU" w:eastAsia="en-AU"/>
+              </w:rPr>
+            </w:pPr>
+            <w:r>
+              <w:rPr>
+                <w:rFonts w:ascii="Calibri" w:hAnsi="Calibri" w:cs="Calibri"/>
+                <w:color w:val="000000"/>
+                <w:sz w:val="22"/>
+                <w:szCs w:val="22"/>
+                <w:lang w:val="en-AU" w:eastAsia="en-AU"/>
+              </w:rPr>
+              <w:t>0.111</w:t>
+            </w:r>
+          </w:p>
+        </w:tc>
+        <w:tc>
+          <w:tcPr>
+            <w:tcW w:w="960" w:type="dxa"/>
+            <w:tcBorders>
+              <w:top w:val="nil"/>
+              <w:left w:val="nil"/>
+              <w:right w:val="nil"/>
+            </w:tcBorders>
+            <w:shd w:val="clear" w:color="auto" w:fill="auto"/>
+            <w:noWrap/>
+            <w:vAlign w:val="bottom"/>
+            <w:hideMark/>
+          </w:tcPr>
+          <w:p>
+            <w:pPr>
+              <w:suppressAutoHyphens w:val="0"/>
+              <w:jc w:val="right"/>
+              <w:rPr>
+                <w:rFonts w:ascii="Calibri" w:hAnsi="Calibri" w:cs="Calibri"/>
+                <w:color w:val="000000"/>
+                <w:sz w:val="22"/>
+                <w:szCs w:val="22"/>
+                <w:lang w:val="en-AU" w:eastAsia="en-AU"/>
+              </w:rPr>
+            </w:pPr>
+            <w:r>
+              <w:rPr>
+                <w:rFonts w:ascii="Calibri" w:hAnsi="Calibri" w:cs="Calibri"/>
+                <w:color w:val="000000"/>
+                <w:sz w:val="22"/>
+                <w:szCs w:val="22"/>
+                <w:lang w:val="en-AU" w:eastAsia="en-AU"/>
+              </w:rPr>
+              <w:t>0.11</w:t>
+            </w:r>
+          </w:p>
+        </w:tc>
+        <w:tc>
+          <w:tcPr>
+            <w:tcW w:w="960" w:type="dxa"/>
+            <w:tcBorders>
+              <w:top w:val="nil"/>
+              <w:left w:val="nil"/>
+              <w:right w:val="nil"/>
+            </w:tcBorders>
+            <w:shd w:val="clear" w:color="auto" w:fill="auto"/>
+            <w:noWrap/>
+            <w:vAlign w:val="bottom"/>
+            <w:hideMark/>
+          </w:tcPr>
+          <w:p>
+            <w:pPr>
+              <w:suppressAutoHyphens w:val="0"/>
+              <w:jc w:val="right"/>
+              <w:rPr>
+                <w:rFonts w:ascii="Calibri" w:hAnsi="Calibri" w:cs="Calibri"/>
+                <w:color w:val="000000"/>
+                <w:sz w:val="22"/>
+                <w:szCs w:val="22"/>
+                <w:lang w:val="en-AU" w:eastAsia="en-AU"/>
+              </w:rPr>
+            </w:pPr>
+            <w:r>
+              <w:rPr>
+                <w:rFonts w:ascii="Calibri" w:hAnsi="Calibri" w:cs="Calibri"/>
+                <w:color w:val="000000"/>
+                <w:sz w:val="22"/>
+                <w:szCs w:val="22"/>
+                <w:lang w:val="en-AU" w:eastAsia="en-AU"/>
+              </w:rPr>
+              <w:t>4.35</w:t>
+            </w:r>
+          </w:p>
+        </w:tc>
+        <w:tc>
+          <w:tcPr>
+            <w:tcW w:w="960" w:type="dxa"/>
+            <w:tcBorders>
+              <w:top w:val="nil"/>
+              <w:left w:val="nil"/>
+              <w:right w:val="nil"/>
+            </w:tcBorders>
+            <w:shd w:val="clear" w:color="auto" w:fill="auto"/>
+            <w:noWrap/>
+            <w:vAlign w:val="bottom"/>
+            <w:hideMark/>
+          </w:tcPr>
+          <w:p>
+            <w:pPr>
+              <w:suppressAutoHyphens w:val="0"/>
+              <w:jc w:val="right"/>
+              <w:rPr>
+                <w:rFonts w:ascii="Calibri" w:hAnsi="Calibri" w:cs="Calibri"/>
+                <w:color w:val="000000"/>
+                <w:sz w:val="22"/>
+                <w:szCs w:val="22"/>
+                <w:lang w:val="en-AU" w:eastAsia="en-AU"/>
+              </w:rPr>
+            </w:pPr>
+            <w:r>
+              <w:rPr>
+                <w:rFonts w:ascii="Calibri" w:hAnsi="Calibri" w:cs="Calibri"/>
+                <w:color w:val="000000"/>
+                <w:sz w:val="22"/>
+                <w:szCs w:val="22"/>
+                <w:lang w:val="en-AU" w:eastAsia="en-AU"/>
+              </w:rPr>
+              <w:t>2.92</w:t>
+            </w:r>
+          </w:p>
+        </w:tc>
+        <w:tc>
+          <w:tcPr>
+            <w:tcW w:w="960" w:type="dxa"/>
+            <w:tcBorders>
+              <w:top w:val="nil"/>
+              <w:left w:val="nil"/>
+              <w:right w:val="nil"/>
+            </w:tcBorders>
+            <w:shd w:val="clear" w:color="auto" w:fill="auto"/>
+            <w:noWrap/>
+            <w:vAlign w:val="bottom"/>
+            <w:hideMark/>
+          </w:tcPr>
+          <w:p>
+            <w:pPr>
+              <w:suppressAutoHyphens w:val="0"/>
+              <w:jc w:val="right"/>
+              <w:rPr>
+                <w:rFonts w:ascii="Calibri" w:hAnsi="Calibri" w:cs="Calibri"/>
+                <w:color w:val="000000"/>
+                <w:sz w:val="22"/>
+                <w:szCs w:val="22"/>
+                <w:lang w:val="en-AU" w:eastAsia="en-AU"/>
+              </w:rPr>
+            </w:pPr>
+            <w:r>
+              <w:rPr>
+                <w:rFonts w:ascii="Calibri" w:hAnsi="Calibri" w:cs="Calibri"/>
+                <w:color w:val="000000"/>
+                <w:sz w:val="22"/>
+                <w:szCs w:val="22"/>
+                <w:lang w:val="en-AU" w:eastAsia="en-AU"/>
+              </w:rPr>
+              <w:t>0.002</w:t>
+            </w:r>
+          </w:p>
+        </w:tc>
+      </w:tr>
+      <w:tr>
+        <w:trPr>
+          <w:trHeight w:val="290"/>
+        </w:trPr>
+        <w:tc>
+          <w:tcPr>
+            <w:tcW w:w="1418" w:type="dxa"/>
+            <w:tcBorders>
+              <w:top w:val="nil"/>
+              <w:left w:val="nil"/>
+              <w:bottom w:val="single" w:sz="4" w:space="0" w:color="auto"/>
+              <w:right w:val="nil"/>
+            </w:tcBorders>
+            <w:shd w:val="clear" w:color="auto" w:fill="auto"/>
+            <w:noWrap/>
+            <w:vAlign w:val="bottom"/>
+            <w:hideMark/>
+          </w:tcPr>
+          <w:p>
+            <w:pPr>
+              <w:suppressAutoHyphens w:val="0"/>
+              <w:rPr>
+                <w:rFonts w:ascii="Calibri" w:hAnsi="Calibri" w:cs="Calibri"/>
+                <w:color w:val="000000"/>
+                <w:sz w:val="22"/>
+                <w:szCs w:val="22"/>
+                <w:lang w:val="en-AU" w:eastAsia="en-AU"/>
+              </w:rPr>
+            </w:pPr>
+            <w:r>
+              <w:rPr>
+                <w:rFonts w:ascii="Calibri" w:hAnsi="Calibri" w:cs="Calibri"/>
+                <w:color w:val="000000"/>
+                <w:sz w:val="22"/>
+                <w:szCs w:val="22"/>
+                <w:lang w:val="en-AU" w:eastAsia="en-AU"/>
+              </w:rPr>
+              <w:t>Vault</w:t>
+            </w:r>
+          </w:p>
+        </w:tc>
+        <w:tc>
+          <w:tcPr>
+            <w:tcW w:w="502" w:type="dxa"/>
+            <w:tcBorders>
+              <w:top w:val="nil"/>
+              <w:left w:val="nil"/>
+              <w:bottom w:val="single" w:sz="4" w:space="0" w:color="auto"/>
+              <w:right w:val="nil"/>
+            </w:tcBorders>
+            <w:shd w:val="clear" w:color="auto" w:fill="auto"/>
+            <w:noWrap/>
+            <w:vAlign w:val="bottom"/>
+            <w:hideMark/>
+          </w:tcPr>
+          <w:p>
+            <w:pPr>
+              <w:suppressAutoHyphens w:val="0"/>
+              <w:jc w:val="right"/>
+              <w:rPr>
+                <w:rFonts w:ascii="Calibri" w:hAnsi="Calibri" w:cs="Calibri"/>
+                <w:color w:val="000000"/>
+                <w:sz w:val="22"/>
+                <w:szCs w:val="22"/>
+                <w:lang w:val="en-AU" w:eastAsia="en-AU"/>
+              </w:rPr>
+            </w:pPr>
+            <w:r>
+              <w:rPr>
+                <w:rFonts w:ascii="Calibri" w:hAnsi="Calibri" w:cs="Calibri"/>
+                <w:color w:val="000000"/>
+                <w:sz w:val="22"/>
+                <w:szCs w:val="22"/>
+                <w:lang w:val="en-AU" w:eastAsia="en-AU"/>
+              </w:rPr>
+              <w:t>0.088</w:t>
+            </w:r>
+          </w:p>
+        </w:tc>
+        <w:tc>
+          <w:tcPr>
+            <w:tcW w:w="960" w:type="dxa"/>
+            <w:tcBorders>
+              <w:top w:val="nil"/>
+              <w:left w:val="nil"/>
+              <w:bottom w:val="single" w:sz="4" w:space="0" w:color="auto"/>
+              <w:right w:val="nil"/>
+            </w:tcBorders>
+            <w:shd w:val="clear" w:color="auto" w:fill="auto"/>
+            <w:noWrap/>
+            <w:vAlign w:val="bottom"/>
+            <w:hideMark/>
+          </w:tcPr>
+          <w:p>
+            <w:pPr>
+              <w:suppressAutoHyphens w:val="0"/>
+              <w:jc w:val="right"/>
+              <w:rPr>
+                <w:rFonts w:ascii="Calibri" w:hAnsi="Calibri" w:cs="Calibri"/>
+                <w:color w:val="000000"/>
+                <w:sz w:val="22"/>
+                <w:szCs w:val="22"/>
+                <w:lang w:val="en-AU" w:eastAsia="en-AU"/>
+              </w:rPr>
+            </w:pPr>
+            <w:r>
+              <w:rPr>
+                <w:rFonts w:ascii="Calibri" w:hAnsi="Calibri" w:cs="Calibri"/>
+                <w:color w:val="000000"/>
+                <w:sz w:val="22"/>
+                <w:szCs w:val="22"/>
+                <w:lang w:val="en-AU" w:eastAsia="en-AU"/>
+              </w:rPr>
+              <w:t>0.428</w:t>
+            </w:r>
+          </w:p>
+        </w:tc>
+        <w:tc>
+          <w:tcPr>
+            <w:tcW w:w="960" w:type="dxa"/>
+            <w:tcBorders>
+              <w:top w:val="nil"/>
+              <w:left w:val="nil"/>
+              <w:bottom w:val="single" w:sz="4" w:space="0" w:color="auto"/>
+              <w:right w:val="nil"/>
+            </w:tcBorders>
+            <w:shd w:val="clear" w:color="auto" w:fill="auto"/>
+            <w:noWrap/>
+            <w:vAlign w:val="bottom"/>
+            <w:hideMark/>
+          </w:tcPr>
+          <w:p>
+            <w:pPr>
+              <w:suppressAutoHyphens w:val="0"/>
+              <w:jc w:val="right"/>
+              <w:rPr>
+                <w:rFonts w:ascii="Calibri" w:hAnsi="Calibri" w:cs="Calibri"/>
+                <w:color w:val="000000"/>
+                <w:sz w:val="22"/>
+                <w:szCs w:val="22"/>
+                <w:lang w:val="en-AU" w:eastAsia="en-AU"/>
+              </w:rPr>
+            </w:pPr>
+            <w:r>
+              <w:rPr>
+                <w:rFonts w:ascii="Calibri" w:hAnsi="Calibri" w:cs="Calibri"/>
+                <w:color w:val="000000"/>
+                <w:sz w:val="22"/>
+                <w:szCs w:val="22"/>
+                <w:lang w:val="en-AU" w:eastAsia="en-AU"/>
+              </w:rPr>
+              <w:t>0.43</w:t>
+            </w:r>
+          </w:p>
+        </w:tc>
+        <w:tc>
+          <w:tcPr>
+            <w:tcW w:w="960" w:type="dxa"/>
+            <w:tcBorders>
+              <w:top w:val="nil"/>
+              <w:left w:val="nil"/>
+              <w:bottom w:val="single" w:sz="4" w:space="0" w:color="auto"/>
+              <w:right w:val="nil"/>
+            </w:tcBorders>
+            <w:shd w:val="clear" w:color="auto" w:fill="auto"/>
+            <w:noWrap/>
+            <w:vAlign w:val="bottom"/>
+            <w:hideMark/>
+          </w:tcPr>
+          <w:p>
+            <w:pPr>
+              <w:suppressAutoHyphens w:val="0"/>
+              <w:jc w:val="right"/>
+              <w:rPr>
+                <w:rFonts w:ascii="Calibri" w:hAnsi="Calibri" w:cs="Calibri"/>
+                <w:color w:val="000000"/>
+                <w:sz w:val="22"/>
+                <w:szCs w:val="22"/>
+                <w:lang w:val="en-AU" w:eastAsia="en-AU"/>
+              </w:rPr>
+            </w:pPr>
+            <w:r>
+              <w:rPr>
+                <w:rFonts w:ascii="Calibri" w:hAnsi="Calibri" w:cs="Calibri"/>
+                <w:color w:val="000000"/>
+                <w:sz w:val="22"/>
+                <w:szCs w:val="22"/>
+                <w:lang w:val="en-AU" w:eastAsia="en-AU"/>
+              </w:rPr>
+              <w:t>26.16</w:t>
+            </w:r>
+          </w:p>
+        </w:tc>
+        <w:tc>
+          <w:tcPr>
+            <w:tcW w:w="960" w:type="dxa"/>
+            <w:tcBorders>
+              <w:top w:val="nil"/>
+              <w:left w:val="nil"/>
+              <w:bottom w:val="single" w:sz="4" w:space="0" w:color="auto"/>
+              <w:right w:val="nil"/>
+            </w:tcBorders>
+            <w:shd w:val="clear" w:color="auto" w:fill="auto"/>
+            <w:noWrap/>
+            <w:vAlign w:val="bottom"/>
+            <w:hideMark/>
+          </w:tcPr>
+          <w:p>
+            <w:pPr>
+              <w:suppressAutoHyphens w:val="0"/>
+              <w:jc w:val="right"/>
+              <w:rPr>
+                <w:rFonts w:ascii="Calibri" w:hAnsi="Calibri" w:cs="Calibri"/>
+                <w:color w:val="000000"/>
+                <w:sz w:val="22"/>
+                <w:szCs w:val="22"/>
+                <w:lang w:val="en-AU" w:eastAsia="en-AU"/>
+              </w:rPr>
+            </w:pPr>
+            <w:r>
+              <w:rPr>
+                <w:rFonts w:ascii="Calibri" w:hAnsi="Calibri" w:cs="Calibri"/>
+                <w:color w:val="000000"/>
+                <w:sz w:val="22"/>
+                <w:szCs w:val="22"/>
+                <w:lang w:val="en-AU" w:eastAsia="en-AU"/>
+              </w:rPr>
+              <w:t>3.93</w:t>
+            </w:r>
+          </w:p>
+        </w:tc>
+        <w:tc>
+          <w:tcPr>
+            <w:tcW w:w="960" w:type="dxa"/>
+            <w:tcBorders>
+              <w:top w:val="nil"/>
+              <w:left w:val="nil"/>
+              <w:bottom w:val="single" w:sz="4" w:space="0" w:color="auto"/>
+              <w:right w:val="nil"/>
+            </w:tcBorders>
+            <w:shd w:val="clear" w:color="auto" w:fill="auto"/>
+            <w:noWrap/>
+            <w:vAlign w:val="bottom"/>
+            <w:hideMark/>
+          </w:tcPr>
+          <w:p>
+            <w:pPr>
+              <w:suppressAutoHyphens w:val="0"/>
+              <w:jc w:val="right"/>
+              <w:rPr>
+                <w:rFonts w:ascii="Calibri" w:hAnsi="Calibri" w:cs="Calibri"/>
+                <w:color w:val="000000"/>
+                <w:sz w:val="22"/>
+                <w:szCs w:val="22"/>
+                <w:lang w:val="en-AU" w:eastAsia="en-AU"/>
+              </w:rPr>
+            </w:pPr>
+            <w:r>
+              <w:rPr>
+                <w:rFonts w:ascii="Calibri" w:hAnsi="Calibri" w:cs="Calibri"/>
+                <w:color w:val="000000"/>
+                <w:sz w:val="22"/>
+                <w:szCs w:val="22"/>
+                <w:lang w:val="en-AU" w:eastAsia="en-AU"/>
+              </w:rPr>
+              <w:t>0</w:t>
+            </w:r>
+            <w:r>
+              <w:rPr>
+                <w:rFonts w:ascii="Calibri" w:hAnsi="Calibri" w:cs="Calibri"/>
+                <w:color w:val="000000"/>
+                <w:sz w:val="22"/>
+                <w:szCs w:val="22"/>
+                <w:lang w:val="en-AU" w:eastAsia="en-AU"/>
+              </w:rPr>
+              <w:t>.000</w:t>
+            </w:r>
+          </w:p>
+        </w:tc>
+      </w:tr>
+    </w:tbl>
+    <w:p>
+      <w:pPr>
+        <w:spacing w:line="480" w:lineRule="auto"/>
+      </w:pPr>
+    </w:p>
+    <w:p>
+      <w:r>
+        <w:rPr>
+          <w:b/>
+          <w:bCs/>
+        </w:rPr>
+        <w:t xml:space="preserve">Table 2: </w:t>
+      </w:r>
+      <w:r>
+        <w:t xml:space="preserve">phylogenetically adjusted generalized least squares analysis </w:t>
+      </w:r>
+      <w:r>
+        <w:rPr>
+          <w:i/>
+          <w:iCs/>
+        </w:rPr>
+        <w:t xml:space="preserve">(PGLS) </w:t>
+      </w:r>
+      <w:r>
+        <w:t xml:space="preserve">and conventional linear model (LM) of the association between shape and centroid size. </w:t>
+      </w:r>
+    </w:p>
+    <w:p/>
     <w:p>
       <w:pPr>
         <w:spacing w:line="480" w:lineRule="auto"/>

</xml_diff>

<commit_message>
Ohh I had switched full and residual results in the modularity table!
</commit_message>
<xml_diff>
--- a/Manuscript/REVISION/Marcy_etal_Rodent_CREA_R1.docx
+++ b/Manuscript/REVISION/Marcy_etal_Rodent_CREA_R1.docx
@@ -112,7 +112,23 @@
           <w:rStyle w:val="value"/>
           <w:color w:val="000000"/>
         </w:rPr>
-        <w:t>Scientific and Industrial Research Organisation (CSIRO), Science Connect, Canberra, ACT 2601, Australia</w:t>
+        <w:t xml:space="preserve">Scientific and Industrial Research </w:t>
+      </w:r>
+      <w:proofErr w:type="spellStart"/>
+      <w:r>
+        <w:rPr>
+          <w:rStyle w:val="value"/>
+          <w:color w:val="000000"/>
+        </w:rPr>
+        <w:t>Organisation</w:t>
+      </w:r>
+      <w:proofErr w:type="spellEnd"/>
+      <w:r>
+        <w:rPr>
+          <w:rStyle w:val="value"/>
+          <w:color w:val="000000"/>
+        </w:rPr>
+        <w:t xml:space="preserve"> (CSIRO), Science Connect, Canberra, ACT 2601, Australia</w:t>
       </w:r>
       <w:r>
         <w:t xml:space="preserve">; </w:t>
@@ -281,7 +297,15 @@
         <w:t xml:space="preserve"> </w:t>
       </w:r>
       <w:r>
-        <w:t>that dietary specialists are not part of the sample’s common allometric variation. Interestingly, CREA-like shape variation potentially related to posture also appeared in allometry-free PCA. Integration among cranial modules was higher, and modularity lower, with size included. Size contributed substantially to divergence of shape over time, but both size-included and allometry-free shape variation peaked at only 2-4 million years of divergence. Our results support the hypothesis that CREA is a composite pattern arising from selection on cranial function, with size-mediated stabilising selection a dominant process leading to high integration and limited shape divergence. However, CREA does not appear to represent a constraint because, as predicted, substantial non-allometric shape variation occurs alongside it, particularly where dietary specialisation reduces selection on gnawing function.</w:t>
+        <w:t xml:space="preserve">that dietary specialists are not part of the sample’s common allometric variation. Interestingly, CREA-like shape variation potentially related to posture also appeared in allometry-free PCA. Integration among cranial modules was higher, and modularity lower, with size included. Size contributed substantially to divergence of shape over time, but both size-included and allometry-free shape variation peaked at only 2-4 million years of divergence. Our results support the hypothesis that CREA is a composite pattern arising from selection on cranial function, with size-mediated </w:t>
+      </w:r>
+      <w:proofErr w:type="spellStart"/>
+      <w:r>
+        <w:t>stabilising</w:t>
+      </w:r>
+      <w:proofErr w:type="spellEnd"/>
+      <w:r>
+        <w:t xml:space="preserve"> selection a dominant process leading to high integration and limited shape divergence. However, CREA does not appear to represent a constraint because, as predicted, substantial non-allometric shape variation occurs alongside it, particularly where dietary specialisation reduces selection on gnawing function.</w:t>
       </w:r>
     </w:p>
     <w:p>
@@ -331,7 +355,15 @@
         <w:spacing w:line="480" w:lineRule="auto"/>
       </w:pPr>
       <w:r>
-        <w:t xml:space="preserve">The skull is arguably the most functionally diverse interface between a mammal and its environment. It is employed in the acquisition and mastication of food, receives the majority of sensory input, and carries the large and heavy brain. The evolution of mammalian cranial diversity is therefore assumed to be heavily influenced by the various </w:t>
+        <w:t xml:space="preserve">The skull is arguably the most functionally diverse interface between a mammal and its environment. It is employed in the acquisition and mastication of food, receives </w:t>
+      </w:r>
+      <w:proofErr w:type="gramStart"/>
+      <w:r>
+        <w:t>the majority of</w:t>
+      </w:r>
+      <w:proofErr w:type="gramEnd"/>
+      <w:r>
+        <w:t xml:space="preserve"> sensory input, and carries the large and heavy brain. The evolution of mammalian cranial diversity is therefore assumed to be heavily influenced by the various </w:t>
       </w:r>
       <w:r>
         <w:t>selection regimes acting on</w:t>
@@ -614,7 +646,15 @@
         <w:t xml:space="preserve"> likely a product of bite force allometry and phylogenetic niche conservatism. Briefly, closely related species tend to have</w:t>
       </w:r>
       <w:r>
-        <w:t xml:space="preserve"> similar diets and are thus likely to encounter foods with similar mechanical properties, such as hardness. For similar food items, a small and a large species therefore have to apply the same absolut</w:t>
+        <w:t xml:space="preserve"> similar diets and are thus likely to encounter foods with similar mechanical properties, such as hardness. For similar food items, a small and a large species therefore </w:t>
+      </w:r>
+      <w:proofErr w:type="gramStart"/>
+      <w:r>
+        <w:t>have to</w:t>
+      </w:r>
+      <w:proofErr w:type="gramEnd"/>
+      <w:r>
+        <w:t xml:space="preserve"> apply the same absolut</w:t>
       </w:r>
       <w:r>
         <w:t>e</w:t>
@@ -836,7 +876,15 @@
         <w:fldChar w:fldCharType="end"/>
       </w:r>
       <w:r>
-        <w:t xml:space="preserve">. This supports previous work suggesting that the strong allometry occurs as a result of stabilising selection on the rodent gnawing apparatus, which is highly specialized but allows for substantial dietary breadth </w:t>
+        <w:t xml:space="preserve">. This supports previous work suggesting that the strong allometry occurs as a result of </w:t>
+      </w:r>
+      <w:proofErr w:type="spellStart"/>
+      <w:r>
+        <w:t>stabilising</w:t>
+      </w:r>
+      <w:proofErr w:type="spellEnd"/>
+      <w:r>
+        <w:t xml:space="preserve"> selection on the rodent gnawing apparatus, which is highly specialized but allows for substantial dietary breadth </w:t>
       </w:r>
       <w:r>
         <w:fldChar w:fldCharType="begin">
@@ -1116,7 +1164,15 @@
         <w:spacing w:line="480" w:lineRule="auto"/>
       </w:pPr>
       <w:r>
-        <w:t xml:space="preserve">Support for stabilizing selection on cranial function, rather than any intrinsic developmental constraints, comes from studies showing that cranial growth allometry varies substantially among rodents, such that similar specialisations can arise from different growth patterns </w:t>
+        <w:t xml:space="preserve">Support for stabilizing selection on cranial function, rather than any intrinsic developmental constraints, comes from studies showing that cranial growth allometry varies substantially among rodents, such that similar </w:t>
+      </w:r>
+      <w:proofErr w:type="spellStart"/>
+      <w:r>
+        <w:t>specialisations</w:t>
+      </w:r>
+      <w:proofErr w:type="spellEnd"/>
+      <w:r>
+        <w:t xml:space="preserve"> can arise from different growth patterns </w:t>
       </w:r>
       <w:r>
         <w:fldChar w:fldCharType="begin"/>
@@ -1225,13 +1281,31 @@
       <w:r>
         <w:t xml:space="preserve"> include the specialized </w:t>
       </w:r>
+      <w:proofErr w:type="spellStart"/>
       <w:r>
         <w:rPr>
           <w:i/>
           <w:iCs/>
         </w:rPr>
-        <w:t>Mastacomys fuscus</w:t>
-      </w:r>
+        <w:t>Mastacomys</w:t>
+      </w:r>
+      <w:proofErr w:type="spellEnd"/>
+      <w:r>
+        <w:rPr>
+          <w:i/>
+          <w:iCs/>
+        </w:rPr>
+        <w:t xml:space="preserve"> </w:t>
+      </w:r>
+      <w:proofErr w:type="spellStart"/>
+      <w:r>
+        <w:rPr>
+          <w:i/>
+          <w:iCs/>
+        </w:rPr>
+        <w:t>fuscus</w:t>
+      </w:r>
+      <w:proofErr w:type="spellEnd"/>
       <w:r>
         <w:t xml:space="preserve">, whose diet nearly entirely consists of grass </w:t>
       </w:r>
@@ -1451,7 +1525,15 @@
         <w:t xml:space="preserve">. In this case, </w:t>
       </w:r>
       <w:r>
-        <w:t>we should expect to see an Ornstein-Uhlenbeck pattern of shape divergence through tim</w:t>
+        <w:t>we should expect to see an Ornstein-</w:t>
+      </w:r>
+      <w:proofErr w:type="spellStart"/>
+      <w:r>
+        <w:t>Uhlenbeck</w:t>
+      </w:r>
+      <w:proofErr w:type="spellEnd"/>
+      <w:r>
+        <w:t xml:space="preserve"> pattern of shape divergence through tim</w:t>
       </w:r>
       <w:r>
         <w:t>e</w:t>
@@ -1600,7 +1682,15 @@
       </w:r>
       <w:bookmarkStart w:id="3" w:name="_Hlk160624073"/>
       <w:r>
-        <w:t>This unexplained variation might be related to species-specific variation without any particular evolutionary patterning (such as vicariance or founder effects), but it</w:t>
+        <w:t xml:space="preserve">This unexplained variation might be related to species-specific variation without any </w:t>
+      </w:r>
+      <w:proofErr w:type="gramStart"/>
+      <w:r>
+        <w:t>particular evolutionary</w:t>
+      </w:r>
+      <w:proofErr w:type="gramEnd"/>
+      <w:r>
+        <w:t xml:space="preserve"> patterning (such as vicariance or founder effects), but it</w:t>
       </w:r>
       <w:r>
         <w:t xml:space="preserve"> could </w:t>
@@ -1841,8 +1931,13 @@
       <w:r>
         <w:t xml:space="preserve">is expected to be higher and </w:t>
       </w:r>
-      <w:r>
-        <w:t>and modularity (i.e. independence of modules from each other)</w:t>
+      <w:proofErr w:type="spellStart"/>
+      <w:r>
+        <w:t>and</w:t>
+      </w:r>
+      <w:proofErr w:type="spellEnd"/>
+      <w:r>
+        <w:t xml:space="preserve"> modularity (i.e. independence of modules from each other)</w:t>
       </w:r>
       <w:r>
         <w:t xml:space="preserve"> potentially lower in datasets with shape information contained. </w:t>
@@ -1860,7 +1955,15 @@
         <w:t xml:space="preserve">Removing the effects of size from the shape variation </w:t>
       </w:r>
       <w:r>
-        <w:t xml:space="preserve">by analysing residuals of allometric regressions is therefore expected to reduce the integration of the cranium overall and between modules, and possibly also increase the degree of modularity. </w:t>
+        <w:t xml:space="preserve">by </w:t>
+      </w:r>
+      <w:proofErr w:type="spellStart"/>
+      <w:r>
+        <w:t>analysing</w:t>
+      </w:r>
+      <w:proofErr w:type="spellEnd"/>
+      <w:r>
+        <w:t xml:space="preserve"> residuals of allometric regressions is therefore expected to reduce the integration of the cranium overall and between modules, and possibly also increase the degree of modularity. </w:t>
       </w:r>
       <w:r>
         <w:t>Analysis of residuals thus can also</w:t>
@@ -1891,7 +1994,15 @@
         <w:t xml:space="preserve"> outlined above</w:t>
       </w:r>
       <w:r>
-        <w:t xml:space="preserve"> on the relationships between allometric and non-allometric shape variation on Marcy et al’s </w:t>
+        <w:t xml:space="preserve"> on the relationships between allometric and non-allometric shape variation on Marcy et </w:t>
+      </w:r>
+      <w:proofErr w:type="spellStart"/>
+      <w:r>
+        <w:t>al’s</w:t>
+      </w:r>
+      <w:proofErr w:type="spellEnd"/>
+      <w:r>
+        <w:t xml:space="preserve"> </w:t>
       </w:r>
       <w:r>
         <w:fldChar w:fldCharType="begin"/>
@@ -1968,7 +2079,15 @@
         <w:spacing w:line="480" w:lineRule="auto"/>
       </w:pPr>
       <w:r>
-        <w:t xml:space="preserve">We used Marcy et al’s </w:t>
+        <w:t xml:space="preserve">We used Marcy et </w:t>
+      </w:r>
+      <w:proofErr w:type="spellStart"/>
+      <w:r>
+        <w:t>al’s</w:t>
+      </w:r>
+      <w:proofErr w:type="spellEnd"/>
+      <w:r>
+        <w:t xml:space="preserve"> </w:t>
       </w:r>
       <w:r>
         <w:fldChar w:fldCharType="begin"/>
@@ -1995,10 +2114,18 @@
         <w:t>.</w:t>
       </w:r>
       <w:r>
-        <w:t xml:space="preserve"> The species included </w:t>
-      </w:r>
-      <w:r>
-        <w:t xml:space="preserve"> These were subjected to a generalized Procrustes analysis (GPA) with subsequent removal of</w:t>
+        <w:t xml:space="preserve"> The species </w:t>
+      </w:r>
+      <w:proofErr w:type="gramStart"/>
+      <w:r>
+        <w:t xml:space="preserve">included </w:t>
+      </w:r>
+      <w:r>
+        <w:t xml:space="preserve"> These</w:t>
+      </w:r>
+      <w:proofErr w:type="gramEnd"/>
+      <w:r>
+        <w:t xml:space="preserve"> were subjected to a generalized Procrustes analysis (GPA) with subsequent removal of</w:t>
       </w:r>
       <w:r>
         <w:t xml:space="preserve"> the asymmetric component (details in Marcy et al. 2020 and implemented in the github repository associated with this study)</w:t>
@@ -2058,126 +2185,139 @@
       <w:r>
         <w:t xml:space="preserve">using the packages </w:t>
       </w:r>
+      <w:proofErr w:type="spellStart"/>
       <w:r>
         <w:rPr>
           <w:i/>
           <w:iCs/>
         </w:rPr>
-        <w:t xml:space="preserve">geomorph </w:t>
-      </w:r>
-      <w:r>
-        <w:fldChar w:fldCharType="begin"/>
-      </w:r>
-      <w:r>
-        <w:instrText xml:space="preserve"> ADDIN EN.CITE &lt;EndNote&gt;&lt;Cite&gt;&lt;Author&gt;Adams&lt;/Author&gt;&lt;Year&gt;2022&lt;/Year&gt;&lt;RecNum&gt;16&lt;/RecNum&gt;&lt;DisplayText&gt;(Adams&lt;style face="italic"&gt; et al.&lt;/style&gt;, 2022; Baken&lt;style face="italic"&gt; et al.&lt;/style&gt;, 2021)&lt;/DisplayText&gt;&lt;record&gt;&lt;rec-number&gt;16&lt;/rec-number&gt;&lt;foreign-keys&gt;&lt;key app="EN" db-id="p9vfsf2vj2tvwjevww9pzwfazxfv5txvw5ap" timestamp="1709692331"&gt;16&lt;/key&gt;&lt;/foreign-keys&gt;&lt;ref-type name="Journal Article"&gt;17&lt;/ref-type&gt;&lt;contributors&gt;&lt;authors&gt;&lt;author&gt;Adams, D. C.&lt;/author&gt;&lt;author&gt;Collyer, M. L.&lt;/author&gt;&lt;author&gt;Kaliontzopoulou, A.&lt;/author&gt;&lt;author&gt;Baken, E. K.&lt;/author&gt;&lt;/authors&gt;&lt;/contributors&gt;&lt;titles&gt;&lt;title&gt;Geomorph: Software for geometric morphometric analyses&lt;/title&gt;&lt;secondary-title&gt;R package version 4.0.4. https://cran.r-project.org/package=geomorph&lt;/secondary-title&gt;&lt;/titles&gt;&lt;periodical&gt;&lt;full-title&gt;R package version 4.0.4. https://cran.r-project.org/package=geomorph&lt;/full-title&gt;&lt;/periodical&gt;&lt;dates&gt;&lt;year&gt;2022&lt;/year&gt;&lt;/dates&gt;&lt;urls&gt;&lt;/urls&gt;&lt;/record&gt;&lt;/Cite&gt;&lt;Cite&gt;&lt;Author&gt;Baken&lt;/Author&gt;&lt;Year&gt;2021&lt;/Year&gt;&lt;RecNum&gt;17&lt;/RecNum&gt;&lt;record&gt;&lt;rec-number&gt;17&lt;/rec-number&gt;&lt;foreign-keys&gt;&lt;key app="EN" db-id="p9vfsf2vj2tvwjevww9pzwfazxfv5txvw5ap" timestamp="1709692331"&gt;17&lt;/key&gt;&lt;/foreign-keys&gt;&lt;ref-type name="Journal Article"&gt;17&lt;/ref-type&gt;&lt;contributors&gt;&lt;authors&gt;&lt;author&gt;Baken, E. K.&lt;/author&gt;&lt;author&gt;Collyer, M. L.&lt;/author&gt;&lt;author&gt;Kaliontzopoulou, A.&lt;/author&gt;&lt;author&gt;Adams, D. C. &lt;/author&gt;&lt;/authors&gt;&lt;/contributors&gt;&lt;titles&gt;&lt;title&gt;geomorph v4.0 and gmShiny: enhanced analytics and a new graphical interface for a comprehensive morphometric experience&lt;/title&gt;&lt;secondary-title&gt;Methods in Ecology and Evolution&lt;/secondary-title&gt;&lt;/titles&gt;&lt;periodical&gt;&lt;full-title&gt;Methods in Ecology and Evolution&lt;/full-title&gt;&lt;/periodical&gt;&lt;pages&gt;2355-2363&lt;/pages&gt;&lt;volume&gt;12&lt;/volume&gt;&lt;dates&gt;&lt;year&gt;2021&lt;/year&gt;&lt;/dates&gt;&lt;urls&gt;&lt;/urls&gt;&lt;electronic-resource-num&gt;https://doi.org/10.1111/2041-210X.13723&lt;/electronic-resource-num&gt;&lt;/record&gt;&lt;/Cite&gt;&lt;/EndNote&gt;</w:instrText>
-      </w:r>
+        <w:t>geomorph</w:t>
+      </w:r>
+      <w:proofErr w:type="spellEnd"/>
       <w:r>
         <w:rPr>
           <w:i/>
           <w:iCs/>
         </w:rPr>
-        <w:fldChar w:fldCharType="separate"/>
-      </w:r>
-      <w:r>
-        <w:rPr>
-          <w:noProof/>
-        </w:rPr>
-        <w:t>(Adams</w:t>
-      </w:r>
-      <w:r>
-        <w:rPr>
-          <w:i/>
-          <w:noProof/>
-        </w:rPr>
-        <w:t xml:space="preserve"> et al.</w:t>
-      </w:r>
-      <w:r>
-        <w:rPr>
-          <w:noProof/>
-        </w:rPr>
-        <w:t>, 2022; Baken</w:t>
-      </w:r>
-      <w:r>
-        <w:rPr>
-          <w:i/>
-          <w:noProof/>
-        </w:rPr>
-        <w:t xml:space="preserve"> et al.</w:t>
-      </w:r>
-      <w:r>
-        <w:rPr>
-          <w:noProof/>
-        </w:rPr>
-        <w:t>, 2021)</w:t>
+        <w:t xml:space="preserve"> </w:t>
+      </w:r>
+      <w:r>
+        <w:fldChar w:fldCharType="begin"/>
+      </w:r>
+      <w:r>
+        <w:instrText xml:space="preserve"> ADDIN EN.CITE &lt;EndNote&gt;&lt;Cite&gt;&lt;Author&gt;Adams&lt;/Author&gt;&lt;Year&gt;2022&lt;/Year&gt;&lt;RecNum&gt;16&lt;/RecNum&gt;&lt;DisplayText&gt;(Adams&lt;style face="italic"&gt; et al.&lt;/style&gt;, 2022; Baken&lt;style face="italic"&gt; et al.&lt;/style&gt;, 2021)&lt;/DisplayText&gt;&lt;record&gt;&lt;rec-number&gt;16&lt;/rec-number&gt;&lt;foreign-keys&gt;&lt;key app="EN" db-id="p9vfsf2vj2tvwjevww9pzwfazxfv5txvw5ap" timestamp="1709692331"&gt;16&lt;/key&gt;&lt;/foreign-keys&gt;&lt;ref-type name="Journal Article"&gt;17&lt;/ref-type&gt;&lt;contributors&gt;&lt;authors&gt;&lt;author&gt;Adams, D. C.&lt;/author&gt;&lt;author&gt;Collyer, M. L.&lt;/author&gt;&lt;author&gt;Kaliontzopoulou, A.&lt;/author&gt;&lt;author&gt;Baken, E. K.&lt;/author&gt;&lt;/authors&gt;&lt;/contributors&gt;&lt;titles&gt;&lt;title&gt;Geomorph: Software for geometric morphometric analyses&lt;/title&gt;&lt;secondary-title&gt;R package version 4.0.4. https://cran.r-project.org/package=geomorph&lt;/secondary-title&gt;&lt;/titles&gt;&lt;periodical&gt;&lt;full-title&gt;R package version 4.0.4. https://cran.r-project.org/package=geomorph&lt;/full-title&gt;&lt;/periodical&gt;&lt;dates&gt;&lt;year&gt;2022&lt;/year&gt;&lt;/dates&gt;&lt;urls&gt;&lt;/urls&gt;&lt;/record&gt;&lt;/Cite&gt;&lt;Cite&gt;&lt;Author&gt;Baken&lt;/Author&gt;&lt;Year&gt;2021&lt;/Year&gt;&lt;RecNum&gt;17&lt;/RecNum&gt;&lt;record&gt;&lt;rec-number&gt;17&lt;/rec-number&gt;&lt;foreign-keys&gt;&lt;key app="EN" db-id="p9vfsf2vj2tvwjevww9pzwfazxfv5txvw5ap" timestamp="1709692331"&gt;17&lt;/key&gt;&lt;/foreign-keys&gt;&lt;ref-type name="Journal Article"&gt;17&lt;/ref-type&gt;&lt;contributors&gt;&lt;authors&gt;&lt;author&gt;Baken, E. K.&lt;/author&gt;&lt;author&gt;Collyer, M. L.&lt;/author&gt;&lt;author&gt;Kaliontzopoulou, A.&lt;/author&gt;&lt;author&gt;Adams, D. C. &lt;/author&gt;&lt;/authors&gt;&lt;/contributors&gt;&lt;titles&gt;&lt;title&gt;geomorph v4.0 and gmShiny: enhanced analytics and a new graphical interface for a comprehensive morphometric experience&lt;/title&gt;&lt;secondary-title&gt;Methods in Ecology and Evolution&lt;/secondary-title&gt;&lt;/titles&gt;&lt;periodical&gt;&lt;full-title&gt;Methods in Ecology and Evolution&lt;/full-title&gt;&lt;/periodical&gt;&lt;pages&gt;2355-2363&lt;/pages&gt;&lt;volume&gt;12&lt;/volume&gt;&lt;dates&gt;&lt;year&gt;2021&lt;/year&gt;&lt;/dates&gt;&lt;urls&gt;&lt;/urls&gt;&lt;electronic-resource-num&gt;https://doi.org/10.1111/2041-210X.13723&lt;/electronic-resource-num&gt;&lt;/record&gt;&lt;/Cite&gt;&lt;/EndNote&gt;</w:instrText>
       </w:r>
       <w:r>
         <w:rPr>
           <w:i/>
           <w:iCs/>
         </w:rPr>
-        <w:fldChar w:fldCharType="end"/>
-      </w:r>
-      <w:r>
-        <w:t xml:space="preserve">, </w:t>
+        <w:fldChar w:fldCharType="separate"/>
+      </w:r>
+      <w:r>
+        <w:rPr>
+          <w:noProof/>
+        </w:rPr>
+        <w:t>(Adams</w:t>
+      </w:r>
+      <w:r>
+        <w:rPr>
+          <w:i/>
+          <w:noProof/>
+        </w:rPr>
+        <w:t xml:space="preserve"> et al.</w:t>
+      </w:r>
+      <w:r>
+        <w:rPr>
+          <w:noProof/>
+        </w:rPr>
+        <w:t>, 2022; Baken</w:t>
+      </w:r>
+      <w:r>
+        <w:rPr>
+          <w:i/>
+          <w:noProof/>
+        </w:rPr>
+        <w:t xml:space="preserve"> et al.</w:t>
+      </w:r>
+      <w:r>
+        <w:rPr>
+          <w:noProof/>
+        </w:rPr>
+        <w:t>, 2021)</w:t>
       </w:r>
       <w:r>
         <w:rPr>
           <w:i/>
           <w:iCs/>
         </w:rPr>
-        <w:t>mvMORPH</w:t>
-      </w:r>
-      <w:r>
-        <w:t xml:space="preserve"> </w:t>
-      </w:r>
-      <w:r>
-        <w:fldChar w:fldCharType="begin"/>
-      </w:r>
-      <w:r>
-        <w:instrText xml:space="preserve"> ADDIN EN.CITE &lt;EndNote&gt;&lt;Cite&gt;&lt;Author&gt;Clavel&lt;/Author&gt;&lt;Year&gt;2015&lt;/Year&gt;&lt;RecNum&gt;58&lt;/RecNum&gt;&lt;DisplayText&gt;(Clavel&lt;style face="italic"&gt; et al.&lt;/style&gt;, 2015)&lt;/DisplayText&gt;&lt;record&gt;&lt;rec-number&gt;58&lt;/rec-number&gt;&lt;foreign-keys&gt;&lt;key app="EN" db-id="p9vfsf2vj2tvwjevww9pzwfazxfv5txvw5ap" timestamp="1710912566"&gt;58&lt;/key&gt;&lt;/foreign-keys&gt;&lt;ref-type name="Journal Article"&gt;17&lt;/ref-type&gt;&lt;contributors&gt;&lt;authors&gt;&lt;author&gt;Clavel, Julien&lt;/author&gt;&lt;author&gt;Escarguel, Gilles&lt;/author&gt;&lt;author&gt;Merceron, Gildas&lt;/author&gt;&lt;/authors&gt;&lt;/contributors&gt;&lt;titles&gt;&lt;title&gt;mvMORPH: an R package for fitting multivariate evolutionary models to morphometric data&lt;/title&gt;&lt;secondary-title&gt;Methods in Ecology and Evolution&lt;/secondary-title&gt;&lt;/titles&gt;&lt;periodical&gt;&lt;full-title&gt;Methods in Ecology and Evolution&lt;/full-title&gt;&lt;/periodical&gt;&lt;pages&gt;1311-1319&lt;/pages&gt;&lt;volume&gt;6&lt;/volume&gt;&lt;number&gt;11&lt;/number&gt;&lt;dates&gt;&lt;year&gt;2015&lt;/year&gt;&lt;/dates&gt;&lt;isbn&gt;2041-210X&lt;/isbn&gt;&lt;urls&gt;&lt;/urls&gt;&lt;/record&gt;&lt;/Cite&gt;&lt;/EndNote&gt;</w:instrText>
-      </w:r>
-      <w:r>
-        <w:fldChar w:fldCharType="separate"/>
-      </w:r>
-      <w:r>
-        <w:rPr>
-          <w:noProof/>
-        </w:rPr>
-        <w:t>(Clavel</w:t>
-      </w:r>
-      <w:r>
-        <w:rPr>
-          <w:i/>
-          <w:noProof/>
-        </w:rPr>
-        <w:t xml:space="preserve"> et al.</w:t>
-      </w:r>
-      <w:r>
-        <w:rPr>
-          <w:noProof/>
-        </w:rPr>
-        <w:t>, 2015)</w:t>
-      </w:r>
-      <w:r>
         <w:fldChar w:fldCharType="end"/>
       </w:r>
       <w:r>
         <w:t xml:space="preserve">, </w:t>
       </w:r>
+      <w:proofErr w:type="spellStart"/>
       <w:r>
         <w:rPr>
           <w:i/>
           <w:iCs/>
         </w:rPr>
-        <w:t>l</w:t>
-      </w:r>
+        <w:t>mvMORPH</w:t>
+      </w:r>
+      <w:proofErr w:type="spellEnd"/>
+      <w:r>
+        <w:t xml:space="preserve"> </w:t>
+      </w:r>
+      <w:r>
+        <w:fldChar w:fldCharType="begin"/>
+      </w:r>
+      <w:r>
+        <w:instrText xml:space="preserve"> ADDIN EN.CITE &lt;EndNote&gt;&lt;Cite&gt;&lt;Author&gt;Clavel&lt;/Author&gt;&lt;Year&gt;2015&lt;/Year&gt;&lt;RecNum&gt;58&lt;/RecNum&gt;&lt;DisplayText&gt;(Clavel&lt;style face="italic"&gt; et al.&lt;/style&gt;, 2015)&lt;/DisplayText&gt;&lt;record&gt;&lt;rec-number&gt;58&lt;/rec-number&gt;&lt;foreign-keys&gt;&lt;key app="EN" db-id="p9vfsf2vj2tvwjevww9pzwfazxfv5txvw5ap" timestamp="1710912566"&gt;58&lt;/key&gt;&lt;/foreign-keys&gt;&lt;ref-type name="Journal Article"&gt;17&lt;/ref-type&gt;&lt;contributors&gt;&lt;authors&gt;&lt;author&gt;Clavel, Julien&lt;/author&gt;&lt;author&gt;Escarguel, Gilles&lt;/author&gt;&lt;author&gt;Merceron, Gildas&lt;/author&gt;&lt;/authors&gt;&lt;/contributors&gt;&lt;titles&gt;&lt;title&gt;mvMORPH: an R package for fitting multivariate evolutionary models to morphometric data&lt;/title&gt;&lt;secondary-title&gt;Methods in Ecology and Evolution&lt;/secondary-title&gt;&lt;/titles&gt;&lt;periodical&gt;&lt;full-title&gt;Methods in Ecology and Evolution&lt;/full-title&gt;&lt;/periodical&gt;&lt;pages&gt;1311-1319&lt;/pages&gt;&lt;volume&gt;6&lt;/volume&gt;&lt;number&gt;11&lt;/number&gt;&lt;dates&gt;&lt;year&gt;2015&lt;/year&gt;&lt;/dates&gt;&lt;isbn&gt;2041-210X&lt;/isbn&gt;&lt;urls&gt;&lt;/urls&gt;&lt;/record&gt;&lt;/Cite&gt;&lt;/EndNote&gt;</w:instrText>
+      </w:r>
+      <w:r>
+        <w:fldChar w:fldCharType="separate"/>
+      </w:r>
+      <w:r>
+        <w:rPr>
+          <w:noProof/>
+        </w:rPr>
+        <w:t>(Clavel</w:t>
+      </w:r>
+      <w:r>
+        <w:rPr>
+          <w:i/>
+          <w:noProof/>
+        </w:rPr>
+        <w:t xml:space="preserve"> et al.</w:t>
+      </w:r>
+      <w:r>
+        <w:rPr>
+          <w:noProof/>
+        </w:rPr>
+        <w:t>, 2015)</w:t>
+      </w:r>
+      <w:r>
+        <w:fldChar w:fldCharType="end"/>
+      </w:r>
+      <w:r>
+        <w:t xml:space="preserve">, </w:t>
+      </w:r>
+      <w:proofErr w:type="spellStart"/>
       <w:r>
         <w:rPr>
           <w:i/>
           <w:iCs/>
         </w:rPr>
+        <w:t>l</w:t>
+      </w:r>
+      <w:r>
+        <w:rPr>
+          <w:i/>
+          <w:iCs/>
+        </w:rPr>
         <w:t>andvR</w:t>
       </w:r>
+      <w:proofErr w:type="spellEnd"/>
       <w:r>
         <w:t xml:space="preserve"> </w:t>
       </w:r>
@@ -2406,16 +2546,48 @@
         <w:spacing w:line="480" w:lineRule="auto"/>
       </w:pPr>
       <w:r>
-        <w:t xml:space="preserve">To assess whether the crania in our sample follow an Ornstein-Uhlenbeck (OU) pattern of evolution, </w:t>
+        <w:t>To assess whether the crania in our sample follow an Ornstein-</w:t>
+      </w:r>
+      <w:proofErr w:type="spellStart"/>
+      <w:r>
+        <w:t>Uhlenbeck</w:t>
+      </w:r>
+      <w:proofErr w:type="spellEnd"/>
+      <w:r>
+        <w:t xml:space="preserve"> (OU) pattern of evolution, </w:t>
       </w:r>
       <w:r>
         <w:t>as predicted by our hypothesis of stabilizing selection, we</w:t>
       </w:r>
       <w:r>
-        <w:t xml:space="preserve"> used mvMORPH to fit</w:t>
-      </w:r>
-      <w:r>
-        <w:t xml:space="preserve"> models of Brownian Motion (BM), Ornstein-Uhlenbeck (OU), and also Early Burst (EB). </w:t>
+        <w:t xml:space="preserve"> used </w:t>
+      </w:r>
+      <w:proofErr w:type="spellStart"/>
+      <w:r>
+        <w:t>mvMORPH</w:t>
+      </w:r>
+      <w:proofErr w:type="spellEnd"/>
+      <w:r>
+        <w:t xml:space="preserve"> to fit</w:t>
+      </w:r>
+      <w:r>
+        <w:t xml:space="preserve"> models of Brownian Motion (BM), Ornstein-</w:t>
+      </w:r>
+      <w:proofErr w:type="spellStart"/>
+      <w:r>
+        <w:t>Uhlenbeck</w:t>
+      </w:r>
+      <w:proofErr w:type="spellEnd"/>
+      <w:r>
+        <w:t xml:space="preserve"> (OU), </w:t>
+      </w:r>
+      <w:proofErr w:type="gramStart"/>
+      <w:r>
+        <w:t>and also</w:t>
+      </w:r>
+      <w:proofErr w:type="gramEnd"/>
+      <w:r>
+        <w:t xml:space="preserve"> Early Burst (EB). </w:t>
       </w:r>
       <w:r>
         <w:t xml:space="preserve">The </w:t>
@@ -2470,7 +2642,15 @@
         <w:t xml:space="preserve"> </w:t>
       </w:r>
       <w:r>
-        <w:t xml:space="preserve">We also fitted gls models of allometry under the three evolutionary </w:t>
+        <w:t xml:space="preserve">We also fitted </w:t>
+      </w:r>
+      <w:proofErr w:type="spellStart"/>
+      <w:r>
+        <w:t>gls</w:t>
+      </w:r>
+      <w:proofErr w:type="spellEnd"/>
+      <w:r>
+        <w:t xml:space="preserve"> models of allometry under the three evolutionary </w:t>
       </w:r>
       <w:r>
         <w:lastRenderedPageBreak/>
@@ -2616,6 +2796,7 @@
       <w:r>
         <w:t xml:space="preserve"> in </w:t>
       </w:r>
+      <w:proofErr w:type="spellStart"/>
       <w:r>
         <w:rPr>
           <w:i/>
@@ -2623,6 +2804,7 @@
         </w:rPr>
         <w:t>geomorph</w:t>
       </w:r>
+      <w:proofErr w:type="spellEnd"/>
       <w:r>
         <w:t xml:space="preserve"> in the context of Brownian Motion models</w:t>
       </w:r>
@@ -2650,17 +2832,39 @@
           <w:highlight w:val="white"/>
         </w:rPr>
       </w:pPr>
-      <w:r>
-        <w:rPr>
-          <w:highlight w:val="white"/>
-        </w:rPr>
-        <w:t>Visualising shape evolution</w:t>
-      </w:r>
-      <w:r>
-        <w:rPr>
-          <w:highlight w:val="white"/>
-        </w:rPr>
-        <w:t xml:space="preserve"> through phylo-morphological distance plots</w:t>
+      <w:proofErr w:type="spellStart"/>
+      <w:r>
+        <w:rPr>
+          <w:highlight w:val="white"/>
+        </w:rPr>
+        <w:t>Visualising</w:t>
+      </w:r>
+      <w:proofErr w:type="spellEnd"/>
+      <w:r>
+        <w:rPr>
+          <w:highlight w:val="white"/>
+        </w:rPr>
+        <w:t xml:space="preserve"> shape evolution</w:t>
+      </w:r>
+      <w:r>
+        <w:rPr>
+          <w:highlight w:val="white"/>
+        </w:rPr>
+        <w:t xml:space="preserve"> through </w:t>
+      </w:r>
+      <w:proofErr w:type="spellStart"/>
+      <w:r>
+        <w:rPr>
+          <w:highlight w:val="white"/>
+        </w:rPr>
+        <w:t>phylo</w:t>
+      </w:r>
+      <w:proofErr w:type="spellEnd"/>
+      <w:r>
+        <w:rPr>
+          <w:highlight w:val="white"/>
+        </w:rPr>
+        <w:t>-morphological distance plots</w:t>
       </w:r>
     </w:p>
     <w:p>
@@ -2718,6 +2922,7 @@
         </w:rPr>
         <w:t xml:space="preserve"> function </w:t>
       </w:r>
+      <w:proofErr w:type="spellStart"/>
       <w:r>
         <w:rPr>
           <w:i/>
@@ -2725,6 +2930,7 @@
         </w:rPr>
         <w:t>cophenic</w:t>
       </w:r>
+      <w:proofErr w:type="spellEnd"/>
       <w:r>
         <w:rPr>
           <w:highlight w:val="white"/>
@@ -2772,7 +2978,21 @@
         <w:rPr>
           <w:highlight w:val="white"/>
         </w:rPr>
-        <w:t xml:space="preserve"> on our ultrametric time-calibrated phylogeny </w:t>
+        <w:t xml:space="preserve"> on our </w:t>
+      </w:r>
+      <w:proofErr w:type="spellStart"/>
+      <w:r>
+        <w:rPr>
+          <w:highlight w:val="white"/>
+        </w:rPr>
+        <w:t>ultrametric</w:t>
+      </w:r>
+      <w:proofErr w:type="spellEnd"/>
+      <w:r>
+        <w:rPr>
+          <w:highlight w:val="white"/>
+        </w:rPr>
+        <w:t xml:space="preserve"> time-calibrated phylogeny </w:t>
       </w:r>
       <w:r>
         <w:rPr>
@@ -2958,7 +3178,15 @@
         <w:t xml:space="preserve">derived from the GPA of shapes. We then plotted every pairwise combination of the phylogenetic and morphological distances between two species in our dataset for both the full shape and shape residual datasets. </w:t>
       </w:r>
       <w:r>
-        <w:t>We expected this to provide a broad estimate of morphological divergences with and without allometry, but there are two caveats to this method: 1) pseudoreplication due to the high volume of pairwise comparisons within the sample and 2) non-uniform sampling of time due to the phylogeny’s structure, with</w:t>
+        <w:t xml:space="preserve">We expected this to provide a broad estimate of morphological divergences with and without allometry, but there are two caveats to this method: 1) </w:t>
+      </w:r>
+      <w:proofErr w:type="spellStart"/>
+      <w:r>
+        <w:t>pseudoreplication</w:t>
+      </w:r>
+      <w:proofErr w:type="spellEnd"/>
+      <w:r>
+        <w:t xml:space="preserve"> due to the high volume of pairwise comparisons within the sample and 2) non-uniform sampling of time due to the phylogeny’s structure, with</w:t>
       </w:r>
       <w:r>
         <w:rPr>
@@ -3024,7 +3252,63 @@
         <w:rPr>
           <w:highlight w:val="white"/>
         </w:rPr>
-        <w:t xml:space="preserve"> allometric and non-allometric morphospaces, we performed principal component analyses (PCA) on three different shape datasets of mean species shapes, and visualised each morphospace with plots of the first two principal components (PCs). The first, termed here ‘full shape dataset’ is based on a conventional generalised Procrustes analysis, and includes the allometric component of shape. Second, the ‘shape residual dataset’ includes the components of shape that remain once allometric shape is removed and it provides a ‘size-less’ or ‘allometry-free’ comparison of the mean species shapes. The shape residuals were obtained from a phylogenetically-informed linear generalised least squares model using random permutations implemented by the </w:t>
+        <w:t xml:space="preserve"> allometric and non-allometric morphospaces, we performed principal component analyses (PCA) on three different shape datasets of mean species </w:t>
+      </w:r>
+      <w:proofErr w:type="gramStart"/>
+      <w:r>
+        <w:rPr>
+          <w:highlight w:val="white"/>
+        </w:rPr>
+        <w:t>shapes, and</w:t>
+      </w:r>
+      <w:proofErr w:type="gramEnd"/>
+      <w:r>
+        <w:rPr>
+          <w:highlight w:val="white"/>
+        </w:rPr>
+        <w:t xml:space="preserve"> </w:t>
+      </w:r>
+      <w:proofErr w:type="spellStart"/>
+      <w:r>
+        <w:rPr>
+          <w:highlight w:val="white"/>
+        </w:rPr>
+        <w:t>visualised</w:t>
+      </w:r>
+      <w:proofErr w:type="spellEnd"/>
+      <w:r>
+        <w:rPr>
+          <w:highlight w:val="white"/>
+        </w:rPr>
+        <w:t xml:space="preserve"> each morphospace with plots of the first two principal components (PCs). The first, termed here ‘full shape dataset’ is based on a conventional </w:t>
+      </w:r>
+      <w:proofErr w:type="spellStart"/>
+      <w:r>
+        <w:rPr>
+          <w:highlight w:val="white"/>
+        </w:rPr>
+        <w:t>generalised</w:t>
+      </w:r>
+      <w:proofErr w:type="spellEnd"/>
+      <w:r>
+        <w:rPr>
+          <w:highlight w:val="white"/>
+        </w:rPr>
+        <w:t xml:space="preserve"> Procrustes analysis, and includes the allometric component of shape. Second, the ‘shape residual dataset’ includes the components of shape that remain once allometric shape is removed and it provides a ‘size-less’ or ‘allometry-free’ comparison of the mean species shapes. The shape residuals were obtained from a phylogenetically-informed linear </w:t>
+      </w:r>
+      <w:proofErr w:type="spellStart"/>
+      <w:r>
+        <w:rPr>
+          <w:highlight w:val="white"/>
+        </w:rPr>
+        <w:t>generalised</w:t>
+      </w:r>
+      <w:proofErr w:type="spellEnd"/>
+      <w:r>
+        <w:rPr>
+          <w:highlight w:val="white"/>
+        </w:rPr>
+        <w:t xml:space="preserve"> least squares model using random permutations implemented by the </w:t>
       </w:r>
       <w:r>
         <w:rPr>
@@ -3189,12 +3473,35 @@
           <w:highlight w:val="white"/>
         </w:rPr>
       </w:pPr>
-      <w:r>
-        <w:rPr>
-          <w:highlight w:val="white"/>
-        </w:rPr>
-        <w:t xml:space="preserve">In order to visualise and assess allometric shape variation in the full shape dataset, we created heatmaps showing the magnitude of landmark displacements using </w:t>
-      </w:r>
+      <w:proofErr w:type="gramStart"/>
+      <w:r>
+        <w:rPr>
+          <w:highlight w:val="white"/>
+        </w:rPr>
+        <w:t>In order to</w:t>
+      </w:r>
+      <w:proofErr w:type="gramEnd"/>
+      <w:r>
+        <w:rPr>
+          <w:highlight w:val="white"/>
+        </w:rPr>
+        <w:t xml:space="preserve"> </w:t>
+      </w:r>
+      <w:proofErr w:type="spellStart"/>
+      <w:r>
+        <w:rPr>
+          <w:highlight w:val="white"/>
+        </w:rPr>
+        <w:t>visualise</w:t>
+      </w:r>
+      <w:proofErr w:type="spellEnd"/>
+      <w:r>
+        <w:rPr>
+          <w:highlight w:val="white"/>
+        </w:rPr>
+        <w:t xml:space="preserve"> and assess allometric shape variation in the full shape dataset, we created heatmaps showing the magnitude of landmark displacements using </w:t>
+      </w:r>
+      <w:proofErr w:type="spellStart"/>
       <w:r>
         <w:rPr>
           <w:i/>
@@ -3202,6 +3509,7 @@
         </w:rPr>
         <w:t>landvR</w:t>
       </w:r>
+      <w:proofErr w:type="spellEnd"/>
       <w:r>
         <w:rPr>
           <w:highlight w:val="white"/>
@@ -3364,7 +3672,21 @@
         <w:rPr>
           <w:highlight w:val="white"/>
         </w:rPr>
-        <w:t>. We compared three different visualizations of allometry. First, using fitted allometric shapes estimated by Procrustes linear models (also using random permutations as per RRPP) across the entire sample. However, variation characterised through ordination or allometric analysis provides summaries of parts of the variation, which do not always reflect actual specimens</w:t>
+        <w:t xml:space="preserve">. We compared three different visualizations of allometry. First, using fitted allometric shapes estimated by Procrustes linear models (also using random permutations as per RRPP) across the entire sample. However, variation </w:t>
+      </w:r>
+      <w:proofErr w:type="spellStart"/>
+      <w:r>
+        <w:rPr>
+          <w:highlight w:val="white"/>
+        </w:rPr>
+        <w:t>characterised</w:t>
+      </w:r>
+      <w:proofErr w:type="spellEnd"/>
+      <w:r>
+        <w:rPr>
+          <w:highlight w:val="white"/>
+        </w:rPr>
+        <w:t xml:space="preserve"> through ordination or allometric analysis provides summaries of parts of the variation, which do not always reflect actual specimens</w:t>
       </w:r>
       <w:r>
         <w:rPr>
@@ -3422,33 +3744,97 @@
         <w:rPr>
           <w:highlight w:val="white"/>
         </w:rPr>
-        <w:t xml:space="preserve">. We therefore also visualised the mean configurations of the smallest native species (the delicate mouse, </w:t>
-      </w:r>
+        <w:t xml:space="preserve">. We therefore also </w:t>
+      </w:r>
+      <w:proofErr w:type="spellStart"/>
+      <w:r>
+        <w:rPr>
+          <w:highlight w:val="white"/>
+        </w:rPr>
+        <w:t>visualised</w:t>
+      </w:r>
+      <w:proofErr w:type="spellEnd"/>
+      <w:r>
+        <w:rPr>
+          <w:highlight w:val="white"/>
+        </w:rPr>
+        <w:t xml:space="preserve"> the mean configurations of the smallest native species (the delicate mouse, </w:t>
+      </w:r>
+      <w:proofErr w:type="spellStart"/>
       <w:r>
         <w:rPr>
           <w:i/>
           <w:highlight w:val="white"/>
         </w:rPr>
-        <w:t>Pseudomys delicatulus</w:t>
-      </w:r>
+        <w:t>Pseudomys</w:t>
+      </w:r>
+      <w:proofErr w:type="spellEnd"/>
+      <w:r>
+        <w:rPr>
+          <w:i/>
+          <w:highlight w:val="white"/>
+        </w:rPr>
+        <w:t xml:space="preserve"> </w:t>
+      </w:r>
+      <w:proofErr w:type="spellStart"/>
+      <w:r>
+        <w:rPr>
+          <w:i/>
+          <w:highlight w:val="white"/>
+        </w:rPr>
+        <w:t>delicatulus</w:t>
+      </w:r>
+      <w:proofErr w:type="spellEnd"/>
       <w:r>
         <w:rPr>
           <w:highlight w:val="white"/>
         </w:rPr>
         <w:t xml:space="preserve">) and the largest (the giant white-tailed rat, </w:t>
       </w:r>
+      <w:proofErr w:type="spellStart"/>
       <w:r>
         <w:rPr>
           <w:i/>
           <w:highlight w:val="white"/>
         </w:rPr>
-        <w:t>Uromys caudimaculatus</w:t>
-      </w:r>
-      <w:r>
-        <w:rPr>
-          <w:highlight w:val="white"/>
-        </w:rPr>
-        <w:t>), as determined by mean centroid size. Third, to illustrate the similarity in shape variation along PC1 to the two previous visualizations of allometric variation, we visualised the hypothetical shapes for PC1 minimum and maximum.</w:t>
+        <w:t>Uromys</w:t>
+      </w:r>
+      <w:proofErr w:type="spellEnd"/>
+      <w:r>
+        <w:rPr>
+          <w:i/>
+          <w:highlight w:val="white"/>
+        </w:rPr>
+        <w:t xml:space="preserve"> </w:t>
+      </w:r>
+      <w:proofErr w:type="spellStart"/>
+      <w:r>
+        <w:rPr>
+          <w:i/>
+          <w:highlight w:val="white"/>
+        </w:rPr>
+        <w:t>caudimaculatus</w:t>
+      </w:r>
+      <w:proofErr w:type="spellEnd"/>
+      <w:r>
+        <w:rPr>
+          <w:highlight w:val="white"/>
+        </w:rPr>
+        <w:t xml:space="preserve">), as determined by mean centroid size. Third, to illustrate the similarity in shape variation along PC1 to the two previous visualizations of allometric variation, we </w:t>
+      </w:r>
+      <w:proofErr w:type="spellStart"/>
+      <w:r>
+        <w:rPr>
+          <w:highlight w:val="white"/>
+        </w:rPr>
+        <w:t>visualised</w:t>
+      </w:r>
+      <w:proofErr w:type="spellEnd"/>
+      <w:r>
+        <w:rPr>
+          <w:highlight w:val="white"/>
+        </w:rPr>
+        <w:t xml:space="preserve"> the hypothetical shapes for PC1 minimum and maximum.</w:t>
       </w:r>
     </w:p>
     <w:p>
@@ -3478,7 +3864,21 @@
           <w:highlight w:val="white"/>
         </w:rPr>
         <w:lastRenderedPageBreak/>
-        <w:t xml:space="preserve">dataset. We also visualised heatmaps for the shape residual PC2 without the four species of </w:t>
+        <w:t xml:space="preserve">dataset. We also </w:t>
+      </w:r>
+      <w:proofErr w:type="spellStart"/>
+      <w:r>
+        <w:rPr>
+          <w:highlight w:val="white"/>
+        </w:rPr>
+        <w:t>visualised</w:t>
+      </w:r>
+      <w:proofErr w:type="spellEnd"/>
+      <w:r>
+        <w:rPr>
+          <w:highlight w:val="white"/>
+        </w:rPr>
+        <w:t xml:space="preserve"> heatmaps for the shape residual PC2 without the four species of </w:t>
       </w:r>
       <w:r>
         <w:rPr>
@@ -3491,7 +3891,21 @@
         <w:rPr>
           <w:highlight w:val="white"/>
         </w:rPr>
-        <w:t xml:space="preserve"> in order to assess the impact of their bipedal posture on the ordinated shape variation. </w:t>
+        <w:t xml:space="preserve"> </w:t>
+      </w:r>
+      <w:proofErr w:type="gramStart"/>
+      <w:r>
+        <w:rPr>
+          <w:highlight w:val="white"/>
+        </w:rPr>
+        <w:t>in order to</w:t>
+      </w:r>
+      <w:proofErr w:type="gramEnd"/>
+      <w:r>
+        <w:rPr>
+          <w:highlight w:val="white"/>
+        </w:rPr>
+        <w:t xml:space="preserve"> assess the impact of their bipedal posture on the ordinated shape variation. </w:t>
       </w:r>
     </w:p>
     <w:p>
@@ -3526,11 +3940,19 @@
         </w:rPr>
         <w:t xml:space="preserve">disparity, </w:t>
       </w:r>
-      <w:r>
-        <w:rPr>
-          <w:highlight w:val="white"/>
-        </w:rPr>
-        <w:t xml:space="preserve">modularity and integration </w:t>
+      <w:proofErr w:type="gramStart"/>
+      <w:r>
+        <w:rPr>
+          <w:highlight w:val="white"/>
+        </w:rPr>
+        <w:t>modularity</w:t>
+      </w:r>
+      <w:proofErr w:type="gramEnd"/>
+      <w:r>
+        <w:rPr>
+          <w:highlight w:val="white"/>
+        </w:rPr>
+        <w:t xml:space="preserve"> and integration </w:t>
       </w:r>
     </w:p>
     <w:p>
@@ -3554,7 +3976,15 @@
         <w:ind w:firstLine="720"/>
       </w:pPr>
       <w:r>
-        <w:t xml:space="preserve">To further contextualise effect sizes of allometry per module, we compared disparity among modules (from a joint GPA) before and after adjustment of size. This was done by computing each module’s disparity and adjusting this value by the number of landmarks. The aim here was to </w:t>
+        <w:t xml:space="preserve">To further </w:t>
+      </w:r>
+      <w:proofErr w:type="spellStart"/>
+      <w:r>
+        <w:t>contextualise</w:t>
+      </w:r>
+      <w:proofErr w:type="spellEnd"/>
+      <w:r>
+        <w:t xml:space="preserve"> effect sizes of allometry per module, we compared disparity among modules (from a joint GPA) before and after adjustment of size. This was done by computing each module’s disparity and adjusting this value by the number of landmarks. The aim here was to </w:t>
       </w:r>
       <w:r>
         <w:t>understand how variable individual modules were</w:t>
@@ -3587,13 +4017,27 @@
         <w:rPr>
           <w:highlight w:val="white"/>
         </w:rPr>
-        <w:t xml:space="preserve">and modularity </w:t>
-      </w:r>
-      <w:r>
-        <w:rPr>
-          <w:highlight w:val="white"/>
-        </w:rPr>
-        <w:t xml:space="preserve"> (degree of module independence) </w:t>
+        <w:t xml:space="preserve">and </w:t>
+      </w:r>
+      <w:proofErr w:type="gramStart"/>
+      <w:r>
+        <w:rPr>
+          <w:highlight w:val="white"/>
+        </w:rPr>
+        <w:t xml:space="preserve">modularity </w:t>
+      </w:r>
+      <w:r>
+        <w:rPr>
+          <w:highlight w:val="white"/>
+        </w:rPr>
+        <w:t xml:space="preserve"> (</w:t>
+      </w:r>
+      <w:proofErr w:type="gramEnd"/>
+      <w:r>
+        <w:rPr>
+          <w:highlight w:val="white"/>
+        </w:rPr>
+        <w:t xml:space="preserve">degree of module independence) </w:t>
       </w:r>
       <w:r>
         <w:rPr>
@@ -3653,7 +4097,21 @@
         <w:rPr>
           <w:highlight w:val="white"/>
         </w:rPr>
-        <w:t xml:space="preserve">we used geomorph functionalities </w:t>
+        <w:t xml:space="preserve">we used </w:t>
+      </w:r>
+      <w:proofErr w:type="spellStart"/>
+      <w:r>
+        <w:rPr>
+          <w:highlight w:val="white"/>
+        </w:rPr>
+        <w:t>geomorph</w:t>
+      </w:r>
+      <w:proofErr w:type="spellEnd"/>
+      <w:r>
+        <w:rPr>
+          <w:highlight w:val="white"/>
+        </w:rPr>
+        <w:t xml:space="preserve"> functionalities </w:t>
       </w:r>
       <w:r>
         <w:rPr>
@@ -3778,7 +4236,21 @@
         <w:rPr>
           <w:highlight w:val="white"/>
         </w:rPr>
-        <w:t xml:space="preserve"> that was informed by our time-calibrated ultrametric molecular phylogeny </w:t>
+        <w:t xml:space="preserve"> that was informed by our time-calibrated </w:t>
+      </w:r>
+      <w:proofErr w:type="spellStart"/>
+      <w:r>
+        <w:rPr>
+          <w:highlight w:val="white"/>
+        </w:rPr>
+        <w:t>ultrametric</w:t>
+      </w:r>
+      <w:proofErr w:type="spellEnd"/>
+      <w:r>
+        <w:rPr>
+          <w:highlight w:val="white"/>
+        </w:rPr>
+        <w:t xml:space="preserve"> molecular phylogeny </w:t>
       </w:r>
       <w:r>
         <w:rPr>
@@ -4217,13 +4689,23 @@
         </w:rPr>
         <w:t xml:space="preserve">implemented in </w:t>
       </w:r>
+      <w:proofErr w:type="spellStart"/>
       <w:r>
         <w:rPr>
           <w:i/>
           <w:iCs/>
           <w:highlight w:val="white"/>
         </w:rPr>
-        <w:t xml:space="preserve">geomorph; </w:t>
+        <w:t>geomorph</w:t>
+      </w:r>
+      <w:proofErr w:type="spellEnd"/>
+      <w:r>
+        <w:rPr>
+          <w:i/>
+          <w:iCs/>
+          <w:highlight w:val="white"/>
+        </w:rPr>
+        <w:t xml:space="preserve">; </w:t>
       </w:r>
       <w:r>
         <w:rPr>
@@ -4343,7 +4825,21 @@
           <w:highlight w:val="white"/>
         </w:rPr>
         <w:lastRenderedPageBreak/>
-        <w:t>The CR-coefficent-based</w:t>
+        <w:t>The CR-</w:t>
+      </w:r>
+      <w:proofErr w:type="spellStart"/>
+      <w:r>
+        <w:rPr>
+          <w:highlight w:val="white"/>
+        </w:rPr>
+        <w:t>coefficent</w:t>
+      </w:r>
+      <w:proofErr w:type="spellEnd"/>
+      <w:r>
+        <w:rPr>
+          <w:highlight w:val="white"/>
+        </w:rPr>
+        <w:t>-based</w:t>
       </w:r>
       <w:r>
         <w:rPr>
@@ -4355,8 +4851,16 @@
         <w:rPr>
           <w:highlight w:val="white"/>
         </w:rPr>
-        <w:t xml:space="preserve"> in geomorph</w:t>
-      </w:r>
+        <w:t xml:space="preserve"> in </w:t>
+      </w:r>
+      <w:proofErr w:type="spellStart"/>
+      <w:r>
+        <w:rPr>
+          <w:highlight w:val="white"/>
+        </w:rPr>
+        <w:t>geomorph</w:t>
+      </w:r>
+      <w:proofErr w:type="spellEnd"/>
       <w:r>
         <w:rPr>
           <w:highlight w:val="white"/>
@@ -4610,6 +5114,7 @@
         </w:rPr>
         <w:t xml:space="preserve">of the crania in both the full shape and shape residual datasets using the </w:t>
       </w:r>
+      <w:proofErr w:type="spellStart"/>
       <w:r>
         <w:rPr>
           <w:i/>
@@ -4617,12 +5122,14 @@
         </w:rPr>
         <w:t>geomorph</w:t>
       </w:r>
+      <w:proofErr w:type="spellEnd"/>
       <w:r>
         <w:rPr>
           <w:highlight w:val="white"/>
         </w:rPr>
         <w:t xml:space="preserve"> function </w:t>
       </w:r>
+      <w:proofErr w:type="spellStart"/>
       <w:r>
         <w:rPr>
           <w:i/>
@@ -4630,6 +5137,7 @@
         </w:rPr>
         <w:t>globalIntegration</w:t>
       </w:r>
+      <w:proofErr w:type="spellEnd"/>
       <w:r>
         <w:rPr>
           <w:highlight w:val="white"/>
@@ -5024,7 +5532,15 @@
         <w:t xml:space="preserve">Generalized Least Squares (GLS) models of shape variation alone and shape allometry were most likely </w:t>
       </w:r>
       <w:r>
-        <w:t>under the assumption of Ornstein-Uhlenbeck evolution; in both cases, the (W-score of 1 compared to 0 for the Brownian-Motion (BM) and Early Burst (EB) models</w:t>
+        <w:t>under the assumption of Ornstein-</w:t>
+      </w:r>
+      <w:proofErr w:type="spellStart"/>
+      <w:r>
+        <w:t>Uhlenbeck</w:t>
+      </w:r>
+      <w:proofErr w:type="spellEnd"/>
+      <w:r>
+        <w:t xml:space="preserve"> evolution; in both cases, the (W-score of 1 compared to 0 for the Brownian-Motion (BM) and Early Burst (EB) models</w:t>
       </w:r>
       <w:r>
         <w:t xml:space="preserve">. By contrast, a Brownian-Motion model was more likely for the evolution of size, although both OU and EB models also have a moderate likelihood. </w:t>
@@ -5166,8 +5682,20 @@
                 <w:szCs w:val="22"/>
                 <w:lang w:val="en-AU" w:eastAsia="en-AU"/>
               </w:rPr>
-              <w:t>rnstein-Uhlenbeck</w:t>
-            </w:r>
+              <w:t>rnstein-</w:t>
+            </w:r>
+            <w:proofErr w:type="spellStart"/>
+            <w:r>
+              <w:rPr>
+                <w:rFonts w:ascii="Calibri" w:hAnsi="Calibri" w:cs="Calibri"/>
+                <w:color w:val="000000"/>
+                <w:sz w:val="22"/>
+                <w:szCs w:val="22"/>
+                <w:lang w:val="en-AU" w:eastAsia="en-AU"/>
+              </w:rPr>
+              <w:t>Uhlenbeck</w:t>
+            </w:r>
+            <w:proofErr w:type="spellEnd"/>
           </w:p>
         </w:tc>
         <w:tc>
@@ -5562,14 +6090,56 @@
                 <w:lang w:val="en-AU" w:eastAsia="en-AU"/>
               </w:rPr>
             </w:pPr>
-            <w:r>
-              <w:rPr>
-                <w:rFonts w:ascii="Calibri" w:hAnsi="Calibri" w:cs="Calibri"/>
-                <w:color w:val="000000"/>
-                <w:sz w:val="22"/>
-                <w:szCs w:val="22"/>
-              </w:rPr>
-              <w:t>Shape~log(Csize) GIC</w:t>
+            <w:proofErr w:type="spellStart"/>
+            <w:r>
+              <w:rPr>
+                <w:rFonts w:ascii="Calibri" w:hAnsi="Calibri" w:cs="Calibri"/>
+                <w:color w:val="000000"/>
+                <w:sz w:val="22"/>
+                <w:szCs w:val="22"/>
+              </w:rPr>
+              <w:t>Shape~</w:t>
+            </w:r>
+            <w:proofErr w:type="gramStart"/>
+            <w:r>
+              <w:rPr>
+                <w:rFonts w:ascii="Calibri" w:hAnsi="Calibri" w:cs="Calibri"/>
+                <w:color w:val="000000"/>
+                <w:sz w:val="22"/>
+                <w:szCs w:val="22"/>
+              </w:rPr>
+              <w:t>log</w:t>
+            </w:r>
+            <w:proofErr w:type="spellEnd"/>
+            <w:r>
+              <w:rPr>
+                <w:rFonts w:ascii="Calibri" w:hAnsi="Calibri" w:cs="Calibri"/>
+                <w:color w:val="000000"/>
+                <w:sz w:val="22"/>
+                <w:szCs w:val="22"/>
+              </w:rPr>
+              <w:t>(</w:t>
+            </w:r>
+            <w:proofErr w:type="spellStart"/>
+            <w:proofErr w:type="gramEnd"/>
+            <w:r>
+              <w:rPr>
+                <w:rFonts w:ascii="Calibri" w:hAnsi="Calibri" w:cs="Calibri"/>
+                <w:color w:val="000000"/>
+                <w:sz w:val="22"/>
+                <w:szCs w:val="22"/>
+              </w:rPr>
+              <w:t>Csize</w:t>
+            </w:r>
+            <w:proofErr w:type="spellEnd"/>
+            <w:r>
+              <w:rPr>
+                <w:rFonts w:ascii="Calibri" w:hAnsi="Calibri" w:cs="Calibri"/>
+                <w:color w:val="000000"/>
+                <w:sz w:val="22"/>
+                <w:szCs w:val="22"/>
+              </w:rPr>
+              <w:t>) GIC</w:t>
             </w:r>
           </w:p>
         </w:tc>
@@ -5721,14 +6291,56 @@
                 <w:lang w:val="en-AU" w:eastAsia="en-AU"/>
               </w:rPr>
             </w:pPr>
-            <w:r>
-              <w:rPr>
-                <w:rFonts w:ascii="Calibri" w:hAnsi="Calibri" w:cs="Calibri"/>
-                <w:color w:val="000000"/>
-                <w:sz w:val="22"/>
-                <w:szCs w:val="22"/>
-              </w:rPr>
-              <w:t>Shape~log(Csize) W</w:t>
+            <w:proofErr w:type="spellStart"/>
+            <w:r>
+              <w:rPr>
+                <w:rFonts w:ascii="Calibri" w:hAnsi="Calibri" w:cs="Calibri"/>
+                <w:color w:val="000000"/>
+                <w:sz w:val="22"/>
+                <w:szCs w:val="22"/>
+              </w:rPr>
+              <w:t>Shape~</w:t>
+            </w:r>
+            <w:proofErr w:type="gramStart"/>
+            <w:r>
+              <w:rPr>
+                <w:rFonts w:ascii="Calibri" w:hAnsi="Calibri" w:cs="Calibri"/>
+                <w:color w:val="000000"/>
+                <w:sz w:val="22"/>
+                <w:szCs w:val="22"/>
+              </w:rPr>
+              <w:t>log</w:t>
+            </w:r>
+            <w:proofErr w:type="spellEnd"/>
+            <w:r>
+              <w:rPr>
+                <w:rFonts w:ascii="Calibri" w:hAnsi="Calibri" w:cs="Calibri"/>
+                <w:color w:val="000000"/>
+                <w:sz w:val="22"/>
+                <w:szCs w:val="22"/>
+              </w:rPr>
+              <w:t>(</w:t>
+            </w:r>
+            <w:proofErr w:type="spellStart"/>
+            <w:proofErr w:type="gramEnd"/>
+            <w:r>
+              <w:rPr>
+                <w:rFonts w:ascii="Calibri" w:hAnsi="Calibri" w:cs="Calibri"/>
+                <w:color w:val="000000"/>
+                <w:sz w:val="22"/>
+                <w:szCs w:val="22"/>
+              </w:rPr>
+              <w:t>Csize</w:t>
+            </w:r>
+            <w:proofErr w:type="spellEnd"/>
+            <w:r>
+              <w:rPr>
+                <w:rFonts w:ascii="Calibri" w:hAnsi="Calibri" w:cs="Calibri"/>
+                <w:color w:val="000000"/>
+                <w:sz w:val="22"/>
+                <w:szCs w:val="22"/>
+              </w:rPr>
+              <w:t>) W</w:t>
             </w:r>
           </w:p>
         </w:tc>
@@ -6184,14 +6796,36 @@
                 <w:lang w:val="en-AU" w:eastAsia="en-AU"/>
               </w:rPr>
             </w:pPr>
-            <w:r>
-              <w:rPr>
-                <w:rFonts w:ascii="Calibri" w:hAnsi="Calibri" w:cs="Calibri"/>
-                <w:color w:val="000000"/>
-                <w:sz w:val="22"/>
-                <w:szCs w:val="22"/>
-              </w:rPr>
-              <w:t>log(Csize) AIC</w:t>
+            <w:proofErr w:type="gramStart"/>
+            <w:r>
+              <w:rPr>
+                <w:rFonts w:ascii="Calibri" w:hAnsi="Calibri" w:cs="Calibri"/>
+                <w:color w:val="000000"/>
+                <w:sz w:val="22"/>
+                <w:szCs w:val="22"/>
+              </w:rPr>
+              <w:t>log(</w:t>
+            </w:r>
+            <w:proofErr w:type="spellStart"/>
+            <w:proofErr w:type="gramEnd"/>
+            <w:r>
+              <w:rPr>
+                <w:rFonts w:ascii="Calibri" w:hAnsi="Calibri" w:cs="Calibri"/>
+                <w:color w:val="000000"/>
+                <w:sz w:val="22"/>
+                <w:szCs w:val="22"/>
+              </w:rPr>
+              <w:t>Csize</w:t>
+            </w:r>
+            <w:proofErr w:type="spellEnd"/>
+            <w:r>
+              <w:rPr>
+                <w:rFonts w:ascii="Calibri" w:hAnsi="Calibri" w:cs="Calibri"/>
+                <w:color w:val="000000"/>
+                <w:sz w:val="22"/>
+                <w:szCs w:val="22"/>
+              </w:rPr>
+              <w:t>) AIC</w:t>
             </w:r>
           </w:p>
         </w:tc>
@@ -6335,14 +6969,36 @@
                 <w:lang w:val="en-AU" w:eastAsia="en-AU"/>
               </w:rPr>
             </w:pPr>
-            <w:r>
-              <w:rPr>
-                <w:rFonts w:ascii="Calibri" w:hAnsi="Calibri" w:cs="Calibri"/>
-                <w:color w:val="000000"/>
-                <w:sz w:val="22"/>
-                <w:szCs w:val="22"/>
-              </w:rPr>
-              <w:t>log(Csize) W</w:t>
+            <w:proofErr w:type="gramStart"/>
+            <w:r>
+              <w:rPr>
+                <w:rFonts w:ascii="Calibri" w:hAnsi="Calibri" w:cs="Calibri"/>
+                <w:color w:val="000000"/>
+                <w:sz w:val="22"/>
+                <w:szCs w:val="22"/>
+              </w:rPr>
+              <w:t>log(</w:t>
+            </w:r>
+            <w:proofErr w:type="spellStart"/>
+            <w:proofErr w:type="gramEnd"/>
+            <w:r>
+              <w:rPr>
+                <w:rFonts w:ascii="Calibri" w:hAnsi="Calibri" w:cs="Calibri"/>
+                <w:color w:val="000000"/>
+                <w:sz w:val="22"/>
+                <w:szCs w:val="22"/>
+              </w:rPr>
+              <w:t>Csize</w:t>
+            </w:r>
+            <w:proofErr w:type="spellEnd"/>
+            <w:r>
+              <w:rPr>
+                <w:rFonts w:ascii="Calibri" w:hAnsi="Calibri" w:cs="Calibri"/>
+                <w:color w:val="000000"/>
+                <w:sz w:val="22"/>
+                <w:szCs w:val="22"/>
+              </w:rPr>
+              <w:t>) W</w:t>
             </w:r>
           </w:p>
         </w:tc>
@@ -6486,14 +7142,27 @@
         </w:rPr>
         <w:t xml:space="preserve">: </w:t>
       </w:r>
-      <w:r>
-        <w:t xml:space="preserve">Generalised or Akaike Information criterion scores (GIC/AIC) and W-scores of relative probabilities </w:t>
+      <w:proofErr w:type="spellStart"/>
+      <w:r>
+        <w:t>Generalised</w:t>
+      </w:r>
+      <w:proofErr w:type="spellEnd"/>
+      <w:r>
+        <w:t xml:space="preserve"> or Akaike Information criterion scores (GIC/AIC) and W-scores of relative probabilities </w:t>
       </w:r>
       <w:r>
         <w:t xml:space="preserve">of different modes of evolution </w:t>
       </w:r>
       <w:r>
-        <w:t xml:space="preserve">for models of shape, log- transformed centroid size, and shape evolution with log(centroid size) as predictor variable. </w:t>
+        <w:t xml:space="preserve">for models of shape, log- transformed centroid size, and shape evolution with </w:t>
+      </w:r>
+      <w:proofErr w:type="gramStart"/>
+      <w:r>
+        <w:t>log(</w:t>
+      </w:r>
+      <w:proofErr w:type="gramEnd"/>
+      <w:r>
+        <w:t xml:space="preserve">centroid size) as predictor variable. </w:t>
       </w:r>
     </w:p>
     <w:p>
@@ -6562,12 +7231,34 @@
           <w:highlight w:val="white"/>
         </w:rPr>
       </w:pPr>
+      <w:proofErr w:type="spellStart"/>
       <w:r>
         <w:rPr>
           <w:highlight w:val="white"/>
         </w:rPr>
         <w:lastRenderedPageBreak/>
-        <w:t>Visualising shape evolution through phylo-morphological distance plots</w:t>
+        <w:t>Visualising</w:t>
+      </w:r>
+      <w:proofErr w:type="spellEnd"/>
+      <w:r>
+        <w:rPr>
+          <w:highlight w:val="white"/>
+        </w:rPr>
+        <w:t xml:space="preserve"> shape evolution through </w:t>
+      </w:r>
+      <w:proofErr w:type="spellStart"/>
+      <w:r>
+        <w:rPr>
+          <w:highlight w:val="white"/>
+        </w:rPr>
+        <w:t>phylo</w:t>
+      </w:r>
+      <w:proofErr w:type="spellEnd"/>
+      <w:r>
+        <w:rPr>
+          <w:highlight w:val="white"/>
+        </w:rPr>
+        <w:t>-morphological distance plots</w:t>
       </w:r>
     </w:p>
     <w:p>
@@ -6575,7 +7266,15 @@
         <w:spacing w:line="480" w:lineRule="auto"/>
       </w:pPr>
       <w:r>
-        <w:t xml:space="preserve">Our phylo-morphological distance plots (Fig. </w:t>
+        <w:t xml:space="preserve">Our </w:t>
+      </w:r>
+      <w:proofErr w:type="spellStart"/>
+      <w:r>
+        <w:t>phylo</w:t>
+      </w:r>
+      <w:proofErr w:type="spellEnd"/>
+      <w:r>
+        <w:t xml:space="preserve">-morphological distance plots (Fig. </w:t>
       </w:r>
       <w:r>
         <w:t>1</w:t>
@@ -6615,7 +7314,15 @@
         <w:fldChar w:fldCharType="end"/>
       </w:r>
       <w:r>
-        <w:t xml:space="preserve">. As expected, all of the points closest to the origin (i.e. low phylogenetic </w:t>
+        <w:t xml:space="preserve">. As expected, </w:t>
+      </w:r>
+      <w:proofErr w:type="gramStart"/>
+      <w:r>
+        <w:t>all of</w:t>
+      </w:r>
+      <w:proofErr w:type="gramEnd"/>
+      <w:r>
+        <w:t xml:space="preserve"> the points closest to the origin (i.e. low phylogenetic </w:t>
       </w:r>
       <w:r>
         <w:rPr>
@@ -6630,17 +7337,41 @@
         <w:rPr>
           <w:i/>
         </w:rPr>
-        <w:t>U. caudimaculatus</w:t>
-      </w:r>
+        <w:t xml:space="preserve">U. </w:t>
+      </w:r>
+      <w:proofErr w:type="spellStart"/>
+      <w:r>
+        <w:rPr>
+          <w:i/>
+        </w:rPr>
+        <w:t>caudimaculatus</w:t>
+      </w:r>
+      <w:proofErr w:type="spellEnd"/>
       <w:r>
         <w:t xml:space="preserve"> and the black-footed tree rat </w:t>
       </w:r>
+      <w:proofErr w:type="spellStart"/>
       <w:r>
         <w:rPr>
           <w:i/>
         </w:rPr>
-        <w:t>Mesembriomys gouldii</w:t>
-      </w:r>
+        <w:t>Mesembriomys</w:t>
+      </w:r>
+      <w:proofErr w:type="spellEnd"/>
+      <w:r>
+        <w:rPr>
+          <w:i/>
+        </w:rPr>
+        <w:t xml:space="preserve"> </w:t>
+      </w:r>
+      <w:proofErr w:type="spellStart"/>
+      <w:r>
+        <w:rPr>
+          <w:i/>
+        </w:rPr>
+        <w:t>gouldii</w:t>
+      </w:r>
+      <w:proofErr w:type="spellEnd"/>
       <w:r>
         <w:t xml:space="preserve"> (Fig. </w:t>
       </w:r>
@@ -6691,7 +7422,15 @@
         <w:sdtContent/>
       </w:sdt>
       <w:r>
-        <w:t>However, as noted in the methods, these results are subject to pseudoreplication because they include all possible pairwise combinations, such that each of the 37 species accounts for 36 data points. This can be seen in the vertical clustering, which represent pairwise comparisons between one species and other species with the same divergence time.</w:t>
+        <w:t xml:space="preserve">However, as noted in the methods, these results are subject to </w:t>
+      </w:r>
+      <w:proofErr w:type="spellStart"/>
+      <w:r>
+        <w:t>pseudoreplication</w:t>
+      </w:r>
+      <w:proofErr w:type="spellEnd"/>
+      <w:r>
+        <w:t xml:space="preserve"> because they include all possible pairwise combinations, such that each of the 37 species accounts for 36 data points. This can be seen in the vertical clustering, which represent pairwise comparisons between one species and other species with the same divergence time.</w:t>
       </w:r>
     </w:p>
     <w:p>
@@ -6700,7 +7439,15 @@
         <w:ind w:firstLine="720"/>
       </w:pPr>
       <w:r>
-        <w:t xml:space="preserve">The ‘allometry-free’ shape residual pairwise comparisons were similar to the full shape dataset, with overall lower morphological distances as expected from removing allometric shape variation. The removal of allometric differences between species also has a marked effect on the </w:t>
+        <w:t xml:space="preserve">The ‘allometry-free’ shape residual pairwise comparisons were </w:t>
+      </w:r>
+      <w:proofErr w:type="gramStart"/>
+      <w:r>
+        <w:t>similar to</w:t>
+      </w:r>
+      <w:proofErr w:type="gramEnd"/>
+      <w:r>
+        <w:t xml:space="preserve"> the full shape dataset, with overall lower morphological distances as expected from removing allometric shape variation. The removal of allometric differences between species also has a marked effect on the </w:t>
       </w:r>
       <w:r>
         <w:lastRenderedPageBreak/>
@@ -6721,6 +7468,7 @@
       <w:r>
         <w:t xml:space="preserve"> species and close relatives in </w:t>
       </w:r>
+      <w:proofErr w:type="spellStart"/>
       <w:r>
         <w:rPr>
           <w:i/>
@@ -6728,6 +7476,7 @@
         </w:rPr>
         <w:t>Pseudomys</w:t>
       </w:r>
+      <w:proofErr w:type="spellEnd"/>
       <w:r>
         <w:t xml:space="preserve">. Both plots show the greatest morphological divergences occurring within the old endemic species, not between more-distantly related species involving </w:t>
       </w:r>
@@ -6831,12 +7580,21 @@
         </w:rPr>
         <w:t xml:space="preserve">: </w:t>
       </w:r>
+      <w:proofErr w:type="spellStart"/>
       <w:r>
         <w:rPr>
           <w:bCs/>
           <w:color w:val="000000"/>
         </w:rPr>
-        <w:t>Phylo-morphological distance plots.</w:t>
+        <w:t>Phylo</w:t>
+      </w:r>
+      <w:proofErr w:type="spellEnd"/>
+      <w:r>
+        <w:rPr>
+          <w:bCs/>
+          <w:color w:val="000000"/>
+        </w:rPr>
+        <w:t>-morphological distance plots.</w:t>
       </w:r>
       <w:bookmarkStart w:id="7" w:name="_heading=h.z337ya"/>
       <w:bookmarkEnd w:id="7"/>
@@ -6882,7 +7640,15 @@
         <w:spacing w:line="480" w:lineRule="auto"/>
       </w:pPr>
       <w:r>
-        <w:t xml:space="preserve">Comparing the variation and species distribution from the first two Principal Components (PC)  of the full and residual datasets shows that the removal of allometric shape variation substantially reduces the amount of variation in the dataset that is aligned with PC1 (26% vs. 52%). PC2 axes captured similar percentages of shape variation (14.5% and </w:t>
+        <w:t>Comparing the variation and species distribution from the first two Principal Components (</w:t>
+      </w:r>
+      <w:proofErr w:type="gramStart"/>
+      <w:r>
+        <w:t>PC)  of</w:t>
+      </w:r>
+      <w:proofErr w:type="gramEnd"/>
+      <w:r>
+        <w:t xml:space="preserve"> the full and residual datasets shows that the removal of allometric shape variation substantially reduces the amount of variation in the dataset that is aligned with PC1 (26% vs. 52%). PC2 axes captured similar percentages of shape variation (14.5% and </w:t>
       </w:r>
       <w:r>
         <w:t>19.8</w:t>
@@ -7104,12 +7870,28 @@
       <w:r>
         <w:t>, the broad-toothed rat (</w:t>
       </w:r>
+      <w:proofErr w:type="spellStart"/>
       <w:r>
         <w:rPr>
           <w:i/>
         </w:rPr>
-        <w:t>Mastacomys fuscus</w:t>
-      </w:r>
+        <w:t>Mastacomys</w:t>
+      </w:r>
+      <w:proofErr w:type="spellEnd"/>
+      <w:r>
+        <w:rPr>
+          <w:i/>
+        </w:rPr>
+        <w:t xml:space="preserve"> </w:t>
+      </w:r>
+      <w:proofErr w:type="spellStart"/>
+      <w:r>
+        <w:rPr>
+          <w:i/>
+        </w:rPr>
+        <w:t>fuscus</w:t>
+      </w:r>
+      <w:proofErr w:type="spellEnd"/>
       <w:r>
         <w:t>)</w:t>
       </w:r>
@@ -7119,6 +7901,7 @@
       <w:r>
         <w:t xml:space="preserve"> All of the specialists along these extremes are in the </w:t>
       </w:r>
+      <w:proofErr w:type="spellStart"/>
       <w:r>
         <w:rPr>
           <w:i/>
@@ -7126,6 +7909,7 @@
         </w:rPr>
         <w:t>Pseudomys</w:t>
       </w:r>
+      <w:proofErr w:type="spellEnd"/>
       <w:r>
         <w:t xml:space="preserve"> division </w:t>
       </w:r>
@@ -7385,11 +8169,33 @@
         </w:rPr>
         <w:t xml:space="preserve">, and </w:t>
       </w:r>
+      <w:proofErr w:type="spellStart"/>
       <w:r>
         <w:rPr>
           <w:i/>
         </w:rPr>
-        <w:t xml:space="preserve">Mastacomys fuscus </w:t>
+        <w:t>Mastacomys</w:t>
+      </w:r>
+      <w:proofErr w:type="spellEnd"/>
+      <w:r>
+        <w:rPr>
+          <w:i/>
+        </w:rPr>
+        <w:t xml:space="preserve"> </w:t>
+      </w:r>
+      <w:proofErr w:type="spellStart"/>
+      <w:r>
+        <w:rPr>
+          <w:i/>
+        </w:rPr>
+        <w:t>fuscus</w:t>
+      </w:r>
+      <w:proofErr w:type="spellEnd"/>
+      <w:r>
+        <w:rPr>
+          <w:i/>
+        </w:rPr>
+        <w:t xml:space="preserve"> </w:t>
       </w:r>
       <w:r>
         <w:rPr>
@@ -7570,6 +8376,7 @@
       <w:r>
         <w:t xml:space="preserve"> and </w:t>
       </w:r>
+      <w:proofErr w:type="gramStart"/>
       <w:r>
         <w:t xml:space="preserve">dorsoposterior </w:t>
       </w:r>
@@ -7579,6 +8386,7 @@
       <w:r>
         <w:t>displacement</w:t>
       </w:r>
+      <w:proofErr w:type="gramEnd"/>
       <w:r>
         <w:t xml:space="preserve"> of the foramen magnum (Fig. 3d</w:t>
       </w:r>
@@ -7616,6 +8424,7 @@
       <w:r>
         <w:t xml:space="preserve">and </w:t>
       </w:r>
+      <w:proofErr w:type="spellStart"/>
       <w:r>
         <w:rPr>
           <w:i/>
@@ -7623,6 +8432,7 @@
         </w:rPr>
         <w:t>Mastcomys</w:t>
       </w:r>
+      <w:proofErr w:type="spellEnd"/>
       <w:r>
         <w:t xml:space="preserve"> in Fig. 3h). </w:t>
       </w:r>
@@ -7637,7 +8447,15 @@
         <w:t>Notomys</w:t>
       </w:r>
       <w:r>
-        <w:t xml:space="preserve"> reduced this pattern somewhat to highlight just the expansion of the bulla, but as with the PC1/2 plots of Fig. 1, the result showed similar regions of variation (Fig. 3f). This indicates that the bipedal hopperd, despite their distinctive morphology, do not dominate the variation in both PCAs.</w:t>
+        <w:t xml:space="preserve"> reduced this pattern somewhat to highlight just the expansion of the bulla, but as with the PC1/2 plots of Fig. 1, the result showed similar regions of variation (Fig. 3f). This indicates that the bipedal </w:t>
+      </w:r>
+      <w:proofErr w:type="spellStart"/>
+      <w:r>
+        <w:t>hopperd</w:t>
+      </w:r>
+      <w:proofErr w:type="spellEnd"/>
+      <w:r>
+        <w:t>, despite their distinctive morphology, do not dominate the variation in both PCAs.</w:t>
       </w:r>
     </w:p>
     <w:p>
@@ -7776,17 +8594,49 @@
           <w:i/>
           <w:iCs/>
         </w:rPr>
-        <w:t>P. delicatulus)</w:t>
-      </w:r>
-      <w:r>
-        <w:t xml:space="preserve"> to the largest (</w:t>
-      </w:r>
+        <w:t xml:space="preserve">P. </w:t>
+      </w:r>
+      <w:proofErr w:type="spellStart"/>
       <w:r>
         <w:rPr>
           <w:i/>
           <w:iCs/>
         </w:rPr>
-        <w:t>U. caudimaculatus)</w:t>
+        <w:t>delicatulus</w:t>
+      </w:r>
+      <w:proofErr w:type="spellEnd"/>
+      <w:r>
+        <w:rPr>
+          <w:i/>
+          <w:iCs/>
+        </w:rPr>
+        <w:t>)</w:t>
+      </w:r>
+      <w:r>
+        <w:t xml:space="preserve"> to the largest (</w:t>
+      </w:r>
+      <w:r>
+        <w:rPr>
+          <w:i/>
+          <w:iCs/>
+        </w:rPr>
+        <w:t xml:space="preserve">U. </w:t>
+      </w:r>
+      <w:proofErr w:type="spellStart"/>
+      <w:r>
+        <w:rPr>
+          <w:i/>
+          <w:iCs/>
+        </w:rPr>
+        <w:t>caudimaculatus</w:t>
+      </w:r>
+      <w:proofErr w:type="spellEnd"/>
+      <w:r>
+        <w:rPr>
+          <w:i/>
+          <w:iCs/>
+        </w:rPr>
+        <w:t>)</w:t>
       </w:r>
       <w:r>
         <w:t xml:space="preserve"> </w:t>
@@ -7864,10 +8714,17 @@
         <w:t xml:space="preserve"> </w:t>
       </w:r>
       <w:r>
-        <w:t>Spheres show the mean position of landmarks for the column’s dataset, vectors show landmark displacement. Colors and lengths are calculated from relative proportions of the minimum/maximum vector lengths for each comparison,and are not equivalent across individual images</w:t>
-      </w:r>
-      <w:r>
-        <w:t xml:space="preserve">. </w:t>
+        <w:t xml:space="preserve">Spheres show the mean position of landmarks for the column’s dataset, vectors show landmark displacement. Colors and lengths are calculated from relative proportions of the minimum/maximum vector lengths for each </w:t>
+      </w:r>
+      <w:proofErr w:type="spellStart"/>
+      <w:proofErr w:type="gramStart"/>
+      <w:r>
+        <w:t>comparison,and</w:t>
+      </w:r>
+      <w:proofErr w:type="spellEnd"/>
+      <w:proofErr w:type="gramEnd"/>
+      <w:r>
+        <w:t xml:space="preserve"> are not equivalent across individual images. </w:t>
       </w:r>
       <w:r>
         <w:rPr>
@@ -7914,7 +8771,39 @@
           <w:i/>
           <w:iCs/>
         </w:rPr>
-        <w:t>N. fuscus, M. fuscus).</w:t>
+        <w:t xml:space="preserve">N. </w:t>
+      </w:r>
+      <w:proofErr w:type="spellStart"/>
+      <w:r>
+        <w:rPr>
+          <w:i/>
+          <w:iCs/>
+        </w:rPr>
+        <w:t>fuscus</w:t>
+      </w:r>
+      <w:proofErr w:type="spellEnd"/>
+      <w:r>
+        <w:rPr>
+          <w:i/>
+          <w:iCs/>
+        </w:rPr>
+        <w:t xml:space="preserve">, M. </w:t>
+      </w:r>
+      <w:proofErr w:type="spellStart"/>
+      <w:r>
+        <w:rPr>
+          <w:i/>
+          <w:iCs/>
+        </w:rPr>
+        <w:t>fuscus</w:t>
+      </w:r>
+      <w:proofErr w:type="spellEnd"/>
+      <w:r>
+        <w:rPr>
+          <w:i/>
+          <w:iCs/>
+        </w:rPr>
+        <w:t>).</w:t>
       </w:r>
       <w:r>
         <w:t xml:space="preserve"> Not to scale</w:t>
@@ -7953,7 +8842,21 @@
           <w:highlight w:val="white"/>
         </w:rPr>
         <w:lastRenderedPageBreak/>
-        <w:t xml:space="preserve">Allometry, disparity, modularity and integration </w:t>
+        <w:t xml:space="preserve">Allometry, disparity, </w:t>
+      </w:r>
+      <w:proofErr w:type="gramStart"/>
+      <w:r>
+        <w:rPr>
+          <w:highlight w:val="white"/>
+        </w:rPr>
+        <w:t>modularity</w:t>
+      </w:r>
+      <w:proofErr w:type="gramEnd"/>
+      <w:r>
+        <w:rPr>
+          <w:highlight w:val="white"/>
+        </w:rPr>
+        <w:t xml:space="preserve"> and integration </w:t>
       </w:r>
     </w:p>
     <w:p>
@@ -7967,7 +8870,15 @@
         <w:t>modules (Table 2</w:t>
       </w:r>
       <w:r>
-        <w:t>), and had larger effect sizes  and R</w:t>
+        <w:t xml:space="preserve">), and had larger effect </w:t>
+      </w:r>
+      <w:proofErr w:type="gramStart"/>
+      <w:r>
+        <w:t>sizes  and</w:t>
+      </w:r>
+      <w:proofErr w:type="gramEnd"/>
+      <w:r>
+        <w:t xml:space="preserve"> R</w:t>
       </w:r>
       <w:r>
         <w:rPr>
@@ -7976,19 +8887,32 @@
         <w:t>2</w:t>
       </w:r>
       <w:r>
-        <w:t xml:space="preserve"> valuse in</w:t>
-      </w:r>
-      <w:r>
-        <w:t xml:space="preserve"> the joint GPA compared to separate GPAs. </w:t>
+        <w:t xml:space="preserve"> </w:t>
+      </w:r>
+      <w:proofErr w:type="spellStart"/>
+      <w:r>
+        <w:t>valuse</w:t>
+      </w:r>
+      <w:proofErr w:type="spellEnd"/>
+      <w:r>
+        <w:t xml:space="preserve"> in the joint GPA compared to separate GPAs. </w:t>
       </w:r>
       <w:r>
         <w:t xml:space="preserve">Surprisingly, </w:t>
       </w:r>
       <w:r>
-        <w:t>the rostral module was revealed as having the least of its variation explained by size, despite its extensive variation predicted by allometric fit heatmaps (Fig. 3)</w:t>
-      </w:r>
-      <w:r>
-        <w:t xml:space="preserve">; in fact, </w:t>
+        <w:t>the rostral module was revealed as having the least of its variation explained by size, despite its extensive variation predicted by allometric fit heatmaps (Fig. 3</w:t>
+      </w:r>
+      <w:proofErr w:type="gramStart"/>
+      <w:r>
+        <w:t>)</w:t>
+      </w:r>
+      <w:r>
+        <w:t>;</w:t>
+      </w:r>
+      <w:proofErr w:type="gramEnd"/>
+      <w:r>
+        <w:t xml:space="preserve"> in fact, </w:t>
       </w:r>
       <w:r>
         <w:t xml:space="preserve">the </w:t>
@@ -8038,8 +8962,21 @@
         <w:t>vs</w:t>
       </w:r>
       <w:r>
-        <w:t xml:space="preserve"> log-tranformed centroid sizes for joint (top) and separate (bottom) GPAs. SS, sum of squares;</w:t>
-      </w:r>
+        <w:t xml:space="preserve"> log-</w:t>
+      </w:r>
+      <w:proofErr w:type="spellStart"/>
+      <w:r>
+        <w:t>tranformed</w:t>
+      </w:r>
+      <w:proofErr w:type="spellEnd"/>
+      <w:r>
+        <w:t xml:space="preserve"> centroid sizes for joint (top) and separate (bottom) GPAs. SS, sum of </w:t>
+      </w:r>
+      <w:proofErr w:type="gramStart"/>
+      <w:r>
+        <w:t>squares;</w:t>
+      </w:r>
+      <w:proofErr w:type="gramEnd"/>
     </w:p>
     <w:p>
       <w:r>
@@ -8235,6 +9172,7 @@
                 <w:lang w:val="en-AU" w:eastAsia="en-AU"/>
               </w:rPr>
             </w:pPr>
+            <w:proofErr w:type="spellStart"/>
             <w:r>
               <w:rPr>
                 <w:rFonts w:ascii="Calibri" w:hAnsi="Calibri" w:cs="Calibri"/>
@@ -8245,6 +9183,7 @@
               </w:rPr>
               <w:t>Rsq</w:t>
             </w:r>
+            <w:proofErr w:type="spellEnd"/>
           </w:p>
         </w:tc>
         <w:tc>
@@ -12152,10 +13091,23 @@
         <w:t>allometric variation of shape</w:t>
       </w:r>
       <w:r>
-        <w:t xml:space="preserve">, with greater independence of the cranial modules suggested by the lower r-PLS and </w:t>
-      </w:r>
-      <w:r>
-        <w:t xml:space="preserve"> and higher </w:t>
+        <w:t xml:space="preserve">, with greater independence of the cranial modules suggested by the lower r-PLS </w:t>
+      </w:r>
+      <w:proofErr w:type="gramStart"/>
+      <w:r>
+        <w:t xml:space="preserve">and </w:t>
+      </w:r>
+      <w:r>
+        <w:t xml:space="preserve"> </w:t>
+      </w:r>
+      <w:proofErr w:type="spellStart"/>
+      <w:r>
+        <w:t>and</w:t>
+      </w:r>
+      <w:proofErr w:type="spellEnd"/>
+      <w:proofErr w:type="gramEnd"/>
+      <w:r>
+        <w:t xml:space="preserve"> higher </w:t>
       </w:r>
       <w:r>
         <w:t xml:space="preserve">CR coefficients of the shape residual dataset. </w:t>
@@ -12259,7 +13211,21 @@
         <w:rPr>
           <w:b/>
         </w:rPr>
-        <w:t xml:space="preserve"> a </w:t>
+        <w:t xml:space="preserve"> </w:t>
+      </w:r>
+      <w:proofErr w:type="spellStart"/>
+      <w:r>
+        <w:rPr>
+          <w:b/>
+        </w:rPr>
+        <w:t>a</w:t>
+      </w:r>
+      <w:proofErr w:type="spellEnd"/>
+      <w:r>
+        <w:rPr>
+          <w:b/>
+        </w:rPr>
+        <w:t xml:space="preserve"> </w:t>
       </w:r>
       <w:r>
         <w:t xml:space="preserve">our five-module framework adapted from </w:t>
@@ -12280,7 +13246,25 @@
         <w:fldChar w:fldCharType="end"/>
       </w:r>
       <w:r>
-        <w:t>. Results from the full shape (b,d) and shape residual (c,e) datasets. Black curves are the density distribution of coefficients from 1,000 randomly drawn modules and the arrows point to the observed coefficients, which were all significant.</w:t>
+        <w:t>. Results from the full shape (</w:t>
+      </w:r>
+      <w:proofErr w:type="spellStart"/>
+      <w:proofErr w:type="gramStart"/>
+      <w:r>
+        <w:t>b,d</w:t>
+      </w:r>
+      <w:proofErr w:type="spellEnd"/>
+      <w:proofErr w:type="gramEnd"/>
+      <w:r>
+        <w:t>) and shape residual (</w:t>
+      </w:r>
+      <w:proofErr w:type="spellStart"/>
+      <w:r>
+        <w:t>c,e</w:t>
+      </w:r>
+      <w:proofErr w:type="spellEnd"/>
+      <w:r>
+        <w:t>) datasets. Black curves are the density distribution of coefficients from 1,000 randomly drawn modules and the arrows point to the observed coefficients, which were all significant.</w:t>
       </w:r>
     </w:p>
     <w:p>
@@ -12397,7 +13381,15 @@
         <w:t>,</w:t>
       </w:r>
       <w:r>
-        <w:t xml:space="preserve"> but not all of these related to reduced integration and only some were</w:t>
+        <w:t xml:space="preserve"> but not </w:t>
+      </w:r>
+      <w:proofErr w:type="gramStart"/>
+      <w:r>
+        <w:t>all of</w:t>
+      </w:r>
+      <w:proofErr w:type="gramEnd"/>
+      <w:r>
+        <w:t xml:space="preserve"> these related to reduced integration and only some were</w:t>
       </w:r>
       <w:r>
         <w:t xml:space="preserve"> detected as significant differences in integration strength (Table </w:t>
@@ -15971,7 +16963,7 @@
                 <w:sz w:val="22"/>
                 <w:szCs w:val="22"/>
               </w:rPr>
-              <w:t>0.56</w:t>
+              <w:t>0.52</w:t>
             </w:r>
           </w:p>
         </w:tc>
@@ -16008,7 +17000,7 @@
                 <w:sz w:val="22"/>
                 <w:szCs w:val="22"/>
               </w:rPr>
-              <w:t>0.66</w:t>
+              <w:t>0.5</w:t>
             </w:r>
           </w:p>
         </w:tc>
@@ -16045,7 +17037,7 @@
                 <w:sz w:val="22"/>
                 <w:szCs w:val="22"/>
               </w:rPr>
-              <w:t>0.82</w:t>
+              <w:t>0.63</w:t>
             </w:r>
           </w:p>
         </w:tc>
@@ -16082,7 +17074,7 @@
                 <w:sz w:val="22"/>
                 <w:szCs w:val="22"/>
               </w:rPr>
-              <w:t>0.82</w:t>
+              <w:t>0.73</w:t>
             </w:r>
           </w:p>
         </w:tc>
@@ -16161,7 +17153,7 @@
                 <w:sz w:val="22"/>
                 <w:szCs w:val="22"/>
               </w:rPr>
-              <w:t>0.52</w:t>
+              <w:t>0.56</w:t>
             </w:r>
           </w:p>
         </w:tc>
@@ -16237,7 +17229,7 @@
                 <w:sz w:val="22"/>
                 <w:szCs w:val="22"/>
               </w:rPr>
-              <w:t>0.60</w:t>
+              <w:t>0.46</w:t>
             </w:r>
           </w:p>
         </w:tc>
@@ -16274,7 +17266,7 @@
                 <w:sz w:val="22"/>
                 <w:szCs w:val="22"/>
               </w:rPr>
-              <w:t>0.68</w:t>
+              <w:t>0.66</w:t>
             </w:r>
           </w:p>
         </w:tc>
@@ -16311,7 +17303,7 @@
                 <w:sz w:val="22"/>
                 <w:szCs w:val="22"/>
               </w:rPr>
-              <w:t>0.69</w:t>
+              <w:t>0.62</w:t>
             </w:r>
           </w:p>
         </w:tc>
@@ -16390,7 +17382,7 @@
                 <w:sz w:val="22"/>
                 <w:szCs w:val="22"/>
               </w:rPr>
-              <w:t>0.50</w:t>
+              <w:t>0.66</w:t>
             </w:r>
           </w:p>
         </w:tc>
@@ -16427,7 +17419,7 @@
                 <w:sz w:val="22"/>
                 <w:szCs w:val="22"/>
               </w:rPr>
-              <w:t>0.46</w:t>
+              <w:t>0.6</w:t>
             </w:r>
           </w:p>
         </w:tc>
@@ -16501,7 +17493,7 @@
                 <w:sz w:val="22"/>
                 <w:szCs w:val="22"/>
               </w:rPr>
-              <w:t>0.81</w:t>
+              <w:t>0.66</w:t>
             </w:r>
           </w:p>
         </w:tc>
@@ -16538,7 +17530,7 @@
                 <w:sz w:val="22"/>
                 <w:szCs w:val="22"/>
               </w:rPr>
-              <w:t>0.84</w:t>
+              <w:t>0.74</w:t>
             </w:r>
           </w:p>
         </w:tc>
@@ -16617,7 +17609,7 @@
                 <w:sz w:val="22"/>
                 <w:szCs w:val="22"/>
               </w:rPr>
-              <w:t>0.63</w:t>
+              <w:t>0.82</w:t>
             </w:r>
           </w:p>
         </w:tc>
@@ -16654,7 +17646,7 @@
                 <w:sz w:val="22"/>
                 <w:szCs w:val="22"/>
               </w:rPr>
-              <w:t>0.66</w:t>
+              <w:t>0.68</w:t>
             </w:r>
           </w:p>
         </w:tc>
@@ -16691,7 +17683,7 @@
                 <w:sz w:val="22"/>
                 <w:szCs w:val="22"/>
               </w:rPr>
-              <w:t>0.66</w:t>
+              <w:t>0.81</w:t>
             </w:r>
           </w:p>
         </w:tc>
@@ -16765,7 +17757,7 @@
                 <w:sz w:val="22"/>
                 <w:szCs w:val="22"/>
               </w:rPr>
-              <w:t>0.86</w:t>
+              <w:t>0.72</w:t>
             </w:r>
           </w:p>
         </w:tc>
@@ -16844,7 +17836,7 @@
                 <w:sz w:val="22"/>
                 <w:szCs w:val="22"/>
               </w:rPr>
-              <w:t>0.73</w:t>
+              <w:t>0.82</w:t>
             </w:r>
           </w:p>
         </w:tc>
@@ -16881,7 +17873,7 @@
                 <w:sz w:val="22"/>
                 <w:szCs w:val="22"/>
               </w:rPr>
-              <w:t>0.62</w:t>
+              <w:t>0.69</w:t>
             </w:r>
           </w:p>
         </w:tc>
@@ -16918,7 +17910,7 @@
                 <w:sz w:val="22"/>
                 <w:szCs w:val="22"/>
               </w:rPr>
-              <w:t>0.74</w:t>
+              <w:t>0.84</w:t>
             </w:r>
           </w:p>
         </w:tc>
@@ -16955,7 +17947,7 @@
                 <w:sz w:val="22"/>
                 <w:szCs w:val="22"/>
               </w:rPr>
-              <w:t>0.72</w:t>
+              <w:t>0.86</w:t>
             </w:r>
           </w:p>
         </w:tc>
@@ -17142,11 +18134,19 @@
                 <w:color w:val="000000"/>
               </w:rPr>
             </w:pPr>
-            <w:r>
-              <w:rPr>
-                <w:color w:val="000000"/>
-              </w:rPr>
-              <w:t>Basicran.</w:t>
+            <w:proofErr w:type="spellStart"/>
+            <w:r>
+              <w:rPr>
+                <w:color w:val="000000"/>
+              </w:rPr>
+              <w:t>Basicran</w:t>
+            </w:r>
+            <w:proofErr w:type="spellEnd"/>
+            <w:r>
+              <w:rPr>
+                <w:color w:val="000000"/>
+              </w:rPr>
+              <w:t>.</w:t>
             </w:r>
           </w:p>
         </w:tc>
@@ -17297,11 +18297,19 @@
                 <w:color w:val="000000"/>
               </w:rPr>
             </w:pPr>
-            <w:r>
-              <w:rPr>
-                <w:color w:val="000000"/>
-              </w:rPr>
-              <w:t>Basicran.</w:t>
+            <w:proofErr w:type="spellStart"/>
+            <w:r>
+              <w:rPr>
+                <w:color w:val="000000"/>
+              </w:rPr>
+              <w:t>Basicran</w:t>
+            </w:r>
+            <w:proofErr w:type="spellEnd"/>
+            <w:r>
+              <w:rPr>
+                <w:color w:val="000000"/>
+              </w:rPr>
+              <w:t>.</w:t>
             </w:r>
           </w:p>
         </w:tc>
@@ -18945,7 +19953,15 @@
         <w:fldChar w:fldCharType="end"/>
       </w:r>
       <w:r>
-        <w:t xml:space="preserve">. The greater likelihood of an Ornstein-Uhlenbeck </w:t>
+        <w:t>. The greater likelihood of an Ornstein-</w:t>
+      </w:r>
+      <w:proofErr w:type="spellStart"/>
+      <w:r>
+        <w:t>Uhlenbeck</w:t>
+      </w:r>
+      <w:proofErr w:type="spellEnd"/>
+      <w:r>
+        <w:t xml:space="preserve"> </w:t>
       </w:r>
       <w:r>
         <w:t xml:space="preserve">(OU) </w:t>
@@ -19021,16 +20037,18 @@
         <w:ind w:firstLine="720"/>
       </w:pPr>
       <w:r>
-        <w:t xml:space="preserve">An OU pattern is also suggested by plotting morphological divergences against time, which plateau around 2 million years. Of particular interest here are </w:t>
-      </w:r>
-      <w:r>
-        <w:t>several “spikes” of morphological divergence where a substantial change in either size or cranial function evolved</w:t>
-      </w:r>
+        <w:t xml:space="preserve">An OU pattern is also suggested by plotting morphological divergences against time, which plateau around 2 million years. Of particular interest here are several “spikes” of morphological divergence where a substantial change in either size or cranial function </w:t>
+      </w:r>
+      <w:proofErr w:type="gramStart"/>
+      <w:r>
+        <w:t xml:space="preserve">evolved </w:t>
+      </w:r>
+      <w:r>
+        <w:t>.</w:t>
+      </w:r>
+      <w:proofErr w:type="gramEnd"/>
       <w:r>
         <w:t xml:space="preserve"> </w:t>
-      </w:r>
-      <w:r>
-        <w:t xml:space="preserve">. </w:t>
       </w:r>
       <w:r>
         <w:t xml:space="preserve">In the full shape dataset, this </w:t>
@@ -19170,7 +20188,15 @@
         <w:t>The OU-patterned evolution of shape in allometric and allometry-free contexts is also reflected in the fact that the</w:t>
       </w:r>
       <w:r>
-        <w:t xml:space="preserve"> cranium and all but one pair of modules remain significantly </w:t>
+        <w:t xml:space="preserve"> cranium and </w:t>
+      </w:r>
+      <w:proofErr w:type="gramStart"/>
+      <w:r>
+        <w:t>all</w:t>
+      </w:r>
+      <w:proofErr w:type="gramEnd"/>
+      <w:r>
+        <w:t xml:space="preserve"> but one pair of modules remain significantly </w:t>
       </w:r>
       <w:r>
         <w:t>and sometimes</w:t>
@@ -19373,7 +20399,15 @@
         <w:tab/>
       </w:r>
       <w:r>
-        <w:t xml:space="preserve">While our ordinations, visualisations of shape change, and integration results are all consistent with the existence of a CREA pattern, a challenge arises through the very low (even non-significant, in separate GPAs) amount of variation in the rostrum that is attributable to size. Interpreting this unexpected result represents a challenge and we </w:t>
+        <w:t xml:space="preserve">While our ordinations, </w:t>
+      </w:r>
+      <w:proofErr w:type="spellStart"/>
+      <w:r>
+        <w:t>visualisations</w:t>
+      </w:r>
+      <w:proofErr w:type="spellEnd"/>
+      <w:r>
+        <w:t xml:space="preserve"> of shape change, and integration results are all consistent with the existence of a CREA pattern, a challenge arises through the very low (even non-significant, in separate GPAs) amount of variation in the rostrum that is attributable to size. Interpreting this unexpected result represents a challenge and we </w:t>
       </w:r>
       <w:r>
         <w:t xml:space="preserve">can only </w:t>
@@ -19388,7 +20422,15 @@
         <w:t xml:space="preserve">. </w:t>
       </w:r>
       <w:r>
-        <w:t xml:space="preserve">One possibility is that the visualisations of Procrustes-superimposed landmark variation are victim </w:t>
+        <w:t xml:space="preserve">One possibility is that the </w:t>
+      </w:r>
+      <w:proofErr w:type="spellStart"/>
+      <w:r>
+        <w:t>visualisations</w:t>
+      </w:r>
+      <w:proofErr w:type="spellEnd"/>
+      <w:r>
+        <w:t xml:space="preserve"> of Procrustes-superimposed landmark variation are victim </w:t>
       </w:r>
       <w:r>
         <w:t>to</w:t>
@@ -19442,10 +20484,7 @@
         <w:t xml:space="preserve"> </w:t>
       </w:r>
       <w:r>
-        <w:t>(e.g. variation in angle as seen in residual PC1)</w:t>
-      </w:r>
-      <w:r>
-        <w:t xml:space="preserve">, than the cranial vault </w:t>
+        <w:t xml:space="preserve">(e.g. variation in angle as seen in residual PC1), than the cranial vault </w:t>
       </w:r>
       <w:r>
         <w:t xml:space="preserve">whose variation and disparity are </w:t>
@@ -19457,7 +20496,23 @@
         <w:t xml:space="preserve"> driven by size. A strong </w:t>
       </w:r>
       <w:r>
-        <w:t xml:space="preserve">association between the substantial allometric component of vault variation and low allometric component of rostrum variation would then explain the high integration values and emphasis on rostral shape variation in the visualisations, and also account for the drastically and significantly lower strength of integration between the two after size removal. </w:t>
+        <w:t xml:space="preserve">association between the substantial allometric component of vault variation and low allometric component of rostrum variation would then explain the high integration values and emphasis on rostral shape variation in the </w:t>
+      </w:r>
+      <w:proofErr w:type="spellStart"/>
+      <w:r>
+        <w:t>visualisations</w:t>
+      </w:r>
+      <w:proofErr w:type="spellEnd"/>
+      <w:r>
+        <w:t xml:space="preserve">, </w:t>
+      </w:r>
+      <w:proofErr w:type="gramStart"/>
+      <w:r>
+        <w:t>and also</w:t>
+      </w:r>
+      <w:proofErr w:type="gramEnd"/>
+      <w:r>
+        <w:t xml:space="preserve"> account for the drastically and significantly lower strength of integration between the two after size removal. </w:t>
       </w:r>
     </w:p>
     <w:p>
@@ -19466,7 +20521,23 @@
         <w:ind w:firstLine="720"/>
       </w:pPr>
       <w:r>
-        <w:t xml:space="preserve">The Australian muroids in our sample display relatively few dietary specialisations, </w:t>
+        <w:t xml:space="preserve">The Australian </w:t>
+      </w:r>
+      <w:proofErr w:type="spellStart"/>
+      <w:r>
+        <w:t>muroids</w:t>
+      </w:r>
+      <w:proofErr w:type="spellEnd"/>
+      <w:r>
+        <w:t xml:space="preserve"> in our sample display relatively few dietary </w:t>
+      </w:r>
+      <w:proofErr w:type="spellStart"/>
+      <w:r>
+        <w:t>specialisations</w:t>
+      </w:r>
+      <w:proofErr w:type="spellEnd"/>
+      <w:r>
+        <w:t xml:space="preserve">, </w:t>
       </w:r>
       <w:r>
         <w:t xml:space="preserve">which prevented statistical analyses of their influence on cranial variation. However, </w:t>
@@ -19754,9 +20825,15 @@
       <w:r>
         <w:t xml:space="preserve">. By contrast, the specialized </w:t>
       </w:r>
-      <w:r>
-        <w:t xml:space="preserve">grass-feeding </w:t>
-      </w:r>
+      <w:proofErr w:type="gramStart"/>
+      <w:r>
+        <w:t>grass-feeding</w:t>
+      </w:r>
+      <w:proofErr w:type="gramEnd"/>
+      <w:r>
+        <w:t xml:space="preserve"> </w:t>
+      </w:r>
+      <w:proofErr w:type="spellStart"/>
       <w:r>
         <w:rPr>
           <w:i/>
@@ -19764,6 +20841,7 @@
         </w:rPr>
         <w:t>Mastacomys</w:t>
       </w:r>
+      <w:proofErr w:type="spellEnd"/>
       <w:r>
         <w:t xml:space="preserve"> </w:t>
       </w:r>
@@ -20326,12 +21404,21 @@
       <w:r>
         <w:t xml:space="preserve"> The genera where this effect is most obvious – </w:t>
       </w:r>
+      <w:proofErr w:type="spellStart"/>
       <w:r>
         <w:rPr>
           <w:i/>
           <w:iCs/>
         </w:rPr>
-        <w:t xml:space="preserve">Mastacomys </w:t>
+        <w:t>Mastacomys</w:t>
+      </w:r>
+      <w:proofErr w:type="spellEnd"/>
+      <w:r>
+        <w:rPr>
+          <w:i/>
+          <w:iCs/>
+        </w:rPr>
+        <w:t xml:space="preserve"> </w:t>
       </w:r>
       <w:r>
         <w:t xml:space="preserve">(with a relatively small braincase) and </w:t>
@@ -20720,11 +21807,26 @@
         <w:rPr>
           <w:bCs/>
         </w:rPr>
-        <w:t>. Our study supports the predictions of this framework in several ways. One, CREA emerges as just one out of several patterns that are well-explained by established biomechanical hypotheses, highlighting the overall strong impact of biomechanics on cranial shape. Two, size appears to be only a constraint where stabilizing selection for a particular cranial function – in our case, the highly specialised gnawing apparatus of rodents - is apparent, and disappears where changes in cranial function or diet are consistent with a change of selective regime; similar deviations are seen in rodents with substantial change in mastication musculature (</w:t>
+        <w:t xml:space="preserve">. Our study supports the predictions of this framework in several ways. One, CREA emerges as just one out of several patterns that are well-explained by established biomechanical hypotheses, highlighting the overall strong impact of biomechanics on cranial shape. Two, size appears to be only a constraint where stabilizing selection for a particular cranial function – in our case, the highly </w:t>
+      </w:r>
+      <w:proofErr w:type="spellStart"/>
+      <w:r>
+        <w:rPr>
+          <w:bCs/>
+        </w:rPr>
+        <w:t>specialised</w:t>
+      </w:r>
+      <w:proofErr w:type="spellEnd"/>
+      <w:r>
+        <w:rPr>
+          <w:bCs/>
+        </w:rPr>
+        <w:t xml:space="preserve"> gnawing apparatus of rodents - is apparent, and disappears where changes in cranial function or diet are consistent with a change of selective regime; similar deviations are seen in rodents with substantial change in mastication musculature (</w:t>
       </w:r>
       <w:r>
         <w:t xml:space="preserve">for example, hystricomorphs) or where extreme dietary shifts occur, such as in worm-specialists like </w:t>
       </w:r>
+      <w:proofErr w:type="spellStart"/>
       <w:r>
         <w:rPr>
           <w:i/>
@@ -20732,6 +21834,7 @@
         </w:rPr>
         <w:t>Paucidentomys</w:t>
       </w:r>
+      <w:proofErr w:type="spellEnd"/>
       <w:r>
         <w:t xml:space="preserve"> </w:t>
       </w:r>
@@ -20783,7 +21886,15 @@
         <w:spacing w:line="480" w:lineRule="auto"/>
       </w:pPr>
       <w:r>
-        <w:t>One important insight is that some patterns of postural adaptation, in our case relating to facial tilt, appear to be integrated with a common allometric line, producing a shared evolutionary shape pattern for the majority of the diverse sample. This highlights how CREA itself is well-explained as</w:t>
+        <w:t xml:space="preserve">One important insight is that some patterns of postural adaptation, in our case relating to facial tilt, appear to be integrated with a common allometric line, producing a shared evolutionary shape pattern for </w:t>
+      </w:r>
+      <w:proofErr w:type="gramStart"/>
+      <w:r>
+        <w:t>the majority of</w:t>
+      </w:r>
+      <w:proofErr w:type="gramEnd"/>
+      <w:r>
+        <w:t xml:space="preserve"> the diverse sample. This highlights how CREA itself is well-explained as</w:t>
       </w:r>
       <w:r>
         <w:t xml:space="preserve"> an</w:t>
@@ -22881,8 +23992,15 @@
       <w:r>
         <w:rPr>
           <w:noProof/>
-        </w:rPr>
-        <w:t xml:space="preserve">Smissen, P. J., &amp; Rowe, K. C. (2018). Repeated biome transitions in the evolution of Australian rodents. </w:t>
+          <w:lang w:val="de-DE"/>
+        </w:rPr>
+        <w:t xml:space="preserve">Smissen, P. J., &amp; Rowe, K. C. (2018). </w:t>
+      </w:r>
+      <w:r>
+        <w:rPr>
+          <w:noProof/>
+        </w:rPr>
+        <w:t xml:space="preserve">Repeated biome transitions in the evolution of Australian rodents. </w:t>
       </w:r>
       <w:r>
         <w:rPr>
@@ -23423,7 +24541,15 @@
         <w:t>study</w:t>
       </w:r>
       <w:r>
-        <w:t xml:space="preserve">. AEM collected the data. AEM analysed the data with support from TG and VW. AEM and VW wrote the manuscript with support from TG, </w:t>
+        <w:t xml:space="preserve">. AEM collected the data. AEM </w:t>
+      </w:r>
+      <w:proofErr w:type="spellStart"/>
+      <w:r>
+        <w:t>analysed</w:t>
+      </w:r>
+      <w:proofErr w:type="spellEnd"/>
+      <w:r>
+        <w:t xml:space="preserve"> the data with support from TG and VW. AEM and VW wrote the manuscript with support from TG, </w:t>
       </w:r>
       <w:r>
         <w:t xml:space="preserve">DRM, </w:t>
@@ -23451,7 +24577,23 @@
         <w:t xml:space="preserve">Acknowledgements: </w:t>
       </w:r>
       <w:r>
-        <w:t>We thank Dr Heather Janetzki for hosting AEM many times in the mammal collections at the Queensland Museum, Laura Cook for hosting at the Museum Victoria, Dr Sandy Ingleby for hosting at the Australian Museum, and Dr David Stemmer for loaning specimens from the South Australian Museum. Thanks to lab assistants Aubrey Keirnan and Lauren Thornton for help uploading 3D scans to Morphosource. Thanks to Dr Gabriele Sansalone for consulting on integration analysis. Thanks to Dr Gilbert Price for providing comments on an early draft.</w:t>
+        <w:t xml:space="preserve">We thank Dr Heather </w:t>
+      </w:r>
+      <w:proofErr w:type="spellStart"/>
+      <w:r>
+        <w:t>Janetzki</w:t>
+      </w:r>
+      <w:proofErr w:type="spellEnd"/>
+      <w:r>
+        <w:t xml:space="preserve"> for hosting AEM many times in the mammal collections at the Queensland Museum, Laura Cook for hosting at the Museum Victoria, Dr Sandy Ingleby for hosting at the Australian Museum, and Dr David Stemmer for loaning specimens from the South Australian Museum. Thanks to lab assistants Aubrey Keirnan and Lauren Thornton for help uploading 3D scans to </w:t>
+      </w:r>
+      <w:proofErr w:type="spellStart"/>
+      <w:r>
+        <w:t>Morphosource</w:t>
+      </w:r>
+      <w:proofErr w:type="spellEnd"/>
+      <w:r>
+        <w:t>. Thanks to Dr Gabriele Sansalone for consulting on integration analysis. Thanks to Dr Gilbert Price for providing comments on an early draft.</w:t>
       </w:r>
       <w:r>
         <w:t xml:space="preserve"> </w:t>
@@ -23692,7 +24834,11 @@
         <w:t>val</w:t>
       </w:r>
       <w:r>
-        <w:t>) versus the log partial warp variance (PW</w:t>
+        <w:t>) versus the log partial warp variance (</w:t>
+      </w:r>
+      <w:proofErr w:type="spellStart"/>
+      <w:r>
+        <w:t>PW</w:t>
       </w:r>
       <w:r>
         <w:rPr>
@@ -23700,6 +24846,7 @@
         </w:rPr>
         <w:t>var</w:t>
       </w:r>
+      <w:proofErr w:type="spellEnd"/>
       <w:r>
         <w:t xml:space="preserve">) for our specimens, that using the method from </w:t>
       </w:r>
@@ -24704,6 +25851,7 @@
   <w:style w:type="character" w:default="1" w:styleId="DefaultParagraphFont">
     <w:name w:val="Default Paragraph Font"/>
     <w:uiPriority w:val="1"/>
+    <w:semiHidden/>
     <w:unhideWhenUsed/>
   </w:style>
   <w:style w:type="table" w:default="1" w:styleId="TableNormal">
@@ -26367,28 +27515,28 @@
 </file>
 
 <file path=customXml/item1.xml><?xml version="1.0" encoding="utf-8"?>
+<b:Sources xmlns:b="http://schemas.openxmlformats.org/officeDocument/2006/bibliography" xmlns="http://schemas.openxmlformats.org/officeDocument/2006/bibliography" SelectedStyle="\APASixthEditionOfficeOnline.xsl" StyleName="APA" Version="6"/>
+</file>
+
+<file path=customXml/item2.xml><?xml version="1.0" encoding="utf-8"?>
 <go:gDocsCustomXmlDataStorage xmlns:go="http://customooxmlschemas.google.com/" xmlns:r="http://schemas.openxmlformats.org/officeDocument/2006/relationships">
   <go:docsCustomData roundtripDataSignature="AMtx7mi71kWikTSW9grfRzX6qaO7hCgTOw==">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</go:docsCustomData>
 </go:gDocsCustomXmlDataStorage>
 </file>
 
-<file path=customXml/item2.xml><?xml version="1.0" encoding="utf-8"?>
-<b:Sources xmlns:b="http://schemas.openxmlformats.org/officeDocument/2006/bibliography" xmlns="http://schemas.openxmlformats.org/officeDocument/2006/bibliography" SelectedStyle="\APASixthEditionOfficeOnline.xsl" StyleName="APA" Version="6"/>
+<file path=customXml/itemProps1.xml><?xml version="1.0" encoding="utf-8"?>
+<ds:datastoreItem xmlns:ds="http://schemas.openxmlformats.org/officeDocument/2006/customXml" ds:itemID="{61AF4BA4-FD9D-4807-8916-A6B69446FAE7}">
+  <ds:schemaRefs>
+    <ds:schemaRef ds:uri="http://schemas.openxmlformats.org/officeDocument/2006/bibliography"/>
+  </ds:schemaRefs>
+</ds:datastoreItem>
 </file>
 
-<file path=customXml/itemProps1.xml><?xml version="1.0" encoding="utf-8"?>
+<file path=customXml/itemProps2.xml><?xml version="1.0" encoding="utf-8"?>
 <ds:datastoreItem xmlns:ds="http://schemas.openxmlformats.org/officeDocument/2006/customXml" ds:itemID="{11111111-1234-1234-1234-123412341234}">
   <ds:schemaRefs>
     <ds:schemaRef ds:uri="http://customooxmlschemas.google.com/"/>
     <ds:schemaRef ds:uri="http://schemas.openxmlformats.org/officeDocument/2006/relationships"/>
   </ds:schemaRefs>
 </ds:datastoreItem>
-</file>
-
-<file path=customXml/itemProps2.xml><?xml version="1.0" encoding="utf-8"?>
-<ds:datastoreItem xmlns:ds="http://schemas.openxmlformats.org/officeDocument/2006/customXml" ds:itemID="{61AF4BA4-FD9D-4807-8916-A6B69446FAE7}">
-  <ds:schemaRefs>
-    <ds:schemaRef ds:uri="http://schemas.openxmlformats.org/officeDocument/2006/bibliography"/>
-  </ds:schemaRefs>
-</ds:datastoreItem>
 </file>
</xml_diff>